<commit_message>
fundamentos de ls POO
</commit_message>
<xml_diff>
--- a/Fundamentos de Programación Orientada a Objetos.docx
+++ b/Fundamentos de Programación Orientada a Objetos.docx
@@ -183,7 +183,13 @@
         <w:pStyle w:val="Prrafodelista"/>
       </w:pPr>
       <w:r>
-        <w:t>Proceso mediante el cual represemos inequívocamente las características de un objeto real.</w:t>
+        <w:t>Proceso mediante el cual represe</w:t>
+      </w:r>
+      <w:r>
+        <w:t>nta</w:t>
+      </w:r>
+      <w:r>
+        <w:t>mos inequívocamente las características de un objeto real.</w:t>
       </w:r>
     </w:p>
     <w:p>

</xml_diff>

<commit_message>
Añadido info sobre MDC
</commit_message>
<xml_diff>
--- a/Fundamentos de Programación Orientada a Objetos.docx
+++ b/Fundamentos de Programación Orientada a Objetos.docx
@@ -4615,6 +4615,1089 @@
     <w:p>
       <w:pPr>
         <w:pStyle w:val="Prrafodelista"/>
+        <w:spacing w:line="360" w:lineRule="auto"/>
+        <w:ind w:left="1080"/>
+        <w:rPr>
+          <w:rFonts w:cstheme="minorHAnsi"/>
+          <w:lang w:val="es-ES_tradnl"/>
+        </w:rPr>
+      </w:pPr>
+      <w:r>
+        <w:rPr>
+          <w:rFonts w:cstheme="minorHAnsi"/>
+          <w:lang w:val="es-ES_tradnl"/>
+        </w:rPr>
+        <w:t>Vamos a ver un ejemplo muy sencillo sobre cómo podemos utilizarlo.</w:t>
+      </w:r>
+    </w:p>
+    <w:p>
+      <w:pPr>
+        <w:pStyle w:val="Prrafodelista"/>
+        <w:numPr>
+          <w:ilvl w:val="0"/>
+          <w:numId w:val="3"/>
+        </w:numPr>
+        <w:spacing w:line="360" w:lineRule="auto"/>
+        <w:rPr>
+          <w:rFonts w:cstheme="minorHAnsi"/>
+          <w:lang w:val="es-ES_tradnl"/>
+        </w:rPr>
+      </w:pPr>
+      <w:r>
+        <w:rPr>
+          <w:rFonts w:cstheme="minorHAnsi"/>
+          <w:lang w:val="es-ES_tradnl"/>
+        </w:rPr>
+        <w:t xml:space="preserve">Creamos un proyecto con un </w:t>
+      </w:r>
+      <w:proofErr w:type="spellStart"/>
+      <w:r>
+        <w:rPr>
+          <w:rFonts w:cstheme="minorHAnsi"/>
+          <w:lang w:val="es-ES_tradnl"/>
+        </w:rPr>
+        <w:t>main</w:t>
+      </w:r>
+      <w:proofErr w:type="spellEnd"/>
+      <w:r>
+        <w:rPr>
+          <w:rFonts w:cstheme="minorHAnsi"/>
+          <w:lang w:val="es-ES_tradnl"/>
+        </w:rPr>
+        <w:t xml:space="preserve"> y una clase (o hacemos usando Maven o Spring </w:t>
+      </w:r>
+      <w:proofErr w:type="spellStart"/>
+      <w:r>
+        <w:rPr>
+          <w:rFonts w:cstheme="minorHAnsi"/>
+          <w:lang w:val="es-ES_tradnl"/>
+        </w:rPr>
+        <w:t>Boot</w:t>
+      </w:r>
+      <w:proofErr w:type="spellEnd"/>
+      <w:r>
+        <w:rPr>
+          <w:rFonts w:cstheme="minorHAnsi"/>
+          <w:lang w:val="es-ES_tradnl"/>
+        </w:rPr>
+        <w:t>)</w:t>
+      </w:r>
+    </w:p>
+    <w:p>
+      <w:pPr>
+        <w:pStyle w:val="Prrafodelista"/>
+        <w:numPr>
+          <w:ilvl w:val="0"/>
+          <w:numId w:val="3"/>
+        </w:numPr>
+        <w:spacing w:line="360" w:lineRule="auto"/>
+        <w:rPr>
+          <w:rFonts w:cstheme="minorHAnsi"/>
+          <w:lang w:val="es-ES_tradnl"/>
+        </w:rPr>
+      </w:pPr>
+      <w:r>
+        <w:rPr>
+          <w:rFonts w:cstheme="minorHAnsi"/>
+          <w:lang w:val="es-ES_tradnl"/>
+        </w:rPr>
+        <w:t>Dentro de la clase, vamos a crear dos variables, que serán las que posteriormente se guardarán en el MDC de log.</w:t>
+      </w:r>
+    </w:p>
+    <w:p>
+      <w:pPr>
+        <w:pStyle w:val="Prrafodelista"/>
+        <w:spacing w:line="360" w:lineRule="auto"/>
+        <w:ind w:left="1440"/>
+        <w:rPr>
+          <w:rFonts w:cstheme="minorHAnsi"/>
+          <w:lang w:val="es-ES_tradnl"/>
+        </w:rPr>
+      </w:pPr>
+      <w:r>
+        <w:rPr>
+          <w:noProof/>
+        </w:rPr>
+        <w:drawing>
+          <wp:inline distT="0" distB="0" distL="0" distR="0" wp14:anchorId="40BF985F" wp14:editId="4FA74BF7">
+            <wp:extent cx="2120900" cy="333090"/>
+            <wp:effectExtent l="0" t="0" r="0" b="0"/>
+            <wp:docPr id="11" name="Imagen 11"/>
+            <wp:cNvGraphicFramePr>
+              <a:graphicFrameLocks xmlns:a="http://schemas.openxmlformats.org/drawingml/2006/main" noChangeAspect="1"/>
+            </wp:cNvGraphicFramePr>
+            <a:graphic xmlns:a="http://schemas.openxmlformats.org/drawingml/2006/main">
+              <a:graphicData uri="http://schemas.openxmlformats.org/drawingml/2006/picture">
+                <pic:pic xmlns:pic="http://schemas.openxmlformats.org/drawingml/2006/picture">
+                  <pic:nvPicPr>
+                    <pic:cNvPr id="1" name=""/>
+                    <pic:cNvPicPr/>
+                  </pic:nvPicPr>
+                  <pic:blipFill>
+                    <a:blip r:embed="rId10"/>
+                    <a:stretch>
+                      <a:fillRect/>
+                    </a:stretch>
+                  </pic:blipFill>
+                  <pic:spPr>
+                    <a:xfrm>
+                      <a:off x="0" y="0"/>
+                      <a:ext cx="2295874" cy="360570"/>
+                    </a:xfrm>
+                    <a:prstGeom prst="rect">
+                      <a:avLst/>
+                    </a:prstGeom>
+                  </pic:spPr>
+                </pic:pic>
+              </a:graphicData>
+            </a:graphic>
+          </wp:inline>
+        </w:drawing>
+      </w:r>
+    </w:p>
+    <w:p>
+      <w:pPr>
+        <w:pStyle w:val="Prrafodelista"/>
+        <w:numPr>
+          <w:ilvl w:val="0"/>
+          <w:numId w:val="3"/>
+        </w:numPr>
+        <w:spacing w:line="360" w:lineRule="auto"/>
+        <w:rPr>
+          <w:rFonts w:cstheme="minorHAnsi"/>
+          <w:lang w:val="es-ES_tradnl"/>
+        </w:rPr>
+      </w:pPr>
+      <w:r>
+        <w:rPr>
+          <w:rFonts w:cstheme="minorHAnsi"/>
+          <w:lang w:val="es-ES_tradnl"/>
+        </w:rPr>
+        <w:t>Les damos valor dentro del constructor.</w:t>
+      </w:r>
+    </w:p>
+    <w:p>
+      <w:pPr>
+        <w:pStyle w:val="Prrafodelista"/>
+        <w:spacing w:line="360" w:lineRule="auto"/>
+        <w:ind w:left="1440"/>
+        <w:rPr>
+          <w:rFonts w:cstheme="minorHAnsi"/>
+          <w:lang w:val="es-ES_tradnl"/>
+        </w:rPr>
+      </w:pPr>
+      <w:r>
+        <w:rPr>
+          <w:noProof/>
+        </w:rPr>
+        <w:drawing>
+          <wp:inline distT="0" distB="0" distL="0" distR="0" wp14:anchorId="3E86C557" wp14:editId="29F17DE7">
+            <wp:extent cx="3606800" cy="572151"/>
+            <wp:effectExtent l="0" t="0" r="0" b="0"/>
+            <wp:docPr id="14" name="Imagen 14"/>
+            <wp:cNvGraphicFramePr>
+              <a:graphicFrameLocks xmlns:a="http://schemas.openxmlformats.org/drawingml/2006/main" noChangeAspect="1"/>
+            </wp:cNvGraphicFramePr>
+            <a:graphic xmlns:a="http://schemas.openxmlformats.org/drawingml/2006/main">
+              <a:graphicData uri="http://schemas.openxmlformats.org/drawingml/2006/picture">
+                <pic:pic xmlns:pic="http://schemas.openxmlformats.org/drawingml/2006/picture">
+                  <pic:nvPicPr>
+                    <pic:cNvPr id="1" name=""/>
+                    <pic:cNvPicPr/>
+                  </pic:nvPicPr>
+                  <pic:blipFill>
+                    <a:blip r:embed="rId11"/>
+                    <a:stretch>
+                      <a:fillRect/>
+                    </a:stretch>
+                  </pic:blipFill>
+                  <pic:spPr>
+                    <a:xfrm>
+                      <a:off x="0" y="0"/>
+                      <a:ext cx="3688281" cy="585076"/>
+                    </a:xfrm>
+                    <a:prstGeom prst="rect">
+                      <a:avLst/>
+                    </a:prstGeom>
+                  </pic:spPr>
+                </pic:pic>
+              </a:graphicData>
+            </a:graphic>
+          </wp:inline>
+        </w:drawing>
+      </w:r>
+    </w:p>
+    <w:p>
+      <w:pPr>
+        <w:pStyle w:val="Prrafodelista"/>
+        <w:numPr>
+          <w:ilvl w:val="0"/>
+          <w:numId w:val="3"/>
+        </w:numPr>
+        <w:spacing w:line="360" w:lineRule="auto"/>
+        <w:rPr>
+          <w:rFonts w:cstheme="minorHAnsi"/>
+          <w:lang w:val="es-ES_tradnl"/>
+        </w:rPr>
+      </w:pPr>
+      <w:r>
+        <w:rPr>
+          <w:rFonts w:cstheme="minorHAnsi"/>
+          <w:lang w:val="es-ES_tradnl"/>
+        </w:rPr>
+        <w:t>Creamos un método que se encargará de añadir estas variables al MDC.</w:t>
+      </w:r>
+    </w:p>
+    <w:p>
+      <w:pPr>
+        <w:pStyle w:val="Prrafodelista"/>
+        <w:spacing w:line="360" w:lineRule="auto"/>
+        <w:ind w:left="1440"/>
+        <w:rPr>
+          <w:rFonts w:cstheme="minorHAnsi"/>
+          <w:lang w:val="es-ES_tradnl"/>
+        </w:rPr>
+      </w:pPr>
+      <w:r>
+        <w:rPr>
+          <w:rFonts w:cstheme="minorHAnsi"/>
+          <w:lang w:val="es-ES_tradnl"/>
+        </w:rPr>
+        <w:t>Para ello, necesitamos importar la librería que nos permite usarlo.</w:t>
+      </w:r>
+    </w:p>
+    <w:p>
+      <w:pPr>
+        <w:pStyle w:val="Prrafodelista"/>
+        <w:spacing w:line="360" w:lineRule="auto"/>
+        <w:ind w:left="1440"/>
+        <w:rPr>
+          <w:rFonts w:cstheme="minorHAnsi"/>
+          <w:lang w:val="es-ES_tradnl"/>
+        </w:rPr>
+      </w:pPr>
+      <w:r>
+        <w:rPr>
+          <w:noProof/>
+        </w:rPr>
+        <w:drawing>
+          <wp:inline distT="0" distB="0" distL="0" distR="0" wp14:anchorId="4E104400" wp14:editId="7EA5822C">
+            <wp:extent cx="1790700" cy="202597"/>
+            <wp:effectExtent l="0" t="0" r="0" b="6985"/>
+            <wp:docPr id="15" name="Imagen 15"/>
+            <wp:cNvGraphicFramePr>
+              <a:graphicFrameLocks xmlns:a="http://schemas.openxmlformats.org/drawingml/2006/main" noChangeAspect="1"/>
+            </wp:cNvGraphicFramePr>
+            <a:graphic xmlns:a="http://schemas.openxmlformats.org/drawingml/2006/main">
+              <a:graphicData uri="http://schemas.openxmlformats.org/drawingml/2006/picture">
+                <pic:pic xmlns:pic="http://schemas.openxmlformats.org/drawingml/2006/picture">
+                  <pic:nvPicPr>
+                    <pic:cNvPr id="1" name=""/>
+                    <pic:cNvPicPr/>
+                  </pic:nvPicPr>
+                  <pic:blipFill>
+                    <a:blip r:embed="rId12"/>
+                    <a:stretch>
+                      <a:fillRect/>
+                    </a:stretch>
+                  </pic:blipFill>
+                  <pic:spPr>
+                    <a:xfrm>
+                      <a:off x="0" y="0"/>
+                      <a:ext cx="1975326" cy="223485"/>
+                    </a:xfrm>
+                    <a:prstGeom prst="rect">
+                      <a:avLst/>
+                    </a:prstGeom>
+                  </pic:spPr>
+                </pic:pic>
+              </a:graphicData>
+            </a:graphic>
+          </wp:inline>
+        </w:drawing>
+      </w:r>
+    </w:p>
+    <w:p>
+      <w:pPr>
+        <w:pStyle w:val="Prrafodelista"/>
+        <w:spacing w:line="360" w:lineRule="auto"/>
+        <w:ind w:left="1440"/>
+        <w:rPr>
+          <w:rFonts w:cstheme="minorHAnsi"/>
+          <w:lang w:val="es-ES_tradnl"/>
+        </w:rPr>
+      </w:pPr>
+      <w:r>
+        <w:rPr>
+          <w:rFonts w:cstheme="minorHAnsi"/>
+          <w:lang w:val="es-ES_tradnl"/>
+        </w:rPr>
+        <w:t>Utilizamos los métodos que nos proporciona, para guardar los datos.</w:t>
+      </w:r>
+    </w:p>
+    <w:p>
+      <w:pPr>
+        <w:pStyle w:val="Prrafodelista"/>
+        <w:spacing w:line="360" w:lineRule="auto"/>
+        <w:ind w:left="1440"/>
+        <w:rPr>
+          <w:rFonts w:cstheme="minorHAnsi"/>
+          <w:lang w:val="es-ES_tradnl"/>
+        </w:rPr>
+      </w:pPr>
+      <w:r>
+        <w:rPr>
+          <w:rFonts w:cstheme="minorHAnsi"/>
+          <w:lang w:val="es-ES_tradnl"/>
+        </w:rPr>
+        <w:t xml:space="preserve">Para ello, le damos un </w:t>
+      </w:r>
+      <w:r>
+        <w:rPr>
+          <w:rFonts w:cstheme="minorHAnsi"/>
+          <w:lang w:val="es-ES_tradnl"/>
+        </w:rPr>
+        <w:t>nombre al id, y seguidamente ponemos la variable que queremos guardar.</w:t>
+      </w:r>
+    </w:p>
+    <w:p>
+      <w:pPr>
+        <w:pStyle w:val="Prrafodelista"/>
+        <w:spacing w:line="360" w:lineRule="auto"/>
+        <w:ind w:left="1440"/>
+        <w:rPr>
+          <w:rFonts w:cstheme="minorHAnsi"/>
+          <w:lang w:val="es-ES_tradnl"/>
+        </w:rPr>
+      </w:pPr>
+      <w:r>
+        <w:rPr>
+          <w:noProof/>
+        </w:rPr>
+        <w:drawing>
+          <wp:inline distT="0" distB="0" distL="0" distR="0" wp14:anchorId="01337F01" wp14:editId="1E091754">
+            <wp:extent cx="2597150" cy="430864"/>
+            <wp:effectExtent l="0" t="0" r="0" b="7620"/>
+            <wp:docPr id="16" name="Imagen 16"/>
+            <wp:cNvGraphicFramePr>
+              <a:graphicFrameLocks xmlns:a="http://schemas.openxmlformats.org/drawingml/2006/main" noChangeAspect="1"/>
+            </wp:cNvGraphicFramePr>
+            <a:graphic xmlns:a="http://schemas.openxmlformats.org/drawingml/2006/main">
+              <a:graphicData uri="http://schemas.openxmlformats.org/drawingml/2006/picture">
+                <pic:pic xmlns:pic="http://schemas.openxmlformats.org/drawingml/2006/picture">
+                  <pic:nvPicPr>
+                    <pic:cNvPr id="1" name=""/>
+                    <pic:cNvPicPr/>
+                  </pic:nvPicPr>
+                  <pic:blipFill>
+                    <a:blip r:embed="rId13"/>
+                    <a:stretch>
+                      <a:fillRect/>
+                    </a:stretch>
+                  </pic:blipFill>
+                  <pic:spPr>
+                    <a:xfrm>
+                      <a:off x="0" y="0"/>
+                      <a:ext cx="2736445" cy="453973"/>
+                    </a:xfrm>
+                    <a:prstGeom prst="rect">
+                      <a:avLst/>
+                    </a:prstGeom>
+                  </pic:spPr>
+                </pic:pic>
+              </a:graphicData>
+            </a:graphic>
+          </wp:inline>
+        </w:drawing>
+      </w:r>
+    </w:p>
+    <w:p>
+      <w:pPr>
+        <w:pStyle w:val="Prrafodelista"/>
+        <w:spacing w:line="360" w:lineRule="auto"/>
+        <w:ind w:left="1440"/>
+        <w:rPr>
+          <w:rFonts w:cstheme="minorHAnsi"/>
+          <w:lang w:val="es-ES_tradnl"/>
+        </w:rPr>
+      </w:pPr>
+      <w:r>
+        <w:rPr>
+          <w:rFonts w:cstheme="minorHAnsi"/>
+          <w:lang w:val="es-ES_tradnl"/>
+        </w:rPr>
+        <w:t>Después, llamaremos al método que va a poner esta información en la salida.</w:t>
+      </w:r>
+    </w:p>
+    <w:p>
+      <w:pPr>
+        <w:pStyle w:val="Prrafodelista"/>
+        <w:spacing w:line="360" w:lineRule="auto"/>
+        <w:ind w:left="1440"/>
+        <w:rPr>
+          <w:rFonts w:cstheme="minorHAnsi"/>
+          <w:lang w:val="es-ES_tradnl"/>
+        </w:rPr>
+      </w:pPr>
+      <w:r>
+        <w:rPr>
+          <w:noProof/>
+        </w:rPr>
+        <w:drawing>
+          <wp:inline distT="0" distB="0" distL="0" distR="0" wp14:anchorId="1D557A7E" wp14:editId="3D4C8493">
+            <wp:extent cx="2063750" cy="163093"/>
+            <wp:effectExtent l="0" t="0" r="0" b="8890"/>
+            <wp:docPr id="17" name="Imagen 17"/>
+            <wp:cNvGraphicFramePr>
+              <a:graphicFrameLocks xmlns:a="http://schemas.openxmlformats.org/drawingml/2006/main" noChangeAspect="1"/>
+            </wp:cNvGraphicFramePr>
+            <a:graphic xmlns:a="http://schemas.openxmlformats.org/drawingml/2006/main">
+              <a:graphicData uri="http://schemas.openxmlformats.org/drawingml/2006/picture">
+                <pic:pic xmlns:pic="http://schemas.openxmlformats.org/drawingml/2006/picture">
+                  <pic:nvPicPr>
+                    <pic:cNvPr id="1" name=""/>
+                    <pic:cNvPicPr/>
+                  </pic:nvPicPr>
+                  <pic:blipFill>
+                    <a:blip r:embed="rId14"/>
+                    <a:stretch>
+                      <a:fillRect/>
+                    </a:stretch>
+                  </pic:blipFill>
+                  <pic:spPr>
+                    <a:xfrm>
+                      <a:off x="0" y="0"/>
+                      <a:ext cx="2412084" cy="190621"/>
+                    </a:xfrm>
+                    <a:prstGeom prst="rect">
+                      <a:avLst/>
+                    </a:prstGeom>
+                  </pic:spPr>
+                </pic:pic>
+              </a:graphicData>
+            </a:graphic>
+          </wp:inline>
+        </w:drawing>
+      </w:r>
+    </w:p>
+    <w:p>
+      <w:pPr>
+        <w:pStyle w:val="Prrafodelista"/>
+        <w:numPr>
+          <w:ilvl w:val="0"/>
+          <w:numId w:val="3"/>
+        </w:numPr>
+        <w:spacing w:line="360" w:lineRule="auto"/>
+        <w:rPr>
+          <w:rFonts w:cstheme="minorHAnsi"/>
+          <w:lang w:val="es-ES_tradnl"/>
+        </w:rPr>
+      </w:pPr>
+      <w:r>
+        <w:rPr>
+          <w:rFonts w:cstheme="minorHAnsi"/>
+          <w:lang w:val="es-ES_tradnl"/>
+        </w:rPr>
+        <w:t>Creamos el método que se va a encargar de hacer el log.</w:t>
+      </w:r>
+    </w:p>
+    <w:p>
+      <w:pPr>
+        <w:pStyle w:val="Prrafodelista"/>
+        <w:spacing w:line="360" w:lineRule="auto"/>
+        <w:ind w:left="1440"/>
+        <w:rPr>
+          <w:rFonts w:cstheme="minorHAnsi"/>
+          <w:lang w:val="es-ES_tradnl"/>
+        </w:rPr>
+      </w:pPr>
+      <w:r>
+        <w:rPr>
+          <w:rFonts w:cstheme="minorHAnsi"/>
+          <w:lang w:val="es-ES_tradnl"/>
+        </w:rPr>
+        <w:t>Primero, para tener un log, vamos a anotar la clase con @Slf4j y la importamos</w:t>
+      </w:r>
+    </w:p>
+    <w:p>
+      <w:pPr>
+        <w:pStyle w:val="Prrafodelista"/>
+        <w:spacing w:line="360" w:lineRule="auto"/>
+        <w:ind w:left="1440"/>
+        <w:rPr>
+          <w:rFonts w:cstheme="minorHAnsi"/>
+          <w:lang w:val="es-ES_tradnl"/>
+        </w:rPr>
+      </w:pPr>
+      <w:r>
+        <w:rPr>
+          <w:noProof/>
+        </w:rPr>
+        <w:drawing>
+          <wp:inline distT="0" distB="0" distL="0" distR="0" wp14:anchorId="68D28022" wp14:editId="49D2CDD3">
+            <wp:extent cx="2609850" cy="614852"/>
+            <wp:effectExtent l="0" t="0" r="0" b="0"/>
+            <wp:docPr id="19" name="Imagen 19"/>
+            <wp:cNvGraphicFramePr>
+              <a:graphicFrameLocks xmlns:a="http://schemas.openxmlformats.org/drawingml/2006/main" noChangeAspect="1"/>
+            </wp:cNvGraphicFramePr>
+            <a:graphic xmlns:a="http://schemas.openxmlformats.org/drawingml/2006/main">
+              <a:graphicData uri="http://schemas.openxmlformats.org/drawingml/2006/picture">
+                <pic:pic xmlns:pic="http://schemas.openxmlformats.org/drawingml/2006/picture">
+                  <pic:nvPicPr>
+                    <pic:cNvPr id="1" name=""/>
+                    <pic:cNvPicPr/>
+                  </pic:nvPicPr>
+                  <pic:blipFill>
+                    <a:blip r:embed="rId15"/>
+                    <a:stretch>
+                      <a:fillRect/>
+                    </a:stretch>
+                  </pic:blipFill>
+                  <pic:spPr>
+                    <a:xfrm>
+                      <a:off x="0" y="0"/>
+                      <a:ext cx="2726611" cy="642360"/>
+                    </a:xfrm>
+                    <a:prstGeom prst="rect">
+                      <a:avLst/>
+                    </a:prstGeom>
+                  </pic:spPr>
+                </pic:pic>
+              </a:graphicData>
+            </a:graphic>
+          </wp:inline>
+        </w:drawing>
+      </w:r>
+    </w:p>
+    <w:p>
+      <w:pPr>
+        <w:pStyle w:val="Prrafodelista"/>
+        <w:spacing w:line="360" w:lineRule="auto"/>
+        <w:ind w:left="1440"/>
+        <w:rPr>
+          <w:rFonts w:cstheme="minorHAnsi"/>
+          <w:lang w:val="es-ES_tradnl"/>
+        </w:rPr>
+      </w:pPr>
+      <w:r>
+        <w:rPr>
+          <w:rFonts w:cstheme="minorHAnsi"/>
+          <w:lang w:val="es-ES_tradnl"/>
+        </w:rPr>
+        <w:t xml:space="preserve">Queremos que se escriban </w:t>
+      </w:r>
+      <w:r>
+        <w:rPr>
+          <w:rFonts w:cstheme="minorHAnsi"/>
+          <w:lang w:val="es-ES_tradnl"/>
+        </w:rPr>
+        <w:t xml:space="preserve">los daros guardados en el MDC </w:t>
+      </w:r>
+      <w:r>
+        <w:rPr>
+          <w:rFonts w:cstheme="minorHAnsi"/>
+          <w:lang w:val="es-ES_tradnl"/>
+        </w:rPr>
+        <w:t xml:space="preserve">en el nivel de </w:t>
+      </w:r>
+      <w:proofErr w:type="spellStart"/>
+      <w:r>
+        <w:rPr>
+          <w:rFonts w:cstheme="minorHAnsi"/>
+          <w:lang w:val="es-ES_tradnl"/>
+        </w:rPr>
+        <w:t>info</w:t>
+      </w:r>
+      <w:proofErr w:type="spellEnd"/>
+      <w:r>
+        <w:rPr>
+          <w:rFonts w:cstheme="minorHAnsi"/>
+          <w:lang w:val="es-ES_tradnl"/>
+        </w:rPr>
+        <w:t>. Hem</w:t>
+      </w:r>
+      <w:r>
+        <w:rPr>
+          <w:rFonts w:cstheme="minorHAnsi"/>
+          <w:lang w:val="es-ES_tradnl"/>
+        </w:rPr>
+        <w:t>os hecho dos ejemplos para ver las diferencias.</w:t>
+      </w:r>
+    </w:p>
+    <w:p>
+      <w:pPr>
+        <w:pStyle w:val="Prrafodelista"/>
+        <w:spacing w:line="360" w:lineRule="auto"/>
+        <w:ind w:left="1440"/>
+        <w:rPr>
+          <w:rFonts w:cstheme="minorHAnsi"/>
+          <w:lang w:val="es-ES_tradnl"/>
+        </w:rPr>
+      </w:pPr>
+      <w:r>
+        <w:rPr>
+          <w:noProof/>
+        </w:rPr>
+        <w:drawing>
+          <wp:inline distT="0" distB="0" distL="0" distR="0" wp14:anchorId="2954A3A2" wp14:editId="5FE705A8">
+            <wp:extent cx="4921250" cy="512148"/>
+            <wp:effectExtent l="0" t="0" r="0" b="2540"/>
+            <wp:docPr id="18" name="Imagen 18"/>
+            <wp:cNvGraphicFramePr>
+              <a:graphicFrameLocks xmlns:a="http://schemas.openxmlformats.org/drawingml/2006/main" noChangeAspect="1"/>
+            </wp:cNvGraphicFramePr>
+            <a:graphic xmlns:a="http://schemas.openxmlformats.org/drawingml/2006/main">
+              <a:graphicData uri="http://schemas.openxmlformats.org/drawingml/2006/picture">
+                <pic:pic xmlns:pic="http://schemas.openxmlformats.org/drawingml/2006/picture">
+                  <pic:nvPicPr>
+                    <pic:cNvPr id="1" name=""/>
+                    <pic:cNvPicPr/>
+                  </pic:nvPicPr>
+                  <pic:blipFill>
+                    <a:blip r:embed="rId16"/>
+                    <a:stretch>
+                      <a:fillRect/>
+                    </a:stretch>
+                  </pic:blipFill>
+                  <pic:spPr>
+                    <a:xfrm>
+                      <a:off x="0" y="0"/>
+                      <a:ext cx="4969529" cy="517172"/>
+                    </a:xfrm>
+                    <a:prstGeom prst="rect">
+                      <a:avLst/>
+                    </a:prstGeom>
+                  </pic:spPr>
+                </pic:pic>
+              </a:graphicData>
+            </a:graphic>
+          </wp:inline>
+        </w:drawing>
+      </w:r>
+    </w:p>
+    <w:p>
+      <w:pPr>
+        <w:pStyle w:val="Prrafodelista"/>
+        <w:numPr>
+          <w:ilvl w:val="0"/>
+          <w:numId w:val="3"/>
+        </w:numPr>
+        <w:spacing w:line="360" w:lineRule="auto"/>
+        <w:rPr>
+          <w:rFonts w:cstheme="minorHAnsi"/>
+          <w:lang w:val="es-ES_tradnl"/>
+        </w:rPr>
+      </w:pPr>
+      <w:r>
+        <w:rPr>
+          <w:rFonts w:cstheme="minorHAnsi"/>
+          <w:lang w:val="es-ES_tradnl"/>
+        </w:rPr>
+        <w:lastRenderedPageBreak/>
+        <w:t xml:space="preserve">Para terminar, tenemos que irnos al archivo </w:t>
+      </w:r>
+      <w:proofErr w:type="spellStart"/>
+      <w:proofErr w:type="gramStart"/>
+      <w:r>
+        <w:rPr>
+          <w:rFonts w:cstheme="minorHAnsi"/>
+          <w:lang w:val="es-ES_tradnl"/>
+        </w:rPr>
+        <w:t>application.properties</w:t>
+      </w:r>
+      <w:proofErr w:type="spellEnd"/>
+      <w:proofErr w:type="gramEnd"/>
+      <w:r>
+        <w:rPr>
+          <w:rFonts w:cstheme="minorHAnsi"/>
+          <w:lang w:val="es-ES_tradnl"/>
+        </w:rPr>
+        <w:t xml:space="preserve"> para indicar la o las salidas y el formato de la misma.</w:t>
+      </w:r>
+    </w:p>
+    <w:p>
+      <w:pPr>
+        <w:pStyle w:val="Prrafodelista"/>
+        <w:spacing w:line="360" w:lineRule="auto"/>
+        <w:ind w:left="1440"/>
+        <w:rPr>
+          <w:rFonts w:cstheme="minorHAnsi"/>
+          <w:lang w:val="es-ES_tradnl"/>
+        </w:rPr>
+      </w:pPr>
+      <w:r>
+        <w:rPr>
+          <w:noProof/>
+        </w:rPr>
+        <w:drawing>
+          <wp:inline distT="0" distB="0" distL="0" distR="0" wp14:anchorId="21A19ED3" wp14:editId="4ABF5E5F">
+            <wp:extent cx="4146550" cy="688979"/>
+            <wp:effectExtent l="0" t="0" r="6350" b="0"/>
+            <wp:docPr id="20" name="Imagen 20"/>
+            <wp:cNvGraphicFramePr>
+              <a:graphicFrameLocks xmlns:a="http://schemas.openxmlformats.org/drawingml/2006/main" noChangeAspect="1"/>
+            </wp:cNvGraphicFramePr>
+            <a:graphic xmlns:a="http://schemas.openxmlformats.org/drawingml/2006/main">
+              <a:graphicData uri="http://schemas.openxmlformats.org/drawingml/2006/picture">
+                <pic:pic xmlns:pic="http://schemas.openxmlformats.org/drawingml/2006/picture">
+                  <pic:nvPicPr>
+                    <pic:cNvPr id="1" name=""/>
+                    <pic:cNvPicPr/>
+                  </pic:nvPicPr>
+                  <pic:blipFill>
+                    <a:blip r:embed="rId17"/>
+                    <a:stretch>
+                      <a:fillRect/>
+                    </a:stretch>
+                  </pic:blipFill>
+                  <pic:spPr>
+                    <a:xfrm>
+                      <a:off x="0" y="0"/>
+                      <a:ext cx="4278239" cy="710860"/>
+                    </a:xfrm>
+                    <a:prstGeom prst="rect">
+                      <a:avLst/>
+                    </a:prstGeom>
+                  </pic:spPr>
+                </pic:pic>
+              </a:graphicData>
+            </a:graphic>
+          </wp:inline>
+        </w:drawing>
+      </w:r>
+    </w:p>
+    <w:p>
+      <w:pPr>
+        <w:pStyle w:val="Prrafodelista"/>
+        <w:spacing w:line="360" w:lineRule="auto"/>
+        <w:ind w:left="1440"/>
+        <w:rPr>
+          <w:rFonts w:cstheme="minorHAnsi"/>
+          <w:lang w:val="es-ES_tradnl"/>
+        </w:rPr>
+      </w:pPr>
+      <w:r>
+        <w:rPr>
+          <w:rFonts w:cstheme="minorHAnsi"/>
+          <w:lang w:val="es-ES_tradnl"/>
+        </w:rPr>
+        <w:t xml:space="preserve">En primer lugar, ponemos que queremos que nos muestre el nivel </w:t>
+      </w:r>
+      <w:proofErr w:type="spellStart"/>
+      <w:r>
+        <w:rPr>
+          <w:rFonts w:cstheme="minorHAnsi"/>
+          <w:lang w:val="es-ES_tradnl"/>
+        </w:rPr>
+        <w:t>info</w:t>
+      </w:r>
+      <w:proofErr w:type="spellEnd"/>
+      <w:r>
+        <w:rPr>
+          <w:rFonts w:cstheme="minorHAnsi"/>
+          <w:lang w:val="es-ES_tradnl"/>
+        </w:rPr>
+        <w:t>.</w:t>
+      </w:r>
+    </w:p>
+    <w:p>
+      <w:pPr>
+        <w:pStyle w:val="Prrafodelista"/>
+        <w:spacing w:line="360" w:lineRule="auto"/>
+        <w:ind w:left="1440"/>
+        <w:rPr>
+          <w:rFonts w:cstheme="minorHAnsi"/>
+          <w:lang w:val="es-ES_tradnl"/>
+        </w:rPr>
+      </w:pPr>
+      <w:r>
+        <w:rPr>
+          <w:rFonts w:cstheme="minorHAnsi"/>
+          <w:lang w:val="es-ES_tradnl"/>
+        </w:rPr>
+        <w:t>A continuación, que nos lo escriba también dentro de un archivo de nombre Fichero.log.</w:t>
+      </w:r>
+    </w:p>
+    <w:p>
+      <w:pPr>
+        <w:pStyle w:val="Prrafodelista"/>
+        <w:spacing w:line="360" w:lineRule="auto"/>
+        <w:ind w:left="1440"/>
+        <w:rPr>
+          <w:rFonts w:cstheme="minorHAnsi"/>
+          <w:lang w:val="es-ES_tradnl"/>
+        </w:rPr>
+      </w:pPr>
+      <w:r>
+        <w:rPr>
+          <w:rFonts w:cstheme="minorHAnsi"/>
+          <w:lang w:val="es-ES_tradnl"/>
+        </w:rPr>
+        <w:t>Para terminar, podemos ver el formato. Necesitamos usar %X para que nos cambie el id indicado por el valor al que representa. %5p hace referencia al nivel del lo, para que nos lo escriba también.</w:t>
+      </w:r>
+    </w:p>
+    <w:p>
+      <w:pPr>
+        <w:pStyle w:val="Prrafodelista"/>
+        <w:numPr>
+          <w:ilvl w:val="0"/>
+          <w:numId w:val="3"/>
+        </w:numPr>
+        <w:spacing w:line="360" w:lineRule="auto"/>
+        <w:rPr>
+          <w:rFonts w:cstheme="minorHAnsi"/>
+          <w:lang w:val="es-ES_tradnl"/>
+        </w:rPr>
+      </w:pPr>
+      <w:r>
+        <w:rPr>
+          <w:rFonts w:cstheme="minorHAnsi"/>
+          <w:lang w:val="es-ES_tradnl"/>
+        </w:rPr>
+        <w:t xml:space="preserve">Creamos un objeto dentro de nuestro </w:t>
+      </w:r>
+      <w:proofErr w:type="spellStart"/>
+      <w:r>
+        <w:rPr>
+          <w:rFonts w:cstheme="minorHAnsi"/>
+          <w:lang w:val="es-ES_tradnl"/>
+        </w:rPr>
+        <w:t>main</w:t>
+      </w:r>
+      <w:proofErr w:type="spellEnd"/>
+      <w:r>
+        <w:rPr>
+          <w:rFonts w:cstheme="minorHAnsi"/>
+          <w:lang w:val="es-ES_tradnl"/>
+        </w:rPr>
+        <w:t>, y llamamos al método que hemos creado.</w:t>
+      </w:r>
+    </w:p>
+    <w:p>
+      <w:pPr>
+        <w:pStyle w:val="Prrafodelista"/>
+        <w:spacing w:line="360" w:lineRule="auto"/>
+        <w:ind w:left="1440"/>
+        <w:rPr>
+          <w:rFonts w:cstheme="minorHAnsi"/>
+          <w:lang w:val="es-ES_tradnl"/>
+        </w:rPr>
+      </w:pPr>
+      <w:r>
+        <w:rPr>
+          <w:noProof/>
+        </w:rPr>
+        <w:drawing>
+          <wp:inline distT="0" distB="0" distL="0" distR="0" wp14:anchorId="6659E17A" wp14:editId="49275840">
+            <wp:extent cx="4470400" cy="1799410"/>
+            <wp:effectExtent l="0" t="0" r="6350" b="0"/>
+            <wp:docPr id="21" name="Imagen 21"/>
+            <wp:cNvGraphicFramePr>
+              <a:graphicFrameLocks xmlns:a="http://schemas.openxmlformats.org/drawingml/2006/main" noChangeAspect="1"/>
+            </wp:cNvGraphicFramePr>
+            <a:graphic xmlns:a="http://schemas.openxmlformats.org/drawingml/2006/main">
+              <a:graphicData uri="http://schemas.openxmlformats.org/drawingml/2006/picture">
+                <pic:pic xmlns:pic="http://schemas.openxmlformats.org/drawingml/2006/picture">
+                  <pic:nvPicPr>
+                    <pic:cNvPr id="1" name=""/>
+                    <pic:cNvPicPr/>
+                  </pic:nvPicPr>
+                  <pic:blipFill>
+                    <a:blip r:embed="rId18"/>
+                    <a:stretch>
+                      <a:fillRect/>
+                    </a:stretch>
+                  </pic:blipFill>
+                  <pic:spPr>
+                    <a:xfrm>
+                      <a:off x="0" y="0"/>
+                      <a:ext cx="4518311" cy="1818695"/>
+                    </a:xfrm>
+                    <a:prstGeom prst="rect">
+                      <a:avLst/>
+                    </a:prstGeom>
+                  </pic:spPr>
+                </pic:pic>
+              </a:graphicData>
+            </a:graphic>
+          </wp:inline>
+        </w:drawing>
+      </w:r>
+    </w:p>
+    <w:p>
+      <w:pPr>
+        <w:pStyle w:val="Prrafodelista"/>
+        <w:numPr>
+          <w:ilvl w:val="0"/>
+          <w:numId w:val="3"/>
+        </w:numPr>
+        <w:spacing w:line="360" w:lineRule="auto"/>
+        <w:rPr>
+          <w:rFonts w:cstheme="minorHAnsi"/>
+          <w:lang w:val="es-ES_tradnl"/>
+        </w:rPr>
+      </w:pPr>
+      <w:r>
+        <w:rPr>
+          <w:rFonts w:cstheme="minorHAnsi"/>
+          <w:lang w:val="es-ES_tradnl"/>
+        </w:rPr>
+        <w:t>Lo ejecutamos y nos fijamos en la salida</w:t>
+      </w:r>
+    </w:p>
+    <w:p>
+      <w:pPr>
+        <w:pStyle w:val="Prrafodelista"/>
+        <w:spacing w:line="360" w:lineRule="auto"/>
+        <w:ind w:left="1440"/>
+        <w:rPr>
+          <w:rFonts w:cstheme="minorHAnsi"/>
+          <w:lang w:val="es-ES_tradnl"/>
+        </w:rPr>
+      </w:pPr>
+      <w:r>
+        <w:rPr>
+          <w:noProof/>
+        </w:rPr>
+        <w:drawing>
+          <wp:inline distT="0" distB="0" distL="0" distR="0" wp14:anchorId="7DA4D81B" wp14:editId="1683FAE1">
+            <wp:extent cx="4616450" cy="309428"/>
+            <wp:effectExtent l="0" t="0" r="0" b="0"/>
+            <wp:docPr id="22" name="Imagen 22"/>
+            <wp:cNvGraphicFramePr>
+              <a:graphicFrameLocks xmlns:a="http://schemas.openxmlformats.org/drawingml/2006/main" noChangeAspect="1"/>
+            </wp:cNvGraphicFramePr>
+            <a:graphic xmlns:a="http://schemas.openxmlformats.org/drawingml/2006/main">
+              <a:graphicData uri="http://schemas.openxmlformats.org/drawingml/2006/picture">
+                <pic:pic xmlns:pic="http://schemas.openxmlformats.org/drawingml/2006/picture">
+                  <pic:nvPicPr>
+                    <pic:cNvPr id="1" name=""/>
+                    <pic:cNvPicPr/>
+                  </pic:nvPicPr>
+                  <pic:blipFill>
+                    <a:blip r:embed="rId19"/>
+                    <a:stretch>
+                      <a:fillRect/>
+                    </a:stretch>
+                  </pic:blipFill>
+                  <pic:spPr>
+                    <a:xfrm>
+                      <a:off x="0" y="0"/>
+                      <a:ext cx="4900488" cy="328466"/>
+                    </a:xfrm>
+                    <a:prstGeom prst="rect">
+                      <a:avLst/>
+                    </a:prstGeom>
+                  </pic:spPr>
+                </pic:pic>
+              </a:graphicData>
+            </a:graphic>
+          </wp:inline>
+        </w:drawing>
+      </w:r>
+    </w:p>
+    <w:p>
+      <w:pPr>
+        <w:pStyle w:val="Prrafodelista"/>
+        <w:spacing w:line="360" w:lineRule="auto"/>
+        <w:ind w:left="1440"/>
+        <w:rPr>
+          <w:rFonts w:cstheme="minorHAnsi"/>
+          <w:lang w:val="es-ES_tradnl"/>
+        </w:rPr>
+      </w:pPr>
+      <w:r>
+        <w:rPr>
+          <w:rFonts w:cstheme="minorHAnsi"/>
+          <w:lang w:val="es-ES_tradnl"/>
+        </w:rPr>
+        <w:t>Podemos ver que nos muestra perfectamente las variables guardadas en el MDC.</w:t>
+      </w:r>
+    </w:p>
+    <w:p>
+      <w:pPr>
+        <w:pStyle w:val="Prrafodelista"/>
+        <w:spacing w:line="360" w:lineRule="auto"/>
+        <w:ind w:left="1440"/>
+        <w:rPr>
+          <w:rFonts w:cstheme="minorHAnsi"/>
+          <w:lang w:val="es-ES_tradnl"/>
+        </w:rPr>
+      </w:pPr>
+      <w:r>
+        <w:rPr>
+          <w:rFonts w:cstheme="minorHAnsi"/>
+          <w:lang w:val="es-ES_tradnl"/>
+        </w:rPr>
+        <w:t>Hemos hecho dos ejemplos con mensajes diferentes que se observan a continuación:</w:t>
+      </w:r>
+    </w:p>
+    <w:p>
+      <w:pPr>
+        <w:pStyle w:val="Prrafodelista"/>
+        <w:spacing w:line="360" w:lineRule="auto"/>
+        <w:ind w:left="1440"/>
+        <w:rPr>
+          <w:rFonts w:cstheme="minorHAnsi"/>
+          <w:lang w:val="es-ES_tradnl"/>
+        </w:rPr>
+      </w:pPr>
+      <w:r>
+        <w:rPr>
+          <w:noProof/>
+        </w:rPr>
+        <w:drawing>
+          <wp:inline distT="0" distB="0" distL="0" distR="0" wp14:anchorId="14C75C05" wp14:editId="3F21DE52">
+            <wp:extent cx="4540250" cy="285634"/>
+            <wp:effectExtent l="0" t="0" r="0" b="635"/>
+            <wp:docPr id="23" name="Imagen 23"/>
+            <wp:cNvGraphicFramePr>
+              <a:graphicFrameLocks xmlns:a="http://schemas.openxmlformats.org/drawingml/2006/main" noChangeAspect="1"/>
+            </wp:cNvGraphicFramePr>
+            <a:graphic xmlns:a="http://schemas.openxmlformats.org/drawingml/2006/main">
+              <a:graphicData uri="http://schemas.openxmlformats.org/drawingml/2006/picture">
+                <pic:pic xmlns:pic="http://schemas.openxmlformats.org/drawingml/2006/picture">
+                  <pic:nvPicPr>
+                    <pic:cNvPr id="1" name=""/>
+                    <pic:cNvPicPr/>
+                  </pic:nvPicPr>
+                  <pic:blipFill>
+                    <a:blip r:embed="rId20"/>
+                    <a:stretch>
+                      <a:fillRect/>
+                    </a:stretch>
+                  </pic:blipFill>
+                  <pic:spPr>
+                    <a:xfrm>
+                      <a:off x="0" y="0"/>
+                      <a:ext cx="4817492" cy="303076"/>
+                    </a:xfrm>
+                    <a:prstGeom prst="rect">
+                      <a:avLst/>
+                    </a:prstGeom>
+                  </pic:spPr>
+                </pic:pic>
+              </a:graphicData>
+            </a:graphic>
+          </wp:inline>
+        </w:drawing>
+      </w:r>
+    </w:p>
+    <w:p>
+      <w:pPr>
+        <w:pStyle w:val="Prrafodelista"/>
+        <w:spacing w:line="360" w:lineRule="auto"/>
+        <w:ind w:left="1080"/>
+        <w:rPr>
+          <w:rFonts w:cstheme="minorHAnsi"/>
+          <w:lang w:val="es-ES_tradnl"/>
+        </w:rPr>
+      </w:pPr>
+    </w:p>
+    <w:p>
+      <w:pPr>
+        <w:pStyle w:val="Prrafodelista"/>
         <w:numPr>
           <w:ilvl w:val="1"/>
           <w:numId w:val="9"/>
@@ -4858,6 +5941,7 @@
           <w:rFonts w:cstheme="minorHAnsi"/>
           <w:lang w:val="en-US"/>
         </w:rPr>
+        <w:lastRenderedPageBreak/>
         <w:t>Warning = warn y severe</w:t>
       </w:r>
       <w:r>
@@ -5347,7 +6431,6 @@
         <w:rPr>
           <w:noProof/>
         </w:rPr>
-        <w:lastRenderedPageBreak/>
         <w:drawing>
           <wp:inline distT="0" distB="0" distL="0" distR="0" wp14:anchorId="483A6CC5" wp14:editId="231EB40C">
             <wp:extent cx="3524250" cy="2552700"/>
@@ -5366,7 +6449,7 @@
                     </pic:cNvPicPr>
                   </pic:nvPicPr>
                   <pic:blipFill>
-                    <a:blip r:embed="rId10">
+                    <a:blip r:embed="rId21">
                       <a:extLst>
                         <a:ext uri="{28A0092B-C50C-407E-A947-70E740481C1C}">
                           <a14:useLocalDpi xmlns:a14="http://schemas.microsoft.com/office/drawing/2010/main" val="0"/>
@@ -5412,6 +6495,7 @@
           <w:rFonts w:cstheme="minorHAnsi"/>
           <w:lang w:val="es-ES_tradnl"/>
         </w:rPr>
+        <w:lastRenderedPageBreak/>
         <w:t xml:space="preserve">En primer lugar, tenemos nuestra clase abstracta </w:t>
       </w:r>
       <w:proofErr w:type="spellStart"/>
@@ -5886,26 +6970,6 @@
     <w:p>
       <w:pPr>
         <w:pStyle w:val="Prrafodelista"/>
-        <w:spacing w:line="360" w:lineRule="auto"/>
-        <w:ind w:left="360"/>
-        <w:rPr>
-          <w:rFonts w:cstheme="minorHAnsi"/>
-        </w:rPr>
-      </w:pPr>
-    </w:p>
-    <w:p>
-      <w:pPr>
-        <w:pStyle w:val="Prrafodelista"/>
-        <w:spacing w:line="360" w:lineRule="auto"/>
-        <w:ind w:left="360"/>
-        <w:rPr>
-          <w:rFonts w:cstheme="minorHAnsi"/>
-        </w:rPr>
-      </w:pPr>
-    </w:p>
-    <w:p>
-      <w:pPr>
-        <w:pStyle w:val="Prrafodelista"/>
         <w:numPr>
           <w:ilvl w:val="0"/>
           <w:numId w:val="5"/>
@@ -5921,7 +6985,6 @@
           <w:rFonts w:cstheme="minorHAnsi"/>
           <w:lang w:val="es-ES_tradnl"/>
         </w:rPr>
-        <w:lastRenderedPageBreak/>
         <w:t>Métodos estáticos genéricos</w:t>
       </w:r>
     </w:p>
@@ -6049,6 +7112,7 @@
           <w:rFonts w:cstheme="minorHAnsi"/>
           <w:lang w:val="es-ES_tradnl"/>
         </w:rPr>
+        <w:lastRenderedPageBreak/>
         <w:t xml:space="preserve">Esos métodos no pueden devolver </w:t>
       </w:r>
       <w:proofErr w:type="spellStart"/>
@@ -6366,7 +7430,6 @@
         <w:rPr>
           <w:noProof/>
         </w:rPr>
-        <w:lastRenderedPageBreak/>
         <w:drawing>
           <wp:inline distT="0" distB="0" distL="0" distR="0" wp14:anchorId="483A8BE6" wp14:editId="3435F6A5">
             <wp:extent cx="3727450" cy="2662711"/>
@@ -6385,7 +7448,7 @@
                     </pic:cNvPicPr>
                   </pic:nvPicPr>
                   <pic:blipFill>
-                    <a:blip r:embed="rId11">
+                    <a:blip r:embed="rId22">
                       <a:extLst>
                         <a:ext uri="{28A0092B-C50C-407E-A947-70E740481C1C}">
                           <a14:useLocalDpi xmlns:a14="http://schemas.microsoft.com/office/drawing/2010/main" val="0"/>
@@ -6601,6 +7664,7 @@
           <w:rFonts w:cstheme="minorHAnsi"/>
           <w:lang w:val="es-ES_tradnl"/>
         </w:rPr>
+        <w:lastRenderedPageBreak/>
         <w:t>S</w:t>
       </w:r>
       <w:r>
@@ -6758,7 +7822,7 @@
                     <pic:cNvPicPr/>
                   </pic:nvPicPr>
                   <pic:blipFill>
-                    <a:blip r:embed="rId12"/>
+                    <a:blip r:embed="rId23"/>
                     <a:stretch>
                       <a:fillRect/>
                     </a:stretch>
@@ -6830,7 +7894,7 @@
                     <pic:cNvPicPr/>
                   </pic:nvPicPr>
                   <pic:blipFill>
-                    <a:blip r:embed="rId13"/>
+                    <a:blip r:embed="rId24"/>
                     <a:stretch>
                       <a:fillRect/>
                     </a:stretch>
@@ -6870,7 +7934,6 @@
           <w:rFonts w:cstheme="minorHAnsi"/>
           <w:lang w:val="es-ES_tradnl"/>
         </w:rPr>
-        <w:lastRenderedPageBreak/>
         <w:t xml:space="preserve">Para enviar un mensaje, tenemos que reescribir el método </w:t>
       </w:r>
       <w:proofErr w:type="spellStart"/>
@@ -6951,7 +8014,7 @@
                     <pic:cNvPicPr/>
                   </pic:nvPicPr>
                   <pic:blipFill>
-                    <a:blip r:embed="rId14"/>
+                    <a:blip r:embed="rId25"/>
                     <a:stretch>
                       <a:fillRect/>
                     </a:stretch>
@@ -6991,6 +8054,7 @@
           <w:rFonts w:cstheme="minorHAnsi"/>
           <w:lang w:val="es-ES_tradnl"/>
         </w:rPr>
+        <w:lastRenderedPageBreak/>
         <w:t>Cuando ya lo tenemos, vamos a crear nuestra clase principal para ver que funciona correctamente.</w:t>
       </w:r>
     </w:p>
@@ -7023,7 +8087,7 @@
                     <pic:cNvPicPr/>
                   </pic:nvPicPr>
                   <pic:blipFill>
-                    <a:blip r:embed="rId15"/>
+                    <a:blip r:embed="rId26"/>
                     <a:stretch>
                       <a:fillRect/>
                     </a:stretch>
@@ -7063,7 +8127,6 @@
           <w:rFonts w:cstheme="minorHAnsi"/>
           <w:lang w:val="es-ES_tradnl"/>
         </w:rPr>
-        <w:lastRenderedPageBreak/>
         <w:t>Como se puede ver, en este ejemplo lanzaremos una excepción dependiendo del número que se indique, la capturaremos y mostraremos el error según el mensaje que hemos creado.</w:t>
       </w:r>
     </w:p>
@@ -7096,7 +8159,7 @@
                     <pic:cNvPicPr/>
                   </pic:nvPicPr>
                   <pic:blipFill>
-                    <a:blip r:embed="rId16"/>
+                    <a:blip r:embed="rId27"/>
                     <a:stretch>
                       <a:fillRect/>
                     </a:stretch>
@@ -7271,6 +8334,28 @@
     <w:p>
       <w:pPr>
         <w:pStyle w:val="Prrafodelista"/>
+        <w:spacing w:line="360" w:lineRule="auto"/>
+        <w:ind w:left="360"/>
+        <w:rPr>
+          <w:rFonts w:cstheme="minorHAnsi"/>
+          <w:lang w:val="es-ES_tradnl"/>
+        </w:rPr>
+      </w:pPr>
+    </w:p>
+    <w:p>
+      <w:pPr>
+        <w:pStyle w:val="Prrafodelista"/>
+        <w:spacing w:line="360" w:lineRule="auto"/>
+        <w:ind w:left="360"/>
+        <w:rPr>
+          <w:rFonts w:cstheme="minorHAnsi"/>
+          <w:lang w:val="es-ES_tradnl"/>
+        </w:rPr>
+      </w:pPr>
+    </w:p>
+    <w:p>
+      <w:pPr>
+        <w:pStyle w:val="Prrafodelista"/>
         <w:numPr>
           <w:ilvl w:val="0"/>
           <w:numId w:val="5"/>
@@ -7286,6 +8371,7 @@
           <w:rFonts w:cstheme="minorHAnsi"/>
           <w:lang w:val="es-ES_tradnl"/>
         </w:rPr>
+        <w:lastRenderedPageBreak/>
         <w:t>Alta cohesión</w:t>
       </w:r>
     </w:p>
@@ -9531,7 +10617,7 @@
   <w:abstractNum w:abstractNumId="16" w15:restartNumberingAfterBreak="0">
     <w:nsid w:val="77891460"/>
     <w:multiLevelType w:val="hybridMultilevel"/>
-    <w:tmpl w:val="F488BE42"/>
+    <w:tmpl w:val="44A0206A"/>
     <w:lvl w:ilvl="0" w:tplc="0C0A0001">
       <w:start w:val="1"/>
       <w:numFmt w:val="bullet"/>

</xml_diff>

<commit_message>
Info añadida sobre el patrón facade
</commit_message>
<xml_diff>
--- a/Fundamentos de Programación Orientada a Objetos.docx
+++ b/Fundamentos de Programación Orientada a Objetos.docx
@@ -5185,21 +5185,7 @@
           <w:rFonts w:cstheme="minorHAnsi"/>
           <w:lang w:val="es-ES_tradnl"/>
         </w:rPr>
-        <w:t xml:space="preserve">Queremos que se escriban </w:t>
-      </w:r>
-      <w:r>
-        <w:rPr>
-          <w:rFonts w:cstheme="minorHAnsi"/>
-          <w:lang w:val="es-ES_tradnl"/>
-        </w:rPr>
-        <w:t xml:space="preserve">los daros guardados en el MDC </w:t>
-      </w:r>
-      <w:r>
-        <w:rPr>
-          <w:rFonts w:cstheme="minorHAnsi"/>
-          <w:lang w:val="es-ES_tradnl"/>
-        </w:rPr>
-        <w:t xml:space="preserve">en el nivel de </w:t>
+        <w:t xml:space="preserve">Queremos que se escriban los daros guardados en el MDC en el nivel de </w:t>
       </w:r>
       <w:proofErr w:type="spellStart"/>
       <w:r>
@@ -5215,14 +5201,7 @@
           <w:rFonts w:cstheme="minorHAnsi"/>
           <w:lang w:val="es-ES_tradnl"/>
         </w:rPr>
-        <w:t>. Hem</w:t>
-      </w:r>
-      <w:r>
-        <w:rPr>
-          <w:rFonts w:cstheme="minorHAnsi"/>
-          <w:lang w:val="es-ES_tradnl"/>
-        </w:rPr>
-        <w:t>os hecho dos ejemplos para ver las diferencias.</w:t>
+        <w:t>. Hemos hecho dos ejemplos para ver las diferencias.</w:t>
       </w:r>
     </w:p>
     <w:p>
@@ -6337,7 +6316,7 @@
           <w:rFonts w:cstheme="minorHAnsi"/>
           <w:lang w:val="es-ES_tradnl"/>
         </w:rPr>
-        <w:t>Facilitan</w:t>
+        <w:t>Facilita</w:t>
       </w:r>
       <w:r>
         <w:rPr>
@@ -6712,7 +6691,7 @@
           <w:rFonts w:cstheme="minorHAnsi"/>
           <w:lang w:val="es-ES_tradnl"/>
         </w:rPr>
-        <w:t>Nos ayudan a definir la forma</w:t>
+        <w:t>Nos ayuda a definir la forma</w:t>
       </w:r>
       <w:r>
         <w:rPr>
@@ -6720,6 +6699,182 @@
           <w:lang w:val="es-ES_tradnl"/>
         </w:rPr>
         <w:t xml:space="preserve"> de composición de clases.</w:t>
+      </w:r>
+    </w:p>
+    <w:p>
+      <w:pPr>
+        <w:pStyle w:val="Prrafodelista"/>
+        <w:spacing w:line="360" w:lineRule="auto"/>
+        <w:rPr>
+          <w:rFonts w:cstheme="minorHAnsi"/>
+          <w:lang w:val="es-ES_tradnl"/>
+        </w:rPr>
+      </w:pPr>
+      <w:r>
+        <w:rPr>
+          <w:rFonts w:cstheme="minorHAnsi"/>
+          <w:lang w:val="es-ES_tradnl"/>
+        </w:rPr>
+        <w:t xml:space="preserve">Uno de ellos es el patrón </w:t>
+      </w:r>
+      <w:proofErr w:type="spellStart"/>
+      <w:r>
+        <w:rPr>
+          <w:rFonts w:cstheme="minorHAnsi"/>
+          <w:lang w:val="es-ES_tradnl"/>
+        </w:rPr>
+        <w:t>Facade</w:t>
+      </w:r>
+      <w:proofErr w:type="spellEnd"/>
+      <w:r>
+        <w:rPr>
+          <w:rFonts w:cstheme="minorHAnsi"/>
+          <w:lang w:val="es-ES_tradnl"/>
+        </w:rPr>
+        <w:t xml:space="preserve"> (fachada), que proporciona una interfaz </w:t>
+      </w:r>
+      <w:r>
+        <w:rPr>
+          <w:rFonts w:cstheme="minorHAnsi"/>
+          <w:lang w:val="es-ES_tradnl"/>
+        </w:rPr>
+        <w:t>unificada pa</w:t>
+      </w:r>
+      <w:r>
+        <w:rPr>
+          <w:rFonts w:cstheme="minorHAnsi"/>
+          <w:lang w:val="es-ES_tradnl"/>
+        </w:rPr>
+        <w:t xml:space="preserve">ra un conjunto de clases </w:t>
+      </w:r>
+      <w:r>
+        <w:rPr>
+          <w:rFonts w:cstheme="minorHAnsi"/>
+          <w:lang w:val="es-ES_tradnl"/>
+        </w:rPr>
+        <w:t>complejas haciendo que la comunicación con las mismas sea más sencilla.</w:t>
+      </w:r>
+    </w:p>
+    <w:p>
+      <w:pPr>
+        <w:pStyle w:val="Prrafodelista"/>
+        <w:spacing w:line="360" w:lineRule="auto"/>
+        <w:rPr>
+          <w:rFonts w:cstheme="minorHAnsi"/>
+          <w:lang w:val="es-ES_tradnl"/>
+        </w:rPr>
+      </w:pPr>
+      <w:r>
+        <w:rPr>
+          <w:noProof/>
+        </w:rPr>
+        <w:drawing>
+          <wp:inline distT="0" distB="0" distL="0" distR="0" wp14:anchorId="179B6D8E" wp14:editId="20A44107">
+            <wp:extent cx="4826000" cy="2309715"/>
+            <wp:effectExtent l="0" t="0" r="0" b="0"/>
+            <wp:docPr id="24" name="Imagen 24" descr="A UML class diagram - Learning Python Design Patterns - Second Edition  [Book]"/>
+            <wp:cNvGraphicFramePr>
+              <a:graphicFrameLocks xmlns:a="http://schemas.openxmlformats.org/drawingml/2006/main" noChangeAspect="1"/>
+            </wp:cNvGraphicFramePr>
+            <a:graphic xmlns:a="http://schemas.openxmlformats.org/drawingml/2006/main">
+              <a:graphicData uri="http://schemas.openxmlformats.org/drawingml/2006/picture">
+                <pic:pic xmlns:pic="http://schemas.openxmlformats.org/drawingml/2006/picture">
+                  <pic:nvPicPr>
+                    <pic:cNvPr id="0" name="Picture 1" descr="A UML class diagram - Learning Python Design Patterns - Second Edition  [Book]"/>
+                    <pic:cNvPicPr>
+                      <a:picLocks noChangeAspect="1" noChangeArrowheads="1"/>
+                    </pic:cNvPicPr>
+                  </pic:nvPicPr>
+                  <pic:blipFill>
+                    <a:blip r:embed="rId22">
+                      <a:extLst>
+                        <a:ext uri="{28A0092B-C50C-407E-A947-70E740481C1C}">
+                          <a14:useLocalDpi xmlns:a14="http://schemas.microsoft.com/office/drawing/2010/main" val="0"/>
+                        </a:ext>
+                      </a:extLst>
+                    </a:blip>
+                    <a:srcRect/>
+                    <a:stretch>
+                      <a:fillRect/>
+                    </a:stretch>
+                  </pic:blipFill>
+                  <pic:spPr bwMode="auto">
+                    <a:xfrm>
+                      <a:off x="0" y="0"/>
+                      <a:ext cx="4865766" cy="2328747"/>
+                    </a:xfrm>
+                    <a:prstGeom prst="rect">
+                      <a:avLst/>
+                    </a:prstGeom>
+                    <a:noFill/>
+                    <a:ln>
+                      <a:noFill/>
+                    </a:ln>
+                  </pic:spPr>
+                </pic:pic>
+              </a:graphicData>
+            </a:graphic>
+          </wp:inline>
+        </w:drawing>
+      </w:r>
+    </w:p>
+    <w:p>
+      <w:pPr>
+        <w:pStyle w:val="Prrafodelista"/>
+        <w:spacing w:line="360" w:lineRule="auto"/>
+        <w:rPr>
+          <w:rFonts w:cstheme="minorHAnsi"/>
+          <w:lang w:val="es-ES_tradnl"/>
+        </w:rPr>
+      </w:pPr>
+      <w:r>
+        <w:rPr>
+          <w:rFonts w:cstheme="minorHAnsi"/>
+          <w:lang w:val="es-ES_tradnl"/>
+        </w:rPr>
+        <w:t xml:space="preserve">Como podemos ver, el cliente solo se comunica con el sistema a través de </w:t>
+      </w:r>
+      <w:proofErr w:type="spellStart"/>
+      <w:r>
+        <w:rPr>
+          <w:rFonts w:cstheme="minorHAnsi"/>
+          <w:lang w:val="es-ES_tradnl"/>
+        </w:rPr>
+        <w:t>Facade</w:t>
+      </w:r>
+      <w:proofErr w:type="spellEnd"/>
+      <w:r>
+        <w:rPr>
+          <w:rFonts w:cstheme="minorHAnsi"/>
+          <w:lang w:val="es-ES_tradnl"/>
+        </w:rPr>
+        <w:t>.</w:t>
+      </w:r>
+    </w:p>
+    <w:p>
+      <w:pPr>
+        <w:pStyle w:val="Prrafodelista"/>
+        <w:spacing w:line="360" w:lineRule="auto"/>
+        <w:rPr>
+          <w:rFonts w:cstheme="minorHAnsi"/>
+          <w:lang w:val="es-ES_tradnl"/>
+        </w:rPr>
+      </w:pPr>
+      <w:proofErr w:type="spellStart"/>
+      <w:r>
+        <w:rPr>
+          <w:rFonts w:cstheme="minorHAnsi"/>
+          <w:lang w:val="es-ES_tradnl"/>
+        </w:rPr>
+        <w:t>Facade</w:t>
+      </w:r>
+      <w:proofErr w:type="spellEnd"/>
+      <w:r>
+        <w:rPr>
+          <w:rFonts w:cstheme="minorHAnsi"/>
+          <w:lang w:val="es-ES_tradnl"/>
+        </w:rPr>
+        <w:t xml:space="preserve"> oculta el comportamiento y la complejidad de los subsistemas y es la que se encarga de todo.</w:t>
       </w:r>
     </w:p>
     <w:p>
@@ -6758,7 +6913,7 @@
           <w:rFonts w:cstheme="minorHAnsi"/>
           <w:lang w:val="es-ES_tradnl"/>
         </w:rPr>
-        <w:t>Nos ayudan a definir</w:t>
+        <w:t>Nos ayuda a definir</w:t>
       </w:r>
       <w:r>
         <w:rPr>
@@ -6891,6 +7046,17 @@
     <w:p>
       <w:pPr>
         <w:pStyle w:val="Prrafodelista"/>
+        <w:spacing w:line="360" w:lineRule="auto"/>
+        <w:ind w:left="360"/>
+        <w:rPr>
+          <w:rFonts w:cstheme="minorHAnsi"/>
+          <w:lang w:val="es-ES_tradnl"/>
+        </w:rPr>
+      </w:pPr>
+    </w:p>
+    <w:p>
+      <w:pPr>
+        <w:pStyle w:val="Prrafodelista"/>
         <w:numPr>
           <w:ilvl w:val="0"/>
           <w:numId w:val="5"/>
@@ -6906,6 +7072,7 @@
           <w:rFonts w:cstheme="minorHAnsi"/>
           <w:lang w:val="es-ES_tradnl"/>
         </w:rPr>
+        <w:lastRenderedPageBreak/>
         <w:t xml:space="preserve">Bloque </w:t>
       </w:r>
       <w:proofErr w:type="spellStart"/>
@@ -7112,7 +7279,6 @@
           <w:rFonts w:cstheme="minorHAnsi"/>
           <w:lang w:val="es-ES_tradnl"/>
         </w:rPr>
-        <w:lastRenderedPageBreak/>
         <w:t xml:space="preserve">Esos métodos no pueden devolver </w:t>
       </w:r>
       <w:proofErr w:type="spellStart"/>
@@ -7430,6 +7596,7 @@
         <w:rPr>
           <w:noProof/>
         </w:rPr>
+        <w:lastRenderedPageBreak/>
         <w:drawing>
           <wp:inline distT="0" distB="0" distL="0" distR="0" wp14:anchorId="483A8BE6" wp14:editId="3435F6A5">
             <wp:extent cx="3727450" cy="2662711"/>
@@ -7448,7 +7615,7 @@
                     </pic:cNvPicPr>
                   </pic:nvPicPr>
                   <pic:blipFill>
-                    <a:blip r:embed="rId22">
+                    <a:blip r:embed="rId23">
                       <a:extLst>
                         <a:ext uri="{28A0092B-C50C-407E-A947-70E740481C1C}">
                           <a14:useLocalDpi xmlns:a14="http://schemas.microsoft.com/office/drawing/2010/main" val="0"/>
@@ -7664,7 +7831,6 @@
           <w:rFonts w:cstheme="minorHAnsi"/>
           <w:lang w:val="es-ES_tradnl"/>
         </w:rPr>
-        <w:lastRenderedPageBreak/>
         <w:t>S</w:t>
       </w:r>
       <w:r>
@@ -7811,78 +7977,6 @@
             <wp:extent cx="3168650" cy="501157"/>
             <wp:effectExtent l="0" t="0" r="0" b="0"/>
             <wp:docPr id="4" name="Imagen 4"/>
-            <wp:cNvGraphicFramePr>
-              <a:graphicFrameLocks xmlns:a="http://schemas.openxmlformats.org/drawingml/2006/main" noChangeAspect="1"/>
-            </wp:cNvGraphicFramePr>
-            <a:graphic xmlns:a="http://schemas.openxmlformats.org/drawingml/2006/main">
-              <a:graphicData uri="http://schemas.openxmlformats.org/drawingml/2006/picture">
-                <pic:pic xmlns:pic="http://schemas.openxmlformats.org/drawingml/2006/picture">
-                  <pic:nvPicPr>
-                    <pic:cNvPr id="1" name=""/>
-                    <pic:cNvPicPr/>
-                  </pic:nvPicPr>
-                  <pic:blipFill>
-                    <a:blip r:embed="rId23"/>
-                    <a:stretch>
-                      <a:fillRect/>
-                    </a:stretch>
-                  </pic:blipFill>
-                  <pic:spPr>
-                    <a:xfrm>
-                      <a:off x="0" y="0"/>
-                      <a:ext cx="3326034" cy="526049"/>
-                    </a:xfrm>
-                    <a:prstGeom prst="rect">
-                      <a:avLst/>
-                    </a:prstGeom>
-                  </pic:spPr>
-                </pic:pic>
-              </a:graphicData>
-            </a:graphic>
-          </wp:inline>
-        </w:drawing>
-      </w:r>
-    </w:p>
-    <w:p>
-      <w:pPr>
-        <w:pStyle w:val="Prrafodelista"/>
-        <w:numPr>
-          <w:ilvl w:val="0"/>
-          <w:numId w:val="3"/>
-        </w:numPr>
-        <w:spacing w:line="360" w:lineRule="auto"/>
-        <w:ind w:left="720"/>
-        <w:rPr>
-          <w:rFonts w:cstheme="minorHAnsi"/>
-          <w:lang w:val="es-ES_tradnl"/>
-        </w:rPr>
-      </w:pPr>
-      <w:r>
-        <w:rPr>
-          <w:rFonts w:cstheme="minorHAnsi"/>
-          <w:lang w:val="es-ES_tradnl"/>
-        </w:rPr>
-        <w:t>Le añadimos los atributos que necesitamos y un constructor que utilice el de la clase padre.</w:t>
-      </w:r>
-    </w:p>
-    <w:p>
-      <w:pPr>
-        <w:pStyle w:val="Prrafodelista"/>
-        <w:spacing w:line="360" w:lineRule="auto"/>
-        <w:rPr>
-          <w:rFonts w:cstheme="minorHAnsi"/>
-          <w:lang w:val="es-ES_tradnl"/>
-        </w:rPr>
-      </w:pPr>
-      <w:r>
-        <w:rPr>
-          <w:noProof/>
-        </w:rPr>
-        <w:drawing>
-          <wp:inline distT="0" distB="0" distL="0" distR="0" wp14:anchorId="1CCAF492" wp14:editId="030EF8CD">
-            <wp:extent cx="3194050" cy="1256738"/>
-            <wp:effectExtent l="0" t="0" r="6350" b="635"/>
-            <wp:docPr id="5" name="Imagen 5"/>
             <wp:cNvGraphicFramePr>
               <a:graphicFrameLocks xmlns:a="http://schemas.openxmlformats.org/drawingml/2006/main" noChangeAspect="1"/>
             </wp:cNvGraphicFramePr>
@@ -7902,7 +7996,7 @@
                   <pic:spPr>
                     <a:xfrm>
                       <a:off x="0" y="0"/>
-                      <a:ext cx="3291313" cy="1295007"/>
+                      <a:ext cx="3326034" cy="526049"/>
                     </a:xfrm>
                     <a:prstGeom prst="rect">
                       <a:avLst/>
@@ -7934,55 +8028,7 @@
           <w:rFonts w:cstheme="minorHAnsi"/>
           <w:lang w:val="es-ES_tradnl"/>
         </w:rPr>
-        <w:t xml:space="preserve">Para enviar un mensaje, tenemos que reescribir el método </w:t>
-      </w:r>
-      <w:proofErr w:type="spellStart"/>
-      <w:proofErr w:type="gramStart"/>
-      <w:r>
-        <w:rPr>
-          <w:rFonts w:cstheme="minorHAnsi"/>
-          <w:lang w:val="es-ES_tradnl"/>
-        </w:rPr>
-        <w:t>getMessage</w:t>
-      </w:r>
-      <w:proofErr w:type="spellEnd"/>
-      <w:r>
-        <w:rPr>
-          <w:rFonts w:cstheme="minorHAnsi"/>
-          <w:lang w:val="es-ES_tradnl"/>
-        </w:rPr>
-        <w:t>(</w:t>
-      </w:r>
-      <w:proofErr w:type="gramEnd"/>
-      <w:r>
-        <w:rPr>
-          <w:rFonts w:cstheme="minorHAnsi"/>
-          <w:lang w:val="es-ES_tradnl"/>
-        </w:rPr>
-        <w:t>) de la clase padre.</w:t>
-      </w:r>
-      <w:r>
-        <w:rPr>
-          <w:rFonts w:cstheme="minorHAnsi"/>
-          <w:lang w:val="es-ES_tradnl"/>
-        </w:rPr>
-        <w:t xml:space="preserve"> También podríamos editar el mensaje indicándolo en el </w:t>
-      </w:r>
-      <w:proofErr w:type="gramStart"/>
-      <w:r>
-        <w:rPr>
-          <w:rFonts w:cstheme="minorHAnsi"/>
-          <w:lang w:val="es-ES_tradnl"/>
-        </w:rPr>
-        <w:t>super(</w:t>
-      </w:r>
-      <w:proofErr w:type="gramEnd"/>
-      <w:r>
-        <w:rPr>
-          <w:rFonts w:cstheme="minorHAnsi"/>
-          <w:lang w:val="es-ES_tradnl"/>
-        </w:rPr>
-        <w:t>) del constructor.</w:t>
+        <w:t>Le añadimos los atributos que necesitamos y un constructor que utilice el de la clase padre.</w:t>
       </w:r>
     </w:p>
     <w:p>
@@ -7999,10 +8045,10 @@
           <w:noProof/>
         </w:rPr>
         <w:drawing>
-          <wp:inline distT="0" distB="0" distL="0" distR="0" wp14:anchorId="094D11B4" wp14:editId="12C19956">
-            <wp:extent cx="4368800" cy="3942399"/>
-            <wp:effectExtent l="0" t="0" r="0" b="1270"/>
-            <wp:docPr id="9" name="Imagen 9"/>
+          <wp:inline distT="0" distB="0" distL="0" distR="0" wp14:anchorId="1CCAF492" wp14:editId="030EF8CD">
+            <wp:extent cx="3194050" cy="1256738"/>
+            <wp:effectExtent l="0" t="0" r="6350" b="635"/>
+            <wp:docPr id="5" name="Imagen 5"/>
             <wp:cNvGraphicFramePr>
               <a:graphicFrameLocks xmlns:a="http://schemas.openxmlformats.org/drawingml/2006/main" noChangeAspect="1"/>
             </wp:cNvGraphicFramePr>
@@ -8022,7 +8068,7 @@
                   <pic:spPr>
                     <a:xfrm>
                       <a:off x="0" y="0"/>
-                      <a:ext cx="4395915" cy="3966868"/>
+                      <a:ext cx="3291313" cy="1295007"/>
                     </a:xfrm>
                     <a:prstGeom prst="rect">
                       <a:avLst/>
@@ -8055,7 +8101,55 @@
           <w:lang w:val="es-ES_tradnl"/>
         </w:rPr>
         <w:lastRenderedPageBreak/>
-        <w:t>Cuando ya lo tenemos, vamos a crear nuestra clase principal para ver que funciona correctamente.</w:t>
+        <w:t xml:space="preserve">Para enviar un mensaje, tenemos que reescribir el método </w:t>
+      </w:r>
+      <w:proofErr w:type="spellStart"/>
+      <w:proofErr w:type="gramStart"/>
+      <w:r>
+        <w:rPr>
+          <w:rFonts w:cstheme="minorHAnsi"/>
+          <w:lang w:val="es-ES_tradnl"/>
+        </w:rPr>
+        <w:t>getMessage</w:t>
+      </w:r>
+      <w:proofErr w:type="spellEnd"/>
+      <w:r>
+        <w:rPr>
+          <w:rFonts w:cstheme="minorHAnsi"/>
+          <w:lang w:val="es-ES_tradnl"/>
+        </w:rPr>
+        <w:t>(</w:t>
+      </w:r>
+      <w:proofErr w:type="gramEnd"/>
+      <w:r>
+        <w:rPr>
+          <w:rFonts w:cstheme="minorHAnsi"/>
+          <w:lang w:val="es-ES_tradnl"/>
+        </w:rPr>
+        <w:t>) de la clase padre.</w:t>
+      </w:r>
+      <w:r>
+        <w:rPr>
+          <w:rFonts w:cstheme="minorHAnsi"/>
+          <w:lang w:val="es-ES_tradnl"/>
+        </w:rPr>
+        <w:t xml:space="preserve"> También podríamos editar el mensaje indicándolo en el </w:t>
+      </w:r>
+      <w:proofErr w:type="gramStart"/>
+      <w:r>
+        <w:rPr>
+          <w:rFonts w:cstheme="minorHAnsi"/>
+          <w:lang w:val="es-ES_tradnl"/>
+        </w:rPr>
+        <w:t>super(</w:t>
+      </w:r>
+      <w:proofErr w:type="gramEnd"/>
+      <w:r>
+        <w:rPr>
+          <w:rFonts w:cstheme="minorHAnsi"/>
+          <w:lang w:val="es-ES_tradnl"/>
+        </w:rPr>
+        <w:t>) del constructor.</w:t>
       </w:r>
     </w:p>
     <w:p>
@@ -8072,10 +8166,10 @@
           <w:noProof/>
         </w:rPr>
         <w:drawing>
-          <wp:inline distT="0" distB="0" distL="0" distR="0" wp14:anchorId="6E1F9DE9" wp14:editId="3DD84C09">
-            <wp:extent cx="3380085" cy="3181350"/>
-            <wp:effectExtent l="0" t="0" r="0" b="0"/>
-            <wp:docPr id="10" name="Imagen 10"/>
+          <wp:inline distT="0" distB="0" distL="0" distR="0" wp14:anchorId="094D11B4" wp14:editId="12C19956">
+            <wp:extent cx="4368800" cy="3942399"/>
+            <wp:effectExtent l="0" t="0" r="0" b="1270"/>
+            <wp:docPr id="9" name="Imagen 9"/>
             <wp:cNvGraphicFramePr>
               <a:graphicFrameLocks xmlns:a="http://schemas.openxmlformats.org/drawingml/2006/main" noChangeAspect="1"/>
             </wp:cNvGraphicFramePr>
@@ -8095,7 +8189,7 @@
                   <pic:spPr>
                     <a:xfrm>
                       <a:off x="0" y="0"/>
-                      <a:ext cx="3394795" cy="3195195"/>
+                      <a:ext cx="4395915" cy="3966868"/>
                     </a:xfrm>
                     <a:prstGeom prst="rect">
                       <a:avLst/>
@@ -8127,7 +8221,7 @@
           <w:rFonts w:cstheme="minorHAnsi"/>
           <w:lang w:val="es-ES_tradnl"/>
         </w:rPr>
-        <w:t>Como se puede ver, en este ejemplo lanzaremos una excepción dependiendo del número que se indique, la capturaremos y mostraremos el error según el mensaje que hemos creado.</w:t>
+        <w:t>Cuando ya lo tenemos, vamos a crear nuestra clase principal para ver que funciona correctamente.</w:t>
       </w:r>
     </w:p>
     <w:p>
@@ -8144,10 +8238,10 @@
           <w:noProof/>
         </w:rPr>
         <w:drawing>
-          <wp:inline distT="0" distB="0" distL="0" distR="0" wp14:anchorId="063E2973" wp14:editId="42D6F98E">
-            <wp:extent cx="3581400" cy="943315"/>
-            <wp:effectExtent l="0" t="0" r="0" b="9525"/>
-            <wp:docPr id="12" name="Imagen 12"/>
+          <wp:inline distT="0" distB="0" distL="0" distR="0" wp14:anchorId="6E1F9DE9" wp14:editId="3DD84C09">
+            <wp:extent cx="3380085" cy="3181350"/>
+            <wp:effectExtent l="0" t="0" r="0" b="0"/>
+            <wp:docPr id="10" name="Imagen 10"/>
             <wp:cNvGraphicFramePr>
               <a:graphicFrameLocks xmlns:a="http://schemas.openxmlformats.org/drawingml/2006/main" noChangeAspect="1"/>
             </wp:cNvGraphicFramePr>
@@ -8167,6 +8261,79 @@
                   <pic:spPr>
                     <a:xfrm>
                       <a:off x="0" y="0"/>
+                      <a:ext cx="3394795" cy="3195195"/>
+                    </a:xfrm>
+                    <a:prstGeom prst="rect">
+                      <a:avLst/>
+                    </a:prstGeom>
+                  </pic:spPr>
+                </pic:pic>
+              </a:graphicData>
+            </a:graphic>
+          </wp:inline>
+        </w:drawing>
+      </w:r>
+    </w:p>
+    <w:p>
+      <w:pPr>
+        <w:pStyle w:val="Prrafodelista"/>
+        <w:numPr>
+          <w:ilvl w:val="0"/>
+          <w:numId w:val="3"/>
+        </w:numPr>
+        <w:spacing w:line="360" w:lineRule="auto"/>
+        <w:ind w:left="720"/>
+        <w:rPr>
+          <w:rFonts w:cstheme="minorHAnsi"/>
+          <w:lang w:val="es-ES_tradnl"/>
+        </w:rPr>
+      </w:pPr>
+      <w:r>
+        <w:rPr>
+          <w:rFonts w:cstheme="minorHAnsi"/>
+          <w:lang w:val="es-ES_tradnl"/>
+        </w:rPr>
+        <w:lastRenderedPageBreak/>
+        <w:t>Como se puede ver, en este ejemplo lanzaremos una excepción dependiendo del número que se indique, la capturaremos y mostraremos el error según el mensaje que hemos creado.</w:t>
+      </w:r>
+    </w:p>
+    <w:p>
+      <w:pPr>
+        <w:pStyle w:val="Prrafodelista"/>
+        <w:spacing w:line="360" w:lineRule="auto"/>
+        <w:rPr>
+          <w:rFonts w:cstheme="minorHAnsi"/>
+          <w:lang w:val="es-ES_tradnl"/>
+        </w:rPr>
+      </w:pPr>
+      <w:r>
+        <w:rPr>
+          <w:noProof/>
+        </w:rPr>
+        <w:drawing>
+          <wp:inline distT="0" distB="0" distL="0" distR="0" wp14:anchorId="063E2973" wp14:editId="42D6F98E">
+            <wp:extent cx="3581400" cy="943315"/>
+            <wp:effectExtent l="0" t="0" r="0" b="9525"/>
+            <wp:docPr id="12" name="Imagen 12"/>
+            <wp:cNvGraphicFramePr>
+              <a:graphicFrameLocks xmlns:a="http://schemas.openxmlformats.org/drawingml/2006/main" noChangeAspect="1"/>
+            </wp:cNvGraphicFramePr>
+            <a:graphic xmlns:a="http://schemas.openxmlformats.org/drawingml/2006/main">
+              <a:graphicData uri="http://schemas.openxmlformats.org/drawingml/2006/picture">
+                <pic:pic xmlns:pic="http://schemas.openxmlformats.org/drawingml/2006/picture">
+                  <pic:nvPicPr>
+                    <pic:cNvPr id="1" name=""/>
+                    <pic:cNvPicPr/>
+                  </pic:nvPicPr>
+                  <pic:blipFill>
+                    <a:blip r:embed="rId28"/>
+                    <a:stretch>
+                      <a:fillRect/>
+                    </a:stretch>
+                  </pic:blipFill>
+                  <pic:spPr>
+                    <a:xfrm>
+                      <a:off x="0" y="0"/>
                       <a:ext cx="3657971" cy="963483"/>
                     </a:xfrm>
                     <a:prstGeom prst="rect">
@@ -8334,28 +8501,6 @@
     <w:p>
       <w:pPr>
         <w:pStyle w:val="Prrafodelista"/>
-        <w:spacing w:line="360" w:lineRule="auto"/>
-        <w:ind w:left="360"/>
-        <w:rPr>
-          <w:rFonts w:cstheme="minorHAnsi"/>
-          <w:lang w:val="es-ES_tradnl"/>
-        </w:rPr>
-      </w:pPr>
-    </w:p>
-    <w:p>
-      <w:pPr>
-        <w:pStyle w:val="Prrafodelista"/>
-        <w:spacing w:line="360" w:lineRule="auto"/>
-        <w:ind w:left="360"/>
-        <w:rPr>
-          <w:rFonts w:cstheme="minorHAnsi"/>
-          <w:lang w:val="es-ES_tradnl"/>
-        </w:rPr>
-      </w:pPr>
-    </w:p>
-    <w:p>
-      <w:pPr>
-        <w:pStyle w:val="Prrafodelista"/>
         <w:numPr>
           <w:ilvl w:val="0"/>
           <w:numId w:val="5"/>
@@ -8371,7 +8516,6 @@
           <w:rFonts w:cstheme="minorHAnsi"/>
           <w:lang w:val="es-ES_tradnl"/>
         </w:rPr>
-        <w:lastRenderedPageBreak/>
         <w:t>Alta cohesión</w:t>
       </w:r>
     </w:p>

</xml_diff>

<commit_message>
Info añadida sobre log
</commit_message>
<xml_diff>
--- a/Fundamentos de Programación Orientada a Objetos.docx
+++ b/Fundamentos de Programación Orientada a Objetos.docx
@@ -5413,7 +5413,23 @@
           <w:rFonts w:cstheme="minorHAnsi"/>
           <w:lang w:val="es-ES_tradnl"/>
         </w:rPr>
-        <w:t>Para terminar, podemos ver el formato. Necesitamos usar %X para que nos cambie el id indicado por el valor al que representa. %5p hace referencia al nivel del lo, para que nos lo escriba también.</w:t>
+        <w:t xml:space="preserve">Para terminar, podemos ver el formato. Necesitamos usar %X para que nos cambie el id indicado por el valor al que representa. %5p hace referencia al nivel </w:t>
+      </w:r>
+      <w:proofErr w:type="spellStart"/>
+      <w:r>
+        <w:rPr>
+          <w:rFonts w:cstheme="minorHAnsi"/>
+          <w:lang w:val="es-ES_tradnl"/>
+        </w:rPr>
+        <w:t>del</w:t>
+      </w:r>
+      <w:proofErr w:type="spellEnd"/>
+      <w:r>
+        <w:rPr>
+          <w:rFonts w:cstheme="minorHAnsi"/>
+          <w:lang w:val="es-ES_tradnl"/>
+        </w:rPr>
+        <w:t xml:space="preserve"> lo, para que nos lo escriba también.</w:t>
       </w:r>
     </w:p>
     <w:p>
@@ -6143,6 +6159,147 @@
     </w:p>
     <w:p>
       <w:pPr>
+        <w:pStyle w:val="Prrafodelista"/>
+        <w:numPr>
+          <w:ilvl w:val="1"/>
+          <w:numId w:val="9"/>
+        </w:numPr>
+        <w:spacing w:line="360" w:lineRule="auto"/>
+        <w:rPr>
+          <w:rFonts w:cstheme="minorHAnsi"/>
+          <w:lang w:val="es-ES_tradnl"/>
+        </w:rPr>
+      </w:pPr>
+      <w:proofErr w:type="spellStart"/>
+      <w:r>
+        <w:rPr>
+          <w:rFonts w:cstheme="minorHAnsi"/>
+          <w:lang w:val="es-ES_tradnl"/>
+        </w:rPr>
+        <w:t>Logback</w:t>
+      </w:r>
+      <w:proofErr w:type="spellEnd"/>
+    </w:p>
+    <w:p>
+      <w:pPr>
+        <w:pStyle w:val="Prrafodelista"/>
+        <w:spacing w:line="360" w:lineRule="auto"/>
+        <w:ind w:left="1080"/>
+        <w:rPr>
+          <w:rFonts w:cstheme="minorHAnsi"/>
+          <w:lang w:val="es-ES_tradnl"/>
+        </w:rPr>
+      </w:pPr>
+      <w:r>
+        <w:rPr>
+          <w:rFonts w:cstheme="minorHAnsi"/>
+          <w:lang w:val="es-ES_tradnl"/>
+        </w:rPr>
+        <w:t xml:space="preserve">Librería de registro de eventos </w:t>
+      </w:r>
+      <w:r>
+        <w:rPr>
+          <w:rFonts w:cstheme="minorHAnsi"/>
+          <w:lang w:val="es-ES_tradnl"/>
+        </w:rPr>
+        <w:t xml:space="preserve">de </w:t>
+      </w:r>
+      <w:proofErr w:type="spellStart"/>
+      <w:r>
+        <w:rPr>
+          <w:rFonts w:cstheme="minorHAnsi"/>
+          <w:lang w:val="es-ES_tradnl"/>
+        </w:rPr>
+        <w:t>logging</w:t>
+      </w:r>
+      <w:proofErr w:type="spellEnd"/>
+      <w:r>
+        <w:rPr>
+          <w:rFonts w:cstheme="minorHAnsi"/>
+          <w:lang w:val="es-ES_tradnl"/>
+        </w:rPr>
+        <w:t xml:space="preserve"> </w:t>
+      </w:r>
+      <w:r>
+        <w:rPr>
+          <w:rFonts w:cstheme="minorHAnsi"/>
+          <w:lang w:val="es-ES_tradnl"/>
+        </w:rPr>
+        <w:t>desarrollada en Java.</w:t>
+      </w:r>
+    </w:p>
+    <w:p>
+      <w:pPr>
+        <w:pStyle w:val="Prrafodelista"/>
+        <w:spacing w:line="360" w:lineRule="auto"/>
+        <w:ind w:left="1080"/>
+        <w:rPr>
+          <w:rFonts w:cstheme="minorHAnsi"/>
+          <w:lang w:val="es-ES_tradnl"/>
+        </w:rPr>
+      </w:pPr>
+      <w:r>
+        <w:rPr>
+          <w:rFonts w:cstheme="minorHAnsi"/>
+          <w:lang w:val="es-ES_tradnl"/>
+        </w:rPr>
+        <w:t>Se ha creado con el objetivo de ser la sucesora de Log4j, ya que se rediseña su código y se añaden varias mejoras.</w:t>
+      </w:r>
+    </w:p>
+    <w:p>
+      <w:pPr>
+        <w:pStyle w:val="Prrafodelista"/>
+        <w:spacing w:line="360" w:lineRule="auto"/>
+        <w:ind w:left="1080"/>
+        <w:rPr>
+          <w:rFonts w:cstheme="minorHAnsi"/>
+          <w:lang w:val="es-ES_tradnl"/>
+        </w:rPr>
+      </w:pPr>
+      <w:r>
+        <w:rPr>
+          <w:rFonts w:cstheme="minorHAnsi"/>
+          <w:lang w:val="es-ES_tradnl"/>
+        </w:rPr>
+        <w:t>Ha sido diseñada para ser una implementación de SLF4J.</w:t>
+      </w:r>
+    </w:p>
+    <w:p>
+      <w:pPr>
+        <w:pStyle w:val="Prrafodelista"/>
+        <w:spacing w:line="360" w:lineRule="auto"/>
+        <w:ind w:left="1080"/>
+        <w:rPr>
+          <w:rFonts w:cstheme="minorHAnsi"/>
+          <w:lang w:val="es-ES_tradnl"/>
+        </w:rPr>
+      </w:pPr>
+      <w:r>
+        <w:rPr>
+          <w:rFonts w:cstheme="minorHAnsi"/>
+          <w:lang w:val="es-ES_tradnl"/>
+        </w:rPr>
+        <w:t xml:space="preserve">Por defecto, envía los mensajes a la consola y el nivel es </w:t>
+      </w:r>
+      <w:proofErr w:type="spellStart"/>
+      <w:r>
+        <w:rPr>
+          <w:rFonts w:cstheme="minorHAnsi"/>
+          <w:lang w:val="es-ES_tradnl"/>
+        </w:rPr>
+        <w:t>debug</w:t>
+      </w:r>
+      <w:proofErr w:type="spellEnd"/>
+      <w:r>
+        <w:rPr>
+          <w:rFonts w:cstheme="minorHAnsi"/>
+          <w:lang w:val="es-ES_tradnl"/>
+        </w:rPr>
+        <w:t>.</w:t>
+      </w:r>
+    </w:p>
+    <w:p>
+      <w:pPr>
         <w:spacing w:line="360" w:lineRule="auto"/>
         <w:rPr>
           <w:rFonts w:cstheme="minorHAnsi"/>
@@ -6410,6 +6567,7 @@
         <w:rPr>
           <w:noProof/>
         </w:rPr>
+        <w:lastRenderedPageBreak/>
         <w:drawing>
           <wp:inline distT="0" distB="0" distL="0" distR="0" wp14:anchorId="483A6CC5" wp14:editId="231EB40C">
             <wp:extent cx="3524250" cy="2552700"/>
@@ -6474,7 +6632,6 @@
           <w:rFonts w:cstheme="minorHAnsi"/>
           <w:lang w:val="es-ES_tradnl"/>
         </w:rPr>
-        <w:lastRenderedPageBreak/>
         <w:t xml:space="preserve">En primer lugar, tenemos nuestra clase abstracta </w:t>
       </w:r>
       <w:proofErr w:type="spellStart"/>
@@ -6866,6 +7023,7 @@
           <w:rFonts w:cstheme="minorHAnsi"/>
           <w:lang w:val="es-ES_tradnl"/>
         </w:rPr>
+        <w:lastRenderedPageBreak/>
         <w:t>Facade</w:t>
       </w:r>
       <w:proofErr w:type="spellEnd"/>
@@ -7046,17 +7204,6 @@
     <w:p>
       <w:pPr>
         <w:pStyle w:val="Prrafodelista"/>
-        <w:spacing w:line="360" w:lineRule="auto"/>
-        <w:ind w:left="360"/>
-        <w:rPr>
-          <w:rFonts w:cstheme="minorHAnsi"/>
-          <w:lang w:val="es-ES_tradnl"/>
-        </w:rPr>
-      </w:pPr>
-    </w:p>
-    <w:p>
-      <w:pPr>
-        <w:pStyle w:val="Prrafodelista"/>
         <w:numPr>
           <w:ilvl w:val="0"/>
           <w:numId w:val="5"/>
@@ -7072,7 +7219,6 @@
           <w:rFonts w:cstheme="minorHAnsi"/>
           <w:lang w:val="es-ES_tradnl"/>
         </w:rPr>
-        <w:lastRenderedPageBreak/>
         <w:t xml:space="preserve">Bloque </w:t>
       </w:r>
       <w:proofErr w:type="spellStart"/>
@@ -7427,6 +7573,7 @@
           <w:rFonts w:cstheme="minorHAnsi"/>
           <w:lang w:val="es-ES_tradnl"/>
         </w:rPr>
+        <w:lastRenderedPageBreak/>
         <w:t>Mutabilidad de los objetos</w:t>
       </w:r>
     </w:p>
@@ -7596,7 +7743,6 @@
         <w:rPr>
           <w:noProof/>
         </w:rPr>
-        <w:lastRenderedPageBreak/>
         <w:drawing>
           <wp:inline distT="0" distB="0" distL="0" distR="0" wp14:anchorId="483A8BE6" wp14:editId="3435F6A5">
             <wp:extent cx="3727450" cy="2662711"/>
@@ -7972,6 +8118,7 @@
         <w:rPr>
           <w:noProof/>
         </w:rPr>
+        <w:lastRenderedPageBreak/>
         <w:drawing>
           <wp:inline distT="0" distB="0" distL="0" distR="0" wp14:anchorId="74C5C060" wp14:editId="37F28E16">
             <wp:extent cx="3168650" cy="501157"/>
@@ -8100,7 +8247,6 @@
           <w:rFonts w:cstheme="minorHAnsi"/>
           <w:lang w:val="es-ES_tradnl"/>
         </w:rPr>
-        <w:lastRenderedPageBreak/>
         <w:t xml:space="preserve">Para enviar un mensaje, tenemos que reescribir el método </w:t>
       </w:r>
       <w:proofErr w:type="spellStart"/>
@@ -8237,6 +8383,7 @@
         <w:rPr>
           <w:noProof/>
         </w:rPr>
+        <w:lastRenderedPageBreak/>
         <w:drawing>
           <wp:inline distT="0" distB="0" distL="0" distR="0" wp14:anchorId="6E1F9DE9" wp14:editId="3DD84C09">
             <wp:extent cx="3380085" cy="3181350"/>
@@ -8293,7 +8440,6 @@
           <w:rFonts w:cstheme="minorHAnsi"/>
           <w:lang w:val="es-ES_tradnl"/>
         </w:rPr>
-        <w:lastRenderedPageBreak/>
         <w:t>Como se puede ver, en este ejemplo lanzaremos una excepción dependiendo del número que se indique, la capturaremos y mostraremos el error según el mensaje que hemos creado.</w:t>
       </w:r>
     </w:p>
@@ -8566,6 +8712,7 @@
           <w:rFonts w:cstheme="minorHAnsi"/>
           <w:lang w:val="es-ES_tradnl"/>
         </w:rPr>
+        <w:lastRenderedPageBreak/>
         <w:t xml:space="preserve">Ley de </w:t>
       </w:r>
       <w:proofErr w:type="spellStart"/>

</xml_diff>

<commit_message>
Info añadida sobre Patrón Factory Method
</commit_message>
<xml_diff>
--- a/Fundamentos de Programación Orientada a Objetos.docx
+++ b/Fundamentos de Programación Orientada a Objetos.docx
@@ -1,6 +1,6 @@
 
 <file path=word/document.xml><?xml version="1.0" encoding="utf-8"?>
-<w:document xmlns:wpc="http://schemas.microsoft.com/office/word/2010/wordprocessingCanvas" xmlns:cx="http://schemas.microsoft.com/office/drawing/2014/chartex" xmlns:cx1="http://schemas.microsoft.com/office/drawing/2015/9/8/chartex" xmlns:cx2="http://schemas.microsoft.com/office/drawing/2015/10/21/chartex" xmlns:cx3="http://schemas.microsoft.com/office/drawing/2016/5/9/chartex" xmlns:cx4="http://schemas.microsoft.com/office/drawing/2016/5/10/chartex" xmlns:cx5="http://schemas.microsoft.com/office/drawing/2016/5/11/chartex" xmlns:cx6="http://schemas.microsoft.com/office/drawing/2016/5/12/chartex" xmlns:cx7="http://schemas.microsoft.com/office/drawing/2016/5/13/chartex" xmlns:cx8="http://schemas.microsoft.com/office/drawing/2016/5/14/chartex" xmlns:mc="http://schemas.openxmlformats.org/markup-compatibility/2006" xmlns:aink="http://schemas.microsoft.com/office/drawing/2016/ink" xmlns:am3d="http://schemas.microsoft.com/office/drawing/2017/model3d" xmlns:o="urn:schemas-microsoft-com:office:office" xmlns:r="http://schemas.openxmlformats.org/officeDocument/2006/relationships" xmlns:m="http://schemas.openxmlformats.org/officeDocument/2006/math" xmlns:v="urn:schemas-microsoft-com:vml" xmlns:wp14="http://schemas.microsoft.com/office/word/2010/wordprocessingDrawing" xmlns:wp="http://schemas.openxmlformats.org/drawingml/2006/wordprocessingDrawing" xmlns:w10="urn:schemas-microsoft-com:office:word" xmlns:w="http://schemas.openxmlformats.org/wordprocessingml/2006/main" xmlns:w14="http://schemas.microsoft.com/office/word/2010/wordml" xmlns:w15="http://schemas.microsoft.com/office/word/2012/wordml" xmlns:w16cex="http://schemas.microsoft.com/office/word/2018/wordml/cex" xmlns:w16cid="http://schemas.microsoft.com/office/word/2016/wordml/cid" xmlns:w16="http://schemas.microsoft.com/office/word/2018/wordml" xmlns:w16se="http://schemas.microsoft.com/office/word/2015/wordml/symex" xmlns:wpg="http://schemas.microsoft.com/office/word/2010/wordprocessingGroup" xmlns:wpi="http://schemas.microsoft.com/office/word/2010/wordprocessingInk" xmlns:wne="http://schemas.microsoft.com/office/word/2006/wordml" xmlns:wps="http://schemas.microsoft.com/office/word/2010/wordprocessingShape" mc:Ignorable="w14 w15 w16se w16cid w16 w16cex wp14">
+<w:document xmlns:wpc="http://schemas.microsoft.com/office/word/2010/wordprocessingCanvas" xmlns:cx="http://schemas.microsoft.com/office/drawing/2014/chartex" xmlns:cx1="http://schemas.microsoft.com/office/drawing/2015/9/8/chartex" xmlns:cx2="http://schemas.microsoft.com/office/drawing/2015/10/21/chartex" xmlns:cx3="http://schemas.microsoft.com/office/drawing/2016/5/9/chartex" xmlns:cx4="http://schemas.microsoft.com/office/drawing/2016/5/10/chartex" xmlns:cx5="http://schemas.microsoft.com/office/drawing/2016/5/11/chartex" xmlns:cx6="http://schemas.microsoft.com/office/drawing/2016/5/12/chartex" xmlns:cx7="http://schemas.microsoft.com/office/drawing/2016/5/13/chartex" xmlns:cx8="http://schemas.microsoft.com/office/drawing/2016/5/14/chartex" xmlns:mc="http://schemas.openxmlformats.org/markup-compatibility/2006" xmlns:aink="http://schemas.microsoft.com/office/drawing/2016/ink" xmlns:am3d="http://schemas.microsoft.com/office/drawing/2017/model3d" xmlns:o="urn:schemas-microsoft-com:office:office" xmlns:r="http://schemas.openxmlformats.org/officeDocument/2006/relationships" xmlns:m="http://schemas.openxmlformats.org/officeDocument/2006/math" xmlns:v="urn:schemas-microsoft-com:vml" xmlns:wp14="http://schemas.microsoft.com/office/word/2010/wordprocessingDrawing" xmlns:wp="http://schemas.openxmlformats.org/drawingml/2006/wordprocessingDrawing" xmlns:w10="urn:schemas-microsoft-com:office:word" xmlns:w="http://schemas.openxmlformats.org/wordprocessingml/2006/main" xmlns:w14="http://schemas.microsoft.com/office/word/2010/wordml" xmlns:w15="http://schemas.microsoft.com/office/word/2012/wordml" xmlns:w16cex="http://schemas.microsoft.com/office/word/2018/wordml/cex" xmlns:w16cid="http://schemas.microsoft.com/office/word/2016/wordml/cid" xmlns:w16="http://schemas.microsoft.com/office/word/2018/wordml" xmlns:w16sdtdh="http://schemas.microsoft.com/office/word/2020/wordml/sdtdatahash" xmlns:w16se="http://schemas.microsoft.com/office/word/2015/wordml/symex" xmlns:wpg="http://schemas.microsoft.com/office/word/2010/wordprocessingGroup" xmlns:wpi="http://schemas.microsoft.com/office/word/2010/wordprocessingInk" xmlns:wne="http://schemas.microsoft.com/office/word/2006/wordml" xmlns:wps="http://schemas.microsoft.com/office/word/2010/wordprocessingShape" mc:Ignorable="w14 w15 w16se w16cid w16 w16cex w16sdtdh wp14">
   <w:body>
     <w:p>
       <w:pPr>
@@ -7786,45 +7786,28 @@
           <w:rFonts w:cstheme="minorHAnsi"/>
           <w:lang w:val="es-ES_tradnl"/>
         </w:rPr>
-        <w:t>Facilita</w:t>
-      </w:r>
-      <w:r>
-        <w:rPr>
-          <w:rFonts w:cstheme="minorHAnsi"/>
-          <w:lang w:val="es-ES_tradnl"/>
-        </w:rPr>
-        <w:t xml:space="preserve"> la creación de </w:t>
-      </w:r>
-      <w:r>
-        <w:rPr>
-          <w:rFonts w:cstheme="minorHAnsi"/>
-          <w:lang w:val="es-ES_tradnl"/>
-        </w:rPr>
-        <w:t>nuevos objetos</w:t>
-      </w:r>
-      <w:r>
-        <w:rPr>
-          <w:rFonts w:cstheme="minorHAnsi"/>
-          <w:lang w:val="es-ES_tradnl"/>
-        </w:rPr>
-        <w:t>.</w:t>
-      </w:r>
-    </w:p>
-    <w:p>
-      <w:pPr>
-        <w:pStyle w:val="Prrafodelista"/>
-        <w:spacing w:line="360" w:lineRule="auto"/>
-        <w:rPr>
-          <w:rFonts w:cstheme="minorHAnsi"/>
-          <w:lang w:val="es-ES_tradnl"/>
-        </w:rPr>
-      </w:pPr>
-      <w:r>
-        <w:rPr>
-          <w:rFonts w:cstheme="minorHAnsi"/>
-          <w:lang w:val="es-ES_tradnl"/>
-        </w:rPr>
-        <w:t xml:space="preserve">Entre ellos, cabe destacar el patrón </w:t>
+        <w:t>Facilita la creación de nuevos objetos.</w:t>
+      </w:r>
+    </w:p>
+    <w:p>
+      <w:pPr>
+        <w:pStyle w:val="Prrafodelista"/>
+        <w:numPr>
+          <w:ilvl w:val="1"/>
+          <w:numId w:val="5"/>
+        </w:numPr>
+        <w:spacing w:line="360" w:lineRule="auto"/>
+        <w:rPr>
+          <w:rFonts w:cstheme="minorHAnsi"/>
+          <w:lang w:val="es-ES_tradnl"/>
+        </w:rPr>
+      </w:pPr>
+      <w:r>
+        <w:rPr>
+          <w:rFonts w:cstheme="minorHAnsi"/>
+          <w:lang w:val="es-ES_tradnl"/>
+        </w:rPr>
+        <w:t xml:space="preserve">Patrón </w:t>
       </w:r>
       <w:proofErr w:type="spellStart"/>
       <w:r>
@@ -7835,12 +7818,30 @@
         <w:t>Builder</w:t>
       </w:r>
       <w:proofErr w:type="spellEnd"/>
-      <w:r>
-        <w:rPr>
-          <w:rFonts w:cstheme="minorHAnsi"/>
-          <w:lang w:val="es-ES_tradnl"/>
-        </w:rPr>
-        <w:t>, que nos permite construir objetos complejos paso a paso.</w:t>
+    </w:p>
+    <w:p>
+      <w:pPr>
+        <w:pStyle w:val="Prrafodelista"/>
+        <w:spacing w:line="360" w:lineRule="auto"/>
+        <w:ind w:left="1080"/>
+        <w:rPr>
+          <w:rFonts w:cstheme="minorHAnsi"/>
+          <w:lang w:val="es-ES_tradnl"/>
+        </w:rPr>
+      </w:pPr>
+      <w:r>
+        <w:rPr>
+          <w:rFonts w:cstheme="minorHAnsi"/>
+          <w:lang w:val="es-ES_tradnl"/>
+        </w:rPr>
+        <w:t>Nos</w:t>
+      </w:r>
+      <w:r>
+        <w:rPr>
+          <w:rFonts w:cstheme="minorHAnsi"/>
+          <w:lang w:val="es-ES_tradnl"/>
+        </w:rPr>
+        <w:t xml:space="preserve"> permite construir objetos complejos paso a paso.</w:t>
       </w:r>
       <w:r>
         <w:rPr>
@@ -7854,6 +7855,7 @@
       <w:pPr>
         <w:pStyle w:val="Prrafodelista"/>
         <w:spacing w:line="360" w:lineRule="auto"/>
+        <w:ind w:left="1080"/>
         <w:rPr>
           <w:rFonts w:cstheme="minorHAnsi"/>
           <w:lang w:val="es-ES_tradnl"/>
@@ -7871,6 +7873,7 @@
       <w:pPr>
         <w:pStyle w:val="Prrafodelista"/>
         <w:spacing w:line="360" w:lineRule="auto"/>
+        <w:ind w:left="1080"/>
         <w:rPr>
           <w:rFonts w:cstheme="minorHAnsi"/>
           <w:lang w:val="es-ES_tradnl"/>
@@ -7934,6 +7937,7 @@
       <w:pPr>
         <w:pStyle w:val="Prrafodelista"/>
         <w:spacing w:line="360" w:lineRule="auto"/>
+        <w:ind w:left="1080"/>
         <w:rPr>
           <w:rFonts w:cstheme="minorHAnsi"/>
           <w:lang w:val="es-ES_tradnl"/>
@@ -7952,9 +7956,59 @@
           <w:rFonts w:cstheme="minorHAnsi"/>
           <w:lang w:val="es-ES_tradnl"/>
         </w:rPr>
-        <w:t>Builder</w:t>
-      </w:r>
-      <w:proofErr w:type="spellEnd"/>
+        <w:t>Builder.</w:t>
+      </w:r>
+      <w:proofErr w:type="spellEnd"/>
+    </w:p>
+    <w:p>
+      <w:pPr>
+        <w:pStyle w:val="Prrafodelista"/>
+        <w:spacing w:line="360" w:lineRule="auto"/>
+        <w:ind w:left="1080"/>
+        <w:rPr>
+          <w:rFonts w:cstheme="minorHAnsi"/>
+          <w:lang w:val="es-ES_tradnl"/>
+        </w:rPr>
+      </w:pPr>
+      <w:r>
+        <w:rPr>
+          <w:rFonts w:cstheme="minorHAnsi"/>
+          <w:lang w:val="es-ES_tradnl"/>
+        </w:rPr>
+        <w:t xml:space="preserve">En ella, se declaran los pasos de construcción del </w:t>
+      </w:r>
+      <w:r>
+        <w:rPr>
+          <w:rFonts w:cstheme="minorHAnsi"/>
+          <w:lang w:val="es-ES_tradnl"/>
+        </w:rPr>
+        <w:t>producto que todos los tipos de constructores tienen en común.</w:t>
+      </w:r>
+    </w:p>
+    <w:p>
+      <w:pPr>
+        <w:pStyle w:val="Prrafodelista"/>
+        <w:spacing w:line="360" w:lineRule="auto"/>
+        <w:ind w:left="1080"/>
+        <w:rPr>
+          <w:rFonts w:cstheme="minorHAnsi"/>
+          <w:lang w:val="es-ES_tradnl"/>
+        </w:rPr>
+      </w:pPr>
+      <w:r>
+        <w:rPr>
+          <w:rFonts w:cstheme="minorHAnsi"/>
+          <w:lang w:val="es-ES_tradnl"/>
+        </w:rPr>
+        <w:t xml:space="preserve">Está compuesta por una clase director, que </w:t>
+      </w:r>
+      <w:r>
+        <w:rPr>
+          <w:rFonts w:cstheme="minorHAnsi"/>
+          <w:lang w:val="es-ES_tradnl"/>
+        </w:rPr>
+        <w:t>define el orden en el que se invocarán dichos pasos</w:t>
+      </w:r>
       <w:r>
         <w:rPr>
           <w:rFonts w:cstheme="minorHAnsi"/>
@@ -7967,61 +8021,7 @@
       <w:pPr>
         <w:pStyle w:val="Prrafodelista"/>
         <w:spacing w:line="360" w:lineRule="auto"/>
-        <w:rPr>
-          <w:rFonts w:cstheme="minorHAnsi"/>
-          <w:lang w:val="es-ES_tradnl"/>
-        </w:rPr>
-      </w:pPr>
-      <w:r>
-        <w:rPr>
-          <w:rFonts w:cstheme="minorHAnsi"/>
-          <w:lang w:val="es-ES_tradnl"/>
-        </w:rPr>
-        <w:t xml:space="preserve">En ella, se declaran los pasos de construcción del </w:t>
-      </w:r>
-      <w:r>
-        <w:rPr>
-          <w:rFonts w:cstheme="minorHAnsi"/>
-          <w:lang w:val="es-ES_tradnl"/>
-        </w:rPr>
-        <w:t>producto que todos los tipos de constructores tienen en común.</w:t>
-      </w:r>
-    </w:p>
-    <w:p>
-      <w:pPr>
-        <w:pStyle w:val="Prrafodelista"/>
-        <w:spacing w:line="360" w:lineRule="auto"/>
-        <w:rPr>
-          <w:rFonts w:cstheme="minorHAnsi"/>
-          <w:lang w:val="es-ES_tradnl"/>
-        </w:rPr>
-      </w:pPr>
-      <w:r>
-        <w:rPr>
-          <w:rFonts w:cstheme="minorHAnsi"/>
-          <w:lang w:val="es-ES_tradnl"/>
-        </w:rPr>
-        <w:t xml:space="preserve">Está compuesta por una clase director, que </w:t>
-      </w:r>
-      <w:r>
-        <w:rPr>
-          <w:rFonts w:cstheme="minorHAnsi"/>
-          <w:lang w:val="es-ES_tradnl"/>
-        </w:rPr>
-        <w:t>define el orden en el que se invocarán dichos pasos</w:t>
-      </w:r>
-      <w:r>
-        <w:rPr>
-          <w:rFonts w:cstheme="minorHAnsi"/>
-          <w:lang w:val="es-ES_tradnl"/>
-        </w:rPr>
-        <w:t>.</w:t>
-      </w:r>
-    </w:p>
-    <w:p>
-      <w:pPr>
-        <w:pStyle w:val="Prrafodelista"/>
-        <w:spacing w:line="360" w:lineRule="auto"/>
+        <w:ind w:left="1080"/>
         <w:rPr>
           <w:rFonts w:cstheme="minorHAnsi"/>
           <w:lang w:val="es-ES_tradnl"/>
@@ -8112,6 +8112,7 @@
       <w:pPr>
         <w:pStyle w:val="Prrafodelista"/>
         <w:spacing w:line="360" w:lineRule="auto"/>
+        <w:ind w:left="1080"/>
         <w:rPr>
           <w:rFonts w:cstheme="minorHAnsi"/>
           <w:lang w:val="es-ES_tradnl"/>
@@ -8124,6 +8125,397 @@
         </w:rPr>
         <w:t>Los productos son los objetos resultantes.</w:t>
       </w:r>
+    </w:p>
+    <w:p>
+      <w:pPr>
+        <w:pStyle w:val="Prrafodelista"/>
+        <w:numPr>
+          <w:ilvl w:val="1"/>
+          <w:numId w:val="5"/>
+        </w:numPr>
+        <w:spacing w:line="360" w:lineRule="auto"/>
+        <w:rPr>
+          <w:rFonts w:cstheme="minorHAnsi"/>
+          <w:lang w:val="es-ES_tradnl"/>
+        </w:rPr>
+      </w:pPr>
+      <w:r>
+        <w:rPr>
+          <w:rFonts w:cstheme="minorHAnsi"/>
+          <w:lang w:val="es-ES_tradnl"/>
+        </w:rPr>
+        <w:t xml:space="preserve">Patrón Factory </w:t>
+      </w:r>
+      <w:proofErr w:type="spellStart"/>
+      <w:r>
+        <w:rPr>
+          <w:rFonts w:cstheme="minorHAnsi"/>
+          <w:lang w:val="es-ES_tradnl"/>
+        </w:rPr>
+        <w:t>Method</w:t>
+      </w:r>
+      <w:proofErr w:type="spellEnd"/>
+    </w:p>
+    <w:p>
+      <w:pPr>
+        <w:pStyle w:val="Prrafodelista"/>
+        <w:spacing w:line="360" w:lineRule="auto"/>
+        <w:ind w:left="1080"/>
+        <w:rPr>
+          <w:rFonts w:cstheme="minorHAnsi"/>
+          <w:lang w:val="es-ES_tradnl"/>
+        </w:rPr>
+      </w:pPr>
+      <w:r>
+        <w:rPr>
+          <w:rFonts w:cstheme="minorHAnsi"/>
+          <w:lang w:val="es-ES_tradnl"/>
+        </w:rPr>
+        <w:t>Proporciona una interfaz que nos permite crear objetos sin tener que especificar su clase exacta.</w:t>
+      </w:r>
+      <w:r>
+        <w:rPr>
+          <w:rFonts w:cstheme="minorHAnsi"/>
+          <w:lang w:val="es-ES_tradnl"/>
+        </w:rPr>
+        <w:t xml:space="preserve"> Las subclases deciden qué clase instanciar.</w:t>
+      </w:r>
+    </w:p>
+    <w:p>
+      <w:pPr>
+        <w:pStyle w:val="Prrafodelista"/>
+        <w:spacing w:line="360" w:lineRule="auto"/>
+        <w:ind w:left="1080"/>
+        <w:rPr>
+          <w:rFonts w:cstheme="minorHAnsi"/>
+          <w:lang w:val="es-ES_tradnl"/>
+        </w:rPr>
+      </w:pPr>
+      <w:r>
+        <w:rPr>
+          <w:noProof/>
+        </w:rPr>
+        <w:drawing>
+          <wp:inline distT="0" distB="0" distL="0" distR="0" wp14:anchorId="10D31CDC" wp14:editId="6E214AAF">
+            <wp:extent cx="4883150" cy="2466841"/>
+            <wp:effectExtent l="0" t="0" r="0" b="0"/>
+            <wp:docPr id="31" name="Imagen 31" descr="Implementación del método de fábrica: diagrama de clases UML"/>
+            <wp:cNvGraphicFramePr>
+              <a:graphicFrameLocks xmlns:a="http://schemas.openxmlformats.org/drawingml/2006/main" noChangeAspect="1"/>
+            </wp:cNvGraphicFramePr>
+            <a:graphic xmlns:a="http://schemas.openxmlformats.org/drawingml/2006/main">
+              <a:graphicData uri="http://schemas.openxmlformats.org/drawingml/2006/picture">
+                <pic:pic xmlns:pic="http://schemas.openxmlformats.org/drawingml/2006/picture">
+                  <pic:nvPicPr>
+                    <pic:cNvPr id="0" name="Picture 1" descr="Implementación del método de fábrica: diagrama de clases UML"/>
+                    <pic:cNvPicPr>
+                      <a:picLocks noChangeAspect="1" noChangeArrowheads="1"/>
+                    </pic:cNvPicPr>
+                  </pic:nvPicPr>
+                  <pic:blipFill>
+                    <a:blip r:embed="rId27">
+                      <a:extLst>
+                        <a:ext uri="{28A0092B-C50C-407E-A947-70E740481C1C}">
+                          <a14:useLocalDpi xmlns:a14="http://schemas.microsoft.com/office/drawing/2010/main" val="0"/>
+                        </a:ext>
+                      </a:extLst>
+                    </a:blip>
+                    <a:srcRect/>
+                    <a:stretch>
+                      <a:fillRect/>
+                    </a:stretch>
+                  </pic:blipFill>
+                  <pic:spPr bwMode="auto">
+                    <a:xfrm>
+                      <a:off x="0" y="0"/>
+                      <a:ext cx="4900888" cy="2475802"/>
+                    </a:xfrm>
+                    <a:prstGeom prst="rect">
+                      <a:avLst/>
+                    </a:prstGeom>
+                    <a:noFill/>
+                    <a:ln>
+                      <a:noFill/>
+                    </a:ln>
+                  </pic:spPr>
+                </pic:pic>
+              </a:graphicData>
+            </a:graphic>
+          </wp:inline>
+        </w:drawing>
+      </w:r>
+    </w:p>
+    <w:p>
+      <w:pPr>
+        <w:pStyle w:val="Prrafodelista"/>
+        <w:spacing w:line="360" w:lineRule="auto"/>
+        <w:ind w:left="1080"/>
+        <w:rPr>
+          <w:rFonts w:cstheme="minorHAnsi"/>
+          <w:lang w:val="es-ES_tradnl"/>
+        </w:rPr>
+      </w:pPr>
+      <w:r>
+        <w:rPr>
+          <w:rFonts w:cstheme="minorHAnsi"/>
+          <w:lang w:val="es-ES_tradnl"/>
+        </w:rPr>
+        <w:t xml:space="preserve">La interfaz </w:t>
+      </w:r>
+      <w:proofErr w:type="spellStart"/>
+      <w:r>
+        <w:rPr>
+          <w:rFonts w:cstheme="minorHAnsi"/>
+          <w:lang w:val="es-ES_tradnl"/>
+        </w:rPr>
+        <w:t>Product</w:t>
+      </w:r>
+      <w:proofErr w:type="spellEnd"/>
+      <w:r>
+        <w:rPr>
+          <w:rFonts w:cstheme="minorHAnsi"/>
+          <w:lang w:val="es-ES_tradnl"/>
+        </w:rPr>
+        <w:t xml:space="preserve">, define la estructura de los objetos que podemos crear con el </w:t>
+      </w:r>
+      <w:proofErr w:type="spellStart"/>
+      <w:proofErr w:type="gramStart"/>
+      <w:r>
+        <w:rPr>
+          <w:rFonts w:cstheme="minorHAnsi"/>
+          <w:lang w:val="es-ES_tradnl"/>
+        </w:rPr>
+        <w:t>factoryMethod</w:t>
+      </w:r>
+      <w:proofErr w:type="spellEnd"/>
+      <w:r>
+        <w:rPr>
+          <w:rFonts w:cstheme="minorHAnsi"/>
+          <w:lang w:val="es-ES_tradnl"/>
+        </w:rPr>
+        <w:t>(</w:t>
+      </w:r>
+      <w:proofErr w:type="gramEnd"/>
+      <w:r>
+        <w:rPr>
+          <w:rFonts w:cstheme="minorHAnsi"/>
+          <w:lang w:val="es-ES_tradnl"/>
+        </w:rPr>
+        <w:t>).</w:t>
+      </w:r>
+    </w:p>
+    <w:p>
+      <w:pPr>
+        <w:pStyle w:val="Prrafodelista"/>
+        <w:spacing w:line="360" w:lineRule="auto"/>
+        <w:ind w:left="1080"/>
+        <w:rPr>
+          <w:rFonts w:cstheme="minorHAnsi"/>
+          <w:lang w:val="es-ES_tradnl"/>
+        </w:rPr>
+      </w:pPr>
+      <w:proofErr w:type="spellStart"/>
+      <w:r>
+        <w:rPr>
+          <w:rFonts w:cstheme="minorHAnsi"/>
+          <w:lang w:val="es-ES_tradnl"/>
+        </w:rPr>
+        <w:t>ConcreteProduct</w:t>
+      </w:r>
+      <w:proofErr w:type="spellEnd"/>
+      <w:r>
+        <w:rPr>
+          <w:rFonts w:cstheme="minorHAnsi"/>
+          <w:lang w:val="es-ES_tradnl"/>
+        </w:rPr>
+        <w:t xml:space="preserve"> representa una implementación concreta de la interfaz </w:t>
+      </w:r>
+      <w:proofErr w:type="spellStart"/>
+      <w:r>
+        <w:rPr>
+          <w:rFonts w:cstheme="minorHAnsi"/>
+          <w:lang w:val="es-ES_tradnl"/>
+        </w:rPr>
+        <w:t>Product</w:t>
+      </w:r>
+      <w:proofErr w:type="spellEnd"/>
+      <w:r>
+        <w:rPr>
+          <w:rFonts w:cstheme="minorHAnsi"/>
+          <w:lang w:val="es-ES_tradnl"/>
+        </w:rPr>
+        <w:t>.</w:t>
+      </w:r>
+    </w:p>
+    <w:p>
+      <w:pPr>
+        <w:pStyle w:val="Prrafodelista"/>
+        <w:spacing w:line="360" w:lineRule="auto"/>
+        <w:ind w:left="1080"/>
+        <w:rPr>
+          <w:rFonts w:cstheme="minorHAnsi"/>
+          <w:lang w:val="es-ES_tradnl"/>
+        </w:rPr>
+      </w:pPr>
+      <w:r>
+        <w:rPr>
+          <w:rFonts w:cstheme="minorHAnsi"/>
+          <w:lang w:val="es-ES_tradnl"/>
+        </w:rPr>
+        <w:t xml:space="preserve">Factory, también denominada </w:t>
+      </w:r>
+      <w:proofErr w:type="spellStart"/>
+      <w:r>
+        <w:rPr>
+          <w:rFonts w:cstheme="minorHAnsi"/>
+          <w:lang w:val="es-ES_tradnl"/>
+        </w:rPr>
+        <w:t>Creator</w:t>
+      </w:r>
+      <w:proofErr w:type="spellEnd"/>
+      <w:r>
+        <w:rPr>
+          <w:rFonts w:cstheme="minorHAnsi"/>
+          <w:lang w:val="es-ES_tradnl"/>
+        </w:rPr>
+        <w:t xml:space="preserve">, declara el </w:t>
+      </w:r>
+      <w:proofErr w:type="spellStart"/>
+      <w:proofErr w:type="gramStart"/>
+      <w:r>
+        <w:rPr>
+          <w:rFonts w:cstheme="minorHAnsi"/>
+          <w:lang w:val="es-ES_tradnl"/>
+        </w:rPr>
+        <w:t>factoryMethod</w:t>
+      </w:r>
+      <w:proofErr w:type="spellEnd"/>
+      <w:r>
+        <w:rPr>
+          <w:rFonts w:cstheme="minorHAnsi"/>
+          <w:lang w:val="es-ES_tradnl"/>
+        </w:rPr>
+        <w:t>(</w:t>
+      </w:r>
+      <w:proofErr w:type="gramEnd"/>
+      <w:r>
+        <w:rPr>
+          <w:rFonts w:cstheme="minorHAnsi"/>
+          <w:lang w:val="es-ES_tradnl"/>
+        </w:rPr>
+        <w:t xml:space="preserve">) que nos devuelve un objeto genérico, es decir, de tipo </w:t>
+      </w:r>
+      <w:proofErr w:type="spellStart"/>
+      <w:r>
+        <w:rPr>
+          <w:rFonts w:cstheme="minorHAnsi"/>
+          <w:lang w:val="es-ES_tradnl"/>
+        </w:rPr>
+        <w:t>Product</w:t>
+      </w:r>
+      <w:proofErr w:type="spellEnd"/>
+      <w:r>
+        <w:rPr>
+          <w:rFonts w:cstheme="minorHAnsi"/>
+          <w:lang w:val="es-ES_tradnl"/>
+        </w:rPr>
+        <w:t>.</w:t>
+      </w:r>
+    </w:p>
+    <w:p>
+      <w:pPr>
+        <w:pStyle w:val="Prrafodelista"/>
+        <w:spacing w:line="360" w:lineRule="auto"/>
+        <w:ind w:left="1080"/>
+        <w:rPr>
+          <w:rFonts w:cstheme="minorHAnsi"/>
+          <w:lang w:val="es-ES_tradnl"/>
+        </w:rPr>
+      </w:pPr>
+      <w:proofErr w:type="spellStart"/>
+      <w:r>
+        <w:rPr>
+          <w:rFonts w:cstheme="minorHAnsi"/>
+          <w:lang w:val="es-ES_tradnl"/>
+        </w:rPr>
+        <w:t>ConcreteFactory</w:t>
+      </w:r>
+      <w:proofErr w:type="spellEnd"/>
+      <w:r>
+        <w:rPr>
+          <w:rFonts w:cstheme="minorHAnsi"/>
+          <w:lang w:val="es-ES_tradnl"/>
+        </w:rPr>
+        <w:t xml:space="preserve"> se encarga de </w:t>
+      </w:r>
+      <w:proofErr w:type="spellStart"/>
+      <w:r>
+        <w:rPr>
+          <w:rFonts w:cstheme="minorHAnsi"/>
+          <w:lang w:val="es-ES_tradnl"/>
+        </w:rPr>
+        <w:t>sobreescribir</w:t>
+      </w:r>
+      <w:proofErr w:type="spellEnd"/>
+      <w:r>
+        <w:rPr>
+          <w:rFonts w:cstheme="minorHAnsi"/>
+          <w:lang w:val="es-ES_tradnl"/>
+        </w:rPr>
+        <w:t xml:space="preserve"> el </w:t>
+      </w:r>
+      <w:proofErr w:type="spellStart"/>
+      <w:proofErr w:type="gramStart"/>
+      <w:r>
+        <w:rPr>
+          <w:rFonts w:cstheme="minorHAnsi"/>
+          <w:lang w:val="es-ES_tradnl"/>
+        </w:rPr>
+        <w:t>factoryMethod</w:t>
+      </w:r>
+      <w:proofErr w:type="spellEnd"/>
+      <w:r>
+        <w:rPr>
+          <w:rFonts w:cstheme="minorHAnsi"/>
+          <w:lang w:val="es-ES_tradnl"/>
+        </w:rPr>
+        <w:t>(</w:t>
+      </w:r>
+      <w:proofErr w:type="gramEnd"/>
+      <w:r>
+        <w:rPr>
+          <w:rFonts w:cstheme="minorHAnsi"/>
+          <w:lang w:val="es-ES_tradnl"/>
+        </w:rPr>
+        <w:t xml:space="preserve">) para devolver un objeto de algún tipo de </w:t>
+      </w:r>
+      <w:proofErr w:type="spellStart"/>
+      <w:r>
+        <w:rPr>
+          <w:rFonts w:cstheme="minorHAnsi"/>
+          <w:lang w:val="es-ES_tradnl"/>
+        </w:rPr>
+        <w:t>ConcreteProduct</w:t>
+      </w:r>
+      <w:proofErr w:type="spellEnd"/>
+      <w:r>
+        <w:rPr>
+          <w:rFonts w:cstheme="minorHAnsi"/>
+          <w:lang w:val="es-ES_tradnl"/>
+        </w:rPr>
+        <w:t>.</w:t>
+      </w:r>
+    </w:p>
+    <w:p>
+      <w:pPr>
+        <w:pStyle w:val="Prrafodelista"/>
+        <w:spacing w:line="360" w:lineRule="auto"/>
+        <w:ind w:left="1080"/>
+        <w:rPr>
+          <w:rFonts w:cstheme="minorHAnsi"/>
+          <w:lang w:val="es-ES_tradnl"/>
+        </w:rPr>
+      </w:pPr>
     </w:p>
     <w:p>
       <w:pPr>
@@ -8174,18 +8566,22 @@
     <w:p>
       <w:pPr>
         <w:pStyle w:val="Prrafodelista"/>
-        <w:spacing w:line="360" w:lineRule="auto"/>
-        <w:rPr>
-          <w:rFonts w:cstheme="minorHAnsi"/>
-          <w:lang w:val="es-ES_tradnl"/>
-        </w:rPr>
-      </w:pPr>
-      <w:r>
-        <w:rPr>
-          <w:rFonts w:cstheme="minorHAnsi"/>
-          <w:lang w:val="es-ES_tradnl"/>
-        </w:rPr>
-        <w:t xml:space="preserve">Uno de ellos es el patrón </w:t>
+        <w:numPr>
+          <w:ilvl w:val="1"/>
+          <w:numId w:val="5"/>
+        </w:numPr>
+        <w:spacing w:line="360" w:lineRule="auto"/>
+        <w:rPr>
+          <w:rFonts w:cstheme="minorHAnsi"/>
+          <w:lang w:val="es-ES_tradnl"/>
+        </w:rPr>
+      </w:pPr>
+      <w:r>
+        <w:rPr>
+          <w:rFonts w:cstheme="minorHAnsi"/>
+          <w:lang w:val="es-ES_tradnl"/>
+        </w:rPr>
+        <w:t xml:space="preserve">Patrón </w:t>
       </w:r>
       <w:proofErr w:type="spellStart"/>
       <w:r>
@@ -8201,7 +8597,32 @@
           <w:rFonts w:cstheme="minorHAnsi"/>
           <w:lang w:val="es-ES_tradnl"/>
         </w:rPr>
-        <w:t xml:space="preserve"> (fachada), que proporciona una interfaz </w:t>
+        <w:t xml:space="preserve"> (fachada)</w:t>
+      </w:r>
+    </w:p>
+    <w:p>
+      <w:pPr>
+        <w:pStyle w:val="Prrafodelista"/>
+        <w:spacing w:line="360" w:lineRule="auto"/>
+        <w:ind w:left="1080"/>
+        <w:rPr>
+          <w:rFonts w:cstheme="minorHAnsi"/>
+          <w:lang w:val="es-ES_tradnl"/>
+        </w:rPr>
+      </w:pPr>
+      <w:r>
+        <w:rPr>
+          <w:rFonts w:cstheme="minorHAnsi"/>
+          <w:lang w:val="es-ES_tradnl"/>
+        </w:rPr>
+        <w:t>P</w:t>
+      </w:r>
+      <w:r>
+        <w:rPr>
+          <w:rFonts w:cstheme="minorHAnsi"/>
+          <w:lang w:val="es-ES_tradnl"/>
+        </w:rPr>
+        <w:t xml:space="preserve">roporciona una interfaz </w:t>
       </w:r>
       <w:r>
         <w:rPr>
@@ -8229,6 +8650,7 @@
       <w:pPr>
         <w:pStyle w:val="Prrafodelista"/>
         <w:spacing w:line="360" w:lineRule="auto"/>
+        <w:ind w:left="1080"/>
         <w:rPr>
           <w:rFonts w:cstheme="minorHAnsi"/>
           <w:lang w:val="es-ES_tradnl"/>
@@ -8238,6 +8660,7 @@
         <w:rPr>
           <w:noProof/>
         </w:rPr>
+        <w:lastRenderedPageBreak/>
         <w:drawing>
           <wp:inline distT="0" distB="0" distL="0" distR="0" wp14:anchorId="179B6D8E" wp14:editId="20A44107">
             <wp:extent cx="4826000" cy="2309715"/>
@@ -8256,7 +8679,7 @@
                     </pic:cNvPicPr>
                   </pic:nvPicPr>
                   <pic:blipFill>
-                    <a:blip r:embed="rId27">
+                    <a:blip r:embed="rId28">
                       <a:extLst>
                         <a:ext uri="{28A0092B-C50C-407E-A947-70E740481C1C}">
                           <a14:useLocalDpi xmlns:a14="http://schemas.microsoft.com/office/drawing/2010/main" val="0"/>
@@ -8292,6 +8715,7 @@
       <w:pPr>
         <w:pStyle w:val="Prrafodelista"/>
         <w:spacing w:line="360" w:lineRule="auto"/>
+        <w:ind w:left="1080"/>
         <w:rPr>
           <w:rFonts w:cstheme="minorHAnsi"/>
           <w:lang w:val="es-ES_tradnl"/>
@@ -8325,6 +8749,7 @@
       <w:pPr>
         <w:pStyle w:val="Prrafodelista"/>
         <w:spacing w:line="360" w:lineRule="auto"/>
+        <w:ind w:left="1080"/>
         <w:rPr>
           <w:rFonts w:cstheme="minorHAnsi"/>
           <w:lang w:val="es-ES_tradnl"/>
@@ -8595,26 +9020,6 @@
     <w:p>
       <w:pPr>
         <w:pStyle w:val="Prrafodelista"/>
-        <w:spacing w:line="360" w:lineRule="auto"/>
-        <w:ind w:left="360"/>
-        <w:rPr>
-          <w:rFonts w:cstheme="minorHAnsi"/>
-        </w:rPr>
-      </w:pPr>
-    </w:p>
-    <w:p>
-      <w:pPr>
-        <w:pStyle w:val="Prrafodelista"/>
-        <w:spacing w:line="360" w:lineRule="auto"/>
-        <w:ind w:left="360"/>
-        <w:rPr>
-          <w:rFonts w:cstheme="minorHAnsi"/>
-        </w:rPr>
-      </w:pPr>
-    </w:p>
-    <w:p>
-      <w:pPr>
-        <w:pStyle w:val="Prrafodelista"/>
         <w:numPr>
           <w:ilvl w:val="0"/>
           <w:numId w:val="5"/>
@@ -8630,7 +9035,6 @@
           <w:rFonts w:cstheme="minorHAnsi"/>
           <w:lang w:val="es-ES_tradnl"/>
         </w:rPr>
-        <w:lastRenderedPageBreak/>
         <w:t>Métodos estáticos genéricos</w:t>
       </w:r>
     </w:p>
@@ -8685,6 +9089,28 @@
         </w:rPr>
         <w:t xml:space="preserve"> para definir un método, éste se convierte en un método de clase, por lo que puede invocarse sin haber creado previamente una instancia. Pero si no tenemos una instancia, no sabemos cuál es el tipo al que hace referencia el genérico, por lo que tenemos que decirle explícitamente al compilador qué tipo debe esperar el método.</w:t>
       </w:r>
+    </w:p>
+    <w:p>
+      <w:pPr>
+        <w:pStyle w:val="Prrafodelista"/>
+        <w:spacing w:line="360" w:lineRule="auto"/>
+        <w:ind w:left="360"/>
+        <w:rPr>
+          <w:rFonts w:cstheme="minorHAnsi"/>
+          <w:lang w:val="es-ES_tradnl"/>
+        </w:rPr>
+      </w:pPr>
+    </w:p>
+    <w:p>
+      <w:pPr>
+        <w:pStyle w:val="Prrafodelista"/>
+        <w:spacing w:line="360" w:lineRule="auto"/>
+        <w:ind w:left="360"/>
+        <w:rPr>
+          <w:rFonts w:cstheme="minorHAnsi"/>
+          <w:lang w:val="es-ES_tradnl"/>
+        </w:rPr>
+      </w:pPr>
     </w:p>
     <w:p>
       <w:pPr>
@@ -8715,6 +9141,7 @@
           <w:rFonts w:cstheme="minorHAnsi"/>
           <w:lang w:val="es-ES_tradnl"/>
         </w:rPr>
+        <w:lastRenderedPageBreak/>
         <w:t>Interfaces fluidas</w:t>
       </w:r>
     </w:p>
@@ -9075,7 +9502,6 @@
         <w:rPr>
           <w:noProof/>
         </w:rPr>
-        <w:lastRenderedPageBreak/>
         <w:drawing>
           <wp:inline distT="0" distB="0" distL="0" distR="0" wp14:anchorId="483A8BE6" wp14:editId="3435F6A5">
             <wp:extent cx="3727450" cy="2662711"/>
@@ -9094,7 +9520,7 @@
                     </pic:cNvPicPr>
                   </pic:nvPicPr>
                   <pic:blipFill>
-                    <a:blip r:embed="rId28">
+                    <a:blip r:embed="rId29">
                       <a:extLst>
                         <a:ext uri="{28A0092B-C50C-407E-A947-70E740481C1C}">
                           <a14:useLocalDpi xmlns:a14="http://schemas.microsoft.com/office/drawing/2010/main" val="0"/>
@@ -9222,6 +9648,7 @@
           <w:rFonts w:cstheme="minorHAnsi"/>
           <w:lang w:val="es-ES_tradnl"/>
         </w:rPr>
+        <w:lastRenderedPageBreak/>
         <w:t xml:space="preserve">Las excepciones que han sido verificadas o </w:t>
       </w:r>
       <w:proofErr w:type="spellStart"/>
@@ -9456,78 +9883,6 @@
             <wp:extent cx="3168650" cy="501157"/>
             <wp:effectExtent l="0" t="0" r="0" b="0"/>
             <wp:docPr id="4" name="Imagen 4"/>
-            <wp:cNvGraphicFramePr>
-              <a:graphicFrameLocks xmlns:a="http://schemas.openxmlformats.org/drawingml/2006/main" noChangeAspect="1"/>
-            </wp:cNvGraphicFramePr>
-            <a:graphic xmlns:a="http://schemas.openxmlformats.org/drawingml/2006/main">
-              <a:graphicData uri="http://schemas.openxmlformats.org/drawingml/2006/picture">
-                <pic:pic xmlns:pic="http://schemas.openxmlformats.org/drawingml/2006/picture">
-                  <pic:nvPicPr>
-                    <pic:cNvPr id="1" name=""/>
-                    <pic:cNvPicPr/>
-                  </pic:nvPicPr>
-                  <pic:blipFill>
-                    <a:blip r:embed="rId29"/>
-                    <a:stretch>
-                      <a:fillRect/>
-                    </a:stretch>
-                  </pic:blipFill>
-                  <pic:spPr>
-                    <a:xfrm>
-                      <a:off x="0" y="0"/>
-                      <a:ext cx="3326034" cy="526049"/>
-                    </a:xfrm>
-                    <a:prstGeom prst="rect">
-                      <a:avLst/>
-                    </a:prstGeom>
-                  </pic:spPr>
-                </pic:pic>
-              </a:graphicData>
-            </a:graphic>
-          </wp:inline>
-        </w:drawing>
-      </w:r>
-    </w:p>
-    <w:p>
-      <w:pPr>
-        <w:pStyle w:val="Prrafodelista"/>
-        <w:numPr>
-          <w:ilvl w:val="0"/>
-          <w:numId w:val="3"/>
-        </w:numPr>
-        <w:spacing w:line="360" w:lineRule="auto"/>
-        <w:ind w:left="720"/>
-        <w:rPr>
-          <w:rFonts w:cstheme="minorHAnsi"/>
-          <w:lang w:val="es-ES_tradnl"/>
-        </w:rPr>
-      </w:pPr>
-      <w:r>
-        <w:rPr>
-          <w:rFonts w:cstheme="minorHAnsi"/>
-          <w:lang w:val="es-ES_tradnl"/>
-        </w:rPr>
-        <w:t>Le añadimos los atributos que necesitamos y un constructor que utilice el de la clase padre.</w:t>
-      </w:r>
-    </w:p>
-    <w:p>
-      <w:pPr>
-        <w:pStyle w:val="Prrafodelista"/>
-        <w:spacing w:line="360" w:lineRule="auto"/>
-        <w:rPr>
-          <w:rFonts w:cstheme="minorHAnsi"/>
-          <w:lang w:val="es-ES_tradnl"/>
-        </w:rPr>
-      </w:pPr>
-      <w:r>
-        <w:rPr>
-          <w:noProof/>
-        </w:rPr>
-        <w:drawing>
-          <wp:inline distT="0" distB="0" distL="0" distR="0" wp14:anchorId="1CCAF492" wp14:editId="030EF8CD">
-            <wp:extent cx="3194050" cy="1256738"/>
-            <wp:effectExtent l="0" t="0" r="6350" b="635"/>
-            <wp:docPr id="5" name="Imagen 5"/>
             <wp:cNvGraphicFramePr>
               <a:graphicFrameLocks xmlns:a="http://schemas.openxmlformats.org/drawingml/2006/main" noChangeAspect="1"/>
             </wp:cNvGraphicFramePr>
@@ -9547,7 +9902,7 @@
                   <pic:spPr>
                     <a:xfrm>
                       <a:off x="0" y="0"/>
-                      <a:ext cx="3291313" cy="1295007"/>
+                      <a:ext cx="3326034" cy="526049"/>
                     </a:xfrm>
                     <a:prstGeom prst="rect">
                       <a:avLst/>
@@ -9579,56 +9934,7 @@
           <w:rFonts w:cstheme="minorHAnsi"/>
           <w:lang w:val="es-ES_tradnl"/>
         </w:rPr>
-        <w:lastRenderedPageBreak/>
-        <w:t xml:space="preserve">Para enviar un mensaje, tenemos que reescribir el método </w:t>
-      </w:r>
-      <w:proofErr w:type="spellStart"/>
-      <w:proofErr w:type="gramStart"/>
-      <w:r>
-        <w:rPr>
-          <w:rFonts w:cstheme="minorHAnsi"/>
-          <w:lang w:val="es-ES_tradnl"/>
-        </w:rPr>
-        <w:t>getMessage</w:t>
-      </w:r>
-      <w:proofErr w:type="spellEnd"/>
-      <w:r>
-        <w:rPr>
-          <w:rFonts w:cstheme="minorHAnsi"/>
-          <w:lang w:val="es-ES_tradnl"/>
-        </w:rPr>
-        <w:t>(</w:t>
-      </w:r>
-      <w:proofErr w:type="gramEnd"/>
-      <w:r>
-        <w:rPr>
-          <w:rFonts w:cstheme="minorHAnsi"/>
-          <w:lang w:val="es-ES_tradnl"/>
-        </w:rPr>
-        <w:t>) de la clase padre.</w:t>
-      </w:r>
-      <w:r>
-        <w:rPr>
-          <w:rFonts w:cstheme="minorHAnsi"/>
-          <w:lang w:val="es-ES_tradnl"/>
-        </w:rPr>
-        <w:t xml:space="preserve"> También podríamos editar el mensaje indicándolo en el </w:t>
-      </w:r>
-      <w:proofErr w:type="gramStart"/>
-      <w:r>
-        <w:rPr>
-          <w:rFonts w:cstheme="minorHAnsi"/>
-          <w:lang w:val="es-ES_tradnl"/>
-        </w:rPr>
-        <w:t>super(</w:t>
-      </w:r>
-      <w:proofErr w:type="gramEnd"/>
-      <w:r>
-        <w:rPr>
-          <w:rFonts w:cstheme="minorHAnsi"/>
-          <w:lang w:val="es-ES_tradnl"/>
-        </w:rPr>
-        <w:t>) del constructor.</w:t>
+        <w:t>Le añadimos los atributos que necesitamos y un constructor que utilice el de la clase padre.</w:t>
       </w:r>
     </w:p>
     <w:p>
@@ -9645,10 +9951,10 @@
           <w:noProof/>
         </w:rPr>
         <w:drawing>
-          <wp:inline distT="0" distB="0" distL="0" distR="0" wp14:anchorId="094D11B4" wp14:editId="12C19956">
-            <wp:extent cx="4368800" cy="3942399"/>
-            <wp:effectExtent l="0" t="0" r="0" b="1270"/>
-            <wp:docPr id="9" name="Imagen 9"/>
+          <wp:inline distT="0" distB="0" distL="0" distR="0" wp14:anchorId="1CCAF492" wp14:editId="030EF8CD">
+            <wp:extent cx="3194050" cy="1256738"/>
+            <wp:effectExtent l="0" t="0" r="6350" b="635"/>
+            <wp:docPr id="5" name="Imagen 5"/>
             <wp:cNvGraphicFramePr>
               <a:graphicFrameLocks xmlns:a="http://schemas.openxmlformats.org/drawingml/2006/main" noChangeAspect="1"/>
             </wp:cNvGraphicFramePr>
@@ -9668,7 +9974,7 @@
                   <pic:spPr>
                     <a:xfrm>
                       <a:off x="0" y="0"/>
-                      <a:ext cx="4395915" cy="3966868"/>
+                      <a:ext cx="3291313" cy="1295007"/>
                     </a:xfrm>
                     <a:prstGeom prst="rect">
                       <a:avLst/>
@@ -9700,7 +10006,55 @@
           <w:rFonts w:cstheme="minorHAnsi"/>
           <w:lang w:val="es-ES_tradnl"/>
         </w:rPr>
-        <w:t>Cuando ya lo tenemos, vamos a crear nuestra clase principal para ver que funciona correctamente.</w:t>
+        <w:t xml:space="preserve">Para enviar un mensaje, tenemos que reescribir el método </w:t>
+      </w:r>
+      <w:proofErr w:type="spellStart"/>
+      <w:proofErr w:type="gramStart"/>
+      <w:r>
+        <w:rPr>
+          <w:rFonts w:cstheme="minorHAnsi"/>
+          <w:lang w:val="es-ES_tradnl"/>
+        </w:rPr>
+        <w:t>getMessage</w:t>
+      </w:r>
+      <w:proofErr w:type="spellEnd"/>
+      <w:r>
+        <w:rPr>
+          <w:rFonts w:cstheme="minorHAnsi"/>
+          <w:lang w:val="es-ES_tradnl"/>
+        </w:rPr>
+        <w:t>(</w:t>
+      </w:r>
+      <w:proofErr w:type="gramEnd"/>
+      <w:r>
+        <w:rPr>
+          <w:rFonts w:cstheme="minorHAnsi"/>
+          <w:lang w:val="es-ES_tradnl"/>
+        </w:rPr>
+        <w:t>) de la clase padre.</w:t>
+      </w:r>
+      <w:r>
+        <w:rPr>
+          <w:rFonts w:cstheme="minorHAnsi"/>
+          <w:lang w:val="es-ES_tradnl"/>
+        </w:rPr>
+        <w:t xml:space="preserve"> También podríamos editar el mensaje indicándolo en el </w:t>
+      </w:r>
+      <w:proofErr w:type="gramStart"/>
+      <w:r>
+        <w:rPr>
+          <w:rFonts w:cstheme="minorHAnsi"/>
+          <w:lang w:val="es-ES_tradnl"/>
+        </w:rPr>
+        <w:t>super(</w:t>
+      </w:r>
+      <w:proofErr w:type="gramEnd"/>
+      <w:r>
+        <w:rPr>
+          <w:rFonts w:cstheme="minorHAnsi"/>
+          <w:lang w:val="es-ES_tradnl"/>
+        </w:rPr>
+        <w:t>) del constructor.</w:t>
       </w:r>
     </w:p>
     <w:p>
@@ -9716,11 +10070,12 @@
         <w:rPr>
           <w:noProof/>
         </w:rPr>
+        <w:lastRenderedPageBreak/>
         <w:drawing>
-          <wp:inline distT="0" distB="0" distL="0" distR="0" wp14:anchorId="6E1F9DE9" wp14:editId="3DD84C09">
-            <wp:extent cx="3380085" cy="3181350"/>
-            <wp:effectExtent l="0" t="0" r="0" b="0"/>
-            <wp:docPr id="10" name="Imagen 10"/>
+          <wp:inline distT="0" distB="0" distL="0" distR="0" wp14:anchorId="094D11B4" wp14:editId="12C19956">
+            <wp:extent cx="4368800" cy="3942399"/>
+            <wp:effectExtent l="0" t="0" r="0" b="1270"/>
+            <wp:docPr id="9" name="Imagen 9"/>
             <wp:cNvGraphicFramePr>
               <a:graphicFrameLocks xmlns:a="http://schemas.openxmlformats.org/drawingml/2006/main" noChangeAspect="1"/>
             </wp:cNvGraphicFramePr>
@@ -9740,7 +10095,7 @@
                   <pic:spPr>
                     <a:xfrm>
                       <a:off x="0" y="0"/>
-                      <a:ext cx="3394795" cy="3195195"/>
+                      <a:ext cx="4395915" cy="3966868"/>
                     </a:xfrm>
                     <a:prstGeom prst="rect">
                       <a:avLst/>
@@ -9772,8 +10127,7 @@
           <w:rFonts w:cstheme="minorHAnsi"/>
           <w:lang w:val="es-ES_tradnl"/>
         </w:rPr>
-        <w:lastRenderedPageBreak/>
-        <w:t>Como se puede ver, en este ejemplo lanzaremos una excepción dependiendo del número que se indique, la capturaremos y mostraremos el error según el mensaje que hemos creado.</w:t>
+        <w:t>Cuando ya lo tenemos, vamos a crear nuestra clase principal para ver que funciona correctamente.</w:t>
       </w:r>
     </w:p>
     <w:p>
@@ -9790,10 +10144,10 @@
           <w:noProof/>
         </w:rPr>
         <w:drawing>
-          <wp:inline distT="0" distB="0" distL="0" distR="0" wp14:anchorId="063E2973" wp14:editId="42D6F98E">
-            <wp:extent cx="3581400" cy="943315"/>
-            <wp:effectExtent l="0" t="0" r="0" b="9525"/>
-            <wp:docPr id="12" name="Imagen 12"/>
+          <wp:inline distT="0" distB="0" distL="0" distR="0" wp14:anchorId="6E1F9DE9" wp14:editId="3DD84C09">
+            <wp:extent cx="3380085" cy="3181350"/>
+            <wp:effectExtent l="0" t="0" r="0" b="0"/>
+            <wp:docPr id="10" name="Imagen 10"/>
             <wp:cNvGraphicFramePr>
               <a:graphicFrameLocks xmlns:a="http://schemas.openxmlformats.org/drawingml/2006/main" noChangeAspect="1"/>
             </wp:cNvGraphicFramePr>
@@ -9813,7 +10167,7 @@
                   <pic:spPr>
                     <a:xfrm>
                       <a:off x="0" y="0"/>
-                      <a:ext cx="3657971" cy="963483"/>
+                      <a:ext cx="3394795" cy="3195195"/>
                     </a:xfrm>
                     <a:prstGeom prst="rect">
                       <a:avLst/>
@@ -9829,648 +10183,44 @@
     <w:p>
       <w:pPr>
         <w:pStyle w:val="Prrafodelista"/>
-        <w:spacing w:line="360" w:lineRule="auto"/>
-        <w:rPr>
-          <w:rFonts w:cstheme="minorHAnsi"/>
-          <w:lang w:val="es-ES_tradnl"/>
-        </w:rPr>
-      </w:pPr>
-    </w:p>
-    <w:p>
-      <w:pPr>
-        <w:pStyle w:val="Prrafodelista"/>
         <w:numPr>
           <w:ilvl w:val="0"/>
-          <w:numId w:val="5"/>
+          <w:numId w:val="3"/>
         </w:numPr>
         <w:spacing w:line="360" w:lineRule="auto"/>
-        <w:rPr>
-          <w:rFonts w:cstheme="minorHAnsi"/>
-          <w:lang w:val="es-ES_tradnl"/>
-        </w:rPr>
-      </w:pPr>
-      <w:r>
-        <w:rPr>
-          <w:rFonts w:cstheme="minorHAnsi"/>
-          <w:lang w:val="es-ES_tradnl"/>
-        </w:rPr>
-        <w:t xml:space="preserve">Spring </w:t>
-      </w:r>
-      <w:proofErr w:type="spellStart"/>
-      <w:r>
-        <w:rPr>
-          <w:rFonts w:cstheme="minorHAnsi"/>
-          <w:lang w:val="es-ES_tradnl"/>
-        </w:rPr>
-        <w:t>Initializr</w:t>
-      </w:r>
-      <w:proofErr w:type="spellEnd"/>
-    </w:p>
-    <w:p>
-      <w:pPr>
-        <w:pStyle w:val="Prrafodelista"/>
-        <w:spacing w:line="360" w:lineRule="auto"/>
-        <w:ind w:left="360"/>
-        <w:rPr>
-          <w:rFonts w:cstheme="minorHAnsi"/>
-          <w:lang w:val="es-ES_tradnl"/>
-        </w:rPr>
-      </w:pPr>
-      <w:r>
-        <w:rPr>
-          <w:rFonts w:cstheme="minorHAnsi"/>
-          <w:lang w:val="es-ES_tradnl"/>
-        </w:rPr>
-        <w:t xml:space="preserve">Herramienta que permite crear una estructura básica de un proyecto Spring </w:t>
-      </w:r>
-      <w:proofErr w:type="spellStart"/>
-      <w:r>
-        <w:rPr>
-          <w:rFonts w:cstheme="minorHAnsi"/>
-          <w:lang w:val="es-ES_tradnl"/>
-        </w:rPr>
-        <w:t>Boot</w:t>
-      </w:r>
-      <w:proofErr w:type="spellEnd"/>
-      <w:r>
-        <w:rPr>
-          <w:rFonts w:cstheme="minorHAnsi"/>
-          <w:lang w:val="es-ES_tradnl"/>
-        </w:rPr>
-        <w:t>. Se genera un ZIP que podemos importar a nuestro IDE para empezar a trabajar sobre él.</w:t>
-      </w:r>
-    </w:p>
-    <w:p>
-      <w:pPr>
-        <w:pStyle w:val="Prrafodelista"/>
-        <w:spacing w:line="360" w:lineRule="auto"/>
-        <w:ind w:left="360"/>
-        <w:rPr>
-          <w:rFonts w:cstheme="minorHAnsi"/>
-          <w:lang w:val="es-ES_tradnl"/>
-        </w:rPr>
-      </w:pPr>
-    </w:p>
-    <w:p>
-      <w:pPr>
-        <w:pStyle w:val="Prrafodelista"/>
-        <w:numPr>
-          <w:ilvl w:val="0"/>
-          <w:numId w:val="5"/>
-        </w:numPr>
-        <w:spacing w:line="360" w:lineRule="auto"/>
-        <w:rPr>
-          <w:rFonts w:cstheme="minorHAnsi"/>
-          <w:lang w:val="es-ES_tradnl"/>
-        </w:rPr>
-      </w:pPr>
-      <w:r>
-        <w:rPr>
-          <w:rFonts w:cstheme="minorHAnsi"/>
-          <w:lang w:val="es-ES_tradnl"/>
-        </w:rPr>
-        <w:t>Bajo acoplamiento</w:t>
-      </w:r>
-    </w:p>
-    <w:p>
-      <w:pPr>
-        <w:pStyle w:val="Prrafodelista"/>
-        <w:spacing w:line="360" w:lineRule="auto"/>
-        <w:ind w:left="360"/>
-        <w:rPr>
-          <w:rFonts w:cstheme="minorHAnsi"/>
-          <w:lang w:val="es-ES_tradnl"/>
-        </w:rPr>
-      </w:pPr>
-      <w:r>
-        <w:rPr>
-          <w:rFonts w:cstheme="minorHAnsi"/>
-          <w:lang w:val="es-ES_tradnl"/>
-        </w:rPr>
-        <w:t xml:space="preserve">Idea de tener las clases lo menos ligadas entre sí que se pueda, de tal forma </w:t>
-      </w:r>
-      <w:proofErr w:type="gramStart"/>
-      <w:r>
-        <w:rPr>
-          <w:rFonts w:cstheme="minorHAnsi"/>
-          <w:lang w:val="es-ES_tradnl"/>
-        </w:rPr>
-        <w:t>que</w:t>
-      </w:r>
-      <w:proofErr w:type="gramEnd"/>
-      <w:r>
-        <w:rPr>
-          <w:rFonts w:cstheme="minorHAnsi"/>
-          <w:lang w:val="es-ES_tradnl"/>
-        </w:rPr>
-        <w:t xml:space="preserve"> en el caso de producirse una modificación en alguna de ellas, se tenga la menor repercusión posible en el resto de clases, potenciando la reutilización, y disminuyendo la dependencia entre clases.</w:t>
-      </w:r>
-    </w:p>
-    <w:p>
-      <w:pPr>
-        <w:pStyle w:val="Prrafodelista"/>
-        <w:spacing w:line="360" w:lineRule="auto"/>
-        <w:ind w:left="360"/>
-        <w:rPr>
-          <w:rFonts w:cstheme="minorHAnsi"/>
-          <w:lang w:val="es-ES_tradnl"/>
-        </w:rPr>
-      </w:pPr>
-    </w:p>
-    <w:p>
-      <w:pPr>
-        <w:pStyle w:val="Prrafodelista"/>
-        <w:numPr>
-          <w:ilvl w:val="0"/>
-          <w:numId w:val="5"/>
-        </w:numPr>
-        <w:spacing w:line="360" w:lineRule="auto"/>
-        <w:rPr>
-          <w:rFonts w:cstheme="minorHAnsi"/>
-          <w:lang w:val="es-ES_tradnl"/>
-        </w:rPr>
-      </w:pPr>
-      <w:r>
-        <w:rPr>
-          <w:rFonts w:cstheme="minorHAnsi"/>
-          <w:lang w:val="es-ES_tradnl"/>
-        </w:rPr>
-        <w:t>Alta cohesión</w:t>
-      </w:r>
-    </w:p>
-    <w:p>
-      <w:pPr>
-        <w:pStyle w:val="Prrafodelista"/>
-        <w:spacing w:line="360" w:lineRule="auto"/>
-        <w:ind w:left="360"/>
-        <w:rPr>
-          <w:rFonts w:cstheme="minorHAnsi"/>
-          <w:lang w:val="es-ES_tradnl"/>
-        </w:rPr>
-      </w:pPr>
-      <w:r>
-        <w:rPr>
-          <w:rFonts w:cstheme="minorHAnsi"/>
-          <w:lang w:val="es-ES_tradnl"/>
-        </w:rPr>
-        <w:t>Medida en la que un componente se dedica a realiza solo la tarea para la que fue creado, delegando las tareas complementarias a otros componentes.</w:t>
-      </w:r>
-    </w:p>
-    <w:p>
-      <w:pPr>
-        <w:pStyle w:val="Prrafodelista"/>
-        <w:spacing w:line="360" w:lineRule="auto"/>
-        <w:ind w:left="360"/>
-        <w:rPr>
-          <w:rFonts w:cstheme="minorHAnsi"/>
-          <w:lang w:val="es-ES_tradnl"/>
-        </w:rPr>
-      </w:pPr>
-    </w:p>
-    <w:p>
-      <w:pPr>
-        <w:pStyle w:val="Prrafodelista"/>
-        <w:numPr>
-          <w:ilvl w:val="0"/>
-          <w:numId w:val="5"/>
-        </w:numPr>
-        <w:spacing w:line="360" w:lineRule="auto"/>
-        <w:rPr>
-          <w:rFonts w:cstheme="minorHAnsi"/>
-          <w:lang w:val="es-ES_tradnl"/>
-        </w:rPr>
-      </w:pPr>
-      <w:r>
-        <w:rPr>
-          <w:rFonts w:cstheme="minorHAnsi"/>
-          <w:lang w:val="es-ES_tradnl"/>
-        </w:rPr>
-        <w:t xml:space="preserve">Ley de </w:t>
-      </w:r>
-      <w:proofErr w:type="spellStart"/>
-      <w:r>
-        <w:rPr>
-          <w:rFonts w:cstheme="minorHAnsi"/>
-          <w:lang w:val="es-ES_tradnl"/>
-        </w:rPr>
-        <w:t>Demeter</w:t>
-      </w:r>
-      <w:proofErr w:type="spellEnd"/>
-    </w:p>
-    <w:p>
-      <w:pPr>
-        <w:pStyle w:val="Prrafodelista"/>
-        <w:spacing w:line="360" w:lineRule="auto"/>
-        <w:ind w:left="360"/>
-        <w:rPr>
-          <w:rFonts w:cstheme="minorHAnsi"/>
-          <w:lang w:val="es-ES_tradnl"/>
-        </w:rPr>
-      </w:pPr>
-      <w:r>
-        <w:rPr>
-          <w:rFonts w:cstheme="minorHAnsi"/>
-          <w:lang w:val="es-ES_tradnl"/>
-        </w:rPr>
-        <w:t>Principio básico de la programación orientada a objetos.</w:t>
-      </w:r>
-    </w:p>
-    <w:p>
-      <w:pPr>
-        <w:pStyle w:val="Prrafodelista"/>
-        <w:spacing w:line="360" w:lineRule="auto"/>
-        <w:ind w:left="360"/>
-        <w:rPr>
-          <w:rFonts w:cstheme="minorHAnsi"/>
-          <w:lang w:val="es-ES_tradnl"/>
-        </w:rPr>
-      </w:pPr>
-      <w:r>
-        <w:rPr>
-          <w:rFonts w:cstheme="minorHAnsi"/>
-          <w:lang w:val="es-ES_tradnl"/>
-        </w:rPr>
-        <w:t>Su lema es “habla solo con tus amigos”, es decir, cada clase debe tener un limitado conocimiento sobre otras clases y únicamente debe conocer aquellas clases relacionadas estrechamente con la clase actual, las inmediatamente superiores o inferiores.</w:t>
-      </w:r>
-    </w:p>
-    <w:p>
-      <w:pPr>
-        <w:pStyle w:val="Prrafodelista"/>
-        <w:spacing w:line="360" w:lineRule="auto"/>
-        <w:ind w:left="360"/>
-        <w:rPr>
-          <w:rFonts w:cstheme="minorHAnsi"/>
-          <w:lang w:val="es-ES_tradnl"/>
-        </w:rPr>
-      </w:pPr>
-    </w:p>
-    <w:p>
-      <w:pPr>
-        <w:pStyle w:val="Prrafodelista"/>
-        <w:numPr>
-          <w:ilvl w:val="0"/>
-          <w:numId w:val="5"/>
-        </w:numPr>
-        <w:spacing w:line="360" w:lineRule="auto"/>
-        <w:rPr>
-          <w:rFonts w:cstheme="minorHAnsi"/>
-          <w:lang w:val="es-ES_tradnl"/>
-        </w:rPr>
-      </w:pPr>
-      <w:proofErr w:type="spellStart"/>
-      <w:r>
-        <w:rPr>
-          <w:rFonts w:cstheme="minorHAnsi"/>
-          <w:lang w:val="es-ES_tradnl"/>
-        </w:rPr>
-        <w:t>Memory</w:t>
-      </w:r>
-      <w:proofErr w:type="spellEnd"/>
-      <w:r>
-        <w:rPr>
-          <w:rFonts w:cstheme="minorHAnsi"/>
-          <w:lang w:val="es-ES_tradnl"/>
-        </w:rPr>
-        <w:t xml:space="preserve"> </w:t>
-      </w:r>
-      <w:proofErr w:type="spellStart"/>
-      <w:r>
-        <w:rPr>
-          <w:rFonts w:cstheme="minorHAnsi"/>
-          <w:lang w:val="es-ES_tradnl"/>
-        </w:rPr>
-        <w:t>Analyzer</w:t>
-      </w:r>
-      <w:proofErr w:type="spellEnd"/>
-      <w:r>
-        <w:rPr>
-          <w:rFonts w:cstheme="minorHAnsi"/>
-          <w:lang w:val="es-ES_tradnl"/>
-        </w:rPr>
-        <w:t xml:space="preserve"> Eclipse (MAT)</w:t>
-      </w:r>
-    </w:p>
-    <w:p>
-      <w:pPr>
-        <w:pStyle w:val="Prrafodelista"/>
-        <w:spacing w:line="360" w:lineRule="auto"/>
-        <w:ind w:left="360"/>
-        <w:rPr>
-          <w:rFonts w:cstheme="minorHAnsi"/>
-          <w:lang w:val="es-ES_tradnl"/>
-        </w:rPr>
-      </w:pPr>
-      <w:r>
-        <w:rPr>
-          <w:rFonts w:cstheme="minorHAnsi"/>
-          <w:lang w:val="es-ES_tradnl"/>
-        </w:rPr>
-        <w:t>Herramienta que permite a</w:t>
-      </w:r>
-      <w:r>
-        <w:rPr>
-          <w:rFonts w:cstheme="minorHAnsi"/>
-          <w:lang w:val="es-ES_tradnl"/>
-        </w:rPr>
-        <w:t>naliza</w:t>
-      </w:r>
-      <w:r>
-        <w:rPr>
-          <w:rFonts w:cstheme="minorHAnsi"/>
-          <w:lang w:val="es-ES_tradnl"/>
-        </w:rPr>
-        <w:t>r</w:t>
-      </w:r>
-      <w:r>
-        <w:rPr>
-          <w:rFonts w:cstheme="minorHAnsi"/>
-          <w:lang w:val="es-ES_tradnl"/>
-        </w:rPr>
-        <w:t xml:space="preserve"> la memoria </w:t>
-      </w:r>
-      <w:proofErr w:type="spellStart"/>
-      <w:r>
-        <w:rPr>
-          <w:rFonts w:cstheme="minorHAnsi"/>
-          <w:lang w:val="es-ES_tradnl"/>
-        </w:rPr>
-        <w:t>Heap</w:t>
-      </w:r>
-      <w:proofErr w:type="spellEnd"/>
-      <w:r>
-        <w:rPr>
-          <w:rFonts w:cstheme="minorHAnsi"/>
-          <w:lang w:val="es-ES_tradnl"/>
-        </w:rPr>
-        <w:t xml:space="preserve"> de un programa de Java.</w:t>
-      </w:r>
-    </w:p>
-    <w:p>
-      <w:pPr>
-        <w:pStyle w:val="Prrafodelista"/>
-        <w:spacing w:line="360" w:lineRule="auto"/>
-        <w:ind w:left="360"/>
-        <w:rPr>
-          <w:rFonts w:cstheme="minorHAnsi"/>
-          <w:lang w:val="es-ES_tradnl"/>
-        </w:rPr>
-      </w:pPr>
-      <w:r>
-        <w:rPr>
-          <w:rFonts w:cstheme="minorHAnsi"/>
-          <w:lang w:val="es-ES_tradnl"/>
-        </w:rPr>
-        <w:t xml:space="preserve">Con él se pueden encontrar fugas de memoria y </w:t>
-      </w:r>
-      <w:r>
-        <w:rPr>
-          <w:rFonts w:cstheme="minorHAnsi"/>
-          <w:lang w:val="es-ES_tradnl"/>
-        </w:rPr>
-        <w:t>revisar</w:t>
-      </w:r>
-      <w:r>
-        <w:rPr>
-          <w:rFonts w:cstheme="minorHAnsi"/>
-          <w:lang w:val="es-ES_tradnl"/>
-        </w:rPr>
-        <w:t xml:space="preserve"> programas que tengan un alto consumo de espacio.</w:t>
-      </w:r>
-    </w:p>
-    <w:p>
-      <w:pPr>
-        <w:pStyle w:val="Prrafodelista"/>
-        <w:spacing w:line="360" w:lineRule="auto"/>
-        <w:ind w:left="360"/>
-        <w:rPr>
-          <w:rFonts w:cstheme="minorHAnsi"/>
-          <w:lang w:val="es-ES_tradnl"/>
-        </w:rPr>
-      </w:pPr>
-      <w:r>
-        <w:rPr>
-          <w:rFonts w:cstheme="minorHAnsi"/>
-          <w:lang w:val="es-ES_tradnl"/>
-        </w:rPr>
-        <w:t xml:space="preserve">Para utilizarlo, necesitamos </w:t>
-      </w:r>
-      <w:r>
-        <w:rPr>
-          <w:rFonts w:cstheme="minorHAnsi"/>
-          <w:lang w:val="es-ES_tradnl"/>
-        </w:rPr>
-        <w:t>una instantánea</w:t>
-      </w:r>
-      <w:r>
-        <w:rPr>
-          <w:rFonts w:cstheme="minorHAnsi"/>
-          <w:lang w:val="es-ES_tradnl"/>
-        </w:rPr>
-        <w:t xml:space="preserve"> de la memoria cuando se produce un </w:t>
-      </w:r>
-      <w:proofErr w:type="spellStart"/>
-      <w:r>
-        <w:rPr>
-          <w:rFonts w:cstheme="minorHAnsi"/>
-          <w:lang w:val="es-ES_tradnl"/>
-        </w:rPr>
-        <w:t>OutOfMemoryError</w:t>
-      </w:r>
-      <w:proofErr w:type="spellEnd"/>
-      <w:r>
-        <w:rPr>
-          <w:rFonts w:cstheme="minorHAnsi"/>
-          <w:lang w:val="es-ES_tradnl"/>
-        </w:rPr>
-        <w:t xml:space="preserve">, que se almacena en un archivo de </w:t>
-      </w:r>
-      <w:proofErr w:type="gramStart"/>
-      <w:r>
-        <w:rPr>
-          <w:rFonts w:cstheme="minorHAnsi"/>
-          <w:lang w:val="es-ES_tradnl"/>
-        </w:rPr>
-        <w:t>extensión .</w:t>
-      </w:r>
-      <w:proofErr w:type="spellStart"/>
-      <w:r>
-        <w:rPr>
-          <w:rFonts w:cstheme="minorHAnsi"/>
-          <w:lang w:val="es-ES_tradnl"/>
-        </w:rPr>
-        <w:t>hprof</w:t>
-      </w:r>
-      <w:proofErr w:type="spellEnd"/>
-      <w:proofErr w:type="gramEnd"/>
-      <w:r>
-        <w:rPr>
-          <w:rFonts w:cstheme="minorHAnsi"/>
-          <w:lang w:val="es-ES_tradnl"/>
-        </w:rPr>
-        <w:t>.</w:t>
-      </w:r>
-    </w:p>
-    <w:p>
-      <w:pPr>
-        <w:pStyle w:val="Prrafodelista"/>
-        <w:spacing w:line="360" w:lineRule="auto"/>
-        <w:ind w:left="360"/>
-        <w:rPr>
-          <w:rFonts w:cstheme="minorHAnsi"/>
-          <w:lang w:val="es-ES_tradnl"/>
-        </w:rPr>
-      </w:pPr>
-      <w:r>
-        <w:rPr>
-          <w:rFonts w:cstheme="minorHAnsi"/>
-          <w:lang w:val="es-ES_tradnl"/>
-        </w:rPr>
-        <w:t xml:space="preserve">Para conseguirlo, debemos </w:t>
-      </w:r>
-      <w:r>
-        <w:rPr>
-          <w:rFonts w:cstheme="minorHAnsi"/>
-          <w:lang w:val="es-ES_tradnl"/>
-        </w:rPr>
-        <w:t>crear una configuración en tiempo de ejecución.</w:t>
-      </w:r>
-    </w:p>
-    <w:p>
-      <w:pPr>
-        <w:pStyle w:val="Prrafodelista"/>
-        <w:spacing w:line="360" w:lineRule="auto"/>
-        <w:ind w:left="360"/>
-        <w:rPr>
-          <w:rFonts w:cstheme="minorHAnsi"/>
-          <w:lang w:val="es-ES_tradnl"/>
-        </w:rPr>
-      </w:pPr>
-      <w:r>
-        <w:rPr>
-          <w:rFonts w:cstheme="minorHAnsi"/>
-          <w:lang w:val="es-ES_tradnl"/>
+        <w:ind w:left="720"/>
+        <w:rPr>
+          <w:rFonts w:cstheme="minorHAnsi"/>
+          <w:lang w:val="es-ES_tradnl"/>
+        </w:rPr>
+      </w:pPr>
+      <w:r>
+        <w:rPr>
+          <w:rFonts w:cstheme="minorHAnsi"/>
+          <w:lang w:val="es-ES_tradnl"/>
+        </w:rPr>
+        <w:t>Como se puede ver, en este ejemplo lanzaremos una excepción dependiendo del número que se indique, la capturaremos y mostraremos el error según el mensaje que hemos creado.</w:t>
+      </w:r>
+    </w:p>
+    <w:p>
+      <w:pPr>
+        <w:pStyle w:val="Prrafodelista"/>
+        <w:spacing w:line="360" w:lineRule="auto"/>
+        <w:rPr>
+          <w:rFonts w:cstheme="minorHAnsi"/>
+          <w:lang w:val="es-ES_tradnl"/>
+        </w:rPr>
+      </w:pPr>
+      <w:r>
+        <w:rPr>
+          <w:noProof/>
         </w:rPr>
         <w:lastRenderedPageBreak/>
-        <w:t xml:space="preserve">Nos posicionamos en el </w:t>
-      </w:r>
-      <w:proofErr w:type="spellStart"/>
-      <w:r>
-        <w:rPr>
-          <w:rFonts w:cstheme="minorHAnsi"/>
-          <w:lang w:val="es-ES_tradnl"/>
-        </w:rPr>
-        <w:t>main</w:t>
-      </w:r>
-      <w:proofErr w:type="spellEnd"/>
-      <w:r>
-        <w:rPr>
-          <w:rFonts w:cstheme="minorHAnsi"/>
-          <w:lang w:val="es-ES_tradnl"/>
-        </w:rPr>
-        <w:t xml:space="preserve"> del programa a ejecutar, Run As -&gt; Run </w:t>
-      </w:r>
-      <w:proofErr w:type="spellStart"/>
-      <w:r>
-        <w:rPr>
-          <w:rFonts w:cstheme="minorHAnsi"/>
-          <w:lang w:val="es-ES_tradnl"/>
-        </w:rPr>
-        <w:t>Configurations</w:t>
-      </w:r>
-      <w:proofErr w:type="spellEnd"/>
-      <w:r>
-        <w:rPr>
-          <w:rFonts w:cstheme="minorHAnsi"/>
-          <w:lang w:val="es-ES_tradnl"/>
-        </w:rPr>
-        <w:t>.</w:t>
-      </w:r>
-    </w:p>
-    <w:p>
-      <w:pPr>
-        <w:pStyle w:val="Prrafodelista"/>
-        <w:spacing w:line="360" w:lineRule="auto"/>
-        <w:ind w:left="360"/>
-        <w:rPr>
-          <w:rFonts w:cstheme="minorHAnsi"/>
-          <w:lang w:val="es-ES_tradnl"/>
-        </w:rPr>
-      </w:pPr>
-      <w:r>
-        <w:rPr>
-          <w:rFonts w:cstheme="minorHAnsi"/>
-          <w:lang w:val="es-ES_tradnl"/>
-        </w:rPr>
-        <w:t xml:space="preserve">En la pestaña </w:t>
-      </w:r>
-      <w:proofErr w:type="spellStart"/>
-      <w:r>
-        <w:rPr>
-          <w:rFonts w:cstheme="minorHAnsi"/>
-          <w:lang w:val="es-ES_tradnl"/>
-        </w:rPr>
-        <w:t>Arguments</w:t>
-      </w:r>
-      <w:proofErr w:type="spellEnd"/>
-      <w:r>
-        <w:rPr>
-          <w:rFonts w:cstheme="minorHAnsi"/>
-          <w:lang w:val="es-ES_tradnl"/>
-        </w:rPr>
-        <w:t xml:space="preserve">, tenemos que escribir </w:t>
-      </w:r>
-      <w:r>
-        <w:rPr>
-          <w:rFonts w:cstheme="minorHAnsi"/>
-          <w:lang w:val="es-ES_tradnl"/>
-        </w:rPr>
-        <w:t>-</w:t>
-      </w:r>
-      <w:proofErr w:type="gramStart"/>
-      <w:r>
-        <w:rPr>
-          <w:rFonts w:cstheme="minorHAnsi"/>
-          <w:lang w:val="es-ES_tradnl"/>
-        </w:rPr>
-        <w:t>XX:+</w:t>
-      </w:r>
-      <w:proofErr w:type="spellStart"/>
-      <w:proofErr w:type="gramEnd"/>
-      <w:r>
-        <w:rPr>
-          <w:rFonts w:cstheme="minorHAnsi"/>
-          <w:lang w:val="es-ES_tradnl"/>
-        </w:rPr>
-        <w:t>HeapDumpOnOutOfMemoryError</w:t>
-      </w:r>
-      <w:proofErr w:type="spellEnd"/>
-      <w:r>
-        <w:rPr>
-          <w:rFonts w:cstheme="minorHAnsi"/>
-          <w:lang w:val="es-ES_tradnl"/>
-        </w:rPr>
-        <w:t xml:space="preserve"> en los argumentos de VM.</w:t>
-      </w:r>
-    </w:p>
-    <w:p>
-      <w:pPr>
-        <w:pStyle w:val="Prrafodelista"/>
-        <w:spacing w:line="360" w:lineRule="auto"/>
-        <w:ind w:left="360"/>
-        <w:rPr>
-          <w:rFonts w:cstheme="minorHAnsi"/>
-          <w:lang w:val="es-ES_tradnl"/>
-        </w:rPr>
-      </w:pPr>
-      <w:r>
-        <w:rPr>
-          <w:noProof/>
-        </w:rPr>
         <w:drawing>
-          <wp:inline distT="0" distB="0" distL="0" distR="0" wp14:anchorId="655893CE" wp14:editId="31517C2A">
-            <wp:extent cx="4743450" cy="3708749"/>
-            <wp:effectExtent l="0" t="0" r="0" b="6350"/>
-            <wp:docPr id="25" name="Imagen 25"/>
+          <wp:inline distT="0" distB="0" distL="0" distR="0" wp14:anchorId="063E2973" wp14:editId="42D6F98E">
+            <wp:extent cx="3581400" cy="943315"/>
+            <wp:effectExtent l="0" t="0" r="0" b="9525"/>
+            <wp:docPr id="12" name="Imagen 12"/>
             <wp:cNvGraphicFramePr>
               <a:graphicFrameLocks xmlns:a="http://schemas.openxmlformats.org/drawingml/2006/main" noChangeAspect="1"/>
             </wp:cNvGraphicFramePr>
@@ -10490,6 +10240,683 @@
                   <pic:spPr>
                     <a:xfrm>
                       <a:off x="0" y="0"/>
+                      <a:ext cx="3657971" cy="963483"/>
+                    </a:xfrm>
+                    <a:prstGeom prst="rect">
+                      <a:avLst/>
+                    </a:prstGeom>
+                  </pic:spPr>
+                </pic:pic>
+              </a:graphicData>
+            </a:graphic>
+          </wp:inline>
+        </w:drawing>
+      </w:r>
+    </w:p>
+    <w:p>
+      <w:pPr>
+        <w:pStyle w:val="Prrafodelista"/>
+        <w:spacing w:line="360" w:lineRule="auto"/>
+        <w:rPr>
+          <w:rFonts w:cstheme="minorHAnsi"/>
+          <w:lang w:val="es-ES_tradnl"/>
+        </w:rPr>
+      </w:pPr>
+    </w:p>
+    <w:p>
+      <w:pPr>
+        <w:pStyle w:val="Prrafodelista"/>
+        <w:numPr>
+          <w:ilvl w:val="0"/>
+          <w:numId w:val="5"/>
+        </w:numPr>
+        <w:spacing w:line="360" w:lineRule="auto"/>
+        <w:rPr>
+          <w:rFonts w:cstheme="minorHAnsi"/>
+          <w:lang w:val="es-ES_tradnl"/>
+        </w:rPr>
+      </w:pPr>
+      <w:r>
+        <w:rPr>
+          <w:rFonts w:cstheme="minorHAnsi"/>
+          <w:lang w:val="es-ES_tradnl"/>
+        </w:rPr>
+        <w:t xml:space="preserve">Spring </w:t>
+      </w:r>
+      <w:proofErr w:type="spellStart"/>
+      <w:r>
+        <w:rPr>
+          <w:rFonts w:cstheme="minorHAnsi"/>
+          <w:lang w:val="es-ES_tradnl"/>
+        </w:rPr>
+        <w:t>Initializr</w:t>
+      </w:r>
+      <w:proofErr w:type="spellEnd"/>
+    </w:p>
+    <w:p>
+      <w:pPr>
+        <w:pStyle w:val="Prrafodelista"/>
+        <w:spacing w:line="360" w:lineRule="auto"/>
+        <w:ind w:left="360"/>
+        <w:rPr>
+          <w:rFonts w:cstheme="minorHAnsi"/>
+          <w:lang w:val="es-ES_tradnl"/>
+        </w:rPr>
+      </w:pPr>
+      <w:r>
+        <w:rPr>
+          <w:rFonts w:cstheme="minorHAnsi"/>
+          <w:lang w:val="es-ES_tradnl"/>
+        </w:rPr>
+        <w:t xml:space="preserve">Herramienta que permite crear una estructura básica de un proyecto Spring </w:t>
+      </w:r>
+      <w:proofErr w:type="spellStart"/>
+      <w:r>
+        <w:rPr>
+          <w:rFonts w:cstheme="minorHAnsi"/>
+          <w:lang w:val="es-ES_tradnl"/>
+        </w:rPr>
+        <w:t>Boot</w:t>
+      </w:r>
+      <w:proofErr w:type="spellEnd"/>
+      <w:r>
+        <w:rPr>
+          <w:rFonts w:cstheme="minorHAnsi"/>
+          <w:lang w:val="es-ES_tradnl"/>
+        </w:rPr>
+        <w:t>. Se genera un ZIP que podemos importar a nuestro IDE para empezar a trabajar sobre él.</w:t>
+      </w:r>
+    </w:p>
+    <w:p>
+      <w:pPr>
+        <w:pStyle w:val="Prrafodelista"/>
+        <w:spacing w:line="360" w:lineRule="auto"/>
+        <w:ind w:left="360"/>
+        <w:rPr>
+          <w:rFonts w:cstheme="minorHAnsi"/>
+          <w:lang w:val="es-ES_tradnl"/>
+        </w:rPr>
+      </w:pPr>
+    </w:p>
+    <w:p>
+      <w:pPr>
+        <w:pStyle w:val="Prrafodelista"/>
+        <w:numPr>
+          <w:ilvl w:val="0"/>
+          <w:numId w:val="5"/>
+        </w:numPr>
+        <w:spacing w:line="360" w:lineRule="auto"/>
+        <w:rPr>
+          <w:rFonts w:cstheme="minorHAnsi"/>
+          <w:lang w:val="es-ES_tradnl"/>
+        </w:rPr>
+      </w:pPr>
+      <w:r>
+        <w:rPr>
+          <w:rFonts w:cstheme="minorHAnsi"/>
+          <w:lang w:val="es-ES_tradnl"/>
+        </w:rPr>
+        <w:t>Bajo acoplamiento</w:t>
+      </w:r>
+    </w:p>
+    <w:p>
+      <w:pPr>
+        <w:pStyle w:val="Prrafodelista"/>
+        <w:spacing w:line="360" w:lineRule="auto"/>
+        <w:ind w:left="360"/>
+        <w:rPr>
+          <w:rFonts w:cstheme="minorHAnsi"/>
+          <w:lang w:val="es-ES_tradnl"/>
+        </w:rPr>
+      </w:pPr>
+      <w:r>
+        <w:rPr>
+          <w:rFonts w:cstheme="minorHAnsi"/>
+          <w:lang w:val="es-ES_tradnl"/>
+        </w:rPr>
+        <w:t xml:space="preserve">Idea de tener las clases lo menos ligadas entre sí que se pueda, de tal forma </w:t>
+      </w:r>
+      <w:proofErr w:type="gramStart"/>
+      <w:r>
+        <w:rPr>
+          <w:rFonts w:cstheme="minorHAnsi"/>
+          <w:lang w:val="es-ES_tradnl"/>
+        </w:rPr>
+        <w:t>que</w:t>
+      </w:r>
+      <w:proofErr w:type="gramEnd"/>
+      <w:r>
+        <w:rPr>
+          <w:rFonts w:cstheme="minorHAnsi"/>
+          <w:lang w:val="es-ES_tradnl"/>
+        </w:rPr>
+        <w:t xml:space="preserve"> en el caso de producirse una modificación en alguna de ellas, se tenga la menor repercusión posible en el resto de clases, potenciando la reutilización, y disminuyendo la dependencia entre clases.</w:t>
+      </w:r>
+    </w:p>
+    <w:p>
+      <w:pPr>
+        <w:pStyle w:val="Prrafodelista"/>
+        <w:spacing w:line="360" w:lineRule="auto"/>
+        <w:ind w:left="360"/>
+        <w:rPr>
+          <w:rFonts w:cstheme="minorHAnsi"/>
+          <w:lang w:val="es-ES_tradnl"/>
+        </w:rPr>
+      </w:pPr>
+    </w:p>
+    <w:p>
+      <w:pPr>
+        <w:pStyle w:val="Prrafodelista"/>
+        <w:numPr>
+          <w:ilvl w:val="0"/>
+          <w:numId w:val="5"/>
+        </w:numPr>
+        <w:spacing w:line="360" w:lineRule="auto"/>
+        <w:rPr>
+          <w:rFonts w:cstheme="minorHAnsi"/>
+          <w:lang w:val="es-ES_tradnl"/>
+        </w:rPr>
+      </w:pPr>
+      <w:r>
+        <w:rPr>
+          <w:rFonts w:cstheme="minorHAnsi"/>
+          <w:lang w:val="es-ES_tradnl"/>
+        </w:rPr>
+        <w:t>Alta cohesión</w:t>
+      </w:r>
+    </w:p>
+    <w:p>
+      <w:pPr>
+        <w:pStyle w:val="Prrafodelista"/>
+        <w:spacing w:line="360" w:lineRule="auto"/>
+        <w:ind w:left="360"/>
+        <w:rPr>
+          <w:rFonts w:cstheme="minorHAnsi"/>
+          <w:lang w:val="es-ES_tradnl"/>
+        </w:rPr>
+      </w:pPr>
+      <w:r>
+        <w:rPr>
+          <w:rFonts w:cstheme="minorHAnsi"/>
+          <w:lang w:val="es-ES_tradnl"/>
+        </w:rPr>
+        <w:t>Medida en la que un componente se dedica a realiza solo la tarea para la que fue creado, delegando las tareas complementarias a otros componentes.</w:t>
+      </w:r>
+    </w:p>
+    <w:p>
+      <w:pPr>
+        <w:pStyle w:val="Prrafodelista"/>
+        <w:spacing w:line="360" w:lineRule="auto"/>
+        <w:ind w:left="360"/>
+        <w:rPr>
+          <w:rFonts w:cstheme="minorHAnsi"/>
+          <w:lang w:val="es-ES_tradnl"/>
+        </w:rPr>
+      </w:pPr>
+    </w:p>
+    <w:p>
+      <w:pPr>
+        <w:pStyle w:val="Prrafodelista"/>
+        <w:numPr>
+          <w:ilvl w:val="0"/>
+          <w:numId w:val="5"/>
+        </w:numPr>
+        <w:spacing w:line="360" w:lineRule="auto"/>
+        <w:rPr>
+          <w:rFonts w:cstheme="minorHAnsi"/>
+          <w:lang w:val="es-ES_tradnl"/>
+        </w:rPr>
+      </w:pPr>
+      <w:r>
+        <w:rPr>
+          <w:rFonts w:cstheme="minorHAnsi"/>
+          <w:lang w:val="es-ES_tradnl"/>
+        </w:rPr>
+        <w:t xml:space="preserve">Ley de </w:t>
+      </w:r>
+      <w:proofErr w:type="spellStart"/>
+      <w:r>
+        <w:rPr>
+          <w:rFonts w:cstheme="minorHAnsi"/>
+          <w:lang w:val="es-ES_tradnl"/>
+        </w:rPr>
+        <w:t>Demeter</w:t>
+      </w:r>
+      <w:proofErr w:type="spellEnd"/>
+    </w:p>
+    <w:p>
+      <w:pPr>
+        <w:pStyle w:val="Prrafodelista"/>
+        <w:spacing w:line="360" w:lineRule="auto"/>
+        <w:ind w:left="360"/>
+        <w:rPr>
+          <w:rFonts w:cstheme="minorHAnsi"/>
+          <w:lang w:val="es-ES_tradnl"/>
+        </w:rPr>
+      </w:pPr>
+      <w:r>
+        <w:rPr>
+          <w:rFonts w:cstheme="minorHAnsi"/>
+          <w:lang w:val="es-ES_tradnl"/>
+        </w:rPr>
+        <w:t>Principio básico de la programación orientada a objetos.</w:t>
+      </w:r>
+    </w:p>
+    <w:p>
+      <w:pPr>
+        <w:pStyle w:val="Prrafodelista"/>
+        <w:spacing w:line="360" w:lineRule="auto"/>
+        <w:ind w:left="360"/>
+        <w:rPr>
+          <w:rFonts w:cstheme="minorHAnsi"/>
+          <w:lang w:val="es-ES_tradnl"/>
+        </w:rPr>
+      </w:pPr>
+      <w:r>
+        <w:rPr>
+          <w:rFonts w:cstheme="minorHAnsi"/>
+          <w:lang w:val="es-ES_tradnl"/>
+        </w:rPr>
+        <w:t>Su lema es “habla solo con tus amigos”, es decir, cada clase debe tener un limitado conocimiento sobre otras clases y únicamente debe conocer aquellas clases relacionadas estrechamente con la clase actual, las inmediatamente superiores o inferiores.</w:t>
+      </w:r>
+    </w:p>
+    <w:p>
+      <w:pPr>
+        <w:pStyle w:val="Prrafodelista"/>
+        <w:spacing w:line="360" w:lineRule="auto"/>
+        <w:ind w:left="360"/>
+        <w:rPr>
+          <w:rFonts w:cstheme="minorHAnsi"/>
+          <w:lang w:val="es-ES_tradnl"/>
+        </w:rPr>
+      </w:pPr>
+    </w:p>
+    <w:p>
+      <w:pPr>
+        <w:pStyle w:val="Prrafodelista"/>
+        <w:numPr>
+          <w:ilvl w:val="0"/>
+          <w:numId w:val="5"/>
+        </w:numPr>
+        <w:spacing w:line="360" w:lineRule="auto"/>
+        <w:rPr>
+          <w:rFonts w:cstheme="minorHAnsi"/>
+          <w:lang w:val="es-ES_tradnl"/>
+        </w:rPr>
+      </w:pPr>
+      <w:proofErr w:type="spellStart"/>
+      <w:r>
+        <w:rPr>
+          <w:rFonts w:cstheme="minorHAnsi"/>
+          <w:lang w:val="es-ES_tradnl"/>
+        </w:rPr>
+        <w:t>Memory</w:t>
+      </w:r>
+      <w:proofErr w:type="spellEnd"/>
+      <w:r>
+        <w:rPr>
+          <w:rFonts w:cstheme="minorHAnsi"/>
+          <w:lang w:val="es-ES_tradnl"/>
+        </w:rPr>
+        <w:t xml:space="preserve"> </w:t>
+      </w:r>
+      <w:proofErr w:type="spellStart"/>
+      <w:r>
+        <w:rPr>
+          <w:rFonts w:cstheme="minorHAnsi"/>
+          <w:lang w:val="es-ES_tradnl"/>
+        </w:rPr>
+        <w:t>Analyzer</w:t>
+      </w:r>
+      <w:proofErr w:type="spellEnd"/>
+      <w:r>
+        <w:rPr>
+          <w:rFonts w:cstheme="minorHAnsi"/>
+          <w:lang w:val="es-ES_tradnl"/>
+        </w:rPr>
+        <w:t xml:space="preserve"> Eclipse (MAT)</w:t>
+      </w:r>
+    </w:p>
+    <w:p>
+      <w:pPr>
+        <w:pStyle w:val="Prrafodelista"/>
+        <w:spacing w:line="360" w:lineRule="auto"/>
+        <w:ind w:left="360"/>
+        <w:rPr>
+          <w:rFonts w:cstheme="minorHAnsi"/>
+          <w:lang w:val="es-ES_tradnl"/>
+        </w:rPr>
+      </w:pPr>
+      <w:r>
+        <w:rPr>
+          <w:rFonts w:cstheme="minorHAnsi"/>
+          <w:lang w:val="es-ES_tradnl"/>
+        </w:rPr>
+        <w:t>Herramienta que permite a</w:t>
+      </w:r>
+      <w:r>
+        <w:rPr>
+          <w:rFonts w:cstheme="minorHAnsi"/>
+          <w:lang w:val="es-ES_tradnl"/>
+        </w:rPr>
+        <w:t>naliza</w:t>
+      </w:r>
+      <w:r>
+        <w:rPr>
+          <w:rFonts w:cstheme="minorHAnsi"/>
+          <w:lang w:val="es-ES_tradnl"/>
+        </w:rPr>
+        <w:t>r</w:t>
+      </w:r>
+      <w:r>
+        <w:rPr>
+          <w:rFonts w:cstheme="minorHAnsi"/>
+          <w:lang w:val="es-ES_tradnl"/>
+        </w:rPr>
+        <w:t xml:space="preserve"> la memoria </w:t>
+      </w:r>
+      <w:proofErr w:type="spellStart"/>
+      <w:r>
+        <w:rPr>
+          <w:rFonts w:cstheme="minorHAnsi"/>
+          <w:lang w:val="es-ES_tradnl"/>
+        </w:rPr>
+        <w:t>Heap</w:t>
+      </w:r>
+      <w:proofErr w:type="spellEnd"/>
+      <w:r>
+        <w:rPr>
+          <w:rFonts w:cstheme="minorHAnsi"/>
+          <w:lang w:val="es-ES_tradnl"/>
+        </w:rPr>
+        <w:t xml:space="preserve"> de un programa de Java.</w:t>
+      </w:r>
+    </w:p>
+    <w:p>
+      <w:pPr>
+        <w:pStyle w:val="Prrafodelista"/>
+        <w:spacing w:line="360" w:lineRule="auto"/>
+        <w:ind w:left="360"/>
+        <w:rPr>
+          <w:rFonts w:cstheme="minorHAnsi"/>
+          <w:lang w:val="es-ES_tradnl"/>
+        </w:rPr>
+      </w:pPr>
+      <w:r>
+        <w:rPr>
+          <w:rFonts w:cstheme="minorHAnsi"/>
+          <w:lang w:val="es-ES_tradnl"/>
+        </w:rPr>
+        <w:t xml:space="preserve">Con él se pueden encontrar fugas de memoria y </w:t>
+      </w:r>
+      <w:r>
+        <w:rPr>
+          <w:rFonts w:cstheme="minorHAnsi"/>
+          <w:lang w:val="es-ES_tradnl"/>
+        </w:rPr>
+        <w:t>revisar</w:t>
+      </w:r>
+      <w:r>
+        <w:rPr>
+          <w:rFonts w:cstheme="minorHAnsi"/>
+          <w:lang w:val="es-ES_tradnl"/>
+        </w:rPr>
+        <w:t xml:space="preserve"> programas que tengan un alto consumo de espacio.</w:t>
+      </w:r>
+    </w:p>
+    <w:p>
+      <w:pPr>
+        <w:pStyle w:val="Prrafodelista"/>
+        <w:spacing w:line="360" w:lineRule="auto"/>
+        <w:ind w:left="360"/>
+        <w:rPr>
+          <w:rFonts w:cstheme="minorHAnsi"/>
+          <w:lang w:val="es-ES_tradnl"/>
+        </w:rPr>
+      </w:pPr>
+      <w:r>
+        <w:rPr>
+          <w:rFonts w:cstheme="minorHAnsi"/>
+          <w:lang w:val="es-ES_tradnl"/>
+        </w:rPr>
+        <w:t xml:space="preserve">Para utilizarlo, necesitamos </w:t>
+      </w:r>
+      <w:r>
+        <w:rPr>
+          <w:rFonts w:cstheme="minorHAnsi"/>
+          <w:lang w:val="es-ES_tradnl"/>
+        </w:rPr>
+        <w:t>una instantánea</w:t>
+      </w:r>
+      <w:r>
+        <w:rPr>
+          <w:rFonts w:cstheme="minorHAnsi"/>
+          <w:lang w:val="es-ES_tradnl"/>
+        </w:rPr>
+        <w:t xml:space="preserve"> de la memoria cuando se produce un </w:t>
+      </w:r>
+      <w:proofErr w:type="spellStart"/>
+      <w:r>
+        <w:rPr>
+          <w:rFonts w:cstheme="minorHAnsi"/>
+          <w:lang w:val="es-ES_tradnl"/>
+        </w:rPr>
+        <w:t>OutOfMemoryError</w:t>
+      </w:r>
+      <w:proofErr w:type="spellEnd"/>
+      <w:r>
+        <w:rPr>
+          <w:rFonts w:cstheme="minorHAnsi"/>
+          <w:lang w:val="es-ES_tradnl"/>
+        </w:rPr>
+        <w:t xml:space="preserve">, que se almacena en un archivo de </w:t>
+      </w:r>
+      <w:proofErr w:type="gramStart"/>
+      <w:r>
+        <w:rPr>
+          <w:rFonts w:cstheme="minorHAnsi"/>
+          <w:lang w:val="es-ES_tradnl"/>
+        </w:rPr>
+        <w:t>extensión .</w:t>
+      </w:r>
+      <w:proofErr w:type="spellStart"/>
+      <w:r>
+        <w:rPr>
+          <w:rFonts w:cstheme="minorHAnsi"/>
+          <w:lang w:val="es-ES_tradnl"/>
+        </w:rPr>
+        <w:t>hprof</w:t>
+      </w:r>
+      <w:proofErr w:type="spellEnd"/>
+      <w:proofErr w:type="gramEnd"/>
+      <w:r>
+        <w:rPr>
+          <w:rFonts w:cstheme="minorHAnsi"/>
+          <w:lang w:val="es-ES_tradnl"/>
+        </w:rPr>
+        <w:t>.</w:t>
+      </w:r>
+    </w:p>
+    <w:p>
+      <w:pPr>
+        <w:pStyle w:val="Prrafodelista"/>
+        <w:spacing w:line="360" w:lineRule="auto"/>
+        <w:ind w:left="360"/>
+        <w:rPr>
+          <w:rFonts w:cstheme="minorHAnsi"/>
+          <w:lang w:val="es-ES_tradnl"/>
+        </w:rPr>
+      </w:pPr>
+      <w:r>
+        <w:rPr>
+          <w:rFonts w:cstheme="minorHAnsi"/>
+          <w:lang w:val="es-ES_tradnl"/>
+        </w:rPr>
+        <w:t xml:space="preserve">Para conseguirlo, debemos </w:t>
+      </w:r>
+      <w:r>
+        <w:rPr>
+          <w:rFonts w:cstheme="minorHAnsi"/>
+          <w:lang w:val="es-ES_tradnl"/>
+        </w:rPr>
+        <w:t>crear una configuración en tiempo de ejecución.</w:t>
+      </w:r>
+    </w:p>
+    <w:p>
+      <w:pPr>
+        <w:pStyle w:val="Prrafodelista"/>
+        <w:spacing w:line="360" w:lineRule="auto"/>
+        <w:ind w:left="360"/>
+        <w:rPr>
+          <w:rFonts w:cstheme="minorHAnsi"/>
+          <w:lang w:val="es-ES_tradnl"/>
+        </w:rPr>
+      </w:pPr>
+      <w:r>
+        <w:rPr>
+          <w:rFonts w:cstheme="minorHAnsi"/>
+          <w:lang w:val="es-ES_tradnl"/>
+        </w:rPr>
+        <w:t xml:space="preserve">Nos posicionamos en el </w:t>
+      </w:r>
+      <w:proofErr w:type="spellStart"/>
+      <w:r>
+        <w:rPr>
+          <w:rFonts w:cstheme="minorHAnsi"/>
+          <w:lang w:val="es-ES_tradnl"/>
+        </w:rPr>
+        <w:t>main</w:t>
+      </w:r>
+      <w:proofErr w:type="spellEnd"/>
+      <w:r>
+        <w:rPr>
+          <w:rFonts w:cstheme="minorHAnsi"/>
+          <w:lang w:val="es-ES_tradnl"/>
+        </w:rPr>
+        <w:t xml:space="preserve"> del programa a ejecutar, Run As -&gt; Run </w:t>
+      </w:r>
+      <w:proofErr w:type="spellStart"/>
+      <w:r>
+        <w:rPr>
+          <w:rFonts w:cstheme="minorHAnsi"/>
+          <w:lang w:val="es-ES_tradnl"/>
+        </w:rPr>
+        <w:t>Configurations</w:t>
+      </w:r>
+      <w:proofErr w:type="spellEnd"/>
+      <w:r>
+        <w:rPr>
+          <w:rFonts w:cstheme="minorHAnsi"/>
+          <w:lang w:val="es-ES_tradnl"/>
+        </w:rPr>
+        <w:t>.</w:t>
+      </w:r>
+    </w:p>
+    <w:p>
+      <w:pPr>
+        <w:pStyle w:val="Prrafodelista"/>
+        <w:spacing w:line="360" w:lineRule="auto"/>
+        <w:ind w:left="360"/>
+        <w:rPr>
+          <w:rFonts w:cstheme="minorHAnsi"/>
+          <w:lang w:val="es-ES_tradnl"/>
+        </w:rPr>
+      </w:pPr>
+      <w:r>
+        <w:rPr>
+          <w:rFonts w:cstheme="minorHAnsi"/>
+          <w:lang w:val="es-ES_tradnl"/>
+        </w:rPr>
+        <w:t xml:space="preserve">En la pestaña </w:t>
+      </w:r>
+      <w:proofErr w:type="spellStart"/>
+      <w:r>
+        <w:rPr>
+          <w:rFonts w:cstheme="minorHAnsi"/>
+          <w:lang w:val="es-ES_tradnl"/>
+        </w:rPr>
+        <w:t>Arguments</w:t>
+      </w:r>
+      <w:proofErr w:type="spellEnd"/>
+      <w:r>
+        <w:rPr>
+          <w:rFonts w:cstheme="minorHAnsi"/>
+          <w:lang w:val="es-ES_tradnl"/>
+        </w:rPr>
+        <w:t xml:space="preserve">, tenemos que escribir </w:t>
+      </w:r>
+      <w:r>
+        <w:rPr>
+          <w:rFonts w:cstheme="minorHAnsi"/>
+          <w:lang w:val="es-ES_tradnl"/>
+        </w:rPr>
+        <w:t>-</w:t>
+      </w:r>
+      <w:proofErr w:type="gramStart"/>
+      <w:r>
+        <w:rPr>
+          <w:rFonts w:cstheme="minorHAnsi"/>
+          <w:lang w:val="es-ES_tradnl"/>
+        </w:rPr>
+        <w:t>XX:+</w:t>
+      </w:r>
+      <w:proofErr w:type="spellStart"/>
+      <w:proofErr w:type="gramEnd"/>
+      <w:r>
+        <w:rPr>
+          <w:rFonts w:cstheme="minorHAnsi"/>
+          <w:lang w:val="es-ES_tradnl"/>
+        </w:rPr>
+        <w:t>HeapDumpOnOutOfMemoryError</w:t>
+      </w:r>
+      <w:proofErr w:type="spellEnd"/>
+      <w:r>
+        <w:rPr>
+          <w:rFonts w:cstheme="minorHAnsi"/>
+          <w:lang w:val="es-ES_tradnl"/>
+        </w:rPr>
+        <w:t xml:space="preserve"> en los argumentos de VM.</w:t>
+      </w:r>
+    </w:p>
+    <w:p>
+      <w:pPr>
+        <w:pStyle w:val="Prrafodelista"/>
+        <w:spacing w:line="360" w:lineRule="auto"/>
+        <w:ind w:left="360"/>
+        <w:rPr>
+          <w:rFonts w:cstheme="minorHAnsi"/>
+          <w:lang w:val="es-ES_tradnl"/>
+        </w:rPr>
+      </w:pPr>
+      <w:r>
+        <w:rPr>
+          <w:noProof/>
+        </w:rPr>
+        <w:lastRenderedPageBreak/>
+        <w:drawing>
+          <wp:inline distT="0" distB="0" distL="0" distR="0" wp14:anchorId="655893CE" wp14:editId="31517C2A">
+            <wp:extent cx="4743450" cy="3708749"/>
+            <wp:effectExtent l="0" t="0" r="0" b="6350"/>
+            <wp:docPr id="25" name="Imagen 25"/>
+            <wp:cNvGraphicFramePr>
+              <a:graphicFrameLocks xmlns:a="http://schemas.openxmlformats.org/drawingml/2006/main" noChangeAspect="1"/>
+            </wp:cNvGraphicFramePr>
+            <a:graphic xmlns:a="http://schemas.openxmlformats.org/drawingml/2006/main">
+              <a:graphicData uri="http://schemas.openxmlformats.org/drawingml/2006/picture">
+                <pic:pic xmlns:pic="http://schemas.openxmlformats.org/drawingml/2006/picture">
+                  <pic:nvPicPr>
+                    <pic:cNvPr id="1" name=""/>
+                    <pic:cNvPicPr/>
+                  </pic:nvPicPr>
+                  <pic:blipFill>
+                    <a:blip r:embed="rId35"/>
+                    <a:stretch>
+                      <a:fillRect/>
+                    </a:stretch>
+                  </pic:blipFill>
+                  <pic:spPr>
+                    <a:xfrm>
+                      <a:off x="0" y="0"/>
                       <a:ext cx="4755570" cy="3718225"/>
                     </a:xfrm>
                     <a:prstGeom prst="rect">
@@ -10686,7 +11113,7 @@
 </file>
 
 <file path=word/numbering.xml><?xml version="1.0" encoding="utf-8"?>
-<w:numbering xmlns:wpc="http://schemas.microsoft.com/office/word/2010/wordprocessingCanvas" xmlns:cx="http://schemas.microsoft.com/office/drawing/2014/chartex" xmlns:cx1="http://schemas.microsoft.com/office/drawing/2015/9/8/chartex" xmlns:cx2="http://schemas.microsoft.com/office/drawing/2015/10/21/chartex" xmlns:cx3="http://schemas.microsoft.com/office/drawing/2016/5/9/chartex" xmlns:cx4="http://schemas.microsoft.com/office/drawing/2016/5/10/chartex" xmlns:cx5="http://schemas.microsoft.com/office/drawing/2016/5/11/chartex" xmlns:cx6="http://schemas.microsoft.com/office/drawing/2016/5/12/chartex" xmlns:cx7="http://schemas.microsoft.com/office/drawing/2016/5/13/chartex" xmlns:cx8="http://schemas.microsoft.com/office/drawing/2016/5/14/chartex" xmlns:mc="http://schemas.openxmlformats.org/markup-compatibility/2006" xmlns:aink="http://schemas.microsoft.com/office/drawing/2016/ink" xmlns:am3d="http://schemas.microsoft.com/office/drawing/2017/model3d" xmlns:o="urn:schemas-microsoft-com:office:office" xmlns:r="http://schemas.openxmlformats.org/officeDocument/2006/relationships" xmlns:m="http://schemas.openxmlformats.org/officeDocument/2006/math" xmlns:v="urn:schemas-microsoft-com:vml" xmlns:wp14="http://schemas.microsoft.com/office/word/2010/wordprocessingDrawing" xmlns:wp="http://schemas.openxmlformats.org/drawingml/2006/wordprocessingDrawing" xmlns:w10="urn:schemas-microsoft-com:office:word" xmlns:w="http://schemas.openxmlformats.org/wordprocessingml/2006/main" xmlns:w14="http://schemas.microsoft.com/office/word/2010/wordml" xmlns:w15="http://schemas.microsoft.com/office/word/2012/wordml" xmlns:w16cex="http://schemas.microsoft.com/office/word/2018/wordml/cex" xmlns:w16cid="http://schemas.microsoft.com/office/word/2016/wordml/cid" xmlns:w16="http://schemas.microsoft.com/office/word/2018/wordml" xmlns:w16se="http://schemas.microsoft.com/office/word/2015/wordml/symex" xmlns:wpg="http://schemas.microsoft.com/office/word/2010/wordprocessingGroup" xmlns:wpi="http://schemas.microsoft.com/office/word/2010/wordprocessingInk" xmlns:wne="http://schemas.microsoft.com/office/word/2006/wordml" xmlns:wps="http://schemas.microsoft.com/office/word/2010/wordprocessingShape" mc:Ignorable="w14 w15 w16se w16cid w16 w16cex wp14">
+<w:numbering xmlns:wpc="http://schemas.microsoft.com/office/word/2010/wordprocessingCanvas" xmlns:cx="http://schemas.microsoft.com/office/drawing/2014/chartex" xmlns:cx1="http://schemas.microsoft.com/office/drawing/2015/9/8/chartex" xmlns:cx2="http://schemas.microsoft.com/office/drawing/2015/10/21/chartex" xmlns:cx3="http://schemas.microsoft.com/office/drawing/2016/5/9/chartex" xmlns:cx4="http://schemas.microsoft.com/office/drawing/2016/5/10/chartex" xmlns:cx5="http://schemas.microsoft.com/office/drawing/2016/5/11/chartex" xmlns:cx6="http://schemas.microsoft.com/office/drawing/2016/5/12/chartex" xmlns:cx7="http://schemas.microsoft.com/office/drawing/2016/5/13/chartex" xmlns:cx8="http://schemas.microsoft.com/office/drawing/2016/5/14/chartex" xmlns:mc="http://schemas.openxmlformats.org/markup-compatibility/2006" xmlns:aink="http://schemas.microsoft.com/office/drawing/2016/ink" xmlns:am3d="http://schemas.microsoft.com/office/drawing/2017/model3d" xmlns:o="urn:schemas-microsoft-com:office:office" xmlns:r="http://schemas.openxmlformats.org/officeDocument/2006/relationships" xmlns:m="http://schemas.openxmlformats.org/officeDocument/2006/math" xmlns:v="urn:schemas-microsoft-com:vml" xmlns:wp14="http://schemas.microsoft.com/office/word/2010/wordprocessingDrawing" xmlns:wp="http://schemas.openxmlformats.org/drawingml/2006/wordprocessingDrawing" xmlns:w10="urn:schemas-microsoft-com:office:word" xmlns:w="http://schemas.openxmlformats.org/wordprocessingml/2006/main" xmlns:w14="http://schemas.microsoft.com/office/word/2010/wordml" xmlns:w15="http://schemas.microsoft.com/office/word/2012/wordml" xmlns:w16cex="http://schemas.microsoft.com/office/word/2018/wordml/cex" xmlns:w16cid="http://schemas.microsoft.com/office/word/2016/wordml/cid" xmlns:w16="http://schemas.microsoft.com/office/word/2018/wordml" xmlns:w16sdtdh="http://schemas.microsoft.com/office/word/2020/wordml/sdtdatahash" xmlns:w16se="http://schemas.microsoft.com/office/word/2015/wordml/symex" xmlns:wpg="http://schemas.microsoft.com/office/word/2010/wordprocessingGroup" xmlns:wpi="http://schemas.microsoft.com/office/word/2010/wordprocessingInk" xmlns:wne="http://schemas.microsoft.com/office/word/2006/wordml" xmlns:wps="http://schemas.microsoft.com/office/word/2010/wordprocessingShape" mc:Ignorable="w14 w15 w16se w16cid w16 w16cex w16sdtdh wp14">
   <w:abstractNum w:abstractNumId="0" w15:restartNumberingAfterBreak="0">
     <w:nsid w:val="010547CA"/>
     <w:multiLevelType w:val="hybridMultilevel"/>
@@ -12596,7 +13023,7 @@
   <w:abstractNum w:abstractNumId="14" w15:restartNumberingAfterBreak="0">
     <w:nsid w:val="71EB1792"/>
     <w:multiLevelType w:val="hybridMultilevel"/>
-    <w:tmpl w:val="63345C5A"/>
+    <w:tmpl w:val="2206C13C"/>
     <w:lvl w:ilvl="0" w:tplc="0C0A000B">
       <w:start w:val="1"/>
       <w:numFmt w:val="bullet"/>
@@ -12609,16 +13036,16 @@
         <w:rFonts w:ascii="Wingdings" w:hAnsi="Wingdings" w:hint="default"/>
       </w:rPr>
     </w:lvl>
-    <w:lvl w:ilvl="1" w:tplc="0C0A0003">
-      <w:start w:val="1"/>
-      <w:numFmt w:val="bullet"/>
-      <w:lvlText w:val="o"/>
+    <w:lvl w:ilvl="1" w:tplc="0C0A000B">
+      <w:start w:val="1"/>
+      <w:numFmt w:val="bullet"/>
+      <w:lvlText w:val=""/>
       <w:lvlJc w:val="left"/>
       <w:pPr>
         <w:ind w:left="1080" w:hanging="360"/>
       </w:pPr>
       <w:rPr>
-        <w:rFonts w:ascii="Courier New" w:hAnsi="Courier New" w:cs="Courier New" w:hint="default"/>
+        <w:rFonts w:ascii="Wingdings" w:hAnsi="Wingdings" w:hint="default"/>
       </w:rPr>
     </w:lvl>
     <w:lvl w:ilvl="2" w:tplc="0C0A0005" w:tentative="1">
@@ -12987,7 +13414,7 @@
 </file>
 
 <file path=word/styles.xml><?xml version="1.0" encoding="utf-8"?>
-<w:styles xmlns:mc="http://schemas.openxmlformats.org/markup-compatibility/2006" xmlns:r="http://schemas.openxmlformats.org/officeDocument/2006/relationships" xmlns:w="http://schemas.openxmlformats.org/wordprocessingml/2006/main" xmlns:w14="http://schemas.microsoft.com/office/word/2010/wordml" xmlns:w15="http://schemas.microsoft.com/office/word/2012/wordml" xmlns:w16cex="http://schemas.microsoft.com/office/word/2018/wordml/cex" xmlns:w16cid="http://schemas.microsoft.com/office/word/2016/wordml/cid" xmlns:w16="http://schemas.microsoft.com/office/word/2018/wordml" xmlns:w16se="http://schemas.microsoft.com/office/word/2015/wordml/symex" mc:Ignorable="w14 w15 w16se w16cid w16 w16cex">
+<w:styles xmlns:mc="http://schemas.openxmlformats.org/markup-compatibility/2006" xmlns:r="http://schemas.openxmlformats.org/officeDocument/2006/relationships" xmlns:w="http://schemas.openxmlformats.org/wordprocessingml/2006/main" xmlns:w14="http://schemas.microsoft.com/office/word/2010/wordml" xmlns:w15="http://schemas.microsoft.com/office/word/2012/wordml" xmlns:w16cex="http://schemas.microsoft.com/office/word/2018/wordml/cex" xmlns:w16cid="http://schemas.microsoft.com/office/word/2016/wordml/cid" xmlns:w16="http://schemas.microsoft.com/office/word/2018/wordml" xmlns:w16sdtdh="http://schemas.microsoft.com/office/word/2020/wordml/sdtdatahash" xmlns:w16se="http://schemas.microsoft.com/office/word/2015/wordml/symex" mc:Ignorable="w14 w15 w16se w16cid w16 w16cex w16sdtdh">
   <w:docDefaults>
     <w:rPrDefault>
       <w:rPr>

</xml_diff>

<commit_message>
Info añadida sobre clases anónimas
</commit_message>
<xml_diff>
--- a/Fundamentos de Programación Orientada a Objetos.docx
+++ b/Fundamentos de Programación Orientada a Objetos.docx
@@ -417,12 +417,69 @@
           <w:lang w:val="es-ES_tradnl"/>
         </w:rPr>
       </w:pPr>
-      <w:r>
-        <w:rPr>
-          <w:rFonts w:cstheme="minorHAnsi"/>
-          <w:lang w:val="es-ES_tradnl"/>
-        </w:rPr>
-        <w:t>tipo_dato nombre_array [ ]= new tipo_dato[tamaño];</w:t>
+      <w:proofErr w:type="spellStart"/>
+      <w:r>
+        <w:rPr>
+          <w:rFonts w:cstheme="minorHAnsi"/>
+          <w:lang w:val="es-ES_tradnl"/>
+        </w:rPr>
+        <w:t>tipo_dato</w:t>
+      </w:r>
+      <w:proofErr w:type="spellEnd"/>
+      <w:r>
+        <w:rPr>
+          <w:rFonts w:cstheme="minorHAnsi"/>
+          <w:lang w:val="es-ES_tradnl"/>
+        </w:rPr>
+        <w:t xml:space="preserve"> </w:t>
+      </w:r>
+      <w:proofErr w:type="spellStart"/>
+      <w:r>
+        <w:rPr>
+          <w:rFonts w:cstheme="minorHAnsi"/>
+          <w:lang w:val="es-ES_tradnl"/>
+        </w:rPr>
+        <w:t>nombre_array</w:t>
+      </w:r>
+      <w:proofErr w:type="spellEnd"/>
+      <w:r>
+        <w:rPr>
+          <w:rFonts w:cstheme="minorHAnsi"/>
+          <w:lang w:val="es-ES_tradnl"/>
+        </w:rPr>
+        <w:t xml:space="preserve"> </w:t>
+      </w:r>
+      <w:proofErr w:type="gramStart"/>
+      <w:r>
+        <w:rPr>
+          <w:rFonts w:cstheme="minorHAnsi"/>
+          <w:lang w:val="es-ES_tradnl"/>
+        </w:rPr>
+        <w:t>[ ]</w:t>
+      </w:r>
+      <w:proofErr w:type="gramEnd"/>
+      <w:r>
+        <w:rPr>
+          <w:rFonts w:cstheme="minorHAnsi"/>
+          <w:lang w:val="es-ES_tradnl"/>
+        </w:rPr>
+        <w:t xml:space="preserve">= new </w:t>
+      </w:r>
+      <w:proofErr w:type="spellStart"/>
+      <w:r>
+        <w:rPr>
+          <w:rFonts w:cstheme="minorHAnsi"/>
+          <w:lang w:val="es-ES_tradnl"/>
+        </w:rPr>
+        <w:t>tipo_dato</w:t>
+      </w:r>
+      <w:proofErr w:type="spellEnd"/>
+      <w:r>
+        <w:rPr>
+          <w:rFonts w:cstheme="minorHAnsi"/>
+          <w:lang w:val="es-ES_tradnl"/>
+        </w:rPr>
+        <w:t>[tamaño];</w:t>
       </w:r>
     </w:p>
     <w:p>
@@ -435,13 +492,41 @@
           <w:lang w:val="en-US" w:eastAsia="es-ES"/>
         </w:rPr>
       </w:pPr>
+      <w:proofErr w:type="spellStart"/>
       <w:r>
         <w:rPr>
           <w:rFonts w:eastAsia="Times New Roman" w:cstheme="minorHAnsi"/>
           <w:color w:val="333333"/>
           <w:lang w:val="en-US" w:eastAsia="es-ES"/>
         </w:rPr>
-        <w:t>Ejemplo: String b[] = new String[9];</w:t>
+        <w:t>Ejemplo</w:t>
+      </w:r>
+      <w:proofErr w:type="spellEnd"/>
+      <w:r>
+        <w:rPr>
+          <w:rFonts w:eastAsia="Times New Roman" w:cstheme="minorHAnsi"/>
+          <w:color w:val="333333"/>
+          <w:lang w:val="en-US" w:eastAsia="es-ES"/>
+        </w:rPr>
+        <w:t xml:space="preserve">: String </w:t>
+      </w:r>
+      <w:proofErr w:type="gramStart"/>
+      <w:r>
+        <w:rPr>
+          <w:rFonts w:eastAsia="Times New Roman" w:cstheme="minorHAnsi"/>
+          <w:color w:val="333333"/>
+          <w:lang w:val="en-US" w:eastAsia="es-ES"/>
+        </w:rPr>
+        <w:t>b[</w:t>
+      </w:r>
+      <w:proofErr w:type="gramEnd"/>
+      <w:r>
+        <w:rPr>
+          <w:rFonts w:eastAsia="Times New Roman" w:cstheme="minorHAnsi"/>
+          <w:color w:val="333333"/>
+          <w:lang w:val="en-US" w:eastAsia="es-ES"/>
+        </w:rPr>
+        <w:t>] = new String[9];</w:t>
       </w:r>
     </w:p>
     <w:p>
@@ -463,43 +548,34 @@
         <w:tab/>
         <w:t xml:space="preserve">   </w:t>
       </w:r>
+      <w:proofErr w:type="gramStart"/>
       <w:r>
         <w:rPr>
           <w:rFonts w:eastAsia="Times New Roman" w:cstheme="minorHAnsi"/>
           <w:color w:val="333333"/>
           <w:lang w:val="es-ES_tradnl" w:eastAsia="es-ES"/>
         </w:rPr>
-        <w:t>b[0] = “Madrid”;</w:t>
-      </w:r>
-    </w:p>
-    <w:p>
-      <w:pPr>
-        <w:pStyle w:val="Prrafodelista"/>
-        <w:spacing w:line="360" w:lineRule="auto"/>
+        <w:t>b[</w:t>
+      </w:r>
+      <w:proofErr w:type="gramEnd"/>
+      <w:r>
         <w:rPr>
           <w:rFonts w:eastAsia="Times New Roman" w:cstheme="minorHAnsi"/>
           <w:color w:val="333333"/>
           <w:lang w:val="es-ES_tradnl" w:eastAsia="es-ES"/>
         </w:rPr>
-      </w:pPr>
-      <w:r>
+        <w:t>0] = “Madrid”;</w:t>
+      </w:r>
+    </w:p>
+    <w:p>
+      <w:pPr>
+        <w:pStyle w:val="Prrafodelista"/>
+        <w:spacing w:line="360" w:lineRule="auto"/>
         <w:rPr>
           <w:rFonts w:eastAsia="Times New Roman" w:cstheme="minorHAnsi"/>
           <w:color w:val="333333"/>
           <w:lang w:val="es-ES_tradnl" w:eastAsia="es-ES"/>
         </w:rPr>
-        <w:tab/>
-        <w:t xml:space="preserve">   b[1] = “Segovia”;</w:t>
-      </w:r>
-    </w:p>
-    <w:p>
-      <w:pPr>
-        <w:pStyle w:val="Prrafodelista"/>
-        <w:spacing w:line="360" w:lineRule="auto"/>
-        <w:rPr>
-          <w:rFonts w:cstheme="minorHAnsi"/>
-          <w:lang w:val="es-ES_tradnl"/>
-        </w:rPr>
       </w:pPr>
       <w:r>
         <w:rPr>
@@ -508,7 +584,62 @@
           <w:lang w:val="es-ES_tradnl" w:eastAsia="es-ES"/>
         </w:rPr>
         <w:tab/>
-        <w:t xml:space="preserve">   b[2] = “Toledo”;</w:t>
+        <w:t xml:space="preserve">   </w:t>
+      </w:r>
+      <w:proofErr w:type="gramStart"/>
+      <w:r>
+        <w:rPr>
+          <w:rFonts w:eastAsia="Times New Roman" w:cstheme="minorHAnsi"/>
+          <w:color w:val="333333"/>
+          <w:lang w:val="es-ES_tradnl" w:eastAsia="es-ES"/>
+        </w:rPr>
+        <w:t>b[</w:t>
+      </w:r>
+      <w:proofErr w:type="gramEnd"/>
+      <w:r>
+        <w:rPr>
+          <w:rFonts w:eastAsia="Times New Roman" w:cstheme="minorHAnsi"/>
+          <w:color w:val="333333"/>
+          <w:lang w:val="es-ES_tradnl" w:eastAsia="es-ES"/>
+        </w:rPr>
+        <w:t>1] = “Segovia”;</w:t>
+      </w:r>
+    </w:p>
+    <w:p>
+      <w:pPr>
+        <w:pStyle w:val="Prrafodelista"/>
+        <w:spacing w:line="360" w:lineRule="auto"/>
+        <w:rPr>
+          <w:rFonts w:cstheme="minorHAnsi"/>
+          <w:lang w:val="es-ES_tradnl"/>
+        </w:rPr>
+      </w:pPr>
+      <w:r>
+        <w:rPr>
+          <w:rFonts w:eastAsia="Times New Roman" w:cstheme="minorHAnsi"/>
+          <w:color w:val="333333"/>
+          <w:lang w:val="es-ES_tradnl" w:eastAsia="es-ES"/>
+        </w:rPr>
+        <w:tab/>
+        <w:t xml:space="preserve">   </w:t>
+      </w:r>
+      <w:proofErr w:type="gramStart"/>
+      <w:r>
+        <w:rPr>
+          <w:rFonts w:eastAsia="Times New Roman" w:cstheme="minorHAnsi"/>
+          <w:color w:val="333333"/>
+          <w:lang w:val="es-ES_tradnl" w:eastAsia="es-ES"/>
+        </w:rPr>
+        <w:t>b[</w:t>
+      </w:r>
+      <w:proofErr w:type="gramEnd"/>
+      <w:r>
+        <w:rPr>
+          <w:rFonts w:eastAsia="Times New Roman" w:cstheme="minorHAnsi"/>
+          <w:color w:val="333333"/>
+          <w:lang w:val="es-ES_tradnl" w:eastAsia="es-ES"/>
+        </w:rPr>
+        <w:t>2] = “Toledo”;</w:t>
       </w:r>
     </w:p>
     <w:p>
@@ -525,29 +656,102 @@
           <w:lang w:val="es-ES_tradnl"/>
         </w:rPr>
       </w:pPr>
-      <w:r>
-        <w:rPr>
-          <w:rFonts w:cstheme="minorHAnsi"/>
-          <w:lang w:val="es-ES_tradnl"/>
-        </w:rPr>
-        <w:t>tipo_dato nombre_array [ ]= {elemento1, elemento2, elemento3, … };</w:t>
-      </w:r>
-    </w:p>
-    <w:p>
-      <w:pPr>
-        <w:pStyle w:val="Prrafodelista"/>
-        <w:spacing w:line="360" w:lineRule="auto"/>
-        <w:rPr>
-          <w:rFonts w:cstheme="minorHAnsi"/>
-          <w:lang w:val="es-ES_tradnl"/>
-        </w:rPr>
-      </w:pPr>
-      <w:r>
-        <w:rPr>
-          <w:rFonts w:cstheme="minorHAnsi"/>
-          <w:lang w:val="es-ES_tradnl"/>
-        </w:rPr>
-        <w:t>Ejemplo: String b[ ] = {“Madrid”, “Segovia”, “Toledo};</w:t>
+      <w:proofErr w:type="spellStart"/>
+      <w:r>
+        <w:rPr>
+          <w:rFonts w:cstheme="minorHAnsi"/>
+          <w:lang w:val="es-ES_tradnl"/>
+        </w:rPr>
+        <w:t>tipo_dato</w:t>
+      </w:r>
+      <w:proofErr w:type="spellEnd"/>
+      <w:r>
+        <w:rPr>
+          <w:rFonts w:cstheme="minorHAnsi"/>
+          <w:lang w:val="es-ES_tradnl"/>
+        </w:rPr>
+        <w:t xml:space="preserve"> </w:t>
+      </w:r>
+      <w:proofErr w:type="spellStart"/>
+      <w:r>
+        <w:rPr>
+          <w:rFonts w:cstheme="minorHAnsi"/>
+          <w:lang w:val="es-ES_tradnl"/>
+        </w:rPr>
+        <w:t>nombre_array</w:t>
+      </w:r>
+      <w:proofErr w:type="spellEnd"/>
+      <w:r>
+        <w:rPr>
+          <w:rFonts w:cstheme="minorHAnsi"/>
+          <w:lang w:val="es-ES_tradnl"/>
+        </w:rPr>
+        <w:t xml:space="preserve"> </w:t>
+      </w:r>
+      <w:proofErr w:type="gramStart"/>
+      <w:r>
+        <w:rPr>
+          <w:rFonts w:cstheme="minorHAnsi"/>
+          <w:lang w:val="es-ES_tradnl"/>
+        </w:rPr>
+        <w:t>[ ]</w:t>
+      </w:r>
+      <w:proofErr w:type="gramEnd"/>
+      <w:r>
+        <w:rPr>
+          <w:rFonts w:cstheme="minorHAnsi"/>
+          <w:lang w:val="es-ES_tradnl"/>
+        </w:rPr>
+        <w:t>= {elemento1, elemento2, elemento3, … };</w:t>
+      </w:r>
+    </w:p>
+    <w:p>
+      <w:pPr>
+        <w:pStyle w:val="Prrafodelista"/>
+        <w:spacing w:line="360" w:lineRule="auto"/>
+        <w:rPr>
+          <w:rFonts w:cstheme="minorHAnsi"/>
+          <w:lang w:val="es-ES_tradnl"/>
+        </w:rPr>
+      </w:pPr>
+      <w:r>
+        <w:rPr>
+          <w:rFonts w:cstheme="minorHAnsi"/>
+          <w:lang w:val="es-ES_tradnl"/>
+        </w:rPr>
+        <w:t xml:space="preserve">Ejemplo: </w:t>
+      </w:r>
+      <w:proofErr w:type="spellStart"/>
+      <w:r>
+        <w:rPr>
+          <w:rFonts w:cstheme="minorHAnsi"/>
+          <w:lang w:val="es-ES_tradnl"/>
+        </w:rPr>
+        <w:t>String</w:t>
+      </w:r>
+      <w:proofErr w:type="spellEnd"/>
+      <w:r>
+        <w:rPr>
+          <w:rFonts w:cstheme="minorHAnsi"/>
+          <w:lang w:val="es-ES_tradnl"/>
+        </w:rPr>
+        <w:t xml:space="preserve"> </w:t>
+      </w:r>
+      <w:proofErr w:type="gramStart"/>
+      <w:r>
+        <w:rPr>
+          <w:rFonts w:cstheme="minorHAnsi"/>
+          <w:lang w:val="es-ES_tradnl"/>
+        </w:rPr>
+        <w:t>b[</w:t>
+      </w:r>
+      <w:proofErr w:type="gramEnd"/>
+      <w:r>
+        <w:rPr>
+          <w:rFonts w:cstheme="minorHAnsi"/>
+          <w:lang w:val="es-ES_tradnl"/>
+        </w:rPr>
+        <w:t xml:space="preserve"> ] = {“Madrid”, “Segovia”, “Toledo};</w:t>
       </w:r>
     </w:p>
     <w:p>
@@ -673,7 +877,23 @@
           <w:rFonts w:cstheme="minorHAnsi"/>
           <w:lang w:val="es-ES_tradnl"/>
         </w:rPr>
-        <w:t>Hilos (threads)</w:t>
+        <w:t>Hilos (</w:t>
+      </w:r>
+      <w:proofErr w:type="spellStart"/>
+      <w:r>
+        <w:rPr>
+          <w:rFonts w:cstheme="minorHAnsi"/>
+          <w:lang w:val="es-ES_tradnl"/>
+        </w:rPr>
+        <w:t>threads</w:t>
+      </w:r>
+      <w:proofErr w:type="spellEnd"/>
+      <w:r>
+        <w:rPr>
+          <w:rFonts w:cstheme="minorHAnsi"/>
+          <w:lang w:val="es-ES_tradnl"/>
+        </w:rPr>
+        <w:t>)</w:t>
       </w:r>
     </w:p>
     <w:p>
@@ -750,14 +970,62 @@
           <w:rFonts w:cstheme="minorHAnsi"/>
           <w:lang w:val="es-ES_tradnl"/>
         </w:rPr>
-        <w:t>Heredar la clase Thread (con extends en nuestra clase) y redefinir el método run</w:t>
-      </w:r>
-      <w:r>
-        <w:rPr>
-          <w:rFonts w:cstheme="minorHAnsi"/>
-          <w:lang w:val="es-ES_tradnl"/>
-        </w:rPr>
-        <w:t>().</w:t>
+        <w:t xml:space="preserve">Heredar la clase </w:t>
+      </w:r>
+      <w:proofErr w:type="spellStart"/>
+      <w:r>
+        <w:rPr>
+          <w:rFonts w:cstheme="minorHAnsi"/>
+          <w:lang w:val="es-ES_tradnl"/>
+        </w:rPr>
+        <w:t>Thread</w:t>
+      </w:r>
+      <w:proofErr w:type="spellEnd"/>
+      <w:r>
+        <w:rPr>
+          <w:rFonts w:cstheme="minorHAnsi"/>
+          <w:lang w:val="es-ES_tradnl"/>
+        </w:rPr>
+        <w:t xml:space="preserve"> (con </w:t>
+      </w:r>
+      <w:proofErr w:type="spellStart"/>
+      <w:r>
+        <w:rPr>
+          <w:rFonts w:cstheme="minorHAnsi"/>
+          <w:lang w:val="es-ES_tradnl"/>
+        </w:rPr>
+        <w:t>extends</w:t>
+      </w:r>
+      <w:proofErr w:type="spellEnd"/>
+      <w:r>
+        <w:rPr>
+          <w:rFonts w:cstheme="minorHAnsi"/>
+          <w:lang w:val="es-ES_tradnl"/>
+        </w:rPr>
+        <w:t xml:space="preserve"> en nuestra clase) y redefinir el método </w:t>
+      </w:r>
+      <w:proofErr w:type="gramStart"/>
+      <w:r>
+        <w:rPr>
+          <w:rFonts w:cstheme="minorHAnsi"/>
+          <w:lang w:val="es-ES_tradnl"/>
+        </w:rPr>
+        <w:t>run</w:t>
+      </w:r>
+      <w:r>
+        <w:rPr>
+          <w:rFonts w:cstheme="minorHAnsi"/>
+          <w:lang w:val="es-ES_tradnl"/>
+        </w:rPr>
+        <w:t>(</w:t>
+      </w:r>
+      <w:proofErr w:type="gramEnd"/>
+      <w:r>
+        <w:rPr>
+          <w:rFonts w:cstheme="minorHAnsi"/>
+          <w:lang w:val="es-ES_tradnl"/>
+        </w:rPr>
+        <w:t>).</w:t>
       </w:r>
     </w:p>
     <w:p>
@@ -885,7 +1153,32 @@
           <w:lang w:val="es-ES_tradnl"/>
         </w:rPr>
         <w:lastRenderedPageBreak/>
-        <w:t>Cuando llamemos al método start(), comenzará a ejecutarse el método run</w:t>
+        <w:t xml:space="preserve">Cuando llamemos al método </w:t>
+      </w:r>
+      <w:proofErr w:type="spellStart"/>
+      <w:proofErr w:type="gramStart"/>
+      <w:r>
+        <w:rPr>
+          <w:rFonts w:cstheme="minorHAnsi"/>
+          <w:lang w:val="es-ES_tradnl"/>
+        </w:rPr>
+        <w:t>start</w:t>
+      </w:r>
+      <w:proofErr w:type="spellEnd"/>
+      <w:r>
+        <w:rPr>
+          <w:rFonts w:cstheme="minorHAnsi"/>
+          <w:lang w:val="es-ES_tradnl"/>
+        </w:rPr>
+        <w:t>(</w:t>
+      </w:r>
+      <w:proofErr w:type="gramEnd"/>
+      <w:r>
+        <w:rPr>
+          <w:rFonts w:cstheme="minorHAnsi"/>
+          <w:lang w:val="es-ES_tradnl"/>
+        </w:rPr>
+        <w:t>), comenzará a ejecutarse el método run</w:t>
       </w:r>
       <w:r>
         <w:rPr>
@@ -920,8 +1213,25 @@
           <w:rFonts w:cstheme="minorHAnsi"/>
           <w:lang w:val="es-ES_tradnl"/>
         </w:rPr>
-        <w:t xml:space="preserve">Crear una clase que implemente la interfaz Runnable, que nos obliga a definir el método </w:t>
-      </w:r>
+        <w:t xml:space="preserve">Crear una clase que implemente la interfaz </w:t>
+      </w:r>
+      <w:proofErr w:type="spellStart"/>
+      <w:r>
+        <w:rPr>
+          <w:rFonts w:cstheme="minorHAnsi"/>
+          <w:lang w:val="es-ES_tradnl"/>
+        </w:rPr>
+        <w:t>Runnable</w:t>
+      </w:r>
+      <w:proofErr w:type="spellEnd"/>
+      <w:r>
+        <w:rPr>
+          <w:rFonts w:cstheme="minorHAnsi"/>
+          <w:lang w:val="es-ES_tradnl"/>
+        </w:rPr>
+        <w:t xml:space="preserve">, que nos obliga a definir el método </w:t>
+      </w:r>
+      <w:proofErr w:type="gramStart"/>
       <w:r>
         <w:rPr>
           <w:rFonts w:cstheme="minorHAnsi"/>
@@ -934,7 +1244,15 @@
           <w:rFonts w:cstheme="minorHAnsi"/>
           <w:lang w:val="es-ES_tradnl"/>
         </w:rPr>
-        <w:t>().</w:t>
+        <w:t>(</w:t>
+      </w:r>
+      <w:proofErr w:type="gramEnd"/>
+      <w:r>
+        <w:rPr>
+          <w:rFonts w:cstheme="minorHAnsi"/>
+          <w:lang w:val="es-ES_tradnl"/>
+        </w:rPr>
+        <w:t>).</w:t>
       </w:r>
     </w:p>
     <w:p>
@@ -1071,7 +1389,23 @@
           <w:rFonts w:cstheme="minorHAnsi"/>
           <w:lang w:val="es-ES_tradnl"/>
         </w:rPr>
-        <w:t>En ambos casos escribimos un método run() que contendrá el código del hilo. Cuando se termine de ejecutar este método, también finalizará el hilo.</w:t>
+        <w:t xml:space="preserve">En ambos casos escribimos un método </w:t>
+      </w:r>
+      <w:proofErr w:type="gramStart"/>
+      <w:r>
+        <w:rPr>
+          <w:rFonts w:cstheme="minorHAnsi"/>
+          <w:lang w:val="es-ES_tradnl"/>
+        </w:rPr>
+        <w:t>run(</w:t>
+      </w:r>
+      <w:proofErr w:type="gramEnd"/>
+      <w:r>
+        <w:rPr>
+          <w:rFonts w:cstheme="minorHAnsi"/>
+          <w:lang w:val="es-ES_tradnl"/>
+        </w:rPr>
+        <w:t>) que contendrá el código del hilo. Cuando se termine de ejecutar este método, también finalizará el hilo.</w:t>
       </w:r>
     </w:p>
     <w:p>
@@ -1187,7 +1521,32 @@
           <w:rFonts w:cstheme="minorHAnsi"/>
           <w:lang w:val="es-ES_tradnl"/>
         </w:rPr>
-        <w:t>Se produce al llamar al método start().</w:t>
+        <w:t xml:space="preserve">Se produce al llamar al método </w:t>
+      </w:r>
+      <w:proofErr w:type="spellStart"/>
+      <w:proofErr w:type="gramStart"/>
+      <w:r>
+        <w:rPr>
+          <w:rFonts w:cstheme="minorHAnsi"/>
+          <w:lang w:val="es-ES_tradnl"/>
+        </w:rPr>
+        <w:t>start</w:t>
+      </w:r>
+      <w:proofErr w:type="spellEnd"/>
+      <w:r>
+        <w:rPr>
+          <w:rFonts w:cstheme="minorHAnsi"/>
+          <w:lang w:val="es-ES_tradnl"/>
+        </w:rPr>
+        <w:t>(</w:t>
+      </w:r>
+      <w:proofErr w:type="gramEnd"/>
+      <w:r>
+        <w:rPr>
+          <w:rFonts w:cstheme="minorHAnsi"/>
+          <w:lang w:val="es-ES_tradnl"/>
+        </w:rPr>
+        <w:t>).</w:t>
       </w:r>
     </w:p>
     <w:p>
@@ -1247,7 +1606,32 @@
           <w:rFonts w:cstheme="minorHAnsi"/>
           <w:lang w:val="es-ES_tradnl"/>
         </w:rPr>
-        <w:t>Cuando se ejecuta el método sleep() para dormir el hilo.</w:t>
+        <w:t xml:space="preserve">Cuando se ejecuta el método </w:t>
+      </w:r>
+      <w:proofErr w:type="spellStart"/>
+      <w:proofErr w:type="gramStart"/>
+      <w:r>
+        <w:rPr>
+          <w:rFonts w:cstheme="minorHAnsi"/>
+          <w:lang w:val="es-ES_tradnl"/>
+        </w:rPr>
+        <w:t>sleep</w:t>
+      </w:r>
+      <w:proofErr w:type="spellEnd"/>
+      <w:r>
+        <w:rPr>
+          <w:rFonts w:cstheme="minorHAnsi"/>
+          <w:lang w:val="es-ES_tradnl"/>
+        </w:rPr>
+        <w:t>(</w:t>
+      </w:r>
+      <w:proofErr w:type="gramEnd"/>
+      <w:r>
+        <w:rPr>
+          <w:rFonts w:cstheme="minorHAnsi"/>
+          <w:lang w:val="es-ES_tradnl"/>
+        </w:rPr>
+        <w:t>) para dormir el hilo.</w:t>
       </w:r>
     </w:p>
     <w:p>
@@ -1282,7 +1666,32 @@
           <w:rFonts w:cstheme="minorHAnsi"/>
           <w:lang w:val="es-ES_tradnl"/>
         </w:rPr>
-        <w:t>loqueado por una llamada al método wait().</w:t>
+        <w:t xml:space="preserve">loqueado por una llamada al método </w:t>
+      </w:r>
+      <w:proofErr w:type="spellStart"/>
+      <w:proofErr w:type="gramStart"/>
+      <w:r>
+        <w:rPr>
+          <w:rFonts w:cstheme="minorHAnsi"/>
+          <w:lang w:val="es-ES_tradnl"/>
+        </w:rPr>
+        <w:t>wait</w:t>
+      </w:r>
+      <w:proofErr w:type="spellEnd"/>
+      <w:r>
+        <w:rPr>
+          <w:rFonts w:cstheme="minorHAnsi"/>
+          <w:lang w:val="es-ES_tradnl"/>
+        </w:rPr>
+        <w:t>(</w:t>
+      </w:r>
+      <w:proofErr w:type="gramEnd"/>
+      <w:r>
+        <w:rPr>
+          <w:rFonts w:cstheme="minorHAnsi"/>
+          <w:lang w:val="es-ES_tradnl"/>
+        </w:rPr>
+        <w:t>).</w:t>
       </w:r>
     </w:p>
     <w:p>
@@ -1359,7 +1768,32 @@
           <w:lang w:val="es-ES_tradnl"/>
         </w:rPr>
         <w:tab/>
-        <w:t>Para saber si un hilo sigue vivo o no, podemos usar el método isAlive().</w:t>
+        <w:t xml:space="preserve">Para saber si un hilo sigue vivo o no, podemos usar el método </w:t>
+      </w:r>
+      <w:proofErr w:type="spellStart"/>
+      <w:proofErr w:type="gramStart"/>
+      <w:r>
+        <w:rPr>
+          <w:rFonts w:cstheme="minorHAnsi"/>
+          <w:lang w:val="es-ES_tradnl"/>
+        </w:rPr>
+        <w:t>isAlive</w:t>
+      </w:r>
+      <w:proofErr w:type="spellEnd"/>
+      <w:r>
+        <w:rPr>
+          <w:rFonts w:cstheme="minorHAnsi"/>
+          <w:lang w:val="es-ES_tradnl"/>
+        </w:rPr>
+        <w:t>(</w:t>
+      </w:r>
+      <w:proofErr w:type="gramEnd"/>
+      <w:r>
+        <w:rPr>
+          <w:rFonts w:cstheme="minorHAnsi"/>
+          <w:lang w:val="es-ES_tradnl"/>
+        </w:rPr>
+        <w:t>).</w:t>
       </w:r>
     </w:p>
     <w:p>
@@ -1522,7 +1956,23 @@
           <w:rFonts w:cstheme="minorHAnsi"/>
           <w:lang w:val="es-ES_tradnl"/>
         </w:rPr>
-        <w:t>Para marcar los métodos en los que se pueden producir problemas, se utiliza la palabra reservada synchronized.</w:t>
+        <w:t xml:space="preserve">Para marcar los métodos en los que se pueden producir problemas, se utiliza la palabra reservada </w:t>
+      </w:r>
+      <w:proofErr w:type="spellStart"/>
+      <w:r>
+        <w:rPr>
+          <w:rFonts w:cstheme="minorHAnsi"/>
+          <w:lang w:val="es-ES_tradnl"/>
+        </w:rPr>
+        <w:t>synchronized</w:t>
+      </w:r>
+      <w:proofErr w:type="spellEnd"/>
+      <w:r>
+        <w:rPr>
+          <w:rFonts w:cstheme="minorHAnsi"/>
+          <w:lang w:val="es-ES_tradnl"/>
+        </w:rPr>
+        <w:t>.</w:t>
       </w:r>
     </w:p>
     <w:p>
@@ -1538,6 +1988,7 @@
           <w:lang w:val="es-ES_tradnl"/>
         </w:rPr>
       </w:pPr>
+      <w:proofErr w:type="spellStart"/>
       <w:r>
         <w:rPr>
           <w:rFonts w:cstheme="minorHAnsi"/>
@@ -1552,6 +2003,7 @@
         </w:rPr>
         <w:t>s</w:t>
       </w:r>
+      <w:proofErr w:type="spellEnd"/>
     </w:p>
     <w:p>
       <w:pPr>
@@ -1584,24 +2036,88 @@
           <w:rFonts w:cstheme="minorHAnsi"/>
           <w:lang w:val="es-ES_tradnl"/>
         </w:rPr>
-        <w:t xml:space="preserve">Para ello, se crea un pool, que es una estructura que gestiona un conjunto de threads. Cuando van llegando tareas que se quieren realizar, el executor se encarga de pasarlos a ejecución, se les asigna a los threads, y cuando terminan, se vuelven a poner a la cola para realizar otras áreas si es necesario. </w:t>
-      </w:r>
-    </w:p>
-    <w:p>
-      <w:pPr>
-        <w:pStyle w:val="Prrafodelista"/>
-        <w:spacing w:line="360" w:lineRule="auto"/>
-        <w:rPr>
-          <w:rFonts w:cstheme="minorHAnsi"/>
-          <w:lang w:val="es-ES_tradnl"/>
-        </w:rPr>
-      </w:pPr>
-      <w:r>
-        <w:rPr>
-          <w:rFonts w:cstheme="minorHAnsi"/>
-          <w:lang w:val="es-ES_tradnl"/>
-        </w:rPr>
-        <w:t>Nosotros no creamos los threads, solo indicamos las tareas a llevar a cabo y él se encarga de asignarlas.</w:t>
+        <w:t xml:space="preserve">Para ello, se crea un pool, que es una estructura que gestiona un conjunto de </w:t>
+      </w:r>
+      <w:proofErr w:type="spellStart"/>
+      <w:r>
+        <w:rPr>
+          <w:rFonts w:cstheme="minorHAnsi"/>
+          <w:lang w:val="es-ES_tradnl"/>
+        </w:rPr>
+        <w:t>threads</w:t>
+      </w:r>
+      <w:proofErr w:type="spellEnd"/>
+      <w:r>
+        <w:rPr>
+          <w:rFonts w:cstheme="minorHAnsi"/>
+          <w:lang w:val="es-ES_tradnl"/>
+        </w:rPr>
+        <w:t xml:space="preserve">. Cuando van llegando tareas que se quieren realizar, el </w:t>
+      </w:r>
+      <w:proofErr w:type="spellStart"/>
+      <w:r>
+        <w:rPr>
+          <w:rFonts w:cstheme="minorHAnsi"/>
+          <w:lang w:val="es-ES_tradnl"/>
+        </w:rPr>
+        <w:t>executor</w:t>
+      </w:r>
+      <w:proofErr w:type="spellEnd"/>
+      <w:r>
+        <w:rPr>
+          <w:rFonts w:cstheme="minorHAnsi"/>
+          <w:lang w:val="es-ES_tradnl"/>
+        </w:rPr>
+        <w:t xml:space="preserve"> se encarga de pasarlos a ejecución, se les asigna a los </w:t>
+      </w:r>
+      <w:proofErr w:type="spellStart"/>
+      <w:r>
+        <w:rPr>
+          <w:rFonts w:cstheme="minorHAnsi"/>
+          <w:lang w:val="es-ES_tradnl"/>
+        </w:rPr>
+        <w:t>threads</w:t>
+      </w:r>
+      <w:proofErr w:type="spellEnd"/>
+      <w:r>
+        <w:rPr>
+          <w:rFonts w:cstheme="minorHAnsi"/>
+          <w:lang w:val="es-ES_tradnl"/>
+        </w:rPr>
+        <w:t xml:space="preserve">, y cuando terminan, se vuelven a poner a la cola para realizar otras áreas si es necesario. </w:t>
+      </w:r>
+    </w:p>
+    <w:p>
+      <w:pPr>
+        <w:pStyle w:val="Prrafodelista"/>
+        <w:spacing w:line="360" w:lineRule="auto"/>
+        <w:rPr>
+          <w:rFonts w:cstheme="minorHAnsi"/>
+          <w:lang w:val="es-ES_tradnl"/>
+        </w:rPr>
+      </w:pPr>
+      <w:r>
+        <w:rPr>
+          <w:rFonts w:cstheme="minorHAnsi"/>
+          <w:lang w:val="es-ES_tradnl"/>
+        </w:rPr>
+        <w:t xml:space="preserve">Nosotros no creamos los </w:t>
+      </w:r>
+      <w:proofErr w:type="spellStart"/>
+      <w:r>
+        <w:rPr>
+          <w:rFonts w:cstheme="minorHAnsi"/>
+          <w:lang w:val="es-ES_tradnl"/>
+        </w:rPr>
+        <w:t>threads</w:t>
+      </w:r>
+      <w:proofErr w:type="spellEnd"/>
+      <w:r>
+        <w:rPr>
+          <w:rFonts w:cstheme="minorHAnsi"/>
+          <w:lang w:val="es-ES_tradnl"/>
+        </w:rPr>
+        <w:t>, solo indicamos las tareas a llevar a cabo y él se encarga de asignarlas.</w:t>
       </w:r>
     </w:p>
     <w:p>
@@ -1625,14 +2141,55 @@
           <w:rFonts w:cstheme="minorHAnsi"/>
           <w:lang w:val="es-ES_tradnl"/>
         </w:rPr>
-        <w:t xml:space="preserve"> en cuenta que Executor</w:t>
-      </w:r>
-      <w:r>
-        <w:rPr>
-          <w:rFonts w:cstheme="minorHAnsi"/>
-          <w:lang w:val="es-ES_tradnl"/>
-        </w:rPr>
-        <w:t xml:space="preserve"> solo se puede usar cuando implementamos Runnable, con Thread no</w:t>
+        <w:t xml:space="preserve"> en cuenta que </w:t>
+      </w:r>
+      <w:proofErr w:type="spellStart"/>
+      <w:r>
+        <w:rPr>
+          <w:rFonts w:cstheme="minorHAnsi"/>
+          <w:lang w:val="es-ES_tradnl"/>
+        </w:rPr>
+        <w:t>Executor</w:t>
+      </w:r>
+      <w:proofErr w:type="spellEnd"/>
+      <w:r>
+        <w:rPr>
+          <w:rFonts w:cstheme="minorHAnsi"/>
+          <w:lang w:val="es-ES_tradnl"/>
+        </w:rPr>
+        <w:t xml:space="preserve"> solo se puede usar cuando implementamos </w:t>
+      </w:r>
+      <w:proofErr w:type="spellStart"/>
+      <w:r>
+        <w:rPr>
+          <w:rFonts w:cstheme="minorHAnsi"/>
+          <w:lang w:val="es-ES_tradnl"/>
+        </w:rPr>
+        <w:t>Runnable</w:t>
+      </w:r>
+      <w:proofErr w:type="spellEnd"/>
+      <w:r>
+        <w:rPr>
+          <w:rFonts w:cstheme="minorHAnsi"/>
+          <w:lang w:val="es-ES_tradnl"/>
+        </w:rPr>
+        <w:t xml:space="preserve">, con </w:t>
+      </w:r>
+      <w:proofErr w:type="spellStart"/>
+      <w:r>
+        <w:rPr>
+          <w:rFonts w:cstheme="minorHAnsi"/>
+          <w:lang w:val="es-ES_tradnl"/>
+        </w:rPr>
+        <w:t>Thread</w:t>
+      </w:r>
+      <w:proofErr w:type="spellEnd"/>
+      <w:r>
+        <w:rPr>
+          <w:rFonts w:cstheme="minorHAnsi"/>
+          <w:lang w:val="es-ES_tradnl"/>
+        </w:rPr>
+        <w:t xml:space="preserve"> no</w:t>
       </w:r>
       <w:r>
         <w:rPr>
@@ -1799,7 +2356,23 @@
           <w:rFonts w:cstheme="minorHAnsi"/>
           <w:lang w:val="es-ES_tradnl"/>
         </w:rPr>
-        <w:t>Los métodos get, sirven para acceder al resultado de nuestro objeto.</w:t>
+        <w:t xml:space="preserve">Los métodos </w:t>
+      </w:r>
+      <w:proofErr w:type="spellStart"/>
+      <w:r>
+        <w:rPr>
+          <w:rFonts w:cstheme="minorHAnsi"/>
+          <w:lang w:val="es-ES_tradnl"/>
+        </w:rPr>
+        <w:t>get</w:t>
+      </w:r>
+      <w:proofErr w:type="spellEnd"/>
+      <w:r>
+        <w:rPr>
+          <w:rFonts w:cstheme="minorHAnsi"/>
+          <w:lang w:val="es-ES_tradnl"/>
+        </w:rPr>
+        <w:t>, sirven para acceder al resultado de nuestro objeto.</w:t>
       </w:r>
     </w:p>
     <w:p>
@@ -1975,6 +2548,7 @@
           <w:lang w:val="es-ES_tradnl"/>
         </w:rPr>
       </w:pPr>
+      <w:proofErr w:type="spellStart"/>
       <w:r>
         <w:rPr>
           <w:rFonts w:cstheme="minorHAnsi"/>
@@ -1982,6 +2556,7 @@
         </w:rPr>
         <w:t>Stack</w:t>
       </w:r>
+      <w:proofErr w:type="spellEnd"/>
       <w:r>
         <w:rPr>
           <w:rFonts w:cstheme="minorHAnsi"/>
@@ -2033,6 +2608,7 @@
           <w:lang w:val="es-ES_tradnl"/>
         </w:rPr>
       </w:pPr>
+      <w:proofErr w:type="spellStart"/>
       <w:r>
         <w:rPr>
           <w:rFonts w:cstheme="minorHAnsi"/>
@@ -2040,6 +2616,7 @@
         </w:rPr>
         <w:t>Heap</w:t>
       </w:r>
+      <w:proofErr w:type="spellEnd"/>
       <w:r>
         <w:rPr>
           <w:rFonts w:cstheme="minorHAnsi"/>
@@ -2091,13 +2668,31 @@
           <w:lang w:val="es-ES_tradnl"/>
         </w:rPr>
       </w:pPr>
-      <w:r>
-        <w:rPr>
-          <w:rFonts w:cstheme="minorHAnsi"/>
-          <w:lang w:val="es-ES_tradnl"/>
-        </w:rPr>
-        <w:t>Garbage Collector</w:t>
-      </w:r>
+      <w:proofErr w:type="spellStart"/>
+      <w:r>
+        <w:rPr>
+          <w:rFonts w:cstheme="minorHAnsi"/>
+          <w:lang w:val="es-ES_tradnl"/>
+        </w:rPr>
+        <w:t>Garbage</w:t>
+      </w:r>
+      <w:proofErr w:type="spellEnd"/>
+      <w:r>
+        <w:rPr>
+          <w:rFonts w:cstheme="minorHAnsi"/>
+          <w:lang w:val="es-ES_tradnl"/>
+        </w:rPr>
+        <w:t xml:space="preserve"> </w:t>
+      </w:r>
+      <w:proofErr w:type="spellStart"/>
+      <w:r>
+        <w:rPr>
+          <w:rFonts w:cstheme="minorHAnsi"/>
+          <w:lang w:val="es-ES_tradnl"/>
+        </w:rPr>
+        <w:t>Collector</w:t>
+      </w:r>
+      <w:proofErr w:type="spellEnd"/>
       <w:r>
         <w:rPr>
           <w:rFonts w:cstheme="minorHAnsi"/>
@@ -2128,7 +2723,39 @@
           <w:rFonts w:cstheme="minorHAnsi"/>
           <w:lang w:val="es-ES_tradnl"/>
         </w:rPr>
-        <w:t xml:space="preserve"> Cuando un objeto no es referenciado, el garbage collector se encarga de liberar esa memoria.</w:t>
+        <w:t xml:space="preserve"> Cuando un objeto no es referenciado, el </w:t>
+      </w:r>
+      <w:proofErr w:type="spellStart"/>
+      <w:r>
+        <w:rPr>
+          <w:rFonts w:cstheme="minorHAnsi"/>
+          <w:lang w:val="es-ES_tradnl"/>
+        </w:rPr>
+        <w:t>garbage</w:t>
+      </w:r>
+      <w:proofErr w:type="spellEnd"/>
+      <w:r>
+        <w:rPr>
+          <w:rFonts w:cstheme="minorHAnsi"/>
+          <w:lang w:val="es-ES_tradnl"/>
+        </w:rPr>
+        <w:t xml:space="preserve"> </w:t>
+      </w:r>
+      <w:proofErr w:type="spellStart"/>
+      <w:r>
+        <w:rPr>
+          <w:rFonts w:cstheme="minorHAnsi"/>
+          <w:lang w:val="es-ES_tradnl"/>
+        </w:rPr>
+        <w:t>collector</w:t>
+      </w:r>
+      <w:proofErr w:type="spellEnd"/>
+      <w:r>
+        <w:rPr>
+          <w:rFonts w:cstheme="minorHAnsi"/>
+          <w:lang w:val="es-ES_tradnl"/>
+        </w:rPr>
+        <w:t xml:space="preserve"> se encarga de liberar esa memoria.</w:t>
       </w:r>
     </w:p>
     <w:p>
@@ -2410,14 +3037,62 @@
           <w:rFonts w:cstheme="minorHAnsi"/>
           <w:lang w:val="es-ES_tradnl"/>
         </w:rPr>
-        <w:t xml:space="preserve"> Las advertencias que queremos suprimir se especifican por su nombre y en forma de String.</w:t>
-      </w:r>
-      <w:r>
-        <w:rPr>
-          <w:rFonts w:cstheme="minorHAnsi"/>
-          <w:lang w:val="es-ES_tradnl"/>
-        </w:rPr>
-        <w:t xml:space="preserve"> Tenemos dos categorías, deprecation o unchecked.</w:t>
+        <w:t xml:space="preserve"> Las advertencias que queremos suprimir se especifican por su nombre y en forma de </w:t>
+      </w:r>
+      <w:proofErr w:type="spellStart"/>
+      <w:r>
+        <w:rPr>
+          <w:rFonts w:cstheme="minorHAnsi"/>
+          <w:lang w:val="es-ES_tradnl"/>
+        </w:rPr>
+        <w:t>String</w:t>
+      </w:r>
+      <w:proofErr w:type="spellEnd"/>
+      <w:r>
+        <w:rPr>
+          <w:rFonts w:cstheme="minorHAnsi"/>
+          <w:lang w:val="es-ES_tradnl"/>
+        </w:rPr>
+        <w:t>.</w:t>
+      </w:r>
+      <w:r>
+        <w:rPr>
+          <w:rFonts w:cstheme="minorHAnsi"/>
+          <w:lang w:val="es-ES_tradnl"/>
+        </w:rPr>
+        <w:t xml:space="preserve"> Tenemos dos categorías, </w:t>
+      </w:r>
+      <w:proofErr w:type="spellStart"/>
+      <w:r>
+        <w:rPr>
+          <w:rFonts w:cstheme="minorHAnsi"/>
+          <w:lang w:val="es-ES_tradnl"/>
+        </w:rPr>
+        <w:t>deprecation</w:t>
+      </w:r>
+      <w:proofErr w:type="spellEnd"/>
+      <w:r>
+        <w:rPr>
+          <w:rFonts w:cstheme="minorHAnsi"/>
+          <w:lang w:val="es-ES_tradnl"/>
+        </w:rPr>
+        <w:t xml:space="preserve"> o </w:t>
+      </w:r>
+      <w:proofErr w:type="spellStart"/>
+      <w:r>
+        <w:rPr>
+          <w:rFonts w:cstheme="minorHAnsi"/>
+          <w:lang w:val="es-ES_tradnl"/>
+        </w:rPr>
+        <w:t>unchecked</w:t>
+      </w:r>
+      <w:proofErr w:type="spellEnd"/>
+      <w:r>
+        <w:rPr>
+          <w:rFonts w:cstheme="minorHAnsi"/>
+          <w:lang w:val="es-ES_tradnl"/>
+        </w:rPr>
+        <w:t>.</w:t>
       </w:r>
     </w:p>
     <w:p>
@@ -2555,6 +3230,7 @@
           <w:lang w:val="es-ES_tradnl"/>
         </w:rPr>
       </w:pPr>
+      <w:proofErr w:type="spellStart"/>
       <w:r>
         <w:rPr>
           <w:rFonts w:cstheme="minorHAnsi"/>
@@ -2562,6 +3238,7 @@
         </w:rPr>
         <w:t>RetentionPolicy.SOURCE</w:t>
       </w:r>
+      <w:proofErr w:type="spellEnd"/>
     </w:p>
     <w:p>
       <w:pPr>
@@ -2594,6 +3271,7 @@
           <w:lang w:val="es-ES_tradnl"/>
         </w:rPr>
       </w:pPr>
+      <w:proofErr w:type="spellStart"/>
       <w:r>
         <w:rPr>
           <w:rFonts w:cstheme="minorHAnsi"/>
@@ -2601,6 +3279,7 @@
         </w:rPr>
         <w:t>RetentionPolicy.CLASS</w:t>
       </w:r>
+      <w:proofErr w:type="spellEnd"/>
     </w:p>
     <w:p>
       <w:pPr>
@@ -2633,6 +3312,7 @@
           <w:lang w:val="es-ES_tradnl"/>
         </w:rPr>
       </w:pPr>
+      <w:proofErr w:type="spellStart"/>
       <w:r>
         <w:rPr>
           <w:rFonts w:cstheme="minorHAnsi"/>
@@ -2640,6 +3320,7 @@
         </w:rPr>
         <w:t>RetentionPolicy.RUNTIME</w:t>
       </w:r>
+      <w:proofErr w:type="spellEnd"/>
     </w:p>
     <w:p>
       <w:pPr>
@@ -2694,7 +3375,23 @@
           <w:rFonts w:cstheme="minorHAnsi"/>
           <w:lang w:val="es-ES_tradnl"/>
         </w:rPr>
-        <w:t>Se utiliza para indicar que se pueden recoger los elementos de las anotaciones dentro del javadoc.</w:t>
+        <w:t xml:space="preserve">Se utiliza para indicar que se pueden recoger los elementos de las anotaciones dentro del </w:t>
+      </w:r>
+      <w:proofErr w:type="spellStart"/>
+      <w:r>
+        <w:rPr>
+          <w:rFonts w:cstheme="minorHAnsi"/>
+          <w:lang w:val="es-ES_tradnl"/>
+        </w:rPr>
+        <w:t>javadoc</w:t>
+      </w:r>
+      <w:proofErr w:type="spellEnd"/>
+      <w:r>
+        <w:rPr>
+          <w:rFonts w:cstheme="minorHAnsi"/>
+          <w:lang w:val="es-ES_tradnl"/>
+        </w:rPr>
+        <w:t>.</w:t>
       </w:r>
     </w:p>
     <w:p>
@@ -2753,7 +3450,23 @@
           <w:rFonts w:cstheme="minorHAnsi"/>
           <w:lang w:val="es-ES_tradnl"/>
         </w:rPr>
-        <w:t>. Tiene un argumento en el que se indica el o los ElementType:</w:t>
+        <w:t xml:space="preserve">. Tiene un argumento en el que se indica el o los </w:t>
+      </w:r>
+      <w:proofErr w:type="spellStart"/>
+      <w:r>
+        <w:rPr>
+          <w:rFonts w:cstheme="minorHAnsi"/>
+          <w:lang w:val="es-ES_tradnl"/>
+        </w:rPr>
+        <w:t>ElementType</w:t>
+      </w:r>
+      <w:proofErr w:type="spellEnd"/>
+      <w:r>
+        <w:rPr>
+          <w:rFonts w:cstheme="minorHAnsi"/>
+          <w:lang w:val="es-ES_tradnl"/>
+        </w:rPr>
+        <w:t>:</w:t>
       </w:r>
     </w:p>
     <w:p>
@@ -2769,6 +3482,7 @@
           <w:lang w:val="es-ES_tradnl"/>
         </w:rPr>
       </w:pPr>
+      <w:proofErr w:type="spellStart"/>
       <w:r>
         <w:rPr>
           <w:rFonts w:cstheme="minorHAnsi"/>
@@ -2776,6 +3490,7 @@
         </w:rPr>
         <w:t>ElementType.ANNOTATION_TYPE</w:t>
       </w:r>
+      <w:proofErr w:type="spellEnd"/>
     </w:p>
     <w:p>
       <w:pPr>
@@ -2808,6 +3523,7 @@
           <w:lang w:val="es-ES_tradnl"/>
         </w:rPr>
       </w:pPr>
+      <w:proofErr w:type="spellStart"/>
       <w:r>
         <w:rPr>
           <w:rFonts w:cstheme="minorHAnsi"/>
@@ -2815,6 +3531,7 @@
         </w:rPr>
         <w:t>ElementType.CONSTRUCTOR</w:t>
       </w:r>
+      <w:proofErr w:type="spellEnd"/>
     </w:p>
     <w:p>
       <w:pPr>
@@ -2847,6 +3564,7 @@
           <w:lang w:val="es-ES_tradnl"/>
         </w:rPr>
       </w:pPr>
+      <w:proofErr w:type="spellStart"/>
       <w:r>
         <w:rPr>
           <w:rFonts w:cstheme="minorHAnsi"/>
@@ -2854,6 +3572,7 @@
         </w:rPr>
         <w:t>ElementType.FIELD</w:t>
       </w:r>
+      <w:proofErr w:type="spellEnd"/>
     </w:p>
     <w:p>
       <w:pPr>
@@ -2886,6 +3605,7 @@
           <w:lang w:val="es-ES_tradnl"/>
         </w:rPr>
       </w:pPr>
+      <w:proofErr w:type="spellStart"/>
       <w:r>
         <w:rPr>
           <w:rFonts w:cstheme="minorHAnsi"/>
@@ -2893,6 +3613,7 @@
         </w:rPr>
         <w:t>ElementType.LOCAL_VARIABLE</w:t>
       </w:r>
+      <w:proofErr w:type="spellEnd"/>
     </w:p>
     <w:p>
       <w:pPr>
@@ -2925,6 +3646,7 @@
           <w:lang w:val="es-ES_tradnl"/>
         </w:rPr>
       </w:pPr>
+      <w:proofErr w:type="spellStart"/>
       <w:r>
         <w:rPr>
           <w:rFonts w:cstheme="minorHAnsi"/>
@@ -2932,6 +3654,7 @@
         </w:rPr>
         <w:t>ElementType.METHOD</w:t>
       </w:r>
+      <w:proofErr w:type="spellEnd"/>
     </w:p>
     <w:p>
       <w:pPr>
@@ -2964,6 +3687,7 @@
           <w:lang w:val="es-ES_tradnl"/>
         </w:rPr>
       </w:pPr>
+      <w:proofErr w:type="spellStart"/>
       <w:r>
         <w:rPr>
           <w:rFonts w:cstheme="minorHAnsi"/>
@@ -2972,6 +3696,7 @@
         <w:lastRenderedPageBreak/>
         <w:t>ElementType.PACKAGE</w:t>
       </w:r>
+      <w:proofErr w:type="spellEnd"/>
     </w:p>
     <w:p>
       <w:pPr>
@@ -3004,6 +3729,7 @@
           <w:lang w:val="es-ES_tradnl"/>
         </w:rPr>
       </w:pPr>
+      <w:proofErr w:type="spellStart"/>
       <w:r>
         <w:rPr>
           <w:rFonts w:cstheme="minorHAnsi"/>
@@ -3011,6 +3737,7 @@
         </w:rPr>
         <w:t>ElementType.PARAMETER</w:t>
       </w:r>
+      <w:proofErr w:type="spellEnd"/>
     </w:p>
     <w:p>
       <w:pPr>
@@ -3043,6 +3770,7 @@
           <w:lang w:val="es-ES_tradnl"/>
         </w:rPr>
       </w:pPr>
+      <w:proofErr w:type="spellStart"/>
       <w:r>
         <w:rPr>
           <w:rFonts w:cstheme="minorHAnsi"/>
@@ -3050,6 +3778,7 @@
         </w:rPr>
         <w:t>ElementType.TYPE</w:t>
       </w:r>
+      <w:proofErr w:type="spellEnd"/>
     </w:p>
     <w:p>
       <w:pPr>
@@ -3249,7 +3978,23 @@
           <w:rFonts w:cstheme="minorHAnsi"/>
           <w:lang w:val="es-ES_tradnl"/>
         </w:rPr>
-        <w:t>Añadimos una anotación al proyecto (New -&gt; Annotation) y podemos ver a continuación el contenido del archivo que se genera:</w:t>
+        <w:t xml:space="preserve">Añadimos una anotación al proyecto (New -&gt; </w:t>
+      </w:r>
+      <w:proofErr w:type="spellStart"/>
+      <w:r>
+        <w:rPr>
+          <w:rFonts w:cstheme="minorHAnsi"/>
+          <w:lang w:val="es-ES_tradnl"/>
+        </w:rPr>
+        <w:t>Annotation</w:t>
+      </w:r>
+      <w:proofErr w:type="spellEnd"/>
+      <w:r>
+        <w:rPr>
+          <w:rFonts w:cstheme="minorHAnsi"/>
+          <w:lang w:val="es-ES_tradnl"/>
+        </w:rPr>
+        <w:t>) y podemos ver a continuación el contenido del archivo que se genera:</w:t>
       </w:r>
     </w:p>
     <w:p>
@@ -3316,8 +4061,17 @@
           <w:rFonts w:cstheme="minorHAnsi"/>
           <w:lang w:val="es-ES_tradnl"/>
         </w:rPr>
-        <w:t>Una anotación se define haciendo uso de la palabra reservada @interface</w:t>
-      </w:r>
+        <w:t>Una anotación se define haciendo uso de la palabra reservada @</w:t>
+      </w:r>
+      <w:proofErr w:type="gramStart"/>
+      <w:r>
+        <w:rPr>
+          <w:rFonts w:cstheme="minorHAnsi"/>
+          <w:lang w:val="es-ES_tradnl"/>
+        </w:rPr>
+        <w:t>interface</w:t>
+      </w:r>
+      <w:proofErr w:type="gramEnd"/>
       <w:r>
         <w:rPr>
           <w:rFonts w:cstheme="minorHAnsi"/>
@@ -3340,7 +4094,39 @@
           <w:rFonts w:cstheme="minorHAnsi"/>
           <w:lang w:val="es-ES_tradnl"/>
         </w:rPr>
-        <w:t>También podemos crearla añadiendo una clase y cambiando la palabra class por @interface.</w:t>
+        <w:t xml:space="preserve">También podemos crearla añadiendo una clase y cambiando la palabra </w:t>
+      </w:r>
+      <w:proofErr w:type="spellStart"/>
+      <w:r>
+        <w:rPr>
+          <w:rFonts w:cstheme="minorHAnsi"/>
+          <w:lang w:val="es-ES_tradnl"/>
+        </w:rPr>
+        <w:t>class</w:t>
+      </w:r>
+      <w:proofErr w:type="spellEnd"/>
+      <w:r>
+        <w:rPr>
+          <w:rFonts w:cstheme="minorHAnsi"/>
+          <w:lang w:val="es-ES_tradnl"/>
+        </w:rPr>
+        <w:t xml:space="preserve"> por @</w:t>
+      </w:r>
+      <w:proofErr w:type="gramStart"/>
+      <w:r>
+        <w:rPr>
+          <w:rFonts w:cstheme="minorHAnsi"/>
+          <w:lang w:val="es-ES_tradnl"/>
+        </w:rPr>
+        <w:t>interface</w:t>
+      </w:r>
+      <w:proofErr w:type="gramEnd"/>
+      <w:r>
+        <w:rPr>
+          <w:rFonts w:cstheme="minorHAnsi"/>
+          <w:lang w:val="es-ES_tradnl"/>
+        </w:rPr>
+        <w:t>.</w:t>
       </w:r>
     </w:p>
     <w:p>
@@ -3396,7 +4182,23 @@
           <w:rFonts w:cstheme="minorHAnsi"/>
           <w:lang w:val="es-ES_tradnl"/>
         </w:rPr>
-        <w:t>@MiAnotacion( parametro1 = “valor2”)</w:t>
+        <w:t>@</w:t>
+      </w:r>
+      <w:proofErr w:type="gramStart"/>
+      <w:r>
+        <w:rPr>
+          <w:rFonts w:cstheme="minorHAnsi"/>
+          <w:lang w:val="es-ES_tradnl"/>
+        </w:rPr>
+        <w:t>MiAnotacion( parametro</w:t>
+      </w:r>
+      <w:proofErr w:type="gramEnd"/>
+      <w:r>
+        <w:rPr>
+          <w:rFonts w:cstheme="minorHAnsi"/>
+          <w:lang w:val="es-ES_tradnl"/>
+        </w:rPr>
+        <w:t>1 = “valor2”)</w:t>
       </w:r>
     </w:p>
     <w:p>
@@ -3435,7 +4237,23 @@
           <w:rFonts w:cstheme="minorHAnsi"/>
           <w:lang w:val="es-ES_tradnl"/>
         </w:rPr>
-        <w:t>Parametro1: obligatorio de tipo String.</w:t>
+        <w:t xml:space="preserve">Parametro1: obligatorio de tipo </w:t>
+      </w:r>
+      <w:proofErr w:type="spellStart"/>
+      <w:r>
+        <w:rPr>
+          <w:rFonts w:cstheme="minorHAnsi"/>
+          <w:lang w:val="es-ES_tradnl"/>
+        </w:rPr>
+        <w:t>String</w:t>
+      </w:r>
+      <w:proofErr w:type="spellEnd"/>
+      <w:r>
+        <w:rPr>
+          <w:rFonts w:cstheme="minorHAnsi"/>
+          <w:lang w:val="es-ES_tradnl"/>
+        </w:rPr>
+        <w:t>.</w:t>
       </w:r>
     </w:p>
     <w:p>
@@ -3457,7 +4275,39 @@
           <w:rFonts w:cstheme="minorHAnsi"/>
           <w:lang w:val="es-ES_tradnl"/>
         </w:rPr>
-        <w:t>Parametro2: opcional de tipo array cuyo valor por defecto es “canada, españa”.</w:t>
+        <w:t>Parametro2: opcional de tipo array cuyo valor por defecto es “</w:t>
+      </w:r>
+      <w:proofErr w:type="spellStart"/>
+      <w:r>
+        <w:rPr>
+          <w:rFonts w:cstheme="minorHAnsi"/>
+          <w:lang w:val="es-ES_tradnl"/>
+        </w:rPr>
+        <w:t>canada</w:t>
+      </w:r>
+      <w:proofErr w:type="spellEnd"/>
+      <w:r>
+        <w:rPr>
+          <w:rFonts w:cstheme="minorHAnsi"/>
+          <w:lang w:val="es-ES_tradnl"/>
+        </w:rPr>
+        <w:t xml:space="preserve">, </w:t>
+      </w:r>
+      <w:proofErr w:type="spellStart"/>
+      <w:r>
+        <w:rPr>
+          <w:rFonts w:cstheme="minorHAnsi"/>
+          <w:lang w:val="es-ES_tradnl"/>
+        </w:rPr>
+        <w:t>españa</w:t>
+      </w:r>
+      <w:proofErr w:type="spellEnd"/>
+      <w:r>
+        <w:rPr>
+          <w:rFonts w:cstheme="minorHAnsi"/>
+          <w:lang w:val="es-ES_tradnl"/>
+        </w:rPr>
+        <w:t>”.</w:t>
       </w:r>
     </w:p>
     <w:p>
@@ -3886,24 +4736,56 @@
           <w:rFonts w:cstheme="minorHAnsi"/>
           <w:lang w:val="es-ES_tradnl"/>
         </w:rPr>
-        <w:t>Anotación que permite generar automáticamente el código requerido para que una clase sea instanciable.</w:t>
-      </w:r>
-    </w:p>
-    <w:p>
-      <w:pPr>
-        <w:pStyle w:val="Prrafodelista"/>
-        <w:spacing w:line="360" w:lineRule="auto"/>
-        <w:rPr>
-          <w:rFonts w:cstheme="minorHAnsi"/>
-          <w:lang w:val="es-ES_tradnl"/>
-        </w:rPr>
-      </w:pPr>
-      <w:r>
-        <w:rPr>
-          <w:rFonts w:cstheme="minorHAnsi"/>
-          <w:lang w:val="es-ES_tradnl"/>
-        </w:rPr>
-        <w:t>Se basa en el uso del patrón de diseño Builder.</w:t>
+        <w:t xml:space="preserve">Anotación que permite generar automáticamente el código requerido para que una clase sea </w:t>
+      </w:r>
+      <w:proofErr w:type="spellStart"/>
+      <w:r>
+        <w:rPr>
+          <w:rFonts w:cstheme="minorHAnsi"/>
+          <w:lang w:val="es-ES_tradnl"/>
+        </w:rPr>
+        <w:t>instanciable</w:t>
+      </w:r>
+      <w:proofErr w:type="spellEnd"/>
+      <w:r>
+        <w:rPr>
+          <w:rFonts w:cstheme="minorHAnsi"/>
+          <w:lang w:val="es-ES_tradnl"/>
+        </w:rPr>
+        <w:t>.</w:t>
+      </w:r>
+    </w:p>
+    <w:p>
+      <w:pPr>
+        <w:pStyle w:val="Prrafodelista"/>
+        <w:spacing w:line="360" w:lineRule="auto"/>
+        <w:rPr>
+          <w:rFonts w:cstheme="minorHAnsi"/>
+          <w:lang w:val="es-ES_tradnl"/>
+        </w:rPr>
+      </w:pPr>
+      <w:r>
+        <w:rPr>
+          <w:rFonts w:cstheme="minorHAnsi"/>
+          <w:lang w:val="es-ES_tradnl"/>
+        </w:rPr>
+        <w:t xml:space="preserve">Se basa en el uso del patrón de diseño </w:t>
+      </w:r>
+      <w:proofErr w:type="spellStart"/>
+      <w:r>
+        <w:rPr>
+          <w:rFonts w:cstheme="minorHAnsi"/>
+          <w:lang w:val="es-ES_tradnl"/>
+        </w:rPr>
+        <w:t>Builder</w:t>
+      </w:r>
+      <w:proofErr w:type="spellEnd"/>
+      <w:r>
+        <w:rPr>
+          <w:rFonts w:cstheme="minorHAnsi"/>
+          <w:lang w:val="es-ES_tradnl"/>
+        </w:rPr>
+        <w:t>.</w:t>
       </w:r>
     </w:p>
     <w:p>
@@ -4084,7 +4966,23 @@
           <w:rFonts w:cstheme="minorHAnsi"/>
           <w:lang w:val="es-ES_tradnl"/>
         </w:rPr>
-        <w:t>Anotación que permite generar automáticamente los métodos getter y setter de un atributo.</w:t>
+        <w:t xml:space="preserve">Anotación que permite generar automáticamente los métodos </w:t>
+      </w:r>
+      <w:proofErr w:type="spellStart"/>
+      <w:r>
+        <w:rPr>
+          <w:rFonts w:cstheme="minorHAnsi"/>
+          <w:lang w:val="es-ES_tradnl"/>
+        </w:rPr>
+        <w:t>getter</w:t>
+      </w:r>
+      <w:proofErr w:type="spellEnd"/>
+      <w:r>
+        <w:rPr>
+          <w:rFonts w:cstheme="minorHAnsi"/>
+          <w:lang w:val="es-ES_tradnl"/>
+        </w:rPr>
+        <w:t xml:space="preserve"> y setter de un atributo.</w:t>
       </w:r>
     </w:p>
     <w:p>
@@ -4154,8 +5052,17 @@
           <w:rFonts w:cstheme="minorHAnsi"/>
           <w:lang w:val="es-ES_tradnl"/>
         </w:rPr>
-        <w:t xml:space="preserve"> de tipo Logger</w:t>
-      </w:r>
+        <w:t xml:space="preserve"> de tipo </w:t>
+      </w:r>
+      <w:proofErr w:type="spellStart"/>
+      <w:r>
+        <w:rPr>
+          <w:rFonts w:cstheme="minorHAnsi"/>
+          <w:lang w:val="es-ES_tradnl"/>
+        </w:rPr>
+        <w:t>Logger</w:t>
+      </w:r>
+      <w:proofErr w:type="spellEnd"/>
       <w:r>
         <w:rPr>
           <w:rFonts w:cstheme="minorHAnsi"/>
@@ -4227,7 +5134,25 @@
           <w:rFonts w:cstheme="minorHAnsi"/>
           <w:lang w:val="es-ES_tradnl"/>
         </w:rPr>
-        <w:t xml:space="preserve"> el archivo application.properties que aparece </w:t>
+        <w:t xml:space="preserve"> el archivo </w:t>
+      </w:r>
+      <w:proofErr w:type="spellStart"/>
+      <w:proofErr w:type="gramStart"/>
+      <w:r>
+        <w:rPr>
+          <w:rFonts w:cstheme="minorHAnsi"/>
+          <w:lang w:val="es-ES_tradnl"/>
+        </w:rPr>
+        <w:t>application.properties</w:t>
+      </w:r>
+      <w:proofErr w:type="spellEnd"/>
+      <w:proofErr w:type="gramEnd"/>
+      <w:r>
+        <w:rPr>
+          <w:rFonts w:cstheme="minorHAnsi"/>
+          <w:lang w:val="es-ES_tradnl"/>
+        </w:rPr>
+        <w:t xml:space="preserve"> que aparece </w:t>
       </w:r>
       <w:r>
         <w:rPr>
@@ -4241,7 +5166,39 @@
           <w:rFonts w:cstheme="minorHAnsi"/>
           <w:lang w:val="es-ES_tradnl"/>
         </w:rPr>
-        <w:t>dentro de la carpeta src/java/resources.</w:t>
+        <w:t xml:space="preserve">dentro de la carpeta </w:t>
+      </w:r>
+      <w:proofErr w:type="spellStart"/>
+      <w:r>
+        <w:rPr>
+          <w:rFonts w:cstheme="minorHAnsi"/>
+          <w:lang w:val="es-ES_tradnl"/>
+        </w:rPr>
+        <w:t>src</w:t>
+      </w:r>
+      <w:proofErr w:type="spellEnd"/>
+      <w:r>
+        <w:rPr>
+          <w:rFonts w:cstheme="minorHAnsi"/>
+          <w:lang w:val="es-ES_tradnl"/>
+        </w:rPr>
+        <w:t>/java/</w:t>
+      </w:r>
+      <w:proofErr w:type="spellStart"/>
+      <w:r>
+        <w:rPr>
+          <w:rFonts w:cstheme="minorHAnsi"/>
+          <w:lang w:val="es-ES_tradnl"/>
+        </w:rPr>
+        <w:t>resources</w:t>
+      </w:r>
+      <w:proofErr w:type="spellEnd"/>
+      <w:r>
+        <w:rPr>
+          <w:rFonts w:cstheme="minorHAnsi"/>
+          <w:lang w:val="es-ES_tradnl"/>
+        </w:rPr>
+        <w:t>.</w:t>
       </w:r>
     </w:p>
     <w:p>
@@ -4257,12 +5214,21 @@
           <w:lang w:val="es-ES_tradnl"/>
         </w:rPr>
       </w:pPr>
-      <w:r>
-        <w:rPr>
-          <w:rFonts w:cstheme="minorHAnsi"/>
-          <w:lang w:val="es-ES_tradnl"/>
-        </w:rPr>
-        <w:t>Appender de Log</w:t>
+      <w:proofErr w:type="spellStart"/>
+      <w:r>
+        <w:rPr>
+          <w:rFonts w:cstheme="minorHAnsi"/>
+          <w:lang w:val="es-ES_tradnl"/>
+        </w:rPr>
+        <w:t>Appender</w:t>
+      </w:r>
+      <w:proofErr w:type="spellEnd"/>
+      <w:r>
+        <w:rPr>
+          <w:rFonts w:cstheme="minorHAnsi"/>
+          <w:lang w:val="es-ES_tradnl"/>
+        </w:rPr>
+        <w:t xml:space="preserve"> de Log</w:t>
       </w:r>
     </w:p>
     <w:p>
@@ -4312,7 +5278,39 @@
           <w:rFonts w:cstheme="minorHAnsi"/>
           <w:lang w:val="es-ES_tradnl"/>
         </w:rPr>
-        <w:t>Existen varios appenders disponibles y configurados, aunque también podemos crear y configurar nuestros propios appenders.</w:t>
+        <w:t xml:space="preserve">Existen varios </w:t>
+      </w:r>
+      <w:proofErr w:type="spellStart"/>
+      <w:r>
+        <w:rPr>
+          <w:rFonts w:cstheme="minorHAnsi"/>
+          <w:lang w:val="es-ES_tradnl"/>
+        </w:rPr>
+        <w:t>appenders</w:t>
+      </w:r>
+      <w:proofErr w:type="spellEnd"/>
+      <w:r>
+        <w:rPr>
+          <w:rFonts w:cstheme="minorHAnsi"/>
+          <w:lang w:val="es-ES_tradnl"/>
+        </w:rPr>
+        <w:t xml:space="preserve"> disponibles y configurados, aunque también podemos crear y configurar nuestros propios </w:t>
+      </w:r>
+      <w:proofErr w:type="spellStart"/>
+      <w:r>
+        <w:rPr>
+          <w:rFonts w:cstheme="minorHAnsi"/>
+          <w:lang w:val="es-ES_tradnl"/>
+        </w:rPr>
+        <w:t>appenders</w:t>
+      </w:r>
+      <w:proofErr w:type="spellEnd"/>
+      <w:r>
+        <w:rPr>
+          <w:rFonts w:cstheme="minorHAnsi"/>
+          <w:lang w:val="es-ES_tradnl"/>
+        </w:rPr>
+        <w:t>.</w:t>
       </w:r>
     </w:p>
     <w:p>
@@ -4328,7 +5326,21 @@
         <w:rPr>
           <w:rFonts w:cstheme="minorHAnsi"/>
         </w:rPr>
-        <w:t>Usando Spring Boot, la salida e</w:t>
+        <w:t xml:space="preserve">Usando Spring </w:t>
+      </w:r>
+      <w:proofErr w:type="spellStart"/>
+      <w:r>
+        <w:rPr>
+          <w:rFonts w:cstheme="minorHAnsi"/>
+        </w:rPr>
+        <w:t>Boot</w:t>
+      </w:r>
+      <w:proofErr w:type="spellEnd"/>
+      <w:r>
+        <w:rPr>
+          <w:rFonts w:cstheme="minorHAnsi"/>
+        </w:rPr>
+        <w:t>, la salida e</w:t>
       </w:r>
       <w:r>
         <w:rPr>
@@ -4350,8 +5362,16 @@
         <w:rPr>
           <w:rFonts w:cstheme="minorHAnsi"/>
         </w:rPr>
-        <w:t>Logging.file.name = nombreDelFichero</w:t>
-      </w:r>
+        <w:t xml:space="preserve">Logging.file.name = </w:t>
+      </w:r>
+      <w:proofErr w:type="spellStart"/>
+      <w:r>
+        <w:rPr>
+          <w:rFonts w:cstheme="minorHAnsi"/>
+        </w:rPr>
+        <w:t>nombreDelFichero</w:t>
+      </w:r>
+      <w:proofErr w:type="spellEnd"/>
     </w:p>
     <w:p>
       <w:pPr>
@@ -4569,6 +5589,7 @@
           <w:lang w:val="es-ES_tradnl"/>
         </w:rPr>
       </w:pPr>
+      <w:proofErr w:type="spellStart"/>
       <w:r>
         <w:rPr>
           <w:rFonts w:cstheme="minorHAnsi"/>
@@ -4577,6 +5598,7 @@
         <w:lastRenderedPageBreak/>
         <w:t>Warn</w:t>
       </w:r>
+      <w:proofErr w:type="spellEnd"/>
     </w:p>
     <w:p>
       <w:pPr>
@@ -4593,7 +5615,23 @@
           <w:rFonts w:cstheme="minorHAnsi"/>
           <w:lang w:val="es-ES_tradnl"/>
         </w:rPr>
-        <w:t>Se usa para notificar mensajes de alerta sobre los que se quiere tener constancia pero no afectan al funcionamiento de la aplicación.</w:t>
+        <w:t xml:space="preserve">Se usa para notificar mensajes de alerta sobre los que se quiere tener </w:t>
+      </w:r>
+      <w:proofErr w:type="gramStart"/>
+      <w:r>
+        <w:rPr>
+          <w:rFonts w:cstheme="minorHAnsi"/>
+          <w:lang w:val="es-ES_tradnl"/>
+        </w:rPr>
+        <w:t>constancia</w:t>
+      </w:r>
+      <w:proofErr w:type="gramEnd"/>
+      <w:r>
+        <w:rPr>
+          <w:rFonts w:cstheme="minorHAnsi"/>
+          <w:lang w:val="es-ES_tradnl"/>
+        </w:rPr>
+        <w:t xml:space="preserve"> pero no afectan al funcionamiento de la aplicación.</w:t>
       </w:r>
     </w:p>
     <w:p>
@@ -4609,6 +5647,7 @@
           <w:lang w:val="es-ES_tradnl"/>
         </w:rPr>
       </w:pPr>
+      <w:proofErr w:type="spellStart"/>
       <w:r>
         <w:rPr>
           <w:rFonts w:cstheme="minorHAnsi"/>
@@ -4616,6 +5655,7 @@
         </w:rPr>
         <w:t>Info</w:t>
       </w:r>
+      <w:proofErr w:type="spellEnd"/>
     </w:p>
     <w:p>
       <w:pPr>
@@ -4648,6 +5688,7 @@
           <w:lang w:val="es-ES_tradnl"/>
         </w:rPr>
       </w:pPr>
+      <w:proofErr w:type="spellStart"/>
       <w:r>
         <w:rPr>
           <w:rFonts w:cstheme="minorHAnsi"/>
@@ -4655,6 +5696,7 @@
         </w:rPr>
         <w:t>Debug</w:t>
       </w:r>
+      <w:proofErr w:type="spellEnd"/>
     </w:p>
     <w:p>
       <w:pPr>
@@ -4717,8 +5759,17 @@
           <w:rFonts w:cstheme="minorHAnsi"/>
           <w:lang w:val="es-ES_tradnl"/>
         </w:rPr>
-        <w:t>Se utiliza para mostrar mensajes con un mayor nivel de detalle que debug</w:t>
-      </w:r>
+        <w:t xml:space="preserve">Se utiliza para mostrar mensajes con un mayor nivel de detalle que </w:t>
+      </w:r>
+      <w:proofErr w:type="spellStart"/>
+      <w:r>
+        <w:rPr>
+          <w:rFonts w:cstheme="minorHAnsi"/>
+          <w:lang w:val="es-ES_tradnl"/>
+        </w:rPr>
+        <w:t>debug</w:t>
+      </w:r>
+      <w:proofErr w:type="spellEnd"/>
     </w:p>
     <w:p>
       <w:pPr>
@@ -4733,6 +5784,7 @@
           <w:lang w:val="es-ES_tradnl"/>
         </w:rPr>
       </w:pPr>
+      <w:proofErr w:type="spellStart"/>
       <w:r>
         <w:rPr>
           <w:rFonts w:cstheme="minorHAnsi"/>
@@ -4740,6 +5792,7 @@
         </w:rPr>
         <w:t>All</w:t>
       </w:r>
+      <w:proofErr w:type="spellEnd"/>
     </w:p>
     <w:p>
       <w:pPr>
@@ -4797,12 +5850,53 @@
         </w:rPr>
         <w:t>MDC (</w:t>
       </w:r>
+      <w:proofErr w:type="spellStart"/>
       <w:r>
         <w:rPr>
           <w:rFonts w:cstheme="minorHAnsi"/>
           <w:shd w:val="clear" w:color="auto" w:fill="FFFFFF"/>
         </w:rPr>
-        <w:t xml:space="preserve">Mapped Diagnostic Context) </w:t>
+        <w:t>Mapped</w:t>
+      </w:r>
+      <w:proofErr w:type="spellEnd"/>
+      <w:r>
+        <w:rPr>
+          <w:rFonts w:cstheme="minorHAnsi"/>
+          <w:shd w:val="clear" w:color="auto" w:fill="FFFFFF"/>
+        </w:rPr>
+        <w:t xml:space="preserve"> </w:t>
+      </w:r>
+      <w:proofErr w:type="spellStart"/>
+      <w:r>
+        <w:rPr>
+          <w:rFonts w:cstheme="minorHAnsi"/>
+          <w:shd w:val="clear" w:color="auto" w:fill="FFFFFF"/>
+        </w:rPr>
+        <w:t>Diagnostic</w:t>
+      </w:r>
+      <w:proofErr w:type="spellEnd"/>
+      <w:r>
+        <w:rPr>
+          <w:rFonts w:cstheme="minorHAnsi"/>
+          <w:shd w:val="clear" w:color="auto" w:fill="FFFFFF"/>
+        </w:rPr>
+        <w:t xml:space="preserve"> </w:t>
+      </w:r>
+      <w:proofErr w:type="spellStart"/>
+      <w:r>
+        <w:rPr>
+          <w:rFonts w:cstheme="minorHAnsi"/>
+          <w:shd w:val="clear" w:color="auto" w:fill="FFFFFF"/>
+        </w:rPr>
+        <w:t>Context</w:t>
+      </w:r>
+      <w:proofErr w:type="spellEnd"/>
+      <w:r>
+        <w:rPr>
+          <w:rFonts w:cstheme="minorHAnsi"/>
+          <w:shd w:val="clear" w:color="auto" w:fill="FFFFFF"/>
+        </w:rPr>
+        <w:t xml:space="preserve">) </w:t>
       </w:r>
       <w:r>
         <w:rPr>
@@ -4866,7 +5960,39 @@
           <w:rFonts w:cstheme="minorHAnsi"/>
           <w:lang w:val="es-ES_tradnl"/>
         </w:rPr>
-        <w:t>Creamos un proyecto con un main y una clase (o hacemos usando Maven o Spring Boot)</w:t>
+        <w:t xml:space="preserve">Creamos un proyecto con un </w:t>
+      </w:r>
+      <w:proofErr w:type="spellStart"/>
+      <w:r>
+        <w:rPr>
+          <w:rFonts w:cstheme="minorHAnsi"/>
+          <w:lang w:val="es-ES_tradnl"/>
+        </w:rPr>
+        <w:t>main</w:t>
+      </w:r>
+      <w:proofErr w:type="spellEnd"/>
+      <w:r>
+        <w:rPr>
+          <w:rFonts w:cstheme="minorHAnsi"/>
+          <w:lang w:val="es-ES_tradnl"/>
+        </w:rPr>
+        <w:t xml:space="preserve"> y una clase (o hacemos usando Maven o Spring </w:t>
+      </w:r>
+      <w:proofErr w:type="spellStart"/>
+      <w:r>
+        <w:rPr>
+          <w:rFonts w:cstheme="minorHAnsi"/>
+          <w:lang w:val="es-ES_tradnl"/>
+        </w:rPr>
+        <w:t>Boot</w:t>
+      </w:r>
+      <w:proofErr w:type="spellEnd"/>
+      <w:r>
+        <w:rPr>
+          <w:rFonts w:cstheme="minorHAnsi"/>
+          <w:lang w:val="es-ES_tradnl"/>
+        </w:rPr>
+        <w:t>)</w:t>
       </w:r>
     </w:p>
     <w:p>
@@ -5372,7 +6498,23 @@
           <w:rFonts w:cstheme="minorHAnsi"/>
           <w:lang w:val="es-ES_tradnl"/>
         </w:rPr>
-        <w:t>Queremos que se escriban los daros guardados en el MDC en el nivel de info. Hemos hecho dos ejemplos para ver las diferencias.</w:t>
+        <w:t xml:space="preserve">Queremos que se escriban los daros guardados en el MDC en el nivel de </w:t>
+      </w:r>
+      <w:proofErr w:type="spellStart"/>
+      <w:r>
+        <w:rPr>
+          <w:rFonts w:cstheme="minorHAnsi"/>
+          <w:lang w:val="es-ES_tradnl"/>
+        </w:rPr>
+        <w:t>info</w:t>
+      </w:r>
+      <w:proofErr w:type="spellEnd"/>
+      <w:r>
+        <w:rPr>
+          <w:rFonts w:cstheme="minorHAnsi"/>
+          <w:lang w:val="es-ES_tradnl"/>
+        </w:rPr>
+        <w:t>. Hemos hecho dos ejemplos para ver las diferencias.</w:t>
       </w:r>
     </w:p>
     <w:p>
@@ -5444,7 +6586,25 @@
           <w:rFonts w:cstheme="minorHAnsi"/>
           <w:lang w:val="es-ES_tradnl"/>
         </w:rPr>
-        <w:t>Para terminar, tenemos que irnos al archivo application.properties para indicar la o las salidas y el formato de la misma.</w:t>
+        <w:t xml:space="preserve">Para terminar, tenemos que irnos al archivo </w:t>
+      </w:r>
+      <w:proofErr w:type="spellStart"/>
+      <w:proofErr w:type="gramStart"/>
+      <w:r>
+        <w:rPr>
+          <w:rFonts w:cstheme="minorHAnsi"/>
+          <w:lang w:val="es-ES_tradnl"/>
+        </w:rPr>
+        <w:t>application.properties</w:t>
+      </w:r>
+      <w:proofErr w:type="spellEnd"/>
+      <w:proofErr w:type="gramEnd"/>
+      <w:r>
+        <w:rPr>
+          <w:rFonts w:cstheme="minorHAnsi"/>
+          <w:lang w:val="es-ES_tradnl"/>
+        </w:rPr>
+        <w:t xml:space="preserve"> para indicar la o las salidas y el formato de la misma.</w:t>
       </w:r>
     </w:p>
     <w:p>
@@ -5513,7 +6673,23 @@
           <w:rFonts w:cstheme="minorHAnsi"/>
           <w:lang w:val="es-ES_tradnl"/>
         </w:rPr>
-        <w:t>En primer lugar, ponemos que queremos que nos muestre el nivel info.</w:t>
+        <w:t xml:space="preserve">En primer lugar, ponemos que queremos que nos muestre el nivel </w:t>
+      </w:r>
+      <w:proofErr w:type="spellStart"/>
+      <w:r>
+        <w:rPr>
+          <w:rFonts w:cstheme="minorHAnsi"/>
+          <w:lang w:val="es-ES_tradnl"/>
+        </w:rPr>
+        <w:t>info</w:t>
+      </w:r>
+      <w:proofErr w:type="spellEnd"/>
+      <w:r>
+        <w:rPr>
+          <w:rFonts w:cstheme="minorHAnsi"/>
+          <w:lang w:val="es-ES_tradnl"/>
+        </w:rPr>
+        <w:t>.</w:t>
       </w:r>
     </w:p>
     <w:p>
@@ -5549,7 +6725,23 @@
           <w:rFonts w:cstheme="minorHAnsi"/>
           <w:lang w:val="es-ES_tradnl"/>
         </w:rPr>
-        <w:t>Para terminar, podemos ver el formato. Necesitamos usar %X para que nos cambie el id indicado por el valor al que representa. %5p hace referencia al nivel del lo, para que nos lo escriba también.</w:t>
+        <w:t xml:space="preserve">Para terminar, podemos ver el formato. Necesitamos usar %X para que nos cambie el id indicado por el valor al que representa. %5p hace referencia al nivel </w:t>
+      </w:r>
+      <w:proofErr w:type="spellStart"/>
+      <w:r>
+        <w:rPr>
+          <w:rFonts w:cstheme="minorHAnsi"/>
+          <w:lang w:val="es-ES_tradnl"/>
+        </w:rPr>
+        <w:t>del</w:t>
+      </w:r>
+      <w:proofErr w:type="spellEnd"/>
+      <w:r>
+        <w:rPr>
+          <w:rFonts w:cstheme="minorHAnsi"/>
+          <w:lang w:val="es-ES_tradnl"/>
+        </w:rPr>
+        <w:t xml:space="preserve"> lo, para que nos lo escriba también.</w:t>
       </w:r>
     </w:p>
     <w:p>
@@ -5570,7 +6762,23 @@
           <w:rFonts w:cstheme="minorHAnsi"/>
           <w:lang w:val="es-ES_tradnl"/>
         </w:rPr>
-        <w:t>Creamos un objeto dentro de nuestro main, y llamamos al método que hemos creado.</w:t>
+        <w:t xml:space="preserve">Creamos un objeto dentro de nuestro </w:t>
+      </w:r>
+      <w:proofErr w:type="spellStart"/>
+      <w:r>
+        <w:rPr>
+          <w:rFonts w:cstheme="minorHAnsi"/>
+          <w:lang w:val="es-ES_tradnl"/>
+        </w:rPr>
+        <w:t>main</w:t>
+      </w:r>
+      <w:proofErr w:type="spellEnd"/>
+      <w:r>
+        <w:rPr>
+          <w:rFonts w:cstheme="minorHAnsi"/>
+          <w:lang w:val="es-ES_tradnl"/>
+        </w:rPr>
+        <w:t>, y llamamos al método que hemos creado.</w:t>
       </w:r>
     </w:p>
     <w:p>
@@ -5823,7 +7031,25 @@
           <w:rFonts w:cstheme="minorHAnsi"/>
           <w:lang w:val="es-ES_tradnl"/>
         </w:rPr>
-        <w:t>@Log se importa de la librería lombok.extern.java.Log.</w:t>
+        <w:t xml:space="preserve">@Log se importa de la librería </w:t>
+      </w:r>
+      <w:proofErr w:type="spellStart"/>
+      <w:proofErr w:type="gramStart"/>
+      <w:r>
+        <w:rPr>
+          <w:rFonts w:cstheme="minorHAnsi"/>
+          <w:lang w:val="es-ES_tradnl"/>
+        </w:rPr>
+        <w:t>lombok.extern.java.Log</w:t>
+      </w:r>
+      <w:proofErr w:type="spellEnd"/>
+      <w:proofErr w:type="gramEnd"/>
+      <w:r>
+        <w:rPr>
+          <w:rFonts w:cstheme="minorHAnsi"/>
+          <w:lang w:val="es-ES_tradnl"/>
+        </w:rPr>
+        <w:t>.</w:t>
       </w:r>
     </w:p>
     <w:p>
@@ -5841,7 +7067,23 @@
           <w:rFonts w:cstheme="minorHAnsi"/>
           <w:lang w:val="es-ES_tradnl"/>
         </w:rPr>
-        <w:t>@Slf4j se importa de la librería lombok.extern.slf4j.Slf4j.</w:t>
+        <w:t xml:space="preserve">@Slf4j se importa de la librería </w:t>
+      </w:r>
+      <w:proofErr w:type="gramStart"/>
+      <w:r>
+        <w:rPr>
+          <w:rFonts w:cstheme="minorHAnsi"/>
+          <w:lang w:val="es-ES_tradnl"/>
+        </w:rPr>
+        <w:t>lombok.extern</w:t>
+      </w:r>
+      <w:proofErr w:type="gramEnd"/>
+      <w:r>
+        <w:rPr>
+          <w:rFonts w:cstheme="minorHAnsi"/>
+          <w:lang w:val="es-ES_tradnl"/>
+        </w:rPr>
+        <w:t>.slf4j.Slf4j.</w:t>
       </w:r>
     </w:p>
     <w:p>
@@ -5862,7 +7104,57 @@
           <w:rFonts w:cstheme="minorHAnsi"/>
           <w:lang w:val="es-ES_tradnl"/>
         </w:rPr>
-        <w:t>Los niveles del @Log son: info, warning y severe.</w:t>
+        <w:t xml:space="preserve">Los niveles del @Log son: </w:t>
+      </w:r>
+      <w:proofErr w:type="spellStart"/>
+      <w:r>
+        <w:rPr>
+          <w:rFonts w:cstheme="minorHAnsi"/>
+          <w:lang w:val="es-ES_tradnl"/>
+        </w:rPr>
+        <w:t>info</w:t>
+      </w:r>
+      <w:proofErr w:type="spellEnd"/>
+      <w:r>
+        <w:rPr>
+          <w:rFonts w:cstheme="minorHAnsi"/>
+          <w:lang w:val="es-ES_tradnl"/>
+        </w:rPr>
+        <w:t xml:space="preserve">, </w:t>
+      </w:r>
+      <w:proofErr w:type="spellStart"/>
+      <w:proofErr w:type="gramStart"/>
+      <w:r>
+        <w:rPr>
+          <w:rFonts w:cstheme="minorHAnsi"/>
+          <w:lang w:val="es-ES_tradnl"/>
+        </w:rPr>
+        <w:t>warning</w:t>
+      </w:r>
+      <w:proofErr w:type="spellEnd"/>
+      <w:proofErr w:type="gramEnd"/>
+      <w:r>
+        <w:rPr>
+          <w:rFonts w:cstheme="minorHAnsi"/>
+          <w:lang w:val="es-ES_tradnl"/>
+        </w:rPr>
+        <w:t xml:space="preserve"> y </w:t>
+      </w:r>
+      <w:proofErr w:type="spellStart"/>
+      <w:r>
+        <w:rPr>
+          <w:rFonts w:cstheme="minorHAnsi"/>
+          <w:lang w:val="es-ES_tradnl"/>
+        </w:rPr>
+        <w:t>severe</w:t>
+      </w:r>
+      <w:proofErr w:type="spellEnd"/>
+      <w:r>
+        <w:rPr>
+          <w:rFonts w:cstheme="minorHAnsi"/>
+          <w:lang w:val="es-ES_tradnl"/>
+        </w:rPr>
+        <w:t>.</w:t>
       </w:r>
     </w:p>
     <w:p>
@@ -5880,7 +7172,55 @@
           <w:rFonts w:cstheme="minorHAnsi"/>
           <w:lang w:val="es-ES_tradnl"/>
         </w:rPr>
-        <w:t>Los niveles de @Slf4j son: trace, debug, info, warn y error.</w:t>
+        <w:t xml:space="preserve">Los niveles de @Slf4j son: trace, </w:t>
+      </w:r>
+      <w:proofErr w:type="spellStart"/>
+      <w:r>
+        <w:rPr>
+          <w:rFonts w:cstheme="minorHAnsi"/>
+          <w:lang w:val="es-ES_tradnl"/>
+        </w:rPr>
+        <w:t>debug</w:t>
+      </w:r>
+      <w:proofErr w:type="spellEnd"/>
+      <w:r>
+        <w:rPr>
+          <w:rFonts w:cstheme="minorHAnsi"/>
+          <w:lang w:val="es-ES_tradnl"/>
+        </w:rPr>
+        <w:t xml:space="preserve">, </w:t>
+      </w:r>
+      <w:proofErr w:type="spellStart"/>
+      <w:r>
+        <w:rPr>
+          <w:rFonts w:cstheme="minorHAnsi"/>
+          <w:lang w:val="es-ES_tradnl"/>
+        </w:rPr>
+        <w:t>info</w:t>
+      </w:r>
+      <w:proofErr w:type="spellEnd"/>
+      <w:r>
+        <w:rPr>
+          <w:rFonts w:cstheme="minorHAnsi"/>
+          <w:lang w:val="es-ES_tradnl"/>
+        </w:rPr>
+        <w:t xml:space="preserve">, </w:t>
+      </w:r>
+      <w:proofErr w:type="spellStart"/>
+      <w:r>
+        <w:rPr>
+          <w:rFonts w:cstheme="minorHAnsi"/>
+          <w:lang w:val="es-ES_tradnl"/>
+        </w:rPr>
+        <w:t>warn</w:t>
+      </w:r>
+      <w:proofErr w:type="spellEnd"/>
+      <w:r>
+        <w:rPr>
+          <w:rFonts w:cstheme="minorHAnsi"/>
+          <w:lang w:val="es-ES_tradnl"/>
+        </w:rPr>
+        <w:t xml:space="preserve"> y error.</w:t>
       </w:r>
     </w:p>
     <w:p>
@@ -5962,6 +7302,7 @@
           <w:rFonts w:cstheme="minorHAnsi"/>
         </w:rPr>
       </w:pPr>
+      <w:proofErr w:type="spellStart"/>
       <w:r>
         <w:rPr>
           <w:rFonts w:cstheme="minorHAnsi"/>
@@ -5972,25 +7313,76 @@
         <w:rPr>
           <w:rFonts w:cstheme="minorHAnsi"/>
         </w:rPr>
-        <w:t>rivate static final java.util.logging.Logger.log =</w:t>
-      </w:r>
+        <w:t>rivate</w:t>
+      </w:r>
+      <w:proofErr w:type="spellEnd"/>
       <w:r>
         <w:rPr>
           <w:rFonts w:cstheme="minorHAnsi"/>
         </w:rPr>
         <w:t xml:space="preserve"> </w:t>
       </w:r>
-      <w:r>
-        <w:rPr>
-          <w:rFonts w:cstheme="minorHAnsi"/>
-        </w:rPr>
-        <w:t>java.util.logging.L</w:t>
-      </w:r>
-      <w:r>
-        <w:rPr>
-          <w:rFonts w:cstheme="minorHAnsi"/>
-        </w:rPr>
-        <w:t>ogger.getLogger (LogExample.class.getName());</w:t>
+      <w:proofErr w:type="spellStart"/>
+      <w:r>
+        <w:rPr>
+          <w:rFonts w:cstheme="minorHAnsi"/>
+        </w:rPr>
+        <w:t>static</w:t>
+      </w:r>
+      <w:proofErr w:type="spellEnd"/>
+      <w:r>
+        <w:rPr>
+          <w:rFonts w:cstheme="minorHAnsi"/>
+        </w:rPr>
+        <w:t xml:space="preserve"> final java.util.logging.Logger.log =</w:t>
+      </w:r>
+      <w:r>
+        <w:rPr>
+          <w:rFonts w:cstheme="minorHAnsi"/>
+        </w:rPr>
+        <w:t xml:space="preserve"> </w:t>
+      </w:r>
+      <w:proofErr w:type="spellStart"/>
+      <w:proofErr w:type="gramStart"/>
+      <w:r>
+        <w:rPr>
+          <w:rFonts w:cstheme="minorHAnsi"/>
+        </w:rPr>
+        <w:t>java.util</w:t>
+      </w:r>
+      <w:proofErr w:type="gramEnd"/>
+      <w:r>
+        <w:rPr>
+          <w:rFonts w:cstheme="minorHAnsi"/>
+        </w:rPr>
+        <w:t>.logging.L</w:t>
+      </w:r>
+      <w:r>
+        <w:rPr>
+          <w:rFonts w:cstheme="minorHAnsi"/>
+        </w:rPr>
+        <w:t>ogger.getLogger</w:t>
+      </w:r>
+      <w:proofErr w:type="spellEnd"/>
+      <w:r>
+        <w:rPr>
+          <w:rFonts w:cstheme="minorHAnsi"/>
+        </w:rPr>
+        <w:t xml:space="preserve"> (</w:t>
+      </w:r>
+      <w:proofErr w:type="spellStart"/>
+      <w:r>
+        <w:rPr>
+          <w:rFonts w:cstheme="minorHAnsi"/>
+        </w:rPr>
+        <w:t>LogExample.class.getName</w:t>
+      </w:r>
+      <w:proofErr w:type="spellEnd"/>
+      <w:r>
+        <w:rPr>
+          <w:rFonts w:cstheme="minorHAnsi"/>
+        </w:rPr>
+        <w:t>());</w:t>
       </w:r>
     </w:p>
     <w:p>
@@ -6031,7 +7423,39 @@
           <w:rFonts w:cstheme="minorHAnsi"/>
           <w:lang w:val="en-US"/>
         </w:rPr>
-        <w:t>lf4j.Logger.log = org.slf4j.LoggerFactory.getLogger (LogExample.class);</w:t>
+        <w:t xml:space="preserve">lf4j.Logger.log = </w:t>
+      </w:r>
+      <w:proofErr w:type="gramStart"/>
+      <w:r>
+        <w:rPr>
+          <w:rFonts w:cstheme="minorHAnsi"/>
+          <w:lang w:val="en-US"/>
+        </w:rPr>
+        <w:t>org.slf4j.LoggerFactory</w:t>
+      </w:r>
+      <w:proofErr w:type="gramEnd"/>
+      <w:r>
+        <w:rPr>
+          <w:rFonts w:cstheme="minorHAnsi"/>
+          <w:lang w:val="en-US"/>
+        </w:rPr>
+        <w:t>.getLogger (</w:t>
+      </w:r>
+      <w:proofErr w:type="spellStart"/>
+      <w:r>
+        <w:rPr>
+          <w:rFonts w:cstheme="minorHAnsi"/>
+          <w:lang w:val="en-US"/>
+        </w:rPr>
+        <w:t>LogExample.class</w:t>
+      </w:r>
+      <w:proofErr w:type="spellEnd"/>
+      <w:r>
+        <w:rPr>
+          <w:rFonts w:cstheme="minorHAnsi"/>
+          <w:lang w:val="en-US"/>
+        </w:rPr>
+        <w:t>);</w:t>
       </w:r>
     </w:p>
     <w:p>
@@ -6058,6 +7482,7 @@
           <w:lang w:val="es-ES_tradnl"/>
         </w:rPr>
       </w:pPr>
+      <w:proofErr w:type="spellStart"/>
       <w:r>
         <w:rPr>
           <w:rFonts w:cstheme="minorHAnsi"/>
@@ -6065,6 +7490,7 @@
         </w:rPr>
         <w:t>Logback</w:t>
       </w:r>
+      <w:proofErr w:type="spellEnd"/>
     </w:p>
     <w:p>
       <w:pPr>
@@ -6088,7 +7514,23 @@
           <w:rFonts w:cstheme="minorHAnsi"/>
           <w:lang w:val="es-ES_tradnl"/>
         </w:rPr>
-        <w:t xml:space="preserve">de logging </w:t>
+        <w:t xml:space="preserve">de </w:t>
+      </w:r>
+      <w:proofErr w:type="spellStart"/>
+      <w:r>
+        <w:rPr>
+          <w:rFonts w:cstheme="minorHAnsi"/>
+          <w:lang w:val="es-ES_tradnl"/>
+        </w:rPr>
+        <w:t>logging</w:t>
+      </w:r>
+      <w:proofErr w:type="spellEnd"/>
+      <w:r>
+        <w:rPr>
+          <w:rFonts w:cstheme="minorHAnsi"/>
+          <w:lang w:val="es-ES_tradnl"/>
+        </w:rPr>
+        <w:t xml:space="preserve"> </w:t>
       </w:r>
       <w:r>
         <w:rPr>
@@ -6150,23 +7592,55 @@
           <w:rFonts w:cstheme="minorHAnsi"/>
           <w:lang w:val="es-ES_tradnl"/>
         </w:rPr>
-        <w:t>Por defecto, envía los mensajes a la consola y el nivel es debug.</w:t>
-      </w:r>
-    </w:p>
-    <w:p>
-      <w:pPr>
-        <w:spacing w:line="360" w:lineRule="auto"/>
-        <w:rPr>
-          <w:rFonts w:cstheme="minorHAnsi"/>
-          <w:lang w:val="es-ES_tradnl"/>
-        </w:rPr>
-      </w:pPr>
-      <w:r>
-        <w:rPr>
-          <w:rFonts w:cstheme="minorHAnsi"/>
-          <w:lang w:val="es-ES_tradnl"/>
-        </w:rPr>
-        <w:t>Es necesario añadir el archivo .jar a nuestro proyecto para que detecte las anotaciones utilizadas.</w:t>
+        <w:t xml:space="preserve">Por defecto, envía los mensajes a la consola y el nivel es </w:t>
+      </w:r>
+      <w:proofErr w:type="spellStart"/>
+      <w:r>
+        <w:rPr>
+          <w:rFonts w:cstheme="minorHAnsi"/>
+          <w:lang w:val="es-ES_tradnl"/>
+        </w:rPr>
+        <w:t>debug</w:t>
+      </w:r>
+      <w:proofErr w:type="spellEnd"/>
+      <w:r>
+        <w:rPr>
+          <w:rFonts w:cstheme="minorHAnsi"/>
+          <w:lang w:val="es-ES_tradnl"/>
+        </w:rPr>
+        <w:t>.</w:t>
+      </w:r>
+    </w:p>
+    <w:p>
+      <w:pPr>
+        <w:spacing w:line="360" w:lineRule="auto"/>
+        <w:rPr>
+          <w:rFonts w:cstheme="minorHAnsi"/>
+          <w:lang w:val="es-ES_tradnl"/>
+        </w:rPr>
+      </w:pPr>
+      <w:r>
+        <w:rPr>
+          <w:rFonts w:cstheme="minorHAnsi"/>
+          <w:lang w:val="es-ES_tradnl"/>
+        </w:rPr>
+        <w:t>Es necesario añadir el archivo .</w:t>
+      </w:r>
+      <w:proofErr w:type="spellStart"/>
+      <w:r>
+        <w:rPr>
+          <w:rFonts w:cstheme="minorHAnsi"/>
+          <w:lang w:val="es-ES_tradnl"/>
+        </w:rPr>
+        <w:t>jar</w:t>
+      </w:r>
+      <w:proofErr w:type="spellEnd"/>
+      <w:r>
+        <w:rPr>
+          <w:rFonts w:cstheme="minorHAnsi"/>
+          <w:lang w:val="es-ES_tradnl"/>
+        </w:rPr>
+        <w:t xml:space="preserve"> a nuestro proyecto para que detecte las anotaciones utilizadas.</w:t>
       </w:r>
     </w:p>
     <w:p>
@@ -6333,8 +7807,17 @@
           <w:rFonts w:cstheme="minorHAnsi"/>
           <w:lang w:val="es-ES_tradnl"/>
         </w:rPr>
-        <w:t>Patrón Builder</w:t>
-      </w:r>
+        <w:t xml:space="preserve">Patrón </w:t>
+      </w:r>
+      <w:proofErr w:type="spellStart"/>
+      <w:r>
+        <w:rPr>
+          <w:rFonts w:cstheme="minorHAnsi"/>
+          <w:lang w:val="es-ES_tradnl"/>
+        </w:rPr>
+        <w:t>Builder</w:t>
+      </w:r>
+      <w:proofErr w:type="spellEnd"/>
     </w:p>
     <w:p>
       <w:pPr>
@@ -6465,7 +7948,23 @@
           <w:rFonts w:cstheme="minorHAnsi"/>
           <w:lang w:val="es-ES_tradnl"/>
         </w:rPr>
-        <w:t>En primer lugar, tenemos nuestra clase abstracta Builder.</w:t>
+        <w:t xml:space="preserve">En primer lugar, tenemos nuestra clase abstracta </w:t>
+      </w:r>
+      <w:proofErr w:type="spellStart"/>
+      <w:r>
+        <w:rPr>
+          <w:rFonts w:cstheme="minorHAnsi"/>
+          <w:lang w:val="es-ES_tradnl"/>
+        </w:rPr>
+        <w:t>Builder</w:t>
+      </w:r>
+      <w:proofErr w:type="spellEnd"/>
+      <w:r>
+        <w:rPr>
+          <w:rFonts w:cstheme="minorHAnsi"/>
+          <w:lang w:val="es-ES_tradnl"/>
+        </w:rPr>
+        <w:t>.</w:t>
       </w:r>
     </w:p>
     <w:p>
@@ -6583,7 +8082,23 @@
           <w:rFonts w:cstheme="minorHAnsi"/>
           <w:lang w:val="es-ES_tradnl"/>
         </w:rPr>
-        <w:t>s que heredan de Builder,</w:t>
+        <w:t xml:space="preserve">s que heredan de </w:t>
+      </w:r>
+      <w:proofErr w:type="spellStart"/>
+      <w:r>
+        <w:rPr>
+          <w:rFonts w:cstheme="minorHAnsi"/>
+          <w:lang w:val="es-ES_tradnl"/>
+        </w:rPr>
+        <w:t>Builder</w:t>
+      </w:r>
+      <w:proofErr w:type="spellEnd"/>
+      <w:r>
+        <w:rPr>
+          <w:rFonts w:cstheme="minorHAnsi"/>
+          <w:lang w:val="es-ES_tradnl"/>
+        </w:rPr>
+        <w:t>,</w:t>
       </w:r>
       <w:r>
         <w:rPr>
@@ -6636,8 +8151,17 @@
           <w:rFonts w:cstheme="minorHAnsi"/>
           <w:lang w:val="es-ES_tradnl"/>
         </w:rPr>
-        <w:t>Patrón Factory Method</w:t>
-      </w:r>
+        <w:t xml:space="preserve">Patrón Factory </w:t>
+      </w:r>
+      <w:proofErr w:type="spellStart"/>
+      <w:r>
+        <w:rPr>
+          <w:rFonts w:cstheme="minorHAnsi"/>
+          <w:lang w:val="es-ES_tradnl"/>
+        </w:rPr>
+        <w:t>Method</w:t>
+      </w:r>
+      <w:proofErr w:type="spellEnd"/>
     </w:p>
     <w:p>
       <w:pPr>
@@ -6743,7 +8267,48 @@
           <w:rFonts w:cstheme="minorHAnsi"/>
           <w:lang w:val="es-ES_tradnl"/>
         </w:rPr>
-        <w:t>La interfaz Product, define la estructura de los objetos que podemos crear con el factoryMethod().</w:t>
+        <w:t xml:space="preserve">La interfaz </w:t>
+      </w:r>
+      <w:proofErr w:type="spellStart"/>
+      <w:r>
+        <w:rPr>
+          <w:rFonts w:cstheme="minorHAnsi"/>
+          <w:lang w:val="es-ES_tradnl"/>
+        </w:rPr>
+        <w:t>Product</w:t>
+      </w:r>
+      <w:proofErr w:type="spellEnd"/>
+      <w:r>
+        <w:rPr>
+          <w:rFonts w:cstheme="minorHAnsi"/>
+          <w:lang w:val="es-ES_tradnl"/>
+        </w:rPr>
+        <w:t xml:space="preserve">, define la estructura de los objetos que podemos crear con el </w:t>
+      </w:r>
+      <w:proofErr w:type="spellStart"/>
+      <w:proofErr w:type="gramStart"/>
+      <w:r>
+        <w:rPr>
+          <w:rFonts w:cstheme="minorHAnsi"/>
+          <w:lang w:val="es-ES_tradnl"/>
+        </w:rPr>
+        <w:t>factoryMethod</w:t>
+      </w:r>
+      <w:proofErr w:type="spellEnd"/>
+      <w:r>
+        <w:rPr>
+          <w:rFonts w:cstheme="minorHAnsi"/>
+          <w:lang w:val="es-ES_tradnl"/>
+        </w:rPr>
+        <w:t>(</w:t>
+      </w:r>
+      <w:proofErr w:type="gramEnd"/>
+      <w:r>
+        <w:rPr>
+          <w:rFonts w:cstheme="minorHAnsi"/>
+          <w:lang w:val="es-ES_tradnl"/>
+        </w:rPr>
+        <w:t>).</w:t>
       </w:r>
     </w:p>
     <w:p>
@@ -6756,12 +8321,37 @@
           <w:lang w:val="es-ES_tradnl"/>
         </w:rPr>
       </w:pPr>
-      <w:r>
-        <w:rPr>
-          <w:rFonts w:cstheme="minorHAnsi"/>
-          <w:lang w:val="es-ES_tradnl"/>
-        </w:rPr>
-        <w:t>ConcreteProduct representa una implementación concreta de la interfaz Product.</w:t>
+      <w:proofErr w:type="spellStart"/>
+      <w:r>
+        <w:rPr>
+          <w:rFonts w:cstheme="minorHAnsi"/>
+          <w:lang w:val="es-ES_tradnl"/>
+        </w:rPr>
+        <w:t>ConcreteProduct</w:t>
+      </w:r>
+      <w:proofErr w:type="spellEnd"/>
+      <w:r>
+        <w:rPr>
+          <w:rFonts w:cstheme="minorHAnsi"/>
+          <w:lang w:val="es-ES_tradnl"/>
+        </w:rPr>
+        <w:t xml:space="preserve"> representa una implementación concreta de la interfaz </w:t>
+      </w:r>
+      <w:proofErr w:type="spellStart"/>
+      <w:r>
+        <w:rPr>
+          <w:rFonts w:cstheme="minorHAnsi"/>
+          <w:lang w:val="es-ES_tradnl"/>
+        </w:rPr>
+        <w:t>Product</w:t>
+      </w:r>
+      <w:proofErr w:type="spellEnd"/>
+      <w:r>
+        <w:rPr>
+          <w:rFonts w:cstheme="minorHAnsi"/>
+          <w:lang w:val="es-ES_tradnl"/>
+        </w:rPr>
+        <w:t>.</w:t>
       </w:r>
     </w:p>
     <w:p>
@@ -6779,14 +8369,64 @@
           <w:rFonts w:cstheme="minorHAnsi"/>
           <w:lang w:val="es-ES_tradnl"/>
         </w:rPr>
-        <w:t>Factory, también denominada Creator</w:t>
-      </w:r>
-      <w:r>
-        <w:rPr>
-          <w:rFonts w:cstheme="minorHAnsi"/>
-          <w:lang w:val="es-ES_tradnl"/>
-        </w:rPr>
-        <w:t>, declara el factoryMethod() que nos devuelve un objeto genérico, es decir, de tipo Product.</w:t>
+        <w:t xml:space="preserve">Factory, también denominada </w:t>
+      </w:r>
+      <w:proofErr w:type="spellStart"/>
+      <w:r>
+        <w:rPr>
+          <w:rFonts w:cstheme="minorHAnsi"/>
+          <w:lang w:val="es-ES_tradnl"/>
+        </w:rPr>
+        <w:t>Creator</w:t>
+      </w:r>
+      <w:proofErr w:type="spellEnd"/>
+      <w:r>
+        <w:rPr>
+          <w:rFonts w:cstheme="minorHAnsi"/>
+          <w:lang w:val="es-ES_tradnl"/>
+        </w:rPr>
+        <w:t xml:space="preserve">, declara el </w:t>
+      </w:r>
+      <w:proofErr w:type="spellStart"/>
+      <w:proofErr w:type="gramStart"/>
+      <w:r>
+        <w:rPr>
+          <w:rFonts w:cstheme="minorHAnsi"/>
+          <w:lang w:val="es-ES_tradnl"/>
+        </w:rPr>
+        <w:t>factoryMethod</w:t>
+      </w:r>
+      <w:proofErr w:type="spellEnd"/>
+      <w:r>
+        <w:rPr>
+          <w:rFonts w:cstheme="minorHAnsi"/>
+          <w:lang w:val="es-ES_tradnl"/>
+        </w:rPr>
+        <w:t>(</w:t>
+      </w:r>
+      <w:proofErr w:type="gramEnd"/>
+      <w:r>
+        <w:rPr>
+          <w:rFonts w:cstheme="minorHAnsi"/>
+          <w:lang w:val="es-ES_tradnl"/>
+        </w:rPr>
+        <w:t xml:space="preserve">) que nos devuelve un objeto genérico, es decir, de tipo </w:t>
+      </w:r>
+      <w:proofErr w:type="spellStart"/>
+      <w:r>
+        <w:rPr>
+          <w:rFonts w:cstheme="minorHAnsi"/>
+          <w:lang w:val="es-ES_tradnl"/>
+        </w:rPr>
+        <w:t>Product</w:t>
+      </w:r>
+      <w:proofErr w:type="spellEnd"/>
+      <w:r>
+        <w:rPr>
+          <w:rFonts w:cstheme="minorHAnsi"/>
+          <w:lang w:val="es-ES_tradnl"/>
+        </w:rPr>
+        <w:t>.</w:t>
       </w:r>
     </w:p>
     <w:p>
@@ -6799,12 +8439,62 @@
           <w:lang w:val="es-ES_tradnl"/>
         </w:rPr>
       </w:pPr>
-      <w:r>
-        <w:rPr>
-          <w:rFonts w:cstheme="minorHAnsi"/>
-          <w:lang w:val="es-ES_tradnl"/>
-        </w:rPr>
-        <w:t>ConcreteFactory se encarga de sobrescribir el factoryMethod() para devolver un objeto de algún tipo de ConcreteProduct.</w:t>
+      <w:proofErr w:type="spellStart"/>
+      <w:r>
+        <w:rPr>
+          <w:rFonts w:cstheme="minorHAnsi"/>
+          <w:lang w:val="es-ES_tradnl"/>
+        </w:rPr>
+        <w:t>ConcreteFactory</w:t>
+      </w:r>
+      <w:proofErr w:type="spellEnd"/>
+      <w:r>
+        <w:rPr>
+          <w:rFonts w:cstheme="minorHAnsi"/>
+          <w:lang w:val="es-ES_tradnl"/>
+        </w:rPr>
+        <w:t xml:space="preserve"> se encarga de sobrescribir el </w:t>
+      </w:r>
+      <w:proofErr w:type="spellStart"/>
+      <w:proofErr w:type="gramStart"/>
+      <w:r>
+        <w:rPr>
+          <w:rFonts w:cstheme="minorHAnsi"/>
+          <w:lang w:val="es-ES_tradnl"/>
+        </w:rPr>
+        <w:t>factoryMethod</w:t>
+      </w:r>
+      <w:proofErr w:type="spellEnd"/>
+      <w:r>
+        <w:rPr>
+          <w:rFonts w:cstheme="minorHAnsi"/>
+          <w:lang w:val="es-ES_tradnl"/>
+        </w:rPr>
+        <w:t>(</w:t>
+      </w:r>
+      <w:proofErr w:type="gramEnd"/>
+      <w:r>
+        <w:rPr>
+          <w:rFonts w:cstheme="minorHAnsi"/>
+          <w:lang w:val="es-ES_tradnl"/>
+        </w:rPr>
+        <w:t xml:space="preserve">) para devolver un objeto de algún tipo de </w:t>
+      </w:r>
+      <w:proofErr w:type="spellStart"/>
+      <w:r>
+        <w:rPr>
+          <w:rFonts w:cstheme="minorHAnsi"/>
+          <w:lang w:val="es-ES_tradnl"/>
+        </w:rPr>
+        <w:t>ConcreteProduct</w:t>
+      </w:r>
+      <w:proofErr w:type="spellEnd"/>
+      <w:r>
+        <w:rPr>
+          <w:rFonts w:cstheme="minorHAnsi"/>
+          <w:lang w:val="es-ES_tradnl"/>
+        </w:rPr>
+        <w:t>.</w:t>
       </w:r>
     </w:p>
     <w:p>
@@ -6827,19 +8517,21 @@
         </w:rPr>
         <w:t xml:space="preserve">Patrón </w:t>
       </w:r>
-      <w:r>
-        <w:rPr>
-          <w:rFonts w:cstheme="minorHAnsi"/>
-          <w:lang w:val="es-ES_tradnl"/>
-        </w:rPr>
-        <w:t xml:space="preserve">Abstract </w:t>
-      </w:r>
-      <w:r>
-        <w:rPr>
-          <w:rFonts w:cstheme="minorHAnsi"/>
-          <w:lang w:val="es-ES_tradnl"/>
-        </w:rPr>
-        <w:t>Factory</w:t>
+      <w:proofErr w:type="spellStart"/>
+      <w:r>
+        <w:rPr>
+          <w:rFonts w:cstheme="minorHAnsi"/>
+          <w:lang w:val="es-ES_tradnl"/>
+        </w:rPr>
+        <w:t>Abstract</w:t>
+      </w:r>
+      <w:proofErr w:type="spellEnd"/>
+      <w:r>
+        <w:rPr>
+          <w:rFonts w:cstheme="minorHAnsi"/>
+          <w:lang w:val="es-ES_tradnl"/>
+        </w:rPr>
+        <w:t xml:space="preserve"> Factory</w:t>
       </w:r>
     </w:p>
     <w:p>
@@ -6857,21 +8549,7 @@
           <w:rFonts w:cstheme="minorHAnsi"/>
           <w:lang w:val="es-ES_tradnl"/>
         </w:rPr>
-        <w:t>Proporciona una interfaz que n</w:t>
-      </w:r>
-      <w:r>
-        <w:rPr>
-          <w:rFonts w:cstheme="minorHAnsi"/>
-          <w:lang w:val="es-ES_tradnl"/>
-        </w:rPr>
-        <w:t>os permite</w:t>
-      </w:r>
-      <w:r>
-        <w:rPr>
-          <w:rFonts w:cstheme="minorHAnsi"/>
-          <w:lang w:val="es-ES_tradnl"/>
-        </w:rPr>
-        <w:t xml:space="preserve"> producir familias de objetos relacionados sin especificar sus clases concretas.</w:t>
+        <w:t>Proporciona una interfaz que nos permite producir familias de objetos relacionados sin especificar sus clases concretas.</w:t>
       </w:r>
     </w:p>
     <w:p>
@@ -6954,7 +8632,23 @@
           <w:rFonts w:cstheme="minorHAnsi"/>
           <w:lang w:val="es-ES_tradnl"/>
         </w:rPr>
-        <w:t>La interfaz Abstract Factory define un conjunto de métodos para la creación de productos</w:t>
+        <w:t xml:space="preserve">La interfaz </w:t>
+      </w:r>
+      <w:proofErr w:type="spellStart"/>
+      <w:r>
+        <w:rPr>
+          <w:rFonts w:cstheme="minorHAnsi"/>
+          <w:lang w:val="es-ES_tradnl"/>
+        </w:rPr>
+        <w:t>Abstract</w:t>
+      </w:r>
+      <w:proofErr w:type="spellEnd"/>
+      <w:r>
+        <w:rPr>
+          <w:rFonts w:cstheme="minorHAnsi"/>
+          <w:lang w:val="es-ES_tradnl"/>
+        </w:rPr>
+        <w:t xml:space="preserve"> Factory define un conjunto de métodos para la creación de productos</w:t>
       </w:r>
       <w:r>
         <w:rPr>
@@ -6986,7 +8680,39 @@
           <w:rFonts w:cstheme="minorHAnsi"/>
           <w:lang w:val="es-ES_tradnl"/>
         </w:rPr>
-        <w:t>Las ConcreteFactory sobrescriben los métodos de Abstract Factory para crear distintos objetos concretos.</w:t>
+        <w:t xml:space="preserve">Las </w:t>
+      </w:r>
+      <w:proofErr w:type="spellStart"/>
+      <w:r>
+        <w:rPr>
+          <w:rFonts w:cstheme="minorHAnsi"/>
+          <w:lang w:val="es-ES_tradnl"/>
+        </w:rPr>
+        <w:t>ConcreteFactory</w:t>
+      </w:r>
+      <w:proofErr w:type="spellEnd"/>
+      <w:r>
+        <w:rPr>
+          <w:rFonts w:cstheme="minorHAnsi"/>
+          <w:lang w:val="es-ES_tradnl"/>
+        </w:rPr>
+        <w:t xml:space="preserve"> sobrescriben los métodos de </w:t>
+      </w:r>
+      <w:proofErr w:type="spellStart"/>
+      <w:r>
+        <w:rPr>
+          <w:rFonts w:cstheme="minorHAnsi"/>
+          <w:lang w:val="es-ES_tradnl"/>
+        </w:rPr>
+        <w:t>Abstract</w:t>
+      </w:r>
+      <w:proofErr w:type="spellEnd"/>
+      <w:r>
+        <w:rPr>
+          <w:rFonts w:cstheme="minorHAnsi"/>
+          <w:lang w:val="es-ES_tradnl"/>
+        </w:rPr>
+        <w:t xml:space="preserve"> Factory para crear distintos objetos concretos.</w:t>
       </w:r>
     </w:p>
     <w:p>
@@ -6999,12 +8725,21 @@
           <w:lang w:val="es-ES_tradnl"/>
         </w:rPr>
       </w:pPr>
-      <w:r>
-        <w:rPr>
-          <w:rFonts w:cstheme="minorHAnsi"/>
-          <w:lang w:val="es-ES_tradnl"/>
-        </w:rPr>
-        <w:t>AbstractProduct es una interfaz que define la estructura de los productos que se pueden crear.</w:t>
+      <w:proofErr w:type="spellStart"/>
+      <w:r>
+        <w:rPr>
+          <w:rFonts w:cstheme="minorHAnsi"/>
+          <w:lang w:val="es-ES_tradnl"/>
+        </w:rPr>
+        <w:t>AbstractProduct</w:t>
+      </w:r>
+      <w:proofErr w:type="spellEnd"/>
+      <w:r>
+        <w:rPr>
+          <w:rFonts w:cstheme="minorHAnsi"/>
+          <w:lang w:val="es-ES_tradnl"/>
+        </w:rPr>
+        <w:t xml:space="preserve"> es una interfaz que define la estructura de los productos que se pueden crear.</w:t>
       </w:r>
     </w:p>
     <w:p>
@@ -7022,7 +8757,39 @@
           <w:rFonts w:cstheme="minorHAnsi"/>
           <w:lang w:val="es-ES_tradnl"/>
         </w:rPr>
-        <w:t>Los ConcreteProduct implementan la interfaz AbstractProduct.</w:t>
+        <w:t xml:space="preserve">Los </w:t>
+      </w:r>
+      <w:proofErr w:type="spellStart"/>
+      <w:r>
+        <w:rPr>
+          <w:rFonts w:cstheme="minorHAnsi"/>
+          <w:lang w:val="es-ES_tradnl"/>
+        </w:rPr>
+        <w:t>ConcreteProduct</w:t>
+      </w:r>
+      <w:proofErr w:type="spellEnd"/>
+      <w:r>
+        <w:rPr>
+          <w:rFonts w:cstheme="minorHAnsi"/>
+          <w:lang w:val="es-ES_tradnl"/>
+        </w:rPr>
+        <w:t xml:space="preserve"> implementan la interfaz </w:t>
+      </w:r>
+      <w:proofErr w:type="spellStart"/>
+      <w:r>
+        <w:rPr>
+          <w:rFonts w:cstheme="minorHAnsi"/>
+          <w:lang w:val="es-ES_tradnl"/>
+        </w:rPr>
+        <w:t>AbstractProduct</w:t>
+      </w:r>
+      <w:proofErr w:type="spellEnd"/>
+      <w:r>
+        <w:rPr>
+          <w:rFonts w:cstheme="minorHAnsi"/>
+          <w:lang w:val="es-ES_tradnl"/>
+        </w:rPr>
+        <w:t>.</w:t>
       </w:r>
     </w:p>
     <w:p>
@@ -7054,7 +8821,39 @@
           <w:rFonts w:cstheme="minorHAnsi"/>
           <w:lang w:val="es-ES_tradnl"/>
         </w:rPr>
-        <w:t>Diferencias entre el patrón Factory Method y el Abstract Factory</w:t>
+        <w:t xml:space="preserve">Diferencias entre el patrón Factory </w:t>
+      </w:r>
+      <w:proofErr w:type="spellStart"/>
+      <w:r>
+        <w:rPr>
+          <w:rFonts w:cstheme="minorHAnsi"/>
+          <w:lang w:val="es-ES_tradnl"/>
+        </w:rPr>
+        <w:t>Method</w:t>
+      </w:r>
+      <w:proofErr w:type="spellEnd"/>
+      <w:r>
+        <w:rPr>
+          <w:rFonts w:cstheme="minorHAnsi"/>
+          <w:lang w:val="es-ES_tradnl"/>
+        </w:rPr>
+        <w:t xml:space="preserve"> y el </w:t>
+      </w:r>
+      <w:proofErr w:type="spellStart"/>
+      <w:r>
+        <w:rPr>
+          <w:rFonts w:cstheme="minorHAnsi"/>
+          <w:lang w:val="es-ES_tradnl"/>
+        </w:rPr>
+        <w:t>Abstract</w:t>
+      </w:r>
+      <w:proofErr w:type="spellEnd"/>
+      <w:r>
+        <w:rPr>
+          <w:rFonts w:cstheme="minorHAnsi"/>
+          <w:lang w:val="es-ES_tradnl"/>
+        </w:rPr>
+        <w:t xml:space="preserve"> Factory</w:t>
       </w:r>
     </w:p>
     <w:p>
@@ -7075,7 +8874,23 @@
           <w:rFonts w:cstheme="minorHAnsi"/>
           <w:lang w:val="es-ES_tradnl"/>
         </w:rPr>
-        <w:t>Factory Method se preocupa por crear un único producto.</w:t>
+        <w:t xml:space="preserve">Factory </w:t>
+      </w:r>
+      <w:proofErr w:type="spellStart"/>
+      <w:r>
+        <w:rPr>
+          <w:rFonts w:cstheme="minorHAnsi"/>
+          <w:lang w:val="es-ES_tradnl"/>
+        </w:rPr>
+        <w:t>Method</w:t>
+      </w:r>
+      <w:proofErr w:type="spellEnd"/>
+      <w:r>
+        <w:rPr>
+          <w:rFonts w:cstheme="minorHAnsi"/>
+          <w:lang w:val="es-ES_tradnl"/>
+        </w:rPr>
+        <w:t xml:space="preserve"> se preocupa por crear un único producto.</w:t>
       </w:r>
     </w:p>
     <w:p>
@@ -7091,12 +8906,21 @@
           <w:lang w:val="es-ES_tradnl"/>
         </w:rPr>
       </w:pPr>
-      <w:r>
-        <w:rPr>
-          <w:rFonts w:cstheme="minorHAnsi"/>
-          <w:lang w:val="es-ES_tradnl"/>
-        </w:rPr>
-        <w:t>Abstract Factory lo que crea son familias de productos.</w:t>
+      <w:proofErr w:type="spellStart"/>
+      <w:r>
+        <w:rPr>
+          <w:rFonts w:cstheme="minorHAnsi"/>
+          <w:lang w:val="es-ES_tradnl"/>
+        </w:rPr>
+        <w:t>Abstract</w:t>
+      </w:r>
+      <w:proofErr w:type="spellEnd"/>
+      <w:r>
+        <w:rPr>
+          <w:rFonts w:cstheme="minorHAnsi"/>
+          <w:lang w:val="es-ES_tradnl"/>
+        </w:rPr>
+        <w:t xml:space="preserve"> Factory lo que crea son familias de productos.</w:t>
       </w:r>
     </w:p>
     <w:p>
@@ -7117,7 +8941,23 @@
           <w:rFonts w:cstheme="minorHAnsi"/>
           <w:lang w:val="es-ES_tradnl"/>
         </w:rPr>
-        <w:t>Factory Method es un patrón de clase, por lo que se refiere a las relaciones entre las clases y sus subclases.</w:t>
+        <w:t xml:space="preserve">Factory </w:t>
+      </w:r>
+      <w:proofErr w:type="spellStart"/>
+      <w:r>
+        <w:rPr>
+          <w:rFonts w:cstheme="minorHAnsi"/>
+          <w:lang w:val="es-ES_tradnl"/>
+        </w:rPr>
+        <w:t>Method</w:t>
+      </w:r>
+      <w:proofErr w:type="spellEnd"/>
+      <w:r>
+        <w:rPr>
+          <w:rFonts w:cstheme="minorHAnsi"/>
+          <w:lang w:val="es-ES_tradnl"/>
+        </w:rPr>
+        <w:t xml:space="preserve"> es un patrón de clase, por lo que se refiere a las relaciones entre las clases y sus subclases.</w:t>
       </w:r>
     </w:p>
     <w:p>
@@ -7133,12 +8973,21 @@
           <w:lang w:val="es-ES_tradnl"/>
         </w:rPr>
       </w:pPr>
-      <w:r>
-        <w:rPr>
-          <w:rFonts w:cstheme="minorHAnsi"/>
-          <w:lang w:val="es-ES_tradnl"/>
-        </w:rPr>
-        <w:t>Abstract Factory es un patrón de objeto, por lo que se refiere a las relaciones entre las instancias</w:t>
+      <w:proofErr w:type="spellStart"/>
+      <w:r>
+        <w:rPr>
+          <w:rFonts w:cstheme="minorHAnsi"/>
+          <w:lang w:val="es-ES_tradnl"/>
+        </w:rPr>
+        <w:t>Abstract</w:t>
+      </w:r>
+      <w:proofErr w:type="spellEnd"/>
+      <w:r>
+        <w:rPr>
+          <w:rFonts w:cstheme="minorHAnsi"/>
+          <w:lang w:val="es-ES_tradnl"/>
+        </w:rPr>
+        <w:t xml:space="preserve"> Factory es un patrón de objeto, por lo que se refiere a las relaciones entre las instancias</w:t>
       </w:r>
     </w:p>
     <w:p>
@@ -7159,7 +9008,39 @@
           <w:rFonts w:cstheme="minorHAnsi"/>
           <w:lang w:val="es-ES_tradnl"/>
         </w:rPr>
-        <w:t>Cada método contenido en una Abstract Factory se trata de un Factory Method.</w:t>
+        <w:t xml:space="preserve">Cada método contenido en una </w:t>
+      </w:r>
+      <w:proofErr w:type="spellStart"/>
+      <w:r>
+        <w:rPr>
+          <w:rFonts w:cstheme="minorHAnsi"/>
+          <w:lang w:val="es-ES_tradnl"/>
+        </w:rPr>
+        <w:t>Abstract</w:t>
+      </w:r>
+      <w:proofErr w:type="spellEnd"/>
+      <w:r>
+        <w:rPr>
+          <w:rFonts w:cstheme="minorHAnsi"/>
+          <w:lang w:val="es-ES_tradnl"/>
+        </w:rPr>
+        <w:t xml:space="preserve"> Factory se trata de un Factory </w:t>
+      </w:r>
+      <w:proofErr w:type="spellStart"/>
+      <w:r>
+        <w:rPr>
+          <w:rFonts w:cstheme="minorHAnsi"/>
+          <w:lang w:val="es-ES_tradnl"/>
+        </w:rPr>
+        <w:t>Method</w:t>
+      </w:r>
+      <w:proofErr w:type="spellEnd"/>
+      <w:r>
+        <w:rPr>
+          <w:rFonts w:cstheme="minorHAnsi"/>
+          <w:lang w:val="es-ES_tradnl"/>
+        </w:rPr>
+        <w:t>.</w:t>
       </w:r>
     </w:p>
     <w:p>
@@ -7237,7 +9118,23 @@
           <w:rFonts w:cstheme="minorHAnsi"/>
           <w:lang w:val="es-ES_tradnl"/>
         </w:rPr>
-        <w:t>Patrón Facade (fachada)</w:t>
+        <w:t xml:space="preserve">Patrón </w:t>
+      </w:r>
+      <w:proofErr w:type="spellStart"/>
+      <w:r>
+        <w:rPr>
+          <w:rFonts w:cstheme="minorHAnsi"/>
+          <w:lang w:val="es-ES_tradnl"/>
+        </w:rPr>
+        <w:t>Facade</w:t>
+      </w:r>
+      <w:proofErr w:type="spellEnd"/>
+      <w:r>
+        <w:rPr>
+          <w:rFonts w:cstheme="minorHAnsi"/>
+          <w:lang w:val="es-ES_tradnl"/>
+        </w:rPr>
+        <w:t xml:space="preserve"> (fachada)</w:t>
       </w:r>
     </w:p>
     <w:p>
@@ -7366,7 +9263,23 @@
           <w:rFonts w:cstheme="minorHAnsi"/>
           <w:lang w:val="es-ES_tradnl"/>
         </w:rPr>
-        <w:t>Como podemos ver, el cliente solo se comunica con el sistema a través de Facade.</w:t>
+        <w:t xml:space="preserve">Como podemos ver, el cliente solo se comunica con el sistema a través de </w:t>
+      </w:r>
+      <w:proofErr w:type="spellStart"/>
+      <w:r>
+        <w:rPr>
+          <w:rFonts w:cstheme="minorHAnsi"/>
+          <w:lang w:val="es-ES_tradnl"/>
+        </w:rPr>
+        <w:t>Facade</w:t>
+      </w:r>
+      <w:proofErr w:type="spellEnd"/>
+      <w:r>
+        <w:rPr>
+          <w:rFonts w:cstheme="minorHAnsi"/>
+          <w:lang w:val="es-ES_tradnl"/>
+        </w:rPr>
+        <w:t>.</w:t>
       </w:r>
     </w:p>
     <w:p>
@@ -7379,12 +9292,21 @@
           <w:lang w:val="es-ES_tradnl"/>
         </w:rPr>
       </w:pPr>
-      <w:r>
-        <w:rPr>
-          <w:rFonts w:cstheme="minorHAnsi"/>
-          <w:lang w:val="es-ES_tradnl"/>
-        </w:rPr>
-        <w:t>Facade oculta el comportamiento y la complejidad de los subsistemas y es la que se encarga de todo.</w:t>
+      <w:proofErr w:type="spellStart"/>
+      <w:r>
+        <w:rPr>
+          <w:rFonts w:cstheme="minorHAnsi"/>
+          <w:lang w:val="es-ES_tradnl"/>
+        </w:rPr>
+        <w:t>Facade</w:t>
+      </w:r>
+      <w:proofErr w:type="spellEnd"/>
+      <w:r>
+        <w:rPr>
+          <w:rFonts w:cstheme="minorHAnsi"/>
+          <w:lang w:val="es-ES_tradnl"/>
+        </w:rPr>
+        <w:t xml:space="preserve"> oculta el comportamiento y la complejidad de los subsistemas y es la que se encarga de todo.</w:t>
       </w:r>
     </w:p>
     <w:p>
@@ -7498,6 +9420,7 @@
           <w:lang w:val="es-ES_tradnl"/>
         </w:rPr>
       </w:pPr>
+      <w:proofErr w:type="spellStart"/>
       <w:r>
         <w:rPr>
           <w:rFonts w:cstheme="minorHAnsi"/>
@@ -7505,6 +9428,7 @@
         </w:rPr>
         <w:t>Static</w:t>
       </w:r>
+      <w:proofErr w:type="spellEnd"/>
     </w:p>
     <w:p>
       <w:pPr>
@@ -7521,7 +9445,23 @@
           <w:rFonts w:cstheme="minorHAnsi"/>
           <w:lang w:val="es-ES_tradnl"/>
         </w:rPr>
-        <w:t>Una clase, método o atributo se declara como static si puede ser accedido o invocado sin la necesidad de tener que instanciar un objeto de la clase.</w:t>
+        <w:t xml:space="preserve">Una clase, método o atributo se declara como </w:t>
+      </w:r>
+      <w:proofErr w:type="spellStart"/>
+      <w:r>
+        <w:rPr>
+          <w:rFonts w:cstheme="minorHAnsi"/>
+          <w:lang w:val="es-ES_tradnl"/>
+        </w:rPr>
+        <w:t>static</w:t>
+      </w:r>
+      <w:proofErr w:type="spellEnd"/>
+      <w:r>
+        <w:rPr>
+          <w:rFonts w:cstheme="minorHAnsi"/>
+          <w:lang w:val="es-ES_tradnl"/>
+        </w:rPr>
+        <w:t xml:space="preserve"> si puede ser accedido o invocado sin la necesidad de tener que instanciar un objeto de la clase.</w:t>
       </w:r>
     </w:p>
     <w:p>
@@ -7553,7 +9493,23 @@
           <w:rFonts w:cstheme="minorHAnsi"/>
           <w:lang w:val="es-ES_tradnl"/>
         </w:rPr>
-        <w:t>Bloque static (o de inicialización)</w:t>
+        <w:t xml:space="preserve">Bloque </w:t>
+      </w:r>
+      <w:proofErr w:type="spellStart"/>
+      <w:r>
+        <w:rPr>
+          <w:rFonts w:cstheme="minorHAnsi"/>
+          <w:lang w:val="es-ES_tradnl"/>
+        </w:rPr>
+        <w:t>static</w:t>
+      </w:r>
+      <w:proofErr w:type="spellEnd"/>
+      <w:r>
+        <w:rPr>
+          <w:rFonts w:cstheme="minorHAnsi"/>
+          <w:lang w:val="es-ES_tradnl"/>
+        </w:rPr>
+        <w:t xml:space="preserve"> (o de inicialización)</w:t>
       </w:r>
     </w:p>
     <w:p>
@@ -7652,7 +9608,23 @@
           <w:rFonts w:cstheme="minorHAnsi"/>
           <w:lang w:val="es-ES_tradnl"/>
         </w:rPr>
-        <w:t>Cuando usamos la palabra static para definir un método, éste se convierte en un método de clase, por lo que puede invocarse sin haber creado previamente una instancia. Pero si no tenemos una instancia, no sabemos cuál es el tipo al que hace referencia el genérico, por lo que tenemos que decirle explícitamente al compilador qué tipo debe esperar el método.</w:t>
+        <w:t xml:space="preserve">Cuando usamos la palabra </w:t>
+      </w:r>
+      <w:proofErr w:type="spellStart"/>
+      <w:r>
+        <w:rPr>
+          <w:rFonts w:cstheme="minorHAnsi"/>
+          <w:lang w:val="es-ES_tradnl"/>
+        </w:rPr>
+        <w:t>static</w:t>
+      </w:r>
+      <w:proofErr w:type="spellEnd"/>
+      <w:r>
+        <w:rPr>
+          <w:rFonts w:cstheme="minorHAnsi"/>
+          <w:lang w:val="es-ES_tradnl"/>
+        </w:rPr>
+        <w:t xml:space="preserve"> para definir un método, éste se convierte en un método de clase, por lo que puede invocarse sin haber creado previamente una instancia. Pero si no tenemos una instancia, no sabemos cuál es el tipo al que hace referencia el genérico, por lo que tenemos que decirle explícitamente al compilador qué tipo debe esperar el método.</w:t>
       </w:r>
     </w:p>
     <w:p>
@@ -7728,7 +9700,23 @@
           <w:rFonts w:cstheme="minorHAnsi"/>
           <w:lang w:val="es-ES_tradnl"/>
         </w:rPr>
-        <w:t>Esos métodos no pueden devolver void.</w:t>
+        <w:t xml:space="preserve">Esos métodos no pueden devolver </w:t>
+      </w:r>
+      <w:proofErr w:type="spellStart"/>
+      <w:r>
+        <w:rPr>
+          <w:rFonts w:cstheme="minorHAnsi"/>
+          <w:lang w:val="es-ES_tradnl"/>
+        </w:rPr>
+        <w:t>void</w:t>
+      </w:r>
+      <w:proofErr w:type="spellEnd"/>
+      <w:r>
+        <w:rPr>
+          <w:rFonts w:cstheme="minorHAnsi"/>
+          <w:lang w:val="es-ES_tradnl"/>
+        </w:rPr>
+        <w:t>.</w:t>
       </w:r>
     </w:p>
     <w:p>
@@ -7946,7 +9934,55 @@
           <w:rFonts w:cstheme="minorHAnsi"/>
           <w:lang w:val="es-ES_tradnl"/>
         </w:rPr>
-        <w:t>El manejo de excepciones se gestiona a través de las palabras clave try, catch, throw, throws y finally.</w:t>
+        <w:t xml:space="preserve">El manejo de excepciones se gestiona a través de las palabras clave try, catch, </w:t>
+      </w:r>
+      <w:proofErr w:type="spellStart"/>
+      <w:r>
+        <w:rPr>
+          <w:rFonts w:cstheme="minorHAnsi"/>
+          <w:lang w:val="es-ES_tradnl"/>
+        </w:rPr>
+        <w:t>throw</w:t>
+      </w:r>
+      <w:proofErr w:type="spellEnd"/>
+      <w:r>
+        <w:rPr>
+          <w:rFonts w:cstheme="minorHAnsi"/>
+          <w:lang w:val="es-ES_tradnl"/>
+        </w:rPr>
+        <w:t xml:space="preserve">, </w:t>
+      </w:r>
+      <w:proofErr w:type="spellStart"/>
+      <w:r>
+        <w:rPr>
+          <w:rFonts w:cstheme="minorHAnsi"/>
+          <w:lang w:val="es-ES_tradnl"/>
+        </w:rPr>
+        <w:t>throws</w:t>
+      </w:r>
+      <w:proofErr w:type="spellEnd"/>
+      <w:r>
+        <w:rPr>
+          <w:rFonts w:cstheme="minorHAnsi"/>
+          <w:lang w:val="es-ES_tradnl"/>
+        </w:rPr>
+        <w:t xml:space="preserve"> y </w:t>
+      </w:r>
+      <w:proofErr w:type="spellStart"/>
+      <w:r>
+        <w:rPr>
+          <w:rFonts w:cstheme="minorHAnsi"/>
+          <w:lang w:val="es-ES_tradnl"/>
+        </w:rPr>
+        <w:t>finally</w:t>
+      </w:r>
+      <w:proofErr w:type="spellEnd"/>
+      <w:r>
+        <w:rPr>
+          <w:rFonts w:cstheme="minorHAnsi"/>
+          <w:lang w:val="es-ES_tradnl"/>
+        </w:rPr>
+        <w:t>.</w:t>
       </w:r>
     </w:p>
     <w:p>
@@ -8041,12 +10077,53 @@
           <w:lang w:val="es-ES_tradnl"/>
         </w:rPr>
       </w:pPr>
-      <w:r>
-        <w:rPr>
-          <w:rFonts w:cstheme="minorHAnsi"/>
-          <w:lang w:val="es-ES_tradnl"/>
-        </w:rPr>
-        <w:t>Exception hereda de Throwable que a su vez hereda de Object.</w:t>
+      <w:proofErr w:type="spellStart"/>
+      <w:r>
+        <w:rPr>
+          <w:rFonts w:cstheme="minorHAnsi"/>
+          <w:lang w:val="es-ES_tradnl"/>
+        </w:rPr>
+        <w:t>Exception</w:t>
+      </w:r>
+      <w:proofErr w:type="spellEnd"/>
+      <w:r>
+        <w:rPr>
+          <w:rFonts w:cstheme="minorHAnsi"/>
+          <w:lang w:val="es-ES_tradnl"/>
+        </w:rPr>
+        <w:t xml:space="preserve"> hereda de </w:t>
+      </w:r>
+      <w:proofErr w:type="spellStart"/>
+      <w:r>
+        <w:rPr>
+          <w:rFonts w:cstheme="minorHAnsi"/>
+          <w:lang w:val="es-ES_tradnl"/>
+        </w:rPr>
+        <w:t>Throwable</w:t>
+      </w:r>
+      <w:proofErr w:type="spellEnd"/>
+      <w:r>
+        <w:rPr>
+          <w:rFonts w:cstheme="minorHAnsi"/>
+          <w:lang w:val="es-ES_tradnl"/>
+        </w:rPr>
+        <w:t xml:space="preserve"> que a su vez hereda de </w:t>
+      </w:r>
+      <w:proofErr w:type="spellStart"/>
+      <w:r>
+        <w:rPr>
+          <w:rFonts w:cstheme="minorHAnsi"/>
+          <w:lang w:val="es-ES_tradnl"/>
+        </w:rPr>
+        <w:t>Object</w:t>
+      </w:r>
+      <w:proofErr w:type="spellEnd"/>
+      <w:r>
+        <w:rPr>
+          <w:rFonts w:cstheme="minorHAnsi"/>
+          <w:lang w:val="es-ES_tradnl"/>
+        </w:rPr>
+        <w:t>.</w:t>
       </w:r>
     </w:p>
     <w:p>
@@ -8087,7 +10164,23 @@
           <w:lang w:val="es-ES_tradnl"/>
         </w:rPr>
         <w:lastRenderedPageBreak/>
-        <w:t>Las excepciones que han sido verificadas o IOException.</w:t>
+        <w:t xml:space="preserve">Las excepciones que han sido verificadas o </w:t>
+      </w:r>
+      <w:proofErr w:type="spellStart"/>
+      <w:r>
+        <w:rPr>
+          <w:rFonts w:cstheme="minorHAnsi"/>
+          <w:lang w:val="es-ES_tradnl"/>
+        </w:rPr>
+        <w:t>IOException</w:t>
+      </w:r>
+      <w:proofErr w:type="spellEnd"/>
+      <w:r>
+        <w:rPr>
+          <w:rFonts w:cstheme="minorHAnsi"/>
+          <w:lang w:val="es-ES_tradnl"/>
+        </w:rPr>
+        <w:t>.</w:t>
       </w:r>
     </w:p>
     <w:p>
@@ -8126,7 +10219,23 @@
           <w:rFonts w:cstheme="minorHAnsi"/>
           <w:lang w:val="es-ES_tradnl"/>
         </w:rPr>
-        <w:t>Las excepciones que no se han comprobado o RuntimeException.</w:t>
+        <w:t xml:space="preserve">Las excepciones que no se han comprobado o </w:t>
+      </w:r>
+      <w:proofErr w:type="spellStart"/>
+      <w:r>
+        <w:rPr>
+          <w:rFonts w:cstheme="minorHAnsi"/>
+          <w:lang w:val="es-ES_tradnl"/>
+        </w:rPr>
+        <w:t>RuntimeException</w:t>
+      </w:r>
+      <w:proofErr w:type="spellEnd"/>
+      <w:r>
+        <w:rPr>
+          <w:rFonts w:cstheme="minorHAnsi"/>
+          <w:lang w:val="es-ES_tradnl"/>
+        </w:rPr>
+        <w:t>.</w:t>
       </w:r>
     </w:p>
     <w:p>
@@ -8182,7 +10291,23 @@
           <w:rFonts w:cstheme="minorHAnsi"/>
           <w:lang w:val="es-ES_tradnl"/>
         </w:rPr>
-        <w:t>Java tiene ya definidas algunas excepciones pero también podemos crear las nuestras.</w:t>
+        <w:t xml:space="preserve">Java tiene ya definidas algunas </w:t>
+      </w:r>
+      <w:proofErr w:type="gramStart"/>
+      <w:r>
+        <w:rPr>
+          <w:rFonts w:cstheme="minorHAnsi"/>
+          <w:lang w:val="es-ES_tradnl"/>
+        </w:rPr>
+        <w:t>excepciones</w:t>
+      </w:r>
+      <w:proofErr w:type="gramEnd"/>
+      <w:r>
+        <w:rPr>
+          <w:rFonts w:cstheme="minorHAnsi"/>
+          <w:lang w:val="es-ES_tradnl"/>
+        </w:rPr>
+        <w:t xml:space="preserve"> pero también podemos crear las nuestras.</w:t>
       </w:r>
     </w:p>
     <w:p>
@@ -8236,8 +10361,17 @@
           <w:rFonts w:cstheme="minorHAnsi"/>
           <w:lang w:val="es-ES_tradnl"/>
         </w:rPr>
-        <w:t xml:space="preserve"> a extender la clase Exception</w:t>
-      </w:r>
+        <w:t xml:space="preserve"> a extender la clase </w:t>
+      </w:r>
+      <w:proofErr w:type="spellStart"/>
+      <w:r>
+        <w:rPr>
+          <w:rFonts w:cstheme="minorHAnsi"/>
+          <w:lang w:val="es-ES_tradnl"/>
+        </w:rPr>
+        <w:t>Exception</w:t>
+      </w:r>
+      <w:proofErr w:type="spellEnd"/>
       <w:r>
         <w:rPr>
           <w:rFonts w:cstheme="minorHAnsi"/>
@@ -8387,14 +10521,55 @@
           <w:rFonts w:cstheme="minorHAnsi"/>
           <w:lang w:val="es-ES_tradnl"/>
         </w:rPr>
-        <w:t>Para enviar un mensaje, tenemos que reescribir el método getMessage() de la clase padre.</w:t>
-      </w:r>
-      <w:r>
-        <w:rPr>
-          <w:rFonts w:cstheme="minorHAnsi"/>
-          <w:lang w:val="es-ES_tradnl"/>
-        </w:rPr>
-        <w:t xml:space="preserve"> También podríamos editar el mensaje indicándolo en el super() del constructor.</w:t>
+        <w:t xml:space="preserve">Para enviar un mensaje, tenemos que reescribir el método </w:t>
+      </w:r>
+      <w:proofErr w:type="spellStart"/>
+      <w:proofErr w:type="gramStart"/>
+      <w:r>
+        <w:rPr>
+          <w:rFonts w:cstheme="minorHAnsi"/>
+          <w:lang w:val="es-ES_tradnl"/>
+        </w:rPr>
+        <w:t>getMessage</w:t>
+      </w:r>
+      <w:proofErr w:type="spellEnd"/>
+      <w:r>
+        <w:rPr>
+          <w:rFonts w:cstheme="minorHAnsi"/>
+          <w:lang w:val="es-ES_tradnl"/>
+        </w:rPr>
+        <w:t>(</w:t>
+      </w:r>
+      <w:proofErr w:type="gramEnd"/>
+      <w:r>
+        <w:rPr>
+          <w:rFonts w:cstheme="minorHAnsi"/>
+          <w:lang w:val="es-ES_tradnl"/>
+        </w:rPr>
+        <w:t>) de la clase padre.</w:t>
+      </w:r>
+      <w:r>
+        <w:rPr>
+          <w:rFonts w:cstheme="minorHAnsi"/>
+          <w:lang w:val="es-ES_tradnl"/>
+        </w:rPr>
+        <w:t xml:space="preserve"> También podríamos editar el mensaje indicándolo en el </w:t>
+      </w:r>
+      <w:proofErr w:type="gramStart"/>
+      <w:r>
+        <w:rPr>
+          <w:rFonts w:cstheme="minorHAnsi"/>
+          <w:lang w:val="es-ES_tradnl"/>
+        </w:rPr>
+        <w:t>super(</w:t>
+      </w:r>
+      <w:proofErr w:type="gramEnd"/>
+      <w:r>
+        <w:rPr>
+          <w:rFonts w:cstheme="minorHAnsi"/>
+          <w:lang w:val="es-ES_tradnl"/>
+        </w:rPr>
+        <w:t>) del constructor.</w:t>
       </w:r>
     </w:p>
     <w:p>
@@ -8412,7 +10587,7 @@
         </w:rPr>
         <w:lastRenderedPageBreak/>
         <w:drawing>
-          <wp:inline distT="0" distB="0" distL="0" distR="0" wp14:anchorId="094D11B4" wp14:editId="12C19956">
+          <wp:inline distT="0" distB="0" distL="0" distR="0" wp14:anchorId="094D11B4" wp14:editId="60819DF8">
             <wp:extent cx="4368800" cy="3942399"/>
             <wp:effectExtent l="0" t="0" r="0" b="1270"/>
             <wp:docPr id="9" name="Imagen 9"/>
@@ -8435,7 +10610,7 @@
                   <pic:spPr>
                     <a:xfrm>
                       <a:off x="0" y="0"/>
-                      <a:ext cx="4395915" cy="3966868"/>
+                      <a:ext cx="4368800" cy="3942399"/>
                     </a:xfrm>
                     <a:prstGeom prst="rect">
                       <a:avLst/>
@@ -8621,8 +10796,17 @@
           <w:rFonts w:cstheme="minorHAnsi"/>
           <w:lang w:val="es-ES_tradnl"/>
         </w:rPr>
-        <w:t>Spring Initializr</w:t>
-      </w:r>
+        <w:t xml:space="preserve">Spring </w:t>
+      </w:r>
+      <w:proofErr w:type="spellStart"/>
+      <w:r>
+        <w:rPr>
+          <w:rFonts w:cstheme="minorHAnsi"/>
+          <w:lang w:val="es-ES_tradnl"/>
+        </w:rPr>
+        <w:t>Initializr</w:t>
+      </w:r>
+      <w:proofErr w:type="spellEnd"/>
     </w:p>
     <w:p>
       <w:pPr>
@@ -8639,7 +10823,23 @@
           <w:rFonts w:cstheme="minorHAnsi"/>
           <w:lang w:val="es-ES_tradnl"/>
         </w:rPr>
-        <w:t>Herramienta que permite crear una estructura básica de un proyecto Spring Boot. Se genera un ZIP que podemos importar a nuestro IDE para empezar a trabajar sobre él.</w:t>
+        <w:t xml:space="preserve">Herramienta que permite crear una estructura básica de un proyecto Spring </w:t>
+      </w:r>
+      <w:proofErr w:type="spellStart"/>
+      <w:r>
+        <w:rPr>
+          <w:rFonts w:cstheme="minorHAnsi"/>
+          <w:lang w:val="es-ES_tradnl"/>
+        </w:rPr>
+        <w:t>Boot</w:t>
+      </w:r>
+      <w:proofErr w:type="spellEnd"/>
+      <w:r>
+        <w:rPr>
+          <w:rFonts w:cstheme="minorHAnsi"/>
+          <w:lang w:val="es-ES_tradnl"/>
+        </w:rPr>
+        <w:t>. Se genera un ZIP que podemos importar a nuestro IDE para empezar a trabajar sobre él.</w:t>
       </w:r>
     </w:p>
     <w:p>
@@ -8689,7 +10889,23 @@
           <w:rFonts w:cstheme="minorHAnsi"/>
           <w:lang w:val="es-ES_tradnl"/>
         </w:rPr>
-        <w:t>Idea de tener las clases lo menos ligadas entre sí que se pueda, de tal forma que en el caso de producirse una modificación en alguna de ellas, se tenga la menor repercusión posible en el resto de clases, potenciando la reutilización, y disminuyendo la dependencia entre clases.</w:t>
+        <w:t xml:space="preserve">Idea de tener las clases lo menos ligadas entre sí que se pueda, de tal forma </w:t>
+      </w:r>
+      <w:proofErr w:type="gramStart"/>
+      <w:r>
+        <w:rPr>
+          <w:rFonts w:cstheme="minorHAnsi"/>
+          <w:lang w:val="es-ES_tradnl"/>
+        </w:rPr>
+        <w:t>que</w:t>
+      </w:r>
+      <w:proofErr w:type="gramEnd"/>
+      <w:r>
+        <w:rPr>
+          <w:rFonts w:cstheme="minorHAnsi"/>
+          <w:lang w:val="es-ES_tradnl"/>
+        </w:rPr>
+        <w:t xml:space="preserve"> en el caso de producirse una modificación en alguna de ellas, se tenga la menor repercusión posible en el resto de clases, potenciando la reutilización, y disminuyendo la dependencia entre clases.</w:t>
       </w:r>
     </w:p>
     <w:p>
@@ -8771,8 +10987,17 @@
           <w:rFonts w:cstheme="minorHAnsi"/>
           <w:lang w:val="es-ES_tradnl"/>
         </w:rPr>
-        <w:t>Ley de Demeter</w:t>
-      </w:r>
+        <w:t xml:space="preserve">Ley de </w:t>
+      </w:r>
+      <w:proofErr w:type="spellStart"/>
+      <w:r>
+        <w:rPr>
+          <w:rFonts w:cstheme="minorHAnsi"/>
+          <w:lang w:val="es-ES_tradnl"/>
+        </w:rPr>
+        <w:t>Demeter</w:t>
+      </w:r>
+      <w:proofErr w:type="spellEnd"/>
     </w:p>
     <w:p>
       <w:pPr>
@@ -8834,12 +11059,37 @@
           <w:lang w:val="es-ES_tradnl"/>
         </w:rPr>
       </w:pPr>
-      <w:r>
-        <w:rPr>
-          <w:rFonts w:cstheme="minorHAnsi"/>
-          <w:lang w:val="es-ES_tradnl"/>
-        </w:rPr>
-        <w:t>Memory Analyzer Eclipse (MAT)</w:t>
+      <w:proofErr w:type="spellStart"/>
+      <w:r>
+        <w:rPr>
+          <w:rFonts w:cstheme="minorHAnsi"/>
+          <w:lang w:val="es-ES_tradnl"/>
+        </w:rPr>
+        <w:t>Memory</w:t>
+      </w:r>
+      <w:proofErr w:type="spellEnd"/>
+      <w:r>
+        <w:rPr>
+          <w:rFonts w:cstheme="minorHAnsi"/>
+          <w:lang w:val="es-ES_tradnl"/>
+        </w:rPr>
+        <w:t xml:space="preserve"> </w:t>
+      </w:r>
+      <w:proofErr w:type="spellStart"/>
+      <w:r>
+        <w:rPr>
+          <w:rFonts w:cstheme="minorHAnsi"/>
+          <w:lang w:val="es-ES_tradnl"/>
+        </w:rPr>
+        <w:t>Analyzer</w:t>
+      </w:r>
+      <w:proofErr w:type="spellEnd"/>
+      <w:r>
+        <w:rPr>
+          <w:rFonts w:cstheme="minorHAnsi"/>
+          <w:lang w:val="es-ES_tradnl"/>
+        </w:rPr>
+        <w:t xml:space="preserve"> Eclipse (MAT)</w:t>
       </w:r>
     </w:p>
     <w:p>
@@ -8878,7 +11128,23 @@
           <w:rFonts w:cstheme="minorHAnsi"/>
           <w:lang w:val="es-ES_tradnl"/>
         </w:rPr>
-        <w:t xml:space="preserve"> la memoria Heap de un programa de Java.</w:t>
+        <w:t xml:space="preserve"> la memoria </w:t>
+      </w:r>
+      <w:proofErr w:type="spellStart"/>
+      <w:r>
+        <w:rPr>
+          <w:rFonts w:cstheme="minorHAnsi"/>
+          <w:lang w:val="es-ES_tradnl"/>
+        </w:rPr>
+        <w:t>Heap</w:t>
+      </w:r>
+      <w:proofErr w:type="spellEnd"/>
+      <w:r>
+        <w:rPr>
+          <w:rFonts w:cstheme="minorHAnsi"/>
+          <w:lang w:val="es-ES_tradnl"/>
+        </w:rPr>
+        <w:t xml:space="preserve"> de un programa de Java.</w:t>
       </w:r>
     </w:p>
     <w:p>
@@ -8942,14 +11208,48 @@
           <w:rFonts w:cstheme="minorHAnsi"/>
           <w:lang w:val="es-ES_tradnl"/>
         </w:rPr>
-        <w:t xml:space="preserve"> de la memoria cuando se produce un OutOfMemoryError</w:t>
-      </w:r>
-      <w:r>
-        <w:rPr>
-          <w:rFonts w:cstheme="minorHAnsi"/>
-          <w:lang w:val="es-ES_tradnl"/>
-        </w:rPr>
-        <w:t>, que se almacena en un archivo de extensión .hprof.</w:t>
+        <w:t xml:space="preserve"> de la memoria cuando se produce un </w:t>
+      </w:r>
+      <w:proofErr w:type="spellStart"/>
+      <w:r>
+        <w:rPr>
+          <w:rFonts w:cstheme="minorHAnsi"/>
+          <w:lang w:val="es-ES_tradnl"/>
+        </w:rPr>
+        <w:t>OutOfMemoryError</w:t>
+      </w:r>
+      <w:proofErr w:type="spellEnd"/>
+      <w:r>
+        <w:rPr>
+          <w:rFonts w:cstheme="minorHAnsi"/>
+          <w:lang w:val="es-ES_tradnl"/>
+        </w:rPr>
+        <w:t xml:space="preserve">, que se almacena en un archivo de </w:t>
+      </w:r>
+      <w:proofErr w:type="gramStart"/>
+      <w:r>
+        <w:rPr>
+          <w:rFonts w:cstheme="minorHAnsi"/>
+          <w:lang w:val="es-ES_tradnl"/>
+        </w:rPr>
+        <w:t>extensión .</w:t>
+      </w:r>
+      <w:proofErr w:type="spellStart"/>
+      <w:r>
+        <w:rPr>
+          <w:rFonts w:cstheme="minorHAnsi"/>
+          <w:lang w:val="es-ES_tradnl"/>
+        </w:rPr>
+        <w:t>hprof</w:t>
+      </w:r>
+      <w:proofErr w:type="spellEnd"/>
+      <w:proofErr w:type="gramEnd"/>
+      <w:r>
+        <w:rPr>
+          <w:rFonts w:cstheme="minorHAnsi"/>
+          <w:lang w:val="es-ES_tradnl"/>
+        </w:rPr>
+        <w:t>.</w:t>
       </w:r>
     </w:p>
     <w:p>
@@ -8992,7 +11292,39 @@
           <w:rFonts w:cstheme="minorHAnsi"/>
           <w:lang w:val="es-ES_tradnl"/>
         </w:rPr>
-        <w:t>Nos posicionamos en el main del programa a ejecutar, Run As -&gt; Run Configurations.</w:t>
+        <w:t xml:space="preserve">Nos posicionamos en el </w:t>
+      </w:r>
+      <w:proofErr w:type="spellStart"/>
+      <w:r>
+        <w:rPr>
+          <w:rFonts w:cstheme="minorHAnsi"/>
+          <w:lang w:val="es-ES_tradnl"/>
+        </w:rPr>
+        <w:t>main</w:t>
+      </w:r>
+      <w:proofErr w:type="spellEnd"/>
+      <w:r>
+        <w:rPr>
+          <w:rFonts w:cstheme="minorHAnsi"/>
+          <w:lang w:val="es-ES_tradnl"/>
+        </w:rPr>
+        <w:t xml:space="preserve"> del programa a ejecutar, Run As -&gt; Run </w:t>
+      </w:r>
+      <w:proofErr w:type="spellStart"/>
+      <w:r>
+        <w:rPr>
+          <w:rFonts w:cstheme="minorHAnsi"/>
+          <w:lang w:val="es-ES_tradnl"/>
+        </w:rPr>
+        <w:t>Configurations</w:t>
+      </w:r>
+      <w:proofErr w:type="spellEnd"/>
+      <w:r>
+        <w:rPr>
+          <w:rFonts w:cstheme="minorHAnsi"/>
+          <w:lang w:val="es-ES_tradnl"/>
+        </w:rPr>
+        <w:t>.</w:t>
       </w:r>
     </w:p>
     <w:p>
@@ -9010,15 +11342,49 @@
           <w:rFonts w:cstheme="minorHAnsi"/>
           <w:lang w:val="es-ES_tradnl"/>
         </w:rPr>
-        <w:t xml:space="preserve">En la pestaña Arguments, tenemos que escribir </w:t>
-      </w:r>
-      <w:r>
-        <w:rPr>
-          <w:rFonts w:cstheme="minorHAnsi"/>
-          <w:lang w:val="es-ES_tradnl"/>
-        </w:rPr>
-        <w:t>-XX:+HeapDumpOnOutOfMemoryError</w:t>
-      </w:r>
+        <w:t xml:space="preserve">En la pestaña </w:t>
+      </w:r>
+      <w:proofErr w:type="spellStart"/>
+      <w:r>
+        <w:rPr>
+          <w:rFonts w:cstheme="minorHAnsi"/>
+          <w:lang w:val="es-ES_tradnl"/>
+        </w:rPr>
+        <w:t>Arguments</w:t>
+      </w:r>
+      <w:proofErr w:type="spellEnd"/>
+      <w:r>
+        <w:rPr>
+          <w:rFonts w:cstheme="minorHAnsi"/>
+          <w:lang w:val="es-ES_tradnl"/>
+        </w:rPr>
+        <w:t xml:space="preserve">, tenemos que escribir </w:t>
+      </w:r>
+      <w:r>
+        <w:rPr>
+          <w:rFonts w:cstheme="minorHAnsi"/>
+          <w:lang w:val="es-ES_tradnl"/>
+        </w:rPr>
+        <w:t>-</w:t>
+      </w:r>
+      <w:proofErr w:type="gramStart"/>
+      <w:r>
+        <w:rPr>
+          <w:rFonts w:cstheme="minorHAnsi"/>
+          <w:lang w:val="es-ES_tradnl"/>
+        </w:rPr>
+        <w:t>XX:+</w:t>
+      </w:r>
+      <w:proofErr w:type="spellStart"/>
+      <w:proofErr w:type="gramEnd"/>
+      <w:r>
+        <w:rPr>
+          <w:rFonts w:cstheme="minorHAnsi"/>
+          <w:lang w:val="es-ES_tradnl"/>
+        </w:rPr>
+        <w:t>HeapDumpOnOutOfMemoryError</w:t>
+      </w:r>
+      <w:proofErr w:type="spellEnd"/>
       <w:r>
         <w:rPr>
           <w:rFonts w:cstheme="minorHAnsi"/>
@@ -9113,7 +11479,15 @@
           <w:rFonts w:cstheme="minorHAnsi"/>
           <w:lang w:val="es-ES_tradnl"/>
         </w:rPr>
-        <w:t>-X</w:t>
+        <w:t>-</w:t>
+      </w:r>
+      <w:proofErr w:type="gramStart"/>
+      <w:r>
+        <w:rPr>
+          <w:rFonts w:cstheme="minorHAnsi"/>
+          <w:lang w:val="es-ES_tradnl"/>
+        </w:rPr>
+        <w:t>X</w:t>
       </w:r>
       <w:r>
         <w:rPr>
@@ -9121,35 +11495,116 @@
           <w:color w:val="333333"/>
           <w:shd w:val="clear" w:color="auto" w:fill="FFFFFF"/>
         </w:rPr>
-        <w:t>X:HeapDumpPath=</w:t>
-      </w:r>
+        <w:t>X:HeapDumpPath</w:t>
+      </w:r>
+      <w:proofErr w:type="gramEnd"/>
       <w:r>
         <w:rPr>
           <w:rFonts w:cstheme="minorHAnsi"/>
           <w:color w:val="333333"/>
           <w:shd w:val="clear" w:color="auto" w:fill="FFFFFF"/>
         </w:rPr>
-        <w:t>/ruta</w:t>
-      </w:r>
-    </w:p>
-    <w:p>
-      <w:pPr>
-        <w:pStyle w:val="Prrafodelista"/>
-        <w:spacing w:line="360" w:lineRule="auto"/>
-        <w:ind w:left="360"/>
+        <w:t>=</w:t>
+      </w:r>
+      <w:r>
         <w:rPr>
           <w:rFonts w:cstheme="minorHAnsi"/>
           <w:color w:val="333333"/>
           <w:shd w:val="clear" w:color="auto" w:fill="FFFFFF"/>
         </w:rPr>
-      </w:pPr>
-      <w:r>
+        <w:t>/ruta</w:t>
+      </w:r>
+    </w:p>
+    <w:p>
+      <w:pPr>
+        <w:pStyle w:val="Prrafodelista"/>
+        <w:spacing w:line="360" w:lineRule="auto"/>
+        <w:ind w:left="360"/>
         <w:rPr>
           <w:rFonts w:cstheme="minorHAnsi"/>
           <w:color w:val="333333"/>
           <w:shd w:val="clear" w:color="auto" w:fill="FFFFFF"/>
         </w:rPr>
-        <w:t>Una vez generado el archivo, si queremos analizarlo abrimos la perspectiva de Memory Analyzer, vamos al menú, pulsamos File -&gt; Open Heap Dump y buscamos la imagen generada.</w:t>
+      </w:pPr>
+      <w:r>
+        <w:rPr>
+          <w:rFonts w:cstheme="minorHAnsi"/>
+          <w:color w:val="333333"/>
+          <w:shd w:val="clear" w:color="auto" w:fill="FFFFFF"/>
+        </w:rPr>
+        <w:t xml:space="preserve">Una vez generado el archivo, si queremos analizarlo abrimos la perspectiva de </w:t>
+      </w:r>
+      <w:proofErr w:type="spellStart"/>
+      <w:r>
+        <w:rPr>
+          <w:rFonts w:cstheme="minorHAnsi"/>
+          <w:color w:val="333333"/>
+          <w:shd w:val="clear" w:color="auto" w:fill="FFFFFF"/>
+        </w:rPr>
+        <w:t>Memory</w:t>
+      </w:r>
+      <w:proofErr w:type="spellEnd"/>
+      <w:r>
+        <w:rPr>
+          <w:rFonts w:cstheme="minorHAnsi"/>
+          <w:color w:val="333333"/>
+          <w:shd w:val="clear" w:color="auto" w:fill="FFFFFF"/>
+        </w:rPr>
+        <w:t xml:space="preserve"> </w:t>
+      </w:r>
+      <w:proofErr w:type="spellStart"/>
+      <w:r>
+        <w:rPr>
+          <w:rFonts w:cstheme="minorHAnsi"/>
+          <w:color w:val="333333"/>
+          <w:shd w:val="clear" w:color="auto" w:fill="FFFFFF"/>
+        </w:rPr>
+        <w:t>Analyzer</w:t>
+      </w:r>
+      <w:proofErr w:type="spellEnd"/>
+      <w:r>
+        <w:rPr>
+          <w:rFonts w:cstheme="minorHAnsi"/>
+          <w:color w:val="333333"/>
+          <w:shd w:val="clear" w:color="auto" w:fill="FFFFFF"/>
+        </w:rPr>
+        <w:t xml:space="preserve">, vamos al menú, pulsamos File -&gt; Open </w:t>
+      </w:r>
+      <w:proofErr w:type="spellStart"/>
+      <w:r>
+        <w:rPr>
+          <w:rFonts w:cstheme="minorHAnsi"/>
+          <w:color w:val="333333"/>
+          <w:shd w:val="clear" w:color="auto" w:fill="FFFFFF"/>
+        </w:rPr>
+        <w:t>Heap</w:t>
+      </w:r>
+      <w:proofErr w:type="spellEnd"/>
+      <w:r>
+        <w:rPr>
+          <w:rFonts w:cstheme="minorHAnsi"/>
+          <w:color w:val="333333"/>
+          <w:shd w:val="clear" w:color="auto" w:fill="FFFFFF"/>
+        </w:rPr>
+        <w:t xml:space="preserve"> </w:t>
+      </w:r>
+      <w:proofErr w:type="spellStart"/>
+      <w:r>
+        <w:rPr>
+          <w:rFonts w:cstheme="minorHAnsi"/>
+          <w:color w:val="333333"/>
+          <w:shd w:val="clear" w:color="auto" w:fill="FFFFFF"/>
+        </w:rPr>
+        <w:t>Dump</w:t>
+      </w:r>
+      <w:proofErr w:type="spellEnd"/>
+      <w:r>
+        <w:rPr>
+          <w:rFonts w:cstheme="minorHAnsi"/>
+          <w:color w:val="333333"/>
+          <w:shd w:val="clear" w:color="auto" w:fill="FFFFFF"/>
+        </w:rPr>
+        <w:t xml:space="preserve"> y buscamos la imagen generada.</w:t>
       </w:r>
     </w:p>
     <w:p>
@@ -9473,6 +11928,469 @@
           <w:lang w:val="es-ES_tradnl"/>
         </w:rPr>
       </w:pPr>
+    </w:p>
+    <w:p>
+      <w:pPr>
+        <w:pStyle w:val="Prrafodelista"/>
+        <w:numPr>
+          <w:ilvl w:val="0"/>
+          <w:numId w:val="5"/>
+        </w:numPr>
+        <w:spacing w:line="360" w:lineRule="auto"/>
+        <w:rPr>
+          <w:rFonts w:cstheme="minorHAnsi"/>
+          <w:lang w:val="es-ES_tradnl"/>
+        </w:rPr>
+      </w:pPr>
+      <w:r>
+        <w:rPr>
+          <w:rFonts w:cstheme="minorHAnsi"/>
+          <w:lang w:val="es-ES_tradnl"/>
+        </w:rPr>
+        <w:t>Clases anónimas</w:t>
+      </w:r>
+    </w:p>
+    <w:p>
+      <w:pPr>
+        <w:pStyle w:val="Prrafodelista"/>
+        <w:spacing w:line="360" w:lineRule="auto"/>
+        <w:ind w:left="360"/>
+        <w:rPr>
+          <w:rFonts w:cstheme="minorHAnsi"/>
+          <w:lang w:val="es-ES_tradnl"/>
+        </w:rPr>
+      </w:pPr>
+      <w:r>
+        <w:rPr>
+          <w:rFonts w:cstheme="minorHAnsi"/>
+          <w:lang w:val="es-ES_tradnl"/>
+        </w:rPr>
+        <w:t xml:space="preserve">Clase que no tiene nombre y que nos va a permitir declarar una clase e instanciarla </w:t>
+      </w:r>
+      <w:r>
+        <w:rPr>
+          <w:rFonts w:cstheme="minorHAnsi"/>
+          <w:lang w:val="es-ES_tradnl"/>
+        </w:rPr>
+        <w:t>al mismo tiempo en la</w:t>
+      </w:r>
+      <w:r>
+        <w:rPr>
+          <w:rFonts w:cstheme="minorHAnsi"/>
+          <w:lang w:val="es-ES_tradnl"/>
+        </w:rPr>
+        <w:t xml:space="preserve"> parte del código </w:t>
+      </w:r>
+      <w:r>
+        <w:rPr>
+          <w:rFonts w:cstheme="minorHAnsi"/>
+          <w:lang w:val="es-ES_tradnl"/>
+        </w:rPr>
+        <w:t>que</w:t>
+      </w:r>
+      <w:r>
+        <w:rPr>
+          <w:rFonts w:cstheme="minorHAnsi"/>
+          <w:lang w:val="es-ES_tradnl"/>
+        </w:rPr>
+        <w:t xml:space="preserve"> nos haga falta.</w:t>
+      </w:r>
+    </w:p>
+    <w:p>
+      <w:pPr>
+        <w:pStyle w:val="Prrafodelista"/>
+        <w:spacing w:line="360" w:lineRule="auto"/>
+        <w:ind w:left="360"/>
+        <w:rPr>
+          <w:rFonts w:cstheme="minorHAnsi"/>
+          <w:lang w:val="es-ES_tradnl"/>
+        </w:rPr>
+      </w:pPr>
+      <w:r>
+        <w:rPr>
+          <w:rFonts w:cstheme="minorHAnsi"/>
+          <w:lang w:val="es-ES_tradnl"/>
+        </w:rPr>
+        <w:t>Esto hace nuestro algoritmo más legible, ya que no tenemos que crear un nuevo archivo .java para implementarla.</w:t>
+      </w:r>
+    </w:p>
+    <w:p>
+      <w:pPr>
+        <w:pStyle w:val="Prrafodelista"/>
+        <w:spacing w:line="360" w:lineRule="auto"/>
+        <w:ind w:left="360"/>
+        <w:rPr>
+          <w:rFonts w:cstheme="minorHAnsi"/>
+          <w:lang w:val="es-ES_tradnl"/>
+        </w:rPr>
+      </w:pPr>
+      <w:r>
+        <w:rPr>
+          <w:rFonts w:cstheme="minorHAnsi"/>
+          <w:lang w:val="es-ES_tradnl"/>
+        </w:rPr>
+        <w:t>Se escribe</w:t>
+      </w:r>
+      <w:r>
+        <w:rPr>
+          <w:rFonts w:cstheme="minorHAnsi"/>
+          <w:lang w:val="es-ES_tradnl"/>
+        </w:rPr>
+        <w:t>n</w:t>
+      </w:r>
+      <w:r>
+        <w:rPr>
+          <w:rFonts w:cstheme="minorHAnsi"/>
+          <w:lang w:val="es-ES_tradnl"/>
+        </w:rPr>
+        <w:t xml:space="preserve"> dentro del método de otra clase</w:t>
+      </w:r>
+      <w:r>
+        <w:rPr>
+          <w:rFonts w:cstheme="minorHAnsi"/>
+          <w:lang w:val="es-ES_tradnl"/>
+        </w:rPr>
+        <w:t xml:space="preserve"> y solo desde ahí son visibles.</w:t>
+      </w:r>
+    </w:p>
+    <w:p>
+      <w:pPr>
+        <w:pStyle w:val="Prrafodelista"/>
+        <w:spacing w:line="360" w:lineRule="auto"/>
+        <w:ind w:left="360"/>
+        <w:rPr>
+          <w:rFonts w:cstheme="minorHAnsi"/>
+          <w:lang w:val="es-ES_tradnl"/>
+        </w:rPr>
+      </w:pPr>
+      <w:r>
+        <w:rPr>
+          <w:rFonts w:cstheme="minorHAnsi"/>
+          <w:lang w:val="es-ES_tradnl"/>
+        </w:rPr>
+        <w:t>Son clases que</w:t>
+      </w:r>
+      <w:r>
+        <w:rPr>
+          <w:rFonts w:cstheme="minorHAnsi"/>
+          <w:lang w:val="es-ES_tradnl"/>
+        </w:rPr>
+        <w:t xml:space="preserve"> no se puede reutilizar.</w:t>
+      </w:r>
+    </w:p>
+    <w:p>
+      <w:pPr>
+        <w:pStyle w:val="Prrafodelista"/>
+        <w:spacing w:line="360" w:lineRule="auto"/>
+        <w:ind w:left="360"/>
+        <w:rPr>
+          <w:rFonts w:cstheme="minorHAnsi"/>
+          <w:lang w:val="es-ES_tradnl"/>
+        </w:rPr>
+      </w:pPr>
+      <w:r>
+        <w:rPr>
+          <w:rFonts w:cstheme="minorHAnsi"/>
+          <w:lang w:val="es-ES_tradnl"/>
+        </w:rPr>
+        <w:t>Se definen de la siguiente manera:</w:t>
+      </w:r>
+    </w:p>
+    <w:p>
+      <w:pPr>
+        <w:pStyle w:val="Prrafodelista"/>
+        <w:numPr>
+          <w:ilvl w:val="0"/>
+          <w:numId w:val="3"/>
+        </w:numPr>
+        <w:spacing w:line="360" w:lineRule="auto"/>
+        <w:ind w:left="720"/>
+        <w:rPr>
+          <w:rFonts w:cstheme="minorHAnsi"/>
+          <w:lang w:val="es-ES_tradnl"/>
+        </w:rPr>
+      </w:pPr>
+      <w:r>
+        <w:rPr>
+          <w:rFonts w:cstheme="minorHAnsi"/>
+          <w:lang w:val="es-ES_tradnl"/>
+        </w:rPr>
+        <w:t>Se escribe el operador new.</w:t>
+      </w:r>
+    </w:p>
+    <w:p>
+      <w:pPr>
+        <w:pStyle w:val="Prrafodelista"/>
+        <w:numPr>
+          <w:ilvl w:val="0"/>
+          <w:numId w:val="3"/>
+        </w:numPr>
+        <w:spacing w:line="360" w:lineRule="auto"/>
+        <w:ind w:left="720"/>
+        <w:rPr>
+          <w:rFonts w:cstheme="minorHAnsi"/>
+          <w:lang w:val="es-ES_tradnl"/>
+        </w:rPr>
+      </w:pPr>
+      <w:r>
+        <w:rPr>
+          <w:rFonts w:cstheme="minorHAnsi"/>
+          <w:lang w:val="es-ES_tradnl"/>
+        </w:rPr>
+        <w:t>Seguidamente el nombre de la interfaz a implementar o clase a extender.</w:t>
+      </w:r>
+    </w:p>
+    <w:p>
+      <w:pPr>
+        <w:pStyle w:val="Prrafodelista"/>
+        <w:numPr>
+          <w:ilvl w:val="0"/>
+          <w:numId w:val="3"/>
+        </w:numPr>
+        <w:spacing w:line="360" w:lineRule="auto"/>
+        <w:ind w:left="720"/>
+        <w:rPr>
+          <w:rFonts w:cstheme="minorHAnsi"/>
+          <w:lang w:val="es-ES_tradnl"/>
+        </w:rPr>
+      </w:pPr>
+      <w:r>
+        <w:rPr>
+          <w:rFonts w:cstheme="minorHAnsi"/>
+          <w:lang w:val="es-ES_tradnl"/>
+        </w:rPr>
+        <w:t>Paréntesis para colocar los argumentos del constructor.</w:t>
+      </w:r>
+    </w:p>
+    <w:p>
+      <w:pPr>
+        <w:pStyle w:val="Prrafodelista"/>
+        <w:numPr>
+          <w:ilvl w:val="0"/>
+          <w:numId w:val="3"/>
+        </w:numPr>
+        <w:spacing w:line="360" w:lineRule="auto"/>
+        <w:ind w:left="720"/>
+        <w:rPr>
+          <w:rFonts w:cstheme="minorHAnsi"/>
+          <w:lang w:val="es-ES_tradnl"/>
+        </w:rPr>
+      </w:pPr>
+      <w:r>
+        <w:rPr>
+          <w:rFonts w:cstheme="minorHAnsi"/>
+          <w:lang w:val="es-ES_tradnl"/>
+        </w:rPr>
+        <w:t>Y entre llaves el cuerpo de la clase, que implementa los métodos de la interfaz o redefine los de la clase.</w:t>
+      </w:r>
+    </w:p>
+    <w:p>
+      <w:pPr>
+        <w:pStyle w:val="Prrafodelista"/>
+        <w:spacing w:line="360" w:lineRule="auto"/>
+        <w:rPr>
+          <w:rFonts w:cstheme="minorHAnsi"/>
+          <w:lang w:val="es-ES_tradnl"/>
+        </w:rPr>
+      </w:pPr>
+      <w:r>
+        <w:rPr>
+          <w:rFonts w:cstheme="minorHAnsi"/>
+          <w:lang w:val="es-ES_tradnl"/>
+        </w:rPr>
+        <w:t>La sintaxis para implementar una interfaz es:</w:t>
+      </w:r>
+    </w:p>
+    <w:p>
+      <w:pPr>
+        <w:pStyle w:val="Prrafodelista"/>
+        <w:spacing w:line="360" w:lineRule="auto"/>
+        <w:rPr>
+          <w:rFonts w:cstheme="minorHAnsi"/>
+          <w:lang w:val="es-ES_tradnl"/>
+        </w:rPr>
+      </w:pPr>
+      <w:r>
+        <w:rPr>
+          <w:noProof/>
+        </w:rPr>
+        <w:drawing>
+          <wp:inline distT="0" distB="0" distL="0" distR="0" wp14:anchorId="7E76C366" wp14:editId="5DDAE74A">
+            <wp:extent cx="2901950" cy="240363"/>
+            <wp:effectExtent l="0" t="0" r="0" b="7620"/>
+            <wp:docPr id="36" name="Imagen 36"/>
+            <wp:cNvGraphicFramePr>
+              <a:graphicFrameLocks xmlns:a="http://schemas.openxmlformats.org/drawingml/2006/main" noChangeAspect="1"/>
+            </wp:cNvGraphicFramePr>
+            <a:graphic xmlns:a="http://schemas.openxmlformats.org/drawingml/2006/main">
+              <a:graphicData uri="http://schemas.openxmlformats.org/drawingml/2006/picture">
+                <pic:pic xmlns:pic="http://schemas.openxmlformats.org/drawingml/2006/picture">
+                  <pic:nvPicPr>
+                    <pic:cNvPr id="1" name=""/>
+                    <pic:cNvPicPr/>
+                  </pic:nvPicPr>
+                  <pic:blipFill>
+                    <a:blip r:embed="rId39"/>
+                    <a:stretch>
+                      <a:fillRect/>
+                    </a:stretch>
+                  </pic:blipFill>
+                  <pic:spPr>
+                    <a:xfrm>
+                      <a:off x="0" y="0"/>
+                      <a:ext cx="3432360" cy="284296"/>
+                    </a:xfrm>
+                    <a:prstGeom prst="rect">
+                      <a:avLst/>
+                    </a:prstGeom>
+                  </pic:spPr>
+                </pic:pic>
+              </a:graphicData>
+            </a:graphic>
+          </wp:inline>
+        </w:drawing>
+      </w:r>
+    </w:p>
+    <w:p>
+      <w:pPr>
+        <w:pStyle w:val="Prrafodelista"/>
+        <w:spacing w:line="360" w:lineRule="auto"/>
+        <w:rPr>
+          <w:rFonts w:cstheme="minorHAnsi"/>
+          <w:lang w:val="es-ES_tradnl"/>
+        </w:rPr>
+      </w:pPr>
+      <w:r>
+        <w:rPr>
+          <w:rFonts w:cstheme="minorHAnsi"/>
+          <w:lang w:val="es-ES_tradnl"/>
+        </w:rPr>
+        <w:t>La sintaxis para extender una clase quedaría así:</w:t>
+      </w:r>
+    </w:p>
+    <w:p>
+      <w:pPr>
+        <w:pStyle w:val="Prrafodelista"/>
+        <w:spacing w:line="360" w:lineRule="auto"/>
+        <w:rPr>
+          <w:rFonts w:cstheme="minorHAnsi"/>
+          <w:lang w:val="es-ES_tradnl"/>
+        </w:rPr>
+      </w:pPr>
+      <w:r>
+        <w:rPr>
+          <w:noProof/>
+        </w:rPr>
+        <w:drawing>
+          <wp:inline distT="0" distB="0" distL="0" distR="0" wp14:anchorId="0AEAB2C4" wp14:editId="55FED1F0">
+            <wp:extent cx="4169915" cy="254000"/>
+            <wp:effectExtent l="0" t="0" r="2540" b="0"/>
+            <wp:docPr id="35" name="Imagen 35"/>
+            <wp:cNvGraphicFramePr>
+              <a:graphicFrameLocks xmlns:a="http://schemas.openxmlformats.org/drawingml/2006/main" noChangeAspect="1"/>
+            </wp:cNvGraphicFramePr>
+            <a:graphic xmlns:a="http://schemas.openxmlformats.org/drawingml/2006/main">
+              <a:graphicData uri="http://schemas.openxmlformats.org/drawingml/2006/picture">
+                <pic:pic xmlns:pic="http://schemas.openxmlformats.org/drawingml/2006/picture">
+                  <pic:nvPicPr>
+                    <pic:cNvPr id="1" name=""/>
+                    <pic:cNvPicPr/>
+                  </pic:nvPicPr>
+                  <pic:blipFill>
+                    <a:blip r:embed="rId40"/>
+                    <a:stretch>
+                      <a:fillRect/>
+                    </a:stretch>
+                  </pic:blipFill>
+                  <pic:spPr>
+                    <a:xfrm>
+                      <a:off x="0" y="0"/>
+                      <a:ext cx="4439257" cy="270406"/>
+                    </a:xfrm>
+                    <a:prstGeom prst="rect">
+                      <a:avLst/>
+                    </a:prstGeom>
+                  </pic:spPr>
+                </pic:pic>
+              </a:graphicData>
+            </a:graphic>
+          </wp:inline>
+        </w:drawing>
+      </w:r>
+    </w:p>
+    <w:p>
+      <w:pPr>
+        <w:pStyle w:val="Prrafodelista"/>
+        <w:spacing w:line="360" w:lineRule="auto"/>
+        <w:ind w:left="360"/>
+        <w:rPr>
+          <w:rFonts w:cstheme="minorHAnsi"/>
+          <w:lang w:val="es-ES_tradnl"/>
+        </w:rPr>
+      </w:pPr>
+    </w:p>
+    <w:p>
+      <w:pPr>
+        <w:pStyle w:val="Prrafodelista"/>
+        <w:numPr>
+          <w:ilvl w:val="0"/>
+          <w:numId w:val="5"/>
+        </w:numPr>
+        <w:spacing w:line="360" w:lineRule="auto"/>
+        <w:rPr>
+          <w:rFonts w:cstheme="minorHAnsi"/>
+          <w:lang w:val="es-ES_tradnl"/>
+        </w:rPr>
+      </w:pPr>
+      <w:r>
+        <w:rPr>
+          <w:rFonts w:cstheme="minorHAnsi"/>
+          <w:lang w:val="es-ES_tradnl"/>
+        </w:rPr>
+        <w:t>Clases estáticas</w:t>
+      </w:r>
+    </w:p>
+    <w:p>
+      <w:pPr>
+        <w:pStyle w:val="Prrafodelista"/>
+        <w:numPr>
+          <w:ilvl w:val="0"/>
+          <w:numId w:val="5"/>
+        </w:numPr>
+        <w:spacing w:line="360" w:lineRule="auto"/>
+        <w:rPr>
+          <w:rFonts w:cstheme="minorHAnsi"/>
+          <w:lang w:val="es-ES_tradnl"/>
+        </w:rPr>
+      </w:pPr>
+      <w:r>
+        <w:rPr>
+          <w:rFonts w:cstheme="minorHAnsi"/>
+          <w:lang w:val="es-ES_tradnl"/>
+        </w:rPr>
+        <w:t>Clases anidadas internas</w:t>
+      </w:r>
+    </w:p>
+    <w:p>
+      <w:pPr>
+        <w:pStyle w:val="Prrafodelista"/>
+        <w:numPr>
+          <w:ilvl w:val="0"/>
+          <w:numId w:val="5"/>
+        </w:numPr>
+        <w:spacing w:line="360" w:lineRule="auto"/>
+        <w:rPr>
+          <w:rFonts w:cstheme="minorHAnsi"/>
+          <w:lang w:val="es-ES_tradnl"/>
+        </w:rPr>
+      </w:pPr>
+      <w:r>
+        <w:rPr>
+          <w:rFonts w:cstheme="minorHAnsi"/>
+          <w:lang w:val="es-ES_tradnl"/>
+        </w:rPr>
+        <w:t>Clases anidadas estáticas</w:t>
+      </w:r>
     </w:p>
     <w:sectPr>
       <w:pgSz w:w="11906" w:h="16838"/>

</xml_diff>

<commit_message>
Info añadida clases estáticas
</commit_message>
<xml_diff>
--- a/Fundamentos de Programación Orientada a Objetos.docx
+++ b/Fundamentos de Programación Orientada a Objetos.docx
@@ -417,69 +417,12 @@
           <w:lang w:val="es-ES_tradnl"/>
         </w:rPr>
       </w:pPr>
-      <w:proofErr w:type="spellStart"/>
-      <w:r>
-        <w:rPr>
-          <w:rFonts w:cstheme="minorHAnsi"/>
-          <w:lang w:val="es-ES_tradnl"/>
-        </w:rPr>
-        <w:t>tipo_dato</w:t>
-      </w:r>
-      <w:proofErr w:type="spellEnd"/>
-      <w:r>
-        <w:rPr>
-          <w:rFonts w:cstheme="minorHAnsi"/>
-          <w:lang w:val="es-ES_tradnl"/>
-        </w:rPr>
-        <w:t xml:space="preserve"> </w:t>
-      </w:r>
-      <w:proofErr w:type="spellStart"/>
-      <w:r>
-        <w:rPr>
-          <w:rFonts w:cstheme="minorHAnsi"/>
-          <w:lang w:val="es-ES_tradnl"/>
-        </w:rPr>
-        <w:t>nombre_array</w:t>
-      </w:r>
-      <w:proofErr w:type="spellEnd"/>
-      <w:r>
-        <w:rPr>
-          <w:rFonts w:cstheme="minorHAnsi"/>
-          <w:lang w:val="es-ES_tradnl"/>
-        </w:rPr>
-        <w:t xml:space="preserve"> </w:t>
-      </w:r>
-      <w:proofErr w:type="gramStart"/>
-      <w:r>
-        <w:rPr>
-          <w:rFonts w:cstheme="minorHAnsi"/>
-          <w:lang w:val="es-ES_tradnl"/>
-        </w:rPr>
-        <w:t>[ ]</w:t>
-      </w:r>
-      <w:proofErr w:type="gramEnd"/>
-      <w:r>
-        <w:rPr>
-          <w:rFonts w:cstheme="minorHAnsi"/>
-          <w:lang w:val="es-ES_tradnl"/>
-        </w:rPr>
-        <w:t xml:space="preserve">= new </w:t>
-      </w:r>
-      <w:proofErr w:type="spellStart"/>
-      <w:r>
-        <w:rPr>
-          <w:rFonts w:cstheme="minorHAnsi"/>
-          <w:lang w:val="es-ES_tradnl"/>
-        </w:rPr>
-        <w:t>tipo_dato</w:t>
-      </w:r>
-      <w:proofErr w:type="spellEnd"/>
-      <w:r>
-        <w:rPr>
-          <w:rFonts w:cstheme="minorHAnsi"/>
-          <w:lang w:val="es-ES_tradnl"/>
-        </w:rPr>
-        <w:t>[tamaño];</w:t>
+      <w:r>
+        <w:rPr>
+          <w:rFonts w:cstheme="minorHAnsi"/>
+          <w:lang w:val="es-ES_tradnl"/>
+        </w:rPr>
+        <w:t>tipo_dato nombre_array [ ]= new tipo_dato[tamaño];</w:t>
       </w:r>
     </w:p>
     <w:p>
@@ -492,154 +435,80 @@
           <w:lang w:val="en-US" w:eastAsia="es-ES"/>
         </w:rPr>
       </w:pPr>
-      <w:proofErr w:type="spellStart"/>
       <w:r>
         <w:rPr>
           <w:rFonts w:eastAsia="Times New Roman" w:cstheme="minorHAnsi"/>
           <w:color w:val="333333"/>
           <w:lang w:val="en-US" w:eastAsia="es-ES"/>
         </w:rPr>
-        <w:t>Ejemplo</w:t>
-      </w:r>
-      <w:proofErr w:type="spellEnd"/>
+        <w:t>Ejemplo: String b[] = new String[9];</w:t>
+      </w:r>
+    </w:p>
+    <w:p>
+      <w:pPr>
+        <w:pStyle w:val="Prrafodelista"/>
+        <w:spacing w:line="360" w:lineRule="auto"/>
+        <w:rPr>
+          <w:rFonts w:eastAsia="Times New Roman" w:cstheme="minorHAnsi"/>
+          <w:color w:val="333333"/>
+          <w:lang w:val="es-ES_tradnl" w:eastAsia="es-ES"/>
+        </w:rPr>
+      </w:pPr>
       <w:r>
         <w:rPr>
           <w:rFonts w:eastAsia="Times New Roman" w:cstheme="minorHAnsi"/>
           <w:color w:val="333333"/>
           <w:lang w:val="en-US" w:eastAsia="es-ES"/>
         </w:rPr>
-        <w:t xml:space="preserve">: String </w:t>
-      </w:r>
-      <w:proofErr w:type="gramStart"/>
-      <w:r>
-        <w:rPr>
-          <w:rFonts w:eastAsia="Times New Roman" w:cstheme="minorHAnsi"/>
-          <w:color w:val="333333"/>
-          <w:lang w:val="en-US" w:eastAsia="es-ES"/>
-        </w:rPr>
-        <w:t>b[</w:t>
-      </w:r>
-      <w:proofErr w:type="gramEnd"/>
-      <w:r>
-        <w:rPr>
-          <w:rFonts w:eastAsia="Times New Roman" w:cstheme="minorHAnsi"/>
-          <w:color w:val="333333"/>
-          <w:lang w:val="en-US" w:eastAsia="es-ES"/>
-        </w:rPr>
-        <w:t>] = new String[9];</w:t>
-      </w:r>
-    </w:p>
-    <w:p>
-      <w:pPr>
-        <w:pStyle w:val="Prrafodelista"/>
-        <w:spacing w:line="360" w:lineRule="auto"/>
+        <w:tab/>
+        <w:t xml:space="preserve">   </w:t>
+      </w:r>
+      <w:r>
         <w:rPr>
           <w:rFonts w:eastAsia="Times New Roman" w:cstheme="minorHAnsi"/>
           <w:color w:val="333333"/>
           <w:lang w:val="es-ES_tradnl" w:eastAsia="es-ES"/>
         </w:rPr>
-      </w:pPr>
-      <w:r>
-        <w:rPr>
-          <w:rFonts w:eastAsia="Times New Roman" w:cstheme="minorHAnsi"/>
-          <w:color w:val="333333"/>
-          <w:lang w:val="en-US" w:eastAsia="es-ES"/>
-        </w:rPr>
-        <w:tab/>
-        <w:t xml:space="preserve">   </w:t>
-      </w:r>
-      <w:proofErr w:type="gramStart"/>
-      <w:r>
+        <w:t>b[0] = “Madrid”;</w:t>
+      </w:r>
+    </w:p>
+    <w:p>
+      <w:pPr>
+        <w:pStyle w:val="Prrafodelista"/>
+        <w:spacing w:line="360" w:lineRule="auto"/>
         <w:rPr>
           <w:rFonts w:eastAsia="Times New Roman" w:cstheme="minorHAnsi"/>
           <w:color w:val="333333"/>
           <w:lang w:val="es-ES_tradnl" w:eastAsia="es-ES"/>
         </w:rPr>
-        <w:t>b[</w:t>
-      </w:r>
-      <w:proofErr w:type="gramEnd"/>
+      </w:pPr>
       <w:r>
         <w:rPr>
           <w:rFonts w:eastAsia="Times New Roman" w:cstheme="minorHAnsi"/>
           <w:color w:val="333333"/>
           <w:lang w:val="es-ES_tradnl" w:eastAsia="es-ES"/>
         </w:rPr>
-        <w:t>0] = “Madrid”;</w:t>
-      </w:r>
-    </w:p>
-    <w:p>
-      <w:pPr>
-        <w:pStyle w:val="Prrafodelista"/>
-        <w:spacing w:line="360" w:lineRule="auto"/>
+        <w:tab/>
+        <w:t xml:space="preserve">   b[1] = “Segovia”;</w:t>
+      </w:r>
+    </w:p>
+    <w:p>
+      <w:pPr>
+        <w:pStyle w:val="Prrafodelista"/>
+        <w:spacing w:line="360" w:lineRule="auto"/>
+        <w:rPr>
+          <w:rFonts w:cstheme="minorHAnsi"/>
+          <w:lang w:val="es-ES_tradnl"/>
+        </w:rPr>
+      </w:pPr>
+      <w:r>
         <w:rPr>
           <w:rFonts w:eastAsia="Times New Roman" w:cstheme="minorHAnsi"/>
           <w:color w:val="333333"/>
           <w:lang w:val="es-ES_tradnl" w:eastAsia="es-ES"/>
         </w:rPr>
-      </w:pPr>
-      <w:r>
-        <w:rPr>
-          <w:rFonts w:eastAsia="Times New Roman" w:cstheme="minorHAnsi"/>
-          <w:color w:val="333333"/>
-          <w:lang w:val="es-ES_tradnl" w:eastAsia="es-ES"/>
-        </w:rPr>
         <w:tab/>
-        <w:t xml:space="preserve">   </w:t>
-      </w:r>
-      <w:proofErr w:type="gramStart"/>
-      <w:r>
-        <w:rPr>
-          <w:rFonts w:eastAsia="Times New Roman" w:cstheme="minorHAnsi"/>
-          <w:color w:val="333333"/>
-          <w:lang w:val="es-ES_tradnl" w:eastAsia="es-ES"/>
-        </w:rPr>
-        <w:t>b[</w:t>
-      </w:r>
-      <w:proofErr w:type="gramEnd"/>
-      <w:r>
-        <w:rPr>
-          <w:rFonts w:eastAsia="Times New Roman" w:cstheme="minorHAnsi"/>
-          <w:color w:val="333333"/>
-          <w:lang w:val="es-ES_tradnl" w:eastAsia="es-ES"/>
-        </w:rPr>
-        <w:t>1] = “Segovia”;</w:t>
-      </w:r>
-    </w:p>
-    <w:p>
-      <w:pPr>
-        <w:pStyle w:val="Prrafodelista"/>
-        <w:spacing w:line="360" w:lineRule="auto"/>
-        <w:rPr>
-          <w:rFonts w:cstheme="minorHAnsi"/>
-          <w:lang w:val="es-ES_tradnl"/>
-        </w:rPr>
-      </w:pPr>
-      <w:r>
-        <w:rPr>
-          <w:rFonts w:eastAsia="Times New Roman" w:cstheme="minorHAnsi"/>
-          <w:color w:val="333333"/>
-          <w:lang w:val="es-ES_tradnl" w:eastAsia="es-ES"/>
-        </w:rPr>
-        <w:tab/>
-        <w:t xml:space="preserve">   </w:t>
-      </w:r>
-      <w:proofErr w:type="gramStart"/>
-      <w:r>
-        <w:rPr>
-          <w:rFonts w:eastAsia="Times New Roman" w:cstheme="minorHAnsi"/>
-          <w:color w:val="333333"/>
-          <w:lang w:val="es-ES_tradnl" w:eastAsia="es-ES"/>
-        </w:rPr>
-        <w:t>b[</w:t>
-      </w:r>
-      <w:proofErr w:type="gramEnd"/>
-      <w:r>
-        <w:rPr>
-          <w:rFonts w:eastAsia="Times New Roman" w:cstheme="minorHAnsi"/>
-          <w:color w:val="333333"/>
-          <w:lang w:val="es-ES_tradnl" w:eastAsia="es-ES"/>
-        </w:rPr>
-        <w:t>2] = “Toledo”;</w:t>
+        <w:t xml:space="preserve">   b[2] = “Toledo”;</w:t>
       </w:r>
     </w:p>
     <w:p>
@@ -656,102 +525,29 @@
           <w:lang w:val="es-ES_tradnl"/>
         </w:rPr>
       </w:pPr>
-      <w:proofErr w:type="spellStart"/>
-      <w:r>
-        <w:rPr>
-          <w:rFonts w:cstheme="minorHAnsi"/>
-          <w:lang w:val="es-ES_tradnl"/>
-        </w:rPr>
-        <w:t>tipo_dato</w:t>
-      </w:r>
-      <w:proofErr w:type="spellEnd"/>
-      <w:r>
-        <w:rPr>
-          <w:rFonts w:cstheme="minorHAnsi"/>
-          <w:lang w:val="es-ES_tradnl"/>
-        </w:rPr>
-        <w:t xml:space="preserve"> </w:t>
-      </w:r>
-      <w:proofErr w:type="spellStart"/>
-      <w:r>
-        <w:rPr>
-          <w:rFonts w:cstheme="minorHAnsi"/>
-          <w:lang w:val="es-ES_tradnl"/>
-        </w:rPr>
-        <w:t>nombre_array</w:t>
-      </w:r>
-      <w:proofErr w:type="spellEnd"/>
-      <w:r>
-        <w:rPr>
-          <w:rFonts w:cstheme="minorHAnsi"/>
-          <w:lang w:val="es-ES_tradnl"/>
-        </w:rPr>
-        <w:t xml:space="preserve"> </w:t>
-      </w:r>
-      <w:proofErr w:type="gramStart"/>
-      <w:r>
-        <w:rPr>
-          <w:rFonts w:cstheme="minorHAnsi"/>
-          <w:lang w:val="es-ES_tradnl"/>
-        </w:rPr>
-        <w:t>[ ]</w:t>
-      </w:r>
-      <w:proofErr w:type="gramEnd"/>
-      <w:r>
-        <w:rPr>
-          <w:rFonts w:cstheme="minorHAnsi"/>
-          <w:lang w:val="es-ES_tradnl"/>
-        </w:rPr>
-        <w:t>= {elemento1, elemento2, elemento3, … };</w:t>
-      </w:r>
-    </w:p>
-    <w:p>
-      <w:pPr>
-        <w:pStyle w:val="Prrafodelista"/>
-        <w:spacing w:line="360" w:lineRule="auto"/>
-        <w:rPr>
-          <w:rFonts w:cstheme="minorHAnsi"/>
-          <w:lang w:val="es-ES_tradnl"/>
-        </w:rPr>
-      </w:pPr>
-      <w:r>
-        <w:rPr>
-          <w:rFonts w:cstheme="minorHAnsi"/>
-          <w:lang w:val="es-ES_tradnl"/>
-        </w:rPr>
-        <w:t xml:space="preserve">Ejemplo: </w:t>
-      </w:r>
-      <w:proofErr w:type="spellStart"/>
-      <w:r>
-        <w:rPr>
-          <w:rFonts w:cstheme="minorHAnsi"/>
-          <w:lang w:val="es-ES_tradnl"/>
-        </w:rPr>
-        <w:t>String</w:t>
-      </w:r>
-      <w:proofErr w:type="spellEnd"/>
-      <w:r>
-        <w:rPr>
-          <w:rFonts w:cstheme="minorHAnsi"/>
-          <w:lang w:val="es-ES_tradnl"/>
-        </w:rPr>
-        <w:t xml:space="preserve"> </w:t>
-      </w:r>
-      <w:proofErr w:type="gramStart"/>
-      <w:r>
-        <w:rPr>
-          <w:rFonts w:cstheme="minorHAnsi"/>
-          <w:lang w:val="es-ES_tradnl"/>
-        </w:rPr>
-        <w:t>b[</w:t>
-      </w:r>
-      <w:proofErr w:type="gramEnd"/>
-      <w:r>
-        <w:rPr>
-          <w:rFonts w:cstheme="minorHAnsi"/>
-          <w:lang w:val="es-ES_tradnl"/>
-        </w:rPr>
-        <w:t xml:space="preserve"> ] = {“Madrid”, “Segovia”, “Toledo};</w:t>
+      <w:r>
+        <w:rPr>
+          <w:rFonts w:cstheme="minorHAnsi"/>
+          <w:lang w:val="es-ES_tradnl"/>
+        </w:rPr>
+        <w:t>tipo_dato nombre_array [ ]= {elemento1, elemento2, elemento3, … };</w:t>
+      </w:r>
+    </w:p>
+    <w:p>
+      <w:pPr>
+        <w:pStyle w:val="Prrafodelista"/>
+        <w:spacing w:line="360" w:lineRule="auto"/>
+        <w:rPr>
+          <w:rFonts w:cstheme="minorHAnsi"/>
+          <w:lang w:val="es-ES_tradnl"/>
+        </w:rPr>
+      </w:pPr>
+      <w:r>
+        <w:rPr>
+          <w:rFonts w:cstheme="minorHAnsi"/>
+          <w:lang w:val="es-ES_tradnl"/>
+        </w:rPr>
+        <w:t>Ejemplo: String b[ ] = {“Madrid”, “Segovia”, “Toledo};</w:t>
       </w:r>
     </w:p>
     <w:p>
@@ -877,23 +673,7 @@
           <w:rFonts w:cstheme="minorHAnsi"/>
           <w:lang w:val="es-ES_tradnl"/>
         </w:rPr>
-        <w:t>Hilos (</w:t>
-      </w:r>
-      <w:proofErr w:type="spellStart"/>
-      <w:r>
-        <w:rPr>
-          <w:rFonts w:cstheme="minorHAnsi"/>
-          <w:lang w:val="es-ES_tradnl"/>
-        </w:rPr>
-        <w:t>threads</w:t>
-      </w:r>
-      <w:proofErr w:type="spellEnd"/>
-      <w:r>
-        <w:rPr>
-          <w:rFonts w:cstheme="minorHAnsi"/>
-          <w:lang w:val="es-ES_tradnl"/>
-        </w:rPr>
-        <w:t>)</w:t>
+        <w:t>Hilos (threads)</w:t>
       </w:r>
     </w:p>
     <w:p>
@@ -970,62 +750,14 @@
           <w:rFonts w:cstheme="minorHAnsi"/>
           <w:lang w:val="es-ES_tradnl"/>
         </w:rPr>
-        <w:t xml:space="preserve">Heredar la clase </w:t>
-      </w:r>
-      <w:proofErr w:type="spellStart"/>
-      <w:r>
-        <w:rPr>
-          <w:rFonts w:cstheme="minorHAnsi"/>
-          <w:lang w:val="es-ES_tradnl"/>
-        </w:rPr>
-        <w:t>Thread</w:t>
-      </w:r>
-      <w:proofErr w:type="spellEnd"/>
-      <w:r>
-        <w:rPr>
-          <w:rFonts w:cstheme="minorHAnsi"/>
-          <w:lang w:val="es-ES_tradnl"/>
-        </w:rPr>
-        <w:t xml:space="preserve"> (con </w:t>
-      </w:r>
-      <w:proofErr w:type="spellStart"/>
-      <w:r>
-        <w:rPr>
-          <w:rFonts w:cstheme="minorHAnsi"/>
-          <w:lang w:val="es-ES_tradnl"/>
-        </w:rPr>
-        <w:t>extends</w:t>
-      </w:r>
-      <w:proofErr w:type="spellEnd"/>
-      <w:r>
-        <w:rPr>
-          <w:rFonts w:cstheme="minorHAnsi"/>
-          <w:lang w:val="es-ES_tradnl"/>
-        </w:rPr>
-        <w:t xml:space="preserve"> en nuestra clase) y redefinir el método </w:t>
-      </w:r>
-      <w:proofErr w:type="gramStart"/>
-      <w:r>
-        <w:rPr>
-          <w:rFonts w:cstheme="minorHAnsi"/>
-          <w:lang w:val="es-ES_tradnl"/>
-        </w:rPr>
-        <w:t>run</w:t>
-      </w:r>
-      <w:r>
-        <w:rPr>
-          <w:rFonts w:cstheme="minorHAnsi"/>
-          <w:lang w:val="es-ES_tradnl"/>
-        </w:rPr>
-        <w:t>(</w:t>
-      </w:r>
-      <w:proofErr w:type="gramEnd"/>
-      <w:r>
-        <w:rPr>
-          <w:rFonts w:cstheme="minorHAnsi"/>
-          <w:lang w:val="es-ES_tradnl"/>
-        </w:rPr>
-        <w:t>).</w:t>
+        <w:t>Heredar la clase Thread (con extends en nuestra clase) y redefinir el método run</w:t>
+      </w:r>
+      <w:r>
+        <w:rPr>
+          <w:rFonts w:cstheme="minorHAnsi"/>
+          <w:lang w:val="es-ES_tradnl"/>
+        </w:rPr>
+        <w:t>().</w:t>
       </w:r>
     </w:p>
     <w:p>
@@ -1153,32 +885,7 @@
           <w:lang w:val="es-ES_tradnl"/>
         </w:rPr>
         <w:lastRenderedPageBreak/>
-        <w:t xml:space="preserve">Cuando llamemos al método </w:t>
-      </w:r>
-      <w:proofErr w:type="spellStart"/>
-      <w:proofErr w:type="gramStart"/>
-      <w:r>
-        <w:rPr>
-          <w:rFonts w:cstheme="minorHAnsi"/>
-          <w:lang w:val="es-ES_tradnl"/>
-        </w:rPr>
-        <w:t>start</w:t>
-      </w:r>
-      <w:proofErr w:type="spellEnd"/>
-      <w:r>
-        <w:rPr>
-          <w:rFonts w:cstheme="minorHAnsi"/>
-          <w:lang w:val="es-ES_tradnl"/>
-        </w:rPr>
-        <w:t>(</w:t>
-      </w:r>
-      <w:proofErr w:type="gramEnd"/>
-      <w:r>
-        <w:rPr>
-          <w:rFonts w:cstheme="minorHAnsi"/>
-          <w:lang w:val="es-ES_tradnl"/>
-        </w:rPr>
-        <w:t>), comenzará a ejecutarse el método run</w:t>
+        <w:t>Cuando llamemos al método start(), comenzará a ejecutarse el método run</w:t>
       </w:r>
       <w:r>
         <w:rPr>
@@ -1213,25 +920,8 @@
           <w:rFonts w:cstheme="minorHAnsi"/>
           <w:lang w:val="es-ES_tradnl"/>
         </w:rPr>
-        <w:t xml:space="preserve">Crear una clase que implemente la interfaz </w:t>
-      </w:r>
-      <w:proofErr w:type="spellStart"/>
-      <w:r>
-        <w:rPr>
-          <w:rFonts w:cstheme="minorHAnsi"/>
-          <w:lang w:val="es-ES_tradnl"/>
-        </w:rPr>
-        <w:t>Runnable</w:t>
-      </w:r>
-      <w:proofErr w:type="spellEnd"/>
-      <w:r>
-        <w:rPr>
-          <w:rFonts w:cstheme="minorHAnsi"/>
-          <w:lang w:val="es-ES_tradnl"/>
-        </w:rPr>
-        <w:t xml:space="preserve">, que nos obliga a definir el método </w:t>
-      </w:r>
-      <w:proofErr w:type="gramStart"/>
+        <w:t xml:space="preserve">Crear una clase que implemente la interfaz Runnable, que nos obliga a definir el método </w:t>
+      </w:r>
       <w:r>
         <w:rPr>
           <w:rFonts w:cstheme="minorHAnsi"/>
@@ -1244,15 +934,7 @@
           <w:rFonts w:cstheme="minorHAnsi"/>
           <w:lang w:val="es-ES_tradnl"/>
         </w:rPr>
-        <w:t>(</w:t>
-      </w:r>
-      <w:proofErr w:type="gramEnd"/>
-      <w:r>
-        <w:rPr>
-          <w:rFonts w:cstheme="minorHAnsi"/>
-          <w:lang w:val="es-ES_tradnl"/>
-        </w:rPr>
-        <w:t>).</w:t>
+        <w:t>().</w:t>
       </w:r>
     </w:p>
     <w:p>
@@ -1389,23 +1071,7 @@
           <w:rFonts w:cstheme="minorHAnsi"/>
           <w:lang w:val="es-ES_tradnl"/>
         </w:rPr>
-        <w:t xml:space="preserve">En ambos casos escribimos un método </w:t>
-      </w:r>
-      <w:proofErr w:type="gramStart"/>
-      <w:r>
-        <w:rPr>
-          <w:rFonts w:cstheme="minorHAnsi"/>
-          <w:lang w:val="es-ES_tradnl"/>
-        </w:rPr>
-        <w:t>run(</w:t>
-      </w:r>
-      <w:proofErr w:type="gramEnd"/>
-      <w:r>
-        <w:rPr>
-          <w:rFonts w:cstheme="minorHAnsi"/>
-          <w:lang w:val="es-ES_tradnl"/>
-        </w:rPr>
-        <w:t>) que contendrá el código del hilo. Cuando se termine de ejecutar este método, también finalizará el hilo.</w:t>
+        <w:t>En ambos casos escribimos un método run() que contendrá el código del hilo. Cuando se termine de ejecutar este método, también finalizará el hilo.</w:t>
       </w:r>
     </w:p>
     <w:p>
@@ -1521,32 +1187,7 @@
           <w:rFonts w:cstheme="minorHAnsi"/>
           <w:lang w:val="es-ES_tradnl"/>
         </w:rPr>
-        <w:t xml:space="preserve">Se produce al llamar al método </w:t>
-      </w:r>
-      <w:proofErr w:type="spellStart"/>
-      <w:proofErr w:type="gramStart"/>
-      <w:r>
-        <w:rPr>
-          <w:rFonts w:cstheme="minorHAnsi"/>
-          <w:lang w:val="es-ES_tradnl"/>
-        </w:rPr>
-        <w:t>start</w:t>
-      </w:r>
-      <w:proofErr w:type="spellEnd"/>
-      <w:r>
-        <w:rPr>
-          <w:rFonts w:cstheme="minorHAnsi"/>
-          <w:lang w:val="es-ES_tradnl"/>
-        </w:rPr>
-        <w:t>(</w:t>
-      </w:r>
-      <w:proofErr w:type="gramEnd"/>
-      <w:r>
-        <w:rPr>
-          <w:rFonts w:cstheme="minorHAnsi"/>
-          <w:lang w:val="es-ES_tradnl"/>
-        </w:rPr>
-        <w:t>).</w:t>
+        <w:t>Se produce al llamar al método start().</w:t>
       </w:r>
     </w:p>
     <w:p>
@@ -1606,32 +1247,7 @@
           <w:rFonts w:cstheme="minorHAnsi"/>
           <w:lang w:val="es-ES_tradnl"/>
         </w:rPr>
-        <w:t xml:space="preserve">Cuando se ejecuta el método </w:t>
-      </w:r>
-      <w:proofErr w:type="spellStart"/>
-      <w:proofErr w:type="gramStart"/>
-      <w:r>
-        <w:rPr>
-          <w:rFonts w:cstheme="minorHAnsi"/>
-          <w:lang w:val="es-ES_tradnl"/>
-        </w:rPr>
-        <w:t>sleep</w:t>
-      </w:r>
-      <w:proofErr w:type="spellEnd"/>
-      <w:r>
-        <w:rPr>
-          <w:rFonts w:cstheme="minorHAnsi"/>
-          <w:lang w:val="es-ES_tradnl"/>
-        </w:rPr>
-        <w:t>(</w:t>
-      </w:r>
-      <w:proofErr w:type="gramEnd"/>
-      <w:r>
-        <w:rPr>
-          <w:rFonts w:cstheme="minorHAnsi"/>
-          <w:lang w:val="es-ES_tradnl"/>
-        </w:rPr>
-        <w:t>) para dormir el hilo.</w:t>
+        <w:t>Cuando se ejecuta el método sleep() para dormir el hilo.</w:t>
       </w:r>
     </w:p>
     <w:p>
@@ -1666,32 +1282,7 @@
           <w:rFonts w:cstheme="minorHAnsi"/>
           <w:lang w:val="es-ES_tradnl"/>
         </w:rPr>
-        <w:t xml:space="preserve">loqueado por una llamada al método </w:t>
-      </w:r>
-      <w:proofErr w:type="spellStart"/>
-      <w:proofErr w:type="gramStart"/>
-      <w:r>
-        <w:rPr>
-          <w:rFonts w:cstheme="minorHAnsi"/>
-          <w:lang w:val="es-ES_tradnl"/>
-        </w:rPr>
-        <w:t>wait</w:t>
-      </w:r>
-      <w:proofErr w:type="spellEnd"/>
-      <w:r>
-        <w:rPr>
-          <w:rFonts w:cstheme="minorHAnsi"/>
-          <w:lang w:val="es-ES_tradnl"/>
-        </w:rPr>
-        <w:t>(</w:t>
-      </w:r>
-      <w:proofErr w:type="gramEnd"/>
-      <w:r>
-        <w:rPr>
-          <w:rFonts w:cstheme="minorHAnsi"/>
-          <w:lang w:val="es-ES_tradnl"/>
-        </w:rPr>
-        <w:t>).</w:t>
+        <w:t>loqueado por una llamada al método wait().</w:t>
       </w:r>
     </w:p>
     <w:p>
@@ -1768,32 +1359,7 @@
           <w:lang w:val="es-ES_tradnl"/>
         </w:rPr>
         <w:tab/>
-        <w:t xml:space="preserve">Para saber si un hilo sigue vivo o no, podemos usar el método </w:t>
-      </w:r>
-      <w:proofErr w:type="spellStart"/>
-      <w:proofErr w:type="gramStart"/>
-      <w:r>
-        <w:rPr>
-          <w:rFonts w:cstheme="minorHAnsi"/>
-          <w:lang w:val="es-ES_tradnl"/>
-        </w:rPr>
-        <w:t>isAlive</w:t>
-      </w:r>
-      <w:proofErr w:type="spellEnd"/>
-      <w:r>
-        <w:rPr>
-          <w:rFonts w:cstheme="minorHAnsi"/>
-          <w:lang w:val="es-ES_tradnl"/>
-        </w:rPr>
-        <w:t>(</w:t>
-      </w:r>
-      <w:proofErr w:type="gramEnd"/>
-      <w:r>
-        <w:rPr>
-          <w:rFonts w:cstheme="minorHAnsi"/>
-          <w:lang w:val="es-ES_tradnl"/>
-        </w:rPr>
-        <w:t>).</w:t>
+        <w:t>Para saber si un hilo sigue vivo o no, podemos usar el método isAlive().</w:t>
       </w:r>
     </w:p>
     <w:p>
@@ -1956,23 +1522,7 @@
           <w:rFonts w:cstheme="minorHAnsi"/>
           <w:lang w:val="es-ES_tradnl"/>
         </w:rPr>
-        <w:t xml:space="preserve">Para marcar los métodos en los que se pueden producir problemas, se utiliza la palabra reservada </w:t>
-      </w:r>
-      <w:proofErr w:type="spellStart"/>
-      <w:r>
-        <w:rPr>
-          <w:rFonts w:cstheme="minorHAnsi"/>
-          <w:lang w:val="es-ES_tradnl"/>
-        </w:rPr>
-        <w:t>synchronized</w:t>
-      </w:r>
-      <w:proofErr w:type="spellEnd"/>
-      <w:r>
-        <w:rPr>
-          <w:rFonts w:cstheme="minorHAnsi"/>
-          <w:lang w:val="es-ES_tradnl"/>
-        </w:rPr>
-        <w:t>.</w:t>
+        <w:t>Para marcar los métodos en los que se pueden producir problemas, se utiliza la palabra reservada synchronized.</w:t>
       </w:r>
     </w:p>
     <w:p>
@@ -1988,7 +1538,6 @@
           <w:lang w:val="es-ES_tradnl"/>
         </w:rPr>
       </w:pPr>
-      <w:proofErr w:type="spellStart"/>
       <w:r>
         <w:rPr>
           <w:rFonts w:cstheme="minorHAnsi"/>
@@ -2003,7 +1552,6 @@
         </w:rPr>
         <w:t>s</w:t>
       </w:r>
-      <w:proofErr w:type="spellEnd"/>
     </w:p>
     <w:p>
       <w:pPr>
@@ -2036,88 +1584,24 @@
           <w:rFonts w:cstheme="minorHAnsi"/>
           <w:lang w:val="es-ES_tradnl"/>
         </w:rPr>
-        <w:t xml:space="preserve">Para ello, se crea un pool, que es una estructura que gestiona un conjunto de </w:t>
-      </w:r>
-      <w:proofErr w:type="spellStart"/>
-      <w:r>
-        <w:rPr>
-          <w:rFonts w:cstheme="minorHAnsi"/>
-          <w:lang w:val="es-ES_tradnl"/>
-        </w:rPr>
-        <w:t>threads</w:t>
-      </w:r>
-      <w:proofErr w:type="spellEnd"/>
-      <w:r>
-        <w:rPr>
-          <w:rFonts w:cstheme="minorHAnsi"/>
-          <w:lang w:val="es-ES_tradnl"/>
-        </w:rPr>
-        <w:t xml:space="preserve">. Cuando van llegando tareas que se quieren realizar, el </w:t>
-      </w:r>
-      <w:proofErr w:type="spellStart"/>
-      <w:r>
-        <w:rPr>
-          <w:rFonts w:cstheme="minorHAnsi"/>
-          <w:lang w:val="es-ES_tradnl"/>
-        </w:rPr>
-        <w:t>executor</w:t>
-      </w:r>
-      <w:proofErr w:type="spellEnd"/>
-      <w:r>
-        <w:rPr>
-          <w:rFonts w:cstheme="minorHAnsi"/>
-          <w:lang w:val="es-ES_tradnl"/>
-        </w:rPr>
-        <w:t xml:space="preserve"> se encarga de pasarlos a ejecución, se les asigna a los </w:t>
-      </w:r>
-      <w:proofErr w:type="spellStart"/>
-      <w:r>
-        <w:rPr>
-          <w:rFonts w:cstheme="minorHAnsi"/>
-          <w:lang w:val="es-ES_tradnl"/>
-        </w:rPr>
-        <w:t>threads</w:t>
-      </w:r>
-      <w:proofErr w:type="spellEnd"/>
-      <w:r>
-        <w:rPr>
-          <w:rFonts w:cstheme="minorHAnsi"/>
-          <w:lang w:val="es-ES_tradnl"/>
-        </w:rPr>
-        <w:t xml:space="preserve">, y cuando terminan, se vuelven a poner a la cola para realizar otras áreas si es necesario. </w:t>
-      </w:r>
-    </w:p>
-    <w:p>
-      <w:pPr>
-        <w:pStyle w:val="Prrafodelista"/>
-        <w:spacing w:line="360" w:lineRule="auto"/>
-        <w:rPr>
-          <w:rFonts w:cstheme="minorHAnsi"/>
-          <w:lang w:val="es-ES_tradnl"/>
-        </w:rPr>
-      </w:pPr>
-      <w:r>
-        <w:rPr>
-          <w:rFonts w:cstheme="minorHAnsi"/>
-          <w:lang w:val="es-ES_tradnl"/>
-        </w:rPr>
-        <w:t xml:space="preserve">Nosotros no creamos los </w:t>
-      </w:r>
-      <w:proofErr w:type="spellStart"/>
-      <w:r>
-        <w:rPr>
-          <w:rFonts w:cstheme="minorHAnsi"/>
-          <w:lang w:val="es-ES_tradnl"/>
-        </w:rPr>
-        <w:t>threads</w:t>
-      </w:r>
-      <w:proofErr w:type="spellEnd"/>
-      <w:r>
-        <w:rPr>
-          <w:rFonts w:cstheme="minorHAnsi"/>
-          <w:lang w:val="es-ES_tradnl"/>
-        </w:rPr>
-        <w:t>, solo indicamos las tareas a llevar a cabo y él se encarga de asignarlas.</w:t>
+        <w:t xml:space="preserve">Para ello, se crea un pool, que es una estructura que gestiona un conjunto de threads. Cuando van llegando tareas que se quieren realizar, el executor se encarga de pasarlos a ejecución, se les asigna a los threads, y cuando terminan, se vuelven a poner a la cola para realizar otras áreas si es necesario. </w:t>
+      </w:r>
+    </w:p>
+    <w:p>
+      <w:pPr>
+        <w:pStyle w:val="Prrafodelista"/>
+        <w:spacing w:line="360" w:lineRule="auto"/>
+        <w:rPr>
+          <w:rFonts w:cstheme="minorHAnsi"/>
+          <w:lang w:val="es-ES_tradnl"/>
+        </w:rPr>
+      </w:pPr>
+      <w:r>
+        <w:rPr>
+          <w:rFonts w:cstheme="minorHAnsi"/>
+          <w:lang w:val="es-ES_tradnl"/>
+        </w:rPr>
+        <w:t>Nosotros no creamos los threads, solo indicamos las tareas a llevar a cabo y él se encarga de asignarlas.</w:t>
       </w:r>
     </w:p>
     <w:p>
@@ -2141,55 +1625,14 @@
           <w:rFonts w:cstheme="minorHAnsi"/>
           <w:lang w:val="es-ES_tradnl"/>
         </w:rPr>
-        <w:t xml:space="preserve"> en cuenta que </w:t>
-      </w:r>
-      <w:proofErr w:type="spellStart"/>
-      <w:r>
-        <w:rPr>
-          <w:rFonts w:cstheme="minorHAnsi"/>
-          <w:lang w:val="es-ES_tradnl"/>
-        </w:rPr>
-        <w:t>Executor</w:t>
-      </w:r>
-      <w:proofErr w:type="spellEnd"/>
-      <w:r>
-        <w:rPr>
-          <w:rFonts w:cstheme="minorHAnsi"/>
-          <w:lang w:val="es-ES_tradnl"/>
-        </w:rPr>
-        <w:t xml:space="preserve"> solo se puede usar cuando implementamos </w:t>
-      </w:r>
-      <w:proofErr w:type="spellStart"/>
-      <w:r>
-        <w:rPr>
-          <w:rFonts w:cstheme="minorHAnsi"/>
-          <w:lang w:val="es-ES_tradnl"/>
-        </w:rPr>
-        <w:t>Runnable</w:t>
-      </w:r>
-      <w:proofErr w:type="spellEnd"/>
-      <w:r>
-        <w:rPr>
-          <w:rFonts w:cstheme="minorHAnsi"/>
-          <w:lang w:val="es-ES_tradnl"/>
-        </w:rPr>
-        <w:t xml:space="preserve">, con </w:t>
-      </w:r>
-      <w:proofErr w:type="spellStart"/>
-      <w:r>
-        <w:rPr>
-          <w:rFonts w:cstheme="minorHAnsi"/>
-          <w:lang w:val="es-ES_tradnl"/>
-        </w:rPr>
-        <w:t>Thread</w:t>
-      </w:r>
-      <w:proofErr w:type="spellEnd"/>
-      <w:r>
-        <w:rPr>
-          <w:rFonts w:cstheme="minorHAnsi"/>
-          <w:lang w:val="es-ES_tradnl"/>
-        </w:rPr>
-        <w:t xml:space="preserve"> no</w:t>
+        <w:t xml:space="preserve"> en cuenta que Executor</w:t>
+      </w:r>
+      <w:r>
+        <w:rPr>
+          <w:rFonts w:cstheme="minorHAnsi"/>
+          <w:lang w:val="es-ES_tradnl"/>
+        </w:rPr>
+        <w:t xml:space="preserve"> solo se puede usar cuando implementamos Runnable, con Thread no</w:t>
       </w:r>
       <w:r>
         <w:rPr>
@@ -2356,23 +1799,7 @@
           <w:rFonts w:cstheme="minorHAnsi"/>
           <w:lang w:val="es-ES_tradnl"/>
         </w:rPr>
-        <w:t xml:space="preserve">Los métodos </w:t>
-      </w:r>
-      <w:proofErr w:type="spellStart"/>
-      <w:r>
-        <w:rPr>
-          <w:rFonts w:cstheme="minorHAnsi"/>
-          <w:lang w:val="es-ES_tradnl"/>
-        </w:rPr>
-        <w:t>get</w:t>
-      </w:r>
-      <w:proofErr w:type="spellEnd"/>
-      <w:r>
-        <w:rPr>
-          <w:rFonts w:cstheme="minorHAnsi"/>
-          <w:lang w:val="es-ES_tradnl"/>
-        </w:rPr>
-        <w:t>, sirven para acceder al resultado de nuestro objeto.</w:t>
+        <w:t>Los métodos get, sirven para acceder al resultado de nuestro objeto.</w:t>
       </w:r>
     </w:p>
     <w:p>
@@ -2548,7 +1975,6 @@
           <w:lang w:val="es-ES_tradnl"/>
         </w:rPr>
       </w:pPr>
-      <w:proofErr w:type="spellStart"/>
       <w:r>
         <w:rPr>
           <w:rFonts w:cstheme="minorHAnsi"/>
@@ -2556,7 +1982,6 @@
         </w:rPr>
         <w:t>Stack</w:t>
       </w:r>
-      <w:proofErr w:type="spellEnd"/>
       <w:r>
         <w:rPr>
           <w:rFonts w:cstheme="minorHAnsi"/>
@@ -2608,7 +2033,6 @@
           <w:lang w:val="es-ES_tradnl"/>
         </w:rPr>
       </w:pPr>
-      <w:proofErr w:type="spellStart"/>
       <w:r>
         <w:rPr>
           <w:rFonts w:cstheme="minorHAnsi"/>
@@ -2616,7 +2040,6 @@
         </w:rPr>
         <w:t>Heap</w:t>
       </w:r>
-      <w:proofErr w:type="spellEnd"/>
       <w:r>
         <w:rPr>
           <w:rFonts w:cstheme="minorHAnsi"/>
@@ -2668,31 +2091,13 @@
           <w:lang w:val="es-ES_tradnl"/>
         </w:rPr>
       </w:pPr>
-      <w:proofErr w:type="spellStart"/>
-      <w:r>
-        <w:rPr>
-          <w:rFonts w:cstheme="minorHAnsi"/>
-          <w:lang w:val="es-ES_tradnl"/>
-        </w:rPr>
-        <w:t>Garbage</w:t>
-      </w:r>
-      <w:proofErr w:type="spellEnd"/>
-      <w:r>
-        <w:rPr>
-          <w:rFonts w:cstheme="minorHAnsi"/>
-          <w:lang w:val="es-ES_tradnl"/>
-        </w:rPr>
-        <w:t xml:space="preserve"> </w:t>
-      </w:r>
-      <w:proofErr w:type="spellStart"/>
-      <w:r>
-        <w:rPr>
-          <w:rFonts w:cstheme="minorHAnsi"/>
-          <w:lang w:val="es-ES_tradnl"/>
-        </w:rPr>
-        <w:t>Collector</w:t>
-      </w:r>
-      <w:proofErr w:type="spellEnd"/>
+      <w:r>
+        <w:rPr>
+          <w:rFonts w:cstheme="minorHAnsi"/>
+          <w:lang w:val="es-ES_tradnl"/>
+        </w:rPr>
+        <w:t>Garbage Collector</w:t>
+      </w:r>
       <w:r>
         <w:rPr>
           <w:rFonts w:cstheme="minorHAnsi"/>
@@ -2723,39 +2128,7 @@
           <w:rFonts w:cstheme="minorHAnsi"/>
           <w:lang w:val="es-ES_tradnl"/>
         </w:rPr>
-        <w:t xml:space="preserve"> Cuando un objeto no es referenciado, el </w:t>
-      </w:r>
-      <w:proofErr w:type="spellStart"/>
-      <w:r>
-        <w:rPr>
-          <w:rFonts w:cstheme="minorHAnsi"/>
-          <w:lang w:val="es-ES_tradnl"/>
-        </w:rPr>
-        <w:t>garbage</w:t>
-      </w:r>
-      <w:proofErr w:type="spellEnd"/>
-      <w:r>
-        <w:rPr>
-          <w:rFonts w:cstheme="minorHAnsi"/>
-          <w:lang w:val="es-ES_tradnl"/>
-        </w:rPr>
-        <w:t xml:space="preserve"> </w:t>
-      </w:r>
-      <w:proofErr w:type="spellStart"/>
-      <w:r>
-        <w:rPr>
-          <w:rFonts w:cstheme="minorHAnsi"/>
-          <w:lang w:val="es-ES_tradnl"/>
-        </w:rPr>
-        <w:t>collector</w:t>
-      </w:r>
-      <w:proofErr w:type="spellEnd"/>
-      <w:r>
-        <w:rPr>
-          <w:rFonts w:cstheme="minorHAnsi"/>
-          <w:lang w:val="es-ES_tradnl"/>
-        </w:rPr>
-        <w:t xml:space="preserve"> se encarga de liberar esa memoria.</w:t>
+        <w:t xml:space="preserve"> Cuando un objeto no es referenciado, el garbage collector se encarga de liberar esa memoria.</w:t>
       </w:r>
     </w:p>
     <w:p>
@@ -3037,62 +2410,14 @@
           <w:rFonts w:cstheme="minorHAnsi"/>
           <w:lang w:val="es-ES_tradnl"/>
         </w:rPr>
-        <w:t xml:space="preserve"> Las advertencias que queremos suprimir se especifican por su nombre y en forma de </w:t>
-      </w:r>
-      <w:proofErr w:type="spellStart"/>
-      <w:r>
-        <w:rPr>
-          <w:rFonts w:cstheme="minorHAnsi"/>
-          <w:lang w:val="es-ES_tradnl"/>
-        </w:rPr>
-        <w:t>String</w:t>
-      </w:r>
-      <w:proofErr w:type="spellEnd"/>
-      <w:r>
-        <w:rPr>
-          <w:rFonts w:cstheme="minorHAnsi"/>
-          <w:lang w:val="es-ES_tradnl"/>
-        </w:rPr>
-        <w:t>.</w:t>
-      </w:r>
-      <w:r>
-        <w:rPr>
-          <w:rFonts w:cstheme="minorHAnsi"/>
-          <w:lang w:val="es-ES_tradnl"/>
-        </w:rPr>
-        <w:t xml:space="preserve"> Tenemos dos categorías, </w:t>
-      </w:r>
-      <w:proofErr w:type="spellStart"/>
-      <w:r>
-        <w:rPr>
-          <w:rFonts w:cstheme="minorHAnsi"/>
-          <w:lang w:val="es-ES_tradnl"/>
-        </w:rPr>
-        <w:t>deprecation</w:t>
-      </w:r>
-      <w:proofErr w:type="spellEnd"/>
-      <w:r>
-        <w:rPr>
-          <w:rFonts w:cstheme="minorHAnsi"/>
-          <w:lang w:val="es-ES_tradnl"/>
-        </w:rPr>
-        <w:t xml:space="preserve"> o </w:t>
-      </w:r>
-      <w:proofErr w:type="spellStart"/>
-      <w:r>
-        <w:rPr>
-          <w:rFonts w:cstheme="minorHAnsi"/>
-          <w:lang w:val="es-ES_tradnl"/>
-        </w:rPr>
-        <w:t>unchecked</w:t>
-      </w:r>
-      <w:proofErr w:type="spellEnd"/>
-      <w:r>
-        <w:rPr>
-          <w:rFonts w:cstheme="minorHAnsi"/>
-          <w:lang w:val="es-ES_tradnl"/>
-        </w:rPr>
-        <w:t>.</w:t>
+        <w:t xml:space="preserve"> Las advertencias que queremos suprimir se especifican por su nombre y en forma de String.</w:t>
+      </w:r>
+      <w:r>
+        <w:rPr>
+          <w:rFonts w:cstheme="minorHAnsi"/>
+          <w:lang w:val="es-ES_tradnl"/>
+        </w:rPr>
+        <w:t xml:space="preserve"> Tenemos dos categorías, deprecation o unchecked.</w:t>
       </w:r>
     </w:p>
     <w:p>
@@ -3230,7 +2555,6 @@
           <w:lang w:val="es-ES_tradnl"/>
         </w:rPr>
       </w:pPr>
-      <w:proofErr w:type="spellStart"/>
       <w:r>
         <w:rPr>
           <w:rFonts w:cstheme="minorHAnsi"/>
@@ -3238,7 +2562,6 @@
         </w:rPr>
         <w:t>RetentionPolicy.SOURCE</w:t>
       </w:r>
-      <w:proofErr w:type="spellEnd"/>
     </w:p>
     <w:p>
       <w:pPr>
@@ -3271,7 +2594,6 @@
           <w:lang w:val="es-ES_tradnl"/>
         </w:rPr>
       </w:pPr>
-      <w:proofErr w:type="spellStart"/>
       <w:r>
         <w:rPr>
           <w:rFonts w:cstheme="minorHAnsi"/>
@@ -3279,7 +2601,6 @@
         </w:rPr>
         <w:t>RetentionPolicy.CLASS</w:t>
       </w:r>
-      <w:proofErr w:type="spellEnd"/>
     </w:p>
     <w:p>
       <w:pPr>
@@ -3312,7 +2633,6 @@
           <w:lang w:val="es-ES_tradnl"/>
         </w:rPr>
       </w:pPr>
-      <w:proofErr w:type="spellStart"/>
       <w:r>
         <w:rPr>
           <w:rFonts w:cstheme="minorHAnsi"/>
@@ -3320,7 +2640,6 @@
         </w:rPr>
         <w:t>RetentionPolicy.RUNTIME</w:t>
       </w:r>
-      <w:proofErr w:type="spellEnd"/>
     </w:p>
     <w:p>
       <w:pPr>
@@ -3375,23 +2694,7 @@
           <w:rFonts w:cstheme="minorHAnsi"/>
           <w:lang w:val="es-ES_tradnl"/>
         </w:rPr>
-        <w:t xml:space="preserve">Se utiliza para indicar que se pueden recoger los elementos de las anotaciones dentro del </w:t>
-      </w:r>
-      <w:proofErr w:type="spellStart"/>
-      <w:r>
-        <w:rPr>
-          <w:rFonts w:cstheme="minorHAnsi"/>
-          <w:lang w:val="es-ES_tradnl"/>
-        </w:rPr>
-        <w:t>javadoc</w:t>
-      </w:r>
-      <w:proofErr w:type="spellEnd"/>
-      <w:r>
-        <w:rPr>
-          <w:rFonts w:cstheme="minorHAnsi"/>
-          <w:lang w:val="es-ES_tradnl"/>
-        </w:rPr>
-        <w:t>.</w:t>
+        <w:t>Se utiliza para indicar que se pueden recoger los elementos de las anotaciones dentro del javadoc.</w:t>
       </w:r>
     </w:p>
     <w:p>
@@ -3450,23 +2753,7 @@
           <w:rFonts w:cstheme="minorHAnsi"/>
           <w:lang w:val="es-ES_tradnl"/>
         </w:rPr>
-        <w:t xml:space="preserve">. Tiene un argumento en el que se indica el o los </w:t>
-      </w:r>
-      <w:proofErr w:type="spellStart"/>
-      <w:r>
-        <w:rPr>
-          <w:rFonts w:cstheme="minorHAnsi"/>
-          <w:lang w:val="es-ES_tradnl"/>
-        </w:rPr>
-        <w:t>ElementType</w:t>
-      </w:r>
-      <w:proofErr w:type="spellEnd"/>
-      <w:r>
-        <w:rPr>
-          <w:rFonts w:cstheme="minorHAnsi"/>
-          <w:lang w:val="es-ES_tradnl"/>
-        </w:rPr>
-        <w:t>:</w:t>
+        <w:t>. Tiene un argumento en el que se indica el o los ElementType:</w:t>
       </w:r>
     </w:p>
     <w:p>
@@ -3482,7 +2769,6 @@
           <w:lang w:val="es-ES_tradnl"/>
         </w:rPr>
       </w:pPr>
-      <w:proofErr w:type="spellStart"/>
       <w:r>
         <w:rPr>
           <w:rFonts w:cstheme="minorHAnsi"/>
@@ -3490,7 +2776,6 @@
         </w:rPr>
         <w:t>ElementType.ANNOTATION_TYPE</w:t>
       </w:r>
-      <w:proofErr w:type="spellEnd"/>
     </w:p>
     <w:p>
       <w:pPr>
@@ -3523,7 +2808,6 @@
           <w:lang w:val="es-ES_tradnl"/>
         </w:rPr>
       </w:pPr>
-      <w:proofErr w:type="spellStart"/>
       <w:r>
         <w:rPr>
           <w:rFonts w:cstheme="minorHAnsi"/>
@@ -3531,7 +2815,6 @@
         </w:rPr>
         <w:t>ElementType.CONSTRUCTOR</w:t>
       </w:r>
-      <w:proofErr w:type="spellEnd"/>
     </w:p>
     <w:p>
       <w:pPr>
@@ -3564,7 +2847,6 @@
           <w:lang w:val="es-ES_tradnl"/>
         </w:rPr>
       </w:pPr>
-      <w:proofErr w:type="spellStart"/>
       <w:r>
         <w:rPr>
           <w:rFonts w:cstheme="minorHAnsi"/>
@@ -3572,7 +2854,6 @@
         </w:rPr>
         <w:t>ElementType.FIELD</w:t>
       </w:r>
-      <w:proofErr w:type="spellEnd"/>
     </w:p>
     <w:p>
       <w:pPr>
@@ -3605,7 +2886,6 @@
           <w:lang w:val="es-ES_tradnl"/>
         </w:rPr>
       </w:pPr>
-      <w:proofErr w:type="spellStart"/>
       <w:r>
         <w:rPr>
           <w:rFonts w:cstheme="minorHAnsi"/>
@@ -3613,7 +2893,6 @@
         </w:rPr>
         <w:t>ElementType.LOCAL_VARIABLE</w:t>
       </w:r>
-      <w:proofErr w:type="spellEnd"/>
     </w:p>
     <w:p>
       <w:pPr>
@@ -3646,7 +2925,6 @@
           <w:lang w:val="es-ES_tradnl"/>
         </w:rPr>
       </w:pPr>
-      <w:proofErr w:type="spellStart"/>
       <w:r>
         <w:rPr>
           <w:rFonts w:cstheme="minorHAnsi"/>
@@ -3654,7 +2932,6 @@
         </w:rPr>
         <w:t>ElementType.METHOD</w:t>
       </w:r>
-      <w:proofErr w:type="spellEnd"/>
     </w:p>
     <w:p>
       <w:pPr>
@@ -3687,7 +2964,6 @@
           <w:lang w:val="es-ES_tradnl"/>
         </w:rPr>
       </w:pPr>
-      <w:proofErr w:type="spellStart"/>
       <w:r>
         <w:rPr>
           <w:rFonts w:cstheme="minorHAnsi"/>
@@ -3696,7 +2972,6 @@
         <w:lastRenderedPageBreak/>
         <w:t>ElementType.PACKAGE</w:t>
       </w:r>
-      <w:proofErr w:type="spellEnd"/>
     </w:p>
     <w:p>
       <w:pPr>
@@ -3729,7 +3004,6 @@
           <w:lang w:val="es-ES_tradnl"/>
         </w:rPr>
       </w:pPr>
-      <w:proofErr w:type="spellStart"/>
       <w:r>
         <w:rPr>
           <w:rFonts w:cstheme="minorHAnsi"/>
@@ -3737,7 +3011,6 @@
         </w:rPr>
         <w:t>ElementType.PARAMETER</w:t>
       </w:r>
-      <w:proofErr w:type="spellEnd"/>
     </w:p>
     <w:p>
       <w:pPr>
@@ -3770,7 +3043,6 @@
           <w:lang w:val="es-ES_tradnl"/>
         </w:rPr>
       </w:pPr>
-      <w:proofErr w:type="spellStart"/>
       <w:r>
         <w:rPr>
           <w:rFonts w:cstheme="minorHAnsi"/>
@@ -3778,7 +3050,6 @@
         </w:rPr>
         <w:t>ElementType.TYPE</w:t>
       </w:r>
-      <w:proofErr w:type="spellEnd"/>
     </w:p>
     <w:p>
       <w:pPr>
@@ -3978,23 +3249,7 @@
           <w:rFonts w:cstheme="minorHAnsi"/>
           <w:lang w:val="es-ES_tradnl"/>
         </w:rPr>
-        <w:t xml:space="preserve">Añadimos una anotación al proyecto (New -&gt; </w:t>
-      </w:r>
-      <w:proofErr w:type="spellStart"/>
-      <w:r>
-        <w:rPr>
-          <w:rFonts w:cstheme="minorHAnsi"/>
-          <w:lang w:val="es-ES_tradnl"/>
-        </w:rPr>
-        <w:t>Annotation</w:t>
-      </w:r>
-      <w:proofErr w:type="spellEnd"/>
-      <w:r>
-        <w:rPr>
-          <w:rFonts w:cstheme="minorHAnsi"/>
-          <w:lang w:val="es-ES_tradnl"/>
-        </w:rPr>
-        <w:t>) y podemos ver a continuación el contenido del archivo que se genera:</w:t>
+        <w:t>Añadimos una anotación al proyecto (New -&gt; Annotation) y podemos ver a continuación el contenido del archivo que se genera:</w:t>
       </w:r>
     </w:p>
     <w:p>
@@ -4061,17 +3316,8 @@
           <w:rFonts w:cstheme="minorHAnsi"/>
           <w:lang w:val="es-ES_tradnl"/>
         </w:rPr>
-        <w:t>Una anotación se define haciendo uso de la palabra reservada @</w:t>
-      </w:r>
-      <w:proofErr w:type="gramStart"/>
-      <w:r>
-        <w:rPr>
-          <w:rFonts w:cstheme="minorHAnsi"/>
-          <w:lang w:val="es-ES_tradnl"/>
-        </w:rPr>
-        <w:t>interface</w:t>
-      </w:r>
-      <w:proofErr w:type="gramEnd"/>
+        <w:t>Una anotación se define haciendo uso de la palabra reservada @interface</w:t>
+      </w:r>
       <w:r>
         <w:rPr>
           <w:rFonts w:cstheme="minorHAnsi"/>
@@ -4094,39 +3340,7 @@
           <w:rFonts w:cstheme="minorHAnsi"/>
           <w:lang w:val="es-ES_tradnl"/>
         </w:rPr>
-        <w:t xml:space="preserve">También podemos crearla añadiendo una clase y cambiando la palabra </w:t>
-      </w:r>
-      <w:proofErr w:type="spellStart"/>
-      <w:r>
-        <w:rPr>
-          <w:rFonts w:cstheme="minorHAnsi"/>
-          <w:lang w:val="es-ES_tradnl"/>
-        </w:rPr>
-        <w:t>class</w:t>
-      </w:r>
-      <w:proofErr w:type="spellEnd"/>
-      <w:r>
-        <w:rPr>
-          <w:rFonts w:cstheme="minorHAnsi"/>
-          <w:lang w:val="es-ES_tradnl"/>
-        </w:rPr>
-        <w:t xml:space="preserve"> por @</w:t>
-      </w:r>
-      <w:proofErr w:type="gramStart"/>
-      <w:r>
-        <w:rPr>
-          <w:rFonts w:cstheme="minorHAnsi"/>
-          <w:lang w:val="es-ES_tradnl"/>
-        </w:rPr>
-        <w:t>interface</w:t>
-      </w:r>
-      <w:proofErr w:type="gramEnd"/>
-      <w:r>
-        <w:rPr>
-          <w:rFonts w:cstheme="minorHAnsi"/>
-          <w:lang w:val="es-ES_tradnl"/>
-        </w:rPr>
-        <w:t>.</w:t>
+        <w:t>También podemos crearla añadiendo una clase y cambiando la palabra class por @interface.</w:t>
       </w:r>
     </w:p>
     <w:p>
@@ -4182,23 +3396,7 @@
           <w:rFonts w:cstheme="minorHAnsi"/>
           <w:lang w:val="es-ES_tradnl"/>
         </w:rPr>
-        <w:t>@</w:t>
-      </w:r>
-      <w:proofErr w:type="gramStart"/>
-      <w:r>
-        <w:rPr>
-          <w:rFonts w:cstheme="minorHAnsi"/>
-          <w:lang w:val="es-ES_tradnl"/>
-        </w:rPr>
-        <w:t>MiAnotacion( parametro</w:t>
-      </w:r>
-      <w:proofErr w:type="gramEnd"/>
-      <w:r>
-        <w:rPr>
-          <w:rFonts w:cstheme="minorHAnsi"/>
-          <w:lang w:val="es-ES_tradnl"/>
-        </w:rPr>
-        <w:t>1 = “valor2”)</w:t>
+        <w:t>@MiAnotacion( parametro1 = “valor2”)</w:t>
       </w:r>
     </w:p>
     <w:p>
@@ -4237,23 +3435,7 @@
           <w:rFonts w:cstheme="minorHAnsi"/>
           <w:lang w:val="es-ES_tradnl"/>
         </w:rPr>
-        <w:t xml:space="preserve">Parametro1: obligatorio de tipo </w:t>
-      </w:r>
-      <w:proofErr w:type="spellStart"/>
-      <w:r>
-        <w:rPr>
-          <w:rFonts w:cstheme="minorHAnsi"/>
-          <w:lang w:val="es-ES_tradnl"/>
-        </w:rPr>
-        <w:t>String</w:t>
-      </w:r>
-      <w:proofErr w:type="spellEnd"/>
-      <w:r>
-        <w:rPr>
-          <w:rFonts w:cstheme="minorHAnsi"/>
-          <w:lang w:val="es-ES_tradnl"/>
-        </w:rPr>
-        <w:t>.</w:t>
+        <w:t>Parametro1: obligatorio de tipo String.</w:t>
       </w:r>
     </w:p>
     <w:p>
@@ -4275,39 +3457,7 @@
           <w:rFonts w:cstheme="minorHAnsi"/>
           <w:lang w:val="es-ES_tradnl"/>
         </w:rPr>
-        <w:t>Parametro2: opcional de tipo array cuyo valor por defecto es “</w:t>
-      </w:r>
-      <w:proofErr w:type="spellStart"/>
-      <w:r>
-        <w:rPr>
-          <w:rFonts w:cstheme="minorHAnsi"/>
-          <w:lang w:val="es-ES_tradnl"/>
-        </w:rPr>
-        <w:t>canada</w:t>
-      </w:r>
-      <w:proofErr w:type="spellEnd"/>
-      <w:r>
-        <w:rPr>
-          <w:rFonts w:cstheme="minorHAnsi"/>
-          <w:lang w:val="es-ES_tradnl"/>
-        </w:rPr>
-        <w:t xml:space="preserve">, </w:t>
-      </w:r>
-      <w:proofErr w:type="spellStart"/>
-      <w:r>
-        <w:rPr>
-          <w:rFonts w:cstheme="minorHAnsi"/>
-          <w:lang w:val="es-ES_tradnl"/>
-        </w:rPr>
-        <w:t>españa</w:t>
-      </w:r>
-      <w:proofErr w:type="spellEnd"/>
-      <w:r>
-        <w:rPr>
-          <w:rFonts w:cstheme="minorHAnsi"/>
-          <w:lang w:val="es-ES_tradnl"/>
-        </w:rPr>
-        <w:t>”.</w:t>
+        <w:t>Parametro2: opcional de tipo array cuyo valor por defecto es “canada, españa”.</w:t>
       </w:r>
     </w:p>
     <w:p>
@@ -4736,56 +3886,24 @@
           <w:rFonts w:cstheme="minorHAnsi"/>
           <w:lang w:val="es-ES_tradnl"/>
         </w:rPr>
-        <w:t xml:space="preserve">Anotación que permite generar automáticamente el código requerido para que una clase sea </w:t>
-      </w:r>
-      <w:proofErr w:type="spellStart"/>
-      <w:r>
-        <w:rPr>
-          <w:rFonts w:cstheme="minorHAnsi"/>
-          <w:lang w:val="es-ES_tradnl"/>
-        </w:rPr>
-        <w:t>instanciable</w:t>
-      </w:r>
-      <w:proofErr w:type="spellEnd"/>
-      <w:r>
-        <w:rPr>
-          <w:rFonts w:cstheme="minorHAnsi"/>
-          <w:lang w:val="es-ES_tradnl"/>
-        </w:rPr>
-        <w:t>.</w:t>
-      </w:r>
-    </w:p>
-    <w:p>
-      <w:pPr>
-        <w:pStyle w:val="Prrafodelista"/>
-        <w:spacing w:line="360" w:lineRule="auto"/>
-        <w:rPr>
-          <w:rFonts w:cstheme="minorHAnsi"/>
-          <w:lang w:val="es-ES_tradnl"/>
-        </w:rPr>
-      </w:pPr>
-      <w:r>
-        <w:rPr>
-          <w:rFonts w:cstheme="minorHAnsi"/>
-          <w:lang w:val="es-ES_tradnl"/>
-        </w:rPr>
-        <w:t xml:space="preserve">Se basa en el uso del patrón de diseño </w:t>
-      </w:r>
-      <w:proofErr w:type="spellStart"/>
-      <w:r>
-        <w:rPr>
-          <w:rFonts w:cstheme="minorHAnsi"/>
-          <w:lang w:val="es-ES_tradnl"/>
-        </w:rPr>
-        <w:t>Builder</w:t>
-      </w:r>
-      <w:proofErr w:type="spellEnd"/>
-      <w:r>
-        <w:rPr>
-          <w:rFonts w:cstheme="minorHAnsi"/>
-          <w:lang w:val="es-ES_tradnl"/>
-        </w:rPr>
-        <w:t>.</w:t>
+        <w:t>Anotación que permite generar automáticamente el código requerido para que una clase sea instanciable.</w:t>
+      </w:r>
+    </w:p>
+    <w:p>
+      <w:pPr>
+        <w:pStyle w:val="Prrafodelista"/>
+        <w:spacing w:line="360" w:lineRule="auto"/>
+        <w:rPr>
+          <w:rFonts w:cstheme="minorHAnsi"/>
+          <w:lang w:val="es-ES_tradnl"/>
+        </w:rPr>
+      </w:pPr>
+      <w:r>
+        <w:rPr>
+          <w:rFonts w:cstheme="minorHAnsi"/>
+          <w:lang w:val="es-ES_tradnl"/>
+        </w:rPr>
+        <w:t>Se basa en el uso del patrón de diseño Builder.</w:t>
       </w:r>
     </w:p>
     <w:p>
@@ -4966,23 +4084,7 @@
           <w:rFonts w:cstheme="minorHAnsi"/>
           <w:lang w:val="es-ES_tradnl"/>
         </w:rPr>
-        <w:t xml:space="preserve">Anotación que permite generar automáticamente los métodos </w:t>
-      </w:r>
-      <w:proofErr w:type="spellStart"/>
-      <w:r>
-        <w:rPr>
-          <w:rFonts w:cstheme="minorHAnsi"/>
-          <w:lang w:val="es-ES_tradnl"/>
-        </w:rPr>
-        <w:t>getter</w:t>
-      </w:r>
-      <w:proofErr w:type="spellEnd"/>
-      <w:r>
-        <w:rPr>
-          <w:rFonts w:cstheme="minorHAnsi"/>
-          <w:lang w:val="es-ES_tradnl"/>
-        </w:rPr>
-        <w:t xml:space="preserve"> y setter de un atributo.</w:t>
+        <w:t>Anotación que permite generar automáticamente los métodos getter y setter de un atributo.</w:t>
       </w:r>
     </w:p>
     <w:p>
@@ -5052,17 +4154,8 @@
           <w:rFonts w:cstheme="minorHAnsi"/>
           <w:lang w:val="es-ES_tradnl"/>
         </w:rPr>
-        <w:t xml:space="preserve"> de tipo </w:t>
-      </w:r>
-      <w:proofErr w:type="spellStart"/>
-      <w:r>
-        <w:rPr>
-          <w:rFonts w:cstheme="minorHAnsi"/>
-          <w:lang w:val="es-ES_tradnl"/>
-        </w:rPr>
-        <w:t>Logger</w:t>
-      </w:r>
-      <w:proofErr w:type="spellEnd"/>
+        <w:t xml:space="preserve"> de tipo Logger</w:t>
+      </w:r>
       <w:r>
         <w:rPr>
           <w:rFonts w:cstheme="minorHAnsi"/>
@@ -5134,25 +4227,7 @@
           <w:rFonts w:cstheme="minorHAnsi"/>
           <w:lang w:val="es-ES_tradnl"/>
         </w:rPr>
-        <w:t xml:space="preserve"> el archivo </w:t>
-      </w:r>
-      <w:proofErr w:type="spellStart"/>
-      <w:proofErr w:type="gramStart"/>
-      <w:r>
-        <w:rPr>
-          <w:rFonts w:cstheme="minorHAnsi"/>
-          <w:lang w:val="es-ES_tradnl"/>
-        </w:rPr>
-        <w:t>application.properties</w:t>
-      </w:r>
-      <w:proofErr w:type="spellEnd"/>
-      <w:proofErr w:type="gramEnd"/>
-      <w:r>
-        <w:rPr>
-          <w:rFonts w:cstheme="minorHAnsi"/>
-          <w:lang w:val="es-ES_tradnl"/>
-        </w:rPr>
-        <w:t xml:space="preserve"> que aparece </w:t>
+        <w:t xml:space="preserve"> el archivo application.properties que aparece </w:t>
       </w:r>
       <w:r>
         <w:rPr>
@@ -5166,39 +4241,7 @@
           <w:rFonts w:cstheme="minorHAnsi"/>
           <w:lang w:val="es-ES_tradnl"/>
         </w:rPr>
-        <w:t xml:space="preserve">dentro de la carpeta </w:t>
-      </w:r>
-      <w:proofErr w:type="spellStart"/>
-      <w:r>
-        <w:rPr>
-          <w:rFonts w:cstheme="minorHAnsi"/>
-          <w:lang w:val="es-ES_tradnl"/>
-        </w:rPr>
-        <w:t>src</w:t>
-      </w:r>
-      <w:proofErr w:type="spellEnd"/>
-      <w:r>
-        <w:rPr>
-          <w:rFonts w:cstheme="minorHAnsi"/>
-          <w:lang w:val="es-ES_tradnl"/>
-        </w:rPr>
-        <w:t>/java/</w:t>
-      </w:r>
-      <w:proofErr w:type="spellStart"/>
-      <w:r>
-        <w:rPr>
-          <w:rFonts w:cstheme="minorHAnsi"/>
-          <w:lang w:val="es-ES_tradnl"/>
-        </w:rPr>
-        <w:t>resources</w:t>
-      </w:r>
-      <w:proofErr w:type="spellEnd"/>
-      <w:r>
-        <w:rPr>
-          <w:rFonts w:cstheme="minorHAnsi"/>
-          <w:lang w:val="es-ES_tradnl"/>
-        </w:rPr>
-        <w:t>.</w:t>
+        <w:t>dentro de la carpeta src/java/resources.</w:t>
       </w:r>
     </w:p>
     <w:p>
@@ -5214,21 +4257,12 @@
           <w:lang w:val="es-ES_tradnl"/>
         </w:rPr>
       </w:pPr>
-      <w:proofErr w:type="spellStart"/>
-      <w:r>
-        <w:rPr>
-          <w:rFonts w:cstheme="minorHAnsi"/>
-          <w:lang w:val="es-ES_tradnl"/>
-        </w:rPr>
-        <w:t>Appender</w:t>
-      </w:r>
-      <w:proofErr w:type="spellEnd"/>
-      <w:r>
-        <w:rPr>
-          <w:rFonts w:cstheme="minorHAnsi"/>
-          <w:lang w:val="es-ES_tradnl"/>
-        </w:rPr>
-        <w:t xml:space="preserve"> de Log</w:t>
+      <w:r>
+        <w:rPr>
+          <w:rFonts w:cstheme="minorHAnsi"/>
+          <w:lang w:val="es-ES_tradnl"/>
+        </w:rPr>
+        <w:t>Appender de Log</w:t>
       </w:r>
     </w:p>
     <w:p>
@@ -5278,39 +4312,7 @@
           <w:rFonts w:cstheme="minorHAnsi"/>
           <w:lang w:val="es-ES_tradnl"/>
         </w:rPr>
-        <w:t xml:space="preserve">Existen varios </w:t>
-      </w:r>
-      <w:proofErr w:type="spellStart"/>
-      <w:r>
-        <w:rPr>
-          <w:rFonts w:cstheme="minorHAnsi"/>
-          <w:lang w:val="es-ES_tradnl"/>
-        </w:rPr>
-        <w:t>appenders</w:t>
-      </w:r>
-      <w:proofErr w:type="spellEnd"/>
-      <w:r>
-        <w:rPr>
-          <w:rFonts w:cstheme="minorHAnsi"/>
-          <w:lang w:val="es-ES_tradnl"/>
-        </w:rPr>
-        <w:t xml:space="preserve"> disponibles y configurados, aunque también podemos crear y configurar nuestros propios </w:t>
-      </w:r>
-      <w:proofErr w:type="spellStart"/>
-      <w:r>
-        <w:rPr>
-          <w:rFonts w:cstheme="minorHAnsi"/>
-          <w:lang w:val="es-ES_tradnl"/>
-        </w:rPr>
-        <w:t>appenders</w:t>
-      </w:r>
-      <w:proofErr w:type="spellEnd"/>
-      <w:r>
-        <w:rPr>
-          <w:rFonts w:cstheme="minorHAnsi"/>
-          <w:lang w:val="es-ES_tradnl"/>
-        </w:rPr>
-        <w:t>.</w:t>
+        <w:t>Existen varios appenders disponibles y configurados, aunque también podemos crear y configurar nuestros propios appenders.</w:t>
       </w:r>
     </w:p>
     <w:p>
@@ -5326,21 +4328,7 @@
         <w:rPr>
           <w:rFonts w:cstheme="minorHAnsi"/>
         </w:rPr>
-        <w:t xml:space="preserve">Usando Spring </w:t>
-      </w:r>
-      <w:proofErr w:type="spellStart"/>
-      <w:r>
-        <w:rPr>
-          <w:rFonts w:cstheme="minorHAnsi"/>
-        </w:rPr>
-        <w:t>Boot</w:t>
-      </w:r>
-      <w:proofErr w:type="spellEnd"/>
-      <w:r>
-        <w:rPr>
-          <w:rFonts w:cstheme="minorHAnsi"/>
-        </w:rPr>
-        <w:t>, la salida e</w:t>
+        <w:t>Usando Spring Boot, la salida e</w:t>
       </w:r>
       <w:r>
         <w:rPr>
@@ -5362,16 +4350,8 @@
         <w:rPr>
           <w:rFonts w:cstheme="minorHAnsi"/>
         </w:rPr>
-        <w:t xml:space="preserve">Logging.file.name = </w:t>
-      </w:r>
-      <w:proofErr w:type="spellStart"/>
-      <w:r>
-        <w:rPr>
-          <w:rFonts w:cstheme="minorHAnsi"/>
-        </w:rPr>
-        <w:t>nombreDelFichero</w:t>
-      </w:r>
-      <w:proofErr w:type="spellEnd"/>
+        <w:t>Logging.file.name = nombreDelFichero</w:t>
+      </w:r>
     </w:p>
     <w:p>
       <w:pPr>
@@ -5589,7 +4569,6 @@
           <w:lang w:val="es-ES_tradnl"/>
         </w:rPr>
       </w:pPr>
-      <w:proofErr w:type="spellStart"/>
       <w:r>
         <w:rPr>
           <w:rFonts w:cstheme="minorHAnsi"/>
@@ -5598,7 +4577,6 @@
         <w:lastRenderedPageBreak/>
         <w:t>Warn</w:t>
       </w:r>
-      <w:proofErr w:type="spellEnd"/>
     </w:p>
     <w:p>
       <w:pPr>
@@ -5615,23 +4593,7 @@
           <w:rFonts w:cstheme="minorHAnsi"/>
           <w:lang w:val="es-ES_tradnl"/>
         </w:rPr>
-        <w:t xml:space="preserve">Se usa para notificar mensajes de alerta sobre los que se quiere tener </w:t>
-      </w:r>
-      <w:proofErr w:type="gramStart"/>
-      <w:r>
-        <w:rPr>
-          <w:rFonts w:cstheme="minorHAnsi"/>
-          <w:lang w:val="es-ES_tradnl"/>
-        </w:rPr>
-        <w:t>constancia</w:t>
-      </w:r>
-      <w:proofErr w:type="gramEnd"/>
-      <w:r>
-        <w:rPr>
-          <w:rFonts w:cstheme="minorHAnsi"/>
-          <w:lang w:val="es-ES_tradnl"/>
-        </w:rPr>
-        <w:t xml:space="preserve"> pero no afectan al funcionamiento de la aplicación.</w:t>
+        <w:t>Se usa para notificar mensajes de alerta sobre los que se quiere tener constancia pero no afectan al funcionamiento de la aplicación.</w:t>
       </w:r>
     </w:p>
     <w:p>
@@ -5647,7 +4609,6 @@
           <w:lang w:val="es-ES_tradnl"/>
         </w:rPr>
       </w:pPr>
-      <w:proofErr w:type="spellStart"/>
       <w:r>
         <w:rPr>
           <w:rFonts w:cstheme="minorHAnsi"/>
@@ -5655,7 +4616,6 @@
         </w:rPr>
         <w:t>Info</w:t>
       </w:r>
-      <w:proofErr w:type="spellEnd"/>
     </w:p>
     <w:p>
       <w:pPr>
@@ -5688,7 +4648,6 @@
           <w:lang w:val="es-ES_tradnl"/>
         </w:rPr>
       </w:pPr>
-      <w:proofErr w:type="spellStart"/>
       <w:r>
         <w:rPr>
           <w:rFonts w:cstheme="minorHAnsi"/>
@@ -5696,7 +4655,6 @@
         </w:rPr>
         <w:t>Debug</w:t>
       </w:r>
-      <w:proofErr w:type="spellEnd"/>
     </w:p>
     <w:p>
       <w:pPr>
@@ -5759,17 +4717,8 @@
           <w:rFonts w:cstheme="minorHAnsi"/>
           <w:lang w:val="es-ES_tradnl"/>
         </w:rPr>
-        <w:t xml:space="preserve">Se utiliza para mostrar mensajes con un mayor nivel de detalle que </w:t>
-      </w:r>
-      <w:proofErr w:type="spellStart"/>
-      <w:r>
-        <w:rPr>
-          <w:rFonts w:cstheme="minorHAnsi"/>
-          <w:lang w:val="es-ES_tradnl"/>
-        </w:rPr>
-        <w:t>debug</w:t>
-      </w:r>
-      <w:proofErr w:type="spellEnd"/>
+        <w:t>Se utiliza para mostrar mensajes con un mayor nivel de detalle que debug</w:t>
+      </w:r>
     </w:p>
     <w:p>
       <w:pPr>
@@ -5784,7 +4733,6 @@
           <w:lang w:val="es-ES_tradnl"/>
         </w:rPr>
       </w:pPr>
-      <w:proofErr w:type="spellStart"/>
       <w:r>
         <w:rPr>
           <w:rFonts w:cstheme="minorHAnsi"/>
@@ -5792,7 +4740,6 @@
         </w:rPr>
         <w:t>All</w:t>
       </w:r>
-      <w:proofErr w:type="spellEnd"/>
     </w:p>
     <w:p>
       <w:pPr>
@@ -5850,53 +4797,12 @@
         </w:rPr>
         <w:t>MDC (</w:t>
       </w:r>
-      <w:proofErr w:type="spellStart"/>
       <w:r>
         <w:rPr>
           <w:rFonts w:cstheme="minorHAnsi"/>
           <w:shd w:val="clear" w:color="auto" w:fill="FFFFFF"/>
         </w:rPr>
-        <w:t>Mapped</w:t>
-      </w:r>
-      <w:proofErr w:type="spellEnd"/>
-      <w:r>
-        <w:rPr>
-          <w:rFonts w:cstheme="minorHAnsi"/>
-          <w:shd w:val="clear" w:color="auto" w:fill="FFFFFF"/>
-        </w:rPr>
-        <w:t xml:space="preserve"> </w:t>
-      </w:r>
-      <w:proofErr w:type="spellStart"/>
-      <w:r>
-        <w:rPr>
-          <w:rFonts w:cstheme="minorHAnsi"/>
-          <w:shd w:val="clear" w:color="auto" w:fill="FFFFFF"/>
-        </w:rPr>
-        <w:t>Diagnostic</w:t>
-      </w:r>
-      <w:proofErr w:type="spellEnd"/>
-      <w:r>
-        <w:rPr>
-          <w:rFonts w:cstheme="minorHAnsi"/>
-          <w:shd w:val="clear" w:color="auto" w:fill="FFFFFF"/>
-        </w:rPr>
-        <w:t xml:space="preserve"> </w:t>
-      </w:r>
-      <w:proofErr w:type="spellStart"/>
-      <w:r>
-        <w:rPr>
-          <w:rFonts w:cstheme="minorHAnsi"/>
-          <w:shd w:val="clear" w:color="auto" w:fill="FFFFFF"/>
-        </w:rPr>
-        <w:t>Context</w:t>
-      </w:r>
-      <w:proofErr w:type="spellEnd"/>
-      <w:r>
-        <w:rPr>
-          <w:rFonts w:cstheme="minorHAnsi"/>
-          <w:shd w:val="clear" w:color="auto" w:fill="FFFFFF"/>
-        </w:rPr>
-        <w:t xml:space="preserve">) </w:t>
+        <w:t xml:space="preserve">Mapped Diagnostic Context) </w:t>
       </w:r>
       <w:r>
         <w:rPr>
@@ -5960,39 +4866,7 @@
           <w:rFonts w:cstheme="minorHAnsi"/>
           <w:lang w:val="es-ES_tradnl"/>
         </w:rPr>
-        <w:t xml:space="preserve">Creamos un proyecto con un </w:t>
-      </w:r>
-      <w:proofErr w:type="spellStart"/>
-      <w:r>
-        <w:rPr>
-          <w:rFonts w:cstheme="minorHAnsi"/>
-          <w:lang w:val="es-ES_tradnl"/>
-        </w:rPr>
-        <w:t>main</w:t>
-      </w:r>
-      <w:proofErr w:type="spellEnd"/>
-      <w:r>
-        <w:rPr>
-          <w:rFonts w:cstheme="minorHAnsi"/>
-          <w:lang w:val="es-ES_tradnl"/>
-        </w:rPr>
-        <w:t xml:space="preserve"> y una clase (o hacemos usando Maven o Spring </w:t>
-      </w:r>
-      <w:proofErr w:type="spellStart"/>
-      <w:r>
-        <w:rPr>
-          <w:rFonts w:cstheme="minorHAnsi"/>
-          <w:lang w:val="es-ES_tradnl"/>
-        </w:rPr>
-        <w:t>Boot</w:t>
-      </w:r>
-      <w:proofErr w:type="spellEnd"/>
-      <w:r>
-        <w:rPr>
-          <w:rFonts w:cstheme="minorHAnsi"/>
-          <w:lang w:val="es-ES_tradnl"/>
-        </w:rPr>
-        <w:t>)</w:t>
+        <w:t>Creamos un proyecto con un main y una clase (o hacemos usando Maven o Spring Boot)</w:t>
       </w:r>
     </w:p>
     <w:p>
@@ -6498,23 +5372,7 @@
           <w:rFonts w:cstheme="minorHAnsi"/>
           <w:lang w:val="es-ES_tradnl"/>
         </w:rPr>
-        <w:t xml:space="preserve">Queremos que se escriban los daros guardados en el MDC en el nivel de </w:t>
-      </w:r>
-      <w:proofErr w:type="spellStart"/>
-      <w:r>
-        <w:rPr>
-          <w:rFonts w:cstheme="minorHAnsi"/>
-          <w:lang w:val="es-ES_tradnl"/>
-        </w:rPr>
-        <w:t>info</w:t>
-      </w:r>
-      <w:proofErr w:type="spellEnd"/>
-      <w:r>
-        <w:rPr>
-          <w:rFonts w:cstheme="minorHAnsi"/>
-          <w:lang w:val="es-ES_tradnl"/>
-        </w:rPr>
-        <w:t>. Hemos hecho dos ejemplos para ver las diferencias.</w:t>
+        <w:t>Queremos que se escriban los daros guardados en el MDC en el nivel de info. Hemos hecho dos ejemplos para ver las diferencias.</w:t>
       </w:r>
     </w:p>
     <w:p>
@@ -6586,25 +5444,7 @@
           <w:rFonts w:cstheme="minorHAnsi"/>
           <w:lang w:val="es-ES_tradnl"/>
         </w:rPr>
-        <w:t xml:space="preserve">Para terminar, tenemos que irnos al archivo </w:t>
-      </w:r>
-      <w:proofErr w:type="spellStart"/>
-      <w:proofErr w:type="gramStart"/>
-      <w:r>
-        <w:rPr>
-          <w:rFonts w:cstheme="minorHAnsi"/>
-          <w:lang w:val="es-ES_tradnl"/>
-        </w:rPr>
-        <w:t>application.properties</w:t>
-      </w:r>
-      <w:proofErr w:type="spellEnd"/>
-      <w:proofErr w:type="gramEnd"/>
-      <w:r>
-        <w:rPr>
-          <w:rFonts w:cstheme="minorHAnsi"/>
-          <w:lang w:val="es-ES_tradnl"/>
-        </w:rPr>
-        <w:t xml:space="preserve"> para indicar la o las salidas y el formato de la misma.</w:t>
+        <w:t>Para terminar, tenemos que irnos al archivo application.properties para indicar la o las salidas y el formato de la misma.</w:t>
       </w:r>
     </w:p>
     <w:p>
@@ -6673,23 +5513,7 @@
           <w:rFonts w:cstheme="minorHAnsi"/>
           <w:lang w:val="es-ES_tradnl"/>
         </w:rPr>
-        <w:t xml:space="preserve">En primer lugar, ponemos que queremos que nos muestre el nivel </w:t>
-      </w:r>
-      <w:proofErr w:type="spellStart"/>
-      <w:r>
-        <w:rPr>
-          <w:rFonts w:cstheme="minorHAnsi"/>
-          <w:lang w:val="es-ES_tradnl"/>
-        </w:rPr>
-        <w:t>info</w:t>
-      </w:r>
-      <w:proofErr w:type="spellEnd"/>
-      <w:r>
-        <w:rPr>
-          <w:rFonts w:cstheme="minorHAnsi"/>
-          <w:lang w:val="es-ES_tradnl"/>
-        </w:rPr>
-        <w:t>.</w:t>
+        <w:t>En primer lugar, ponemos que queremos que nos muestre el nivel info.</w:t>
       </w:r>
     </w:p>
     <w:p>
@@ -6725,23 +5549,7 @@
           <w:rFonts w:cstheme="minorHAnsi"/>
           <w:lang w:val="es-ES_tradnl"/>
         </w:rPr>
-        <w:t xml:space="preserve">Para terminar, podemos ver el formato. Necesitamos usar %X para que nos cambie el id indicado por el valor al que representa. %5p hace referencia al nivel </w:t>
-      </w:r>
-      <w:proofErr w:type="spellStart"/>
-      <w:r>
-        <w:rPr>
-          <w:rFonts w:cstheme="minorHAnsi"/>
-          <w:lang w:val="es-ES_tradnl"/>
-        </w:rPr>
-        <w:t>del</w:t>
-      </w:r>
-      <w:proofErr w:type="spellEnd"/>
-      <w:r>
-        <w:rPr>
-          <w:rFonts w:cstheme="minorHAnsi"/>
-          <w:lang w:val="es-ES_tradnl"/>
-        </w:rPr>
-        <w:t xml:space="preserve"> lo, para que nos lo escriba también.</w:t>
+        <w:t>Para terminar, podemos ver el formato. Necesitamos usar %X para que nos cambie el id indicado por el valor al que representa. %5p hace referencia al nivel del lo, para que nos lo escriba también.</w:t>
       </w:r>
     </w:p>
     <w:p>
@@ -6762,23 +5570,7 @@
           <w:rFonts w:cstheme="minorHAnsi"/>
           <w:lang w:val="es-ES_tradnl"/>
         </w:rPr>
-        <w:t xml:space="preserve">Creamos un objeto dentro de nuestro </w:t>
-      </w:r>
-      <w:proofErr w:type="spellStart"/>
-      <w:r>
-        <w:rPr>
-          <w:rFonts w:cstheme="minorHAnsi"/>
-          <w:lang w:val="es-ES_tradnl"/>
-        </w:rPr>
-        <w:t>main</w:t>
-      </w:r>
-      <w:proofErr w:type="spellEnd"/>
-      <w:r>
-        <w:rPr>
-          <w:rFonts w:cstheme="minorHAnsi"/>
-          <w:lang w:val="es-ES_tradnl"/>
-        </w:rPr>
-        <w:t>, y llamamos al método que hemos creado.</w:t>
+        <w:t>Creamos un objeto dentro de nuestro main, y llamamos al método que hemos creado.</w:t>
       </w:r>
     </w:p>
     <w:p>
@@ -7031,25 +5823,7 @@
           <w:rFonts w:cstheme="minorHAnsi"/>
           <w:lang w:val="es-ES_tradnl"/>
         </w:rPr>
-        <w:t xml:space="preserve">@Log se importa de la librería </w:t>
-      </w:r>
-      <w:proofErr w:type="spellStart"/>
-      <w:proofErr w:type="gramStart"/>
-      <w:r>
-        <w:rPr>
-          <w:rFonts w:cstheme="minorHAnsi"/>
-          <w:lang w:val="es-ES_tradnl"/>
-        </w:rPr>
-        <w:t>lombok.extern.java.Log</w:t>
-      </w:r>
-      <w:proofErr w:type="spellEnd"/>
-      <w:proofErr w:type="gramEnd"/>
-      <w:r>
-        <w:rPr>
-          <w:rFonts w:cstheme="minorHAnsi"/>
-          <w:lang w:val="es-ES_tradnl"/>
-        </w:rPr>
-        <w:t>.</w:t>
+        <w:t>@Log se importa de la librería lombok.extern.java.Log.</w:t>
       </w:r>
     </w:p>
     <w:p>
@@ -7067,23 +5841,7 @@
           <w:rFonts w:cstheme="minorHAnsi"/>
           <w:lang w:val="es-ES_tradnl"/>
         </w:rPr>
-        <w:t xml:space="preserve">@Slf4j se importa de la librería </w:t>
-      </w:r>
-      <w:proofErr w:type="gramStart"/>
-      <w:r>
-        <w:rPr>
-          <w:rFonts w:cstheme="minorHAnsi"/>
-          <w:lang w:val="es-ES_tradnl"/>
-        </w:rPr>
-        <w:t>lombok.extern</w:t>
-      </w:r>
-      <w:proofErr w:type="gramEnd"/>
-      <w:r>
-        <w:rPr>
-          <w:rFonts w:cstheme="minorHAnsi"/>
-          <w:lang w:val="es-ES_tradnl"/>
-        </w:rPr>
-        <w:t>.slf4j.Slf4j.</w:t>
+        <w:t>@Slf4j se importa de la librería lombok.extern.slf4j.Slf4j.</w:t>
       </w:r>
     </w:p>
     <w:p>
@@ -7104,57 +5862,7 @@
           <w:rFonts w:cstheme="minorHAnsi"/>
           <w:lang w:val="es-ES_tradnl"/>
         </w:rPr>
-        <w:t xml:space="preserve">Los niveles del @Log son: </w:t>
-      </w:r>
-      <w:proofErr w:type="spellStart"/>
-      <w:r>
-        <w:rPr>
-          <w:rFonts w:cstheme="minorHAnsi"/>
-          <w:lang w:val="es-ES_tradnl"/>
-        </w:rPr>
-        <w:t>info</w:t>
-      </w:r>
-      <w:proofErr w:type="spellEnd"/>
-      <w:r>
-        <w:rPr>
-          <w:rFonts w:cstheme="minorHAnsi"/>
-          <w:lang w:val="es-ES_tradnl"/>
-        </w:rPr>
-        <w:t xml:space="preserve">, </w:t>
-      </w:r>
-      <w:proofErr w:type="spellStart"/>
-      <w:proofErr w:type="gramStart"/>
-      <w:r>
-        <w:rPr>
-          <w:rFonts w:cstheme="minorHAnsi"/>
-          <w:lang w:val="es-ES_tradnl"/>
-        </w:rPr>
-        <w:t>warning</w:t>
-      </w:r>
-      <w:proofErr w:type="spellEnd"/>
-      <w:proofErr w:type="gramEnd"/>
-      <w:r>
-        <w:rPr>
-          <w:rFonts w:cstheme="minorHAnsi"/>
-          <w:lang w:val="es-ES_tradnl"/>
-        </w:rPr>
-        <w:t xml:space="preserve"> y </w:t>
-      </w:r>
-      <w:proofErr w:type="spellStart"/>
-      <w:r>
-        <w:rPr>
-          <w:rFonts w:cstheme="minorHAnsi"/>
-          <w:lang w:val="es-ES_tradnl"/>
-        </w:rPr>
-        <w:t>severe</w:t>
-      </w:r>
-      <w:proofErr w:type="spellEnd"/>
-      <w:r>
-        <w:rPr>
-          <w:rFonts w:cstheme="minorHAnsi"/>
-          <w:lang w:val="es-ES_tradnl"/>
-        </w:rPr>
-        <w:t>.</w:t>
+        <w:t>Los niveles del @Log son: info, warning y severe.</w:t>
       </w:r>
     </w:p>
     <w:p>
@@ -7172,55 +5880,7 @@
           <w:rFonts w:cstheme="minorHAnsi"/>
           <w:lang w:val="es-ES_tradnl"/>
         </w:rPr>
-        <w:t xml:space="preserve">Los niveles de @Slf4j son: trace, </w:t>
-      </w:r>
-      <w:proofErr w:type="spellStart"/>
-      <w:r>
-        <w:rPr>
-          <w:rFonts w:cstheme="minorHAnsi"/>
-          <w:lang w:val="es-ES_tradnl"/>
-        </w:rPr>
-        <w:t>debug</w:t>
-      </w:r>
-      <w:proofErr w:type="spellEnd"/>
-      <w:r>
-        <w:rPr>
-          <w:rFonts w:cstheme="minorHAnsi"/>
-          <w:lang w:val="es-ES_tradnl"/>
-        </w:rPr>
-        <w:t xml:space="preserve">, </w:t>
-      </w:r>
-      <w:proofErr w:type="spellStart"/>
-      <w:r>
-        <w:rPr>
-          <w:rFonts w:cstheme="minorHAnsi"/>
-          <w:lang w:val="es-ES_tradnl"/>
-        </w:rPr>
-        <w:t>info</w:t>
-      </w:r>
-      <w:proofErr w:type="spellEnd"/>
-      <w:r>
-        <w:rPr>
-          <w:rFonts w:cstheme="minorHAnsi"/>
-          <w:lang w:val="es-ES_tradnl"/>
-        </w:rPr>
-        <w:t xml:space="preserve">, </w:t>
-      </w:r>
-      <w:proofErr w:type="spellStart"/>
-      <w:r>
-        <w:rPr>
-          <w:rFonts w:cstheme="minorHAnsi"/>
-          <w:lang w:val="es-ES_tradnl"/>
-        </w:rPr>
-        <w:t>warn</w:t>
-      </w:r>
-      <w:proofErr w:type="spellEnd"/>
-      <w:r>
-        <w:rPr>
-          <w:rFonts w:cstheme="minorHAnsi"/>
-          <w:lang w:val="es-ES_tradnl"/>
-        </w:rPr>
-        <w:t xml:space="preserve"> y error.</w:t>
+        <w:t>Los niveles de @Slf4j son: trace, debug, info, warn y error.</w:t>
       </w:r>
     </w:p>
     <w:p>
@@ -7302,7 +5962,6 @@
           <w:rFonts w:cstheme="minorHAnsi"/>
         </w:rPr>
       </w:pPr>
-      <w:proofErr w:type="spellStart"/>
       <w:r>
         <w:rPr>
           <w:rFonts w:cstheme="minorHAnsi"/>
@@ -7313,76 +5972,25 @@
         <w:rPr>
           <w:rFonts w:cstheme="minorHAnsi"/>
         </w:rPr>
-        <w:t>rivate</w:t>
-      </w:r>
-      <w:proofErr w:type="spellEnd"/>
+        <w:t>rivate static final java.util.logging.Logger.log =</w:t>
+      </w:r>
       <w:r>
         <w:rPr>
           <w:rFonts w:cstheme="minorHAnsi"/>
         </w:rPr>
         <w:t xml:space="preserve"> </w:t>
       </w:r>
-      <w:proofErr w:type="spellStart"/>
-      <w:r>
-        <w:rPr>
-          <w:rFonts w:cstheme="minorHAnsi"/>
-        </w:rPr>
-        <w:t>static</w:t>
-      </w:r>
-      <w:proofErr w:type="spellEnd"/>
-      <w:r>
-        <w:rPr>
-          <w:rFonts w:cstheme="minorHAnsi"/>
-        </w:rPr>
-        <w:t xml:space="preserve"> final java.util.logging.Logger.log =</w:t>
-      </w:r>
-      <w:r>
-        <w:rPr>
-          <w:rFonts w:cstheme="minorHAnsi"/>
-        </w:rPr>
-        <w:t xml:space="preserve"> </w:t>
-      </w:r>
-      <w:proofErr w:type="spellStart"/>
-      <w:proofErr w:type="gramStart"/>
-      <w:r>
-        <w:rPr>
-          <w:rFonts w:cstheme="minorHAnsi"/>
-        </w:rPr>
-        <w:t>java.util</w:t>
-      </w:r>
-      <w:proofErr w:type="gramEnd"/>
-      <w:r>
-        <w:rPr>
-          <w:rFonts w:cstheme="minorHAnsi"/>
-        </w:rPr>
-        <w:t>.logging.L</w:t>
-      </w:r>
-      <w:r>
-        <w:rPr>
-          <w:rFonts w:cstheme="minorHAnsi"/>
-        </w:rPr>
-        <w:t>ogger.getLogger</w:t>
-      </w:r>
-      <w:proofErr w:type="spellEnd"/>
-      <w:r>
-        <w:rPr>
-          <w:rFonts w:cstheme="minorHAnsi"/>
-        </w:rPr>
-        <w:t xml:space="preserve"> (</w:t>
-      </w:r>
-      <w:proofErr w:type="spellStart"/>
-      <w:r>
-        <w:rPr>
-          <w:rFonts w:cstheme="minorHAnsi"/>
-        </w:rPr>
-        <w:t>LogExample.class.getName</w:t>
-      </w:r>
-      <w:proofErr w:type="spellEnd"/>
-      <w:r>
-        <w:rPr>
-          <w:rFonts w:cstheme="minorHAnsi"/>
-        </w:rPr>
-        <w:t>());</w:t>
+      <w:r>
+        <w:rPr>
+          <w:rFonts w:cstheme="minorHAnsi"/>
+        </w:rPr>
+        <w:t>java.util.logging.L</w:t>
+      </w:r>
+      <w:r>
+        <w:rPr>
+          <w:rFonts w:cstheme="minorHAnsi"/>
+        </w:rPr>
+        <w:t>ogger.getLogger (LogExample.class.getName());</w:t>
       </w:r>
     </w:p>
     <w:p>
@@ -7423,39 +6031,7 @@
           <w:rFonts w:cstheme="minorHAnsi"/>
           <w:lang w:val="en-US"/>
         </w:rPr>
-        <w:t xml:space="preserve">lf4j.Logger.log = </w:t>
-      </w:r>
-      <w:proofErr w:type="gramStart"/>
-      <w:r>
-        <w:rPr>
-          <w:rFonts w:cstheme="minorHAnsi"/>
-          <w:lang w:val="en-US"/>
-        </w:rPr>
-        <w:t>org.slf4j.LoggerFactory</w:t>
-      </w:r>
-      <w:proofErr w:type="gramEnd"/>
-      <w:r>
-        <w:rPr>
-          <w:rFonts w:cstheme="minorHAnsi"/>
-          <w:lang w:val="en-US"/>
-        </w:rPr>
-        <w:t>.getLogger (</w:t>
-      </w:r>
-      <w:proofErr w:type="spellStart"/>
-      <w:r>
-        <w:rPr>
-          <w:rFonts w:cstheme="minorHAnsi"/>
-          <w:lang w:val="en-US"/>
-        </w:rPr>
-        <w:t>LogExample.class</w:t>
-      </w:r>
-      <w:proofErr w:type="spellEnd"/>
-      <w:r>
-        <w:rPr>
-          <w:rFonts w:cstheme="minorHAnsi"/>
-          <w:lang w:val="en-US"/>
-        </w:rPr>
-        <w:t>);</w:t>
+        <w:t>lf4j.Logger.log = org.slf4j.LoggerFactory.getLogger (LogExample.class);</w:t>
       </w:r>
     </w:p>
     <w:p>
@@ -7482,7 +6058,6 @@
           <w:lang w:val="es-ES_tradnl"/>
         </w:rPr>
       </w:pPr>
-      <w:proofErr w:type="spellStart"/>
       <w:r>
         <w:rPr>
           <w:rFonts w:cstheme="minorHAnsi"/>
@@ -7490,7 +6065,6 @@
         </w:rPr>
         <w:t>Logback</w:t>
       </w:r>
-      <w:proofErr w:type="spellEnd"/>
     </w:p>
     <w:p>
       <w:pPr>
@@ -7514,23 +6088,7 @@
           <w:rFonts w:cstheme="minorHAnsi"/>
           <w:lang w:val="es-ES_tradnl"/>
         </w:rPr>
-        <w:t xml:space="preserve">de </w:t>
-      </w:r>
-      <w:proofErr w:type="spellStart"/>
-      <w:r>
-        <w:rPr>
-          <w:rFonts w:cstheme="minorHAnsi"/>
-          <w:lang w:val="es-ES_tradnl"/>
-        </w:rPr>
-        <w:t>logging</w:t>
-      </w:r>
-      <w:proofErr w:type="spellEnd"/>
-      <w:r>
-        <w:rPr>
-          <w:rFonts w:cstheme="minorHAnsi"/>
-          <w:lang w:val="es-ES_tradnl"/>
-        </w:rPr>
-        <w:t xml:space="preserve"> </w:t>
+        <w:t xml:space="preserve">de logging </w:t>
       </w:r>
       <w:r>
         <w:rPr>
@@ -7592,55 +6150,23 @@
           <w:rFonts w:cstheme="minorHAnsi"/>
           <w:lang w:val="es-ES_tradnl"/>
         </w:rPr>
-        <w:t xml:space="preserve">Por defecto, envía los mensajes a la consola y el nivel es </w:t>
-      </w:r>
-      <w:proofErr w:type="spellStart"/>
-      <w:r>
-        <w:rPr>
-          <w:rFonts w:cstheme="minorHAnsi"/>
-          <w:lang w:val="es-ES_tradnl"/>
-        </w:rPr>
-        <w:t>debug</w:t>
-      </w:r>
-      <w:proofErr w:type="spellEnd"/>
-      <w:r>
-        <w:rPr>
-          <w:rFonts w:cstheme="minorHAnsi"/>
-          <w:lang w:val="es-ES_tradnl"/>
-        </w:rPr>
-        <w:t>.</w:t>
-      </w:r>
-    </w:p>
-    <w:p>
-      <w:pPr>
-        <w:spacing w:line="360" w:lineRule="auto"/>
-        <w:rPr>
-          <w:rFonts w:cstheme="minorHAnsi"/>
-          <w:lang w:val="es-ES_tradnl"/>
-        </w:rPr>
-      </w:pPr>
-      <w:r>
-        <w:rPr>
-          <w:rFonts w:cstheme="minorHAnsi"/>
-          <w:lang w:val="es-ES_tradnl"/>
-        </w:rPr>
-        <w:t>Es necesario añadir el archivo .</w:t>
-      </w:r>
-      <w:proofErr w:type="spellStart"/>
-      <w:r>
-        <w:rPr>
-          <w:rFonts w:cstheme="minorHAnsi"/>
-          <w:lang w:val="es-ES_tradnl"/>
-        </w:rPr>
-        <w:t>jar</w:t>
-      </w:r>
-      <w:proofErr w:type="spellEnd"/>
-      <w:r>
-        <w:rPr>
-          <w:rFonts w:cstheme="minorHAnsi"/>
-          <w:lang w:val="es-ES_tradnl"/>
-        </w:rPr>
-        <w:t xml:space="preserve"> a nuestro proyecto para que detecte las anotaciones utilizadas.</w:t>
+        <w:t>Por defecto, envía los mensajes a la consola y el nivel es debug.</w:t>
+      </w:r>
+    </w:p>
+    <w:p>
+      <w:pPr>
+        <w:spacing w:line="360" w:lineRule="auto"/>
+        <w:rPr>
+          <w:rFonts w:cstheme="minorHAnsi"/>
+          <w:lang w:val="es-ES_tradnl"/>
+        </w:rPr>
+      </w:pPr>
+      <w:r>
+        <w:rPr>
+          <w:rFonts w:cstheme="minorHAnsi"/>
+          <w:lang w:val="es-ES_tradnl"/>
+        </w:rPr>
+        <w:t>Es necesario añadir el archivo .jar a nuestro proyecto para que detecte las anotaciones utilizadas.</w:t>
       </w:r>
     </w:p>
     <w:p>
@@ -7807,17 +6333,8 @@
           <w:rFonts w:cstheme="minorHAnsi"/>
           <w:lang w:val="es-ES_tradnl"/>
         </w:rPr>
-        <w:t xml:space="preserve">Patrón </w:t>
-      </w:r>
-      <w:proofErr w:type="spellStart"/>
-      <w:r>
-        <w:rPr>
-          <w:rFonts w:cstheme="minorHAnsi"/>
-          <w:lang w:val="es-ES_tradnl"/>
-        </w:rPr>
-        <w:t>Builder</w:t>
-      </w:r>
-      <w:proofErr w:type="spellEnd"/>
+        <w:t>Patrón Builder</w:t>
+      </w:r>
     </w:p>
     <w:p>
       <w:pPr>
@@ -7948,23 +6465,7 @@
           <w:rFonts w:cstheme="minorHAnsi"/>
           <w:lang w:val="es-ES_tradnl"/>
         </w:rPr>
-        <w:t xml:space="preserve">En primer lugar, tenemos nuestra clase abstracta </w:t>
-      </w:r>
-      <w:proofErr w:type="spellStart"/>
-      <w:r>
-        <w:rPr>
-          <w:rFonts w:cstheme="minorHAnsi"/>
-          <w:lang w:val="es-ES_tradnl"/>
-        </w:rPr>
-        <w:t>Builder</w:t>
-      </w:r>
-      <w:proofErr w:type="spellEnd"/>
-      <w:r>
-        <w:rPr>
-          <w:rFonts w:cstheme="minorHAnsi"/>
-          <w:lang w:val="es-ES_tradnl"/>
-        </w:rPr>
-        <w:t>.</w:t>
+        <w:t>En primer lugar, tenemos nuestra clase abstracta Builder.</w:t>
       </w:r>
     </w:p>
     <w:p>
@@ -8082,23 +6583,7 @@
           <w:rFonts w:cstheme="minorHAnsi"/>
           <w:lang w:val="es-ES_tradnl"/>
         </w:rPr>
-        <w:t xml:space="preserve">s que heredan de </w:t>
-      </w:r>
-      <w:proofErr w:type="spellStart"/>
-      <w:r>
-        <w:rPr>
-          <w:rFonts w:cstheme="minorHAnsi"/>
-          <w:lang w:val="es-ES_tradnl"/>
-        </w:rPr>
-        <w:t>Builder</w:t>
-      </w:r>
-      <w:proofErr w:type="spellEnd"/>
-      <w:r>
-        <w:rPr>
-          <w:rFonts w:cstheme="minorHAnsi"/>
-          <w:lang w:val="es-ES_tradnl"/>
-        </w:rPr>
-        <w:t>,</w:t>
+        <w:t>s que heredan de Builder,</w:t>
       </w:r>
       <w:r>
         <w:rPr>
@@ -8151,17 +6636,8 @@
           <w:rFonts w:cstheme="minorHAnsi"/>
           <w:lang w:val="es-ES_tradnl"/>
         </w:rPr>
-        <w:t xml:space="preserve">Patrón Factory </w:t>
-      </w:r>
-      <w:proofErr w:type="spellStart"/>
-      <w:r>
-        <w:rPr>
-          <w:rFonts w:cstheme="minorHAnsi"/>
-          <w:lang w:val="es-ES_tradnl"/>
-        </w:rPr>
-        <w:t>Method</w:t>
-      </w:r>
-      <w:proofErr w:type="spellEnd"/>
+        <w:t>Patrón Factory Method</w:t>
+      </w:r>
     </w:p>
     <w:p>
       <w:pPr>
@@ -8267,48 +6743,7 @@
           <w:rFonts w:cstheme="minorHAnsi"/>
           <w:lang w:val="es-ES_tradnl"/>
         </w:rPr>
-        <w:t xml:space="preserve">La interfaz </w:t>
-      </w:r>
-      <w:proofErr w:type="spellStart"/>
-      <w:r>
-        <w:rPr>
-          <w:rFonts w:cstheme="minorHAnsi"/>
-          <w:lang w:val="es-ES_tradnl"/>
-        </w:rPr>
-        <w:t>Product</w:t>
-      </w:r>
-      <w:proofErr w:type="spellEnd"/>
-      <w:r>
-        <w:rPr>
-          <w:rFonts w:cstheme="minorHAnsi"/>
-          <w:lang w:val="es-ES_tradnl"/>
-        </w:rPr>
-        <w:t xml:space="preserve">, define la estructura de los objetos que podemos crear con el </w:t>
-      </w:r>
-      <w:proofErr w:type="spellStart"/>
-      <w:proofErr w:type="gramStart"/>
-      <w:r>
-        <w:rPr>
-          <w:rFonts w:cstheme="minorHAnsi"/>
-          <w:lang w:val="es-ES_tradnl"/>
-        </w:rPr>
-        <w:t>factoryMethod</w:t>
-      </w:r>
-      <w:proofErr w:type="spellEnd"/>
-      <w:r>
-        <w:rPr>
-          <w:rFonts w:cstheme="minorHAnsi"/>
-          <w:lang w:val="es-ES_tradnl"/>
-        </w:rPr>
-        <w:t>(</w:t>
-      </w:r>
-      <w:proofErr w:type="gramEnd"/>
-      <w:r>
-        <w:rPr>
-          <w:rFonts w:cstheme="minorHAnsi"/>
-          <w:lang w:val="es-ES_tradnl"/>
-        </w:rPr>
-        <w:t>).</w:t>
+        <w:t>La interfaz Product, define la estructura de los objetos que podemos crear con el factoryMethod().</w:t>
       </w:r>
     </w:p>
     <w:p>
@@ -8321,37 +6756,12 @@
           <w:lang w:val="es-ES_tradnl"/>
         </w:rPr>
       </w:pPr>
-      <w:proofErr w:type="spellStart"/>
-      <w:r>
-        <w:rPr>
-          <w:rFonts w:cstheme="minorHAnsi"/>
-          <w:lang w:val="es-ES_tradnl"/>
-        </w:rPr>
-        <w:t>ConcreteProduct</w:t>
-      </w:r>
-      <w:proofErr w:type="spellEnd"/>
-      <w:r>
-        <w:rPr>
-          <w:rFonts w:cstheme="minorHAnsi"/>
-          <w:lang w:val="es-ES_tradnl"/>
-        </w:rPr>
-        <w:t xml:space="preserve"> representa una implementación concreta de la interfaz </w:t>
-      </w:r>
-      <w:proofErr w:type="spellStart"/>
-      <w:r>
-        <w:rPr>
-          <w:rFonts w:cstheme="minorHAnsi"/>
-          <w:lang w:val="es-ES_tradnl"/>
-        </w:rPr>
-        <w:t>Product</w:t>
-      </w:r>
-      <w:proofErr w:type="spellEnd"/>
-      <w:r>
-        <w:rPr>
-          <w:rFonts w:cstheme="minorHAnsi"/>
-          <w:lang w:val="es-ES_tradnl"/>
-        </w:rPr>
-        <w:t>.</w:t>
+      <w:r>
+        <w:rPr>
+          <w:rFonts w:cstheme="minorHAnsi"/>
+          <w:lang w:val="es-ES_tradnl"/>
+        </w:rPr>
+        <w:t>ConcreteProduct representa una implementación concreta de la interfaz Product.</w:t>
       </w:r>
     </w:p>
     <w:p>
@@ -8369,64 +6779,14 @@
           <w:rFonts w:cstheme="minorHAnsi"/>
           <w:lang w:val="es-ES_tradnl"/>
         </w:rPr>
-        <w:t xml:space="preserve">Factory, también denominada </w:t>
-      </w:r>
-      <w:proofErr w:type="spellStart"/>
-      <w:r>
-        <w:rPr>
-          <w:rFonts w:cstheme="minorHAnsi"/>
-          <w:lang w:val="es-ES_tradnl"/>
-        </w:rPr>
-        <w:t>Creator</w:t>
-      </w:r>
-      <w:proofErr w:type="spellEnd"/>
-      <w:r>
-        <w:rPr>
-          <w:rFonts w:cstheme="minorHAnsi"/>
-          <w:lang w:val="es-ES_tradnl"/>
-        </w:rPr>
-        <w:t xml:space="preserve">, declara el </w:t>
-      </w:r>
-      <w:proofErr w:type="spellStart"/>
-      <w:proofErr w:type="gramStart"/>
-      <w:r>
-        <w:rPr>
-          <w:rFonts w:cstheme="minorHAnsi"/>
-          <w:lang w:val="es-ES_tradnl"/>
-        </w:rPr>
-        <w:t>factoryMethod</w:t>
-      </w:r>
-      <w:proofErr w:type="spellEnd"/>
-      <w:r>
-        <w:rPr>
-          <w:rFonts w:cstheme="minorHAnsi"/>
-          <w:lang w:val="es-ES_tradnl"/>
-        </w:rPr>
-        <w:t>(</w:t>
-      </w:r>
-      <w:proofErr w:type="gramEnd"/>
-      <w:r>
-        <w:rPr>
-          <w:rFonts w:cstheme="minorHAnsi"/>
-          <w:lang w:val="es-ES_tradnl"/>
-        </w:rPr>
-        <w:t xml:space="preserve">) que nos devuelve un objeto genérico, es decir, de tipo </w:t>
-      </w:r>
-      <w:proofErr w:type="spellStart"/>
-      <w:r>
-        <w:rPr>
-          <w:rFonts w:cstheme="minorHAnsi"/>
-          <w:lang w:val="es-ES_tradnl"/>
-        </w:rPr>
-        <w:t>Product</w:t>
-      </w:r>
-      <w:proofErr w:type="spellEnd"/>
-      <w:r>
-        <w:rPr>
-          <w:rFonts w:cstheme="minorHAnsi"/>
-          <w:lang w:val="es-ES_tradnl"/>
-        </w:rPr>
-        <w:t>.</w:t>
+        <w:t>Factory, también denominada Creator</w:t>
+      </w:r>
+      <w:r>
+        <w:rPr>
+          <w:rFonts w:cstheme="minorHAnsi"/>
+          <w:lang w:val="es-ES_tradnl"/>
+        </w:rPr>
+        <w:t>, declara el factoryMethod() que nos devuelve un objeto genérico, es decir, de tipo Product.</w:t>
       </w:r>
     </w:p>
     <w:p>
@@ -8439,62 +6799,12 @@
           <w:lang w:val="es-ES_tradnl"/>
         </w:rPr>
       </w:pPr>
-      <w:proofErr w:type="spellStart"/>
-      <w:r>
-        <w:rPr>
-          <w:rFonts w:cstheme="minorHAnsi"/>
-          <w:lang w:val="es-ES_tradnl"/>
-        </w:rPr>
-        <w:t>ConcreteFactory</w:t>
-      </w:r>
-      <w:proofErr w:type="spellEnd"/>
-      <w:r>
-        <w:rPr>
-          <w:rFonts w:cstheme="minorHAnsi"/>
-          <w:lang w:val="es-ES_tradnl"/>
-        </w:rPr>
-        <w:t xml:space="preserve"> se encarga de sobrescribir el </w:t>
-      </w:r>
-      <w:proofErr w:type="spellStart"/>
-      <w:proofErr w:type="gramStart"/>
-      <w:r>
-        <w:rPr>
-          <w:rFonts w:cstheme="minorHAnsi"/>
-          <w:lang w:val="es-ES_tradnl"/>
-        </w:rPr>
-        <w:t>factoryMethod</w:t>
-      </w:r>
-      <w:proofErr w:type="spellEnd"/>
-      <w:r>
-        <w:rPr>
-          <w:rFonts w:cstheme="minorHAnsi"/>
-          <w:lang w:val="es-ES_tradnl"/>
-        </w:rPr>
-        <w:t>(</w:t>
-      </w:r>
-      <w:proofErr w:type="gramEnd"/>
-      <w:r>
-        <w:rPr>
-          <w:rFonts w:cstheme="minorHAnsi"/>
-          <w:lang w:val="es-ES_tradnl"/>
-        </w:rPr>
-        <w:t xml:space="preserve">) para devolver un objeto de algún tipo de </w:t>
-      </w:r>
-      <w:proofErr w:type="spellStart"/>
-      <w:r>
-        <w:rPr>
-          <w:rFonts w:cstheme="minorHAnsi"/>
-          <w:lang w:val="es-ES_tradnl"/>
-        </w:rPr>
-        <w:t>ConcreteProduct</w:t>
-      </w:r>
-      <w:proofErr w:type="spellEnd"/>
-      <w:r>
-        <w:rPr>
-          <w:rFonts w:cstheme="minorHAnsi"/>
-          <w:lang w:val="es-ES_tradnl"/>
-        </w:rPr>
-        <w:t>.</w:t>
+      <w:r>
+        <w:rPr>
+          <w:rFonts w:cstheme="minorHAnsi"/>
+          <w:lang w:val="es-ES_tradnl"/>
+        </w:rPr>
+        <w:t>ConcreteFactory se encarga de sobrescribir el factoryMethod() para devolver un objeto de algún tipo de ConcreteProduct.</w:t>
       </w:r>
     </w:p>
     <w:p>
@@ -8515,23 +6825,7 @@
           <w:rFonts w:cstheme="minorHAnsi"/>
           <w:lang w:val="es-ES_tradnl"/>
         </w:rPr>
-        <w:t xml:space="preserve">Patrón </w:t>
-      </w:r>
-      <w:proofErr w:type="spellStart"/>
-      <w:r>
-        <w:rPr>
-          <w:rFonts w:cstheme="minorHAnsi"/>
-          <w:lang w:val="es-ES_tradnl"/>
-        </w:rPr>
-        <w:t>Abstract</w:t>
-      </w:r>
-      <w:proofErr w:type="spellEnd"/>
-      <w:r>
-        <w:rPr>
-          <w:rFonts w:cstheme="minorHAnsi"/>
-          <w:lang w:val="es-ES_tradnl"/>
-        </w:rPr>
-        <w:t xml:space="preserve"> Factory</w:t>
+        <w:t>Patrón Abstract Factory</w:t>
       </w:r>
     </w:p>
     <w:p>
@@ -8632,23 +6926,7 @@
           <w:rFonts w:cstheme="minorHAnsi"/>
           <w:lang w:val="es-ES_tradnl"/>
         </w:rPr>
-        <w:t xml:space="preserve">La interfaz </w:t>
-      </w:r>
-      <w:proofErr w:type="spellStart"/>
-      <w:r>
-        <w:rPr>
-          <w:rFonts w:cstheme="minorHAnsi"/>
-          <w:lang w:val="es-ES_tradnl"/>
-        </w:rPr>
-        <w:t>Abstract</w:t>
-      </w:r>
-      <w:proofErr w:type="spellEnd"/>
-      <w:r>
-        <w:rPr>
-          <w:rFonts w:cstheme="minorHAnsi"/>
-          <w:lang w:val="es-ES_tradnl"/>
-        </w:rPr>
-        <w:t xml:space="preserve"> Factory define un conjunto de métodos para la creación de productos</w:t>
+        <w:t>La interfaz Abstract Factory define un conjunto de métodos para la creación de productos</w:t>
       </w:r>
       <w:r>
         <w:rPr>
@@ -8680,39 +6958,7 @@
           <w:rFonts w:cstheme="minorHAnsi"/>
           <w:lang w:val="es-ES_tradnl"/>
         </w:rPr>
-        <w:t xml:space="preserve">Las </w:t>
-      </w:r>
-      <w:proofErr w:type="spellStart"/>
-      <w:r>
-        <w:rPr>
-          <w:rFonts w:cstheme="minorHAnsi"/>
-          <w:lang w:val="es-ES_tradnl"/>
-        </w:rPr>
-        <w:t>ConcreteFactory</w:t>
-      </w:r>
-      <w:proofErr w:type="spellEnd"/>
-      <w:r>
-        <w:rPr>
-          <w:rFonts w:cstheme="minorHAnsi"/>
-          <w:lang w:val="es-ES_tradnl"/>
-        </w:rPr>
-        <w:t xml:space="preserve"> sobrescriben los métodos de </w:t>
-      </w:r>
-      <w:proofErr w:type="spellStart"/>
-      <w:r>
-        <w:rPr>
-          <w:rFonts w:cstheme="minorHAnsi"/>
-          <w:lang w:val="es-ES_tradnl"/>
-        </w:rPr>
-        <w:t>Abstract</w:t>
-      </w:r>
-      <w:proofErr w:type="spellEnd"/>
-      <w:r>
-        <w:rPr>
-          <w:rFonts w:cstheme="minorHAnsi"/>
-          <w:lang w:val="es-ES_tradnl"/>
-        </w:rPr>
-        <w:t xml:space="preserve"> Factory para crear distintos objetos concretos.</w:t>
+        <w:t>Las ConcreteFactory sobrescriben los métodos de Abstract Factory para crear distintos objetos concretos.</w:t>
       </w:r>
     </w:p>
     <w:p>
@@ -8725,21 +6971,12 @@
           <w:lang w:val="es-ES_tradnl"/>
         </w:rPr>
       </w:pPr>
-      <w:proofErr w:type="spellStart"/>
-      <w:r>
-        <w:rPr>
-          <w:rFonts w:cstheme="minorHAnsi"/>
-          <w:lang w:val="es-ES_tradnl"/>
-        </w:rPr>
-        <w:t>AbstractProduct</w:t>
-      </w:r>
-      <w:proofErr w:type="spellEnd"/>
-      <w:r>
-        <w:rPr>
-          <w:rFonts w:cstheme="minorHAnsi"/>
-          <w:lang w:val="es-ES_tradnl"/>
-        </w:rPr>
-        <w:t xml:space="preserve"> es una interfaz que define la estructura de los productos que se pueden crear.</w:t>
+      <w:r>
+        <w:rPr>
+          <w:rFonts w:cstheme="minorHAnsi"/>
+          <w:lang w:val="es-ES_tradnl"/>
+        </w:rPr>
+        <w:t>AbstractProduct es una interfaz que define la estructura de los productos que se pueden crear.</w:t>
       </w:r>
     </w:p>
     <w:p>
@@ -8757,39 +6994,7 @@
           <w:rFonts w:cstheme="minorHAnsi"/>
           <w:lang w:val="es-ES_tradnl"/>
         </w:rPr>
-        <w:t xml:space="preserve">Los </w:t>
-      </w:r>
-      <w:proofErr w:type="spellStart"/>
-      <w:r>
-        <w:rPr>
-          <w:rFonts w:cstheme="minorHAnsi"/>
-          <w:lang w:val="es-ES_tradnl"/>
-        </w:rPr>
-        <w:t>ConcreteProduct</w:t>
-      </w:r>
-      <w:proofErr w:type="spellEnd"/>
-      <w:r>
-        <w:rPr>
-          <w:rFonts w:cstheme="minorHAnsi"/>
-          <w:lang w:val="es-ES_tradnl"/>
-        </w:rPr>
-        <w:t xml:space="preserve"> implementan la interfaz </w:t>
-      </w:r>
-      <w:proofErr w:type="spellStart"/>
-      <w:r>
-        <w:rPr>
-          <w:rFonts w:cstheme="minorHAnsi"/>
-          <w:lang w:val="es-ES_tradnl"/>
-        </w:rPr>
-        <w:t>AbstractProduct</w:t>
-      </w:r>
-      <w:proofErr w:type="spellEnd"/>
-      <w:r>
-        <w:rPr>
-          <w:rFonts w:cstheme="minorHAnsi"/>
-          <w:lang w:val="es-ES_tradnl"/>
-        </w:rPr>
-        <w:t>.</w:t>
+        <w:t>Los ConcreteProduct implementan la interfaz AbstractProduct.</w:t>
       </w:r>
     </w:p>
     <w:p>
@@ -8821,39 +7026,7 @@
           <w:rFonts w:cstheme="minorHAnsi"/>
           <w:lang w:val="es-ES_tradnl"/>
         </w:rPr>
-        <w:t xml:space="preserve">Diferencias entre el patrón Factory </w:t>
-      </w:r>
-      <w:proofErr w:type="spellStart"/>
-      <w:r>
-        <w:rPr>
-          <w:rFonts w:cstheme="minorHAnsi"/>
-          <w:lang w:val="es-ES_tradnl"/>
-        </w:rPr>
-        <w:t>Method</w:t>
-      </w:r>
-      <w:proofErr w:type="spellEnd"/>
-      <w:r>
-        <w:rPr>
-          <w:rFonts w:cstheme="minorHAnsi"/>
-          <w:lang w:val="es-ES_tradnl"/>
-        </w:rPr>
-        <w:t xml:space="preserve"> y el </w:t>
-      </w:r>
-      <w:proofErr w:type="spellStart"/>
-      <w:r>
-        <w:rPr>
-          <w:rFonts w:cstheme="minorHAnsi"/>
-          <w:lang w:val="es-ES_tradnl"/>
-        </w:rPr>
-        <w:t>Abstract</w:t>
-      </w:r>
-      <w:proofErr w:type="spellEnd"/>
-      <w:r>
-        <w:rPr>
-          <w:rFonts w:cstheme="minorHAnsi"/>
-          <w:lang w:val="es-ES_tradnl"/>
-        </w:rPr>
-        <w:t xml:space="preserve"> Factory</w:t>
+        <w:t>Diferencias entre el patrón Factory Method y el Abstract Factory</w:t>
       </w:r>
     </w:p>
     <w:p>
@@ -8874,23 +7047,7 @@
           <w:rFonts w:cstheme="minorHAnsi"/>
           <w:lang w:val="es-ES_tradnl"/>
         </w:rPr>
-        <w:t xml:space="preserve">Factory </w:t>
-      </w:r>
-      <w:proofErr w:type="spellStart"/>
-      <w:r>
-        <w:rPr>
-          <w:rFonts w:cstheme="minorHAnsi"/>
-          <w:lang w:val="es-ES_tradnl"/>
-        </w:rPr>
-        <w:t>Method</w:t>
-      </w:r>
-      <w:proofErr w:type="spellEnd"/>
-      <w:r>
-        <w:rPr>
-          <w:rFonts w:cstheme="minorHAnsi"/>
-          <w:lang w:val="es-ES_tradnl"/>
-        </w:rPr>
-        <w:t xml:space="preserve"> se preocupa por crear un único producto.</w:t>
+        <w:t>Factory Method se preocupa por crear un único producto.</w:t>
       </w:r>
     </w:p>
     <w:p>
@@ -8906,21 +7063,12 @@
           <w:lang w:val="es-ES_tradnl"/>
         </w:rPr>
       </w:pPr>
-      <w:proofErr w:type="spellStart"/>
-      <w:r>
-        <w:rPr>
-          <w:rFonts w:cstheme="minorHAnsi"/>
-          <w:lang w:val="es-ES_tradnl"/>
-        </w:rPr>
-        <w:t>Abstract</w:t>
-      </w:r>
-      <w:proofErr w:type="spellEnd"/>
-      <w:r>
-        <w:rPr>
-          <w:rFonts w:cstheme="minorHAnsi"/>
-          <w:lang w:val="es-ES_tradnl"/>
-        </w:rPr>
-        <w:t xml:space="preserve"> Factory lo que crea son familias de productos.</w:t>
+      <w:r>
+        <w:rPr>
+          <w:rFonts w:cstheme="minorHAnsi"/>
+          <w:lang w:val="es-ES_tradnl"/>
+        </w:rPr>
+        <w:t>Abstract Factory lo que crea son familias de productos.</w:t>
       </w:r>
     </w:p>
     <w:p>
@@ -8941,23 +7089,7 @@
           <w:rFonts w:cstheme="minorHAnsi"/>
           <w:lang w:val="es-ES_tradnl"/>
         </w:rPr>
-        <w:t xml:space="preserve">Factory </w:t>
-      </w:r>
-      <w:proofErr w:type="spellStart"/>
-      <w:r>
-        <w:rPr>
-          <w:rFonts w:cstheme="minorHAnsi"/>
-          <w:lang w:val="es-ES_tradnl"/>
-        </w:rPr>
-        <w:t>Method</w:t>
-      </w:r>
-      <w:proofErr w:type="spellEnd"/>
-      <w:r>
-        <w:rPr>
-          <w:rFonts w:cstheme="minorHAnsi"/>
-          <w:lang w:val="es-ES_tradnl"/>
-        </w:rPr>
-        <w:t xml:space="preserve"> es un patrón de clase, por lo que se refiere a las relaciones entre las clases y sus subclases.</w:t>
+        <w:t>Factory Method es un patrón de clase, por lo que se refiere a las relaciones entre las clases y sus subclases.</w:t>
       </w:r>
     </w:p>
     <w:p>
@@ -8973,21 +7105,12 @@
           <w:lang w:val="es-ES_tradnl"/>
         </w:rPr>
       </w:pPr>
-      <w:proofErr w:type="spellStart"/>
-      <w:r>
-        <w:rPr>
-          <w:rFonts w:cstheme="minorHAnsi"/>
-          <w:lang w:val="es-ES_tradnl"/>
-        </w:rPr>
-        <w:t>Abstract</w:t>
-      </w:r>
-      <w:proofErr w:type="spellEnd"/>
-      <w:r>
-        <w:rPr>
-          <w:rFonts w:cstheme="minorHAnsi"/>
-          <w:lang w:val="es-ES_tradnl"/>
-        </w:rPr>
-        <w:t xml:space="preserve"> Factory es un patrón de objeto, por lo que se refiere a las relaciones entre las instancias</w:t>
+      <w:r>
+        <w:rPr>
+          <w:rFonts w:cstheme="minorHAnsi"/>
+          <w:lang w:val="es-ES_tradnl"/>
+        </w:rPr>
+        <w:t>Abstract Factory es un patrón de objeto, por lo que se refiere a las relaciones entre las instancias</w:t>
       </w:r>
     </w:p>
     <w:p>
@@ -9008,39 +7131,7 @@
           <w:rFonts w:cstheme="minorHAnsi"/>
           <w:lang w:val="es-ES_tradnl"/>
         </w:rPr>
-        <w:t xml:space="preserve">Cada método contenido en una </w:t>
-      </w:r>
-      <w:proofErr w:type="spellStart"/>
-      <w:r>
-        <w:rPr>
-          <w:rFonts w:cstheme="minorHAnsi"/>
-          <w:lang w:val="es-ES_tradnl"/>
-        </w:rPr>
-        <w:t>Abstract</w:t>
-      </w:r>
-      <w:proofErr w:type="spellEnd"/>
-      <w:r>
-        <w:rPr>
-          <w:rFonts w:cstheme="minorHAnsi"/>
-          <w:lang w:val="es-ES_tradnl"/>
-        </w:rPr>
-        <w:t xml:space="preserve"> Factory se trata de un Factory </w:t>
-      </w:r>
-      <w:proofErr w:type="spellStart"/>
-      <w:r>
-        <w:rPr>
-          <w:rFonts w:cstheme="minorHAnsi"/>
-          <w:lang w:val="es-ES_tradnl"/>
-        </w:rPr>
-        <w:t>Method</w:t>
-      </w:r>
-      <w:proofErr w:type="spellEnd"/>
-      <w:r>
-        <w:rPr>
-          <w:rFonts w:cstheme="minorHAnsi"/>
-          <w:lang w:val="es-ES_tradnl"/>
-        </w:rPr>
-        <w:t>.</w:t>
+        <w:t>Cada método contenido en una Abstract Factory se trata de un Factory Method.</w:t>
       </w:r>
     </w:p>
     <w:p>
@@ -9118,23 +7209,7 @@
           <w:rFonts w:cstheme="minorHAnsi"/>
           <w:lang w:val="es-ES_tradnl"/>
         </w:rPr>
-        <w:t xml:space="preserve">Patrón </w:t>
-      </w:r>
-      <w:proofErr w:type="spellStart"/>
-      <w:r>
-        <w:rPr>
-          <w:rFonts w:cstheme="minorHAnsi"/>
-          <w:lang w:val="es-ES_tradnl"/>
-        </w:rPr>
-        <w:t>Facade</w:t>
-      </w:r>
-      <w:proofErr w:type="spellEnd"/>
-      <w:r>
-        <w:rPr>
-          <w:rFonts w:cstheme="minorHAnsi"/>
-          <w:lang w:val="es-ES_tradnl"/>
-        </w:rPr>
-        <w:t xml:space="preserve"> (fachada)</w:t>
+        <w:t>Patrón Facade (fachada)</w:t>
       </w:r>
     </w:p>
     <w:p>
@@ -9263,23 +7338,7 @@
           <w:rFonts w:cstheme="minorHAnsi"/>
           <w:lang w:val="es-ES_tradnl"/>
         </w:rPr>
-        <w:t xml:space="preserve">Como podemos ver, el cliente solo se comunica con el sistema a través de </w:t>
-      </w:r>
-      <w:proofErr w:type="spellStart"/>
-      <w:r>
-        <w:rPr>
-          <w:rFonts w:cstheme="minorHAnsi"/>
-          <w:lang w:val="es-ES_tradnl"/>
-        </w:rPr>
-        <w:t>Facade</w:t>
-      </w:r>
-      <w:proofErr w:type="spellEnd"/>
-      <w:r>
-        <w:rPr>
-          <w:rFonts w:cstheme="minorHAnsi"/>
-          <w:lang w:val="es-ES_tradnl"/>
-        </w:rPr>
-        <w:t>.</w:t>
+        <w:t>Como podemos ver, el cliente solo se comunica con el sistema a través de Facade.</w:t>
       </w:r>
     </w:p>
     <w:p>
@@ -9292,21 +7351,12 @@
           <w:lang w:val="es-ES_tradnl"/>
         </w:rPr>
       </w:pPr>
-      <w:proofErr w:type="spellStart"/>
-      <w:r>
-        <w:rPr>
-          <w:rFonts w:cstheme="minorHAnsi"/>
-          <w:lang w:val="es-ES_tradnl"/>
-        </w:rPr>
-        <w:t>Facade</w:t>
-      </w:r>
-      <w:proofErr w:type="spellEnd"/>
-      <w:r>
-        <w:rPr>
-          <w:rFonts w:cstheme="minorHAnsi"/>
-          <w:lang w:val="es-ES_tradnl"/>
-        </w:rPr>
-        <w:t xml:space="preserve"> oculta el comportamiento y la complejidad de los subsistemas y es la que se encarga de todo.</w:t>
+      <w:r>
+        <w:rPr>
+          <w:rFonts w:cstheme="minorHAnsi"/>
+          <w:lang w:val="es-ES_tradnl"/>
+        </w:rPr>
+        <w:t>Facade oculta el comportamiento y la complejidad de los subsistemas y es la que se encarga de todo.</w:t>
       </w:r>
     </w:p>
     <w:p>
@@ -9420,7 +7470,6 @@
           <w:lang w:val="es-ES_tradnl"/>
         </w:rPr>
       </w:pPr>
-      <w:proofErr w:type="spellStart"/>
       <w:r>
         <w:rPr>
           <w:rFonts w:cstheme="minorHAnsi"/>
@@ -9428,7 +7477,6 @@
         </w:rPr>
         <w:t>Static</w:t>
       </w:r>
-      <w:proofErr w:type="spellEnd"/>
     </w:p>
     <w:p>
       <w:pPr>
@@ -9445,23 +7493,7 @@
           <w:rFonts w:cstheme="minorHAnsi"/>
           <w:lang w:val="es-ES_tradnl"/>
         </w:rPr>
-        <w:t xml:space="preserve">Una clase, método o atributo se declara como </w:t>
-      </w:r>
-      <w:proofErr w:type="spellStart"/>
-      <w:r>
-        <w:rPr>
-          <w:rFonts w:cstheme="minorHAnsi"/>
-          <w:lang w:val="es-ES_tradnl"/>
-        </w:rPr>
-        <w:t>static</w:t>
-      </w:r>
-      <w:proofErr w:type="spellEnd"/>
-      <w:r>
-        <w:rPr>
-          <w:rFonts w:cstheme="minorHAnsi"/>
-          <w:lang w:val="es-ES_tradnl"/>
-        </w:rPr>
-        <w:t xml:space="preserve"> si puede ser accedido o invocado sin la necesidad de tener que instanciar un objeto de la clase.</w:t>
+        <w:t>Una clase, método o atributo se declara como static si puede ser accedido o invocado sin la necesidad de tener que instanciar un objeto de la clase.</w:t>
       </w:r>
     </w:p>
     <w:p>
@@ -9493,23 +7525,7 @@
           <w:rFonts w:cstheme="minorHAnsi"/>
           <w:lang w:val="es-ES_tradnl"/>
         </w:rPr>
-        <w:t xml:space="preserve">Bloque </w:t>
-      </w:r>
-      <w:proofErr w:type="spellStart"/>
-      <w:r>
-        <w:rPr>
-          <w:rFonts w:cstheme="minorHAnsi"/>
-          <w:lang w:val="es-ES_tradnl"/>
-        </w:rPr>
-        <w:t>static</w:t>
-      </w:r>
-      <w:proofErr w:type="spellEnd"/>
-      <w:r>
-        <w:rPr>
-          <w:rFonts w:cstheme="minorHAnsi"/>
-          <w:lang w:val="es-ES_tradnl"/>
-        </w:rPr>
-        <w:t xml:space="preserve"> (o de inicialización)</w:t>
+        <w:t>Bloque static (o de inicialización)</w:t>
       </w:r>
     </w:p>
     <w:p>
@@ -9608,23 +7624,7 @@
           <w:rFonts w:cstheme="minorHAnsi"/>
           <w:lang w:val="es-ES_tradnl"/>
         </w:rPr>
-        <w:t xml:space="preserve">Cuando usamos la palabra </w:t>
-      </w:r>
-      <w:proofErr w:type="spellStart"/>
-      <w:r>
-        <w:rPr>
-          <w:rFonts w:cstheme="minorHAnsi"/>
-          <w:lang w:val="es-ES_tradnl"/>
-        </w:rPr>
-        <w:t>static</w:t>
-      </w:r>
-      <w:proofErr w:type="spellEnd"/>
-      <w:r>
-        <w:rPr>
-          <w:rFonts w:cstheme="minorHAnsi"/>
-          <w:lang w:val="es-ES_tradnl"/>
-        </w:rPr>
-        <w:t xml:space="preserve"> para definir un método, éste se convierte en un método de clase, por lo que puede invocarse sin haber creado previamente una instancia. Pero si no tenemos una instancia, no sabemos cuál es el tipo al que hace referencia el genérico, por lo que tenemos que decirle explícitamente al compilador qué tipo debe esperar el método.</w:t>
+        <w:t>Cuando usamos la palabra static para definir un método, éste se convierte en un método de clase, por lo que puede invocarse sin haber creado previamente una instancia. Pero si no tenemos una instancia, no sabemos cuál es el tipo al que hace referencia el genérico, por lo que tenemos que decirle explícitamente al compilador qué tipo debe esperar el método.</w:t>
       </w:r>
     </w:p>
     <w:p>
@@ -9700,23 +7700,7 @@
           <w:rFonts w:cstheme="minorHAnsi"/>
           <w:lang w:val="es-ES_tradnl"/>
         </w:rPr>
-        <w:t xml:space="preserve">Esos métodos no pueden devolver </w:t>
-      </w:r>
-      <w:proofErr w:type="spellStart"/>
-      <w:r>
-        <w:rPr>
-          <w:rFonts w:cstheme="minorHAnsi"/>
-          <w:lang w:val="es-ES_tradnl"/>
-        </w:rPr>
-        <w:t>void</w:t>
-      </w:r>
-      <w:proofErr w:type="spellEnd"/>
-      <w:r>
-        <w:rPr>
-          <w:rFonts w:cstheme="minorHAnsi"/>
-          <w:lang w:val="es-ES_tradnl"/>
-        </w:rPr>
-        <w:t>.</w:t>
+        <w:t>Esos métodos no pueden devolver void.</w:t>
       </w:r>
     </w:p>
     <w:p>
@@ -9934,55 +7918,7 @@
           <w:rFonts w:cstheme="minorHAnsi"/>
           <w:lang w:val="es-ES_tradnl"/>
         </w:rPr>
-        <w:t xml:space="preserve">El manejo de excepciones se gestiona a través de las palabras clave try, catch, </w:t>
-      </w:r>
-      <w:proofErr w:type="spellStart"/>
-      <w:r>
-        <w:rPr>
-          <w:rFonts w:cstheme="minorHAnsi"/>
-          <w:lang w:val="es-ES_tradnl"/>
-        </w:rPr>
-        <w:t>throw</w:t>
-      </w:r>
-      <w:proofErr w:type="spellEnd"/>
-      <w:r>
-        <w:rPr>
-          <w:rFonts w:cstheme="minorHAnsi"/>
-          <w:lang w:val="es-ES_tradnl"/>
-        </w:rPr>
-        <w:t xml:space="preserve">, </w:t>
-      </w:r>
-      <w:proofErr w:type="spellStart"/>
-      <w:r>
-        <w:rPr>
-          <w:rFonts w:cstheme="minorHAnsi"/>
-          <w:lang w:val="es-ES_tradnl"/>
-        </w:rPr>
-        <w:t>throws</w:t>
-      </w:r>
-      <w:proofErr w:type="spellEnd"/>
-      <w:r>
-        <w:rPr>
-          <w:rFonts w:cstheme="minorHAnsi"/>
-          <w:lang w:val="es-ES_tradnl"/>
-        </w:rPr>
-        <w:t xml:space="preserve"> y </w:t>
-      </w:r>
-      <w:proofErr w:type="spellStart"/>
-      <w:r>
-        <w:rPr>
-          <w:rFonts w:cstheme="minorHAnsi"/>
-          <w:lang w:val="es-ES_tradnl"/>
-        </w:rPr>
-        <w:t>finally</w:t>
-      </w:r>
-      <w:proofErr w:type="spellEnd"/>
-      <w:r>
-        <w:rPr>
-          <w:rFonts w:cstheme="minorHAnsi"/>
-          <w:lang w:val="es-ES_tradnl"/>
-        </w:rPr>
-        <w:t>.</w:t>
+        <w:t>El manejo de excepciones se gestiona a través de las palabras clave try, catch, throw, throws y finally.</w:t>
       </w:r>
     </w:p>
     <w:p>
@@ -10077,53 +8013,12 @@
           <w:lang w:val="es-ES_tradnl"/>
         </w:rPr>
       </w:pPr>
-      <w:proofErr w:type="spellStart"/>
-      <w:r>
-        <w:rPr>
-          <w:rFonts w:cstheme="minorHAnsi"/>
-          <w:lang w:val="es-ES_tradnl"/>
-        </w:rPr>
-        <w:t>Exception</w:t>
-      </w:r>
-      <w:proofErr w:type="spellEnd"/>
-      <w:r>
-        <w:rPr>
-          <w:rFonts w:cstheme="minorHAnsi"/>
-          <w:lang w:val="es-ES_tradnl"/>
-        </w:rPr>
-        <w:t xml:space="preserve"> hereda de </w:t>
-      </w:r>
-      <w:proofErr w:type="spellStart"/>
-      <w:r>
-        <w:rPr>
-          <w:rFonts w:cstheme="minorHAnsi"/>
-          <w:lang w:val="es-ES_tradnl"/>
-        </w:rPr>
-        <w:t>Throwable</w:t>
-      </w:r>
-      <w:proofErr w:type="spellEnd"/>
-      <w:r>
-        <w:rPr>
-          <w:rFonts w:cstheme="minorHAnsi"/>
-          <w:lang w:val="es-ES_tradnl"/>
-        </w:rPr>
-        <w:t xml:space="preserve"> que a su vez hereda de </w:t>
-      </w:r>
-      <w:proofErr w:type="spellStart"/>
-      <w:r>
-        <w:rPr>
-          <w:rFonts w:cstheme="minorHAnsi"/>
-          <w:lang w:val="es-ES_tradnl"/>
-        </w:rPr>
-        <w:t>Object</w:t>
-      </w:r>
-      <w:proofErr w:type="spellEnd"/>
-      <w:r>
-        <w:rPr>
-          <w:rFonts w:cstheme="minorHAnsi"/>
-          <w:lang w:val="es-ES_tradnl"/>
-        </w:rPr>
-        <w:t>.</w:t>
+      <w:r>
+        <w:rPr>
+          <w:rFonts w:cstheme="minorHAnsi"/>
+          <w:lang w:val="es-ES_tradnl"/>
+        </w:rPr>
+        <w:t>Exception hereda de Throwable que a su vez hereda de Object.</w:t>
       </w:r>
     </w:p>
     <w:p>
@@ -10164,23 +8059,7 @@
           <w:lang w:val="es-ES_tradnl"/>
         </w:rPr>
         <w:lastRenderedPageBreak/>
-        <w:t xml:space="preserve">Las excepciones que han sido verificadas o </w:t>
-      </w:r>
-      <w:proofErr w:type="spellStart"/>
-      <w:r>
-        <w:rPr>
-          <w:rFonts w:cstheme="minorHAnsi"/>
-          <w:lang w:val="es-ES_tradnl"/>
-        </w:rPr>
-        <w:t>IOException</w:t>
-      </w:r>
-      <w:proofErr w:type="spellEnd"/>
-      <w:r>
-        <w:rPr>
-          <w:rFonts w:cstheme="minorHAnsi"/>
-          <w:lang w:val="es-ES_tradnl"/>
-        </w:rPr>
-        <w:t>.</w:t>
+        <w:t>Las excepciones que han sido verificadas o IOException.</w:t>
       </w:r>
     </w:p>
     <w:p>
@@ -10219,23 +8098,7 @@
           <w:rFonts w:cstheme="minorHAnsi"/>
           <w:lang w:val="es-ES_tradnl"/>
         </w:rPr>
-        <w:t xml:space="preserve">Las excepciones que no se han comprobado o </w:t>
-      </w:r>
-      <w:proofErr w:type="spellStart"/>
-      <w:r>
-        <w:rPr>
-          <w:rFonts w:cstheme="minorHAnsi"/>
-          <w:lang w:val="es-ES_tradnl"/>
-        </w:rPr>
-        <w:t>RuntimeException</w:t>
-      </w:r>
-      <w:proofErr w:type="spellEnd"/>
-      <w:r>
-        <w:rPr>
-          <w:rFonts w:cstheme="minorHAnsi"/>
-          <w:lang w:val="es-ES_tradnl"/>
-        </w:rPr>
-        <w:t>.</w:t>
+        <w:t>Las excepciones que no se han comprobado o RuntimeException.</w:t>
       </w:r>
     </w:p>
     <w:p>
@@ -10291,23 +8154,7 @@
           <w:rFonts w:cstheme="minorHAnsi"/>
           <w:lang w:val="es-ES_tradnl"/>
         </w:rPr>
-        <w:t xml:space="preserve">Java tiene ya definidas algunas </w:t>
-      </w:r>
-      <w:proofErr w:type="gramStart"/>
-      <w:r>
-        <w:rPr>
-          <w:rFonts w:cstheme="minorHAnsi"/>
-          <w:lang w:val="es-ES_tradnl"/>
-        </w:rPr>
-        <w:t>excepciones</w:t>
-      </w:r>
-      <w:proofErr w:type="gramEnd"/>
-      <w:r>
-        <w:rPr>
-          <w:rFonts w:cstheme="minorHAnsi"/>
-          <w:lang w:val="es-ES_tradnl"/>
-        </w:rPr>
-        <w:t xml:space="preserve"> pero también podemos crear las nuestras.</w:t>
+        <w:t>Java tiene ya definidas algunas excepciones pero también podemos crear las nuestras.</w:t>
       </w:r>
     </w:p>
     <w:p>
@@ -10361,17 +8208,8 @@
           <w:rFonts w:cstheme="minorHAnsi"/>
           <w:lang w:val="es-ES_tradnl"/>
         </w:rPr>
-        <w:t xml:space="preserve"> a extender la clase </w:t>
-      </w:r>
-      <w:proofErr w:type="spellStart"/>
-      <w:r>
-        <w:rPr>
-          <w:rFonts w:cstheme="minorHAnsi"/>
-          <w:lang w:val="es-ES_tradnl"/>
-        </w:rPr>
-        <w:t>Exception</w:t>
-      </w:r>
-      <w:proofErr w:type="spellEnd"/>
+        <w:t xml:space="preserve"> a extender la clase Exception</w:t>
+      </w:r>
       <w:r>
         <w:rPr>
           <w:rFonts w:cstheme="minorHAnsi"/>
@@ -10521,55 +8359,14 @@
           <w:rFonts w:cstheme="minorHAnsi"/>
           <w:lang w:val="es-ES_tradnl"/>
         </w:rPr>
-        <w:t xml:space="preserve">Para enviar un mensaje, tenemos que reescribir el método </w:t>
-      </w:r>
-      <w:proofErr w:type="spellStart"/>
-      <w:proofErr w:type="gramStart"/>
-      <w:r>
-        <w:rPr>
-          <w:rFonts w:cstheme="minorHAnsi"/>
-          <w:lang w:val="es-ES_tradnl"/>
-        </w:rPr>
-        <w:t>getMessage</w:t>
-      </w:r>
-      <w:proofErr w:type="spellEnd"/>
-      <w:r>
-        <w:rPr>
-          <w:rFonts w:cstheme="minorHAnsi"/>
-          <w:lang w:val="es-ES_tradnl"/>
-        </w:rPr>
-        <w:t>(</w:t>
-      </w:r>
-      <w:proofErr w:type="gramEnd"/>
-      <w:r>
-        <w:rPr>
-          <w:rFonts w:cstheme="minorHAnsi"/>
-          <w:lang w:val="es-ES_tradnl"/>
-        </w:rPr>
-        <w:t>) de la clase padre.</w:t>
-      </w:r>
-      <w:r>
-        <w:rPr>
-          <w:rFonts w:cstheme="minorHAnsi"/>
-          <w:lang w:val="es-ES_tradnl"/>
-        </w:rPr>
-        <w:t xml:space="preserve"> También podríamos editar el mensaje indicándolo en el </w:t>
-      </w:r>
-      <w:proofErr w:type="gramStart"/>
-      <w:r>
-        <w:rPr>
-          <w:rFonts w:cstheme="minorHAnsi"/>
-          <w:lang w:val="es-ES_tradnl"/>
-        </w:rPr>
-        <w:t>super(</w:t>
-      </w:r>
-      <w:proofErr w:type="gramEnd"/>
-      <w:r>
-        <w:rPr>
-          <w:rFonts w:cstheme="minorHAnsi"/>
-          <w:lang w:val="es-ES_tradnl"/>
-        </w:rPr>
-        <w:t>) del constructor.</w:t>
+        <w:t>Para enviar un mensaje, tenemos que reescribir el método getMessage() de la clase padre.</w:t>
+      </w:r>
+      <w:r>
+        <w:rPr>
+          <w:rFonts w:cstheme="minorHAnsi"/>
+          <w:lang w:val="es-ES_tradnl"/>
+        </w:rPr>
+        <w:t xml:space="preserve"> También podríamos editar el mensaje indicándolo en el super() del constructor.</w:t>
       </w:r>
     </w:p>
     <w:p>
@@ -10796,17 +8593,8 @@
           <w:rFonts w:cstheme="minorHAnsi"/>
           <w:lang w:val="es-ES_tradnl"/>
         </w:rPr>
-        <w:t xml:space="preserve">Spring </w:t>
-      </w:r>
-      <w:proofErr w:type="spellStart"/>
-      <w:r>
-        <w:rPr>
-          <w:rFonts w:cstheme="minorHAnsi"/>
-          <w:lang w:val="es-ES_tradnl"/>
-        </w:rPr>
-        <w:t>Initializr</w:t>
-      </w:r>
-      <w:proofErr w:type="spellEnd"/>
+        <w:t>Spring Initializr</w:t>
+      </w:r>
     </w:p>
     <w:p>
       <w:pPr>
@@ -10823,23 +8611,7 @@
           <w:rFonts w:cstheme="minorHAnsi"/>
           <w:lang w:val="es-ES_tradnl"/>
         </w:rPr>
-        <w:t xml:space="preserve">Herramienta que permite crear una estructura básica de un proyecto Spring </w:t>
-      </w:r>
-      <w:proofErr w:type="spellStart"/>
-      <w:r>
-        <w:rPr>
-          <w:rFonts w:cstheme="minorHAnsi"/>
-          <w:lang w:val="es-ES_tradnl"/>
-        </w:rPr>
-        <w:t>Boot</w:t>
-      </w:r>
-      <w:proofErr w:type="spellEnd"/>
-      <w:r>
-        <w:rPr>
-          <w:rFonts w:cstheme="minorHAnsi"/>
-          <w:lang w:val="es-ES_tradnl"/>
-        </w:rPr>
-        <w:t>. Se genera un ZIP que podemos importar a nuestro IDE para empezar a trabajar sobre él.</w:t>
+        <w:t>Herramienta que permite crear una estructura básica de un proyecto Spring Boot. Se genera un ZIP que podemos importar a nuestro IDE para empezar a trabajar sobre él.</w:t>
       </w:r>
     </w:p>
     <w:p>
@@ -10889,23 +8661,7 @@
           <w:rFonts w:cstheme="minorHAnsi"/>
           <w:lang w:val="es-ES_tradnl"/>
         </w:rPr>
-        <w:t xml:space="preserve">Idea de tener las clases lo menos ligadas entre sí que se pueda, de tal forma </w:t>
-      </w:r>
-      <w:proofErr w:type="gramStart"/>
-      <w:r>
-        <w:rPr>
-          <w:rFonts w:cstheme="minorHAnsi"/>
-          <w:lang w:val="es-ES_tradnl"/>
-        </w:rPr>
-        <w:t>que</w:t>
-      </w:r>
-      <w:proofErr w:type="gramEnd"/>
-      <w:r>
-        <w:rPr>
-          <w:rFonts w:cstheme="minorHAnsi"/>
-          <w:lang w:val="es-ES_tradnl"/>
-        </w:rPr>
-        <w:t xml:space="preserve"> en el caso de producirse una modificación en alguna de ellas, se tenga la menor repercusión posible en el resto de clases, potenciando la reutilización, y disminuyendo la dependencia entre clases.</w:t>
+        <w:t>Idea de tener las clases lo menos ligadas entre sí que se pueda, de tal forma que en el caso de producirse una modificación en alguna de ellas, se tenga la menor repercusión posible en el resto de clases, potenciando la reutilización, y disminuyendo la dependencia entre clases.</w:t>
       </w:r>
     </w:p>
     <w:p>
@@ -10987,17 +8743,8 @@
           <w:rFonts w:cstheme="minorHAnsi"/>
           <w:lang w:val="es-ES_tradnl"/>
         </w:rPr>
-        <w:t xml:space="preserve">Ley de </w:t>
-      </w:r>
-      <w:proofErr w:type="spellStart"/>
-      <w:r>
-        <w:rPr>
-          <w:rFonts w:cstheme="minorHAnsi"/>
-          <w:lang w:val="es-ES_tradnl"/>
-        </w:rPr>
-        <w:t>Demeter</w:t>
-      </w:r>
-      <w:proofErr w:type="spellEnd"/>
+        <w:t>Ley de Demeter</w:t>
+      </w:r>
     </w:p>
     <w:p>
       <w:pPr>
@@ -11059,37 +8806,12 @@
           <w:lang w:val="es-ES_tradnl"/>
         </w:rPr>
       </w:pPr>
-      <w:proofErr w:type="spellStart"/>
-      <w:r>
-        <w:rPr>
-          <w:rFonts w:cstheme="minorHAnsi"/>
-          <w:lang w:val="es-ES_tradnl"/>
-        </w:rPr>
-        <w:t>Memory</w:t>
-      </w:r>
-      <w:proofErr w:type="spellEnd"/>
-      <w:r>
-        <w:rPr>
-          <w:rFonts w:cstheme="minorHAnsi"/>
-          <w:lang w:val="es-ES_tradnl"/>
-        </w:rPr>
-        <w:t xml:space="preserve"> </w:t>
-      </w:r>
-      <w:proofErr w:type="spellStart"/>
-      <w:r>
-        <w:rPr>
-          <w:rFonts w:cstheme="minorHAnsi"/>
-          <w:lang w:val="es-ES_tradnl"/>
-        </w:rPr>
-        <w:t>Analyzer</w:t>
-      </w:r>
-      <w:proofErr w:type="spellEnd"/>
-      <w:r>
-        <w:rPr>
-          <w:rFonts w:cstheme="minorHAnsi"/>
-          <w:lang w:val="es-ES_tradnl"/>
-        </w:rPr>
-        <w:t xml:space="preserve"> Eclipse (MAT)</w:t>
+      <w:r>
+        <w:rPr>
+          <w:rFonts w:cstheme="minorHAnsi"/>
+          <w:lang w:val="es-ES_tradnl"/>
+        </w:rPr>
+        <w:t>Memory Analyzer Eclipse (MAT)</w:t>
       </w:r>
     </w:p>
     <w:p>
@@ -11128,23 +8850,7 @@
           <w:rFonts w:cstheme="minorHAnsi"/>
           <w:lang w:val="es-ES_tradnl"/>
         </w:rPr>
-        <w:t xml:space="preserve"> la memoria </w:t>
-      </w:r>
-      <w:proofErr w:type="spellStart"/>
-      <w:r>
-        <w:rPr>
-          <w:rFonts w:cstheme="minorHAnsi"/>
-          <w:lang w:val="es-ES_tradnl"/>
-        </w:rPr>
-        <w:t>Heap</w:t>
-      </w:r>
-      <w:proofErr w:type="spellEnd"/>
-      <w:r>
-        <w:rPr>
-          <w:rFonts w:cstheme="minorHAnsi"/>
-          <w:lang w:val="es-ES_tradnl"/>
-        </w:rPr>
-        <w:t xml:space="preserve"> de un programa de Java.</w:t>
+        <w:t xml:space="preserve"> la memoria Heap de un programa de Java.</w:t>
       </w:r>
     </w:p>
     <w:p>
@@ -11208,48 +8914,14 @@
           <w:rFonts w:cstheme="minorHAnsi"/>
           <w:lang w:val="es-ES_tradnl"/>
         </w:rPr>
-        <w:t xml:space="preserve"> de la memoria cuando se produce un </w:t>
-      </w:r>
-      <w:proofErr w:type="spellStart"/>
-      <w:r>
-        <w:rPr>
-          <w:rFonts w:cstheme="minorHAnsi"/>
-          <w:lang w:val="es-ES_tradnl"/>
-        </w:rPr>
-        <w:t>OutOfMemoryError</w:t>
-      </w:r>
-      <w:proofErr w:type="spellEnd"/>
-      <w:r>
-        <w:rPr>
-          <w:rFonts w:cstheme="minorHAnsi"/>
-          <w:lang w:val="es-ES_tradnl"/>
-        </w:rPr>
-        <w:t xml:space="preserve">, que se almacena en un archivo de </w:t>
-      </w:r>
-      <w:proofErr w:type="gramStart"/>
-      <w:r>
-        <w:rPr>
-          <w:rFonts w:cstheme="minorHAnsi"/>
-          <w:lang w:val="es-ES_tradnl"/>
-        </w:rPr>
-        <w:t>extensión .</w:t>
-      </w:r>
-      <w:proofErr w:type="spellStart"/>
-      <w:r>
-        <w:rPr>
-          <w:rFonts w:cstheme="minorHAnsi"/>
-          <w:lang w:val="es-ES_tradnl"/>
-        </w:rPr>
-        <w:t>hprof</w:t>
-      </w:r>
-      <w:proofErr w:type="spellEnd"/>
-      <w:proofErr w:type="gramEnd"/>
-      <w:r>
-        <w:rPr>
-          <w:rFonts w:cstheme="minorHAnsi"/>
-          <w:lang w:val="es-ES_tradnl"/>
-        </w:rPr>
-        <w:t>.</w:t>
+        <w:t xml:space="preserve"> de la memoria cuando se produce un OutOfMemoryError</w:t>
+      </w:r>
+      <w:r>
+        <w:rPr>
+          <w:rFonts w:cstheme="minorHAnsi"/>
+          <w:lang w:val="es-ES_tradnl"/>
+        </w:rPr>
+        <w:t>, que se almacena en un archivo de extensión .hprof.</w:t>
       </w:r>
     </w:p>
     <w:p>
@@ -11292,39 +8964,7 @@
           <w:rFonts w:cstheme="minorHAnsi"/>
           <w:lang w:val="es-ES_tradnl"/>
         </w:rPr>
-        <w:t xml:space="preserve">Nos posicionamos en el </w:t>
-      </w:r>
-      <w:proofErr w:type="spellStart"/>
-      <w:r>
-        <w:rPr>
-          <w:rFonts w:cstheme="minorHAnsi"/>
-          <w:lang w:val="es-ES_tradnl"/>
-        </w:rPr>
-        <w:t>main</w:t>
-      </w:r>
-      <w:proofErr w:type="spellEnd"/>
-      <w:r>
-        <w:rPr>
-          <w:rFonts w:cstheme="minorHAnsi"/>
-          <w:lang w:val="es-ES_tradnl"/>
-        </w:rPr>
-        <w:t xml:space="preserve"> del programa a ejecutar, Run As -&gt; Run </w:t>
-      </w:r>
-      <w:proofErr w:type="spellStart"/>
-      <w:r>
-        <w:rPr>
-          <w:rFonts w:cstheme="minorHAnsi"/>
-          <w:lang w:val="es-ES_tradnl"/>
-        </w:rPr>
-        <w:t>Configurations</w:t>
-      </w:r>
-      <w:proofErr w:type="spellEnd"/>
-      <w:r>
-        <w:rPr>
-          <w:rFonts w:cstheme="minorHAnsi"/>
-          <w:lang w:val="es-ES_tradnl"/>
-        </w:rPr>
-        <w:t>.</w:t>
+        <w:t>Nos posicionamos en el main del programa a ejecutar, Run As -&gt; Run Configurations.</w:t>
       </w:r>
     </w:p>
     <w:p>
@@ -11342,49 +8982,15 @@
           <w:rFonts w:cstheme="minorHAnsi"/>
           <w:lang w:val="es-ES_tradnl"/>
         </w:rPr>
-        <w:t xml:space="preserve">En la pestaña </w:t>
-      </w:r>
-      <w:proofErr w:type="spellStart"/>
-      <w:r>
-        <w:rPr>
-          <w:rFonts w:cstheme="minorHAnsi"/>
-          <w:lang w:val="es-ES_tradnl"/>
-        </w:rPr>
-        <w:t>Arguments</w:t>
-      </w:r>
-      <w:proofErr w:type="spellEnd"/>
-      <w:r>
-        <w:rPr>
-          <w:rFonts w:cstheme="minorHAnsi"/>
-          <w:lang w:val="es-ES_tradnl"/>
-        </w:rPr>
-        <w:t xml:space="preserve">, tenemos que escribir </w:t>
-      </w:r>
-      <w:r>
-        <w:rPr>
-          <w:rFonts w:cstheme="minorHAnsi"/>
-          <w:lang w:val="es-ES_tradnl"/>
-        </w:rPr>
-        <w:t>-</w:t>
-      </w:r>
-      <w:proofErr w:type="gramStart"/>
-      <w:r>
-        <w:rPr>
-          <w:rFonts w:cstheme="minorHAnsi"/>
-          <w:lang w:val="es-ES_tradnl"/>
-        </w:rPr>
-        <w:t>XX:+</w:t>
-      </w:r>
-      <w:proofErr w:type="spellStart"/>
-      <w:proofErr w:type="gramEnd"/>
-      <w:r>
-        <w:rPr>
-          <w:rFonts w:cstheme="minorHAnsi"/>
-          <w:lang w:val="es-ES_tradnl"/>
-        </w:rPr>
-        <w:t>HeapDumpOnOutOfMemoryError</w:t>
-      </w:r>
-      <w:proofErr w:type="spellEnd"/>
+        <w:t xml:space="preserve">En la pestaña Arguments, tenemos que escribir </w:t>
+      </w:r>
+      <w:r>
+        <w:rPr>
+          <w:rFonts w:cstheme="minorHAnsi"/>
+          <w:lang w:val="es-ES_tradnl"/>
+        </w:rPr>
+        <w:t>-XX:+HeapDumpOnOutOfMemoryError</w:t>
+      </w:r>
       <w:r>
         <w:rPr>
           <w:rFonts w:cstheme="minorHAnsi"/>
@@ -11479,15 +9085,7 @@
           <w:rFonts w:cstheme="minorHAnsi"/>
           <w:lang w:val="es-ES_tradnl"/>
         </w:rPr>
-        <w:t>-</w:t>
-      </w:r>
-      <w:proofErr w:type="gramStart"/>
-      <w:r>
-        <w:rPr>
-          <w:rFonts w:cstheme="minorHAnsi"/>
-          <w:lang w:val="es-ES_tradnl"/>
-        </w:rPr>
-        <w:t>X</w:t>
+        <w:t>-X</w:t>
       </w:r>
       <w:r>
         <w:rPr>
@@ -11495,116 +9093,35 @@
           <w:color w:val="333333"/>
           <w:shd w:val="clear" w:color="auto" w:fill="FFFFFF"/>
         </w:rPr>
-        <w:t>X:HeapDumpPath</w:t>
-      </w:r>
-      <w:proofErr w:type="gramEnd"/>
+        <w:t>X:HeapDumpPath=</w:t>
+      </w:r>
       <w:r>
         <w:rPr>
           <w:rFonts w:cstheme="minorHAnsi"/>
           <w:color w:val="333333"/>
           <w:shd w:val="clear" w:color="auto" w:fill="FFFFFF"/>
         </w:rPr>
-        <w:t>=</w:t>
-      </w:r>
-      <w:r>
+        <w:t>/ruta</w:t>
+      </w:r>
+    </w:p>
+    <w:p>
+      <w:pPr>
+        <w:pStyle w:val="Prrafodelista"/>
+        <w:spacing w:line="360" w:lineRule="auto"/>
+        <w:ind w:left="360"/>
         <w:rPr>
           <w:rFonts w:cstheme="minorHAnsi"/>
           <w:color w:val="333333"/>
           <w:shd w:val="clear" w:color="auto" w:fill="FFFFFF"/>
         </w:rPr>
-        <w:t>/ruta</w:t>
-      </w:r>
-    </w:p>
-    <w:p>
-      <w:pPr>
-        <w:pStyle w:val="Prrafodelista"/>
-        <w:spacing w:line="360" w:lineRule="auto"/>
-        <w:ind w:left="360"/>
+      </w:pPr>
+      <w:r>
         <w:rPr>
           <w:rFonts w:cstheme="minorHAnsi"/>
           <w:color w:val="333333"/>
           <w:shd w:val="clear" w:color="auto" w:fill="FFFFFF"/>
         </w:rPr>
-      </w:pPr>
-      <w:r>
-        <w:rPr>
-          <w:rFonts w:cstheme="minorHAnsi"/>
-          <w:color w:val="333333"/>
-          <w:shd w:val="clear" w:color="auto" w:fill="FFFFFF"/>
-        </w:rPr>
-        <w:t xml:space="preserve">Una vez generado el archivo, si queremos analizarlo abrimos la perspectiva de </w:t>
-      </w:r>
-      <w:proofErr w:type="spellStart"/>
-      <w:r>
-        <w:rPr>
-          <w:rFonts w:cstheme="minorHAnsi"/>
-          <w:color w:val="333333"/>
-          <w:shd w:val="clear" w:color="auto" w:fill="FFFFFF"/>
-        </w:rPr>
-        <w:t>Memory</w:t>
-      </w:r>
-      <w:proofErr w:type="spellEnd"/>
-      <w:r>
-        <w:rPr>
-          <w:rFonts w:cstheme="minorHAnsi"/>
-          <w:color w:val="333333"/>
-          <w:shd w:val="clear" w:color="auto" w:fill="FFFFFF"/>
-        </w:rPr>
-        <w:t xml:space="preserve"> </w:t>
-      </w:r>
-      <w:proofErr w:type="spellStart"/>
-      <w:r>
-        <w:rPr>
-          <w:rFonts w:cstheme="minorHAnsi"/>
-          <w:color w:val="333333"/>
-          <w:shd w:val="clear" w:color="auto" w:fill="FFFFFF"/>
-        </w:rPr>
-        <w:t>Analyzer</w:t>
-      </w:r>
-      <w:proofErr w:type="spellEnd"/>
-      <w:r>
-        <w:rPr>
-          <w:rFonts w:cstheme="minorHAnsi"/>
-          <w:color w:val="333333"/>
-          <w:shd w:val="clear" w:color="auto" w:fill="FFFFFF"/>
-        </w:rPr>
-        <w:t xml:space="preserve">, vamos al menú, pulsamos File -&gt; Open </w:t>
-      </w:r>
-      <w:proofErr w:type="spellStart"/>
-      <w:r>
-        <w:rPr>
-          <w:rFonts w:cstheme="minorHAnsi"/>
-          <w:color w:val="333333"/>
-          <w:shd w:val="clear" w:color="auto" w:fill="FFFFFF"/>
-        </w:rPr>
-        <w:t>Heap</w:t>
-      </w:r>
-      <w:proofErr w:type="spellEnd"/>
-      <w:r>
-        <w:rPr>
-          <w:rFonts w:cstheme="minorHAnsi"/>
-          <w:color w:val="333333"/>
-          <w:shd w:val="clear" w:color="auto" w:fill="FFFFFF"/>
-        </w:rPr>
-        <w:t xml:space="preserve"> </w:t>
-      </w:r>
-      <w:proofErr w:type="spellStart"/>
-      <w:r>
-        <w:rPr>
-          <w:rFonts w:cstheme="minorHAnsi"/>
-          <w:color w:val="333333"/>
-          <w:shd w:val="clear" w:color="auto" w:fill="FFFFFF"/>
-        </w:rPr>
-        <w:t>Dump</w:t>
-      </w:r>
-      <w:proofErr w:type="spellEnd"/>
-      <w:r>
-        <w:rPr>
-          <w:rFonts w:cstheme="minorHAnsi"/>
-          <w:color w:val="333333"/>
-          <w:shd w:val="clear" w:color="auto" w:fill="FFFFFF"/>
-        </w:rPr>
-        <w:t xml:space="preserve"> y buscamos la imagen generada.</w:t>
+        <w:t>Una vez generado el archivo, si queremos analizarlo abrimos la perspectiva de Memory Analyzer, vamos al menú, pulsamos File -&gt; Open Heap Dump y buscamos la imagen generada.</w:t>
       </w:r>
     </w:p>
     <w:p>
@@ -11965,7 +9482,35 @@
           <w:rFonts w:cstheme="minorHAnsi"/>
           <w:lang w:val="es-ES_tradnl"/>
         </w:rPr>
-        <w:t xml:space="preserve">Clase que no tiene nombre y que nos va a permitir declarar una clase e instanciarla </w:t>
+        <w:t>Clase</w:t>
+      </w:r>
+      <w:r>
+        <w:rPr>
+          <w:rFonts w:cstheme="minorHAnsi"/>
+          <w:lang w:val="es-ES_tradnl"/>
+        </w:rPr>
+        <w:t>s</w:t>
+      </w:r>
+      <w:r>
+        <w:rPr>
+          <w:rFonts w:cstheme="minorHAnsi"/>
+          <w:lang w:val="es-ES_tradnl"/>
+        </w:rPr>
+        <w:t xml:space="preserve"> que no tiene</w:t>
+      </w:r>
+      <w:r>
+        <w:rPr>
+          <w:rFonts w:cstheme="minorHAnsi"/>
+          <w:lang w:val="es-ES_tradnl"/>
+        </w:rPr>
+        <w:t>n</w:t>
+      </w:r>
+      <w:r>
+        <w:rPr>
+          <w:rFonts w:cstheme="minorHAnsi"/>
+          <w:lang w:val="es-ES_tradnl"/>
+        </w:rPr>
+        <w:t xml:space="preserve"> nombre y que nos va a permitir declarar una clase e instanciarla </w:t>
       </w:r>
       <w:r>
         <w:rPr>
@@ -12068,14 +9613,7 @@
           <w:rFonts w:cstheme="minorHAnsi"/>
           <w:lang w:val="es-ES_tradnl"/>
         </w:rPr>
-        <w:t>Son clases que</w:t>
-      </w:r>
-      <w:r>
-        <w:rPr>
-          <w:rFonts w:cstheme="minorHAnsi"/>
-          <w:lang w:val="es-ES_tradnl"/>
-        </w:rPr>
-        <w:t xml:space="preserve"> no se puede reutilizar.</w:t>
+        <w:t>Son clases que no se puede reutilizar.</w:t>
       </w:r>
     </w:p>
     <w:p>
@@ -12349,6 +9887,99 @@
         </w:rPr>
         <w:t>Clases estáticas</w:t>
       </w:r>
+    </w:p>
+    <w:p>
+      <w:pPr>
+        <w:pStyle w:val="Prrafodelista"/>
+        <w:spacing w:line="360" w:lineRule="auto"/>
+        <w:ind w:left="360"/>
+        <w:rPr>
+          <w:rFonts w:cstheme="minorHAnsi"/>
+          <w:lang w:val="es-ES_tradnl"/>
+        </w:rPr>
+      </w:pPr>
+      <w:r>
+        <w:rPr>
+          <w:rFonts w:cstheme="minorHAnsi"/>
+          <w:lang w:val="es-ES_tradnl"/>
+        </w:rPr>
+        <w:t xml:space="preserve">Clases </w:t>
+      </w:r>
+      <w:r>
+        <w:rPr>
+          <w:rFonts w:cstheme="minorHAnsi"/>
+          <w:lang w:val="es-ES_tradnl"/>
+        </w:rPr>
+        <w:t xml:space="preserve">internas </w:t>
+      </w:r>
+      <w:r>
+        <w:rPr>
+          <w:rFonts w:cstheme="minorHAnsi"/>
+          <w:lang w:val="es-ES_tradnl"/>
+        </w:rPr>
+        <w:t>a las que se puede acceder sin tener que instanciar un objeto</w:t>
+      </w:r>
+      <w:r>
+        <w:rPr>
+          <w:rFonts w:cstheme="minorHAnsi"/>
+          <w:lang w:val="es-ES_tradnl"/>
+        </w:rPr>
+        <w:t xml:space="preserve"> de la clase externa que la contiene</w:t>
+      </w:r>
+      <w:r>
+        <w:rPr>
+          <w:rFonts w:cstheme="minorHAnsi"/>
+          <w:lang w:val="es-ES_tradnl"/>
+        </w:rPr>
+        <w:t>.</w:t>
+      </w:r>
+    </w:p>
+    <w:p>
+      <w:pPr>
+        <w:pStyle w:val="Prrafodelista"/>
+        <w:spacing w:line="360" w:lineRule="auto"/>
+        <w:ind w:left="360"/>
+        <w:rPr>
+          <w:rFonts w:cstheme="minorHAnsi"/>
+          <w:lang w:val="es-ES_tradnl"/>
+        </w:rPr>
+      </w:pPr>
+      <w:r>
+        <w:rPr>
+          <w:rFonts w:cstheme="minorHAnsi"/>
+          <w:lang w:val="es-ES_tradnl"/>
+        </w:rPr>
+        <w:t>Funcionan igual que cualquier clase normal, ya que dentro pueden tener a su vez métodos tanto estáticos como no estáticos.</w:t>
+      </w:r>
+    </w:p>
+    <w:p>
+      <w:pPr>
+        <w:pStyle w:val="Prrafodelista"/>
+        <w:spacing w:line="360" w:lineRule="auto"/>
+        <w:ind w:left="360"/>
+        <w:rPr>
+          <w:rFonts w:cstheme="minorHAnsi"/>
+          <w:lang w:val="es-ES_tradnl"/>
+        </w:rPr>
+      </w:pPr>
+      <w:r>
+        <w:rPr>
+          <w:rFonts w:cstheme="minorHAnsi"/>
+          <w:lang w:val="es-ES_tradnl"/>
+        </w:rPr>
+        <w:t>Desde estas clases se puede acceder a todos los miembros que sean estáticos de la clase externa pero al resto no.</w:t>
+      </w:r>
+    </w:p>
+    <w:p>
+      <w:pPr>
+        <w:pStyle w:val="Prrafodelista"/>
+        <w:spacing w:line="360" w:lineRule="auto"/>
+        <w:ind w:left="360"/>
+        <w:rPr>
+          <w:rFonts w:cstheme="minorHAnsi"/>
+          <w:lang w:val="es-ES_tradnl"/>
+        </w:rPr>
+      </w:pPr>
     </w:p>
     <w:p>
       <w:pPr>

</xml_diff>

<commit_message>
Info añadida sobre Java Bean Validation
</commit_message>
<xml_diff>
--- a/Fundamentos de Programación Orientada a Objetos.docx
+++ b/Fundamentos de Programación Orientada a Objetos.docx
@@ -12383,14 +12383,7 @@
           <w:rFonts w:cstheme="minorHAnsi"/>
           <w:lang w:val="es-ES_tradnl"/>
         </w:rPr>
-        <w:t xml:space="preserve">Clases </w:t>
-      </w:r>
-      <w:r>
-        <w:rPr>
-          <w:rFonts w:cstheme="minorHAnsi"/>
-          <w:lang w:val="es-ES_tradnl"/>
-        </w:rPr>
-        <w:t>anidadas internas</w:t>
+        <w:t>Clases anidadas internas</w:t>
       </w:r>
     </w:p>
     <w:p>
@@ -12449,14 +12442,7 @@
           <w:rFonts w:cstheme="minorHAnsi"/>
           <w:lang w:val="es-ES_tradnl"/>
         </w:rPr>
-        <w:t xml:space="preserve">Para acceder al contenido de la clase </w:t>
-      </w:r>
-      <w:r>
-        <w:rPr>
-          <w:rFonts w:cstheme="minorHAnsi"/>
-          <w:lang w:val="es-ES_tradnl"/>
-        </w:rPr>
-        <w:t>tenemos dos formas diferentes, aunque el primer paso es instanciar un objeto de la clase superior:</w:t>
+        <w:t>Para acceder al contenido de la clase tenemos dos formas diferentes, aunque el primer paso es instanciar un objeto de la clase superior:</w:t>
       </w:r>
     </w:p>
     <w:p>
@@ -13079,6 +13065,1059 @@
                     <a:xfrm>
                       <a:off x="0" y="0"/>
                       <a:ext cx="4439257" cy="270406"/>
+                    </a:xfrm>
+                    <a:prstGeom prst="rect">
+                      <a:avLst/>
+                    </a:prstGeom>
+                  </pic:spPr>
+                </pic:pic>
+              </a:graphicData>
+            </a:graphic>
+          </wp:inline>
+        </w:drawing>
+      </w:r>
+    </w:p>
+    <w:p>
+      <w:pPr>
+        <w:spacing w:line="360" w:lineRule="auto"/>
+        <w:rPr>
+          <w:rFonts w:cstheme="minorHAnsi"/>
+          <w:lang w:val="es-ES_tradnl"/>
+        </w:rPr>
+      </w:pPr>
+    </w:p>
+    <w:p>
+      <w:pPr>
+        <w:pStyle w:val="Prrafodelista"/>
+        <w:numPr>
+          <w:ilvl w:val="0"/>
+          <w:numId w:val="5"/>
+        </w:numPr>
+        <w:spacing w:line="360" w:lineRule="auto"/>
+        <w:rPr>
+          <w:rFonts w:cstheme="minorHAnsi"/>
+          <w:lang w:val="es-ES_tradnl"/>
+        </w:rPr>
+      </w:pPr>
+      <w:r>
+        <w:rPr>
+          <w:rFonts w:cstheme="minorHAnsi"/>
+          <w:lang w:val="es-ES_tradnl"/>
+        </w:rPr>
+        <w:lastRenderedPageBreak/>
+        <w:t>Expresiones regulares</w:t>
+      </w:r>
+      <w:r>
+        <w:rPr>
+          <w:rFonts w:cstheme="minorHAnsi"/>
+          <w:lang w:val="es-ES_tradnl"/>
+        </w:rPr>
+        <w:t xml:space="preserve"> en Java</w:t>
+      </w:r>
+    </w:p>
+    <w:p>
+      <w:pPr>
+        <w:pStyle w:val="Prrafodelista"/>
+        <w:spacing w:line="360" w:lineRule="auto"/>
+        <w:ind w:left="360"/>
+        <w:rPr>
+          <w:rFonts w:cstheme="minorHAnsi"/>
+          <w:lang w:val="es-ES_tradnl"/>
+        </w:rPr>
+      </w:pPr>
+      <w:r>
+        <w:rPr>
+          <w:rFonts w:cstheme="minorHAnsi"/>
+          <w:lang w:val="es-ES_tradnl"/>
+        </w:rPr>
+        <w:t>Las expresiones regulares son secuencias de caracteres y símbolos que nos permiten encontrar coincidencias en cadenas de caracteres, reemplazar dichas coincidencias o validar que las cadenas cumplen con un patrón.</w:t>
+      </w:r>
+    </w:p>
+    <w:p>
+      <w:pPr>
+        <w:pStyle w:val="Prrafodelista"/>
+        <w:spacing w:line="360" w:lineRule="auto"/>
+        <w:ind w:left="360"/>
+        <w:rPr>
+          <w:rFonts w:cstheme="minorHAnsi"/>
+          <w:lang w:val="es-ES_tradnl"/>
+        </w:rPr>
+      </w:pPr>
+    </w:p>
+    <w:p>
+      <w:pPr>
+        <w:pStyle w:val="Prrafodelista"/>
+        <w:numPr>
+          <w:ilvl w:val="0"/>
+          <w:numId w:val="5"/>
+        </w:numPr>
+        <w:spacing w:line="360" w:lineRule="auto"/>
+        <w:rPr>
+          <w:rFonts w:cstheme="minorHAnsi"/>
+          <w:lang w:val="es-ES_tradnl"/>
+        </w:rPr>
+      </w:pPr>
+      <w:r>
+        <w:rPr>
+          <w:rFonts w:cstheme="minorHAnsi"/>
+          <w:lang w:val="es-ES_tradnl"/>
+        </w:rPr>
+        <w:t xml:space="preserve">Java </w:t>
+      </w:r>
+      <w:proofErr w:type="spellStart"/>
+      <w:r>
+        <w:rPr>
+          <w:rFonts w:cstheme="minorHAnsi"/>
+          <w:lang w:val="es-ES_tradnl"/>
+        </w:rPr>
+        <w:t>Bean</w:t>
+      </w:r>
+      <w:proofErr w:type="spellEnd"/>
+      <w:r>
+        <w:rPr>
+          <w:rFonts w:cstheme="minorHAnsi"/>
+          <w:lang w:val="es-ES_tradnl"/>
+        </w:rPr>
+        <w:t xml:space="preserve"> </w:t>
+      </w:r>
+      <w:proofErr w:type="spellStart"/>
+      <w:r>
+        <w:rPr>
+          <w:rFonts w:cstheme="minorHAnsi"/>
+          <w:lang w:val="es-ES_tradnl"/>
+        </w:rPr>
+        <w:t>Validation</w:t>
+      </w:r>
+      <w:proofErr w:type="spellEnd"/>
+    </w:p>
+    <w:p>
+      <w:pPr>
+        <w:pStyle w:val="Prrafodelista"/>
+        <w:spacing w:line="360" w:lineRule="auto"/>
+        <w:ind w:left="360"/>
+        <w:rPr>
+          <w:rFonts w:cstheme="minorHAnsi"/>
+          <w:lang w:val="es-ES_tradnl"/>
+        </w:rPr>
+      </w:pPr>
+      <w:r>
+        <w:rPr>
+          <w:rFonts w:cstheme="minorHAnsi"/>
+          <w:lang w:val="es-ES_tradnl"/>
+        </w:rPr>
+        <w:t>Especificación de Java</w:t>
+      </w:r>
+      <w:r>
+        <w:rPr>
+          <w:rFonts w:cstheme="minorHAnsi"/>
+          <w:lang w:val="es-ES_tradnl"/>
+        </w:rPr>
+        <w:t xml:space="preserve"> basada en el uso de anotaciones que nos permiten verificar el correcto contenido de los componentes de un programa.</w:t>
+      </w:r>
+    </w:p>
+    <w:p>
+      <w:pPr>
+        <w:pStyle w:val="Prrafodelista"/>
+        <w:spacing w:line="360" w:lineRule="auto"/>
+        <w:ind w:left="360"/>
+        <w:rPr>
+          <w:rFonts w:cstheme="minorHAnsi"/>
+          <w:lang w:val="es-ES_tradnl"/>
+        </w:rPr>
+      </w:pPr>
+      <w:r>
+        <w:rPr>
+          <w:rFonts w:cstheme="minorHAnsi"/>
+          <w:lang w:val="es-ES_tradnl"/>
+        </w:rPr>
+        <w:t xml:space="preserve">La implementación de referencia es </w:t>
+      </w:r>
+      <w:proofErr w:type="spellStart"/>
+      <w:r>
+        <w:rPr>
+          <w:rFonts w:cstheme="minorHAnsi"/>
+          <w:lang w:val="es-ES_tradnl"/>
+        </w:rPr>
+        <w:t>Hibernate</w:t>
+      </w:r>
+      <w:proofErr w:type="spellEnd"/>
+      <w:r>
+        <w:rPr>
+          <w:rFonts w:cstheme="minorHAnsi"/>
+          <w:lang w:val="es-ES_tradnl"/>
+        </w:rPr>
+        <w:t xml:space="preserve"> </w:t>
+      </w:r>
+      <w:proofErr w:type="spellStart"/>
+      <w:proofErr w:type="gramStart"/>
+      <w:r>
+        <w:rPr>
+          <w:rFonts w:cstheme="minorHAnsi"/>
+          <w:lang w:val="es-ES_tradnl"/>
+        </w:rPr>
+        <w:t>Validator</w:t>
+      </w:r>
+      <w:proofErr w:type="spellEnd"/>
+      <w:proofErr w:type="gramEnd"/>
+      <w:r>
+        <w:rPr>
+          <w:rFonts w:cstheme="minorHAnsi"/>
+          <w:lang w:val="es-ES_tradnl"/>
+        </w:rPr>
+        <w:t xml:space="preserve"> aunque también existe la Apache </w:t>
+      </w:r>
+      <w:proofErr w:type="spellStart"/>
+      <w:r>
+        <w:rPr>
+          <w:rFonts w:cstheme="minorHAnsi"/>
+          <w:lang w:val="es-ES_tradnl"/>
+        </w:rPr>
+        <w:t>BVal</w:t>
+      </w:r>
+      <w:proofErr w:type="spellEnd"/>
+      <w:r>
+        <w:rPr>
+          <w:rFonts w:cstheme="minorHAnsi"/>
+          <w:lang w:val="es-ES_tradnl"/>
+        </w:rPr>
+        <w:t>.</w:t>
+      </w:r>
+    </w:p>
+    <w:p>
+      <w:pPr>
+        <w:pStyle w:val="Prrafodelista"/>
+        <w:spacing w:line="360" w:lineRule="auto"/>
+        <w:ind w:left="360"/>
+        <w:rPr>
+          <w:rFonts w:cstheme="minorHAnsi"/>
+          <w:lang w:val="es-ES_tradnl"/>
+        </w:rPr>
+      </w:pPr>
+      <w:r>
+        <w:rPr>
+          <w:rFonts w:cstheme="minorHAnsi"/>
+          <w:lang w:val="es-ES_tradnl"/>
+        </w:rPr>
+        <w:t>Para poder utilizarlo, tenemos que añadir las dependencias necesarias dentro de nuestro archivo pom.xml</w:t>
+      </w:r>
+      <w:r>
+        <w:rPr>
+          <w:rFonts w:cstheme="minorHAnsi"/>
+          <w:lang w:val="es-ES_tradnl"/>
+        </w:rPr>
+        <w:t xml:space="preserve">, por lo que tenemos que crear un proyecto Maven o Spring </w:t>
+      </w:r>
+      <w:proofErr w:type="spellStart"/>
+      <w:r>
+        <w:rPr>
+          <w:rFonts w:cstheme="minorHAnsi"/>
+          <w:lang w:val="es-ES_tradnl"/>
+        </w:rPr>
+        <w:t>Boot</w:t>
+      </w:r>
+      <w:proofErr w:type="spellEnd"/>
+      <w:r>
+        <w:rPr>
+          <w:rFonts w:cstheme="minorHAnsi"/>
+          <w:lang w:val="es-ES_tradnl"/>
+        </w:rPr>
+        <w:t>.</w:t>
+      </w:r>
+    </w:p>
+    <w:p>
+      <w:pPr>
+        <w:pStyle w:val="Prrafodelista"/>
+        <w:spacing w:line="360" w:lineRule="auto"/>
+        <w:ind w:left="360"/>
+        <w:rPr>
+          <w:rFonts w:cstheme="minorHAnsi"/>
+          <w:lang w:val="es-ES_tradnl"/>
+        </w:rPr>
+      </w:pPr>
+      <w:r>
+        <w:rPr>
+          <w:rFonts w:cstheme="minorHAnsi"/>
+          <w:lang w:val="es-ES_tradnl"/>
+        </w:rPr>
+        <w:t xml:space="preserve">Si usamos un proyecto de Spring </w:t>
+      </w:r>
+      <w:proofErr w:type="spellStart"/>
+      <w:r>
+        <w:rPr>
+          <w:rFonts w:cstheme="minorHAnsi"/>
+          <w:lang w:val="es-ES_tradnl"/>
+        </w:rPr>
+        <w:t>Boot</w:t>
+      </w:r>
+      <w:proofErr w:type="spellEnd"/>
+      <w:r>
+        <w:rPr>
+          <w:rFonts w:cstheme="minorHAnsi"/>
+          <w:lang w:val="es-ES_tradnl"/>
+        </w:rPr>
+        <w:t>,</w:t>
+      </w:r>
+      <w:r>
+        <w:rPr>
+          <w:rFonts w:cstheme="minorHAnsi"/>
+          <w:lang w:val="es-ES_tradnl"/>
+        </w:rPr>
+        <w:t xml:space="preserve"> tenemos que añadir la siguiente dependencia:</w:t>
+      </w:r>
+    </w:p>
+    <w:p>
+      <w:pPr>
+        <w:pStyle w:val="Prrafodelista"/>
+        <w:spacing w:line="360" w:lineRule="auto"/>
+        <w:ind w:left="360"/>
+        <w:rPr>
+          <w:rFonts w:cstheme="minorHAnsi"/>
+          <w:lang w:val="es-ES_tradnl"/>
+        </w:rPr>
+      </w:pPr>
+      <w:r>
+        <w:rPr>
+          <w:noProof/>
+        </w:rPr>
+        <w:drawing>
+          <wp:inline distT="0" distB="0" distL="0" distR="0" wp14:anchorId="28156CD8" wp14:editId="7016EBD6">
+            <wp:extent cx="4368800" cy="649874"/>
+            <wp:effectExtent l="0" t="0" r="0" b="0"/>
+            <wp:docPr id="39" name="Imagen 39"/>
+            <wp:cNvGraphicFramePr>
+              <a:graphicFrameLocks xmlns:a="http://schemas.openxmlformats.org/drawingml/2006/main" noChangeAspect="1"/>
+            </wp:cNvGraphicFramePr>
+            <a:graphic xmlns:a="http://schemas.openxmlformats.org/drawingml/2006/main">
+              <a:graphicData uri="http://schemas.openxmlformats.org/drawingml/2006/picture">
+                <pic:pic xmlns:pic="http://schemas.openxmlformats.org/drawingml/2006/picture">
+                  <pic:nvPicPr>
+                    <pic:cNvPr id="1" name=""/>
+                    <pic:cNvPicPr/>
+                  </pic:nvPicPr>
+                  <pic:blipFill>
+                    <a:blip r:embed="rId48"/>
+                    <a:stretch>
+                      <a:fillRect/>
+                    </a:stretch>
+                  </pic:blipFill>
+                  <pic:spPr>
+                    <a:xfrm>
+                      <a:off x="0" y="0"/>
+                      <a:ext cx="4451293" cy="662145"/>
+                    </a:xfrm>
+                    <a:prstGeom prst="rect">
+                      <a:avLst/>
+                    </a:prstGeom>
+                  </pic:spPr>
+                </pic:pic>
+              </a:graphicData>
+            </a:graphic>
+          </wp:inline>
+        </w:drawing>
+      </w:r>
+    </w:p>
+    <w:p>
+      <w:pPr>
+        <w:pStyle w:val="Prrafodelista"/>
+        <w:spacing w:line="360" w:lineRule="auto"/>
+        <w:ind w:left="360"/>
+        <w:rPr>
+          <w:rFonts w:cstheme="minorHAnsi"/>
+          <w:lang w:val="es-ES_tradnl"/>
+        </w:rPr>
+      </w:pPr>
+      <w:r>
+        <w:rPr>
+          <w:rFonts w:cstheme="minorHAnsi"/>
+          <w:lang w:val="es-ES_tradnl"/>
+        </w:rPr>
+        <w:t>Si cre</w:t>
+      </w:r>
+      <w:r>
+        <w:rPr>
+          <w:rFonts w:cstheme="minorHAnsi"/>
+          <w:lang w:val="es-ES_tradnl"/>
+        </w:rPr>
+        <w:t>á</w:t>
+      </w:r>
+      <w:r>
+        <w:rPr>
+          <w:rFonts w:cstheme="minorHAnsi"/>
+          <w:lang w:val="es-ES_tradnl"/>
+        </w:rPr>
+        <w:t>ramos un proyecto de Maven, las dependencias a añadir son las siguientes:</w:t>
+      </w:r>
+    </w:p>
+    <w:p>
+      <w:pPr>
+        <w:pStyle w:val="Prrafodelista"/>
+        <w:numPr>
+          <w:ilvl w:val="0"/>
+          <w:numId w:val="3"/>
+        </w:numPr>
+        <w:spacing w:line="360" w:lineRule="auto"/>
+        <w:ind w:left="720"/>
+        <w:rPr>
+          <w:rFonts w:cstheme="minorHAnsi"/>
+          <w:lang w:val="es-ES_tradnl"/>
+        </w:rPr>
+      </w:pPr>
+      <w:r>
+        <w:rPr>
+          <w:rFonts w:cstheme="minorHAnsi"/>
+          <w:lang w:val="es-ES_tradnl"/>
+        </w:rPr>
+        <w:t xml:space="preserve">Para añadir el </w:t>
+      </w:r>
+      <w:proofErr w:type="spellStart"/>
+      <w:r>
+        <w:rPr>
+          <w:rFonts w:cstheme="minorHAnsi"/>
+          <w:lang w:val="es-ES_tradnl"/>
+        </w:rPr>
+        <w:t>Hibernate</w:t>
+      </w:r>
+      <w:proofErr w:type="spellEnd"/>
+      <w:r>
+        <w:rPr>
+          <w:rFonts w:cstheme="minorHAnsi"/>
+          <w:lang w:val="es-ES_tradnl"/>
+        </w:rPr>
+        <w:t xml:space="preserve"> </w:t>
+      </w:r>
+      <w:proofErr w:type="spellStart"/>
+      <w:r>
+        <w:rPr>
+          <w:rFonts w:cstheme="minorHAnsi"/>
+          <w:lang w:val="es-ES_tradnl"/>
+        </w:rPr>
+        <w:t>Valitador</w:t>
+      </w:r>
+      <w:proofErr w:type="spellEnd"/>
+    </w:p>
+    <w:p>
+      <w:pPr>
+        <w:pStyle w:val="Prrafodelista"/>
+        <w:spacing w:line="360" w:lineRule="auto"/>
+        <w:rPr>
+          <w:rFonts w:cstheme="minorHAnsi"/>
+          <w:lang w:val="es-ES_tradnl"/>
+        </w:rPr>
+      </w:pPr>
+      <w:r>
+        <w:rPr>
+          <w:noProof/>
+        </w:rPr>
+        <w:drawing>
+          <wp:inline distT="0" distB="0" distL="0" distR="0" wp14:anchorId="16824962" wp14:editId="1879FCEC">
+            <wp:extent cx="3702050" cy="998231"/>
+            <wp:effectExtent l="0" t="0" r="0" b="0"/>
+            <wp:docPr id="40" name="Imagen 40"/>
+            <wp:cNvGraphicFramePr>
+              <a:graphicFrameLocks xmlns:a="http://schemas.openxmlformats.org/drawingml/2006/main" noChangeAspect="1"/>
+            </wp:cNvGraphicFramePr>
+            <a:graphic xmlns:a="http://schemas.openxmlformats.org/drawingml/2006/main">
+              <a:graphicData uri="http://schemas.openxmlformats.org/drawingml/2006/picture">
+                <pic:pic xmlns:pic="http://schemas.openxmlformats.org/drawingml/2006/picture">
+                  <pic:nvPicPr>
+                    <pic:cNvPr id="1" name=""/>
+                    <pic:cNvPicPr/>
+                  </pic:nvPicPr>
+                  <pic:blipFill>
+                    <a:blip r:embed="rId49"/>
+                    <a:stretch>
+                      <a:fillRect/>
+                    </a:stretch>
+                  </pic:blipFill>
+                  <pic:spPr>
+                    <a:xfrm>
+                      <a:off x="0" y="0"/>
+                      <a:ext cx="3779520" cy="1019120"/>
+                    </a:xfrm>
+                    <a:prstGeom prst="rect">
+                      <a:avLst/>
+                    </a:prstGeom>
+                  </pic:spPr>
+                </pic:pic>
+              </a:graphicData>
+            </a:graphic>
+          </wp:inline>
+        </w:drawing>
+      </w:r>
+    </w:p>
+    <w:p>
+      <w:pPr>
+        <w:pStyle w:val="Prrafodelista"/>
+        <w:numPr>
+          <w:ilvl w:val="0"/>
+          <w:numId w:val="3"/>
+        </w:numPr>
+        <w:spacing w:line="360" w:lineRule="auto"/>
+        <w:ind w:left="720"/>
+        <w:rPr>
+          <w:rFonts w:cstheme="minorHAnsi"/>
+          <w:lang w:val="es-ES_tradnl"/>
+        </w:rPr>
+      </w:pPr>
+      <w:r>
+        <w:rPr>
+          <w:rFonts w:cstheme="minorHAnsi"/>
+          <w:lang w:val="es-ES_tradnl"/>
+        </w:rPr>
+        <w:t>Para agregar expresiones regulares:</w:t>
+      </w:r>
+    </w:p>
+    <w:p>
+      <w:pPr>
+        <w:pStyle w:val="Prrafodelista"/>
+        <w:spacing w:line="360" w:lineRule="auto"/>
+        <w:rPr>
+          <w:rFonts w:cstheme="minorHAnsi"/>
+          <w:lang w:val="es-ES_tradnl"/>
+        </w:rPr>
+      </w:pPr>
+      <w:r>
+        <w:rPr>
+          <w:noProof/>
+        </w:rPr>
+        <w:drawing>
+          <wp:inline distT="0" distB="0" distL="0" distR="0" wp14:anchorId="733FE31B" wp14:editId="74CC33E4">
+            <wp:extent cx="3708400" cy="963652"/>
+            <wp:effectExtent l="0" t="0" r="6350" b="8255"/>
+            <wp:docPr id="45" name="Imagen 45"/>
+            <wp:cNvGraphicFramePr>
+              <a:graphicFrameLocks xmlns:a="http://schemas.openxmlformats.org/drawingml/2006/main" noChangeAspect="1"/>
+            </wp:cNvGraphicFramePr>
+            <a:graphic xmlns:a="http://schemas.openxmlformats.org/drawingml/2006/main">
+              <a:graphicData uri="http://schemas.openxmlformats.org/drawingml/2006/picture">
+                <pic:pic xmlns:pic="http://schemas.openxmlformats.org/drawingml/2006/picture">
+                  <pic:nvPicPr>
+                    <pic:cNvPr id="1" name=""/>
+                    <pic:cNvPicPr/>
+                  </pic:nvPicPr>
+                  <pic:blipFill>
+                    <a:blip r:embed="rId50"/>
+                    <a:stretch>
+                      <a:fillRect/>
+                    </a:stretch>
+                  </pic:blipFill>
+                  <pic:spPr>
+                    <a:xfrm>
+                      <a:off x="0" y="0"/>
+                      <a:ext cx="3794687" cy="986074"/>
+                    </a:xfrm>
+                    <a:prstGeom prst="rect">
+                      <a:avLst/>
+                    </a:prstGeom>
+                  </pic:spPr>
+                </pic:pic>
+              </a:graphicData>
+            </a:graphic>
+          </wp:inline>
+        </w:drawing>
+      </w:r>
+    </w:p>
+    <w:p>
+      <w:pPr>
+        <w:pStyle w:val="Prrafodelista"/>
+        <w:spacing w:line="360" w:lineRule="auto"/>
+        <w:ind w:left="360"/>
+        <w:rPr>
+          <w:rFonts w:cstheme="minorHAnsi"/>
+          <w:lang w:val="es-ES_tradnl"/>
+        </w:rPr>
+      </w:pPr>
+      <w:r>
+        <w:rPr>
+          <w:rFonts w:cstheme="minorHAnsi"/>
+          <w:lang w:val="es-ES_tradnl"/>
+        </w:rPr>
+        <w:t xml:space="preserve">El paquete </w:t>
+      </w:r>
+      <w:proofErr w:type="spellStart"/>
+      <w:proofErr w:type="gramStart"/>
+      <w:r>
+        <w:rPr>
+          <w:rFonts w:cstheme="minorHAnsi"/>
+          <w:lang w:val="es-ES_tradnl"/>
+        </w:rPr>
+        <w:t>javax.validation</w:t>
+      </w:r>
+      <w:proofErr w:type="gramEnd"/>
+      <w:r>
+        <w:rPr>
+          <w:rFonts w:cstheme="minorHAnsi"/>
+          <w:lang w:val="es-ES_tradnl"/>
+        </w:rPr>
+        <w:t>.constraints</w:t>
+      </w:r>
+      <w:proofErr w:type="spellEnd"/>
+      <w:r>
+        <w:rPr>
+          <w:rFonts w:cstheme="minorHAnsi"/>
+          <w:lang w:val="es-ES_tradnl"/>
+        </w:rPr>
+        <w:t xml:space="preserve"> contiene los elementos que nos permiten comprobar dichas validaciones.</w:t>
+      </w:r>
+    </w:p>
+    <w:p>
+      <w:pPr>
+        <w:pStyle w:val="Prrafodelista"/>
+        <w:spacing w:line="360" w:lineRule="auto"/>
+        <w:ind w:left="360"/>
+        <w:rPr>
+          <w:rFonts w:cstheme="minorHAnsi"/>
+          <w:lang w:val="es-ES_tradnl"/>
+        </w:rPr>
+      </w:pPr>
+      <w:r>
+        <w:rPr>
+          <w:rFonts w:cstheme="minorHAnsi"/>
+          <w:lang w:val="es-ES_tradnl"/>
+        </w:rPr>
+        <w:t xml:space="preserve">Vamos a hacer un ejemplo </w:t>
+      </w:r>
+      <w:r>
+        <w:rPr>
+          <w:rFonts w:cstheme="minorHAnsi"/>
+          <w:lang w:val="es-ES_tradnl"/>
+        </w:rPr>
+        <w:t>implementando una gestoría, en la que tendremos gestores y clientes con ciertas características.</w:t>
+      </w:r>
+    </w:p>
+    <w:p>
+      <w:pPr>
+        <w:pStyle w:val="Prrafodelista"/>
+        <w:spacing w:line="360" w:lineRule="auto"/>
+        <w:ind w:left="360"/>
+        <w:rPr>
+          <w:rFonts w:cstheme="minorHAnsi"/>
+          <w:lang w:val="es-ES_tradnl"/>
+        </w:rPr>
+      </w:pPr>
+      <w:r>
+        <w:rPr>
+          <w:rFonts w:cstheme="minorHAnsi"/>
+          <w:lang w:val="es-ES_tradnl"/>
+        </w:rPr>
+        <w:t>El gestor irá revisando documentos que le pide al cliente, como son el nombre, DNI y la edad.</w:t>
+      </w:r>
+    </w:p>
+    <w:p>
+      <w:pPr>
+        <w:pStyle w:val="Prrafodelista"/>
+        <w:spacing w:line="360" w:lineRule="auto"/>
+        <w:ind w:left="360"/>
+        <w:rPr>
+          <w:rFonts w:cstheme="minorHAnsi"/>
+          <w:lang w:val="es-ES_tradnl"/>
+        </w:rPr>
+      </w:pPr>
+      <w:r>
+        <w:rPr>
+          <w:rFonts w:cstheme="minorHAnsi"/>
+          <w:lang w:val="es-ES_tradnl"/>
+        </w:rPr>
+        <w:t>Estos datos, van a tener ciertas restricciones:</w:t>
+      </w:r>
+    </w:p>
+    <w:p>
+      <w:pPr>
+        <w:pStyle w:val="Prrafodelista"/>
+        <w:numPr>
+          <w:ilvl w:val="0"/>
+          <w:numId w:val="3"/>
+        </w:numPr>
+        <w:spacing w:line="360" w:lineRule="auto"/>
+        <w:ind w:left="720"/>
+        <w:rPr>
+          <w:rFonts w:cstheme="minorHAnsi"/>
+          <w:lang w:val="es-ES_tradnl"/>
+        </w:rPr>
+      </w:pPr>
+      <w:r>
+        <w:rPr>
+          <w:rFonts w:cstheme="minorHAnsi"/>
+          <w:lang w:val="es-ES_tradnl"/>
+        </w:rPr>
+        <w:lastRenderedPageBreak/>
+        <w:t>El nombre tendrá una longitud máxima de 10 caracteres.</w:t>
+      </w:r>
+    </w:p>
+    <w:p>
+      <w:pPr>
+        <w:pStyle w:val="Prrafodelista"/>
+        <w:spacing w:line="360" w:lineRule="auto"/>
+        <w:rPr>
+          <w:rFonts w:cstheme="minorHAnsi"/>
+          <w:lang w:val="es-ES_tradnl"/>
+        </w:rPr>
+      </w:pPr>
+      <w:r>
+        <w:rPr>
+          <w:noProof/>
+        </w:rPr>
+        <w:drawing>
+          <wp:inline distT="0" distB="0" distL="0" distR="0" wp14:anchorId="669771CF" wp14:editId="43AA3FDD">
+            <wp:extent cx="5518150" cy="299138"/>
+            <wp:effectExtent l="0" t="0" r="6350" b="5715"/>
+            <wp:docPr id="47" name="Imagen 47"/>
+            <wp:cNvGraphicFramePr>
+              <a:graphicFrameLocks xmlns:a="http://schemas.openxmlformats.org/drawingml/2006/main" noChangeAspect="1"/>
+            </wp:cNvGraphicFramePr>
+            <a:graphic xmlns:a="http://schemas.openxmlformats.org/drawingml/2006/main">
+              <a:graphicData uri="http://schemas.openxmlformats.org/drawingml/2006/picture">
+                <pic:pic xmlns:pic="http://schemas.openxmlformats.org/drawingml/2006/picture">
+                  <pic:nvPicPr>
+                    <pic:cNvPr id="1" name=""/>
+                    <pic:cNvPicPr/>
+                  </pic:nvPicPr>
+                  <pic:blipFill>
+                    <a:blip r:embed="rId51"/>
+                    <a:stretch>
+                      <a:fillRect/>
+                    </a:stretch>
+                  </pic:blipFill>
+                  <pic:spPr>
+                    <a:xfrm>
+                      <a:off x="0" y="0"/>
+                      <a:ext cx="5639109" cy="305695"/>
+                    </a:xfrm>
+                    <a:prstGeom prst="rect">
+                      <a:avLst/>
+                    </a:prstGeom>
+                  </pic:spPr>
+                </pic:pic>
+              </a:graphicData>
+            </a:graphic>
+          </wp:inline>
+        </w:drawing>
+      </w:r>
+    </w:p>
+    <w:p>
+      <w:pPr>
+        <w:pStyle w:val="Prrafodelista"/>
+        <w:numPr>
+          <w:ilvl w:val="0"/>
+          <w:numId w:val="3"/>
+        </w:numPr>
+        <w:spacing w:line="360" w:lineRule="auto"/>
+        <w:ind w:left="720"/>
+        <w:rPr>
+          <w:rFonts w:cstheme="minorHAnsi"/>
+          <w:lang w:val="es-ES_tradnl"/>
+        </w:rPr>
+      </w:pPr>
+      <w:r>
+        <w:rPr>
+          <w:rFonts w:cstheme="minorHAnsi"/>
+          <w:lang w:val="es-ES_tradnl"/>
+        </w:rPr>
+        <w:t>El DNI vendrá dado por una expresión que comience por la letra X, seguido de 3 números y finalmente un carácter que puede ser A, B, C, D o E.</w:t>
+      </w:r>
+    </w:p>
+    <w:p>
+      <w:pPr>
+        <w:pStyle w:val="Prrafodelista"/>
+        <w:spacing w:line="360" w:lineRule="auto"/>
+        <w:rPr>
+          <w:rFonts w:cstheme="minorHAnsi"/>
+          <w:lang w:val="es-ES_tradnl"/>
+        </w:rPr>
+      </w:pPr>
+      <w:r>
+        <w:rPr>
+          <w:noProof/>
+        </w:rPr>
+        <w:drawing>
+          <wp:inline distT="0" distB="0" distL="0" distR="0" wp14:anchorId="43CF1C2E" wp14:editId="62E2A60A">
+            <wp:extent cx="3225800" cy="322580"/>
+            <wp:effectExtent l="0" t="0" r="0" b="1270"/>
+            <wp:docPr id="52" name="Imagen 52"/>
+            <wp:cNvGraphicFramePr>
+              <a:graphicFrameLocks xmlns:a="http://schemas.openxmlformats.org/drawingml/2006/main" noChangeAspect="1"/>
+            </wp:cNvGraphicFramePr>
+            <a:graphic xmlns:a="http://schemas.openxmlformats.org/drawingml/2006/main">
+              <a:graphicData uri="http://schemas.openxmlformats.org/drawingml/2006/picture">
+                <pic:pic xmlns:pic="http://schemas.openxmlformats.org/drawingml/2006/picture">
+                  <pic:nvPicPr>
+                    <pic:cNvPr id="1" name=""/>
+                    <pic:cNvPicPr/>
+                  </pic:nvPicPr>
+                  <pic:blipFill>
+                    <a:blip r:embed="rId52"/>
+                    <a:stretch>
+                      <a:fillRect/>
+                    </a:stretch>
+                  </pic:blipFill>
+                  <pic:spPr>
+                    <a:xfrm>
+                      <a:off x="0" y="0"/>
+                      <a:ext cx="3225800" cy="322580"/>
+                    </a:xfrm>
+                    <a:prstGeom prst="rect">
+                      <a:avLst/>
+                    </a:prstGeom>
+                  </pic:spPr>
+                </pic:pic>
+              </a:graphicData>
+            </a:graphic>
+          </wp:inline>
+        </w:drawing>
+      </w:r>
+    </w:p>
+    <w:p>
+      <w:pPr>
+        <w:pStyle w:val="Prrafodelista"/>
+        <w:numPr>
+          <w:ilvl w:val="0"/>
+          <w:numId w:val="3"/>
+        </w:numPr>
+        <w:spacing w:line="360" w:lineRule="auto"/>
+        <w:ind w:left="720"/>
+        <w:rPr>
+          <w:rFonts w:cstheme="minorHAnsi"/>
+          <w:lang w:val="es-ES_tradnl"/>
+        </w:rPr>
+      </w:pPr>
+      <w:r>
+        <w:rPr>
+          <w:rFonts w:cstheme="minorHAnsi"/>
+          <w:lang w:val="es-ES_tradnl"/>
+        </w:rPr>
+        <w:t>La edad deberá ser mayor o igual que 18 y no superar los 50.</w:t>
+      </w:r>
+    </w:p>
+    <w:p>
+      <w:pPr>
+        <w:pStyle w:val="Prrafodelista"/>
+        <w:spacing w:line="360" w:lineRule="auto"/>
+        <w:rPr>
+          <w:rFonts w:cstheme="minorHAnsi"/>
+          <w:lang w:val="es-ES_tradnl"/>
+        </w:rPr>
+      </w:pPr>
+      <w:r>
+        <w:rPr>
+          <w:noProof/>
+        </w:rPr>
+        <w:drawing>
+          <wp:inline distT="0" distB="0" distL="0" distR="0" wp14:anchorId="29C73660" wp14:editId="6C36EE45">
+            <wp:extent cx="4699000" cy="422159"/>
+            <wp:effectExtent l="0" t="0" r="0" b="0"/>
+            <wp:docPr id="49" name="Imagen 49"/>
+            <wp:cNvGraphicFramePr>
+              <a:graphicFrameLocks xmlns:a="http://schemas.openxmlformats.org/drawingml/2006/main" noChangeAspect="1"/>
+            </wp:cNvGraphicFramePr>
+            <a:graphic xmlns:a="http://schemas.openxmlformats.org/drawingml/2006/main">
+              <a:graphicData uri="http://schemas.openxmlformats.org/drawingml/2006/picture">
+                <pic:pic xmlns:pic="http://schemas.openxmlformats.org/drawingml/2006/picture">
+                  <pic:nvPicPr>
+                    <pic:cNvPr id="1" name=""/>
+                    <pic:cNvPicPr/>
+                  </pic:nvPicPr>
+                  <pic:blipFill>
+                    <a:blip r:embed="rId53"/>
+                    <a:stretch>
+                      <a:fillRect/>
+                    </a:stretch>
+                  </pic:blipFill>
+                  <pic:spPr>
+                    <a:xfrm>
+                      <a:off x="0" y="0"/>
+                      <a:ext cx="4871440" cy="437651"/>
+                    </a:xfrm>
+                    <a:prstGeom prst="rect">
+                      <a:avLst/>
+                    </a:prstGeom>
+                  </pic:spPr>
+                </pic:pic>
+              </a:graphicData>
+            </a:graphic>
+          </wp:inline>
+        </w:drawing>
+      </w:r>
+    </w:p>
+    <w:p>
+      <w:pPr>
+        <w:pStyle w:val="Prrafodelista"/>
+        <w:spacing w:line="360" w:lineRule="auto"/>
+        <w:ind w:left="360"/>
+        <w:rPr>
+          <w:rFonts w:cstheme="minorHAnsi"/>
+          <w:lang w:val="es-ES_tradnl"/>
+        </w:rPr>
+      </w:pPr>
+      <w:r>
+        <w:rPr>
+          <w:rFonts w:cstheme="minorHAnsi"/>
+          <w:lang w:val="es-ES_tradnl"/>
+        </w:rPr>
+        <w:t>Una vez hecho esto, crearemos un método para validar las restricciones impuestas.</w:t>
+      </w:r>
+    </w:p>
+    <w:p>
+      <w:pPr>
+        <w:pStyle w:val="Prrafodelista"/>
+        <w:spacing w:line="360" w:lineRule="auto"/>
+        <w:ind w:left="360"/>
+        <w:rPr>
+          <w:rFonts w:cstheme="minorHAnsi"/>
+          <w:lang w:val="es-ES_tradnl"/>
+        </w:rPr>
+      </w:pPr>
+      <w:r>
+        <w:rPr>
+          <w:noProof/>
+        </w:rPr>
+        <w:drawing>
+          <wp:inline distT="0" distB="0" distL="0" distR="0" wp14:anchorId="4F4BA4B8" wp14:editId="7B44104A">
+            <wp:extent cx="5400040" cy="2091055"/>
+            <wp:effectExtent l="0" t="0" r="0" b="4445"/>
+            <wp:docPr id="50" name="Imagen 50"/>
+            <wp:cNvGraphicFramePr>
+              <a:graphicFrameLocks xmlns:a="http://schemas.openxmlformats.org/drawingml/2006/main" noChangeAspect="1"/>
+            </wp:cNvGraphicFramePr>
+            <a:graphic xmlns:a="http://schemas.openxmlformats.org/drawingml/2006/main">
+              <a:graphicData uri="http://schemas.openxmlformats.org/drawingml/2006/picture">
+                <pic:pic xmlns:pic="http://schemas.openxmlformats.org/drawingml/2006/picture">
+                  <pic:nvPicPr>
+                    <pic:cNvPr id="1" name=""/>
+                    <pic:cNvPicPr/>
+                  </pic:nvPicPr>
+                  <pic:blipFill>
+                    <a:blip r:embed="rId54"/>
+                    <a:stretch>
+                      <a:fillRect/>
+                    </a:stretch>
+                  </pic:blipFill>
+                  <pic:spPr>
+                    <a:xfrm>
+                      <a:off x="0" y="0"/>
+                      <a:ext cx="5400040" cy="2091055"/>
+                    </a:xfrm>
+                    <a:prstGeom prst="rect">
+                      <a:avLst/>
+                    </a:prstGeom>
+                  </pic:spPr>
+                </pic:pic>
+              </a:graphicData>
+            </a:graphic>
+          </wp:inline>
+        </w:drawing>
+      </w:r>
+    </w:p>
+    <w:p>
+      <w:pPr>
+        <w:pStyle w:val="Prrafodelista"/>
+        <w:spacing w:line="360" w:lineRule="auto"/>
+        <w:ind w:left="360"/>
+        <w:rPr>
+          <w:rFonts w:cstheme="minorHAnsi"/>
+          <w:lang w:val="es-ES_tradnl"/>
+        </w:rPr>
+      </w:pPr>
+      <w:r>
+        <w:rPr>
+          <w:rFonts w:cstheme="minorHAnsi"/>
+          <w:lang w:val="es-ES_tradnl"/>
+        </w:rPr>
+        <w:t>Nos creamos un validador y le pasamos el cliente que nos han facilitado para obtener las verificaciones que no se han cumplido.</w:t>
+      </w:r>
+    </w:p>
+    <w:p>
+      <w:pPr>
+        <w:pStyle w:val="Prrafodelista"/>
+        <w:spacing w:line="360" w:lineRule="auto"/>
+        <w:ind w:left="360"/>
+        <w:rPr>
+          <w:rFonts w:cstheme="minorHAnsi"/>
+          <w:lang w:val="es-ES_tradnl"/>
+        </w:rPr>
+      </w:pPr>
+      <w:r>
+        <w:rPr>
+          <w:rFonts w:cstheme="minorHAnsi"/>
+          <w:lang w:val="es-ES_tradnl"/>
+        </w:rPr>
+        <w:t>Si no tenemos ninguna, el cliente es correcto y lo indicamos por pantalla.</w:t>
+      </w:r>
+    </w:p>
+    <w:p>
+      <w:pPr>
+        <w:pStyle w:val="Prrafodelista"/>
+        <w:spacing w:line="360" w:lineRule="auto"/>
+        <w:ind w:left="360"/>
+        <w:rPr>
+          <w:rFonts w:cstheme="minorHAnsi"/>
+          <w:lang w:val="es-ES_tradnl"/>
+        </w:rPr>
+      </w:pPr>
+      <w:r>
+        <w:rPr>
+          <w:rFonts w:cstheme="minorHAnsi"/>
+          <w:lang w:val="es-ES_tradnl"/>
+        </w:rPr>
+        <w:t>Si no es así, decimo que hemos encontrado fallos y mostramos cuáles han sido.</w:t>
+      </w:r>
+    </w:p>
+    <w:p>
+      <w:pPr>
+        <w:pStyle w:val="Prrafodelista"/>
+        <w:spacing w:line="360" w:lineRule="auto"/>
+        <w:ind w:left="360"/>
+        <w:rPr>
+          <w:rFonts w:cstheme="minorHAnsi"/>
+          <w:lang w:val="es-ES_tradnl"/>
+        </w:rPr>
+      </w:pPr>
+      <w:r>
+        <w:rPr>
+          <w:rFonts w:cstheme="minorHAnsi"/>
+          <w:lang w:val="es-ES_tradnl"/>
+        </w:rPr>
+        <w:t>Este método lo llamamos después de que el gestor haya recibido todos los datos de un cliente.</w:t>
+      </w:r>
+    </w:p>
+    <w:p>
+      <w:pPr>
+        <w:pStyle w:val="Prrafodelista"/>
+        <w:spacing w:line="360" w:lineRule="auto"/>
+        <w:ind w:left="360"/>
+        <w:rPr>
+          <w:rFonts w:cstheme="minorHAnsi"/>
+          <w:lang w:val="es-ES_tradnl"/>
+        </w:rPr>
+      </w:pPr>
+      <w:r>
+        <w:rPr>
+          <w:noProof/>
+        </w:rPr>
+        <w:drawing>
+          <wp:inline distT="0" distB="0" distL="0" distR="0" wp14:anchorId="0F2FECDF" wp14:editId="574133A2">
+            <wp:extent cx="4165600" cy="1732564"/>
+            <wp:effectExtent l="0" t="0" r="6350" b="1270"/>
+            <wp:docPr id="51" name="Imagen 51"/>
+            <wp:cNvGraphicFramePr>
+              <a:graphicFrameLocks xmlns:a="http://schemas.openxmlformats.org/drawingml/2006/main" noChangeAspect="1"/>
+            </wp:cNvGraphicFramePr>
+            <a:graphic xmlns:a="http://schemas.openxmlformats.org/drawingml/2006/main">
+              <a:graphicData uri="http://schemas.openxmlformats.org/drawingml/2006/picture">
+                <pic:pic xmlns:pic="http://schemas.openxmlformats.org/drawingml/2006/picture">
+                  <pic:nvPicPr>
+                    <pic:cNvPr id="1" name=""/>
+                    <pic:cNvPicPr/>
+                  </pic:nvPicPr>
+                  <pic:blipFill>
+                    <a:blip r:embed="rId55"/>
+                    <a:stretch>
+                      <a:fillRect/>
+                    </a:stretch>
+                  </pic:blipFill>
+                  <pic:spPr>
+                    <a:xfrm>
+                      <a:off x="0" y="0"/>
+                      <a:ext cx="4191135" cy="1743185"/>
                     </a:xfrm>
                     <a:prstGeom prst="rect">
                       <a:avLst/>

</xml_diff>

<commit_message>
Info añadida sobre interfaces funcionales
</commit_message>
<xml_diff>
--- a/Fundamentos de Programación Orientada a Objetos.docx
+++ b/Fundamentos de Programación Orientada a Objetos.docx
@@ -11519,6 +11519,123 @@
     <w:p>
       <w:pPr>
         <w:pStyle w:val="Prrafodelista"/>
+        <w:numPr>
+          <w:ilvl w:val="0"/>
+          <w:numId w:val="3"/>
+        </w:numPr>
+        <w:spacing w:line="360" w:lineRule="auto"/>
+        <w:ind w:left="720"/>
+        <w:rPr>
+          <w:rFonts w:cstheme="minorHAnsi"/>
+          <w:lang w:val="es-ES_tradnl"/>
+        </w:rPr>
+      </w:pPr>
+      <w:r>
+        <w:rPr>
+          <w:rFonts w:cstheme="minorHAnsi"/>
+          <w:lang w:val="es-ES_tradnl"/>
+        </w:rPr>
+        <w:t>@Valid</w:t>
+      </w:r>
+    </w:p>
+    <w:p>
+      <w:pPr>
+        <w:pStyle w:val="Prrafodelista"/>
+        <w:spacing w:line="360" w:lineRule="auto"/>
+        <w:rPr>
+          <w:rFonts w:cstheme="minorHAnsi"/>
+          <w:lang w:val="es-ES_tradnl"/>
+        </w:rPr>
+      </w:pPr>
+      <w:r>
+        <w:rPr>
+          <w:rFonts w:cstheme="minorHAnsi"/>
+          <w:lang w:val="es-ES_tradnl"/>
+        </w:rPr>
+        <w:t>Anotación que nos permite verificar la validez de todo un objeto.</w:t>
+      </w:r>
+    </w:p>
+    <w:p>
+      <w:pPr>
+        <w:pStyle w:val="Prrafodelista"/>
+        <w:spacing w:line="360" w:lineRule="auto"/>
+        <w:rPr>
+          <w:rFonts w:cstheme="minorHAnsi"/>
+          <w:lang w:val="es-ES_tradnl"/>
+        </w:rPr>
+      </w:pPr>
+    </w:p>
+    <w:p>
+      <w:pPr>
+        <w:pStyle w:val="Prrafodelista"/>
+        <w:numPr>
+          <w:ilvl w:val="0"/>
+          <w:numId w:val="3"/>
+        </w:numPr>
+        <w:spacing w:line="360" w:lineRule="auto"/>
+        <w:ind w:left="720"/>
+        <w:rPr>
+          <w:rFonts w:cstheme="minorHAnsi"/>
+          <w:lang w:val="es-ES_tradnl"/>
+        </w:rPr>
+      </w:pPr>
+      <w:r>
+        <w:rPr>
+          <w:rFonts w:cstheme="minorHAnsi"/>
+          <w:lang w:val="es-ES_tradnl"/>
+        </w:rPr>
+        <w:lastRenderedPageBreak/>
+        <w:t>@Validated</w:t>
+      </w:r>
+    </w:p>
+    <w:p>
+      <w:pPr>
+        <w:pStyle w:val="Prrafodelista"/>
+        <w:spacing w:line="360" w:lineRule="auto"/>
+        <w:rPr>
+          <w:rFonts w:cstheme="minorHAnsi"/>
+          <w:lang w:val="es-ES_tradnl"/>
+        </w:rPr>
+      </w:pPr>
+      <w:r>
+        <w:rPr>
+          <w:rFonts w:cstheme="minorHAnsi"/>
+          <w:lang w:val="es-ES_tradnl"/>
+        </w:rPr>
+        <w:t xml:space="preserve">Anotación que nos permite verificar la </w:t>
+      </w:r>
+      <w:r>
+        <w:rPr>
+          <w:rFonts w:cstheme="minorHAnsi"/>
+          <w:lang w:val="es-ES_tradnl"/>
+        </w:rPr>
+        <w:t>validez</w:t>
+      </w:r>
+      <w:r>
+        <w:rPr>
+          <w:rFonts w:cstheme="minorHAnsi"/>
+          <w:lang w:val="es-ES_tradnl"/>
+        </w:rPr>
+        <w:t xml:space="preserve"> de un </w:t>
+      </w:r>
+      <w:r>
+        <w:rPr>
+          <w:rFonts w:cstheme="minorHAnsi"/>
+          <w:lang w:val="es-ES_tradnl"/>
+        </w:rPr>
+        <w:t>conjunto</w:t>
+      </w:r>
+      <w:r>
+        <w:rPr>
+          <w:rFonts w:cstheme="minorHAnsi"/>
+          <w:lang w:val="es-ES_tradnl"/>
+        </w:rPr>
+        <w:t xml:space="preserve"> de campos de un objeto.</w:t>
+      </w:r>
+    </w:p>
+    <w:p>
+      <w:pPr>
+        <w:pStyle w:val="Prrafodelista"/>
         <w:spacing w:line="360" w:lineRule="auto"/>
         <w:ind w:left="360"/>
         <w:rPr>
@@ -11569,6 +11686,17 @@
     <w:p>
       <w:pPr>
         <w:pStyle w:val="Prrafodelista"/>
+        <w:spacing w:line="360" w:lineRule="auto"/>
+        <w:ind w:left="360"/>
+        <w:rPr>
+          <w:rFonts w:cstheme="minorHAnsi"/>
+          <w:lang w:val="es-ES_tradnl"/>
+        </w:rPr>
+      </w:pPr>
+    </w:p>
+    <w:p>
+      <w:pPr>
+        <w:pStyle w:val="Prrafodelista"/>
         <w:numPr>
           <w:ilvl w:val="0"/>
           <w:numId w:val="5"/>
@@ -11584,7 +11712,6 @@
           <w:rFonts w:cstheme="minorHAnsi"/>
           <w:lang w:val="es-ES_tradnl"/>
         </w:rPr>
-        <w:lastRenderedPageBreak/>
         <w:t>Test double</w:t>
       </w:r>
     </w:p>
@@ -12028,6 +12155,7 @@
           <w:rFonts w:cstheme="minorHAnsi"/>
           <w:lang w:val="es-ES_tradnl"/>
         </w:rPr>
+        <w:lastRenderedPageBreak/>
         <w:t xml:space="preserve">En el siguiente dibujo, podemos ver las </w:t>
       </w:r>
       <w:r>
@@ -12049,7 +12177,7 @@
       <w:pPr>
         <w:pStyle w:val="Prrafodelista"/>
         <w:spacing w:line="360" w:lineRule="auto"/>
-        <w:ind w:left="360"/>
+        <w:ind w:left="708" w:hanging="348"/>
         <w:rPr>
           <w:rFonts w:cstheme="minorHAnsi"/>
           <w:lang w:val="es-ES_tradnl"/>
@@ -12059,7 +12187,6 @@
         <w:rPr>
           <w:noProof/>
         </w:rPr>
-        <w:lastRenderedPageBreak/>
         <w:drawing>
           <wp:inline distT="0" distB="0" distL="0" distR="0" wp14:anchorId="5193BA8B" wp14:editId="4437AFA7">
             <wp:extent cx="3136900" cy="2524569"/>
@@ -12273,6 +12400,522 @@
           <w:lang w:val="es-ES_tradnl"/>
         </w:rPr>
         <w:t>.</w:t>
+      </w:r>
+    </w:p>
+    <w:p>
+      <w:pPr>
+        <w:pStyle w:val="Prrafodelista"/>
+        <w:spacing w:line="360" w:lineRule="auto"/>
+        <w:rPr>
+          <w:rFonts w:cstheme="minorHAnsi"/>
+          <w:lang w:val="es-ES_tradnl"/>
+        </w:rPr>
+      </w:pPr>
+    </w:p>
+    <w:p>
+      <w:pPr>
+        <w:pStyle w:val="Prrafodelista"/>
+        <w:numPr>
+          <w:ilvl w:val="0"/>
+          <w:numId w:val="5"/>
+        </w:numPr>
+        <w:spacing w:line="360" w:lineRule="auto"/>
+        <w:rPr>
+          <w:rFonts w:cstheme="minorHAnsi"/>
+          <w:lang w:val="es-ES_tradnl"/>
+        </w:rPr>
+      </w:pPr>
+      <w:r>
+        <w:rPr>
+          <w:rFonts w:cstheme="minorHAnsi"/>
+          <w:lang w:val="es-ES_tradnl"/>
+        </w:rPr>
+        <w:t>Interfaz funcional</w:t>
+      </w:r>
+    </w:p>
+    <w:p>
+      <w:pPr>
+        <w:pStyle w:val="Prrafodelista"/>
+        <w:spacing w:line="360" w:lineRule="auto"/>
+        <w:ind w:left="360"/>
+        <w:rPr>
+          <w:rFonts w:cstheme="minorHAnsi"/>
+          <w:lang w:val="es-ES_tradnl"/>
+        </w:rPr>
+      </w:pPr>
+      <w:r>
+        <w:rPr>
+          <w:rFonts w:cstheme="minorHAnsi"/>
+          <w:lang w:val="es-ES_tradnl"/>
+        </w:rPr>
+        <w:t>Interfaz que tiene un único método abstracto, aunque puede tener otros métodos.</w:t>
+      </w:r>
+    </w:p>
+    <w:p>
+      <w:pPr>
+        <w:pStyle w:val="Prrafodelista"/>
+        <w:spacing w:line="360" w:lineRule="auto"/>
+        <w:ind w:left="360"/>
+        <w:rPr>
+          <w:rFonts w:cstheme="minorHAnsi"/>
+          <w:lang w:val="es-ES_tradnl"/>
+        </w:rPr>
+      </w:pPr>
+      <w:r>
+        <w:rPr>
+          <w:rFonts w:cstheme="minorHAnsi"/>
+          <w:lang w:val="es-ES_tradnl"/>
+        </w:rPr>
+        <w:t>Se pueden utilizar como des</w:t>
+      </w:r>
+      <w:r>
+        <w:rPr>
+          <w:rFonts w:cstheme="minorHAnsi"/>
+          <w:lang w:val="es-ES_tradnl"/>
+        </w:rPr>
+        <w:t>tino de una asignación de una expresión lambda o como referencia de un método.</w:t>
+      </w:r>
+    </w:p>
+    <w:p>
+      <w:pPr>
+        <w:pStyle w:val="Prrafodelista"/>
+        <w:spacing w:line="360" w:lineRule="auto"/>
+        <w:ind w:left="360"/>
+        <w:rPr>
+          <w:rFonts w:cstheme="minorHAnsi"/>
+          <w:lang w:val="es-ES_tradnl"/>
+        </w:rPr>
+      </w:pPr>
+      <w:r>
+        <w:rPr>
+          <w:rFonts w:cstheme="minorHAnsi"/>
+          <w:lang w:val="es-ES_tradnl"/>
+        </w:rPr>
+        <w:t>Está</w:t>
+      </w:r>
+      <w:r>
+        <w:rPr>
+          <w:rFonts w:cstheme="minorHAnsi"/>
+          <w:lang w:val="es-ES_tradnl"/>
+        </w:rPr>
+        <w:t>n</w:t>
+      </w:r>
+      <w:r>
+        <w:rPr>
+          <w:rFonts w:cstheme="minorHAnsi"/>
+          <w:lang w:val="es-ES_tradnl"/>
+        </w:rPr>
+        <w:t xml:space="preserve"> definida</w:t>
+      </w:r>
+      <w:r>
+        <w:rPr>
+          <w:rFonts w:cstheme="minorHAnsi"/>
+          <w:lang w:val="es-ES_tradnl"/>
+        </w:rPr>
+        <w:t>s</w:t>
+      </w:r>
+      <w:r>
+        <w:rPr>
+          <w:rFonts w:cstheme="minorHAnsi"/>
+          <w:lang w:val="es-ES_tradnl"/>
+        </w:rPr>
+        <w:t xml:space="preserve"> dentro del paquete java.util.function.</w:t>
+      </w:r>
+    </w:p>
+    <w:p>
+      <w:pPr>
+        <w:pStyle w:val="Prrafodelista"/>
+        <w:spacing w:line="360" w:lineRule="auto"/>
+        <w:ind w:left="360"/>
+        <w:rPr>
+          <w:rFonts w:cstheme="minorHAnsi"/>
+          <w:lang w:val="es-ES_tradnl"/>
+        </w:rPr>
+      </w:pPr>
+      <w:r>
+        <w:rPr>
+          <w:rFonts w:cstheme="minorHAnsi"/>
+          <w:lang w:val="es-ES_tradnl"/>
+        </w:rPr>
+        <w:t>Algunos tipos de interfaces funcionales son:</w:t>
+      </w:r>
+    </w:p>
+    <w:p>
+      <w:pPr>
+        <w:pStyle w:val="Prrafodelista"/>
+        <w:numPr>
+          <w:ilvl w:val="0"/>
+          <w:numId w:val="3"/>
+        </w:numPr>
+        <w:spacing w:line="360" w:lineRule="auto"/>
+        <w:ind w:left="720"/>
+        <w:rPr>
+          <w:rFonts w:cstheme="minorHAnsi"/>
+          <w:lang w:val="es-ES_tradnl"/>
+        </w:rPr>
+      </w:pPr>
+      <w:r>
+        <w:rPr>
+          <w:rFonts w:cstheme="minorHAnsi"/>
+          <w:lang w:val="es-ES_tradnl"/>
+        </w:rPr>
+        <w:t>Consumer</w:t>
+      </w:r>
+    </w:p>
+    <w:p>
+      <w:pPr>
+        <w:pStyle w:val="Prrafodelista"/>
+        <w:spacing w:line="360" w:lineRule="auto"/>
+        <w:rPr>
+          <w:rFonts w:cstheme="minorHAnsi"/>
+          <w:lang w:val="es-ES_tradnl"/>
+        </w:rPr>
+      </w:pPr>
+      <w:r>
+        <w:rPr>
+          <w:rFonts w:cstheme="minorHAnsi"/>
+          <w:lang w:val="es-ES_tradnl"/>
+        </w:rPr>
+        <w:t xml:space="preserve">Interfaz funcional que </w:t>
+      </w:r>
+      <w:r>
+        <w:rPr>
+          <w:rFonts w:cstheme="minorHAnsi"/>
+          <w:lang w:val="es-ES_tradnl"/>
+        </w:rPr>
+        <w:t>acepta</w:t>
+      </w:r>
+      <w:r>
+        <w:rPr>
+          <w:rFonts w:cstheme="minorHAnsi"/>
+          <w:lang w:val="es-ES_tradnl"/>
+        </w:rPr>
+        <w:t xml:space="preserve"> un único argumento de entrada y no devuelve ningún resultado.</w:t>
+      </w:r>
+    </w:p>
+    <w:p>
+      <w:pPr>
+        <w:pStyle w:val="Prrafodelista"/>
+        <w:spacing w:line="360" w:lineRule="auto"/>
+        <w:rPr>
+          <w:rFonts w:cstheme="minorHAnsi"/>
+          <w:lang w:val="es-ES_tradnl"/>
+        </w:rPr>
+      </w:pPr>
+      <w:r>
+        <w:rPr>
+          <w:noProof/>
+        </w:rPr>
+        <w:lastRenderedPageBreak/>
+        <w:drawing>
+          <wp:inline distT="0" distB="0" distL="0" distR="0" wp14:anchorId="4A3171B2" wp14:editId="025EAC26">
+            <wp:extent cx="2628900" cy="904290"/>
+            <wp:effectExtent l="0" t="0" r="0" b="0"/>
+            <wp:docPr id="56" name="Imagen 56"/>
+            <wp:cNvGraphicFramePr>
+              <a:graphicFrameLocks xmlns:a="http://schemas.openxmlformats.org/drawingml/2006/main" noChangeAspect="1"/>
+            </wp:cNvGraphicFramePr>
+            <a:graphic xmlns:a="http://schemas.openxmlformats.org/drawingml/2006/main">
+              <a:graphicData uri="http://schemas.openxmlformats.org/drawingml/2006/picture">
+                <pic:pic xmlns:pic="http://schemas.openxmlformats.org/drawingml/2006/picture">
+                  <pic:nvPicPr>
+                    <pic:cNvPr id="1" name=""/>
+                    <pic:cNvPicPr/>
+                  </pic:nvPicPr>
+                  <pic:blipFill>
+                    <a:blip r:embed="rId58"/>
+                    <a:stretch>
+                      <a:fillRect/>
+                    </a:stretch>
+                  </pic:blipFill>
+                  <pic:spPr>
+                    <a:xfrm>
+                      <a:off x="0" y="0"/>
+                      <a:ext cx="2662683" cy="915911"/>
+                    </a:xfrm>
+                    <a:prstGeom prst="rect">
+                      <a:avLst/>
+                    </a:prstGeom>
+                  </pic:spPr>
+                </pic:pic>
+              </a:graphicData>
+            </a:graphic>
+          </wp:inline>
+        </w:drawing>
+      </w:r>
+    </w:p>
+    <w:p>
+      <w:pPr>
+        <w:pStyle w:val="Prrafodelista"/>
+        <w:numPr>
+          <w:ilvl w:val="0"/>
+          <w:numId w:val="3"/>
+        </w:numPr>
+        <w:spacing w:line="360" w:lineRule="auto"/>
+        <w:ind w:left="720"/>
+        <w:rPr>
+          <w:rFonts w:cstheme="minorHAnsi"/>
+          <w:lang w:val="es-ES_tradnl"/>
+        </w:rPr>
+      </w:pPr>
+      <w:r>
+        <w:rPr>
+          <w:rFonts w:cstheme="minorHAnsi"/>
+          <w:lang w:val="es-ES_tradnl"/>
+        </w:rPr>
+        <w:t>Function</w:t>
+      </w:r>
+    </w:p>
+    <w:p>
+      <w:pPr>
+        <w:pStyle w:val="Prrafodelista"/>
+        <w:spacing w:line="360" w:lineRule="auto"/>
+        <w:rPr>
+          <w:rFonts w:cstheme="minorHAnsi"/>
+          <w:lang w:val="es-ES_tradnl"/>
+        </w:rPr>
+      </w:pPr>
+      <w:r>
+        <w:rPr>
+          <w:rFonts w:cstheme="minorHAnsi"/>
+          <w:lang w:val="es-ES_tradnl"/>
+        </w:rPr>
+        <w:t>Interfaz funcional que recibe uno o más parámetros y produce una salida.</w:t>
+      </w:r>
+    </w:p>
+    <w:p>
+      <w:pPr>
+        <w:pStyle w:val="Prrafodelista"/>
+        <w:spacing w:line="360" w:lineRule="auto"/>
+        <w:rPr>
+          <w:rFonts w:cstheme="minorHAnsi"/>
+          <w:lang w:val="es-ES_tradnl"/>
+        </w:rPr>
+      </w:pPr>
+      <w:r>
+        <w:rPr>
+          <w:noProof/>
+        </w:rPr>
+        <w:drawing>
+          <wp:inline distT="0" distB="0" distL="0" distR="0" wp14:anchorId="27B96E5C" wp14:editId="66A32096">
+            <wp:extent cx="2552700" cy="1210677"/>
+            <wp:effectExtent l="0" t="0" r="0" b="8890"/>
+            <wp:docPr id="58" name="Imagen 58"/>
+            <wp:cNvGraphicFramePr>
+              <a:graphicFrameLocks xmlns:a="http://schemas.openxmlformats.org/drawingml/2006/main" noChangeAspect="1"/>
+            </wp:cNvGraphicFramePr>
+            <a:graphic xmlns:a="http://schemas.openxmlformats.org/drawingml/2006/main">
+              <a:graphicData uri="http://schemas.openxmlformats.org/drawingml/2006/picture">
+                <pic:pic xmlns:pic="http://schemas.openxmlformats.org/drawingml/2006/picture">
+                  <pic:nvPicPr>
+                    <pic:cNvPr id="1" name=""/>
+                    <pic:cNvPicPr/>
+                  </pic:nvPicPr>
+                  <pic:blipFill>
+                    <a:blip r:embed="rId59"/>
+                    <a:stretch>
+                      <a:fillRect/>
+                    </a:stretch>
+                  </pic:blipFill>
+                  <pic:spPr>
+                    <a:xfrm>
+                      <a:off x="0" y="0"/>
+                      <a:ext cx="2582850" cy="1224976"/>
+                    </a:xfrm>
+                    <a:prstGeom prst="rect">
+                      <a:avLst/>
+                    </a:prstGeom>
+                  </pic:spPr>
+                </pic:pic>
+              </a:graphicData>
+            </a:graphic>
+          </wp:inline>
+        </w:drawing>
+      </w:r>
+    </w:p>
+    <w:p>
+      <w:pPr>
+        <w:pStyle w:val="Prrafodelista"/>
+        <w:numPr>
+          <w:ilvl w:val="0"/>
+          <w:numId w:val="3"/>
+        </w:numPr>
+        <w:spacing w:line="360" w:lineRule="auto"/>
+        <w:ind w:left="720"/>
+        <w:rPr>
+          <w:rFonts w:cstheme="minorHAnsi"/>
+          <w:lang w:val="es-ES_tradnl"/>
+        </w:rPr>
+      </w:pPr>
+      <w:r>
+        <w:rPr>
+          <w:rFonts w:cstheme="minorHAnsi"/>
+          <w:lang w:val="es-ES_tradnl"/>
+        </w:rPr>
+        <w:t>Producer</w:t>
+      </w:r>
+      <w:r>
+        <w:rPr>
+          <w:rFonts w:cstheme="minorHAnsi"/>
+          <w:lang w:val="es-ES_tradnl"/>
+        </w:rPr>
+        <w:t xml:space="preserve"> (Supplier)</w:t>
+      </w:r>
+    </w:p>
+    <w:p>
+      <w:pPr>
+        <w:pStyle w:val="Prrafodelista"/>
+        <w:spacing w:line="360" w:lineRule="auto"/>
+        <w:rPr>
+          <w:rFonts w:cstheme="minorHAnsi"/>
+          <w:lang w:val="es-ES_tradnl"/>
+        </w:rPr>
+      </w:pPr>
+      <w:r>
+        <w:rPr>
+          <w:rFonts w:cstheme="minorHAnsi"/>
+          <w:lang w:val="es-ES_tradnl"/>
+        </w:rPr>
+        <w:t>Interfaz funcional que no recibe ningún argumento pero produce un resultado.</w:t>
+      </w:r>
+    </w:p>
+    <w:p>
+      <w:pPr>
+        <w:pStyle w:val="Prrafodelista"/>
+        <w:spacing w:line="360" w:lineRule="auto"/>
+        <w:rPr>
+          <w:rFonts w:cstheme="minorHAnsi"/>
+          <w:lang w:val="es-ES_tradnl"/>
+        </w:rPr>
+      </w:pPr>
+      <w:r>
+        <w:rPr>
+          <w:noProof/>
+        </w:rPr>
+        <w:drawing>
+          <wp:inline distT="0" distB="0" distL="0" distR="0" wp14:anchorId="51934902" wp14:editId="7EE21400">
+            <wp:extent cx="2768600" cy="922867"/>
+            <wp:effectExtent l="0" t="0" r="0" b="0"/>
+            <wp:docPr id="57" name="Imagen 57"/>
+            <wp:cNvGraphicFramePr>
+              <a:graphicFrameLocks xmlns:a="http://schemas.openxmlformats.org/drawingml/2006/main" noChangeAspect="1"/>
+            </wp:cNvGraphicFramePr>
+            <a:graphic xmlns:a="http://schemas.openxmlformats.org/drawingml/2006/main">
+              <a:graphicData uri="http://schemas.openxmlformats.org/drawingml/2006/picture">
+                <pic:pic xmlns:pic="http://schemas.openxmlformats.org/drawingml/2006/picture">
+                  <pic:nvPicPr>
+                    <pic:cNvPr id="1" name=""/>
+                    <pic:cNvPicPr/>
+                  </pic:nvPicPr>
+                  <pic:blipFill>
+                    <a:blip r:embed="rId60"/>
+                    <a:stretch>
+                      <a:fillRect/>
+                    </a:stretch>
+                  </pic:blipFill>
+                  <pic:spPr>
+                    <a:xfrm>
+                      <a:off x="0" y="0"/>
+                      <a:ext cx="2800185" cy="933395"/>
+                    </a:xfrm>
+                    <a:prstGeom prst="rect">
+                      <a:avLst/>
+                    </a:prstGeom>
+                  </pic:spPr>
+                </pic:pic>
+              </a:graphicData>
+            </a:graphic>
+          </wp:inline>
+        </w:drawing>
+      </w:r>
+    </w:p>
+    <w:p>
+      <w:pPr>
+        <w:pStyle w:val="Prrafodelista"/>
+        <w:numPr>
+          <w:ilvl w:val="0"/>
+          <w:numId w:val="3"/>
+        </w:numPr>
+        <w:spacing w:line="360" w:lineRule="auto"/>
+        <w:ind w:left="720"/>
+        <w:rPr>
+          <w:rFonts w:cstheme="minorHAnsi"/>
+          <w:lang w:val="es-ES_tradnl"/>
+        </w:rPr>
+      </w:pPr>
+      <w:r>
+        <w:rPr>
+          <w:rFonts w:cstheme="minorHAnsi"/>
+          <w:lang w:val="es-ES_tradnl"/>
+        </w:rPr>
+        <w:t>Predicate</w:t>
+      </w:r>
+    </w:p>
+    <w:p>
+      <w:pPr>
+        <w:pStyle w:val="Prrafodelista"/>
+        <w:spacing w:line="360" w:lineRule="auto"/>
+        <w:rPr>
+          <w:rFonts w:cstheme="minorHAnsi"/>
+          <w:lang w:val="es-ES_tradnl"/>
+        </w:rPr>
+      </w:pPr>
+      <w:r>
+        <w:rPr>
+          <w:rFonts w:cstheme="minorHAnsi"/>
+          <w:lang w:val="es-ES_tradnl"/>
+        </w:rPr>
+        <w:t>Especialización de function, ya que recibe un parámetro y produce como salida un valor booleano.</w:t>
+      </w:r>
+    </w:p>
+    <w:p>
+      <w:pPr>
+        <w:pStyle w:val="Prrafodelista"/>
+        <w:spacing w:line="360" w:lineRule="auto"/>
+        <w:rPr>
+          <w:rFonts w:cstheme="minorHAnsi"/>
+          <w:lang w:val="es-ES_tradnl"/>
+        </w:rPr>
+      </w:pPr>
+      <w:r>
+        <w:rPr>
+          <w:noProof/>
+        </w:rPr>
+        <w:drawing>
+          <wp:inline distT="0" distB="0" distL="0" distR="0" wp14:anchorId="495AB2CF" wp14:editId="2C963E43">
+            <wp:extent cx="2774950" cy="957325"/>
+            <wp:effectExtent l="0" t="0" r="6350" b="0"/>
+            <wp:docPr id="55" name="Imagen 55"/>
+            <wp:cNvGraphicFramePr>
+              <a:graphicFrameLocks xmlns:a="http://schemas.openxmlformats.org/drawingml/2006/main" noChangeAspect="1"/>
+            </wp:cNvGraphicFramePr>
+            <a:graphic xmlns:a="http://schemas.openxmlformats.org/drawingml/2006/main">
+              <a:graphicData uri="http://schemas.openxmlformats.org/drawingml/2006/picture">
+                <pic:pic xmlns:pic="http://schemas.openxmlformats.org/drawingml/2006/picture">
+                  <pic:nvPicPr>
+                    <pic:cNvPr id="1" name=""/>
+                    <pic:cNvPicPr/>
+                  </pic:nvPicPr>
+                  <pic:blipFill>
+                    <a:blip r:embed="rId61"/>
+                    <a:stretch>
+                      <a:fillRect/>
+                    </a:stretch>
+                  </pic:blipFill>
+                  <pic:spPr>
+                    <a:xfrm>
+                      <a:off x="0" y="0"/>
+                      <a:ext cx="2847839" cy="982471"/>
+                    </a:xfrm>
+                    <a:prstGeom prst="rect">
+                      <a:avLst/>
+                    </a:prstGeom>
+                  </pic:spPr>
+                </pic:pic>
+              </a:graphicData>
+            </a:graphic>
+          </wp:inline>
+        </w:drawing>
       </w:r>
     </w:p>
     <w:p>

</xml_diff>

<commit_message>
Info sobre test parametrizados, teorias y rules
</commit_message>
<xml_diff>
--- a/Fundamentos de Programación Orientada a Objetos.docx
+++ b/Fundamentos de Programación Orientada a Objetos.docx
@@ -12404,7 +12404,6 @@
     </w:p>
     <w:p>
       <w:pPr>
-        <w:pStyle w:val="Prrafodelista"/>
         <w:spacing w:line="360" w:lineRule="auto"/>
         <w:rPr>
           <w:rFonts w:cstheme="minorHAnsi"/>
@@ -12430,7 +12429,7 @@
           <w:rFonts w:cstheme="minorHAnsi"/>
           <w:lang w:val="es-ES_tradnl"/>
         </w:rPr>
-        <w:t>Interfaz funcional</w:t>
+        <w:t>JUnit</w:t>
       </w:r>
     </w:p>
     <w:p>
@@ -12448,7 +12447,7 @@
           <w:rFonts w:cstheme="minorHAnsi"/>
           <w:lang w:val="es-ES_tradnl"/>
         </w:rPr>
-        <w:t>Interfaz que tiene un único método abstracto, aunque puede tener otros métodos.</w:t>
+        <w:t>Herramienta para realizar pruebas unitarias en Java.</w:t>
       </w:r>
     </w:p>
     <w:p>
@@ -12461,19 +12460,26 @@
           <w:lang w:val="es-ES_tradnl"/>
         </w:rPr>
       </w:pPr>
-      <w:r>
-        <w:rPr>
-          <w:rFonts w:cstheme="minorHAnsi"/>
-          <w:lang w:val="es-ES_tradnl"/>
-        </w:rPr>
-        <w:t>Se pueden utilizar como des</w:t>
-      </w:r>
-      <w:r>
-        <w:rPr>
-          <w:rFonts w:cstheme="minorHAnsi"/>
-          <w:lang w:val="es-ES_tradnl"/>
-        </w:rPr>
-        <w:t>tino de una asignación de una expresión lambda o como referencia de un método.</w:t>
+    </w:p>
+    <w:p>
+      <w:pPr>
+        <w:pStyle w:val="Prrafodelista"/>
+        <w:numPr>
+          <w:ilvl w:val="0"/>
+          <w:numId w:val="5"/>
+        </w:numPr>
+        <w:spacing w:line="360" w:lineRule="auto"/>
+        <w:rPr>
+          <w:rFonts w:cstheme="minorHAnsi"/>
+          <w:lang w:val="es-ES_tradnl"/>
+        </w:rPr>
+      </w:pPr>
+      <w:r>
+        <w:rPr>
+          <w:rFonts w:cstheme="minorHAnsi"/>
+          <w:lang w:val="es-ES_tradnl"/>
+        </w:rPr>
+        <w:t>Test parametrizados</w:t>
       </w:r>
     </w:p>
     <w:p>
@@ -12491,35 +12497,35 @@
           <w:rFonts w:cstheme="minorHAnsi"/>
           <w:lang w:val="es-ES_tradnl"/>
         </w:rPr>
-        <w:t>Está</w:t>
-      </w:r>
-      <w:r>
-        <w:rPr>
-          <w:rFonts w:cstheme="minorHAnsi"/>
-          <w:lang w:val="es-ES_tradnl"/>
-        </w:rPr>
-        <w:t>n</w:t>
-      </w:r>
-      <w:r>
-        <w:rPr>
-          <w:rFonts w:cstheme="minorHAnsi"/>
-          <w:lang w:val="es-ES_tradnl"/>
-        </w:rPr>
-        <w:t xml:space="preserve"> definida</w:t>
-      </w:r>
-      <w:r>
-        <w:rPr>
-          <w:rFonts w:cstheme="minorHAnsi"/>
-          <w:lang w:val="es-ES_tradnl"/>
-        </w:rPr>
-        <w:t>s</w:t>
-      </w:r>
-      <w:r>
-        <w:rPr>
-          <w:rFonts w:cstheme="minorHAnsi"/>
-          <w:lang w:val="es-ES_tradnl"/>
-        </w:rPr>
-        <w:t xml:space="preserve"> dentro del paquete java.util.function.</w:t>
+        <w:t xml:space="preserve">Método de prueba </w:t>
+      </w:r>
+      <w:r>
+        <w:rPr>
+          <w:rFonts w:cstheme="minorHAnsi"/>
+          <w:lang w:val="es-ES_tradnl"/>
+        </w:rPr>
+        <w:t xml:space="preserve">que se realiza para </w:t>
+      </w:r>
+      <w:r>
+        <w:rPr>
+          <w:rFonts w:cstheme="minorHAnsi"/>
+          <w:lang w:val="es-ES_tradnl"/>
+        </w:rPr>
+        <w:t>diferentes</w:t>
+      </w:r>
+      <w:r>
+        <w:rPr>
+          <w:rFonts w:cstheme="minorHAnsi"/>
+          <w:lang w:val="es-ES_tradnl"/>
+        </w:rPr>
+        <w:t xml:space="preserve"> parámetros</w:t>
+      </w:r>
+      <w:r>
+        <w:rPr>
+          <w:rFonts w:cstheme="minorHAnsi"/>
+          <w:lang w:val="es-ES_tradnl"/>
+        </w:rPr>
+        <w:t>.</w:t>
       </w:r>
     </w:p>
     <w:p>
@@ -12537,7 +12543,39 @@
           <w:rFonts w:cstheme="minorHAnsi"/>
           <w:lang w:val="es-ES_tradnl"/>
         </w:rPr>
-        <w:t>Algunos tipos de interfaces funcionales son:</w:t>
+        <w:t>Son útiles para no tener que repetir código en función de la entrada recibida</w:t>
+      </w:r>
+      <w:r>
+        <w:rPr>
+          <w:rFonts w:cstheme="minorHAnsi"/>
+          <w:lang w:val="es-ES_tradnl"/>
+        </w:rPr>
+        <w:t>, aunque Junit se encarga de crear internamente un test para cada uno de ellos.</w:t>
+      </w:r>
+      <w:r>
+        <w:rPr>
+          <w:rFonts w:cstheme="minorHAnsi"/>
+          <w:lang w:val="es-ES_tradnl"/>
+        </w:rPr>
+        <w:t xml:space="preserve"> Si uno falla, no pasa nada porque el resto se pueden ejecutar.</w:t>
+      </w:r>
+    </w:p>
+    <w:p>
+      <w:pPr>
+        <w:pStyle w:val="Prrafodelista"/>
+        <w:spacing w:line="360" w:lineRule="auto"/>
+        <w:ind w:left="360"/>
+        <w:rPr>
+          <w:rFonts w:cstheme="minorHAnsi"/>
+          <w:lang w:val="es-ES_tradnl"/>
+        </w:rPr>
+      </w:pPr>
+      <w:r>
+        <w:rPr>
+          <w:rFonts w:cstheme="minorHAnsi"/>
+          <w:lang w:val="es-ES_tradnl"/>
+        </w:rPr>
+        <w:t>Se usa la siguiente sintaxis:</w:t>
       </w:r>
     </w:p>
     <w:p>
@@ -12557,6 +12595,554 @@
       <w:r>
         <w:rPr>
           <w:rFonts w:cstheme="minorHAnsi"/>
+        </w:rPr>
+        <w:t>@RunWith</w:t>
+      </w:r>
+      <w:r>
+        <w:rPr>
+          <w:rFonts w:cstheme="minorHAnsi"/>
+        </w:rPr>
+        <w:t xml:space="preserve"> </w:t>
+      </w:r>
+      <w:r>
+        <w:rPr>
+          <w:rFonts w:cstheme="minorHAnsi"/>
+        </w:rPr>
+        <w:t>(Paramet</w:t>
+      </w:r>
+      <w:r>
+        <w:rPr>
+          <w:rFonts w:cstheme="minorHAnsi"/>
+        </w:rPr>
+        <w:t xml:space="preserve">erized.class) -&gt; </w:t>
+      </w:r>
+      <w:r>
+        <w:rPr>
+          <w:rFonts w:cstheme="minorHAnsi"/>
+          <w:lang w:val="es-ES_tradnl"/>
+        </w:rPr>
+        <w:t>para decirle con qué debe ejecutar la clase de prueba</w:t>
+      </w:r>
+      <w:r>
+        <w:rPr>
+          <w:rFonts w:cstheme="minorHAnsi"/>
+          <w:lang w:val="es-ES_tradnl"/>
+        </w:rPr>
+        <w:t>.</w:t>
+      </w:r>
+    </w:p>
+    <w:p>
+      <w:pPr>
+        <w:pStyle w:val="Prrafodelista"/>
+        <w:numPr>
+          <w:ilvl w:val="0"/>
+          <w:numId w:val="3"/>
+        </w:numPr>
+        <w:spacing w:line="360" w:lineRule="auto"/>
+        <w:ind w:left="720"/>
+        <w:rPr>
+          <w:rFonts w:cstheme="minorHAnsi"/>
+          <w:lang w:val="es-ES_tradnl"/>
+        </w:rPr>
+      </w:pPr>
+      <w:r>
+        <w:rPr>
+          <w:rFonts w:cstheme="minorHAnsi"/>
+          <w:lang w:val="es-ES_tradnl"/>
+        </w:rPr>
+        <w:lastRenderedPageBreak/>
+        <w:t>@Parameters -&gt; para anotar los datos de prueba</w:t>
+      </w:r>
+      <w:r>
+        <w:rPr>
+          <w:rFonts w:cstheme="minorHAnsi"/>
+          <w:lang w:val="es-ES_tradnl"/>
+        </w:rPr>
+        <w:t>.</w:t>
+      </w:r>
+    </w:p>
+    <w:p>
+      <w:pPr>
+        <w:pStyle w:val="Prrafodelista"/>
+        <w:numPr>
+          <w:ilvl w:val="0"/>
+          <w:numId w:val="3"/>
+        </w:numPr>
+        <w:spacing w:line="360" w:lineRule="auto"/>
+        <w:ind w:left="720"/>
+        <w:rPr>
+          <w:rFonts w:cstheme="minorHAnsi"/>
+          <w:lang w:val="es-ES_tradnl"/>
+        </w:rPr>
+      </w:pPr>
+      <w:r>
+        <w:rPr>
+          <w:rFonts w:cstheme="minorHAnsi"/>
+          <w:lang w:val="es-ES_tradnl"/>
+        </w:rPr>
+        <w:t>@Test -&gt; para anotar el método de prueba</w:t>
+      </w:r>
+      <w:r>
+        <w:rPr>
+          <w:rFonts w:cstheme="minorHAnsi"/>
+          <w:lang w:val="es-ES_tradnl"/>
+        </w:rPr>
+        <w:t>.</w:t>
+      </w:r>
+    </w:p>
+    <w:p>
+      <w:pPr>
+        <w:pStyle w:val="Prrafodelista"/>
+        <w:spacing w:line="360" w:lineRule="auto"/>
+        <w:ind w:left="360"/>
+        <w:rPr>
+          <w:rFonts w:cstheme="minorHAnsi"/>
+          <w:lang w:val="es-ES_tradnl"/>
+        </w:rPr>
+      </w:pPr>
+    </w:p>
+    <w:p>
+      <w:pPr>
+        <w:pStyle w:val="Prrafodelista"/>
+        <w:numPr>
+          <w:ilvl w:val="0"/>
+          <w:numId w:val="5"/>
+        </w:numPr>
+        <w:spacing w:line="360" w:lineRule="auto"/>
+        <w:rPr>
+          <w:rFonts w:cstheme="minorHAnsi"/>
+          <w:lang w:val="es-ES_tradnl"/>
+        </w:rPr>
+      </w:pPr>
+      <w:r>
+        <w:rPr>
+          <w:rFonts w:cstheme="minorHAnsi"/>
+          <w:lang w:val="es-ES_tradnl"/>
+        </w:rPr>
+        <w:t>Teorías</w:t>
+      </w:r>
+    </w:p>
+    <w:p>
+      <w:pPr>
+        <w:pStyle w:val="Prrafodelista"/>
+        <w:spacing w:line="360" w:lineRule="auto"/>
+        <w:ind w:left="360"/>
+        <w:rPr>
+          <w:rFonts w:cstheme="minorHAnsi"/>
+          <w:lang w:val="es-ES_tradnl"/>
+        </w:rPr>
+      </w:pPr>
+      <w:r>
+        <w:rPr>
+          <w:rFonts w:cstheme="minorHAnsi"/>
+          <w:lang w:val="es-ES_tradnl"/>
+        </w:rPr>
+        <w:t>Métodos de prueba que permiten definir un número variable de valores para cada tipo de dato.</w:t>
+      </w:r>
+    </w:p>
+    <w:p>
+      <w:pPr>
+        <w:pStyle w:val="Prrafodelista"/>
+        <w:spacing w:line="360" w:lineRule="auto"/>
+        <w:ind w:left="360"/>
+        <w:rPr>
+          <w:rFonts w:cstheme="minorHAnsi"/>
+          <w:lang w:val="es-ES_tradnl"/>
+        </w:rPr>
+      </w:pPr>
+      <w:r>
+        <w:rPr>
+          <w:rFonts w:cstheme="minorHAnsi"/>
+          <w:lang w:val="es-ES_tradnl"/>
+        </w:rPr>
+        <w:t>Aunque se ejecute para diferentes valores, solo se crea un test.</w:t>
+      </w:r>
+      <w:r>
+        <w:rPr>
+          <w:rFonts w:cstheme="minorHAnsi"/>
+          <w:lang w:val="es-ES_tradnl"/>
+        </w:rPr>
+        <w:t xml:space="preserve"> Si uno de ellos falla, el test no continúa.</w:t>
+      </w:r>
+    </w:p>
+    <w:p>
+      <w:pPr>
+        <w:pStyle w:val="Prrafodelista"/>
+        <w:spacing w:line="360" w:lineRule="auto"/>
+        <w:ind w:left="360"/>
+        <w:rPr>
+          <w:rFonts w:cstheme="minorHAnsi"/>
+          <w:lang w:val="es-ES_tradnl"/>
+        </w:rPr>
+      </w:pPr>
+      <w:r>
+        <w:rPr>
+          <w:rFonts w:cstheme="minorHAnsi"/>
+          <w:lang w:val="es-ES_tradnl"/>
+        </w:rPr>
+        <w:t>Se usa la siguiente sintaxis:</w:t>
+      </w:r>
+    </w:p>
+    <w:p>
+      <w:pPr>
+        <w:pStyle w:val="Prrafodelista"/>
+        <w:numPr>
+          <w:ilvl w:val="0"/>
+          <w:numId w:val="3"/>
+        </w:numPr>
+        <w:spacing w:line="360" w:lineRule="auto"/>
+        <w:ind w:left="720"/>
+        <w:rPr>
+          <w:rFonts w:cstheme="minorHAnsi"/>
+          <w:lang w:val="es-ES_tradnl"/>
+        </w:rPr>
+      </w:pPr>
+      <w:r>
+        <w:rPr>
+          <w:rFonts w:cstheme="minorHAnsi"/>
+          <w:lang w:val="es-ES_tradnl"/>
+        </w:rPr>
+        <w:t>@RunWith</w:t>
+      </w:r>
+      <w:r>
+        <w:rPr>
+          <w:rFonts w:cstheme="minorHAnsi"/>
+          <w:lang w:val="es-ES_tradnl"/>
+        </w:rPr>
+        <w:t xml:space="preserve"> </w:t>
+      </w:r>
+      <w:r>
+        <w:rPr>
+          <w:rFonts w:cstheme="minorHAnsi"/>
+          <w:lang w:val="es-ES_tradnl"/>
+        </w:rPr>
+        <w:t>(Theories.class) -&gt; para decirle con qué debe ejecutar la clase de prueba</w:t>
+      </w:r>
+      <w:r>
+        <w:rPr>
+          <w:rFonts w:cstheme="minorHAnsi"/>
+          <w:lang w:val="es-ES_tradnl"/>
+        </w:rPr>
+        <w:t>.</w:t>
+      </w:r>
+    </w:p>
+    <w:p>
+      <w:pPr>
+        <w:pStyle w:val="Prrafodelista"/>
+        <w:numPr>
+          <w:ilvl w:val="0"/>
+          <w:numId w:val="3"/>
+        </w:numPr>
+        <w:spacing w:line="360" w:lineRule="auto"/>
+        <w:ind w:left="720"/>
+        <w:rPr>
+          <w:rFonts w:cstheme="minorHAnsi"/>
+          <w:lang w:val="es-ES_tradnl"/>
+        </w:rPr>
+      </w:pPr>
+      <w:r>
+        <w:rPr>
+          <w:rFonts w:cstheme="minorHAnsi"/>
+          <w:lang w:val="es-ES_tradnl"/>
+        </w:rPr>
+        <w:t xml:space="preserve">@DataPoint </w:t>
+      </w:r>
+      <w:r>
+        <w:rPr>
+          <w:rFonts w:cstheme="minorHAnsi"/>
+          <w:lang w:val="es-ES_tradnl"/>
+        </w:rPr>
+        <w:t xml:space="preserve">/ @DataPoints </w:t>
+      </w:r>
+      <w:r>
+        <w:rPr>
+          <w:rFonts w:cstheme="minorHAnsi"/>
+          <w:lang w:val="es-ES_tradnl"/>
+        </w:rPr>
+        <w:t>-&gt; para anotar los datos de prueba</w:t>
+      </w:r>
+      <w:r>
+        <w:rPr>
+          <w:rFonts w:cstheme="minorHAnsi"/>
+          <w:lang w:val="es-ES_tradnl"/>
+        </w:rPr>
+        <w:t xml:space="preserve"> (uno o varios)</w:t>
+      </w:r>
+      <w:r>
+        <w:rPr>
+          <w:rFonts w:cstheme="minorHAnsi"/>
+          <w:lang w:val="es-ES_tradnl"/>
+        </w:rPr>
+        <w:t>.</w:t>
+      </w:r>
+    </w:p>
+    <w:p>
+      <w:pPr>
+        <w:pStyle w:val="Prrafodelista"/>
+        <w:numPr>
+          <w:ilvl w:val="0"/>
+          <w:numId w:val="3"/>
+        </w:numPr>
+        <w:spacing w:line="360" w:lineRule="auto"/>
+        <w:ind w:left="720"/>
+        <w:rPr>
+          <w:rFonts w:cstheme="minorHAnsi"/>
+          <w:lang w:val="es-ES_tradnl"/>
+        </w:rPr>
+      </w:pPr>
+      <w:r>
+        <w:rPr>
+          <w:rFonts w:cstheme="minorHAnsi"/>
+          <w:lang w:val="es-ES_tradnl"/>
+        </w:rPr>
+        <w:t>@Theory -&gt; para anotar el método de prueba</w:t>
+      </w:r>
+      <w:r>
+        <w:rPr>
+          <w:rFonts w:cstheme="minorHAnsi"/>
+          <w:lang w:val="es-ES_tradnl"/>
+        </w:rPr>
+        <w:t>.</w:t>
+      </w:r>
+    </w:p>
+    <w:p>
+      <w:pPr>
+        <w:pStyle w:val="Prrafodelista"/>
+        <w:spacing w:line="360" w:lineRule="auto"/>
+        <w:ind w:left="360"/>
+        <w:rPr>
+          <w:rFonts w:cstheme="minorHAnsi"/>
+          <w:lang w:val="es-ES_tradnl"/>
+        </w:rPr>
+      </w:pPr>
+    </w:p>
+    <w:p>
+      <w:pPr>
+        <w:pStyle w:val="Prrafodelista"/>
+        <w:numPr>
+          <w:ilvl w:val="0"/>
+          <w:numId w:val="5"/>
+        </w:numPr>
+        <w:spacing w:line="360" w:lineRule="auto"/>
+        <w:rPr>
+          <w:rFonts w:cstheme="minorHAnsi"/>
+          <w:lang w:val="es-ES_tradnl"/>
+        </w:rPr>
+      </w:pPr>
+      <w:r>
+        <w:rPr>
+          <w:rFonts w:cstheme="minorHAnsi"/>
+          <w:lang w:val="es-ES_tradnl"/>
+        </w:rPr>
+        <w:t>Rule</w:t>
+      </w:r>
+    </w:p>
+    <w:p>
+      <w:pPr>
+        <w:pStyle w:val="Prrafodelista"/>
+        <w:spacing w:line="360" w:lineRule="auto"/>
+        <w:ind w:left="360"/>
+        <w:rPr>
+          <w:rFonts w:cstheme="minorHAnsi"/>
+          <w:lang w:val="es-ES_tradnl"/>
+        </w:rPr>
+      </w:pPr>
+      <w:r>
+        <w:rPr>
+          <w:rFonts w:cstheme="minorHAnsi"/>
+          <w:lang w:val="es-ES_tradnl"/>
+        </w:rPr>
+        <w:t>Mecanismo que permite agregar funcionalidad adicional que se aplica a todas las pruebas de un test.</w:t>
+      </w:r>
+    </w:p>
+    <w:p>
+      <w:pPr>
+        <w:pStyle w:val="Prrafodelista"/>
+        <w:spacing w:line="360" w:lineRule="auto"/>
+        <w:ind w:left="360"/>
+        <w:rPr>
+          <w:rFonts w:cstheme="minorHAnsi"/>
+          <w:lang w:val="es-ES_tradnl"/>
+        </w:rPr>
+      </w:pPr>
+      <w:r>
+        <w:rPr>
+          <w:rFonts w:cstheme="minorHAnsi"/>
+          <w:lang w:val="es-ES_tradnl"/>
+        </w:rPr>
+        <w:t>Para ello, se debe utilizar la anotación @Rule</w:t>
+      </w:r>
+      <w:r>
+        <w:rPr>
+          <w:rFonts w:cstheme="minorHAnsi"/>
+          <w:lang w:val="es-ES_tradnl"/>
+        </w:rPr>
+        <w:t>, y el campo anotado tiene que ser de una clase que implementa la interfaz TestRule</w:t>
+      </w:r>
+      <w:r>
+        <w:rPr>
+          <w:rFonts w:cstheme="minorHAnsi"/>
+          <w:lang w:val="es-ES_tradnl"/>
+        </w:rPr>
+        <w:t>.</w:t>
+      </w:r>
+    </w:p>
+    <w:p>
+      <w:pPr>
+        <w:pStyle w:val="Prrafodelista"/>
+        <w:spacing w:line="360" w:lineRule="auto"/>
+        <w:ind w:left="360"/>
+        <w:rPr>
+          <w:rFonts w:cstheme="minorHAnsi"/>
+          <w:lang w:val="es-ES_tradnl"/>
+        </w:rPr>
+      </w:pPr>
+    </w:p>
+    <w:p>
+      <w:pPr>
+        <w:pStyle w:val="Prrafodelista"/>
+        <w:numPr>
+          <w:ilvl w:val="0"/>
+          <w:numId w:val="5"/>
+        </w:numPr>
+        <w:spacing w:line="360" w:lineRule="auto"/>
+        <w:rPr>
+          <w:rFonts w:cstheme="minorHAnsi"/>
+          <w:lang w:val="es-ES_tradnl"/>
+        </w:rPr>
+      </w:pPr>
+      <w:r>
+        <w:rPr>
+          <w:rFonts w:cstheme="minorHAnsi"/>
+          <w:lang w:val="es-ES_tradnl"/>
+        </w:rPr>
+        <w:t>Interfaz funcional</w:t>
+      </w:r>
+    </w:p>
+    <w:p>
+      <w:pPr>
+        <w:pStyle w:val="Prrafodelista"/>
+        <w:spacing w:line="360" w:lineRule="auto"/>
+        <w:ind w:left="360"/>
+        <w:rPr>
+          <w:rFonts w:cstheme="minorHAnsi"/>
+          <w:lang w:val="es-ES_tradnl"/>
+        </w:rPr>
+      </w:pPr>
+      <w:r>
+        <w:rPr>
+          <w:rFonts w:cstheme="minorHAnsi"/>
+          <w:lang w:val="es-ES_tradnl"/>
+        </w:rPr>
+        <w:t>Interfaz que tiene un único método abstracto, aunque puede tener otros métodos.</w:t>
+      </w:r>
+    </w:p>
+    <w:p>
+      <w:pPr>
+        <w:pStyle w:val="Prrafodelista"/>
+        <w:spacing w:line="360" w:lineRule="auto"/>
+        <w:ind w:left="360"/>
+        <w:rPr>
+          <w:rFonts w:cstheme="minorHAnsi"/>
+          <w:lang w:val="es-ES_tradnl"/>
+        </w:rPr>
+      </w:pPr>
+      <w:r>
+        <w:rPr>
+          <w:rFonts w:cstheme="minorHAnsi"/>
+          <w:lang w:val="es-ES_tradnl"/>
+        </w:rPr>
+        <w:t>Se pueden utilizar como des</w:t>
+      </w:r>
+      <w:r>
+        <w:rPr>
+          <w:rFonts w:cstheme="minorHAnsi"/>
+          <w:lang w:val="es-ES_tradnl"/>
+        </w:rPr>
+        <w:t>tino de una asignación de una expresión lambda o como referencia de un método.</w:t>
+      </w:r>
+    </w:p>
+    <w:p>
+      <w:pPr>
+        <w:pStyle w:val="Prrafodelista"/>
+        <w:spacing w:line="360" w:lineRule="auto"/>
+        <w:ind w:left="360"/>
+        <w:rPr>
+          <w:rFonts w:cstheme="minorHAnsi"/>
+          <w:lang w:val="es-ES_tradnl"/>
+        </w:rPr>
+      </w:pPr>
+      <w:r>
+        <w:rPr>
+          <w:rFonts w:cstheme="minorHAnsi"/>
+          <w:lang w:val="es-ES_tradnl"/>
+        </w:rPr>
+        <w:t>Está</w:t>
+      </w:r>
+      <w:r>
+        <w:rPr>
+          <w:rFonts w:cstheme="minorHAnsi"/>
+          <w:lang w:val="es-ES_tradnl"/>
+        </w:rPr>
+        <w:t>n</w:t>
+      </w:r>
+      <w:r>
+        <w:rPr>
+          <w:rFonts w:cstheme="minorHAnsi"/>
+          <w:lang w:val="es-ES_tradnl"/>
+        </w:rPr>
+        <w:t xml:space="preserve"> definida</w:t>
+      </w:r>
+      <w:r>
+        <w:rPr>
+          <w:rFonts w:cstheme="minorHAnsi"/>
+          <w:lang w:val="es-ES_tradnl"/>
+        </w:rPr>
+        <w:t>s</w:t>
+      </w:r>
+      <w:r>
+        <w:rPr>
+          <w:rFonts w:cstheme="minorHAnsi"/>
+          <w:lang w:val="es-ES_tradnl"/>
+        </w:rPr>
+        <w:t xml:space="preserve"> dentro del paquete java.util.function.</w:t>
+      </w:r>
+    </w:p>
+    <w:p>
+      <w:pPr>
+        <w:pStyle w:val="Prrafodelista"/>
+        <w:spacing w:line="360" w:lineRule="auto"/>
+        <w:ind w:left="360"/>
+        <w:rPr>
+          <w:rFonts w:cstheme="minorHAnsi"/>
+          <w:lang w:val="es-ES_tradnl"/>
+        </w:rPr>
+      </w:pPr>
+      <w:r>
+        <w:rPr>
+          <w:rFonts w:cstheme="minorHAnsi"/>
+          <w:lang w:val="es-ES_tradnl"/>
+        </w:rPr>
+        <w:t>Algunos tipos de interfaces funcionales son:</w:t>
+      </w:r>
+    </w:p>
+    <w:p>
+      <w:pPr>
+        <w:pStyle w:val="Prrafodelista"/>
+        <w:numPr>
+          <w:ilvl w:val="0"/>
+          <w:numId w:val="3"/>
+        </w:numPr>
+        <w:spacing w:line="360" w:lineRule="auto"/>
+        <w:ind w:left="720"/>
+        <w:rPr>
+          <w:rFonts w:cstheme="minorHAnsi"/>
+          <w:lang w:val="es-ES_tradnl"/>
+        </w:rPr>
+      </w:pPr>
+      <w:r>
+        <w:rPr>
+          <w:rFonts w:cstheme="minorHAnsi"/>
           <w:lang w:val="es-ES_tradnl"/>
         </w:rPr>
         <w:t>Consumer</w:t>
@@ -12606,7 +13192,6 @@
         <w:rPr>
           <w:noProof/>
         </w:rPr>
-        <w:lastRenderedPageBreak/>
         <w:drawing>
           <wp:inline distT="0" distB="0" distL="0" distR="0" wp14:anchorId="4A3171B2" wp14:editId="025EAC26">
             <wp:extent cx="2628900" cy="904290"/>
@@ -12696,6 +13281,7 @@
         <w:rPr>
           <w:noProof/>
         </w:rPr>
+        <w:lastRenderedPageBreak/>
         <w:drawing>
           <wp:inline distT="0" distB="0" distL="0" distR="0" wp14:anchorId="27B96E5C" wp14:editId="66A32096">
             <wp:extent cx="2552700" cy="1210677"/>

</xml_diff>

<commit_message>
Info añadida sobre rule, i_funcionales y ex_lambda
</commit_message>
<xml_diff>
--- a/Fundamentos de Programación Orientada a Objetos.docx
+++ b/Fundamentos de Programación Orientada a Objetos.docx
@@ -447,7 +447,23 @@
           <w:rFonts w:cstheme="minorHAnsi"/>
           <w:lang w:val="es-ES_tradnl"/>
         </w:rPr>
-        <w:t xml:space="preserve"> [ ]= new </w:t>
+        <w:t xml:space="preserve"> </w:t>
+      </w:r>
+      <w:proofErr w:type="gramStart"/>
+      <w:r>
+        <w:rPr>
+          <w:rFonts w:cstheme="minorHAnsi"/>
+          <w:lang w:val="es-ES_tradnl"/>
+        </w:rPr>
+        <w:t>[ ]</w:t>
+      </w:r>
+      <w:proofErr w:type="gramEnd"/>
+      <w:r>
+        <w:rPr>
+          <w:rFonts w:cstheme="minorHAnsi"/>
+          <w:lang w:val="es-ES_tradnl"/>
+        </w:rPr>
+        <w:t xml:space="preserve">= new </w:t>
       </w:r>
       <w:proofErr w:type="spellStart"/>
       <w:r>
@@ -492,7 +508,25 @@
           <w:color w:val="333333"/>
           <w:lang w:val="en-US" w:eastAsia="es-ES"/>
         </w:rPr>
-        <w:t>: String b[] = new String[9];</w:t>
+        <w:t xml:space="preserve">: String </w:t>
+      </w:r>
+      <w:proofErr w:type="gramStart"/>
+      <w:r>
+        <w:rPr>
+          <w:rFonts w:eastAsia="Times New Roman" w:cstheme="minorHAnsi"/>
+          <w:color w:val="333333"/>
+          <w:lang w:val="en-US" w:eastAsia="es-ES"/>
+        </w:rPr>
+        <w:t>b[</w:t>
+      </w:r>
+      <w:proofErr w:type="gramEnd"/>
+      <w:r>
+        <w:rPr>
+          <w:rFonts w:eastAsia="Times New Roman" w:cstheme="minorHAnsi"/>
+          <w:color w:val="333333"/>
+          <w:lang w:val="en-US" w:eastAsia="es-ES"/>
+        </w:rPr>
+        <w:t>] = new String[9];</w:t>
       </w:r>
     </w:p>
     <w:p>
@@ -514,43 +548,34 @@
         <w:tab/>
         <w:t xml:space="preserve">   </w:t>
       </w:r>
+      <w:proofErr w:type="gramStart"/>
       <w:r>
         <w:rPr>
           <w:rFonts w:eastAsia="Times New Roman" w:cstheme="minorHAnsi"/>
           <w:color w:val="333333"/>
           <w:lang w:val="es-ES_tradnl" w:eastAsia="es-ES"/>
         </w:rPr>
-        <w:t>b[0] = “Madrid”;</w:t>
-      </w:r>
-    </w:p>
-    <w:p>
-      <w:pPr>
-        <w:pStyle w:val="Prrafodelista"/>
-        <w:spacing w:line="360" w:lineRule="auto"/>
+        <w:t>b[</w:t>
+      </w:r>
+      <w:proofErr w:type="gramEnd"/>
+      <w:r>
         <w:rPr>
           <w:rFonts w:eastAsia="Times New Roman" w:cstheme="minorHAnsi"/>
           <w:color w:val="333333"/>
           <w:lang w:val="es-ES_tradnl" w:eastAsia="es-ES"/>
         </w:rPr>
-      </w:pPr>
-      <w:r>
+        <w:t>0] = “Madrid”;</w:t>
+      </w:r>
+    </w:p>
+    <w:p>
+      <w:pPr>
+        <w:pStyle w:val="Prrafodelista"/>
+        <w:spacing w:line="360" w:lineRule="auto"/>
         <w:rPr>
           <w:rFonts w:eastAsia="Times New Roman" w:cstheme="minorHAnsi"/>
           <w:color w:val="333333"/>
           <w:lang w:val="es-ES_tradnl" w:eastAsia="es-ES"/>
         </w:rPr>
-        <w:tab/>
-        <w:t xml:space="preserve">   b[1] = “Segovia”;</w:t>
-      </w:r>
-    </w:p>
-    <w:p>
-      <w:pPr>
-        <w:pStyle w:val="Prrafodelista"/>
-        <w:spacing w:line="360" w:lineRule="auto"/>
-        <w:rPr>
-          <w:rFonts w:cstheme="minorHAnsi"/>
-          <w:lang w:val="es-ES_tradnl"/>
-        </w:rPr>
       </w:pPr>
       <w:r>
         <w:rPr>
@@ -559,7 +584,62 @@
           <w:lang w:val="es-ES_tradnl" w:eastAsia="es-ES"/>
         </w:rPr>
         <w:tab/>
-        <w:t xml:space="preserve">   b[2] = “Toledo”;</w:t>
+        <w:t xml:space="preserve">   </w:t>
+      </w:r>
+      <w:proofErr w:type="gramStart"/>
+      <w:r>
+        <w:rPr>
+          <w:rFonts w:eastAsia="Times New Roman" w:cstheme="minorHAnsi"/>
+          <w:color w:val="333333"/>
+          <w:lang w:val="es-ES_tradnl" w:eastAsia="es-ES"/>
+        </w:rPr>
+        <w:t>b[</w:t>
+      </w:r>
+      <w:proofErr w:type="gramEnd"/>
+      <w:r>
+        <w:rPr>
+          <w:rFonts w:eastAsia="Times New Roman" w:cstheme="minorHAnsi"/>
+          <w:color w:val="333333"/>
+          <w:lang w:val="es-ES_tradnl" w:eastAsia="es-ES"/>
+        </w:rPr>
+        <w:t>1] = “Segovia”;</w:t>
+      </w:r>
+    </w:p>
+    <w:p>
+      <w:pPr>
+        <w:pStyle w:val="Prrafodelista"/>
+        <w:spacing w:line="360" w:lineRule="auto"/>
+        <w:rPr>
+          <w:rFonts w:cstheme="minorHAnsi"/>
+          <w:lang w:val="es-ES_tradnl"/>
+        </w:rPr>
+      </w:pPr>
+      <w:r>
+        <w:rPr>
+          <w:rFonts w:eastAsia="Times New Roman" w:cstheme="minorHAnsi"/>
+          <w:color w:val="333333"/>
+          <w:lang w:val="es-ES_tradnl" w:eastAsia="es-ES"/>
+        </w:rPr>
+        <w:tab/>
+        <w:t xml:space="preserve">   </w:t>
+      </w:r>
+      <w:proofErr w:type="gramStart"/>
+      <w:r>
+        <w:rPr>
+          <w:rFonts w:eastAsia="Times New Roman" w:cstheme="minorHAnsi"/>
+          <w:color w:val="333333"/>
+          <w:lang w:val="es-ES_tradnl" w:eastAsia="es-ES"/>
+        </w:rPr>
+        <w:t>b[</w:t>
+      </w:r>
+      <w:proofErr w:type="gramEnd"/>
+      <w:r>
+        <w:rPr>
+          <w:rFonts w:eastAsia="Times New Roman" w:cstheme="minorHAnsi"/>
+          <w:color w:val="333333"/>
+          <w:lang w:val="es-ES_tradnl" w:eastAsia="es-ES"/>
+        </w:rPr>
+        <w:t>2] = “Toledo”;</w:t>
       </w:r>
     </w:p>
     <w:p>
@@ -606,7 +686,23 @@
           <w:rFonts w:cstheme="minorHAnsi"/>
           <w:lang w:val="es-ES_tradnl"/>
         </w:rPr>
-        <w:t xml:space="preserve"> [ ]= {elemento1, elemento2, elemento3, … };</w:t>
+        <w:t xml:space="preserve"> </w:t>
+      </w:r>
+      <w:proofErr w:type="gramStart"/>
+      <w:r>
+        <w:rPr>
+          <w:rFonts w:cstheme="minorHAnsi"/>
+          <w:lang w:val="es-ES_tradnl"/>
+        </w:rPr>
+        <w:t>[ ]</w:t>
+      </w:r>
+      <w:proofErr w:type="gramEnd"/>
+      <w:r>
+        <w:rPr>
+          <w:rFonts w:cstheme="minorHAnsi"/>
+          <w:lang w:val="es-ES_tradnl"/>
+        </w:rPr>
+        <w:t>= {elemento1, elemento2, elemento3, … };</w:t>
       </w:r>
     </w:p>
     <w:p>
@@ -639,7 +735,23 @@
           <w:rFonts w:cstheme="minorHAnsi"/>
           <w:lang w:val="es-ES_tradnl"/>
         </w:rPr>
-        <w:t xml:space="preserve"> b[ ] = {“Madrid”, “Segovia”, “Toledo};</w:t>
+        <w:t xml:space="preserve"> </w:t>
+      </w:r>
+      <w:proofErr w:type="gramStart"/>
+      <w:r>
+        <w:rPr>
+          <w:rFonts w:cstheme="minorHAnsi"/>
+          <w:lang w:val="es-ES_tradnl"/>
+        </w:rPr>
+        <w:t>b[</w:t>
+      </w:r>
+      <w:proofErr w:type="gramEnd"/>
+      <w:r>
+        <w:rPr>
+          <w:rFonts w:cstheme="minorHAnsi"/>
+          <w:lang w:val="es-ES_tradnl"/>
+        </w:rPr>
+        <w:t xml:space="preserve"> ] = {“Madrid”, “Segovia”, “Toledo};</w:t>
       </w:r>
     </w:p>
     <w:p>
@@ -890,14 +1002,30 @@
           <w:rFonts w:cstheme="minorHAnsi"/>
           <w:lang w:val="es-ES_tradnl"/>
         </w:rPr>
-        <w:t xml:space="preserve"> en nuestra clase) y redefinir el método run</w:t>
-      </w:r>
-      <w:r>
-        <w:rPr>
-          <w:rFonts w:cstheme="minorHAnsi"/>
-          <w:lang w:val="es-ES_tradnl"/>
-        </w:rPr>
-        <w:t>().</w:t>
+        <w:t xml:space="preserve"> en nuestra clase) y redefinir el método </w:t>
+      </w:r>
+      <w:proofErr w:type="gramStart"/>
+      <w:r>
+        <w:rPr>
+          <w:rFonts w:cstheme="minorHAnsi"/>
+          <w:lang w:val="es-ES_tradnl"/>
+        </w:rPr>
+        <w:t>run</w:t>
+      </w:r>
+      <w:r>
+        <w:rPr>
+          <w:rFonts w:cstheme="minorHAnsi"/>
+          <w:lang w:val="es-ES_tradnl"/>
+        </w:rPr>
+        <w:t>(</w:t>
+      </w:r>
+      <w:proofErr w:type="gramEnd"/>
+      <w:r>
+        <w:rPr>
+          <w:rFonts w:cstheme="minorHAnsi"/>
+          <w:lang w:val="es-ES_tradnl"/>
+        </w:rPr>
+        <w:t>).</w:t>
       </w:r>
     </w:p>
     <w:p>
@@ -1028,6 +1156,7 @@
         <w:t xml:space="preserve">Cuando llamemos al método </w:t>
       </w:r>
       <w:proofErr w:type="spellStart"/>
+      <w:proofErr w:type="gramStart"/>
       <w:r>
         <w:rPr>
           <w:rFonts w:cstheme="minorHAnsi"/>
@@ -1041,7 +1170,15 @@
           <w:rFonts w:cstheme="minorHAnsi"/>
           <w:lang w:val="es-ES_tradnl"/>
         </w:rPr>
-        <w:t>(), comenzará a ejecutarse el método run</w:t>
+        <w:t>(</w:t>
+      </w:r>
+      <w:proofErr w:type="gramEnd"/>
+      <w:r>
+        <w:rPr>
+          <w:rFonts w:cstheme="minorHAnsi"/>
+          <w:lang w:val="es-ES_tradnl"/>
+        </w:rPr>
+        <w:t>), comenzará a ejecutarse el método run</w:t>
       </w:r>
       <w:r>
         <w:rPr>
@@ -1094,6 +1231,7 @@
         </w:rPr>
         <w:t xml:space="preserve">, que nos obliga a definir el método </w:t>
       </w:r>
+      <w:proofErr w:type="gramStart"/>
       <w:r>
         <w:rPr>
           <w:rFonts w:cstheme="minorHAnsi"/>
@@ -1106,7 +1244,15 @@
           <w:rFonts w:cstheme="minorHAnsi"/>
           <w:lang w:val="es-ES_tradnl"/>
         </w:rPr>
-        <w:t>().</w:t>
+        <w:t>(</w:t>
+      </w:r>
+      <w:proofErr w:type="gramEnd"/>
+      <w:r>
+        <w:rPr>
+          <w:rFonts w:cstheme="minorHAnsi"/>
+          <w:lang w:val="es-ES_tradnl"/>
+        </w:rPr>
+        <w:t>).</w:t>
       </w:r>
     </w:p>
     <w:p>
@@ -1243,7 +1389,23 @@
           <w:rFonts w:cstheme="minorHAnsi"/>
           <w:lang w:val="es-ES_tradnl"/>
         </w:rPr>
-        <w:t>En ambos casos escribimos un método run() que contendrá el código del hilo. Cuando se termine de ejecutar este método, también finalizará el hilo.</w:t>
+        <w:t xml:space="preserve">En ambos casos escribimos un método </w:t>
+      </w:r>
+      <w:proofErr w:type="gramStart"/>
+      <w:r>
+        <w:rPr>
+          <w:rFonts w:cstheme="minorHAnsi"/>
+          <w:lang w:val="es-ES_tradnl"/>
+        </w:rPr>
+        <w:t>run(</w:t>
+      </w:r>
+      <w:proofErr w:type="gramEnd"/>
+      <w:r>
+        <w:rPr>
+          <w:rFonts w:cstheme="minorHAnsi"/>
+          <w:lang w:val="es-ES_tradnl"/>
+        </w:rPr>
+        <w:t>) que contendrá el código del hilo. Cuando se termine de ejecutar este método, también finalizará el hilo.</w:t>
       </w:r>
     </w:p>
     <w:p>
@@ -1362,6 +1524,7 @@
         <w:t xml:space="preserve">Se produce al llamar al método </w:t>
       </w:r>
       <w:proofErr w:type="spellStart"/>
+      <w:proofErr w:type="gramStart"/>
       <w:r>
         <w:rPr>
           <w:rFonts w:cstheme="minorHAnsi"/>
@@ -1375,7 +1538,15 @@
           <w:rFonts w:cstheme="minorHAnsi"/>
           <w:lang w:val="es-ES_tradnl"/>
         </w:rPr>
-        <w:t>().</w:t>
+        <w:t>(</w:t>
+      </w:r>
+      <w:proofErr w:type="gramEnd"/>
+      <w:r>
+        <w:rPr>
+          <w:rFonts w:cstheme="minorHAnsi"/>
+          <w:lang w:val="es-ES_tradnl"/>
+        </w:rPr>
+        <w:t>).</w:t>
       </w:r>
     </w:p>
     <w:p>
@@ -1438,6 +1609,7 @@
         <w:t xml:space="preserve">Cuando se ejecuta el método </w:t>
       </w:r>
       <w:proofErr w:type="spellStart"/>
+      <w:proofErr w:type="gramStart"/>
       <w:r>
         <w:rPr>
           <w:rFonts w:cstheme="minorHAnsi"/>
@@ -1451,7 +1623,15 @@
           <w:rFonts w:cstheme="minorHAnsi"/>
           <w:lang w:val="es-ES_tradnl"/>
         </w:rPr>
-        <w:t>() para dormir el hilo.</w:t>
+        <w:t>(</w:t>
+      </w:r>
+      <w:proofErr w:type="gramEnd"/>
+      <w:r>
+        <w:rPr>
+          <w:rFonts w:cstheme="minorHAnsi"/>
+          <w:lang w:val="es-ES_tradnl"/>
+        </w:rPr>
+        <w:t>) para dormir el hilo.</w:t>
       </w:r>
     </w:p>
     <w:p>
@@ -1489,6 +1669,7 @@
         <w:t xml:space="preserve">loqueado por una llamada al método </w:t>
       </w:r>
       <w:proofErr w:type="spellStart"/>
+      <w:proofErr w:type="gramStart"/>
       <w:r>
         <w:rPr>
           <w:rFonts w:cstheme="minorHAnsi"/>
@@ -1502,7 +1683,15 @@
           <w:rFonts w:cstheme="minorHAnsi"/>
           <w:lang w:val="es-ES_tradnl"/>
         </w:rPr>
-        <w:t>().</w:t>
+        <w:t>(</w:t>
+      </w:r>
+      <w:proofErr w:type="gramEnd"/>
+      <w:r>
+        <w:rPr>
+          <w:rFonts w:cstheme="minorHAnsi"/>
+          <w:lang w:val="es-ES_tradnl"/>
+        </w:rPr>
+        <w:t>).</w:t>
       </w:r>
     </w:p>
     <w:p>
@@ -1582,6 +1771,7 @@
         <w:t xml:space="preserve">Para saber si un hilo sigue vivo o no, podemos usar el método </w:t>
       </w:r>
       <w:proofErr w:type="spellStart"/>
+      <w:proofErr w:type="gramStart"/>
       <w:r>
         <w:rPr>
           <w:rFonts w:cstheme="minorHAnsi"/>
@@ -1595,7 +1785,15 @@
           <w:rFonts w:cstheme="minorHAnsi"/>
           <w:lang w:val="es-ES_tradnl"/>
         </w:rPr>
-        <w:t>().</w:t>
+        <w:t>(</w:t>
+      </w:r>
+      <w:proofErr w:type="gramEnd"/>
+      <w:r>
+        <w:rPr>
+          <w:rFonts w:cstheme="minorHAnsi"/>
+          <w:lang w:val="es-ES_tradnl"/>
+        </w:rPr>
+        <w:t>).</w:t>
       </w:r>
     </w:p>
     <w:p>
@@ -3863,8 +4061,17 @@
           <w:rFonts w:cstheme="minorHAnsi"/>
           <w:lang w:val="es-ES_tradnl"/>
         </w:rPr>
-        <w:t>Una anotación se define haciendo uso de la palabra reservada @interface</w:t>
-      </w:r>
+        <w:t>Una anotación se define haciendo uso de la palabra reservada @</w:t>
+      </w:r>
+      <w:proofErr w:type="gramStart"/>
+      <w:r>
+        <w:rPr>
+          <w:rFonts w:cstheme="minorHAnsi"/>
+          <w:lang w:val="es-ES_tradnl"/>
+        </w:rPr>
+        <w:t>interface</w:t>
+      </w:r>
+      <w:proofErr w:type="gramEnd"/>
       <w:r>
         <w:rPr>
           <w:rFonts w:cstheme="minorHAnsi"/>
@@ -3903,7 +4110,23 @@
           <w:rFonts w:cstheme="minorHAnsi"/>
           <w:lang w:val="es-ES_tradnl"/>
         </w:rPr>
-        <w:t xml:space="preserve"> por @interface.</w:t>
+        <w:t xml:space="preserve"> por @</w:t>
+      </w:r>
+      <w:proofErr w:type="gramStart"/>
+      <w:r>
+        <w:rPr>
+          <w:rFonts w:cstheme="minorHAnsi"/>
+          <w:lang w:val="es-ES_tradnl"/>
+        </w:rPr>
+        <w:t>interface</w:t>
+      </w:r>
+      <w:proofErr w:type="gramEnd"/>
+      <w:r>
+        <w:rPr>
+          <w:rFonts w:cstheme="minorHAnsi"/>
+          <w:lang w:val="es-ES_tradnl"/>
+        </w:rPr>
+        <w:t>.</w:t>
       </w:r>
     </w:p>
     <w:p>
@@ -3959,7 +4182,23 @@
           <w:rFonts w:cstheme="minorHAnsi"/>
           <w:lang w:val="es-ES_tradnl"/>
         </w:rPr>
-        <w:t>@MiAnotacion( parametro1 = “valor2”)</w:t>
+        <w:t>@</w:t>
+      </w:r>
+      <w:proofErr w:type="gramStart"/>
+      <w:r>
+        <w:rPr>
+          <w:rFonts w:cstheme="minorHAnsi"/>
+          <w:lang w:val="es-ES_tradnl"/>
+        </w:rPr>
+        <w:t>MiAnotacion( parametro</w:t>
+      </w:r>
+      <w:proofErr w:type="gramEnd"/>
+      <w:r>
+        <w:rPr>
+          <w:rFonts w:cstheme="minorHAnsi"/>
+          <w:lang w:val="es-ES_tradnl"/>
+        </w:rPr>
+        <w:t>1 = “valor2”)</w:t>
       </w:r>
     </w:p>
     <w:p>
@@ -4898,6 +5137,7 @@
         <w:t xml:space="preserve"> el archivo </w:t>
       </w:r>
       <w:proofErr w:type="spellStart"/>
+      <w:proofErr w:type="gramStart"/>
       <w:r>
         <w:rPr>
           <w:rFonts w:cstheme="minorHAnsi"/>
@@ -4906,6 +5146,7 @@
         <w:t>application.properties</w:t>
       </w:r>
       <w:proofErr w:type="spellEnd"/>
+      <w:proofErr w:type="gramEnd"/>
       <w:r>
         <w:rPr>
           <w:rFonts w:cstheme="minorHAnsi"/>
@@ -5374,7 +5615,23 @@
           <w:rFonts w:cstheme="minorHAnsi"/>
           <w:lang w:val="es-ES_tradnl"/>
         </w:rPr>
-        <w:t>Se usa para notificar mensajes de alerta sobre los que se quiere tener constancia pero no afectan al funcionamiento de la aplicación.</w:t>
+        <w:t xml:space="preserve">Se usa para notificar mensajes de alerta sobre los que se quiere tener </w:t>
+      </w:r>
+      <w:proofErr w:type="gramStart"/>
+      <w:r>
+        <w:rPr>
+          <w:rFonts w:cstheme="minorHAnsi"/>
+          <w:lang w:val="es-ES_tradnl"/>
+        </w:rPr>
+        <w:t>constancia</w:t>
+      </w:r>
+      <w:proofErr w:type="gramEnd"/>
+      <w:r>
+        <w:rPr>
+          <w:rFonts w:cstheme="minorHAnsi"/>
+          <w:lang w:val="es-ES_tradnl"/>
+        </w:rPr>
+        <w:t xml:space="preserve"> pero no afectan al funcionamiento de la aplicación.</w:t>
       </w:r>
     </w:p>
     <w:p>
@@ -6332,6 +6589,7 @@
         <w:t xml:space="preserve">Para terminar, tenemos que irnos al archivo </w:t>
       </w:r>
       <w:proofErr w:type="spellStart"/>
+      <w:proofErr w:type="gramStart"/>
       <w:r>
         <w:rPr>
           <w:rFonts w:cstheme="minorHAnsi"/>
@@ -6340,6 +6598,7 @@
         <w:t>application.properties</w:t>
       </w:r>
       <w:proofErr w:type="spellEnd"/>
+      <w:proofErr w:type="gramEnd"/>
       <w:r>
         <w:rPr>
           <w:rFonts w:cstheme="minorHAnsi"/>
@@ -6773,6 +7032,7 @@
         <w:t xml:space="preserve">@Log se importa de la librería </w:t>
       </w:r>
       <w:proofErr w:type="spellStart"/>
+      <w:proofErr w:type="gramStart"/>
       <w:r>
         <w:rPr>
           <w:rFonts w:cstheme="minorHAnsi"/>
@@ -6781,6 +7041,7 @@
         <w:t>lombok.extern.java.Log</w:t>
       </w:r>
       <w:proofErr w:type="spellEnd"/>
+      <w:proofErr w:type="gramEnd"/>
       <w:r>
         <w:rPr>
           <w:rFonts w:cstheme="minorHAnsi"/>
@@ -6804,7 +7065,23 @@
           <w:rFonts w:cstheme="minorHAnsi"/>
           <w:lang w:val="es-ES_tradnl"/>
         </w:rPr>
-        <w:t>@Slf4j se importa de la librería lombok.extern.slf4j.Slf4j.</w:t>
+        <w:t xml:space="preserve">@Slf4j se importa de la librería </w:t>
+      </w:r>
+      <w:proofErr w:type="gramStart"/>
+      <w:r>
+        <w:rPr>
+          <w:rFonts w:cstheme="minorHAnsi"/>
+          <w:lang w:val="es-ES_tradnl"/>
+        </w:rPr>
+        <w:t>lombok.extern</w:t>
+      </w:r>
+      <w:proofErr w:type="gramEnd"/>
+      <w:r>
+        <w:rPr>
+          <w:rFonts w:cstheme="minorHAnsi"/>
+          <w:lang w:val="es-ES_tradnl"/>
+        </w:rPr>
+        <w:t>.slf4j.Slf4j.</w:t>
       </w:r>
     </w:p>
     <w:p>
@@ -6844,6 +7121,7 @@
         <w:t xml:space="preserve">, </w:t>
       </w:r>
       <w:proofErr w:type="spellStart"/>
+      <w:proofErr w:type="gramStart"/>
       <w:r>
         <w:rPr>
           <w:rFonts w:cstheme="minorHAnsi"/>
@@ -6852,6 +7130,7 @@
         <w:t>warning</w:t>
       </w:r>
       <w:proofErr w:type="spellEnd"/>
+      <w:proofErr w:type="gramEnd"/>
       <w:r>
         <w:rPr>
           <w:rFonts w:cstheme="minorHAnsi"/>
@@ -7062,11 +7341,19 @@
         <w:t xml:space="preserve"> </w:t>
       </w:r>
       <w:proofErr w:type="spellStart"/>
-      <w:r>
-        <w:rPr>
-          <w:rFonts w:cstheme="minorHAnsi"/>
-        </w:rPr>
-        <w:t>java.util.logging.L</w:t>
+      <w:proofErr w:type="gramStart"/>
+      <w:r>
+        <w:rPr>
+          <w:rFonts w:cstheme="minorHAnsi"/>
+        </w:rPr>
+        <w:t>java.util</w:t>
+      </w:r>
+      <w:proofErr w:type="gramEnd"/>
+      <w:r>
+        <w:rPr>
+          <w:rFonts w:cstheme="minorHAnsi"/>
+        </w:rPr>
+        <w:t>.logging.L</w:t>
       </w:r>
       <w:r>
         <w:rPr>
@@ -7134,7 +7421,23 @@
           <w:rFonts w:cstheme="minorHAnsi"/>
           <w:lang w:val="en-US"/>
         </w:rPr>
-        <w:t>lf4j.Logger.log = org.slf4j.LoggerFactory.getLogger (</w:t>
+        <w:t xml:space="preserve">lf4j.Logger.log = </w:t>
+      </w:r>
+      <w:proofErr w:type="gramStart"/>
+      <w:r>
+        <w:rPr>
+          <w:rFonts w:cstheme="minorHAnsi"/>
+          <w:lang w:val="en-US"/>
+        </w:rPr>
+        <w:t>org.slf4j.LoggerFactory</w:t>
+      </w:r>
+      <w:proofErr w:type="gramEnd"/>
+      <w:r>
+        <w:rPr>
+          <w:rFonts w:cstheme="minorHAnsi"/>
+          <w:lang w:val="en-US"/>
+        </w:rPr>
+        <w:t>.getLogger (</w:t>
       </w:r>
       <w:proofErr w:type="spellStart"/>
       <w:r>
@@ -7981,6 +8284,7 @@
         <w:t xml:space="preserve">, define la estructura de los objetos que podemos crear con el </w:t>
       </w:r>
       <w:proofErr w:type="spellStart"/>
+      <w:proofErr w:type="gramStart"/>
       <w:r>
         <w:rPr>
           <w:rFonts w:cstheme="minorHAnsi"/>
@@ -7994,7 +8298,15 @@
           <w:rFonts w:cstheme="minorHAnsi"/>
           <w:lang w:val="es-ES_tradnl"/>
         </w:rPr>
-        <w:t>().</w:t>
+        <w:t>(</w:t>
+      </w:r>
+      <w:proofErr w:type="gramEnd"/>
+      <w:r>
+        <w:rPr>
+          <w:rFonts w:cstheme="minorHAnsi"/>
+          <w:lang w:val="es-ES_tradnl"/>
+        </w:rPr>
+        <w:t>).</w:t>
       </w:r>
     </w:p>
     <w:p>
@@ -8074,6 +8386,7 @@
         <w:t xml:space="preserve">, declara el </w:t>
       </w:r>
       <w:proofErr w:type="spellStart"/>
+      <w:proofErr w:type="gramStart"/>
       <w:r>
         <w:rPr>
           <w:rFonts w:cstheme="minorHAnsi"/>
@@ -8087,7 +8400,15 @@
           <w:rFonts w:cstheme="minorHAnsi"/>
           <w:lang w:val="es-ES_tradnl"/>
         </w:rPr>
-        <w:t xml:space="preserve">() que nos devuelve un objeto genérico, es decir, de tipo </w:t>
+        <w:t>(</w:t>
+      </w:r>
+      <w:proofErr w:type="gramEnd"/>
+      <w:r>
+        <w:rPr>
+          <w:rFonts w:cstheme="minorHAnsi"/>
+          <w:lang w:val="es-ES_tradnl"/>
+        </w:rPr>
+        <w:t xml:space="preserve">) que nos devuelve un objeto genérico, es decir, de tipo </w:t>
       </w:r>
       <w:proofErr w:type="spellStart"/>
       <w:r>
@@ -8133,6 +8454,7 @@
         <w:t xml:space="preserve"> se encarga de sobrescribir el </w:t>
       </w:r>
       <w:proofErr w:type="spellStart"/>
+      <w:proofErr w:type="gramStart"/>
       <w:r>
         <w:rPr>
           <w:rFonts w:cstheme="minorHAnsi"/>
@@ -8146,7 +8468,15 @@
           <w:rFonts w:cstheme="minorHAnsi"/>
           <w:lang w:val="es-ES_tradnl"/>
         </w:rPr>
-        <w:t xml:space="preserve">() para devolver un objeto de algún tipo de </w:t>
+        <w:t>(</w:t>
+      </w:r>
+      <w:proofErr w:type="gramEnd"/>
+      <w:r>
+        <w:rPr>
+          <w:rFonts w:cstheme="minorHAnsi"/>
+          <w:lang w:val="es-ES_tradnl"/>
+        </w:rPr>
+        <w:t xml:space="preserve">) para devolver un objeto de algún tipo de </w:t>
       </w:r>
       <w:proofErr w:type="spellStart"/>
       <w:r>
@@ -9959,7 +10289,23 @@
           <w:rFonts w:cstheme="minorHAnsi"/>
           <w:lang w:val="es-ES_tradnl"/>
         </w:rPr>
-        <w:t>Java tiene ya definidas algunas excepciones pero también podemos crear las nuestras.</w:t>
+        <w:t xml:space="preserve">Java tiene ya definidas algunas </w:t>
+      </w:r>
+      <w:proofErr w:type="gramStart"/>
+      <w:r>
+        <w:rPr>
+          <w:rFonts w:cstheme="minorHAnsi"/>
+          <w:lang w:val="es-ES_tradnl"/>
+        </w:rPr>
+        <w:t>excepciones</w:t>
+      </w:r>
+      <w:proofErr w:type="gramEnd"/>
+      <w:r>
+        <w:rPr>
+          <w:rFonts w:cstheme="minorHAnsi"/>
+          <w:lang w:val="es-ES_tradnl"/>
+        </w:rPr>
+        <w:t xml:space="preserve"> pero también podemos crear las nuestras.</w:t>
       </w:r>
     </w:p>
     <w:p>
@@ -10176,6 +10522,7 @@
         <w:t xml:space="preserve">Para enviar un mensaje, tenemos que reescribir el método </w:t>
       </w:r>
       <w:proofErr w:type="spellStart"/>
+      <w:proofErr w:type="gramStart"/>
       <w:r>
         <w:rPr>
           <w:rFonts w:cstheme="minorHAnsi"/>
@@ -10189,14 +10536,38 @@
           <w:rFonts w:cstheme="minorHAnsi"/>
           <w:lang w:val="es-ES_tradnl"/>
         </w:rPr>
-        <w:t>() de la clase padre.</w:t>
-      </w:r>
-      <w:r>
-        <w:rPr>
-          <w:rFonts w:cstheme="minorHAnsi"/>
-          <w:lang w:val="es-ES_tradnl"/>
-        </w:rPr>
-        <w:t xml:space="preserve"> También podríamos editar el mensaje indicándolo en el super() del constructor.</w:t>
+        <w:t>(</w:t>
+      </w:r>
+      <w:proofErr w:type="gramEnd"/>
+      <w:r>
+        <w:rPr>
+          <w:rFonts w:cstheme="minorHAnsi"/>
+          <w:lang w:val="es-ES_tradnl"/>
+        </w:rPr>
+        <w:t>) de la clase padre.</w:t>
+      </w:r>
+      <w:r>
+        <w:rPr>
+          <w:rFonts w:cstheme="minorHAnsi"/>
+          <w:lang w:val="es-ES_tradnl"/>
+        </w:rPr>
+        <w:t xml:space="preserve"> También podríamos editar el mensaje indicándolo en el </w:t>
+      </w:r>
+      <w:proofErr w:type="gramStart"/>
+      <w:r>
+        <w:rPr>
+          <w:rFonts w:cstheme="minorHAnsi"/>
+          <w:lang w:val="es-ES_tradnl"/>
+        </w:rPr>
+        <w:t>super(</w:t>
+      </w:r>
+      <w:proofErr w:type="gramEnd"/>
+      <w:r>
+        <w:rPr>
+          <w:rFonts w:cstheme="minorHAnsi"/>
+          <w:lang w:val="es-ES_tradnl"/>
+        </w:rPr>
+        <w:t>) del constructor.</w:t>
       </w:r>
     </w:p>
     <w:p>
@@ -10516,7 +10887,23 @@
           <w:rFonts w:cstheme="minorHAnsi"/>
           <w:lang w:val="es-ES_tradnl"/>
         </w:rPr>
-        <w:t>Idea de tener las clases lo menos ligadas entre sí que se pueda, de tal forma que en el caso de producirse una modificación en alguna de ellas, se tenga la menor repercusión posible en el resto de clases, potenciando la reutilización, y disminuyendo la dependencia entre clases.</w:t>
+        <w:t xml:space="preserve">Idea de tener las clases lo menos ligadas entre sí que se pueda, de tal forma </w:t>
+      </w:r>
+      <w:proofErr w:type="gramStart"/>
+      <w:r>
+        <w:rPr>
+          <w:rFonts w:cstheme="minorHAnsi"/>
+          <w:lang w:val="es-ES_tradnl"/>
+        </w:rPr>
+        <w:t>que</w:t>
+      </w:r>
+      <w:proofErr w:type="gramEnd"/>
+      <w:r>
+        <w:rPr>
+          <w:rFonts w:cstheme="minorHAnsi"/>
+          <w:lang w:val="es-ES_tradnl"/>
+        </w:rPr>
+        <w:t xml:space="preserve"> en el caso de producirse una modificación en alguna de ellas, se tenga la menor repercusión posible en el resto de clases, potenciando la reutilización, y disminuyendo la dependencia entre clases.</w:t>
       </w:r>
     </w:p>
     <w:p>
@@ -10835,7 +11222,15 @@
           <w:rFonts w:cstheme="minorHAnsi"/>
           <w:lang w:val="es-ES_tradnl"/>
         </w:rPr>
-        <w:t>, que se almacena en un archivo de extensión .</w:t>
+        <w:t xml:space="preserve">, que se almacena en un archivo de </w:t>
+      </w:r>
+      <w:proofErr w:type="gramStart"/>
+      <w:r>
+        <w:rPr>
+          <w:rFonts w:cstheme="minorHAnsi"/>
+          <w:lang w:val="es-ES_tradnl"/>
+        </w:rPr>
+        <w:t>extensión .</w:t>
       </w:r>
       <w:proofErr w:type="spellStart"/>
       <w:r>
@@ -10846,6 +11241,7 @@
         <w:t>hprof</w:t>
       </w:r>
       <w:proofErr w:type="spellEnd"/>
+      <w:proofErr w:type="gramEnd"/>
       <w:r>
         <w:rPr>
           <w:rFonts w:cstheme="minorHAnsi"/>
@@ -10967,9 +11363,18 @@
           <w:rFonts w:cstheme="minorHAnsi"/>
           <w:lang w:val="es-ES_tradnl"/>
         </w:rPr>
-        <w:t>-XX:+</w:t>
+        <w:t>-</w:t>
+      </w:r>
+      <w:proofErr w:type="gramStart"/>
+      <w:r>
+        <w:rPr>
+          <w:rFonts w:cstheme="minorHAnsi"/>
+          <w:lang w:val="es-ES_tradnl"/>
+        </w:rPr>
+        <w:t>XX:+</w:t>
       </w:r>
       <w:proofErr w:type="spellStart"/>
+      <w:proofErr w:type="gramEnd"/>
       <w:r>
         <w:rPr>
           <w:rFonts w:cstheme="minorHAnsi"/>
@@ -11072,7 +11477,15 @@
           <w:rFonts w:cstheme="minorHAnsi"/>
           <w:lang w:val="es-ES_tradnl"/>
         </w:rPr>
-        <w:t>-X</w:t>
+        <w:t>-</w:t>
+      </w:r>
+      <w:proofErr w:type="gramStart"/>
+      <w:r>
+        <w:rPr>
+          <w:rFonts w:cstheme="minorHAnsi"/>
+          <w:lang w:val="es-ES_tradnl"/>
+        </w:rPr>
+        <w:t>X</w:t>
       </w:r>
       <w:r>
         <w:rPr>
@@ -11080,7 +11493,16 @@
           <w:color w:val="333333"/>
           <w:shd w:val="clear" w:color="auto" w:fill="FFFFFF"/>
         </w:rPr>
-        <w:t>X:HeapDumpPath=</w:t>
+        <w:t>X:HeapDumpPath</w:t>
+      </w:r>
+      <w:proofErr w:type="gramEnd"/>
+      <w:r>
+        <w:rPr>
+          <w:rFonts w:cstheme="minorHAnsi"/>
+          <w:color w:val="333333"/>
+          <w:shd w:val="clear" w:color="auto" w:fill="FFFFFF"/>
+        </w:rPr>
+        <w:t>=</w:t>
       </w:r>
       <w:r>
         <w:rPr>
@@ -11770,7 +12192,23 @@
           <w:rFonts w:cstheme="minorHAnsi"/>
           <w:lang w:val="es-ES_tradnl"/>
         </w:rPr>
-        <w:t>Desde estas clases se puede acceder a todos los miembros que sean estáticos de la clase externa pero al resto no.</w:t>
+        <w:t xml:space="preserve">Desde estas clases se puede acceder a todos los miembros que sean estáticos de la clase </w:t>
+      </w:r>
+      <w:proofErr w:type="gramStart"/>
+      <w:r>
+        <w:rPr>
+          <w:rFonts w:cstheme="minorHAnsi"/>
+          <w:lang w:val="es-ES_tradnl"/>
+        </w:rPr>
+        <w:t>externa</w:t>
+      </w:r>
+      <w:proofErr w:type="gramEnd"/>
+      <w:r>
+        <w:rPr>
+          <w:rFonts w:cstheme="minorHAnsi"/>
+          <w:lang w:val="es-ES_tradnl"/>
+        </w:rPr>
+        <w:t xml:space="preserve"> pero al resto no.</w:t>
       </w:r>
     </w:p>
     <w:p>
@@ -12809,6 +13247,7 @@
         <w:t xml:space="preserve"> </w:t>
       </w:r>
       <w:proofErr w:type="spellStart"/>
+      <w:proofErr w:type="gramStart"/>
       <w:r>
         <w:rPr>
           <w:rFonts w:cstheme="minorHAnsi"/>
@@ -12817,6 +13256,7 @@
         <w:t>Validator</w:t>
       </w:r>
       <w:proofErr w:type="spellEnd"/>
+      <w:proofErr w:type="gramEnd"/>
       <w:r>
         <w:rPr>
           <w:rFonts w:cstheme="minorHAnsi"/>
@@ -13193,12 +13633,21 @@
         <w:t xml:space="preserve">El paquete </w:t>
       </w:r>
       <w:proofErr w:type="spellStart"/>
-      <w:r>
-        <w:rPr>
-          <w:rFonts w:cstheme="minorHAnsi"/>
-          <w:lang w:val="es-ES_tradnl"/>
-        </w:rPr>
-        <w:t>javax.validation.constraints</w:t>
+      <w:proofErr w:type="gramStart"/>
+      <w:r>
+        <w:rPr>
+          <w:rFonts w:cstheme="minorHAnsi"/>
+          <w:lang w:val="es-ES_tradnl"/>
+        </w:rPr>
+        <w:t>javax.validation</w:t>
+      </w:r>
+      <w:proofErr w:type="gramEnd"/>
+      <w:r>
+        <w:rPr>
+          <w:rFonts w:cstheme="minorHAnsi"/>
+          <w:lang w:val="es-ES_tradnl"/>
+        </w:rPr>
+        <w:t>.constraints</w:t>
       </w:r>
       <w:proofErr w:type="spellEnd"/>
       <w:r>
@@ -14034,7 +14483,23 @@
           <w:rFonts w:cstheme="minorHAnsi"/>
           <w:lang w:val="es-ES_tradnl"/>
         </w:rPr>
-        <w:t>Objeto necesario para ejecutar un test pero que no interviene en la funcionalidad que estamos comprobando. Son objetos de relleno.</w:t>
+        <w:t xml:space="preserve">Objeto necesario para ejecutar </w:t>
+      </w:r>
+      <w:proofErr w:type="gramStart"/>
+      <w:r>
+        <w:rPr>
+          <w:rFonts w:cstheme="minorHAnsi"/>
+          <w:lang w:val="es-ES_tradnl"/>
+        </w:rPr>
+        <w:t>un test</w:t>
+      </w:r>
+      <w:proofErr w:type="gramEnd"/>
+      <w:r>
+        <w:rPr>
+          <w:rFonts w:cstheme="minorHAnsi"/>
+          <w:lang w:val="es-ES_tradnl"/>
+        </w:rPr>
+        <w:t xml:space="preserve"> pero que no interviene en la funcionalidad que estamos comprobando. Son objetos de relleno.</w:t>
       </w:r>
     </w:p>
     <w:p>
@@ -14119,7 +14584,23 @@
           <w:rFonts w:cstheme="minorHAnsi"/>
           <w:lang w:val="es-ES_tradnl"/>
         </w:rPr>
-        <w:t>a llamadas realizadas durante los test.</w:t>
+        <w:t xml:space="preserve">a llamadas realizadas durante </w:t>
+      </w:r>
+      <w:proofErr w:type="gramStart"/>
+      <w:r>
+        <w:rPr>
+          <w:rFonts w:cstheme="minorHAnsi"/>
+          <w:lang w:val="es-ES_tradnl"/>
+        </w:rPr>
+        <w:t>los test</w:t>
+      </w:r>
+      <w:proofErr w:type="gramEnd"/>
+      <w:r>
+        <w:rPr>
+          <w:rFonts w:cstheme="minorHAnsi"/>
+          <w:lang w:val="es-ES_tradnl"/>
+        </w:rPr>
+        <w:t>.</w:t>
       </w:r>
     </w:p>
     <w:p>
@@ -14258,7 +14739,23 @@
           <w:rFonts w:cstheme="minorHAnsi"/>
           <w:lang w:val="es-ES_tradnl"/>
         </w:rPr>
-        <w:t>Objeto completamente implementado equivalente al objeto real al que pretende simular, pero que falsea algo para que los test sean más fáciles de probar.</w:t>
+        <w:t xml:space="preserve">Objeto completamente implementado equivalente al objeto real al que pretende simular, pero que falsea algo para que </w:t>
+      </w:r>
+      <w:proofErr w:type="gramStart"/>
+      <w:r>
+        <w:rPr>
+          <w:rFonts w:cstheme="minorHAnsi"/>
+          <w:lang w:val="es-ES_tradnl"/>
+        </w:rPr>
+        <w:t>los test</w:t>
+      </w:r>
+      <w:proofErr w:type="gramEnd"/>
+      <w:r>
+        <w:rPr>
+          <w:rFonts w:cstheme="minorHAnsi"/>
+          <w:lang w:val="es-ES_tradnl"/>
+        </w:rPr>
+        <w:t xml:space="preserve"> sean más fáciles de probar.</w:t>
       </w:r>
     </w:p>
     <w:p>
@@ -14521,7 +15018,23 @@
           <w:rFonts w:cstheme="minorHAnsi"/>
           <w:lang w:val="es-ES_tradnl"/>
         </w:rPr>
-        <w:t>funcionalidades únicas. Cada test tiene un único propósito.</w:t>
+        <w:t xml:space="preserve">funcionalidades únicas. </w:t>
+      </w:r>
+      <w:proofErr w:type="gramStart"/>
+      <w:r>
+        <w:rPr>
+          <w:rFonts w:cstheme="minorHAnsi"/>
+          <w:lang w:val="es-ES_tradnl"/>
+        </w:rPr>
+        <w:t>Cada test</w:t>
+      </w:r>
+      <w:proofErr w:type="gramEnd"/>
+      <w:r>
+        <w:rPr>
+          <w:rFonts w:cstheme="minorHAnsi"/>
+          <w:lang w:val="es-ES_tradnl"/>
+        </w:rPr>
+        <w:t xml:space="preserve"> tiene un único propósito.</w:t>
       </w:r>
     </w:p>
     <w:p>
@@ -14809,7 +15322,23 @@
           <w:rFonts w:cstheme="minorHAnsi"/>
           <w:lang w:val="es-ES_tradnl"/>
         </w:rPr>
-        <w:t>, aunque Junit se encarga de crear internamente un test para cada uno de ellos.</w:t>
+        <w:t xml:space="preserve">, aunque Junit se encarga de crear internamente </w:t>
+      </w:r>
+      <w:proofErr w:type="gramStart"/>
+      <w:r>
+        <w:rPr>
+          <w:rFonts w:cstheme="minorHAnsi"/>
+          <w:lang w:val="es-ES_tradnl"/>
+        </w:rPr>
+        <w:t>un test</w:t>
+      </w:r>
+      <w:proofErr w:type="gramEnd"/>
+      <w:r>
+        <w:rPr>
+          <w:rFonts w:cstheme="minorHAnsi"/>
+          <w:lang w:val="es-ES_tradnl"/>
+        </w:rPr>
+        <w:t xml:space="preserve"> para cada uno de ellos.</w:t>
       </w:r>
       <w:r>
         <w:rPr>
@@ -15021,14 +15550,46 @@
           <w:rFonts w:cstheme="minorHAnsi"/>
           <w:lang w:val="es-ES_tradnl"/>
         </w:rPr>
-        <w:t>Aunque se ejecute para diferentes valores, solo se crea un test.</w:t>
-      </w:r>
-      <w:r>
-        <w:rPr>
-          <w:rFonts w:cstheme="minorHAnsi"/>
-          <w:lang w:val="es-ES_tradnl"/>
-        </w:rPr>
-        <w:t xml:space="preserve"> Si uno de ellos falla, el test no continúa.</w:t>
+        <w:t xml:space="preserve">Aunque se ejecute para diferentes valores, solo se crea </w:t>
+      </w:r>
+      <w:proofErr w:type="gramStart"/>
+      <w:r>
+        <w:rPr>
+          <w:rFonts w:cstheme="minorHAnsi"/>
+          <w:lang w:val="es-ES_tradnl"/>
+        </w:rPr>
+        <w:t>un test</w:t>
+      </w:r>
+      <w:proofErr w:type="gramEnd"/>
+      <w:r>
+        <w:rPr>
+          <w:rFonts w:cstheme="minorHAnsi"/>
+          <w:lang w:val="es-ES_tradnl"/>
+        </w:rPr>
+        <w:t>.</w:t>
+      </w:r>
+      <w:r>
+        <w:rPr>
+          <w:rFonts w:cstheme="minorHAnsi"/>
+          <w:lang w:val="es-ES_tradnl"/>
+        </w:rPr>
+        <w:t xml:space="preserve"> Si uno de ellos falla, </w:t>
+      </w:r>
+      <w:proofErr w:type="gramStart"/>
+      <w:r>
+        <w:rPr>
+          <w:rFonts w:cstheme="minorHAnsi"/>
+          <w:lang w:val="es-ES_tradnl"/>
+        </w:rPr>
+        <w:t>el test</w:t>
+      </w:r>
+      <w:proofErr w:type="gramEnd"/>
+      <w:r>
+        <w:rPr>
+          <w:rFonts w:cstheme="minorHAnsi"/>
+          <w:lang w:val="es-ES_tradnl"/>
+        </w:rPr>
+        <w:t xml:space="preserve"> no continúa.</w:t>
       </w:r>
     </w:p>
     <w:p>
@@ -15234,7 +15795,23 @@
           <w:rFonts w:cstheme="minorHAnsi"/>
           <w:lang w:val="es-ES_tradnl"/>
         </w:rPr>
-        <w:t>Mecanismo que permite agregar funcionalidad adicional que se aplica a todas las pruebas de un test.</w:t>
+        <w:t xml:space="preserve">Mecanismo que permite agregar funcionalidad adicional que se aplica a todas las pruebas de </w:t>
+      </w:r>
+      <w:proofErr w:type="gramStart"/>
+      <w:r>
+        <w:rPr>
+          <w:rFonts w:cstheme="minorHAnsi"/>
+          <w:lang w:val="es-ES_tradnl"/>
+        </w:rPr>
+        <w:t>un test</w:t>
+      </w:r>
+      <w:proofErr w:type="gramEnd"/>
+      <w:r>
+        <w:rPr>
+          <w:rFonts w:cstheme="minorHAnsi"/>
+          <w:lang w:val="es-ES_tradnl"/>
+        </w:rPr>
+        <w:t>.</w:t>
       </w:r>
     </w:p>
     <w:p>
@@ -15288,26 +15865,28 @@
           <w:lang w:val="es-ES_tradnl"/>
         </w:rPr>
       </w:pPr>
-    </w:p>
-    <w:p>
-      <w:pPr>
-        <w:pStyle w:val="Prrafodelista"/>
-        <w:numPr>
-          <w:ilvl w:val="0"/>
-          <w:numId w:val="5"/>
-        </w:numPr>
-        <w:spacing w:line="360" w:lineRule="auto"/>
-        <w:rPr>
-          <w:rFonts w:cstheme="minorHAnsi"/>
-          <w:lang w:val="es-ES_tradnl"/>
-        </w:rPr>
-      </w:pPr>
-      <w:r>
-        <w:rPr>
-          <w:rFonts w:cstheme="minorHAnsi"/>
-          <w:lang w:val="es-ES_tradnl"/>
-        </w:rPr>
-        <w:t>Interfaz funcional</w:t>
+      <w:r>
+        <w:rPr>
+          <w:rFonts w:cstheme="minorHAnsi"/>
+          <w:lang w:val="es-ES_tradnl"/>
+        </w:rPr>
+        <w:t xml:space="preserve">Tiene un método llamado </w:t>
+      </w:r>
+      <w:proofErr w:type="spellStart"/>
+      <w:r>
+        <w:rPr>
+          <w:rFonts w:cstheme="minorHAnsi"/>
+          <w:lang w:val="es-ES_tradnl"/>
+        </w:rPr>
+        <w:t>apply</w:t>
+      </w:r>
+      <w:proofErr w:type="spellEnd"/>
+      <w:r>
+        <w:rPr>
+          <w:rFonts w:cstheme="minorHAnsi"/>
+          <w:lang w:val="es-ES_tradnl"/>
+        </w:rPr>
+        <w:t xml:space="preserve"> que hay que implementar.</w:t>
       </w:r>
     </w:p>
     <w:p>
@@ -15325,7 +15904,60 @@
           <w:rFonts w:cstheme="minorHAnsi"/>
           <w:lang w:val="es-ES_tradnl"/>
         </w:rPr>
-        <w:t>Interfaz que tiene un único método abstracto, aunque puede tener otros métodos.</w:t>
+        <w:t>Recibe un test y su descripción</w:t>
+      </w:r>
+      <w:r>
+        <w:rPr>
+          <w:rFonts w:cstheme="minorHAnsi"/>
+          <w:lang w:val="es-ES_tradnl"/>
+        </w:rPr>
+        <w:t xml:space="preserve"> </w:t>
+      </w:r>
+      <w:r>
+        <w:rPr>
+          <w:rFonts w:cstheme="minorHAnsi"/>
+          <w:lang w:val="es-ES_tradnl"/>
+        </w:rPr>
+        <w:t>y</w:t>
+      </w:r>
+      <w:r>
+        <w:rPr>
+          <w:rFonts w:cstheme="minorHAnsi"/>
+          <w:lang w:val="es-ES_tradnl"/>
+        </w:rPr>
+        <w:t>,</w:t>
+      </w:r>
+      <w:r>
+        <w:rPr>
+          <w:rFonts w:cstheme="minorHAnsi"/>
+          <w:lang w:val="es-ES_tradnl"/>
+        </w:rPr>
+        <w:t xml:space="preserve"> dentro, hay que llamar a la función </w:t>
+      </w:r>
+      <w:proofErr w:type="spellStart"/>
+      <w:proofErr w:type="gramStart"/>
+      <w:r>
+        <w:rPr>
+          <w:rFonts w:cstheme="minorHAnsi"/>
+          <w:lang w:val="es-ES_tradnl"/>
+        </w:rPr>
+        <w:t>evaluate</w:t>
+      </w:r>
+      <w:proofErr w:type="spellEnd"/>
+      <w:r>
+        <w:rPr>
+          <w:rFonts w:cstheme="minorHAnsi"/>
+          <w:lang w:val="es-ES_tradnl"/>
+        </w:rPr>
+        <w:t>(</w:t>
+      </w:r>
+      <w:proofErr w:type="gramEnd"/>
+      <w:r>
+        <w:rPr>
+          <w:rFonts w:cstheme="minorHAnsi"/>
+          <w:lang w:val="es-ES_tradnl"/>
+        </w:rPr>
+        <w:t>) para que se pueda ejecutar.</w:t>
       </w:r>
     </w:p>
     <w:p>
@@ -15343,14 +15975,23 @@
           <w:rFonts w:cstheme="minorHAnsi"/>
           <w:lang w:val="es-ES_tradnl"/>
         </w:rPr>
-        <w:t>Se pueden utilizar como des</w:t>
-      </w:r>
-      <w:r>
-        <w:rPr>
-          <w:rFonts w:cstheme="minorHAnsi"/>
-          <w:lang w:val="es-ES_tradnl"/>
-        </w:rPr>
-        <w:t>tino de una asignación de una expresión lambda o como referencia de un método.</w:t>
+        <w:t xml:space="preserve">Devolveremos un </w:t>
+      </w:r>
+      <w:proofErr w:type="gramStart"/>
+      <w:r>
+        <w:rPr>
+          <w:rFonts w:cstheme="minorHAnsi"/>
+          <w:lang w:val="es-ES_tradnl"/>
+        </w:rPr>
+        <w:t>nuevo test</w:t>
+      </w:r>
+      <w:proofErr w:type="gramEnd"/>
+      <w:r>
+        <w:rPr>
+          <w:rFonts w:cstheme="minorHAnsi"/>
+          <w:lang w:val="es-ES_tradnl"/>
+        </w:rPr>
+        <w:t xml:space="preserve"> con las condiciones que le hemos indicado dentro de nuestra regla.</w:t>
       </w:r>
     </w:p>
     <w:p>
@@ -15368,51 +16009,44 @@
           <w:rFonts w:cstheme="minorHAnsi"/>
           <w:lang w:val="es-ES_tradnl"/>
         </w:rPr>
-        <w:t>Está</w:t>
-      </w:r>
-      <w:r>
-        <w:rPr>
-          <w:rFonts w:cstheme="minorHAnsi"/>
-          <w:lang w:val="es-ES_tradnl"/>
-        </w:rPr>
-        <w:t>n</w:t>
-      </w:r>
-      <w:r>
-        <w:rPr>
-          <w:rFonts w:cstheme="minorHAnsi"/>
-          <w:lang w:val="es-ES_tradnl"/>
-        </w:rPr>
-        <w:t xml:space="preserve"> definida</w:t>
-      </w:r>
-      <w:r>
-        <w:rPr>
-          <w:rFonts w:cstheme="minorHAnsi"/>
-          <w:lang w:val="es-ES_tradnl"/>
-        </w:rPr>
-        <w:t>s</w:t>
-      </w:r>
-      <w:r>
-        <w:rPr>
-          <w:rFonts w:cstheme="minorHAnsi"/>
-          <w:lang w:val="es-ES_tradnl"/>
-        </w:rPr>
-        <w:t xml:space="preserve"> dentro del paquete </w:t>
-      </w:r>
-      <w:proofErr w:type="spellStart"/>
-      <w:r>
-        <w:rPr>
-          <w:rFonts w:cstheme="minorHAnsi"/>
-          <w:lang w:val="es-ES_tradnl"/>
-        </w:rPr>
-        <w:t>java.util.function</w:t>
-      </w:r>
-      <w:proofErr w:type="spellEnd"/>
-      <w:r>
-        <w:rPr>
-          <w:rFonts w:cstheme="minorHAnsi"/>
-          <w:lang w:val="es-ES_tradnl"/>
-        </w:rPr>
-        <w:t>.</w:t>
+        <w:t xml:space="preserve">En el ejemplo, lo que hemos hecho es mostrar la frase Hola mundo y la hora actual antes de ejecutar </w:t>
+      </w:r>
+      <w:proofErr w:type="gramStart"/>
+      <w:r>
+        <w:rPr>
+          <w:rFonts w:cstheme="minorHAnsi"/>
+          <w:lang w:val="es-ES_tradnl"/>
+        </w:rPr>
+        <w:t>el test</w:t>
+      </w:r>
+      <w:proofErr w:type="gramEnd"/>
+      <w:r>
+        <w:rPr>
+          <w:rFonts w:cstheme="minorHAnsi"/>
+          <w:lang w:val="es-ES_tradnl"/>
+        </w:rPr>
+        <w:t xml:space="preserve"> </w:t>
+      </w:r>
+      <w:r>
+        <w:rPr>
+          <w:rFonts w:cstheme="minorHAnsi"/>
+          <w:lang w:val="es-ES_tradnl"/>
+        </w:rPr>
+        <w:t>y</w:t>
+      </w:r>
+      <w:r>
+        <w:rPr>
+          <w:rFonts w:cstheme="minorHAnsi"/>
+          <w:lang w:val="es-ES_tradnl"/>
+        </w:rPr>
+        <w:t>,</w:t>
+      </w:r>
+      <w:r>
+        <w:rPr>
+          <w:rFonts w:cstheme="minorHAnsi"/>
+          <w:lang w:val="es-ES_tradnl"/>
+        </w:rPr>
+        <w:t xml:space="preserve"> justo al terminar, escribimos el tiempo que ha tardado en ejecutarse la prueba.</w:t>
       </w:r>
     </w:p>
     <w:p>
@@ -15427,85 +16061,14 @@
       </w:pPr>
       <w:r>
         <w:rPr>
-          <w:rFonts w:cstheme="minorHAnsi"/>
-          <w:lang w:val="es-ES_tradnl"/>
-        </w:rPr>
-        <w:t>Algunos tipos de interfaces funcionales son:</w:t>
-      </w:r>
-    </w:p>
-    <w:p>
-      <w:pPr>
-        <w:pStyle w:val="Prrafodelista"/>
-        <w:numPr>
-          <w:ilvl w:val="0"/>
-          <w:numId w:val="3"/>
-        </w:numPr>
-        <w:spacing w:line="360" w:lineRule="auto"/>
-        <w:ind w:left="720"/>
-        <w:rPr>
-          <w:rFonts w:cstheme="minorHAnsi"/>
-          <w:lang w:val="es-ES_tradnl"/>
-        </w:rPr>
-      </w:pPr>
-      <w:proofErr w:type="spellStart"/>
-      <w:r>
-        <w:rPr>
-          <w:rFonts w:cstheme="minorHAnsi"/>
-          <w:lang w:val="es-ES_tradnl"/>
-        </w:rPr>
-        <w:t>Consumer</w:t>
-      </w:r>
-      <w:proofErr w:type="spellEnd"/>
-    </w:p>
-    <w:p>
-      <w:pPr>
-        <w:pStyle w:val="Prrafodelista"/>
-        <w:spacing w:line="360" w:lineRule="auto"/>
-        <w:rPr>
-          <w:rFonts w:cstheme="minorHAnsi"/>
-          <w:lang w:val="es-ES_tradnl"/>
-        </w:rPr>
-      </w:pPr>
-      <w:r>
-        <w:rPr>
-          <w:rFonts w:cstheme="minorHAnsi"/>
-          <w:lang w:val="es-ES_tradnl"/>
-        </w:rPr>
-        <w:t xml:space="preserve">Interfaz funcional que </w:t>
-      </w:r>
-      <w:r>
-        <w:rPr>
-          <w:rFonts w:cstheme="minorHAnsi"/>
-          <w:lang w:val="es-ES_tradnl"/>
-        </w:rPr>
-        <w:t>acepta</w:t>
-      </w:r>
-      <w:r>
-        <w:rPr>
-          <w:rFonts w:cstheme="minorHAnsi"/>
-          <w:lang w:val="es-ES_tradnl"/>
-        </w:rPr>
-        <w:t xml:space="preserve"> un único argumento de entrada y no devuelve ningún resultado.</w:t>
-      </w:r>
-    </w:p>
-    <w:p>
-      <w:pPr>
-        <w:pStyle w:val="Prrafodelista"/>
-        <w:spacing w:line="360" w:lineRule="auto"/>
-        <w:rPr>
-          <w:rFonts w:cstheme="minorHAnsi"/>
-          <w:lang w:val="es-ES_tradnl"/>
-        </w:rPr>
-      </w:pPr>
-      <w:r>
-        <w:rPr>
           <w:noProof/>
         </w:rPr>
+        <w:lastRenderedPageBreak/>
         <w:drawing>
-          <wp:inline distT="0" distB="0" distL="0" distR="0" wp14:anchorId="4A3171B2" wp14:editId="025EAC26">
-            <wp:extent cx="2628900" cy="904290"/>
-            <wp:effectExtent l="0" t="0" r="0" b="0"/>
-            <wp:docPr id="56" name="Imagen 56"/>
+          <wp:inline distT="0" distB="0" distL="0" distR="0" wp14:anchorId="29B43774" wp14:editId="563EBCAB">
+            <wp:extent cx="5772150" cy="2524297"/>
+            <wp:effectExtent l="0" t="0" r="0" b="9525"/>
+            <wp:docPr id="62" name="Imagen 62"/>
             <wp:cNvGraphicFramePr>
               <a:graphicFrameLocks xmlns:a="http://schemas.openxmlformats.org/drawingml/2006/main" noChangeAspect="1"/>
             </wp:cNvGraphicFramePr>
@@ -15525,7 +16088,7 @@
                   <pic:spPr>
                     <a:xfrm>
                       <a:off x="0" y="0"/>
-                      <a:ext cx="2662683" cy="915911"/>
+                      <a:ext cx="5802212" cy="2537444"/>
                     </a:xfrm>
                     <a:prstGeom prst="rect">
                       <a:avLst/>
@@ -15542,23 +16105,41 @@
       <w:pPr>
         <w:pStyle w:val="Prrafodelista"/>
         <w:spacing w:line="360" w:lineRule="auto"/>
-        <w:rPr>
-          <w:rFonts w:cstheme="minorHAnsi"/>
-          <w:lang w:val="es-ES_tradnl"/>
-        </w:rPr>
-      </w:pPr>
-      <w:r>
-        <w:rPr>
-          <w:rFonts w:cstheme="minorHAnsi"/>
-          <w:lang w:val="es-ES_tradnl"/>
-        </w:rPr>
-        <w:t>Se construyen de la siguiente manera:</w:t>
-      </w:r>
-    </w:p>
-    <w:p>
-      <w:pPr>
-        <w:pStyle w:val="Prrafodelista"/>
-        <w:spacing w:line="360" w:lineRule="auto"/>
+        <w:ind w:left="360"/>
+        <w:rPr>
+          <w:rFonts w:cstheme="minorHAnsi"/>
+          <w:lang w:val="es-ES_tradnl"/>
+        </w:rPr>
+      </w:pPr>
+      <w:r>
+        <w:rPr>
+          <w:rFonts w:cstheme="minorHAnsi"/>
+          <w:lang w:val="es-ES_tradnl"/>
+        </w:rPr>
+        <w:t xml:space="preserve">Una vez creada nuestra rule, tenemos que poner la sentencia que aparece a continuación dentro de nuestra clase </w:t>
+      </w:r>
+      <w:proofErr w:type="gramStart"/>
+      <w:r>
+        <w:rPr>
+          <w:rFonts w:cstheme="minorHAnsi"/>
+          <w:lang w:val="es-ES_tradnl"/>
+        </w:rPr>
+        <w:t>de test</w:t>
+      </w:r>
+      <w:proofErr w:type="gramEnd"/>
+      <w:r>
+        <w:rPr>
+          <w:rFonts w:cstheme="minorHAnsi"/>
+          <w:lang w:val="es-ES_tradnl"/>
+        </w:rPr>
+        <w:t>:</w:t>
+      </w:r>
+    </w:p>
+    <w:p>
+      <w:pPr>
+        <w:pStyle w:val="Prrafodelista"/>
+        <w:spacing w:line="360" w:lineRule="auto"/>
+        <w:ind w:left="360"/>
         <w:rPr>
           <w:rFonts w:cstheme="minorHAnsi"/>
           <w:lang w:val="es-ES_tradnl"/>
@@ -15569,10 +16150,10 @@
           <w:noProof/>
         </w:rPr>
         <w:drawing>
-          <wp:inline distT="0" distB="0" distL="0" distR="0" wp14:anchorId="2C634EE1" wp14:editId="60840B05">
-            <wp:extent cx="3714750" cy="223217"/>
-            <wp:effectExtent l="0" t="0" r="0" b="5715"/>
-            <wp:docPr id="53" name="Imagen 53"/>
+          <wp:inline distT="0" distB="0" distL="0" distR="0" wp14:anchorId="1BE01355" wp14:editId="685987A2">
+            <wp:extent cx="4806950" cy="342546"/>
+            <wp:effectExtent l="0" t="0" r="0" b="635"/>
+            <wp:docPr id="64" name="Imagen 64"/>
             <wp:cNvGraphicFramePr>
               <a:graphicFrameLocks xmlns:a="http://schemas.openxmlformats.org/drawingml/2006/main" noChangeAspect="1"/>
             </wp:cNvGraphicFramePr>
@@ -15592,7 +16173,7 @@
                   <pic:spPr>
                     <a:xfrm>
                       <a:off x="0" y="0"/>
-                      <a:ext cx="4090800" cy="245814"/>
+                      <a:ext cx="5057771" cy="360420"/>
                     </a:xfrm>
                     <a:prstGeom prst="rect">
                       <a:avLst/>
@@ -15608,49 +16189,154 @@
     <w:p>
       <w:pPr>
         <w:pStyle w:val="Prrafodelista"/>
+        <w:spacing w:line="360" w:lineRule="auto"/>
+        <w:ind w:left="360"/>
+        <w:rPr>
+          <w:rFonts w:cstheme="minorHAnsi"/>
+          <w:u w:val="single"/>
+          <w:lang w:val="es-ES_tradnl"/>
+        </w:rPr>
+      </w:pPr>
+      <w:r>
+        <w:rPr>
+          <w:rFonts w:cstheme="minorHAnsi"/>
+          <w:lang w:val="es-ES_tradnl"/>
+        </w:rPr>
+        <w:t xml:space="preserve">Se ejecutará antes de cada uno de </w:t>
+      </w:r>
+      <w:proofErr w:type="gramStart"/>
+      <w:r>
+        <w:rPr>
+          <w:rFonts w:cstheme="minorHAnsi"/>
+          <w:lang w:val="es-ES_tradnl"/>
+        </w:rPr>
+        <w:t>los test</w:t>
+      </w:r>
+      <w:proofErr w:type="gramEnd"/>
+      <w:r>
+        <w:rPr>
+          <w:rFonts w:cstheme="minorHAnsi"/>
+          <w:lang w:val="es-ES_tradnl"/>
+        </w:rPr>
+        <w:t xml:space="preserve"> que tengamos</w:t>
+      </w:r>
+    </w:p>
+    <w:p>
+      <w:pPr>
+        <w:pStyle w:val="Prrafodelista"/>
+        <w:spacing w:line="360" w:lineRule="auto"/>
+        <w:ind w:left="360"/>
+        <w:rPr>
+          <w:rFonts w:cstheme="minorHAnsi"/>
+          <w:lang w:val="es-ES_tradnl"/>
+        </w:rPr>
+      </w:pPr>
+    </w:p>
+    <w:p>
+      <w:pPr>
+        <w:pStyle w:val="Prrafodelista"/>
         <w:numPr>
           <w:ilvl w:val="0"/>
-          <w:numId w:val="3"/>
+          <w:numId w:val="5"/>
         </w:numPr>
         <w:spacing w:line="360" w:lineRule="auto"/>
-        <w:ind w:left="720"/>
-        <w:rPr>
-          <w:rFonts w:cstheme="minorHAnsi"/>
-          <w:lang w:val="es-ES_tradnl"/>
-        </w:rPr>
-      </w:pPr>
-      <w:proofErr w:type="spellStart"/>
-      <w:r>
-        <w:rPr>
-          <w:rFonts w:cstheme="minorHAnsi"/>
-          <w:lang w:val="es-ES_tradnl"/>
-        </w:rPr>
-        <w:lastRenderedPageBreak/>
-        <w:t>Function</w:t>
-      </w:r>
-      <w:proofErr w:type="spellEnd"/>
-    </w:p>
-    <w:p>
-      <w:pPr>
-        <w:pStyle w:val="Prrafodelista"/>
-        <w:spacing w:line="360" w:lineRule="auto"/>
-        <w:rPr>
-          <w:rFonts w:cstheme="minorHAnsi"/>
-          <w:lang w:val="es-ES_tradnl"/>
-        </w:rPr>
-      </w:pPr>
-      <w:r>
-        <w:rPr>
-          <w:rFonts w:cstheme="minorHAnsi"/>
-          <w:lang w:val="es-ES_tradnl"/>
-        </w:rPr>
-        <w:t>Interfaz funcional que recibe uno o más parámetros y produce una salida.</w:t>
-      </w:r>
-    </w:p>
-    <w:p>
-      <w:pPr>
-        <w:pStyle w:val="Prrafodelista"/>
-        <w:spacing w:line="360" w:lineRule="auto"/>
+        <w:rPr>
+          <w:rFonts w:cstheme="minorHAnsi"/>
+          <w:lang w:val="es-ES_tradnl"/>
+        </w:rPr>
+      </w:pPr>
+      <w:r>
+        <w:rPr>
+          <w:rFonts w:cstheme="minorHAnsi"/>
+          <w:lang w:val="es-ES_tradnl"/>
+        </w:rPr>
+        <w:t>Expresiones Lambda</w:t>
+      </w:r>
+    </w:p>
+    <w:p>
+      <w:pPr>
+        <w:pStyle w:val="Prrafodelista"/>
+        <w:spacing w:line="360" w:lineRule="auto"/>
+        <w:ind w:left="360"/>
+        <w:rPr>
+          <w:rFonts w:cstheme="minorHAnsi"/>
+          <w:lang w:val="es-ES_tradnl"/>
+        </w:rPr>
+      </w:pPr>
+      <w:r>
+        <w:rPr>
+          <w:rFonts w:cstheme="minorHAnsi"/>
+          <w:lang w:val="es-ES_tradnl"/>
+        </w:rPr>
+        <w:t>Son funciones anónimas que se escriben en el mismo lugar en el que se usan.</w:t>
+      </w:r>
+    </w:p>
+    <w:p>
+      <w:pPr>
+        <w:pStyle w:val="Prrafodelista"/>
+        <w:spacing w:line="360" w:lineRule="auto"/>
+        <w:ind w:left="360"/>
+        <w:rPr>
+          <w:rFonts w:cstheme="minorHAnsi"/>
+          <w:lang w:val="es-ES_tradnl"/>
+        </w:rPr>
+      </w:pPr>
+      <w:r>
+        <w:rPr>
+          <w:rFonts w:cstheme="minorHAnsi"/>
+          <w:lang w:val="es-ES_tradnl"/>
+        </w:rPr>
+        <w:t>Como cualquier función, reciben 0 o más argumentos y devuelven uno o ningún valor de retorno.</w:t>
+      </w:r>
+    </w:p>
+    <w:p>
+      <w:pPr>
+        <w:pStyle w:val="Prrafodelista"/>
+        <w:spacing w:line="360" w:lineRule="auto"/>
+        <w:ind w:left="360"/>
+        <w:rPr>
+          <w:rFonts w:cstheme="minorHAnsi"/>
+          <w:lang w:val="es-ES_tradnl"/>
+        </w:rPr>
+      </w:pPr>
+      <w:r>
+        <w:rPr>
+          <w:rFonts w:cstheme="minorHAnsi"/>
+          <w:lang w:val="es-ES_tradnl"/>
+        </w:rPr>
+        <w:t>Desde ellas se puede acceder a las variables locales del método en el que se usan, pero sola las podrá utilizar para lectura, en ningún caso será capaz de modificarlas.</w:t>
+      </w:r>
+    </w:p>
+    <w:p>
+      <w:pPr>
+        <w:pStyle w:val="Prrafodelista"/>
+        <w:spacing w:line="360" w:lineRule="auto"/>
+        <w:ind w:left="360"/>
+        <w:rPr>
+          <w:rFonts w:cstheme="minorHAnsi"/>
+          <w:lang w:val="es-ES_tradnl"/>
+        </w:rPr>
+      </w:pPr>
+      <w:r>
+        <w:rPr>
+          <w:rFonts w:cstheme="minorHAnsi"/>
+          <w:lang w:val="es-ES_tradnl"/>
+        </w:rPr>
+        <w:t>La sintaxis es muy sencilla. Tendremos una primera parte donde aparecen los parámetros que va a utilizar y una segunda en la que tendremos el cuerpo de la función</w:t>
+      </w:r>
+      <w:r>
+        <w:rPr>
+          <w:rFonts w:cstheme="minorHAnsi"/>
+          <w:lang w:val="es-ES_tradnl"/>
+        </w:rPr>
+        <w:t>, que especifica las acciones a realizar. Irá entre llaves si consta de más de una expresión. Para separar ambas partes se utiliza el operador lambda, también llamado operador flecha (-&gt;).</w:t>
+      </w:r>
+    </w:p>
+    <w:p>
+      <w:pPr>
+        <w:pStyle w:val="Prrafodelista"/>
+        <w:spacing w:line="360" w:lineRule="auto"/>
+        <w:ind w:left="360"/>
         <w:rPr>
           <w:rFonts w:cstheme="minorHAnsi"/>
           <w:lang w:val="es-ES_tradnl"/>
@@ -15661,10 +16347,10 @@
           <w:noProof/>
         </w:rPr>
         <w:drawing>
-          <wp:inline distT="0" distB="0" distL="0" distR="0" wp14:anchorId="27B96E5C" wp14:editId="66A32096">
-            <wp:extent cx="2552700" cy="1210677"/>
-            <wp:effectExtent l="0" t="0" r="0" b="8890"/>
-            <wp:docPr id="58" name="Imagen 58"/>
+          <wp:inline distT="0" distB="0" distL="0" distR="0" wp14:anchorId="32DA987E" wp14:editId="647C6815">
+            <wp:extent cx="2444750" cy="366197"/>
+            <wp:effectExtent l="0" t="0" r="0" b="0"/>
+            <wp:docPr id="65" name="Imagen 65"/>
             <wp:cNvGraphicFramePr>
               <a:graphicFrameLocks xmlns:a="http://schemas.openxmlformats.org/drawingml/2006/main" noChangeAspect="1"/>
             </wp:cNvGraphicFramePr>
@@ -15684,7 +16370,7 @@
                   <pic:spPr>
                     <a:xfrm>
                       <a:off x="0" y="0"/>
-                      <a:ext cx="2582850" cy="1224976"/>
+                      <a:ext cx="2620580" cy="392534"/>
                     </a:xfrm>
                     <a:prstGeom prst="rect">
                       <a:avLst/>
@@ -15701,17 +16387,321 @@
       <w:pPr>
         <w:pStyle w:val="Prrafodelista"/>
         <w:spacing w:line="360" w:lineRule="auto"/>
-        <w:rPr>
-          <w:rFonts w:cstheme="minorHAnsi"/>
-          <w:lang w:val="es-ES_tradnl"/>
-        </w:rPr>
-      </w:pPr>
-      <w:r>
-        <w:rPr>
-          <w:rFonts w:cstheme="minorHAnsi"/>
-          <w:lang w:val="es-ES_tradnl"/>
-        </w:rPr>
-        <w:t>Se construyen como sigue:</w:t>
+        <w:ind w:left="360"/>
+        <w:rPr>
+          <w:rFonts w:cstheme="minorHAnsi"/>
+          <w:lang w:val="es-ES_tradnl"/>
+        </w:rPr>
+      </w:pPr>
+    </w:p>
+    <w:p>
+      <w:pPr>
+        <w:pStyle w:val="Prrafodelista"/>
+        <w:numPr>
+          <w:ilvl w:val="0"/>
+          <w:numId w:val="5"/>
+        </w:numPr>
+        <w:spacing w:line="360" w:lineRule="auto"/>
+        <w:rPr>
+          <w:rFonts w:cstheme="minorHAnsi"/>
+          <w:lang w:val="es-ES_tradnl"/>
+        </w:rPr>
+      </w:pPr>
+      <w:r>
+        <w:rPr>
+          <w:rFonts w:cstheme="minorHAnsi"/>
+          <w:lang w:val="es-ES_tradnl"/>
+        </w:rPr>
+        <w:t>Interfaz funcional</w:t>
+      </w:r>
+    </w:p>
+    <w:p>
+      <w:pPr>
+        <w:pStyle w:val="Prrafodelista"/>
+        <w:spacing w:line="360" w:lineRule="auto"/>
+        <w:ind w:left="360"/>
+        <w:rPr>
+          <w:rFonts w:cstheme="minorHAnsi"/>
+          <w:lang w:val="es-ES_tradnl"/>
+        </w:rPr>
+      </w:pPr>
+      <w:r>
+        <w:rPr>
+          <w:rFonts w:cstheme="minorHAnsi"/>
+          <w:lang w:val="es-ES_tradnl"/>
+        </w:rPr>
+        <w:t>Tipo de i</w:t>
+      </w:r>
+      <w:r>
+        <w:rPr>
+          <w:rFonts w:cstheme="minorHAnsi"/>
+          <w:lang w:val="es-ES_tradnl"/>
+        </w:rPr>
+        <w:t>nterfaz que tiene un único método abstracto</w:t>
+      </w:r>
+      <w:r>
+        <w:rPr>
+          <w:rFonts w:cstheme="minorHAnsi"/>
+          <w:lang w:val="es-ES_tradnl"/>
+        </w:rPr>
+        <w:t>.</w:t>
+      </w:r>
+    </w:p>
+    <w:p>
+      <w:pPr>
+        <w:pStyle w:val="Prrafodelista"/>
+        <w:spacing w:line="360" w:lineRule="auto"/>
+        <w:ind w:left="360"/>
+        <w:rPr>
+          <w:rFonts w:cstheme="minorHAnsi"/>
+          <w:lang w:val="es-ES_tradnl"/>
+        </w:rPr>
+      </w:pPr>
+      <w:r>
+        <w:rPr>
+          <w:rFonts w:cstheme="minorHAnsi"/>
+          <w:lang w:val="es-ES_tradnl"/>
+        </w:rPr>
+        <w:t>Estas interfaces pueden tener además otros métodos predeterminados (default) o estáticos, pero no puede haber ninguno más que sea abstracto</w:t>
+      </w:r>
+      <w:r>
+        <w:rPr>
+          <w:rFonts w:cstheme="minorHAnsi"/>
+          <w:lang w:val="es-ES_tradnl"/>
+        </w:rPr>
+        <w:t>.</w:t>
+      </w:r>
+    </w:p>
+    <w:p>
+      <w:pPr>
+        <w:pStyle w:val="Prrafodelista"/>
+        <w:spacing w:line="360" w:lineRule="auto"/>
+        <w:ind w:left="360"/>
+        <w:rPr>
+          <w:rFonts w:cstheme="minorHAnsi"/>
+          <w:lang w:val="es-ES_tradnl"/>
+        </w:rPr>
+      </w:pPr>
+      <w:r>
+        <w:rPr>
+          <w:rFonts w:cstheme="minorHAnsi"/>
+          <w:lang w:val="es-ES_tradnl"/>
+        </w:rPr>
+        <w:t>Se pueden utilizar como des</w:t>
+      </w:r>
+      <w:r>
+        <w:rPr>
+          <w:rFonts w:cstheme="minorHAnsi"/>
+          <w:lang w:val="es-ES_tradnl"/>
+        </w:rPr>
+        <w:t>tino de una asignación de una expresión lambda</w:t>
+      </w:r>
+      <w:r>
+        <w:rPr>
+          <w:rFonts w:cstheme="minorHAnsi"/>
+          <w:lang w:val="es-ES_tradnl"/>
+        </w:rPr>
+        <w:t xml:space="preserve">, </w:t>
+      </w:r>
+      <w:r>
+        <w:rPr>
+          <w:rFonts w:cstheme="minorHAnsi"/>
+          <w:lang w:val="es-ES_tradnl"/>
+        </w:rPr>
+        <w:t>como referencia de un método</w:t>
+      </w:r>
+      <w:r>
+        <w:rPr>
+          <w:rFonts w:cstheme="minorHAnsi"/>
+          <w:lang w:val="es-ES_tradnl"/>
+        </w:rPr>
+        <w:t xml:space="preserve"> o como referencia a un constructor</w:t>
+      </w:r>
+      <w:r>
+        <w:rPr>
+          <w:rFonts w:cstheme="minorHAnsi"/>
+          <w:lang w:val="es-ES_tradnl"/>
+        </w:rPr>
+        <w:t>.</w:t>
+      </w:r>
+    </w:p>
+    <w:p>
+      <w:pPr>
+        <w:pStyle w:val="Prrafodelista"/>
+        <w:spacing w:line="360" w:lineRule="auto"/>
+        <w:ind w:left="360"/>
+        <w:rPr>
+          <w:rFonts w:cstheme="minorHAnsi"/>
+          <w:lang w:val="es-ES_tradnl"/>
+        </w:rPr>
+      </w:pPr>
+      <w:r>
+        <w:rPr>
+          <w:rFonts w:cstheme="minorHAnsi"/>
+          <w:lang w:val="es-ES_tradnl"/>
+        </w:rPr>
+        <w:lastRenderedPageBreak/>
+        <w:t>Está</w:t>
+      </w:r>
+      <w:r>
+        <w:rPr>
+          <w:rFonts w:cstheme="minorHAnsi"/>
+          <w:lang w:val="es-ES_tradnl"/>
+        </w:rPr>
+        <w:t>n</w:t>
+      </w:r>
+      <w:r>
+        <w:rPr>
+          <w:rFonts w:cstheme="minorHAnsi"/>
+          <w:lang w:val="es-ES_tradnl"/>
+        </w:rPr>
+        <w:t xml:space="preserve"> definida</w:t>
+      </w:r>
+      <w:r>
+        <w:rPr>
+          <w:rFonts w:cstheme="minorHAnsi"/>
+          <w:lang w:val="es-ES_tradnl"/>
+        </w:rPr>
+        <w:t>s</w:t>
+      </w:r>
+      <w:r>
+        <w:rPr>
+          <w:rFonts w:cstheme="minorHAnsi"/>
+          <w:lang w:val="es-ES_tradnl"/>
+        </w:rPr>
+        <w:t xml:space="preserve"> dentro del paquete </w:t>
+      </w:r>
+      <w:proofErr w:type="spellStart"/>
+      <w:proofErr w:type="gramStart"/>
+      <w:r>
+        <w:rPr>
+          <w:rFonts w:cstheme="minorHAnsi"/>
+          <w:lang w:val="es-ES_tradnl"/>
+        </w:rPr>
+        <w:t>java.util</w:t>
+      </w:r>
+      <w:proofErr w:type="gramEnd"/>
+      <w:r>
+        <w:rPr>
+          <w:rFonts w:cstheme="minorHAnsi"/>
+          <w:lang w:val="es-ES_tradnl"/>
+        </w:rPr>
+        <w:t>.function</w:t>
+      </w:r>
+      <w:proofErr w:type="spellEnd"/>
+      <w:r>
+        <w:rPr>
+          <w:rFonts w:cstheme="minorHAnsi"/>
+          <w:lang w:val="es-ES_tradnl"/>
+        </w:rPr>
+        <w:t>.</w:t>
+      </w:r>
+    </w:p>
+    <w:p>
+      <w:pPr>
+        <w:pStyle w:val="Prrafodelista"/>
+        <w:spacing w:line="360" w:lineRule="auto"/>
+        <w:ind w:left="360"/>
+        <w:rPr>
+          <w:rFonts w:cstheme="minorHAnsi"/>
+          <w:lang w:val="es-ES_tradnl"/>
+        </w:rPr>
+      </w:pPr>
+      <w:r>
+        <w:rPr>
+          <w:rFonts w:cstheme="minorHAnsi"/>
+          <w:lang w:val="es-ES_tradnl"/>
+        </w:rPr>
+        <w:t xml:space="preserve">Lo mejor es anotarlas con @FuncionalInterface, </w:t>
+      </w:r>
+      <w:proofErr w:type="gramStart"/>
+      <w:r>
+        <w:rPr>
+          <w:rFonts w:cstheme="minorHAnsi"/>
+          <w:lang w:val="es-ES_tradnl"/>
+        </w:rPr>
+        <w:t>ya que</w:t>
+      </w:r>
+      <w:proofErr w:type="gramEnd"/>
+      <w:r>
+        <w:rPr>
+          <w:rFonts w:cstheme="minorHAnsi"/>
+          <w:lang w:val="es-ES_tradnl"/>
+        </w:rPr>
+        <w:t xml:space="preserve"> si no cumplimos las reglas, el propio IDE nos va a avisar del error.</w:t>
+      </w:r>
+    </w:p>
+    <w:p>
+      <w:pPr>
+        <w:pStyle w:val="Prrafodelista"/>
+        <w:spacing w:line="360" w:lineRule="auto"/>
+        <w:ind w:left="360"/>
+        <w:rPr>
+          <w:rFonts w:cstheme="minorHAnsi"/>
+          <w:lang w:val="es-ES_tradnl"/>
+        </w:rPr>
+      </w:pPr>
+      <w:r>
+        <w:rPr>
+          <w:rFonts w:cstheme="minorHAnsi"/>
+          <w:lang w:val="es-ES_tradnl"/>
+        </w:rPr>
+        <w:t>Algunos tipos de interfaces funcionales son:</w:t>
+      </w:r>
+    </w:p>
+    <w:p>
+      <w:pPr>
+        <w:pStyle w:val="Prrafodelista"/>
+        <w:numPr>
+          <w:ilvl w:val="0"/>
+          <w:numId w:val="3"/>
+        </w:numPr>
+        <w:spacing w:line="360" w:lineRule="auto"/>
+        <w:ind w:left="720"/>
+        <w:rPr>
+          <w:rFonts w:cstheme="minorHAnsi"/>
+          <w:lang w:val="es-ES_tradnl"/>
+        </w:rPr>
+      </w:pPr>
+      <w:proofErr w:type="spellStart"/>
+      <w:r>
+        <w:rPr>
+          <w:rFonts w:cstheme="minorHAnsi"/>
+          <w:lang w:val="es-ES_tradnl"/>
+        </w:rPr>
+        <w:t>Consumer</w:t>
+      </w:r>
+      <w:proofErr w:type="spellEnd"/>
+    </w:p>
+    <w:p>
+      <w:pPr>
+        <w:pStyle w:val="Prrafodelista"/>
+        <w:spacing w:line="360" w:lineRule="auto"/>
+        <w:rPr>
+          <w:rFonts w:cstheme="minorHAnsi"/>
+          <w:lang w:val="es-ES_tradnl"/>
+        </w:rPr>
+      </w:pPr>
+      <w:r>
+        <w:rPr>
+          <w:rFonts w:cstheme="minorHAnsi"/>
+          <w:lang w:val="es-ES_tradnl"/>
+        </w:rPr>
+        <w:t xml:space="preserve">Interfaz funcional que </w:t>
+      </w:r>
+      <w:r>
+        <w:rPr>
+          <w:rFonts w:cstheme="minorHAnsi"/>
+          <w:lang w:val="es-ES_tradnl"/>
+        </w:rPr>
+        <w:t>acepta</w:t>
+      </w:r>
+      <w:r>
+        <w:rPr>
+          <w:rFonts w:cstheme="minorHAnsi"/>
+          <w:lang w:val="es-ES_tradnl"/>
+        </w:rPr>
+        <w:t xml:space="preserve"> un único argumento de entrada y no devuelve ningún resultado.</w:t>
       </w:r>
     </w:p>
     <w:p>
@@ -15728,10 +16718,10 @@
           <w:noProof/>
         </w:rPr>
         <w:drawing>
-          <wp:inline distT="0" distB="0" distL="0" distR="0" wp14:anchorId="64DBB705" wp14:editId="0F6DCE4F">
-            <wp:extent cx="4279900" cy="203325"/>
-            <wp:effectExtent l="0" t="0" r="6350" b="6350"/>
-            <wp:docPr id="60" name="Imagen 60"/>
+          <wp:inline distT="0" distB="0" distL="0" distR="0" wp14:anchorId="4A3171B2" wp14:editId="025EAC26">
+            <wp:extent cx="2628900" cy="904290"/>
+            <wp:effectExtent l="0" t="0" r="0" b="0"/>
+            <wp:docPr id="56" name="Imagen 56"/>
             <wp:cNvGraphicFramePr>
               <a:graphicFrameLocks xmlns:a="http://schemas.openxmlformats.org/drawingml/2006/main" noChangeAspect="1"/>
             </wp:cNvGraphicFramePr>
@@ -15751,7 +16741,7 @@
                   <pic:spPr>
                     <a:xfrm>
                       <a:off x="0" y="0"/>
-                      <a:ext cx="5175204" cy="245858"/>
+                      <a:ext cx="2662683" cy="915911"/>
                     </a:xfrm>
                     <a:prstGeom prst="rect">
                       <a:avLst/>
@@ -15767,63 +16757,18 @@
     <w:p>
       <w:pPr>
         <w:pStyle w:val="Prrafodelista"/>
-        <w:numPr>
-          <w:ilvl w:val="0"/>
-          <w:numId w:val="3"/>
-        </w:numPr>
-        <w:spacing w:line="360" w:lineRule="auto"/>
-        <w:ind w:left="720"/>
-        <w:rPr>
-          <w:rFonts w:cstheme="minorHAnsi"/>
-          <w:lang w:val="es-ES_tradnl"/>
-        </w:rPr>
-      </w:pPr>
-      <w:r>
-        <w:rPr>
-          <w:rFonts w:cstheme="minorHAnsi"/>
-          <w:lang w:val="es-ES_tradnl"/>
-        </w:rPr>
-        <w:t>Producer</w:t>
-      </w:r>
-      <w:r>
-        <w:rPr>
-          <w:rFonts w:cstheme="minorHAnsi"/>
-          <w:lang w:val="es-ES_tradnl"/>
-        </w:rPr>
-        <w:t xml:space="preserve"> (</w:t>
-      </w:r>
-      <w:proofErr w:type="spellStart"/>
-      <w:r>
-        <w:rPr>
-          <w:rFonts w:cstheme="minorHAnsi"/>
-          <w:lang w:val="es-ES_tradnl"/>
-        </w:rPr>
-        <w:t>Supplier</w:t>
-      </w:r>
-      <w:proofErr w:type="spellEnd"/>
-      <w:r>
-        <w:rPr>
-          <w:rFonts w:cstheme="minorHAnsi"/>
-          <w:lang w:val="es-ES_tradnl"/>
-        </w:rPr>
-        <w:t>)</w:t>
-      </w:r>
-    </w:p>
-    <w:p>
-      <w:pPr>
-        <w:pStyle w:val="Prrafodelista"/>
-        <w:spacing w:line="360" w:lineRule="auto"/>
-        <w:rPr>
-          <w:rFonts w:cstheme="minorHAnsi"/>
-          <w:lang w:val="es-ES_tradnl"/>
-        </w:rPr>
-      </w:pPr>
-      <w:r>
-        <w:rPr>
-          <w:rFonts w:cstheme="minorHAnsi"/>
-          <w:lang w:val="es-ES_tradnl"/>
-        </w:rPr>
-        <w:t>Interfaz funcional que no recibe ningún argumento pero produce un resultado.</w:t>
+        <w:spacing w:line="360" w:lineRule="auto"/>
+        <w:rPr>
+          <w:rFonts w:cstheme="minorHAnsi"/>
+          <w:lang w:val="es-ES_tradnl"/>
+        </w:rPr>
+      </w:pPr>
+      <w:r>
+        <w:rPr>
+          <w:rFonts w:cstheme="minorHAnsi"/>
+          <w:lang w:val="es-ES_tradnl"/>
+        </w:rPr>
+        <w:t>Se construyen de la siguiente manera:</w:t>
       </w:r>
     </w:p>
     <w:p>
@@ -15840,10 +16785,10 @@
           <w:noProof/>
         </w:rPr>
         <w:drawing>
-          <wp:inline distT="0" distB="0" distL="0" distR="0" wp14:anchorId="51934902" wp14:editId="7EE21400">
-            <wp:extent cx="2768600" cy="922867"/>
-            <wp:effectExtent l="0" t="0" r="0" b="0"/>
-            <wp:docPr id="57" name="Imagen 57"/>
+          <wp:inline distT="0" distB="0" distL="0" distR="0" wp14:anchorId="2C634EE1" wp14:editId="60840B05">
+            <wp:extent cx="3714750" cy="223217"/>
+            <wp:effectExtent l="0" t="0" r="0" b="5715"/>
+            <wp:docPr id="53" name="Imagen 53"/>
             <wp:cNvGraphicFramePr>
               <a:graphicFrameLocks xmlns:a="http://schemas.openxmlformats.org/drawingml/2006/main" noChangeAspect="1"/>
             </wp:cNvGraphicFramePr>
@@ -15863,7 +16808,7 @@
                   <pic:spPr>
                     <a:xfrm>
                       <a:off x="0" y="0"/>
-                      <a:ext cx="2800185" cy="933395"/>
+                      <a:ext cx="4090800" cy="245814"/>
                     </a:xfrm>
                     <a:prstGeom prst="rect">
                       <a:avLst/>
@@ -15879,18 +16824,42 @@
     <w:p>
       <w:pPr>
         <w:pStyle w:val="Prrafodelista"/>
-        <w:spacing w:line="360" w:lineRule="auto"/>
-        <w:rPr>
-          <w:rFonts w:cstheme="minorHAnsi"/>
-          <w:lang w:val="es-ES_tradnl"/>
-        </w:rPr>
-      </w:pPr>
-      <w:r>
-        <w:rPr>
-          <w:rFonts w:cstheme="minorHAnsi"/>
-          <w:lang w:val="es-ES_tradnl"/>
-        </w:rPr>
-        <w:t>Se construyen como se puede ver a continuación:</w:t>
+        <w:numPr>
+          <w:ilvl w:val="0"/>
+          <w:numId w:val="3"/>
+        </w:numPr>
+        <w:spacing w:line="360" w:lineRule="auto"/>
+        <w:ind w:left="720"/>
+        <w:rPr>
+          <w:rFonts w:cstheme="minorHAnsi"/>
+          <w:lang w:val="es-ES_tradnl"/>
+        </w:rPr>
+      </w:pPr>
+      <w:proofErr w:type="spellStart"/>
+      <w:r>
+        <w:rPr>
+          <w:rFonts w:cstheme="minorHAnsi"/>
+          <w:lang w:val="es-ES_tradnl"/>
+        </w:rPr>
+        <w:t>Function</w:t>
+      </w:r>
+      <w:proofErr w:type="spellEnd"/>
+    </w:p>
+    <w:p>
+      <w:pPr>
+        <w:pStyle w:val="Prrafodelista"/>
+        <w:spacing w:line="360" w:lineRule="auto"/>
+        <w:rPr>
+          <w:rFonts w:cstheme="minorHAnsi"/>
+          <w:lang w:val="es-ES_tradnl"/>
+        </w:rPr>
+      </w:pPr>
+      <w:r>
+        <w:rPr>
+          <w:rFonts w:cstheme="minorHAnsi"/>
+          <w:lang w:val="es-ES_tradnl"/>
+        </w:rPr>
+        <w:t>Interfaz funcional que recibe uno o más parámetros y produce una salida.</w:t>
       </w:r>
     </w:p>
     <w:p>
@@ -15907,10 +16876,10 @@
           <w:noProof/>
         </w:rPr>
         <w:drawing>
-          <wp:inline distT="0" distB="0" distL="0" distR="0" wp14:anchorId="450690CD" wp14:editId="4464BB42">
-            <wp:extent cx="2914650" cy="227812"/>
-            <wp:effectExtent l="0" t="0" r="0" b="1270"/>
-            <wp:docPr id="59" name="Imagen 59"/>
+          <wp:inline distT="0" distB="0" distL="0" distR="0" wp14:anchorId="27B96E5C" wp14:editId="66A32096">
+            <wp:extent cx="2552700" cy="1210677"/>
+            <wp:effectExtent l="0" t="0" r="0" b="8890"/>
+            <wp:docPr id="58" name="Imagen 58"/>
             <wp:cNvGraphicFramePr>
               <a:graphicFrameLocks xmlns:a="http://schemas.openxmlformats.org/drawingml/2006/main" noChangeAspect="1"/>
             </wp:cNvGraphicFramePr>
@@ -15930,7 +16899,7 @@
                   <pic:spPr>
                     <a:xfrm>
                       <a:off x="0" y="0"/>
-                      <a:ext cx="3255066" cy="254419"/>
+                      <a:ext cx="2582850" cy="1224976"/>
                     </a:xfrm>
                     <a:prstGeom prst="rect">
                       <a:avLst/>
@@ -15946,58 +16915,18 @@
     <w:p>
       <w:pPr>
         <w:pStyle w:val="Prrafodelista"/>
-        <w:numPr>
-          <w:ilvl w:val="0"/>
-          <w:numId w:val="3"/>
-        </w:numPr>
-        <w:spacing w:line="360" w:lineRule="auto"/>
-        <w:ind w:left="720"/>
-        <w:rPr>
-          <w:rFonts w:cstheme="minorHAnsi"/>
-          <w:lang w:val="es-ES_tradnl"/>
-        </w:rPr>
-      </w:pPr>
-      <w:proofErr w:type="spellStart"/>
-      <w:r>
-        <w:rPr>
-          <w:rFonts w:cstheme="minorHAnsi"/>
-          <w:lang w:val="es-ES_tradnl"/>
-        </w:rPr>
-        <w:t>Predicate</w:t>
-      </w:r>
-      <w:proofErr w:type="spellEnd"/>
-    </w:p>
-    <w:p>
-      <w:pPr>
-        <w:pStyle w:val="Prrafodelista"/>
-        <w:spacing w:line="360" w:lineRule="auto"/>
-        <w:rPr>
-          <w:rFonts w:cstheme="minorHAnsi"/>
-          <w:lang w:val="es-ES_tradnl"/>
-        </w:rPr>
-      </w:pPr>
-      <w:r>
-        <w:rPr>
-          <w:rFonts w:cstheme="minorHAnsi"/>
-          <w:lang w:val="es-ES_tradnl"/>
-        </w:rPr>
-        <w:t xml:space="preserve">Especialización de </w:t>
-      </w:r>
-      <w:proofErr w:type="spellStart"/>
-      <w:r>
-        <w:rPr>
-          <w:rFonts w:cstheme="minorHAnsi"/>
-          <w:lang w:val="es-ES_tradnl"/>
-        </w:rPr>
-        <w:t>function</w:t>
-      </w:r>
-      <w:proofErr w:type="spellEnd"/>
-      <w:r>
-        <w:rPr>
-          <w:rFonts w:cstheme="minorHAnsi"/>
-          <w:lang w:val="es-ES_tradnl"/>
-        </w:rPr>
-        <w:t>, ya que recibe un parámetro y produce como salida un valor booleano.</w:t>
+        <w:spacing w:line="360" w:lineRule="auto"/>
+        <w:rPr>
+          <w:rFonts w:cstheme="minorHAnsi"/>
+          <w:lang w:val="es-ES_tradnl"/>
+        </w:rPr>
+      </w:pPr>
+      <w:r>
+        <w:rPr>
+          <w:rFonts w:cstheme="minorHAnsi"/>
+          <w:lang w:val="es-ES_tradnl"/>
+        </w:rPr>
+        <w:t>Se construyen como sigue:</w:t>
       </w:r>
     </w:p>
     <w:p>
@@ -16014,10 +16943,10 @@
           <w:noProof/>
         </w:rPr>
         <w:drawing>
-          <wp:inline distT="0" distB="0" distL="0" distR="0" wp14:anchorId="495AB2CF" wp14:editId="2C963E43">
-            <wp:extent cx="2774950" cy="957325"/>
-            <wp:effectExtent l="0" t="0" r="6350" b="0"/>
-            <wp:docPr id="55" name="Imagen 55"/>
+          <wp:inline distT="0" distB="0" distL="0" distR="0" wp14:anchorId="64DBB705" wp14:editId="0F6DCE4F">
+            <wp:extent cx="4279900" cy="203325"/>
+            <wp:effectExtent l="0" t="0" r="6350" b="6350"/>
+            <wp:docPr id="60" name="Imagen 60"/>
             <wp:cNvGraphicFramePr>
               <a:graphicFrameLocks xmlns:a="http://schemas.openxmlformats.org/drawingml/2006/main" noChangeAspect="1"/>
             </wp:cNvGraphicFramePr>
@@ -16037,7 +16966,7 @@
                   <pic:spPr>
                     <a:xfrm>
                       <a:off x="0" y="0"/>
-                      <a:ext cx="2847839" cy="982471"/>
+                      <a:ext cx="5175204" cy="245858"/>
                     </a:xfrm>
                     <a:prstGeom prst="rect">
                       <a:avLst/>
@@ -16053,18 +16982,79 @@
     <w:p>
       <w:pPr>
         <w:pStyle w:val="Prrafodelista"/>
-        <w:spacing w:line="360" w:lineRule="auto"/>
-        <w:rPr>
-          <w:rFonts w:cstheme="minorHAnsi"/>
-          <w:lang w:val="es-ES_tradnl"/>
-        </w:rPr>
-      </w:pPr>
-      <w:r>
-        <w:rPr>
-          <w:rFonts w:cstheme="minorHAnsi"/>
-          <w:lang w:val="es-ES_tradnl"/>
-        </w:rPr>
-        <w:t>Se construyen de la siguiente manera:</w:t>
+        <w:numPr>
+          <w:ilvl w:val="0"/>
+          <w:numId w:val="3"/>
+        </w:numPr>
+        <w:spacing w:line="360" w:lineRule="auto"/>
+        <w:ind w:left="720"/>
+        <w:rPr>
+          <w:rFonts w:cstheme="minorHAnsi"/>
+          <w:lang w:val="es-ES_tradnl"/>
+        </w:rPr>
+      </w:pPr>
+      <w:r>
+        <w:rPr>
+          <w:rFonts w:cstheme="minorHAnsi"/>
+          <w:lang w:val="es-ES_tradnl"/>
+        </w:rPr>
+        <w:t>Producer</w:t>
+      </w:r>
+      <w:r>
+        <w:rPr>
+          <w:rFonts w:cstheme="minorHAnsi"/>
+          <w:lang w:val="es-ES_tradnl"/>
+        </w:rPr>
+        <w:t xml:space="preserve"> (</w:t>
+      </w:r>
+      <w:proofErr w:type="spellStart"/>
+      <w:r>
+        <w:rPr>
+          <w:rFonts w:cstheme="minorHAnsi"/>
+          <w:lang w:val="es-ES_tradnl"/>
+        </w:rPr>
+        <w:t>Supplier</w:t>
+      </w:r>
+      <w:proofErr w:type="spellEnd"/>
+      <w:r>
+        <w:rPr>
+          <w:rFonts w:cstheme="minorHAnsi"/>
+          <w:lang w:val="es-ES_tradnl"/>
+        </w:rPr>
+        <w:t>)</w:t>
+      </w:r>
+    </w:p>
+    <w:p>
+      <w:pPr>
+        <w:pStyle w:val="Prrafodelista"/>
+        <w:spacing w:line="360" w:lineRule="auto"/>
+        <w:rPr>
+          <w:rFonts w:cstheme="minorHAnsi"/>
+          <w:lang w:val="es-ES_tradnl"/>
+        </w:rPr>
+      </w:pPr>
+      <w:r>
+        <w:rPr>
+          <w:rFonts w:cstheme="minorHAnsi"/>
+          <w:lang w:val="es-ES_tradnl"/>
+        </w:rPr>
+        <w:t xml:space="preserve">Interfaz funcional que no recibe ningún </w:t>
+      </w:r>
+      <w:proofErr w:type="gramStart"/>
+      <w:r>
+        <w:rPr>
+          <w:rFonts w:cstheme="minorHAnsi"/>
+          <w:lang w:val="es-ES_tradnl"/>
+        </w:rPr>
+        <w:t>argumento</w:t>
+      </w:r>
+      <w:proofErr w:type="gramEnd"/>
+      <w:r>
+        <w:rPr>
+          <w:rFonts w:cstheme="minorHAnsi"/>
+          <w:lang w:val="es-ES_tradnl"/>
+        </w:rPr>
+        <w:t xml:space="preserve"> pero produce un resultado.</w:t>
       </w:r>
     </w:p>
     <w:p>
@@ -16081,10 +17071,10 @@
           <w:noProof/>
         </w:rPr>
         <w:drawing>
-          <wp:inline distT="0" distB="0" distL="0" distR="0" wp14:anchorId="5BAE5249" wp14:editId="063FB91B">
-            <wp:extent cx="3022600" cy="205357"/>
-            <wp:effectExtent l="0" t="0" r="0" b="4445"/>
-            <wp:docPr id="61" name="Imagen 61"/>
+          <wp:inline distT="0" distB="0" distL="0" distR="0" wp14:anchorId="51934902" wp14:editId="7EE21400">
+            <wp:extent cx="2768600" cy="922867"/>
+            <wp:effectExtent l="0" t="0" r="0" b="0"/>
+            <wp:docPr id="57" name="Imagen 57"/>
             <wp:cNvGraphicFramePr>
               <a:graphicFrameLocks xmlns:a="http://schemas.openxmlformats.org/drawingml/2006/main" noChangeAspect="1"/>
             </wp:cNvGraphicFramePr>
@@ -16104,6 +17094,248 @@
                   <pic:spPr>
                     <a:xfrm>
                       <a:off x="0" y="0"/>
+                      <a:ext cx="2800185" cy="933395"/>
+                    </a:xfrm>
+                    <a:prstGeom prst="rect">
+                      <a:avLst/>
+                    </a:prstGeom>
+                  </pic:spPr>
+                </pic:pic>
+              </a:graphicData>
+            </a:graphic>
+          </wp:inline>
+        </w:drawing>
+      </w:r>
+    </w:p>
+    <w:p>
+      <w:pPr>
+        <w:pStyle w:val="Prrafodelista"/>
+        <w:spacing w:line="360" w:lineRule="auto"/>
+        <w:rPr>
+          <w:rFonts w:cstheme="minorHAnsi"/>
+          <w:lang w:val="es-ES_tradnl"/>
+        </w:rPr>
+      </w:pPr>
+      <w:r>
+        <w:rPr>
+          <w:rFonts w:cstheme="minorHAnsi"/>
+          <w:lang w:val="es-ES_tradnl"/>
+        </w:rPr>
+        <w:t>Se construyen como se puede ver a continuación:</w:t>
+      </w:r>
+    </w:p>
+    <w:p>
+      <w:pPr>
+        <w:pStyle w:val="Prrafodelista"/>
+        <w:spacing w:line="360" w:lineRule="auto"/>
+        <w:rPr>
+          <w:rFonts w:cstheme="minorHAnsi"/>
+          <w:lang w:val="es-ES_tradnl"/>
+        </w:rPr>
+      </w:pPr>
+      <w:r>
+        <w:rPr>
+          <w:noProof/>
+        </w:rPr>
+        <w:drawing>
+          <wp:inline distT="0" distB="0" distL="0" distR="0" wp14:anchorId="450690CD" wp14:editId="4464BB42">
+            <wp:extent cx="2914650" cy="227812"/>
+            <wp:effectExtent l="0" t="0" r="0" b="1270"/>
+            <wp:docPr id="59" name="Imagen 59"/>
+            <wp:cNvGraphicFramePr>
+              <a:graphicFrameLocks xmlns:a="http://schemas.openxmlformats.org/drawingml/2006/main" noChangeAspect="1"/>
+            </wp:cNvGraphicFramePr>
+            <a:graphic xmlns:a="http://schemas.openxmlformats.org/drawingml/2006/main">
+              <a:graphicData uri="http://schemas.openxmlformats.org/drawingml/2006/picture">
+                <pic:pic xmlns:pic="http://schemas.openxmlformats.org/drawingml/2006/picture">
+                  <pic:nvPicPr>
+                    <pic:cNvPr id="1" name=""/>
+                    <pic:cNvPicPr/>
+                  </pic:nvPicPr>
+                  <pic:blipFill>
+                    <a:blip r:embed="rId66"/>
+                    <a:stretch>
+                      <a:fillRect/>
+                    </a:stretch>
+                  </pic:blipFill>
+                  <pic:spPr>
+                    <a:xfrm>
+                      <a:off x="0" y="0"/>
+                      <a:ext cx="3255066" cy="254419"/>
+                    </a:xfrm>
+                    <a:prstGeom prst="rect">
+                      <a:avLst/>
+                    </a:prstGeom>
+                  </pic:spPr>
+                </pic:pic>
+              </a:graphicData>
+            </a:graphic>
+          </wp:inline>
+        </w:drawing>
+      </w:r>
+    </w:p>
+    <w:p>
+      <w:pPr>
+        <w:pStyle w:val="Prrafodelista"/>
+        <w:numPr>
+          <w:ilvl w:val="0"/>
+          <w:numId w:val="3"/>
+        </w:numPr>
+        <w:spacing w:line="360" w:lineRule="auto"/>
+        <w:ind w:left="720"/>
+        <w:rPr>
+          <w:rFonts w:cstheme="minorHAnsi"/>
+          <w:lang w:val="es-ES_tradnl"/>
+        </w:rPr>
+      </w:pPr>
+      <w:proofErr w:type="spellStart"/>
+      <w:r>
+        <w:rPr>
+          <w:rFonts w:cstheme="minorHAnsi"/>
+          <w:lang w:val="es-ES_tradnl"/>
+        </w:rPr>
+        <w:t>Predicate</w:t>
+      </w:r>
+      <w:proofErr w:type="spellEnd"/>
+    </w:p>
+    <w:p>
+      <w:pPr>
+        <w:pStyle w:val="Prrafodelista"/>
+        <w:spacing w:line="360" w:lineRule="auto"/>
+        <w:rPr>
+          <w:rFonts w:cstheme="minorHAnsi"/>
+          <w:lang w:val="es-ES_tradnl"/>
+        </w:rPr>
+      </w:pPr>
+      <w:r>
+        <w:rPr>
+          <w:rFonts w:cstheme="minorHAnsi"/>
+          <w:lang w:val="es-ES_tradnl"/>
+        </w:rPr>
+        <w:t xml:space="preserve">Especialización de </w:t>
+      </w:r>
+      <w:proofErr w:type="spellStart"/>
+      <w:r>
+        <w:rPr>
+          <w:rFonts w:cstheme="minorHAnsi"/>
+          <w:lang w:val="es-ES_tradnl"/>
+        </w:rPr>
+        <w:t>function</w:t>
+      </w:r>
+      <w:proofErr w:type="spellEnd"/>
+      <w:r>
+        <w:rPr>
+          <w:rFonts w:cstheme="minorHAnsi"/>
+          <w:lang w:val="es-ES_tradnl"/>
+        </w:rPr>
+        <w:t>, ya que recibe un parámetro y produce como salida un valor booleano.</w:t>
+      </w:r>
+    </w:p>
+    <w:p>
+      <w:pPr>
+        <w:pStyle w:val="Prrafodelista"/>
+        <w:spacing w:line="360" w:lineRule="auto"/>
+        <w:rPr>
+          <w:rFonts w:cstheme="minorHAnsi"/>
+          <w:lang w:val="es-ES_tradnl"/>
+        </w:rPr>
+      </w:pPr>
+      <w:r>
+        <w:rPr>
+          <w:noProof/>
+        </w:rPr>
+        <w:lastRenderedPageBreak/>
+        <w:drawing>
+          <wp:inline distT="0" distB="0" distL="0" distR="0" wp14:anchorId="495AB2CF" wp14:editId="2C963E43">
+            <wp:extent cx="2774950" cy="957325"/>
+            <wp:effectExtent l="0" t="0" r="6350" b="0"/>
+            <wp:docPr id="55" name="Imagen 55"/>
+            <wp:cNvGraphicFramePr>
+              <a:graphicFrameLocks xmlns:a="http://schemas.openxmlformats.org/drawingml/2006/main" noChangeAspect="1"/>
+            </wp:cNvGraphicFramePr>
+            <a:graphic xmlns:a="http://schemas.openxmlformats.org/drawingml/2006/main">
+              <a:graphicData uri="http://schemas.openxmlformats.org/drawingml/2006/picture">
+                <pic:pic xmlns:pic="http://schemas.openxmlformats.org/drawingml/2006/picture">
+                  <pic:nvPicPr>
+                    <pic:cNvPr id="1" name=""/>
+                    <pic:cNvPicPr/>
+                  </pic:nvPicPr>
+                  <pic:blipFill>
+                    <a:blip r:embed="rId67"/>
+                    <a:stretch>
+                      <a:fillRect/>
+                    </a:stretch>
+                  </pic:blipFill>
+                  <pic:spPr>
+                    <a:xfrm>
+                      <a:off x="0" y="0"/>
+                      <a:ext cx="2847839" cy="982471"/>
+                    </a:xfrm>
+                    <a:prstGeom prst="rect">
+                      <a:avLst/>
+                    </a:prstGeom>
+                  </pic:spPr>
+                </pic:pic>
+              </a:graphicData>
+            </a:graphic>
+          </wp:inline>
+        </w:drawing>
+      </w:r>
+    </w:p>
+    <w:p>
+      <w:pPr>
+        <w:pStyle w:val="Prrafodelista"/>
+        <w:spacing w:line="360" w:lineRule="auto"/>
+        <w:rPr>
+          <w:rFonts w:cstheme="minorHAnsi"/>
+          <w:lang w:val="es-ES_tradnl"/>
+        </w:rPr>
+      </w:pPr>
+      <w:r>
+        <w:rPr>
+          <w:rFonts w:cstheme="minorHAnsi"/>
+          <w:lang w:val="es-ES_tradnl"/>
+        </w:rPr>
+        <w:t>Se construyen de la siguiente manera:</w:t>
+      </w:r>
+    </w:p>
+    <w:p>
+      <w:pPr>
+        <w:pStyle w:val="Prrafodelista"/>
+        <w:spacing w:line="360" w:lineRule="auto"/>
+        <w:rPr>
+          <w:rFonts w:cstheme="minorHAnsi"/>
+          <w:lang w:val="es-ES_tradnl"/>
+        </w:rPr>
+      </w:pPr>
+      <w:r>
+        <w:rPr>
+          <w:noProof/>
+        </w:rPr>
+        <w:drawing>
+          <wp:inline distT="0" distB="0" distL="0" distR="0" wp14:anchorId="5BAE5249" wp14:editId="063FB91B">
+            <wp:extent cx="3022600" cy="205357"/>
+            <wp:effectExtent l="0" t="0" r="0" b="4445"/>
+            <wp:docPr id="61" name="Imagen 61"/>
+            <wp:cNvGraphicFramePr>
+              <a:graphicFrameLocks xmlns:a="http://schemas.openxmlformats.org/drawingml/2006/main" noChangeAspect="1"/>
+            </wp:cNvGraphicFramePr>
+            <a:graphic xmlns:a="http://schemas.openxmlformats.org/drawingml/2006/main">
+              <a:graphicData uri="http://schemas.openxmlformats.org/drawingml/2006/picture">
+                <pic:pic xmlns:pic="http://schemas.openxmlformats.org/drawingml/2006/picture">
+                  <pic:nvPicPr>
+                    <pic:cNvPr id="1" name=""/>
+                    <pic:cNvPicPr/>
+                  </pic:nvPicPr>
+                  <pic:blipFill>
+                    <a:blip r:embed="rId68"/>
+                    <a:stretch>
+                      <a:fillRect/>
+                    </a:stretch>
+                  </pic:blipFill>
+                  <pic:spPr>
+                    <a:xfrm>
+                      <a:off x="0" y="0"/>
                       <a:ext cx="3393467" cy="230554"/>
                     </a:xfrm>
                     <a:prstGeom prst="rect">
@@ -16221,6 +17453,7 @@
         <w:t xml:space="preserve">Su uso es muy sencillo, ya que solo tenemos que llamar al método </w:t>
       </w:r>
       <w:proofErr w:type="spellStart"/>
+      <w:proofErr w:type="gramStart"/>
       <w:r>
         <w:rPr>
           <w:rFonts w:cstheme="minorHAnsi"/>
@@ -16234,30 +17467,16 @@
           <w:rFonts w:cstheme="minorHAnsi"/>
           <w:lang w:val="es-ES_tradnl"/>
         </w:rPr>
-        <w:t>(). A partir de él, se puede llamar al resto de funciones disponibles.</w:t>
-      </w:r>
-    </w:p>
-    <w:p>
-      <w:pPr>
-        <w:pStyle w:val="Prrafodelista"/>
-        <w:spacing w:line="360" w:lineRule="auto"/>
-        <w:ind w:left="360"/>
-        <w:rPr>
-          <w:rFonts w:cstheme="minorHAnsi"/>
-          <w:lang w:val="es-ES_tradnl"/>
-        </w:rPr>
-      </w:pPr>
-    </w:p>
-    <w:p>
-      <w:pPr>
-        <w:pStyle w:val="Prrafodelista"/>
-        <w:spacing w:line="360" w:lineRule="auto"/>
-        <w:ind w:left="360"/>
-        <w:rPr>
-          <w:rFonts w:cstheme="minorHAnsi"/>
-          <w:lang w:val="es-ES_tradnl"/>
-        </w:rPr>
-      </w:pPr>
+        <w:t>(</w:t>
+      </w:r>
+      <w:proofErr w:type="gramEnd"/>
+      <w:r>
+        <w:rPr>
+          <w:rFonts w:cstheme="minorHAnsi"/>
+          <w:lang w:val="es-ES_tradnl"/>
+        </w:rPr>
+        <w:t>). A partir de él, se puede llamar al resto de funciones disponibles.</w:t>
+      </w:r>
     </w:p>
     <w:p>
       <w:pPr>
@@ -16288,7 +17507,6 @@
           <w:rFonts w:cstheme="minorHAnsi"/>
           <w:lang w:val="es-ES_tradnl"/>
         </w:rPr>
-        <w:lastRenderedPageBreak/>
         <w:t>Métodos referencia</w:t>
       </w:r>
       <w:r>
@@ -16406,7 +17624,23 @@
           <w:rFonts w:cstheme="minorHAnsi"/>
           <w:lang w:val="es-ES_tradnl"/>
         </w:rPr>
-        <w:t>Para definir la referencia al método, utilizamos el operador ::.</w:t>
+        <w:t xml:space="preserve">Para definir la referencia al método, utilizamos el </w:t>
+      </w:r>
+      <w:proofErr w:type="gramStart"/>
+      <w:r>
+        <w:rPr>
+          <w:rFonts w:cstheme="minorHAnsi"/>
+          <w:lang w:val="es-ES_tradnl"/>
+        </w:rPr>
+        <w:t>operador :</w:t>
+      </w:r>
+      <w:proofErr w:type="gramEnd"/>
+      <w:r>
+        <w:rPr>
+          <w:rFonts w:cstheme="minorHAnsi"/>
+          <w:lang w:val="es-ES_tradnl"/>
+        </w:rPr>
+        <w:t>:.</w:t>
       </w:r>
     </w:p>
     <w:p>
@@ -16471,7 +17705,7 @@
                     <pic:cNvPicPr/>
                   </pic:nvPicPr>
                   <pic:blipFill>
-                    <a:blip r:embed="rId66"/>
+                    <a:blip r:embed="rId69"/>
                     <a:stretch>
                       <a:fillRect/>
                     </a:stretch>

</xml_diff>

<commit_message>
Info añadida sobre AssertJ y Mockito
</commit_message>
<xml_diff>
--- a/Fundamentos de Programación Orientada a Objetos.docx
+++ b/Fundamentos de Programación Orientada a Objetos.docx
@@ -16150,9 +16150,9 @@
           <w:noProof/>
         </w:rPr>
         <w:drawing>
-          <wp:inline distT="0" distB="0" distL="0" distR="0" wp14:anchorId="1BE01355" wp14:editId="685987A2">
-            <wp:extent cx="4806950" cy="342546"/>
-            <wp:effectExtent l="0" t="0" r="0" b="635"/>
+          <wp:inline distT="0" distB="0" distL="0" distR="0" wp14:anchorId="1BE01355" wp14:editId="1781C304">
+            <wp:extent cx="4711700" cy="335759"/>
+            <wp:effectExtent l="0" t="0" r="0" b="7620"/>
             <wp:docPr id="64" name="Imagen 64"/>
             <wp:cNvGraphicFramePr>
               <a:graphicFrameLocks xmlns:a="http://schemas.openxmlformats.org/drawingml/2006/main" noChangeAspect="1"/>
@@ -16173,7 +16173,7 @@
                   <pic:spPr>
                     <a:xfrm>
                       <a:off x="0" y="0"/>
-                      <a:ext cx="5057771" cy="360420"/>
+                      <a:ext cx="5018351" cy="357611"/>
                     </a:xfrm>
                     <a:prstGeom prst="rect">
                       <a:avLst/>
@@ -16220,6 +16220,13 @@
         </w:rPr>
         <w:t xml:space="preserve"> que tengamos</w:t>
       </w:r>
+      <w:r>
+        <w:rPr>
+          <w:rFonts w:cstheme="minorHAnsi"/>
+          <w:lang w:val="es-ES_tradnl"/>
+        </w:rPr>
+        <w:t>.</w:t>
+      </w:r>
     </w:p>
     <w:p>
       <w:pPr>
@@ -16245,13 +16252,15 @@
           <w:lang w:val="es-ES_tradnl"/>
         </w:rPr>
       </w:pPr>
-      <w:r>
-        <w:rPr>
-          <w:rFonts w:cstheme="minorHAnsi"/>
-          <w:lang w:val="es-ES_tradnl"/>
-        </w:rPr>
-        <w:t>Expresiones Lambda</w:t>
-      </w:r>
+      <w:proofErr w:type="spellStart"/>
+      <w:r>
+        <w:rPr>
+          <w:rFonts w:cstheme="minorHAnsi"/>
+          <w:lang w:val="es-ES_tradnl"/>
+        </w:rPr>
+        <w:t>AssertJ</w:t>
+      </w:r>
+      <w:proofErr w:type="spellEnd"/>
     </w:p>
     <w:p>
       <w:pPr>
@@ -16268,7 +16277,21 @@
           <w:rFonts w:cstheme="minorHAnsi"/>
           <w:lang w:val="es-ES_tradnl"/>
         </w:rPr>
-        <w:t>Son funciones anónimas que se escriben en el mismo lugar en el que se usan.</w:t>
+        <w:t xml:space="preserve">Librería de Java que </w:t>
+      </w:r>
+      <w:r>
+        <w:rPr>
+          <w:rFonts w:cstheme="minorHAnsi"/>
+          <w:lang w:val="es-ES_tradnl"/>
+        </w:rPr>
+        <w:t>nos permite simplificar la escritura de las aserciones en pruebas de código</w:t>
+      </w:r>
+      <w:r>
+        <w:rPr>
+          <w:rFonts w:cstheme="minorHAnsi"/>
+          <w:lang w:val="es-ES_tradnl"/>
+        </w:rPr>
+        <w:t>.</w:t>
       </w:r>
     </w:p>
     <w:p>
@@ -16286,7 +16309,30 @@
           <w:rFonts w:cstheme="minorHAnsi"/>
           <w:lang w:val="es-ES_tradnl"/>
         </w:rPr>
-        <w:t>Como cualquier función, reciben 0 o más argumentos y devuelven uno o ningún valor de retorno.</w:t>
+        <w:t xml:space="preserve">Su objetivo principal es mejorar la legibilidad de </w:t>
+      </w:r>
+      <w:proofErr w:type="gramStart"/>
+      <w:r>
+        <w:rPr>
+          <w:rFonts w:cstheme="minorHAnsi"/>
+          <w:lang w:val="es-ES_tradnl"/>
+        </w:rPr>
+        <w:t>los test</w:t>
+      </w:r>
+      <w:proofErr w:type="gramEnd"/>
+      <w:r>
+        <w:rPr>
+          <w:rFonts w:cstheme="minorHAnsi"/>
+          <w:lang w:val="es-ES_tradnl"/>
+        </w:rPr>
+        <w:t>, permitiéndonos encadenar múltiples aserciones</w:t>
+      </w:r>
+      <w:r>
+        <w:rPr>
+          <w:rFonts w:cstheme="minorHAnsi"/>
+          <w:lang w:val="es-ES_tradnl"/>
+        </w:rPr>
+        <w:t>.</w:t>
       </w:r>
     </w:p>
     <w:p>
@@ -16304,7 +16350,21 @@
           <w:rFonts w:cstheme="minorHAnsi"/>
           <w:lang w:val="es-ES_tradnl"/>
         </w:rPr>
-        <w:t>Desde ellas se puede acceder a las variables locales del método en el que se usan, pero sola las podrá utilizar para lectura, en ningún caso será capaz de modificarlas.</w:t>
+        <w:t>Para poder usarla, tenemos que añadir la siguiente dependencia dentro del pom.xml de</w:t>
+      </w:r>
+      <w:r>
+        <w:rPr>
+          <w:rFonts w:cstheme="minorHAnsi"/>
+          <w:lang w:val="es-ES_tradnl"/>
+        </w:rPr>
+        <w:t xml:space="preserve"> nuestro</w:t>
+      </w:r>
+      <w:r>
+        <w:rPr>
+          <w:rFonts w:cstheme="minorHAnsi"/>
+          <w:lang w:val="es-ES_tradnl"/>
+        </w:rPr>
+        <w:t xml:space="preserve"> proyecto:</w:t>
       </w:r>
     </w:p>
     <w:p>
@@ -16319,38 +16379,13 @@
       </w:pPr>
       <w:r>
         <w:rPr>
-          <w:rFonts w:cstheme="minorHAnsi"/>
-          <w:lang w:val="es-ES_tradnl"/>
-        </w:rPr>
-        <w:t>La sintaxis es muy sencilla. Tendremos una primera parte donde aparecen los parámetros que va a utilizar y una segunda en la que tendremos el cuerpo de la función</w:t>
-      </w:r>
-      <w:r>
-        <w:rPr>
-          <w:rFonts w:cstheme="minorHAnsi"/>
-          <w:lang w:val="es-ES_tradnl"/>
-        </w:rPr>
-        <w:t>, que especifica las acciones a realizar. Irá entre llaves si consta de más de una expresión. Para separar ambas partes se utiliza el operador lambda, también llamado operador flecha (-&gt;).</w:t>
-      </w:r>
-    </w:p>
-    <w:p>
-      <w:pPr>
-        <w:pStyle w:val="Prrafodelista"/>
-        <w:spacing w:line="360" w:lineRule="auto"/>
-        <w:ind w:left="360"/>
-        <w:rPr>
-          <w:rFonts w:cstheme="minorHAnsi"/>
-          <w:lang w:val="es-ES_tradnl"/>
-        </w:rPr>
-      </w:pPr>
-      <w:r>
-        <w:rPr>
           <w:noProof/>
         </w:rPr>
         <w:drawing>
-          <wp:inline distT="0" distB="0" distL="0" distR="0" wp14:anchorId="32DA987E" wp14:editId="647C6815">
-            <wp:extent cx="2444750" cy="366197"/>
+          <wp:inline distT="0" distB="0" distL="0" distR="0" wp14:anchorId="06D338E0" wp14:editId="17B337A6">
+            <wp:extent cx="2844800" cy="860198"/>
             <wp:effectExtent l="0" t="0" r="0" b="0"/>
-            <wp:docPr id="65" name="Imagen 65"/>
+            <wp:docPr id="66" name="Imagen 66"/>
             <wp:cNvGraphicFramePr>
               <a:graphicFrameLocks xmlns:a="http://schemas.openxmlformats.org/drawingml/2006/main" noChangeAspect="1"/>
             </wp:cNvGraphicFramePr>
@@ -16370,7 +16405,7 @@
                   <pic:spPr>
                     <a:xfrm>
                       <a:off x="0" y="0"/>
-                      <a:ext cx="2620580" cy="392534"/>
+                      <a:ext cx="2937514" cy="888232"/>
                     </a:xfrm>
                     <a:prstGeom prst="rect">
                       <a:avLst/>
@@ -16393,26 +16428,26 @@
           <w:lang w:val="es-ES_tradnl"/>
         </w:rPr>
       </w:pPr>
-    </w:p>
-    <w:p>
-      <w:pPr>
-        <w:pStyle w:val="Prrafodelista"/>
-        <w:numPr>
-          <w:ilvl w:val="0"/>
-          <w:numId w:val="5"/>
-        </w:numPr>
-        <w:spacing w:line="360" w:lineRule="auto"/>
-        <w:rPr>
-          <w:rFonts w:cstheme="minorHAnsi"/>
-          <w:lang w:val="es-ES_tradnl"/>
-        </w:rPr>
-      </w:pPr>
-      <w:r>
-        <w:rPr>
-          <w:rFonts w:cstheme="minorHAnsi"/>
-          <w:lang w:val="es-ES_tradnl"/>
-        </w:rPr>
-        <w:t>Interfaz funcional</w:t>
+      <w:r>
+        <w:rPr>
+          <w:rFonts w:cstheme="minorHAnsi"/>
+          <w:lang w:val="es-ES_tradnl"/>
+        </w:rPr>
+        <w:t xml:space="preserve">Además, debemos importarla de manera estática dentro de </w:t>
+      </w:r>
+      <w:r>
+        <w:rPr>
+          <w:rFonts w:cstheme="minorHAnsi"/>
+          <w:lang w:val="es-ES_tradnl"/>
+        </w:rPr>
+        <w:t>la</w:t>
+      </w:r>
+      <w:r>
+        <w:rPr>
+          <w:rFonts w:cstheme="minorHAnsi"/>
+          <w:lang w:val="es-ES_tradnl"/>
+        </w:rPr>
+        <w:t xml:space="preserve"> clase que va a contener las pruebas:</w:t>
       </w:r>
     </w:p>
     <w:p>
@@ -16427,301 +16462,13 @@
       </w:pPr>
       <w:r>
         <w:rPr>
-          <w:rFonts w:cstheme="minorHAnsi"/>
-          <w:lang w:val="es-ES_tradnl"/>
-        </w:rPr>
-        <w:t>Tipo de i</w:t>
-      </w:r>
-      <w:r>
-        <w:rPr>
-          <w:rFonts w:cstheme="minorHAnsi"/>
-          <w:lang w:val="es-ES_tradnl"/>
-        </w:rPr>
-        <w:t>nterfaz que tiene un único método abstracto</w:t>
-      </w:r>
-      <w:r>
-        <w:rPr>
-          <w:rFonts w:cstheme="minorHAnsi"/>
-          <w:lang w:val="es-ES_tradnl"/>
-        </w:rPr>
-        <w:t>.</w:t>
-      </w:r>
-    </w:p>
-    <w:p>
-      <w:pPr>
-        <w:pStyle w:val="Prrafodelista"/>
-        <w:spacing w:line="360" w:lineRule="auto"/>
-        <w:ind w:left="360"/>
-        <w:rPr>
-          <w:rFonts w:cstheme="minorHAnsi"/>
-          <w:lang w:val="es-ES_tradnl"/>
-        </w:rPr>
-      </w:pPr>
-      <w:r>
-        <w:rPr>
-          <w:rFonts w:cstheme="minorHAnsi"/>
-          <w:lang w:val="es-ES_tradnl"/>
-        </w:rPr>
-        <w:t>Estas interfaces pueden tener además otros métodos predeterminados (default) o estáticos, pero no puede haber ninguno más que sea abstracto</w:t>
-      </w:r>
-      <w:r>
-        <w:rPr>
-          <w:rFonts w:cstheme="minorHAnsi"/>
-          <w:lang w:val="es-ES_tradnl"/>
-        </w:rPr>
-        <w:t>.</w:t>
-      </w:r>
-    </w:p>
-    <w:p>
-      <w:pPr>
-        <w:pStyle w:val="Prrafodelista"/>
-        <w:spacing w:line="360" w:lineRule="auto"/>
-        <w:ind w:left="360"/>
-        <w:rPr>
-          <w:rFonts w:cstheme="minorHAnsi"/>
-          <w:lang w:val="es-ES_tradnl"/>
-        </w:rPr>
-      </w:pPr>
-      <w:r>
-        <w:rPr>
-          <w:rFonts w:cstheme="minorHAnsi"/>
-          <w:lang w:val="es-ES_tradnl"/>
-        </w:rPr>
-        <w:t>Se pueden utilizar como des</w:t>
-      </w:r>
-      <w:r>
-        <w:rPr>
-          <w:rFonts w:cstheme="minorHAnsi"/>
-          <w:lang w:val="es-ES_tradnl"/>
-        </w:rPr>
-        <w:t>tino de una asignación de una expresión lambda</w:t>
-      </w:r>
-      <w:r>
-        <w:rPr>
-          <w:rFonts w:cstheme="minorHAnsi"/>
-          <w:lang w:val="es-ES_tradnl"/>
-        </w:rPr>
-        <w:t xml:space="preserve">, </w:t>
-      </w:r>
-      <w:r>
-        <w:rPr>
-          <w:rFonts w:cstheme="minorHAnsi"/>
-          <w:lang w:val="es-ES_tradnl"/>
-        </w:rPr>
-        <w:t>como referencia de un método</w:t>
-      </w:r>
-      <w:r>
-        <w:rPr>
-          <w:rFonts w:cstheme="minorHAnsi"/>
-          <w:lang w:val="es-ES_tradnl"/>
-        </w:rPr>
-        <w:t xml:space="preserve"> o como referencia a un constructor</w:t>
-      </w:r>
-      <w:r>
-        <w:rPr>
-          <w:rFonts w:cstheme="minorHAnsi"/>
-          <w:lang w:val="es-ES_tradnl"/>
-        </w:rPr>
-        <w:t>.</w:t>
-      </w:r>
-    </w:p>
-    <w:p>
-      <w:pPr>
-        <w:pStyle w:val="Prrafodelista"/>
-        <w:spacing w:line="360" w:lineRule="auto"/>
-        <w:ind w:left="360"/>
-        <w:rPr>
-          <w:rFonts w:cstheme="minorHAnsi"/>
-          <w:lang w:val="es-ES_tradnl"/>
-        </w:rPr>
-      </w:pPr>
-      <w:r>
-        <w:rPr>
-          <w:rFonts w:cstheme="minorHAnsi"/>
-          <w:lang w:val="es-ES_tradnl"/>
-        </w:rPr>
-        <w:lastRenderedPageBreak/>
-        <w:t>Está</w:t>
-      </w:r>
-      <w:r>
-        <w:rPr>
-          <w:rFonts w:cstheme="minorHAnsi"/>
-          <w:lang w:val="es-ES_tradnl"/>
-        </w:rPr>
-        <w:t>n</w:t>
-      </w:r>
-      <w:r>
-        <w:rPr>
-          <w:rFonts w:cstheme="minorHAnsi"/>
-          <w:lang w:val="es-ES_tradnl"/>
-        </w:rPr>
-        <w:t xml:space="preserve"> definida</w:t>
-      </w:r>
-      <w:r>
-        <w:rPr>
-          <w:rFonts w:cstheme="minorHAnsi"/>
-          <w:lang w:val="es-ES_tradnl"/>
-        </w:rPr>
-        <w:t>s</w:t>
-      </w:r>
-      <w:r>
-        <w:rPr>
-          <w:rFonts w:cstheme="minorHAnsi"/>
-          <w:lang w:val="es-ES_tradnl"/>
-        </w:rPr>
-        <w:t xml:space="preserve"> dentro del paquete </w:t>
-      </w:r>
-      <w:proofErr w:type="spellStart"/>
-      <w:proofErr w:type="gramStart"/>
-      <w:r>
-        <w:rPr>
-          <w:rFonts w:cstheme="minorHAnsi"/>
-          <w:lang w:val="es-ES_tradnl"/>
-        </w:rPr>
-        <w:t>java.util</w:t>
-      </w:r>
-      <w:proofErr w:type="gramEnd"/>
-      <w:r>
-        <w:rPr>
-          <w:rFonts w:cstheme="minorHAnsi"/>
-          <w:lang w:val="es-ES_tradnl"/>
-        </w:rPr>
-        <w:t>.function</w:t>
-      </w:r>
-      <w:proofErr w:type="spellEnd"/>
-      <w:r>
-        <w:rPr>
-          <w:rFonts w:cstheme="minorHAnsi"/>
-          <w:lang w:val="es-ES_tradnl"/>
-        </w:rPr>
-        <w:t>.</w:t>
-      </w:r>
-    </w:p>
-    <w:p>
-      <w:pPr>
-        <w:pStyle w:val="Prrafodelista"/>
-        <w:spacing w:line="360" w:lineRule="auto"/>
-        <w:ind w:left="360"/>
-        <w:rPr>
-          <w:rFonts w:cstheme="minorHAnsi"/>
-          <w:lang w:val="es-ES_tradnl"/>
-        </w:rPr>
-      </w:pPr>
-      <w:r>
-        <w:rPr>
-          <w:rFonts w:cstheme="minorHAnsi"/>
-          <w:lang w:val="es-ES_tradnl"/>
-        </w:rPr>
-        <w:t xml:space="preserve">Lo mejor es anotarlas con @FuncionalInterface, </w:t>
-      </w:r>
-      <w:proofErr w:type="gramStart"/>
-      <w:r>
-        <w:rPr>
-          <w:rFonts w:cstheme="minorHAnsi"/>
-          <w:lang w:val="es-ES_tradnl"/>
-        </w:rPr>
-        <w:t>ya que</w:t>
-      </w:r>
-      <w:proofErr w:type="gramEnd"/>
-      <w:r>
-        <w:rPr>
-          <w:rFonts w:cstheme="minorHAnsi"/>
-          <w:lang w:val="es-ES_tradnl"/>
-        </w:rPr>
-        <w:t xml:space="preserve"> si no cumplimos las reglas, el propio IDE nos va a avisar del error.</w:t>
-      </w:r>
-    </w:p>
-    <w:p>
-      <w:pPr>
-        <w:pStyle w:val="Prrafodelista"/>
-        <w:spacing w:line="360" w:lineRule="auto"/>
-        <w:ind w:left="360"/>
-        <w:rPr>
-          <w:rFonts w:cstheme="minorHAnsi"/>
-          <w:lang w:val="es-ES_tradnl"/>
-        </w:rPr>
-      </w:pPr>
-      <w:r>
-        <w:rPr>
-          <w:rFonts w:cstheme="minorHAnsi"/>
-          <w:lang w:val="es-ES_tradnl"/>
-        </w:rPr>
-        <w:t>Algunos tipos de interfaces funcionales son:</w:t>
-      </w:r>
-    </w:p>
-    <w:p>
-      <w:pPr>
-        <w:pStyle w:val="Prrafodelista"/>
-        <w:numPr>
-          <w:ilvl w:val="0"/>
-          <w:numId w:val="3"/>
-        </w:numPr>
-        <w:spacing w:line="360" w:lineRule="auto"/>
-        <w:ind w:left="720"/>
-        <w:rPr>
-          <w:rFonts w:cstheme="minorHAnsi"/>
-          <w:lang w:val="es-ES_tradnl"/>
-        </w:rPr>
-      </w:pPr>
-      <w:proofErr w:type="spellStart"/>
-      <w:r>
-        <w:rPr>
-          <w:rFonts w:cstheme="minorHAnsi"/>
-          <w:lang w:val="es-ES_tradnl"/>
-        </w:rPr>
-        <w:t>Consumer</w:t>
-      </w:r>
-      <w:proofErr w:type="spellEnd"/>
-    </w:p>
-    <w:p>
-      <w:pPr>
-        <w:pStyle w:val="Prrafodelista"/>
-        <w:spacing w:line="360" w:lineRule="auto"/>
-        <w:rPr>
-          <w:rFonts w:cstheme="minorHAnsi"/>
-          <w:lang w:val="es-ES_tradnl"/>
-        </w:rPr>
-      </w:pPr>
-      <w:r>
-        <w:rPr>
-          <w:rFonts w:cstheme="minorHAnsi"/>
-          <w:lang w:val="es-ES_tradnl"/>
-        </w:rPr>
-        <w:t xml:space="preserve">Interfaz funcional que </w:t>
-      </w:r>
-      <w:r>
-        <w:rPr>
-          <w:rFonts w:cstheme="minorHAnsi"/>
-          <w:lang w:val="es-ES_tradnl"/>
-        </w:rPr>
-        <w:t>acepta</w:t>
-      </w:r>
-      <w:r>
-        <w:rPr>
-          <w:rFonts w:cstheme="minorHAnsi"/>
-          <w:lang w:val="es-ES_tradnl"/>
-        </w:rPr>
-        <w:t xml:space="preserve"> un único argumento de entrada y no devuelve ningún resultado.</w:t>
-      </w:r>
-    </w:p>
-    <w:p>
-      <w:pPr>
-        <w:pStyle w:val="Prrafodelista"/>
-        <w:spacing w:line="360" w:lineRule="auto"/>
-        <w:rPr>
-          <w:rFonts w:cstheme="minorHAnsi"/>
-          <w:lang w:val="es-ES_tradnl"/>
-        </w:rPr>
-      </w:pPr>
-      <w:r>
-        <w:rPr>
           <w:noProof/>
         </w:rPr>
         <w:drawing>
-          <wp:inline distT="0" distB="0" distL="0" distR="0" wp14:anchorId="4A3171B2" wp14:editId="025EAC26">
-            <wp:extent cx="2628900" cy="904290"/>
-            <wp:effectExtent l="0" t="0" r="0" b="0"/>
-            <wp:docPr id="56" name="Imagen 56"/>
+          <wp:inline distT="0" distB="0" distL="0" distR="0" wp14:anchorId="75567EA5" wp14:editId="455ED006">
+            <wp:extent cx="3467100" cy="188288"/>
+            <wp:effectExtent l="0" t="0" r="0" b="2540"/>
+            <wp:docPr id="67" name="Imagen 67"/>
             <wp:cNvGraphicFramePr>
               <a:graphicFrameLocks xmlns:a="http://schemas.openxmlformats.org/drawingml/2006/main" noChangeAspect="1"/>
             </wp:cNvGraphicFramePr>
@@ -16741,7 +16488,7 @@
                   <pic:spPr>
                     <a:xfrm>
                       <a:off x="0" y="0"/>
-                      <a:ext cx="2662683" cy="915911"/>
+                      <a:ext cx="3880252" cy="210725"/>
                     </a:xfrm>
                     <a:prstGeom prst="rect">
                       <a:avLst/>
@@ -16758,23 +16505,25 @@
       <w:pPr>
         <w:pStyle w:val="Prrafodelista"/>
         <w:spacing w:line="360" w:lineRule="auto"/>
-        <w:rPr>
-          <w:rFonts w:cstheme="minorHAnsi"/>
-          <w:lang w:val="es-ES_tradnl"/>
-        </w:rPr>
-      </w:pPr>
-      <w:r>
-        <w:rPr>
-          <w:rFonts w:cstheme="minorHAnsi"/>
-          <w:lang w:val="es-ES_tradnl"/>
-        </w:rPr>
-        <w:t>Se construyen de la siguiente manera:</w:t>
-      </w:r>
-    </w:p>
-    <w:p>
-      <w:pPr>
-        <w:pStyle w:val="Prrafodelista"/>
-        <w:spacing w:line="360" w:lineRule="auto"/>
+        <w:ind w:left="360"/>
+        <w:rPr>
+          <w:rFonts w:cstheme="minorHAnsi"/>
+          <w:lang w:val="es-ES_tradnl"/>
+        </w:rPr>
+      </w:pPr>
+      <w:r>
+        <w:rPr>
+          <w:rFonts w:cstheme="minorHAnsi"/>
+          <w:lang w:val="es-ES_tradnl"/>
+        </w:rPr>
+        <w:t xml:space="preserve">Todas las aserciones empiezan por el método base llamado </w:t>
+      </w:r>
+    </w:p>
+    <w:p>
+      <w:pPr>
+        <w:pStyle w:val="Prrafodelista"/>
+        <w:spacing w:line="360" w:lineRule="auto"/>
+        <w:ind w:left="360"/>
         <w:rPr>
           <w:rFonts w:cstheme="minorHAnsi"/>
           <w:lang w:val="es-ES_tradnl"/>
@@ -16785,10 +16534,10 @@
           <w:noProof/>
         </w:rPr>
         <w:drawing>
-          <wp:inline distT="0" distB="0" distL="0" distR="0" wp14:anchorId="2C634EE1" wp14:editId="60840B05">
-            <wp:extent cx="3714750" cy="223217"/>
-            <wp:effectExtent l="0" t="0" r="0" b="5715"/>
-            <wp:docPr id="53" name="Imagen 53"/>
+          <wp:inline distT="0" distB="0" distL="0" distR="0" wp14:anchorId="4E00F050" wp14:editId="76152930">
+            <wp:extent cx="787400" cy="185566"/>
+            <wp:effectExtent l="0" t="0" r="0" b="5080"/>
+            <wp:docPr id="68" name="Imagen 68"/>
             <wp:cNvGraphicFramePr>
               <a:graphicFrameLocks xmlns:a="http://schemas.openxmlformats.org/drawingml/2006/main" noChangeAspect="1"/>
             </wp:cNvGraphicFramePr>
@@ -16808,7 +16557,7 @@
                   <pic:spPr>
                     <a:xfrm>
                       <a:off x="0" y="0"/>
-                      <a:ext cx="4090800" cy="245814"/>
+                      <a:ext cx="894108" cy="210714"/>
                     </a:xfrm>
                     <a:prstGeom prst="rect">
                       <a:avLst/>
@@ -16824,48 +16573,26 @@
     <w:p>
       <w:pPr>
         <w:pStyle w:val="Prrafodelista"/>
-        <w:numPr>
-          <w:ilvl w:val="0"/>
-          <w:numId w:val="3"/>
-        </w:numPr>
-        <w:spacing w:line="360" w:lineRule="auto"/>
-        <w:ind w:left="720"/>
-        <w:rPr>
-          <w:rFonts w:cstheme="minorHAnsi"/>
-          <w:lang w:val="es-ES_tradnl"/>
-        </w:rPr>
-      </w:pPr>
-      <w:proofErr w:type="spellStart"/>
-      <w:r>
-        <w:rPr>
-          <w:rFonts w:cstheme="minorHAnsi"/>
-          <w:lang w:val="es-ES_tradnl"/>
-        </w:rPr>
-        <w:t>Function</w:t>
-      </w:r>
-      <w:proofErr w:type="spellEnd"/>
-    </w:p>
-    <w:p>
-      <w:pPr>
-        <w:pStyle w:val="Prrafodelista"/>
-        <w:spacing w:line="360" w:lineRule="auto"/>
-        <w:rPr>
-          <w:rFonts w:cstheme="minorHAnsi"/>
-          <w:lang w:val="es-ES_tradnl"/>
-        </w:rPr>
-      </w:pPr>
-      <w:r>
-        <w:rPr>
-          <w:rFonts w:cstheme="minorHAnsi"/>
-          <w:lang w:val="es-ES_tradnl"/>
-        </w:rPr>
-        <w:t>Interfaz funcional que recibe uno o más parámetros y produce una salida.</w:t>
-      </w:r>
-    </w:p>
-    <w:p>
-      <w:pPr>
-        <w:pStyle w:val="Prrafodelista"/>
-        <w:spacing w:line="360" w:lineRule="auto"/>
+        <w:spacing w:line="360" w:lineRule="auto"/>
+        <w:ind w:left="360"/>
+        <w:rPr>
+          <w:rFonts w:cstheme="minorHAnsi"/>
+          <w:lang w:val="es-ES_tradnl"/>
+        </w:rPr>
+      </w:pPr>
+      <w:r>
+        <w:rPr>
+          <w:rFonts w:cstheme="minorHAnsi"/>
+          <w:lang w:val="es-ES_tradnl"/>
+        </w:rPr>
+        <w:t>Aunque él por si solo no va a fallar nunca, tenemos que indicarle a continuación lo que queremos comprobar, por ejemplo:</w:t>
+      </w:r>
+    </w:p>
+    <w:p>
+      <w:pPr>
+        <w:pStyle w:val="Prrafodelista"/>
+        <w:spacing w:line="360" w:lineRule="auto"/>
+        <w:ind w:left="360"/>
         <w:rPr>
           <w:rFonts w:cstheme="minorHAnsi"/>
           <w:lang w:val="es-ES_tradnl"/>
@@ -16876,10 +16603,10 @@
           <w:noProof/>
         </w:rPr>
         <w:drawing>
-          <wp:inline distT="0" distB="0" distL="0" distR="0" wp14:anchorId="27B96E5C" wp14:editId="66A32096">
-            <wp:extent cx="2552700" cy="1210677"/>
-            <wp:effectExtent l="0" t="0" r="0" b="8890"/>
-            <wp:docPr id="58" name="Imagen 58"/>
+          <wp:inline distT="0" distB="0" distL="0" distR="0" wp14:anchorId="7754E77D" wp14:editId="4440FF8F">
+            <wp:extent cx="2572553" cy="254000"/>
+            <wp:effectExtent l="0" t="0" r="0" b="0"/>
+            <wp:docPr id="69" name="Imagen 69"/>
             <wp:cNvGraphicFramePr>
               <a:graphicFrameLocks xmlns:a="http://schemas.openxmlformats.org/drawingml/2006/main" noChangeAspect="1"/>
             </wp:cNvGraphicFramePr>
@@ -16899,7 +16626,7 @@
                   <pic:spPr>
                     <a:xfrm>
                       <a:off x="0" y="0"/>
-                      <a:ext cx="2582850" cy="1224976"/>
+                      <a:ext cx="2942819" cy="290558"/>
                     </a:xfrm>
                     <a:prstGeom prst="rect">
                       <a:avLst/>
@@ -16916,23 +16643,260 @@
       <w:pPr>
         <w:pStyle w:val="Prrafodelista"/>
         <w:spacing w:line="360" w:lineRule="auto"/>
-        <w:rPr>
-          <w:rFonts w:cstheme="minorHAnsi"/>
-          <w:lang w:val="es-ES_tradnl"/>
-        </w:rPr>
-      </w:pPr>
-      <w:r>
-        <w:rPr>
-          <w:rFonts w:cstheme="minorHAnsi"/>
-          <w:lang w:val="es-ES_tradnl"/>
-        </w:rPr>
-        <w:t>Se construyen como sigue:</w:t>
-      </w:r>
-    </w:p>
-    <w:p>
-      <w:pPr>
-        <w:pStyle w:val="Prrafodelista"/>
-        <w:spacing w:line="360" w:lineRule="auto"/>
+        <w:ind w:left="360"/>
+        <w:rPr>
+          <w:rFonts w:cstheme="minorHAnsi"/>
+          <w:lang w:val="es-ES_tradnl"/>
+        </w:rPr>
+      </w:pPr>
+      <w:r>
+        <w:rPr>
+          <w:rFonts w:cstheme="minorHAnsi"/>
+          <w:lang w:val="es-ES_tradnl"/>
+        </w:rPr>
+        <w:lastRenderedPageBreak/>
+        <w:t>Para facilitarnos su uso dentro de eclipse, seguimos los siguientes pasos:</w:t>
+      </w:r>
+    </w:p>
+    <w:p>
+      <w:pPr>
+        <w:pStyle w:val="Prrafodelista"/>
+        <w:spacing w:line="360" w:lineRule="auto"/>
+        <w:ind w:left="360"/>
+        <w:rPr>
+          <w:rFonts w:cstheme="minorHAnsi"/>
+          <w:lang w:val="es-ES_tradnl"/>
+        </w:rPr>
+      </w:pPr>
+      <w:r>
+        <w:rPr>
+          <w:rFonts w:cstheme="minorHAnsi"/>
+          <w:lang w:val="en-US"/>
+        </w:rPr>
+        <w:t>Window</w:t>
+      </w:r>
+      <w:r>
+        <w:rPr>
+          <w:rFonts w:cstheme="minorHAnsi"/>
+          <w:lang w:val="en-US"/>
+        </w:rPr>
+        <w:t xml:space="preserve"> </w:t>
+      </w:r>
+      <w:r>
+        <w:rPr>
+          <w:rFonts w:cstheme="minorHAnsi"/>
+          <w:lang w:val="en-US"/>
+        </w:rPr>
+        <w:t>-&gt; Preferences</w:t>
+      </w:r>
+      <w:r>
+        <w:rPr>
+          <w:rFonts w:cstheme="minorHAnsi"/>
+          <w:lang w:val="en-US"/>
+        </w:rPr>
+        <w:t xml:space="preserve"> </w:t>
+      </w:r>
+      <w:r>
+        <w:rPr>
+          <w:rFonts w:cstheme="minorHAnsi"/>
+          <w:lang w:val="en-US"/>
+        </w:rPr>
+        <w:t>-&gt; Java</w:t>
+      </w:r>
+      <w:r>
+        <w:rPr>
+          <w:rFonts w:cstheme="minorHAnsi"/>
+          <w:lang w:val="en-US"/>
+        </w:rPr>
+        <w:t xml:space="preserve"> </w:t>
+      </w:r>
+      <w:r>
+        <w:rPr>
+          <w:rFonts w:cstheme="minorHAnsi"/>
+          <w:lang w:val="en-US"/>
+        </w:rPr>
+        <w:t xml:space="preserve">-&gt; Editor -&gt; </w:t>
+      </w:r>
+      <w:r>
+        <w:rPr>
+          <w:rFonts w:cstheme="minorHAnsi"/>
+          <w:lang w:val="en-US"/>
+        </w:rPr>
+        <w:t>Content Assist</w:t>
+      </w:r>
+      <w:r>
+        <w:rPr>
+          <w:rFonts w:cstheme="minorHAnsi"/>
+          <w:lang w:val="en-US"/>
+        </w:rPr>
+        <w:t xml:space="preserve"> -&gt; Favorites</w:t>
+      </w:r>
+      <w:r>
+        <w:rPr>
+          <w:rFonts w:cstheme="minorHAnsi"/>
+          <w:lang w:val="en-US"/>
+        </w:rPr>
+        <w:t xml:space="preserve"> -&gt; Ne</w:t>
+      </w:r>
+      <w:r>
+        <w:rPr>
+          <w:rFonts w:cstheme="minorHAnsi"/>
+          <w:lang w:val="en-US"/>
+        </w:rPr>
+        <w:t>w Type</w:t>
+      </w:r>
+      <w:r>
+        <w:rPr>
+          <w:rFonts w:cstheme="minorHAnsi"/>
+          <w:lang w:val="en-US"/>
+        </w:rPr>
+        <w:t xml:space="preserve"> </w:t>
+      </w:r>
+      <w:r>
+        <w:rPr>
+          <w:rFonts w:cstheme="minorHAnsi"/>
+          <w:lang w:val="en-US"/>
+        </w:rPr>
+        <w:t>-&gt;</w:t>
+      </w:r>
+      <w:r>
+        <w:rPr>
+          <w:rFonts w:cstheme="minorHAnsi"/>
+          <w:lang w:val="en-US"/>
+        </w:rPr>
+        <w:t xml:space="preserve"> </w:t>
+      </w:r>
+      <w:r>
+        <w:rPr>
+          <w:rFonts w:cstheme="minorHAnsi"/>
+          <w:lang w:val="es-ES_tradnl"/>
+        </w:rPr>
+        <w:t xml:space="preserve">escribir </w:t>
+      </w:r>
+      <w:proofErr w:type="spellStart"/>
+      <w:proofErr w:type="gramStart"/>
+      <w:r>
+        <w:rPr>
+          <w:rFonts w:cstheme="minorHAnsi"/>
+          <w:lang w:val="es-ES_tradnl"/>
+        </w:rPr>
+        <w:t>org.assertj.core.api.Assertions</w:t>
+      </w:r>
+      <w:proofErr w:type="spellEnd"/>
+      <w:proofErr w:type="gramEnd"/>
+      <w:r>
+        <w:rPr>
+          <w:rFonts w:cstheme="minorHAnsi"/>
+          <w:lang w:val="es-ES_tradnl"/>
+        </w:rPr>
+        <w:t xml:space="preserve"> y confirmar.</w:t>
+      </w:r>
+    </w:p>
+    <w:p>
+      <w:pPr>
+        <w:pStyle w:val="Prrafodelista"/>
+        <w:spacing w:line="360" w:lineRule="auto"/>
+        <w:ind w:left="360"/>
+        <w:rPr>
+          <w:rFonts w:cstheme="minorHAnsi"/>
+          <w:lang w:val="en-US"/>
+        </w:rPr>
+      </w:pPr>
+    </w:p>
+    <w:p>
+      <w:pPr>
+        <w:pStyle w:val="Prrafodelista"/>
+        <w:numPr>
+          <w:ilvl w:val="0"/>
+          <w:numId w:val="5"/>
+        </w:numPr>
+        <w:spacing w:line="360" w:lineRule="auto"/>
+        <w:rPr>
+          <w:rFonts w:cstheme="minorHAnsi"/>
+          <w:lang w:val="es-ES_tradnl"/>
+        </w:rPr>
+      </w:pPr>
+      <w:proofErr w:type="spellStart"/>
+      <w:r>
+        <w:rPr>
+          <w:rFonts w:cstheme="minorHAnsi"/>
+          <w:lang w:val="es-ES_tradnl"/>
+        </w:rPr>
+        <w:t>Mockito</w:t>
+      </w:r>
+      <w:proofErr w:type="spellEnd"/>
+    </w:p>
+    <w:p>
+      <w:pPr>
+        <w:pStyle w:val="Prrafodelista"/>
+        <w:spacing w:line="360" w:lineRule="auto"/>
+        <w:ind w:left="360"/>
+        <w:rPr>
+          <w:rFonts w:cstheme="minorHAnsi"/>
+          <w:lang w:val="es-ES_tradnl"/>
+        </w:rPr>
+      </w:pPr>
+      <w:r>
+        <w:rPr>
+          <w:rFonts w:cstheme="minorHAnsi"/>
+          <w:lang w:val="es-ES_tradnl"/>
+        </w:rPr>
+        <w:t xml:space="preserve">Marco de trabajo que nos permite la creación de objetos simulados </w:t>
+      </w:r>
+      <w:r>
+        <w:rPr>
+          <w:rFonts w:cstheme="minorHAnsi"/>
+          <w:lang w:val="es-ES_tradnl"/>
+        </w:rPr>
+        <w:t xml:space="preserve">(test dobles) </w:t>
+      </w:r>
+      <w:r>
+        <w:rPr>
+          <w:rFonts w:cstheme="minorHAnsi"/>
+          <w:lang w:val="es-ES_tradnl"/>
+        </w:rPr>
+        <w:t>con el propósito de realizar pruebas unitarias en Java.</w:t>
+      </w:r>
+    </w:p>
+    <w:p>
+      <w:pPr>
+        <w:pStyle w:val="Prrafodelista"/>
+        <w:spacing w:line="360" w:lineRule="auto"/>
+        <w:ind w:left="360"/>
+        <w:rPr>
+          <w:rFonts w:cstheme="minorHAnsi"/>
+          <w:lang w:val="es-ES_tradnl"/>
+        </w:rPr>
+      </w:pPr>
+      <w:r>
+        <w:rPr>
+          <w:rFonts w:cstheme="minorHAnsi"/>
+          <w:lang w:val="es-ES_tradnl"/>
+        </w:rPr>
+        <w:t xml:space="preserve">Para poder utilizarlo, tenemos que añadir la siguiente dependencia dentro del </w:t>
+      </w:r>
+      <w:proofErr w:type="spellStart"/>
+      <w:r>
+        <w:rPr>
+          <w:rFonts w:cstheme="minorHAnsi"/>
+          <w:lang w:val="es-ES_tradnl"/>
+        </w:rPr>
+        <w:t>pom</w:t>
+      </w:r>
+      <w:proofErr w:type="spellEnd"/>
+      <w:r>
+        <w:rPr>
+          <w:rFonts w:cstheme="minorHAnsi"/>
+          <w:lang w:val="es-ES_tradnl"/>
+        </w:rPr>
+        <w:t>:</w:t>
+      </w:r>
+    </w:p>
+    <w:p>
+      <w:pPr>
+        <w:pStyle w:val="Prrafodelista"/>
+        <w:spacing w:line="360" w:lineRule="auto"/>
+        <w:ind w:left="360"/>
         <w:rPr>
           <w:rFonts w:cstheme="minorHAnsi"/>
           <w:lang w:val="es-ES_tradnl"/>
@@ -16943,10 +16907,10 @@
           <w:noProof/>
         </w:rPr>
         <w:drawing>
-          <wp:inline distT="0" distB="0" distL="0" distR="0" wp14:anchorId="64DBB705" wp14:editId="0F6DCE4F">
-            <wp:extent cx="4279900" cy="203325"/>
-            <wp:effectExtent l="0" t="0" r="6350" b="6350"/>
-            <wp:docPr id="60" name="Imagen 60"/>
+          <wp:inline distT="0" distB="0" distL="0" distR="0" wp14:anchorId="227A7889" wp14:editId="6EE720E3">
+            <wp:extent cx="3003550" cy="765484"/>
+            <wp:effectExtent l="0" t="0" r="6350" b="0"/>
+            <wp:docPr id="70" name="Imagen 70"/>
             <wp:cNvGraphicFramePr>
               <a:graphicFrameLocks xmlns:a="http://schemas.openxmlformats.org/drawingml/2006/main" noChangeAspect="1"/>
             </wp:cNvGraphicFramePr>
@@ -16966,7 +16930,7 @@
                   <pic:spPr>
                     <a:xfrm>
                       <a:off x="0" y="0"/>
-                      <a:ext cx="5175204" cy="245858"/>
+                      <a:ext cx="3098499" cy="789683"/>
                     </a:xfrm>
                     <a:prstGeom prst="rect">
                       <a:avLst/>
@@ -16982,85 +16946,119 @@
     <w:p>
       <w:pPr>
         <w:pStyle w:val="Prrafodelista"/>
+        <w:spacing w:line="360" w:lineRule="auto"/>
+        <w:ind w:left="360"/>
+        <w:rPr>
+          <w:rFonts w:cstheme="minorHAnsi"/>
+          <w:lang w:val="es-ES_tradnl"/>
+        </w:rPr>
+      </w:pPr>
+    </w:p>
+    <w:p>
+      <w:pPr>
+        <w:pStyle w:val="Prrafodelista"/>
         <w:numPr>
           <w:ilvl w:val="0"/>
-          <w:numId w:val="3"/>
+          <w:numId w:val="5"/>
         </w:numPr>
         <w:spacing w:line="360" w:lineRule="auto"/>
-        <w:ind w:left="720"/>
-        <w:rPr>
-          <w:rFonts w:cstheme="minorHAnsi"/>
-          <w:lang w:val="es-ES_tradnl"/>
-        </w:rPr>
-      </w:pPr>
-      <w:r>
-        <w:rPr>
-          <w:rFonts w:cstheme="minorHAnsi"/>
-          <w:lang w:val="es-ES_tradnl"/>
-        </w:rPr>
-        <w:t>Producer</w:t>
-      </w:r>
-      <w:r>
-        <w:rPr>
-          <w:rFonts w:cstheme="minorHAnsi"/>
-          <w:lang w:val="es-ES_tradnl"/>
-        </w:rPr>
-        <w:t xml:space="preserve"> (</w:t>
-      </w:r>
-      <w:proofErr w:type="spellStart"/>
-      <w:r>
-        <w:rPr>
-          <w:rFonts w:cstheme="minorHAnsi"/>
-          <w:lang w:val="es-ES_tradnl"/>
-        </w:rPr>
-        <w:t>Supplier</w:t>
-      </w:r>
-      <w:proofErr w:type="spellEnd"/>
-      <w:r>
-        <w:rPr>
-          <w:rFonts w:cstheme="minorHAnsi"/>
-          <w:lang w:val="es-ES_tradnl"/>
-        </w:rPr>
-        <w:t>)</w:t>
-      </w:r>
-    </w:p>
-    <w:p>
-      <w:pPr>
-        <w:pStyle w:val="Prrafodelista"/>
-        <w:spacing w:line="360" w:lineRule="auto"/>
-        <w:rPr>
-          <w:rFonts w:cstheme="minorHAnsi"/>
-          <w:lang w:val="es-ES_tradnl"/>
-        </w:rPr>
-      </w:pPr>
-      <w:r>
-        <w:rPr>
-          <w:rFonts w:cstheme="minorHAnsi"/>
-          <w:lang w:val="es-ES_tradnl"/>
-        </w:rPr>
-        <w:t xml:space="preserve">Interfaz funcional que no recibe ningún </w:t>
-      </w:r>
-      <w:proofErr w:type="gramStart"/>
-      <w:r>
-        <w:rPr>
-          <w:rFonts w:cstheme="minorHAnsi"/>
-          <w:lang w:val="es-ES_tradnl"/>
-        </w:rPr>
-        <w:t>argumento</w:t>
-      </w:r>
-      <w:proofErr w:type="gramEnd"/>
-      <w:r>
-        <w:rPr>
-          <w:rFonts w:cstheme="minorHAnsi"/>
-          <w:lang w:val="es-ES_tradnl"/>
-        </w:rPr>
-        <w:t xml:space="preserve"> pero produce un resultado.</w:t>
-      </w:r>
-    </w:p>
-    <w:p>
-      <w:pPr>
-        <w:pStyle w:val="Prrafodelista"/>
-        <w:spacing w:line="360" w:lineRule="auto"/>
+        <w:rPr>
+          <w:rFonts w:cstheme="minorHAnsi"/>
+          <w:lang w:val="es-ES_tradnl"/>
+        </w:rPr>
+      </w:pPr>
+      <w:r>
+        <w:rPr>
+          <w:rFonts w:cstheme="minorHAnsi"/>
+          <w:lang w:val="es-ES_tradnl"/>
+        </w:rPr>
+        <w:t>Expresiones Lambda</w:t>
+      </w:r>
+    </w:p>
+    <w:p>
+      <w:pPr>
+        <w:pStyle w:val="Prrafodelista"/>
+        <w:spacing w:line="360" w:lineRule="auto"/>
+        <w:ind w:left="360"/>
+        <w:rPr>
+          <w:rFonts w:cstheme="minorHAnsi"/>
+          <w:lang w:val="es-ES_tradnl"/>
+        </w:rPr>
+      </w:pPr>
+      <w:r>
+        <w:rPr>
+          <w:rFonts w:cstheme="minorHAnsi"/>
+          <w:lang w:val="es-ES_tradnl"/>
+        </w:rPr>
+        <w:t>Son funciones anónimas que se escriben en el mismo lugar en el que se usan.</w:t>
+      </w:r>
+    </w:p>
+    <w:p>
+      <w:pPr>
+        <w:pStyle w:val="Prrafodelista"/>
+        <w:spacing w:line="360" w:lineRule="auto"/>
+        <w:ind w:left="360"/>
+        <w:rPr>
+          <w:rFonts w:cstheme="minorHAnsi"/>
+          <w:lang w:val="es-ES_tradnl"/>
+        </w:rPr>
+      </w:pPr>
+      <w:r>
+        <w:rPr>
+          <w:rFonts w:cstheme="minorHAnsi"/>
+          <w:lang w:val="es-ES_tradnl"/>
+        </w:rPr>
+        <w:t>Como cualquier función, reciben 0 o más argumentos y devuelven uno o ningún valor de retorno.</w:t>
+      </w:r>
+    </w:p>
+    <w:p>
+      <w:pPr>
+        <w:pStyle w:val="Prrafodelista"/>
+        <w:spacing w:line="360" w:lineRule="auto"/>
+        <w:ind w:left="360"/>
+        <w:rPr>
+          <w:rFonts w:cstheme="minorHAnsi"/>
+          <w:lang w:val="es-ES_tradnl"/>
+        </w:rPr>
+      </w:pPr>
+      <w:r>
+        <w:rPr>
+          <w:rFonts w:cstheme="minorHAnsi"/>
+          <w:lang w:val="es-ES_tradnl"/>
+        </w:rPr>
+        <w:t>Desde ellas se puede acceder a las variables locales del método en el que se usan, pero sola las podrá utilizar para lectura, en ningún caso será capaz de modificarlas.</w:t>
+      </w:r>
+    </w:p>
+    <w:p>
+      <w:pPr>
+        <w:pStyle w:val="Prrafodelista"/>
+        <w:spacing w:line="360" w:lineRule="auto"/>
+        <w:ind w:left="360"/>
+        <w:rPr>
+          <w:rFonts w:cstheme="minorHAnsi"/>
+          <w:lang w:val="es-ES_tradnl"/>
+        </w:rPr>
+      </w:pPr>
+      <w:r>
+        <w:rPr>
+          <w:rFonts w:cstheme="minorHAnsi"/>
+          <w:lang w:val="es-ES_tradnl"/>
+        </w:rPr>
+        <w:t>La sintaxis es muy sencilla. Tendremos una primera parte donde aparecen los parámetros que va a utilizar y una segunda en la que tendremos el cuerpo de la función</w:t>
+      </w:r>
+      <w:r>
+        <w:rPr>
+          <w:rFonts w:cstheme="minorHAnsi"/>
+          <w:lang w:val="es-ES_tradnl"/>
+        </w:rPr>
+        <w:t>, que especifica las acciones a realizar. Irá entre llaves si consta de más de una expresión. Para separar ambas partes se utiliza el operador lambda, también llamado operador flecha (-&gt;).</w:t>
+      </w:r>
+    </w:p>
+    <w:p>
+      <w:pPr>
+        <w:pStyle w:val="Prrafodelista"/>
+        <w:spacing w:line="360" w:lineRule="auto"/>
+        <w:ind w:left="360"/>
         <w:rPr>
           <w:rFonts w:cstheme="minorHAnsi"/>
           <w:lang w:val="es-ES_tradnl"/>
@@ -17071,10 +17069,10 @@
           <w:noProof/>
         </w:rPr>
         <w:drawing>
-          <wp:inline distT="0" distB="0" distL="0" distR="0" wp14:anchorId="51934902" wp14:editId="7EE21400">
-            <wp:extent cx="2768600" cy="922867"/>
+          <wp:inline distT="0" distB="0" distL="0" distR="0" wp14:anchorId="32DA987E" wp14:editId="647C6815">
+            <wp:extent cx="2444750" cy="366197"/>
             <wp:effectExtent l="0" t="0" r="0" b="0"/>
-            <wp:docPr id="57" name="Imagen 57"/>
+            <wp:docPr id="65" name="Imagen 65"/>
             <wp:cNvGraphicFramePr>
               <a:graphicFrameLocks xmlns:a="http://schemas.openxmlformats.org/drawingml/2006/main" noChangeAspect="1"/>
             </wp:cNvGraphicFramePr>
@@ -17094,7 +17092,7 @@
                   <pic:spPr>
                     <a:xfrm>
                       <a:off x="0" y="0"/>
-                      <a:ext cx="2800185" cy="933395"/>
+                      <a:ext cx="2620580" cy="392534"/>
                     </a:xfrm>
                     <a:prstGeom prst="rect">
                       <a:avLst/>
@@ -17111,17 +17109,321 @@
       <w:pPr>
         <w:pStyle w:val="Prrafodelista"/>
         <w:spacing w:line="360" w:lineRule="auto"/>
-        <w:rPr>
-          <w:rFonts w:cstheme="minorHAnsi"/>
-          <w:lang w:val="es-ES_tradnl"/>
-        </w:rPr>
-      </w:pPr>
-      <w:r>
-        <w:rPr>
-          <w:rFonts w:cstheme="minorHAnsi"/>
-          <w:lang w:val="es-ES_tradnl"/>
-        </w:rPr>
-        <w:t>Se construyen como se puede ver a continuación:</w:t>
+        <w:ind w:left="360"/>
+        <w:rPr>
+          <w:rFonts w:cstheme="minorHAnsi"/>
+          <w:lang w:val="es-ES_tradnl"/>
+        </w:rPr>
+      </w:pPr>
+    </w:p>
+    <w:p>
+      <w:pPr>
+        <w:pStyle w:val="Prrafodelista"/>
+        <w:numPr>
+          <w:ilvl w:val="0"/>
+          <w:numId w:val="5"/>
+        </w:numPr>
+        <w:spacing w:line="360" w:lineRule="auto"/>
+        <w:rPr>
+          <w:rFonts w:cstheme="minorHAnsi"/>
+          <w:lang w:val="es-ES_tradnl"/>
+        </w:rPr>
+      </w:pPr>
+      <w:r>
+        <w:rPr>
+          <w:rFonts w:cstheme="minorHAnsi"/>
+          <w:lang w:val="es-ES_tradnl"/>
+        </w:rPr>
+        <w:t>Interfaz funcional</w:t>
+      </w:r>
+    </w:p>
+    <w:p>
+      <w:pPr>
+        <w:pStyle w:val="Prrafodelista"/>
+        <w:spacing w:line="360" w:lineRule="auto"/>
+        <w:ind w:left="360"/>
+        <w:rPr>
+          <w:rFonts w:cstheme="minorHAnsi"/>
+          <w:lang w:val="es-ES_tradnl"/>
+        </w:rPr>
+      </w:pPr>
+      <w:r>
+        <w:rPr>
+          <w:rFonts w:cstheme="minorHAnsi"/>
+          <w:lang w:val="es-ES_tradnl"/>
+        </w:rPr>
+        <w:t>Tipo de i</w:t>
+      </w:r>
+      <w:r>
+        <w:rPr>
+          <w:rFonts w:cstheme="minorHAnsi"/>
+          <w:lang w:val="es-ES_tradnl"/>
+        </w:rPr>
+        <w:t>nterfaz que tiene un único método abstracto</w:t>
+      </w:r>
+      <w:r>
+        <w:rPr>
+          <w:rFonts w:cstheme="minorHAnsi"/>
+          <w:lang w:val="es-ES_tradnl"/>
+        </w:rPr>
+        <w:t>.</w:t>
+      </w:r>
+    </w:p>
+    <w:p>
+      <w:pPr>
+        <w:pStyle w:val="Prrafodelista"/>
+        <w:spacing w:line="360" w:lineRule="auto"/>
+        <w:ind w:left="360"/>
+        <w:rPr>
+          <w:rFonts w:cstheme="minorHAnsi"/>
+          <w:lang w:val="es-ES_tradnl"/>
+        </w:rPr>
+      </w:pPr>
+      <w:r>
+        <w:rPr>
+          <w:rFonts w:cstheme="minorHAnsi"/>
+          <w:lang w:val="es-ES_tradnl"/>
+        </w:rPr>
+        <w:t>Estas interfaces pueden tener además otros métodos predeterminados (default) o estáticos, pero no puede haber ninguno más que sea abstracto</w:t>
+      </w:r>
+      <w:r>
+        <w:rPr>
+          <w:rFonts w:cstheme="minorHAnsi"/>
+          <w:lang w:val="es-ES_tradnl"/>
+        </w:rPr>
+        <w:t>.</w:t>
+      </w:r>
+    </w:p>
+    <w:p>
+      <w:pPr>
+        <w:pStyle w:val="Prrafodelista"/>
+        <w:spacing w:line="360" w:lineRule="auto"/>
+        <w:ind w:left="360"/>
+        <w:rPr>
+          <w:rFonts w:cstheme="minorHAnsi"/>
+          <w:lang w:val="es-ES_tradnl"/>
+        </w:rPr>
+      </w:pPr>
+      <w:r>
+        <w:rPr>
+          <w:rFonts w:cstheme="minorHAnsi"/>
+          <w:lang w:val="es-ES_tradnl"/>
+        </w:rPr>
+        <w:t>Se pueden utilizar como des</w:t>
+      </w:r>
+      <w:r>
+        <w:rPr>
+          <w:rFonts w:cstheme="minorHAnsi"/>
+          <w:lang w:val="es-ES_tradnl"/>
+        </w:rPr>
+        <w:t>tino de una asignación de una expresión lambda</w:t>
+      </w:r>
+      <w:r>
+        <w:rPr>
+          <w:rFonts w:cstheme="minorHAnsi"/>
+          <w:lang w:val="es-ES_tradnl"/>
+        </w:rPr>
+        <w:t xml:space="preserve">, </w:t>
+      </w:r>
+      <w:r>
+        <w:rPr>
+          <w:rFonts w:cstheme="minorHAnsi"/>
+          <w:lang w:val="es-ES_tradnl"/>
+        </w:rPr>
+        <w:t>como referencia de un método</w:t>
+      </w:r>
+      <w:r>
+        <w:rPr>
+          <w:rFonts w:cstheme="minorHAnsi"/>
+          <w:lang w:val="es-ES_tradnl"/>
+        </w:rPr>
+        <w:t xml:space="preserve"> o como referencia a un constructor</w:t>
+      </w:r>
+      <w:r>
+        <w:rPr>
+          <w:rFonts w:cstheme="minorHAnsi"/>
+          <w:lang w:val="es-ES_tradnl"/>
+        </w:rPr>
+        <w:t>.</w:t>
+      </w:r>
+    </w:p>
+    <w:p>
+      <w:pPr>
+        <w:pStyle w:val="Prrafodelista"/>
+        <w:spacing w:line="360" w:lineRule="auto"/>
+        <w:ind w:left="360"/>
+        <w:rPr>
+          <w:rFonts w:cstheme="minorHAnsi"/>
+          <w:lang w:val="es-ES_tradnl"/>
+        </w:rPr>
+      </w:pPr>
+      <w:r>
+        <w:rPr>
+          <w:rFonts w:cstheme="minorHAnsi"/>
+          <w:lang w:val="es-ES_tradnl"/>
+        </w:rPr>
+        <w:t>Está</w:t>
+      </w:r>
+      <w:r>
+        <w:rPr>
+          <w:rFonts w:cstheme="minorHAnsi"/>
+          <w:lang w:val="es-ES_tradnl"/>
+        </w:rPr>
+        <w:t>n</w:t>
+      </w:r>
+      <w:r>
+        <w:rPr>
+          <w:rFonts w:cstheme="minorHAnsi"/>
+          <w:lang w:val="es-ES_tradnl"/>
+        </w:rPr>
+        <w:t xml:space="preserve"> definida</w:t>
+      </w:r>
+      <w:r>
+        <w:rPr>
+          <w:rFonts w:cstheme="minorHAnsi"/>
+          <w:lang w:val="es-ES_tradnl"/>
+        </w:rPr>
+        <w:t>s</w:t>
+      </w:r>
+      <w:r>
+        <w:rPr>
+          <w:rFonts w:cstheme="minorHAnsi"/>
+          <w:lang w:val="es-ES_tradnl"/>
+        </w:rPr>
+        <w:t xml:space="preserve"> dentro del paquete </w:t>
+      </w:r>
+      <w:proofErr w:type="spellStart"/>
+      <w:proofErr w:type="gramStart"/>
+      <w:r>
+        <w:rPr>
+          <w:rFonts w:cstheme="minorHAnsi"/>
+          <w:lang w:val="es-ES_tradnl"/>
+        </w:rPr>
+        <w:t>java.util</w:t>
+      </w:r>
+      <w:proofErr w:type="gramEnd"/>
+      <w:r>
+        <w:rPr>
+          <w:rFonts w:cstheme="minorHAnsi"/>
+          <w:lang w:val="es-ES_tradnl"/>
+        </w:rPr>
+        <w:t>.function</w:t>
+      </w:r>
+      <w:proofErr w:type="spellEnd"/>
+      <w:r>
+        <w:rPr>
+          <w:rFonts w:cstheme="minorHAnsi"/>
+          <w:lang w:val="es-ES_tradnl"/>
+        </w:rPr>
+        <w:t>.</w:t>
+      </w:r>
+    </w:p>
+    <w:p>
+      <w:pPr>
+        <w:pStyle w:val="Prrafodelista"/>
+        <w:spacing w:line="360" w:lineRule="auto"/>
+        <w:ind w:left="360"/>
+        <w:rPr>
+          <w:rFonts w:cstheme="minorHAnsi"/>
+          <w:lang w:val="es-ES_tradnl"/>
+        </w:rPr>
+      </w:pPr>
+      <w:r>
+        <w:rPr>
+          <w:rFonts w:cstheme="minorHAnsi"/>
+          <w:lang w:val="es-ES_tradnl"/>
+        </w:rPr>
+        <w:t xml:space="preserve">Lo mejor es anotarlas con @FuncionalInterface, </w:t>
+      </w:r>
+      <w:proofErr w:type="gramStart"/>
+      <w:r>
+        <w:rPr>
+          <w:rFonts w:cstheme="minorHAnsi"/>
+          <w:lang w:val="es-ES_tradnl"/>
+        </w:rPr>
+        <w:t>ya que</w:t>
+      </w:r>
+      <w:proofErr w:type="gramEnd"/>
+      <w:r>
+        <w:rPr>
+          <w:rFonts w:cstheme="minorHAnsi"/>
+          <w:lang w:val="es-ES_tradnl"/>
+        </w:rPr>
+        <w:t xml:space="preserve"> si no cumplimos las reglas, el propio IDE nos va a avisar del error.</w:t>
+      </w:r>
+    </w:p>
+    <w:p>
+      <w:pPr>
+        <w:pStyle w:val="Prrafodelista"/>
+        <w:spacing w:line="360" w:lineRule="auto"/>
+        <w:ind w:left="360"/>
+        <w:rPr>
+          <w:rFonts w:cstheme="minorHAnsi"/>
+          <w:lang w:val="es-ES_tradnl"/>
+        </w:rPr>
+      </w:pPr>
+      <w:r>
+        <w:rPr>
+          <w:rFonts w:cstheme="minorHAnsi"/>
+          <w:lang w:val="es-ES_tradnl"/>
+        </w:rPr>
+        <w:t>Algunos tipos de interfaces funcionales son:</w:t>
+      </w:r>
+    </w:p>
+    <w:p>
+      <w:pPr>
+        <w:pStyle w:val="Prrafodelista"/>
+        <w:numPr>
+          <w:ilvl w:val="0"/>
+          <w:numId w:val="3"/>
+        </w:numPr>
+        <w:spacing w:line="360" w:lineRule="auto"/>
+        <w:ind w:left="720"/>
+        <w:rPr>
+          <w:rFonts w:cstheme="minorHAnsi"/>
+          <w:lang w:val="es-ES_tradnl"/>
+        </w:rPr>
+      </w:pPr>
+      <w:proofErr w:type="spellStart"/>
+      <w:r>
+        <w:rPr>
+          <w:rFonts w:cstheme="minorHAnsi"/>
+          <w:lang w:val="es-ES_tradnl"/>
+        </w:rPr>
+        <w:lastRenderedPageBreak/>
+        <w:t>Consumer</w:t>
+      </w:r>
+      <w:proofErr w:type="spellEnd"/>
+    </w:p>
+    <w:p>
+      <w:pPr>
+        <w:pStyle w:val="Prrafodelista"/>
+        <w:spacing w:line="360" w:lineRule="auto"/>
+        <w:rPr>
+          <w:rFonts w:cstheme="minorHAnsi"/>
+          <w:lang w:val="es-ES_tradnl"/>
+        </w:rPr>
+      </w:pPr>
+      <w:r>
+        <w:rPr>
+          <w:rFonts w:cstheme="minorHAnsi"/>
+          <w:lang w:val="es-ES_tradnl"/>
+        </w:rPr>
+        <w:t xml:space="preserve">Interfaz funcional que </w:t>
+      </w:r>
+      <w:r>
+        <w:rPr>
+          <w:rFonts w:cstheme="minorHAnsi"/>
+          <w:lang w:val="es-ES_tradnl"/>
+        </w:rPr>
+        <w:t>acepta</w:t>
+      </w:r>
+      <w:r>
+        <w:rPr>
+          <w:rFonts w:cstheme="minorHAnsi"/>
+          <w:lang w:val="es-ES_tradnl"/>
+        </w:rPr>
+        <w:t xml:space="preserve"> un único argumento de entrada y no devuelve ningún resultado.</w:t>
       </w:r>
     </w:p>
     <w:p>
@@ -17138,10 +17440,10 @@
           <w:noProof/>
         </w:rPr>
         <w:drawing>
-          <wp:inline distT="0" distB="0" distL="0" distR="0" wp14:anchorId="450690CD" wp14:editId="4464BB42">
-            <wp:extent cx="2914650" cy="227812"/>
-            <wp:effectExtent l="0" t="0" r="0" b="1270"/>
-            <wp:docPr id="59" name="Imagen 59"/>
+          <wp:inline distT="0" distB="0" distL="0" distR="0" wp14:anchorId="4A3171B2" wp14:editId="025EAC26">
+            <wp:extent cx="2628900" cy="904290"/>
+            <wp:effectExtent l="0" t="0" r="0" b="0"/>
+            <wp:docPr id="56" name="Imagen 56"/>
             <wp:cNvGraphicFramePr>
               <a:graphicFrameLocks xmlns:a="http://schemas.openxmlformats.org/drawingml/2006/main" noChangeAspect="1"/>
             </wp:cNvGraphicFramePr>
@@ -17161,7 +17463,7 @@
                   <pic:spPr>
                     <a:xfrm>
                       <a:off x="0" y="0"/>
-                      <a:ext cx="3255066" cy="254419"/>
+                      <a:ext cx="2662683" cy="915911"/>
                     </a:xfrm>
                     <a:prstGeom prst="rect">
                       <a:avLst/>
@@ -17177,58 +17479,18 @@
     <w:p>
       <w:pPr>
         <w:pStyle w:val="Prrafodelista"/>
-        <w:numPr>
-          <w:ilvl w:val="0"/>
-          <w:numId w:val="3"/>
-        </w:numPr>
-        <w:spacing w:line="360" w:lineRule="auto"/>
-        <w:ind w:left="720"/>
-        <w:rPr>
-          <w:rFonts w:cstheme="minorHAnsi"/>
-          <w:lang w:val="es-ES_tradnl"/>
-        </w:rPr>
-      </w:pPr>
-      <w:proofErr w:type="spellStart"/>
-      <w:r>
-        <w:rPr>
-          <w:rFonts w:cstheme="minorHAnsi"/>
-          <w:lang w:val="es-ES_tradnl"/>
-        </w:rPr>
-        <w:t>Predicate</w:t>
-      </w:r>
-      <w:proofErr w:type="spellEnd"/>
-    </w:p>
-    <w:p>
-      <w:pPr>
-        <w:pStyle w:val="Prrafodelista"/>
-        <w:spacing w:line="360" w:lineRule="auto"/>
-        <w:rPr>
-          <w:rFonts w:cstheme="minorHAnsi"/>
-          <w:lang w:val="es-ES_tradnl"/>
-        </w:rPr>
-      </w:pPr>
-      <w:r>
-        <w:rPr>
-          <w:rFonts w:cstheme="minorHAnsi"/>
-          <w:lang w:val="es-ES_tradnl"/>
-        </w:rPr>
-        <w:t xml:space="preserve">Especialización de </w:t>
-      </w:r>
-      <w:proofErr w:type="spellStart"/>
-      <w:r>
-        <w:rPr>
-          <w:rFonts w:cstheme="minorHAnsi"/>
-          <w:lang w:val="es-ES_tradnl"/>
-        </w:rPr>
-        <w:t>function</w:t>
-      </w:r>
-      <w:proofErr w:type="spellEnd"/>
-      <w:r>
-        <w:rPr>
-          <w:rFonts w:cstheme="minorHAnsi"/>
-          <w:lang w:val="es-ES_tradnl"/>
-        </w:rPr>
-        <w:t>, ya que recibe un parámetro y produce como salida un valor booleano.</w:t>
+        <w:spacing w:line="360" w:lineRule="auto"/>
+        <w:rPr>
+          <w:rFonts w:cstheme="minorHAnsi"/>
+          <w:lang w:val="es-ES_tradnl"/>
+        </w:rPr>
+      </w:pPr>
+      <w:r>
+        <w:rPr>
+          <w:rFonts w:cstheme="minorHAnsi"/>
+          <w:lang w:val="es-ES_tradnl"/>
+        </w:rPr>
+        <w:t>Se construyen de la siguiente manera:</w:t>
       </w:r>
     </w:p>
     <w:p>
@@ -17244,12 +17506,11 @@
         <w:rPr>
           <w:noProof/>
         </w:rPr>
-        <w:lastRenderedPageBreak/>
         <w:drawing>
-          <wp:inline distT="0" distB="0" distL="0" distR="0" wp14:anchorId="495AB2CF" wp14:editId="2C963E43">
-            <wp:extent cx="2774950" cy="957325"/>
-            <wp:effectExtent l="0" t="0" r="6350" b="0"/>
-            <wp:docPr id="55" name="Imagen 55"/>
+          <wp:inline distT="0" distB="0" distL="0" distR="0" wp14:anchorId="2C634EE1" wp14:editId="60840B05">
+            <wp:extent cx="3714750" cy="223217"/>
+            <wp:effectExtent l="0" t="0" r="0" b="5715"/>
+            <wp:docPr id="53" name="Imagen 53"/>
             <wp:cNvGraphicFramePr>
               <a:graphicFrameLocks xmlns:a="http://schemas.openxmlformats.org/drawingml/2006/main" noChangeAspect="1"/>
             </wp:cNvGraphicFramePr>
@@ -17269,7 +17530,7 @@
                   <pic:spPr>
                     <a:xfrm>
                       <a:off x="0" y="0"/>
-                      <a:ext cx="2847839" cy="982471"/>
+                      <a:ext cx="4090800" cy="245814"/>
                     </a:xfrm>
                     <a:prstGeom prst="rect">
                       <a:avLst/>
@@ -17285,18 +17546,42 @@
     <w:p>
       <w:pPr>
         <w:pStyle w:val="Prrafodelista"/>
-        <w:spacing w:line="360" w:lineRule="auto"/>
-        <w:rPr>
-          <w:rFonts w:cstheme="minorHAnsi"/>
-          <w:lang w:val="es-ES_tradnl"/>
-        </w:rPr>
-      </w:pPr>
-      <w:r>
-        <w:rPr>
-          <w:rFonts w:cstheme="minorHAnsi"/>
-          <w:lang w:val="es-ES_tradnl"/>
-        </w:rPr>
-        <w:t>Se construyen de la siguiente manera:</w:t>
+        <w:numPr>
+          <w:ilvl w:val="0"/>
+          <w:numId w:val="3"/>
+        </w:numPr>
+        <w:spacing w:line="360" w:lineRule="auto"/>
+        <w:ind w:left="720"/>
+        <w:rPr>
+          <w:rFonts w:cstheme="minorHAnsi"/>
+          <w:lang w:val="es-ES_tradnl"/>
+        </w:rPr>
+      </w:pPr>
+      <w:proofErr w:type="spellStart"/>
+      <w:r>
+        <w:rPr>
+          <w:rFonts w:cstheme="minorHAnsi"/>
+          <w:lang w:val="es-ES_tradnl"/>
+        </w:rPr>
+        <w:t>Function</w:t>
+      </w:r>
+      <w:proofErr w:type="spellEnd"/>
+    </w:p>
+    <w:p>
+      <w:pPr>
+        <w:pStyle w:val="Prrafodelista"/>
+        <w:spacing w:line="360" w:lineRule="auto"/>
+        <w:rPr>
+          <w:rFonts w:cstheme="minorHAnsi"/>
+          <w:lang w:val="es-ES_tradnl"/>
+        </w:rPr>
+      </w:pPr>
+      <w:r>
+        <w:rPr>
+          <w:rFonts w:cstheme="minorHAnsi"/>
+          <w:lang w:val="es-ES_tradnl"/>
+        </w:rPr>
+        <w:t>Interfaz funcional que recibe uno o más parámetros y produce una salida.</w:t>
       </w:r>
     </w:p>
     <w:p>
@@ -17313,10 +17598,10 @@
           <w:noProof/>
         </w:rPr>
         <w:drawing>
-          <wp:inline distT="0" distB="0" distL="0" distR="0" wp14:anchorId="5BAE5249" wp14:editId="063FB91B">
-            <wp:extent cx="3022600" cy="205357"/>
-            <wp:effectExtent l="0" t="0" r="0" b="4445"/>
-            <wp:docPr id="61" name="Imagen 61"/>
+          <wp:inline distT="0" distB="0" distL="0" distR="0" wp14:anchorId="27B96E5C" wp14:editId="66A32096">
+            <wp:extent cx="2552700" cy="1210677"/>
+            <wp:effectExtent l="0" t="0" r="0" b="8890"/>
+            <wp:docPr id="58" name="Imagen 58"/>
             <wp:cNvGraphicFramePr>
               <a:graphicFrameLocks xmlns:a="http://schemas.openxmlformats.org/drawingml/2006/main" noChangeAspect="1"/>
             </wp:cNvGraphicFramePr>
@@ -17336,6 +17621,443 @@
                   <pic:spPr>
                     <a:xfrm>
                       <a:off x="0" y="0"/>
+                      <a:ext cx="2582850" cy="1224976"/>
+                    </a:xfrm>
+                    <a:prstGeom prst="rect">
+                      <a:avLst/>
+                    </a:prstGeom>
+                  </pic:spPr>
+                </pic:pic>
+              </a:graphicData>
+            </a:graphic>
+          </wp:inline>
+        </w:drawing>
+      </w:r>
+    </w:p>
+    <w:p>
+      <w:pPr>
+        <w:pStyle w:val="Prrafodelista"/>
+        <w:spacing w:line="360" w:lineRule="auto"/>
+        <w:rPr>
+          <w:rFonts w:cstheme="minorHAnsi"/>
+          <w:lang w:val="es-ES_tradnl"/>
+        </w:rPr>
+      </w:pPr>
+      <w:r>
+        <w:rPr>
+          <w:rFonts w:cstheme="minorHAnsi"/>
+          <w:lang w:val="es-ES_tradnl"/>
+        </w:rPr>
+        <w:t>Se construyen como sigue:</w:t>
+      </w:r>
+    </w:p>
+    <w:p>
+      <w:pPr>
+        <w:pStyle w:val="Prrafodelista"/>
+        <w:spacing w:line="360" w:lineRule="auto"/>
+        <w:rPr>
+          <w:rFonts w:cstheme="minorHAnsi"/>
+          <w:lang w:val="es-ES_tradnl"/>
+        </w:rPr>
+      </w:pPr>
+      <w:r>
+        <w:rPr>
+          <w:noProof/>
+        </w:rPr>
+        <w:drawing>
+          <wp:inline distT="0" distB="0" distL="0" distR="0" wp14:anchorId="64DBB705" wp14:editId="0F6DCE4F">
+            <wp:extent cx="4279900" cy="203325"/>
+            <wp:effectExtent l="0" t="0" r="6350" b="6350"/>
+            <wp:docPr id="60" name="Imagen 60"/>
+            <wp:cNvGraphicFramePr>
+              <a:graphicFrameLocks xmlns:a="http://schemas.openxmlformats.org/drawingml/2006/main" noChangeAspect="1"/>
+            </wp:cNvGraphicFramePr>
+            <a:graphic xmlns:a="http://schemas.openxmlformats.org/drawingml/2006/main">
+              <a:graphicData uri="http://schemas.openxmlformats.org/drawingml/2006/picture">
+                <pic:pic xmlns:pic="http://schemas.openxmlformats.org/drawingml/2006/picture">
+                  <pic:nvPicPr>
+                    <pic:cNvPr id="1" name=""/>
+                    <pic:cNvPicPr/>
+                  </pic:nvPicPr>
+                  <pic:blipFill>
+                    <a:blip r:embed="rId69"/>
+                    <a:stretch>
+                      <a:fillRect/>
+                    </a:stretch>
+                  </pic:blipFill>
+                  <pic:spPr>
+                    <a:xfrm>
+                      <a:off x="0" y="0"/>
+                      <a:ext cx="5175204" cy="245858"/>
+                    </a:xfrm>
+                    <a:prstGeom prst="rect">
+                      <a:avLst/>
+                    </a:prstGeom>
+                  </pic:spPr>
+                </pic:pic>
+              </a:graphicData>
+            </a:graphic>
+          </wp:inline>
+        </w:drawing>
+      </w:r>
+    </w:p>
+    <w:p>
+      <w:pPr>
+        <w:pStyle w:val="Prrafodelista"/>
+        <w:numPr>
+          <w:ilvl w:val="0"/>
+          <w:numId w:val="3"/>
+        </w:numPr>
+        <w:spacing w:line="360" w:lineRule="auto"/>
+        <w:ind w:left="720"/>
+        <w:rPr>
+          <w:rFonts w:cstheme="minorHAnsi"/>
+          <w:lang w:val="es-ES_tradnl"/>
+        </w:rPr>
+      </w:pPr>
+      <w:r>
+        <w:rPr>
+          <w:rFonts w:cstheme="minorHAnsi"/>
+          <w:lang w:val="es-ES_tradnl"/>
+        </w:rPr>
+        <w:t>Producer</w:t>
+      </w:r>
+      <w:r>
+        <w:rPr>
+          <w:rFonts w:cstheme="minorHAnsi"/>
+          <w:lang w:val="es-ES_tradnl"/>
+        </w:rPr>
+        <w:t xml:space="preserve"> (</w:t>
+      </w:r>
+      <w:proofErr w:type="spellStart"/>
+      <w:r>
+        <w:rPr>
+          <w:rFonts w:cstheme="minorHAnsi"/>
+          <w:lang w:val="es-ES_tradnl"/>
+        </w:rPr>
+        <w:t>Supplier</w:t>
+      </w:r>
+      <w:proofErr w:type="spellEnd"/>
+      <w:r>
+        <w:rPr>
+          <w:rFonts w:cstheme="minorHAnsi"/>
+          <w:lang w:val="es-ES_tradnl"/>
+        </w:rPr>
+        <w:t>)</w:t>
+      </w:r>
+    </w:p>
+    <w:p>
+      <w:pPr>
+        <w:pStyle w:val="Prrafodelista"/>
+        <w:spacing w:line="360" w:lineRule="auto"/>
+        <w:rPr>
+          <w:rFonts w:cstheme="minorHAnsi"/>
+          <w:lang w:val="es-ES_tradnl"/>
+        </w:rPr>
+      </w:pPr>
+      <w:r>
+        <w:rPr>
+          <w:rFonts w:cstheme="minorHAnsi"/>
+          <w:lang w:val="es-ES_tradnl"/>
+        </w:rPr>
+        <w:t xml:space="preserve">Interfaz funcional que no recibe ningún </w:t>
+      </w:r>
+      <w:proofErr w:type="gramStart"/>
+      <w:r>
+        <w:rPr>
+          <w:rFonts w:cstheme="minorHAnsi"/>
+          <w:lang w:val="es-ES_tradnl"/>
+        </w:rPr>
+        <w:t>argumento</w:t>
+      </w:r>
+      <w:proofErr w:type="gramEnd"/>
+      <w:r>
+        <w:rPr>
+          <w:rFonts w:cstheme="minorHAnsi"/>
+          <w:lang w:val="es-ES_tradnl"/>
+        </w:rPr>
+        <w:t xml:space="preserve"> pero produce un resultado.</w:t>
+      </w:r>
+    </w:p>
+    <w:p>
+      <w:pPr>
+        <w:pStyle w:val="Prrafodelista"/>
+        <w:spacing w:line="360" w:lineRule="auto"/>
+        <w:rPr>
+          <w:rFonts w:cstheme="minorHAnsi"/>
+          <w:lang w:val="es-ES_tradnl"/>
+        </w:rPr>
+      </w:pPr>
+      <w:r>
+        <w:rPr>
+          <w:noProof/>
+        </w:rPr>
+        <w:drawing>
+          <wp:inline distT="0" distB="0" distL="0" distR="0" wp14:anchorId="51934902" wp14:editId="7EE21400">
+            <wp:extent cx="2768600" cy="922867"/>
+            <wp:effectExtent l="0" t="0" r="0" b="0"/>
+            <wp:docPr id="57" name="Imagen 57"/>
+            <wp:cNvGraphicFramePr>
+              <a:graphicFrameLocks xmlns:a="http://schemas.openxmlformats.org/drawingml/2006/main" noChangeAspect="1"/>
+            </wp:cNvGraphicFramePr>
+            <a:graphic xmlns:a="http://schemas.openxmlformats.org/drawingml/2006/main">
+              <a:graphicData uri="http://schemas.openxmlformats.org/drawingml/2006/picture">
+                <pic:pic xmlns:pic="http://schemas.openxmlformats.org/drawingml/2006/picture">
+                  <pic:nvPicPr>
+                    <pic:cNvPr id="1" name=""/>
+                    <pic:cNvPicPr/>
+                  </pic:nvPicPr>
+                  <pic:blipFill>
+                    <a:blip r:embed="rId70"/>
+                    <a:stretch>
+                      <a:fillRect/>
+                    </a:stretch>
+                  </pic:blipFill>
+                  <pic:spPr>
+                    <a:xfrm>
+                      <a:off x="0" y="0"/>
+                      <a:ext cx="2800185" cy="933395"/>
+                    </a:xfrm>
+                    <a:prstGeom prst="rect">
+                      <a:avLst/>
+                    </a:prstGeom>
+                  </pic:spPr>
+                </pic:pic>
+              </a:graphicData>
+            </a:graphic>
+          </wp:inline>
+        </w:drawing>
+      </w:r>
+    </w:p>
+    <w:p>
+      <w:pPr>
+        <w:pStyle w:val="Prrafodelista"/>
+        <w:spacing w:line="360" w:lineRule="auto"/>
+        <w:rPr>
+          <w:rFonts w:cstheme="minorHAnsi"/>
+          <w:lang w:val="es-ES_tradnl"/>
+        </w:rPr>
+      </w:pPr>
+      <w:r>
+        <w:rPr>
+          <w:rFonts w:cstheme="minorHAnsi"/>
+          <w:lang w:val="es-ES_tradnl"/>
+        </w:rPr>
+        <w:t>Se construyen como se puede ver a continuación:</w:t>
+      </w:r>
+    </w:p>
+    <w:p>
+      <w:pPr>
+        <w:pStyle w:val="Prrafodelista"/>
+        <w:spacing w:line="360" w:lineRule="auto"/>
+        <w:rPr>
+          <w:rFonts w:cstheme="minorHAnsi"/>
+          <w:lang w:val="es-ES_tradnl"/>
+        </w:rPr>
+      </w:pPr>
+      <w:r>
+        <w:rPr>
+          <w:noProof/>
+        </w:rPr>
+        <w:drawing>
+          <wp:inline distT="0" distB="0" distL="0" distR="0" wp14:anchorId="450690CD" wp14:editId="4464BB42">
+            <wp:extent cx="2914650" cy="227812"/>
+            <wp:effectExtent l="0" t="0" r="0" b="1270"/>
+            <wp:docPr id="59" name="Imagen 59"/>
+            <wp:cNvGraphicFramePr>
+              <a:graphicFrameLocks xmlns:a="http://schemas.openxmlformats.org/drawingml/2006/main" noChangeAspect="1"/>
+            </wp:cNvGraphicFramePr>
+            <a:graphic xmlns:a="http://schemas.openxmlformats.org/drawingml/2006/main">
+              <a:graphicData uri="http://schemas.openxmlformats.org/drawingml/2006/picture">
+                <pic:pic xmlns:pic="http://schemas.openxmlformats.org/drawingml/2006/picture">
+                  <pic:nvPicPr>
+                    <pic:cNvPr id="1" name=""/>
+                    <pic:cNvPicPr/>
+                  </pic:nvPicPr>
+                  <pic:blipFill>
+                    <a:blip r:embed="rId71"/>
+                    <a:stretch>
+                      <a:fillRect/>
+                    </a:stretch>
+                  </pic:blipFill>
+                  <pic:spPr>
+                    <a:xfrm>
+                      <a:off x="0" y="0"/>
+                      <a:ext cx="3255066" cy="254419"/>
+                    </a:xfrm>
+                    <a:prstGeom prst="rect">
+                      <a:avLst/>
+                    </a:prstGeom>
+                  </pic:spPr>
+                </pic:pic>
+              </a:graphicData>
+            </a:graphic>
+          </wp:inline>
+        </w:drawing>
+      </w:r>
+    </w:p>
+    <w:p>
+      <w:pPr>
+        <w:pStyle w:val="Prrafodelista"/>
+        <w:numPr>
+          <w:ilvl w:val="0"/>
+          <w:numId w:val="3"/>
+        </w:numPr>
+        <w:spacing w:line="360" w:lineRule="auto"/>
+        <w:ind w:left="720"/>
+        <w:rPr>
+          <w:rFonts w:cstheme="minorHAnsi"/>
+          <w:lang w:val="es-ES_tradnl"/>
+        </w:rPr>
+      </w:pPr>
+      <w:proofErr w:type="spellStart"/>
+      <w:r>
+        <w:rPr>
+          <w:rFonts w:cstheme="minorHAnsi"/>
+          <w:lang w:val="es-ES_tradnl"/>
+        </w:rPr>
+        <w:t>Predicate</w:t>
+      </w:r>
+      <w:proofErr w:type="spellEnd"/>
+    </w:p>
+    <w:p>
+      <w:pPr>
+        <w:pStyle w:val="Prrafodelista"/>
+        <w:spacing w:line="360" w:lineRule="auto"/>
+        <w:rPr>
+          <w:rFonts w:cstheme="minorHAnsi"/>
+          <w:lang w:val="es-ES_tradnl"/>
+        </w:rPr>
+      </w:pPr>
+      <w:r>
+        <w:rPr>
+          <w:rFonts w:cstheme="minorHAnsi"/>
+          <w:lang w:val="es-ES_tradnl"/>
+        </w:rPr>
+        <w:t xml:space="preserve">Especialización de </w:t>
+      </w:r>
+      <w:proofErr w:type="spellStart"/>
+      <w:r>
+        <w:rPr>
+          <w:rFonts w:cstheme="minorHAnsi"/>
+          <w:lang w:val="es-ES_tradnl"/>
+        </w:rPr>
+        <w:t>function</w:t>
+      </w:r>
+      <w:proofErr w:type="spellEnd"/>
+      <w:r>
+        <w:rPr>
+          <w:rFonts w:cstheme="minorHAnsi"/>
+          <w:lang w:val="es-ES_tradnl"/>
+        </w:rPr>
+        <w:t>, ya que recibe un parámetro y produce como salida un valor booleano.</w:t>
+      </w:r>
+    </w:p>
+    <w:p>
+      <w:pPr>
+        <w:pStyle w:val="Prrafodelista"/>
+        <w:spacing w:line="360" w:lineRule="auto"/>
+        <w:rPr>
+          <w:rFonts w:cstheme="minorHAnsi"/>
+          <w:lang w:val="es-ES_tradnl"/>
+        </w:rPr>
+      </w:pPr>
+      <w:r>
+        <w:rPr>
+          <w:noProof/>
+        </w:rPr>
+        <w:drawing>
+          <wp:inline distT="0" distB="0" distL="0" distR="0" wp14:anchorId="495AB2CF" wp14:editId="2C963E43">
+            <wp:extent cx="2774950" cy="957325"/>
+            <wp:effectExtent l="0" t="0" r="6350" b="0"/>
+            <wp:docPr id="55" name="Imagen 55"/>
+            <wp:cNvGraphicFramePr>
+              <a:graphicFrameLocks xmlns:a="http://schemas.openxmlformats.org/drawingml/2006/main" noChangeAspect="1"/>
+            </wp:cNvGraphicFramePr>
+            <a:graphic xmlns:a="http://schemas.openxmlformats.org/drawingml/2006/main">
+              <a:graphicData uri="http://schemas.openxmlformats.org/drawingml/2006/picture">
+                <pic:pic xmlns:pic="http://schemas.openxmlformats.org/drawingml/2006/picture">
+                  <pic:nvPicPr>
+                    <pic:cNvPr id="1" name=""/>
+                    <pic:cNvPicPr/>
+                  </pic:nvPicPr>
+                  <pic:blipFill>
+                    <a:blip r:embed="rId72"/>
+                    <a:stretch>
+                      <a:fillRect/>
+                    </a:stretch>
+                  </pic:blipFill>
+                  <pic:spPr>
+                    <a:xfrm>
+                      <a:off x="0" y="0"/>
+                      <a:ext cx="2847839" cy="982471"/>
+                    </a:xfrm>
+                    <a:prstGeom prst="rect">
+                      <a:avLst/>
+                    </a:prstGeom>
+                  </pic:spPr>
+                </pic:pic>
+              </a:graphicData>
+            </a:graphic>
+          </wp:inline>
+        </w:drawing>
+      </w:r>
+    </w:p>
+    <w:p>
+      <w:pPr>
+        <w:pStyle w:val="Prrafodelista"/>
+        <w:spacing w:line="360" w:lineRule="auto"/>
+        <w:rPr>
+          <w:rFonts w:cstheme="minorHAnsi"/>
+          <w:lang w:val="es-ES_tradnl"/>
+        </w:rPr>
+      </w:pPr>
+      <w:r>
+        <w:rPr>
+          <w:rFonts w:cstheme="minorHAnsi"/>
+          <w:lang w:val="es-ES_tradnl"/>
+        </w:rPr>
+        <w:t>Se construyen de la siguiente manera:</w:t>
+      </w:r>
+    </w:p>
+    <w:p>
+      <w:pPr>
+        <w:pStyle w:val="Prrafodelista"/>
+        <w:spacing w:line="360" w:lineRule="auto"/>
+        <w:rPr>
+          <w:rFonts w:cstheme="minorHAnsi"/>
+          <w:lang w:val="es-ES_tradnl"/>
+        </w:rPr>
+      </w:pPr>
+      <w:r>
+        <w:rPr>
+          <w:noProof/>
+        </w:rPr>
+        <w:lastRenderedPageBreak/>
+        <w:drawing>
+          <wp:inline distT="0" distB="0" distL="0" distR="0" wp14:anchorId="5BAE5249" wp14:editId="063FB91B">
+            <wp:extent cx="3022600" cy="205357"/>
+            <wp:effectExtent l="0" t="0" r="0" b="4445"/>
+            <wp:docPr id="61" name="Imagen 61"/>
+            <wp:cNvGraphicFramePr>
+              <a:graphicFrameLocks xmlns:a="http://schemas.openxmlformats.org/drawingml/2006/main" noChangeAspect="1"/>
+            </wp:cNvGraphicFramePr>
+            <a:graphic xmlns:a="http://schemas.openxmlformats.org/drawingml/2006/main">
+              <a:graphicData uri="http://schemas.openxmlformats.org/drawingml/2006/picture">
+                <pic:pic xmlns:pic="http://schemas.openxmlformats.org/drawingml/2006/picture">
+                  <pic:nvPicPr>
+                    <pic:cNvPr id="1" name=""/>
+                    <pic:cNvPicPr/>
+                  </pic:nvPicPr>
+                  <pic:blipFill>
+                    <a:blip r:embed="rId73"/>
+                    <a:stretch>
+                      <a:fillRect/>
+                    </a:stretch>
+                  </pic:blipFill>
+                  <pic:spPr>
+                    <a:xfrm>
+                      <a:off x="0" y="0"/>
                       <a:ext cx="3393467" cy="230554"/>
                     </a:xfrm>
                     <a:prstGeom prst="rect">
@@ -17705,7 +18427,7 @@
                     <pic:cNvPicPr/>
                   </pic:nvPicPr>
                   <pic:blipFill>
-                    <a:blip r:embed="rId69"/>
+                    <a:blip r:embed="rId74"/>
                     <a:stretch>
                       <a:fillRect/>
                     </a:stretch>

</xml_diff>

<commit_message>
Info añadida sobre JSON
</commit_message>
<xml_diff>
--- a/Fundamentos de Programación Orientada a Objetos.docx
+++ b/Fundamentos de Programación Orientada a Objetos.docx
@@ -21186,14 +21186,7 @@
           <w:rFonts w:cstheme="minorHAnsi"/>
           <w:lang w:val="es-ES_tradnl"/>
         </w:rPr>
-        <w:t>Vista-</w:t>
-      </w:r>
-      <w:r>
-        <w:rPr>
-          <w:rFonts w:cstheme="minorHAnsi"/>
-          <w:lang w:val="es-ES_tradnl"/>
-        </w:rPr>
-        <w:t>Modelo</w:t>
+        <w:t>Vista-Modelo</w:t>
       </w:r>
     </w:p>
     <w:p>
@@ -21331,6 +21324,855 @@
           <w:rFonts w:cstheme="minorHAnsi"/>
           <w:lang w:val="es-ES_tradnl"/>
         </w:rPr>
+        <w:t xml:space="preserve">JSON (JavaScript </w:t>
+      </w:r>
+      <w:proofErr w:type="spellStart"/>
+      <w:r>
+        <w:rPr>
+          <w:rFonts w:cstheme="minorHAnsi"/>
+          <w:lang w:val="es-ES_tradnl"/>
+        </w:rPr>
+        <w:t>Object</w:t>
+      </w:r>
+      <w:proofErr w:type="spellEnd"/>
+      <w:r>
+        <w:rPr>
+          <w:rFonts w:cstheme="minorHAnsi"/>
+          <w:lang w:val="es-ES_tradnl"/>
+        </w:rPr>
+        <w:t xml:space="preserve"> </w:t>
+      </w:r>
+      <w:proofErr w:type="spellStart"/>
+      <w:r>
+        <w:rPr>
+          <w:rFonts w:cstheme="minorHAnsi"/>
+          <w:lang w:val="es-ES_tradnl"/>
+        </w:rPr>
+        <w:t>Notation</w:t>
+      </w:r>
+      <w:proofErr w:type="spellEnd"/>
+      <w:r>
+        <w:rPr>
+          <w:rFonts w:cstheme="minorHAnsi"/>
+          <w:lang w:val="es-ES_tradnl"/>
+        </w:rPr>
+        <w:t>)</w:t>
+      </w:r>
+    </w:p>
+    <w:p>
+      <w:pPr>
+        <w:pStyle w:val="Prrafodelista"/>
+        <w:spacing w:line="360" w:lineRule="auto"/>
+        <w:ind w:left="360"/>
+        <w:rPr>
+          <w:rFonts w:cstheme="minorHAnsi"/>
+          <w:lang w:val="es-ES_tradnl"/>
+        </w:rPr>
+      </w:pPr>
+      <w:r>
+        <w:rPr>
+          <w:rFonts w:cstheme="minorHAnsi"/>
+          <w:lang w:val="es-ES_tradnl"/>
+        </w:rPr>
+        <w:t>Formato de texto usado para el intercambio de datos entre sistemas.</w:t>
+      </w:r>
+    </w:p>
+    <w:p>
+      <w:pPr>
+        <w:pStyle w:val="Prrafodelista"/>
+        <w:spacing w:line="360" w:lineRule="auto"/>
+        <w:ind w:left="360"/>
+        <w:rPr>
+          <w:rFonts w:cstheme="minorHAnsi"/>
+          <w:lang w:val="es-ES_tradnl"/>
+        </w:rPr>
+      </w:pPr>
+      <w:r>
+        <w:rPr>
+          <w:rFonts w:cstheme="minorHAnsi"/>
+          <w:lang w:val="es-ES_tradnl"/>
+        </w:rPr>
+        <w:lastRenderedPageBreak/>
+        <w:t>Resulta sencillo de leer y escribir para los programadores y simple de interpretar y generar para las máquinas.</w:t>
+      </w:r>
+    </w:p>
+    <w:p>
+      <w:pPr>
+        <w:pStyle w:val="Prrafodelista"/>
+        <w:spacing w:line="360" w:lineRule="auto"/>
+        <w:ind w:left="360"/>
+        <w:rPr>
+          <w:rFonts w:cstheme="minorHAnsi"/>
+          <w:lang w:val="es-ES_tradnl"/>
+        </w:rPr>
+      </w:pPr>
+      <w:r>
+        <w:rPr>
+          <w:rFonts w:cstheme="minorHAnsi"/>
+          <w:lang w:val="es-ES_tradnl"/>
+        </w:rPr>
+        <w:t xml:space="preserve">Estos archivos contienen solo texto y utilizan la </w:t>
+      </w:r>
+      <w:proofErr w:type="gramStart"/>
+      <w:r>
+        <w:rPr>
+          <w:rFonts w:cstheme="minorHAnsi"/>
+          <w:lang w:val="es-ES_tradnl"/>
+        </w:rPr>
+        <w:t>extensión .</w:t>
+      </w:r>
+      <w:proofErr w:type="spellStart"/>
+      <w:r>
+        <w:rPr>
+          <w:rFonts w:cstheme="minorHAnsi"/>
+          <w:lang w:val="es-ES_tradnl"/>
+        </w:rPr>
+        <w:t>json</w:t>
+      </w:r>
+      <w:proofErr w:type="spellEnd"/>
+      <w:proofErr w:type="gramEnd"/>
+      <w:r>
+        <w:rPr>
+          <w:rFonts w:cstheme="minorHAnsi"/>
+          <w:lang w:val="es-ES_tradnl"/>
+        </w:rPr>
+        <w:t>.</w:t>
+      </w:r>
+    </w:p>
+    <w:p>
+      <w:pPr>
+        <w:pStyle w:val="Prrafodelista"/>
+        <w:spacing w:line="360" w:lineRule="auto"/>
+        <w:ind w:left="360"/>
+        <w:rPr>
+          <w:rFonts w:cstheme="minorHAnsi"/>
+          <w:lang w:val="es-ES_tradnl"/>
+        </w:rPr>
+      </w:pPr>
+      <w:r>
+        <w:rPr>
+          <w:rFonts w:cstheme="minorHAnsi"/>
+          <w:lang w:val="es-ES_tradnl"/>
+        </w:rPr>
+        <w:t>Un objeto JSON está formado por dos elementos:</w:t>
+      </w:r>
+    </w:p>
+    <w:p>
+      <w:pPr>
+        <w:pStyle w:val="Prrafodelista"/>
+        <w:numPr>
+          <w:ilvl w:val="0"/>
+          <w:numId w:val="3"/>
+        </w:numPr>
+        <w:spacing w:line="360" w:lineRule="auto"/>
+        <w:ind w:left="720"/>
+        <w:rPr>
+          <w:rFonts w:cstheme="minorHAnsi"/>
+          <w:lang w:val="es-ES_tradnl"/>
+        </w:rPr>
+      </w:pPr>
+      <w:r>
+        <w:rPr>
+          <w:rFonts w:cstheme="minorHAnsi"/>
+          <w:lang w:val="es-ES_tradnl"/>
+        </w:rPr>
+        <w:t>Clave</w:t>
+      </w:r>
+    </w:p>
+    <w:p>
+      <w:pPr>
+        <w:pStyle w:val="Prrafodelista"/>
+        <w:spacing w:line="360" w:lineRule="auto"/>
+        <w:rPr>
+          <w:rFonts w:cstheme="minorHAnsi"/>
+          <w:lang w:val="es-ES_tradnl"/>
+        </w:rPr>
+      </w:pPr>
+      <w:r>
+        <w:rPr>
+          <w:rFonts w:cstheme="minorHAnsi"/>
+          <w:lang w:val="es-ES_tradnl"/>
+        </w:rPr>
+        <w:t>Son cadenas de caracteres encerrados entre comillas.</w:t>
+      </w:r>
+    </w:p>
+    <w:p>
+      <w:pPr>
+        <w:pStyle w:val="Prrafodelista"/>
+        <w:numPr>
+          <w:ilvl w:val="0"/>
+          <w:numId w:val="3"/>
+        </w:numPr>
+        <w:spacing w:line="360" w:lineRule="auto"/>
+        <w:ind w:left="720"/>
+        <w:rPr>
+          <w:rFonts w:cstheme="minorHAnsi"/>
+          <w:lang w:val="es-ES_tradnl"/>
+        </w:rPr>
+      </w:pPr>
+      <w:r>
+        <w:rPr>
+          <w:rFonts w:cstheme="minorHAnsi"/>
+          <w:lang w:val="es-ES_tradnl"/>
+        </w:rPr>
+        <w:t>Valor</w:t>
+      </w:r>
+    </w:p>
+    <w:p>
+      <w:pPr>
+        <w:pStyle w:val="Prrafodelista"/>
+        <w:spacing w:line="360" w:lineRule="auto"/>
+        <w:rPr>
+          <w:rFonts w:cstheme="minorHAnsi"/>
+          <w:lang w:val="es-ES_tradnl"/>
+        </w:rPr>
+      </w:pPr>
+      <w:r>
+        <w:rPr>
+          <w:rFonts w:cstheme="minorHAnsi"/>
+          <w:lang w:val="es-ES_tradnl"/>
+        </w:rPr>
+        <w:t xml:space="preserve">Son los tipos de datos que JSON puede representar. Hablamos de </w:t>
+      </w:r>
+      <w:proofErr w:type="spellStart"/>
+      <w:r>
+        <w:rPr>
+          <w:rFonts w:cstheme="minorHAnsi"/>
+          <w:lang w:val="es-ES_tradnl"/>
+        </w:rPr>
+        <w:t>strings</w:t>
+      </w:r>
+      <w:proofErr w:type="spellEnd"/>
+      <w:r>
+        <w:rPr>
+          <w:rFonts w:cstheme="minorHAnsi"/>
+          <w:lang w:val="es-ES_tradnl"/>
+        </w:rPr>
+        <w:t xml:space="preserve">, números, </w:t>
+      </w:r>
+      <w:proofErr w:type="spellStart"/>
+      <w:r>
+        <w:rPr>
+          <w:rFonts w:cstheme="minorHAnsi"/>
+          <w:lang w:val="es-ES_tradnl"/>
+        </w:rPr>
+        <w:t>booleans</w:t>
+      </w:r>
+      <w:proofErr w:type="spellEnd"/>
+      <w:r>
+        <w:rPr>
+          <w:rFonts w:cstheme="minorHAnsi"/>
+          <w:lang w:val="es-ES_tradnl"/>
+        </w:rPr>
+        <w:t xml:space="preserve">, valores nulos, </w:t>
+      </w:r>
+      <w:proofErr w:type="spellStart"/>
+      <w:r>
+        <w:rPr>
+          <w:rFonts w:cstheme="minorHAnsi"/>
+          <w:lang w:val="es-ES_tradnl"/>
+        </w:rPr>
+        <w:t>arrays</w:t>
+      </w:r>
+      <w:proofErr w:type="spellEnd"/>
+      <w:r>
+        <w:rPr>
+          <w:rFonts w:cstheme="minorHAnsi"/>
+          <w:lang w:val="es-ES_tradnl"/>
+        </w:rPr>
+        <w:t xml:space="preserve"> y objetos.</w:t>
+      </w:r>
+    </w:p>
+    <w:p>
+      <w:pPr>
+        <w:pStyle w:val="Prrafodelista"/>
+        <w:numPr>
+          <w:ilvl w:val="1"/>
+          <w:numId w:val="5"/>
+        </w:numPr>
+        <w:spacing w:line="360" w:lineRule="auto"/>
+        <w:rPr>
+          <w:rFonts w:cstheme="minorHAnsi"/>
+          <w:lang w:val="es-ES_tradnl"/>
+        </w:rPr>
+      </w:pPr>
+      <w:proofErr w:type="spellStart"/>
+      <w:r>
+        <w:rPr>
+          <w:rFonts w:cstheme="minorHAnsi"/>
+          <w:lang w:val="es-ES_tradnl"/>
+        </w:rPr>
+        <w:t>String</w:t>
+      </w:r>
+      <w:proofErr w:type="spellEnd"/>
+    </w:p>
+    <w:p>
+      <w:pPr>
+        <w:pStyle w:val="Prrafodelista"/>
+        <w:spacing w:line="360" w:lineRule="auto"/>
+        <w:ind w:left="1080"/>
+        <w:rPr>
+          <w:rFonts w:cstheme="minorHAnsi"/>
+          <w:lang w:val="es-ES_tradnl"/>
+        </w:rPr>
+      </w:pPr>
+      <w:r>
+        <w:rPr>
+          <w:rFonts w:cstheme="minorHAnsi"/>
+          <w:lang w:val="es-ES_tradnl"/>
+        </w:rPr>
+        <w:t>Son cadenas de cero o más caracteres y se escriben entre comillas.</w:t>
+      </w:r>
+    </w:p>
+    <w:p>
+      <w:pPr>
+        <w:pStyle w:val="Prrafodelista"/>
+        <w:spacing w:line="360" w:lineRule="auto"/>
+        <w:ind w:left="1080"/>
+        <w:rPr>
+          <w:rFonts w:cstheme="minorHAnsi"/>
+          <w:lang w:val="es-ES_tradnl"/>
+        </w:rPr>
+      </w:pPr>
+      <w:r>
+        <w:rPr>
+          <w:noProof/>
+        </w:rPr>
+        <w:drawing>
+          <wp:inline distT="0" distB="0" distL="0" distR="0" wp14:anchorId="6101C2E6" wp14:editId="58A606C6">
+            <wp:extent cx="2457450" cy="228288"/>
+            <wp:effectExtent l="0" t="0" r="0" b="635"/>
+            <wp:docPr id="90" name="Imagen 90"/>
+            <wp:cNvGraphicFramePr>
+              <a:graphicFrameLocks xmlns:a="http://schemas.openxmlformats.org/drawingml/2006/main" noChangeAspect="1"/>
+            </wp:cNvGraphicFramePr>
+            <a:graphic xmlns:a="http://schemas.openxmlformats.org/drawingml/2006/main">
+              <a:graphicData uri="http://schemas.openxmlformats.org/drawingml/2006/picture">
+                <pic:pic xmlns:pic="http://schemas.openxmlformats.org/drawingml/2006/picture">
+                  <pic:nvPicPr>
+                    <pic:cNvPr id="1" name=""/>
+                    <pic:cNvPicPr/>
+                  </pic:nvPicPr>
+                  <pic:blipFill>
+                    <a:blip r:embed="rId92"/>
+                    <a:stretch>
+                      <a:fillRect/>
+                    </a:stretch>
+                  </pic:blipFill>
+                  <pic:spPr>
+                    <a:xfrm>
+                      <a:off x="0" y="0"/>
+                      <a:ext cx="2843706" cy="264170"/>
+                    </a:xfrm>
+                    <a:prstGeom prst="rect">
+                      <a:avLst/>
+                    </a:prstGeom>
+                  </pic:spPr>
+                </pic:pic>
+              </a:graphicData>
+            </a:graphic>
+          </wp:inline>
+        </w:drawing>
+      </w:r>
+    </w:p>
+    <w:p>
+      <w:pPr>
+        <w:pStyle w:val="Prrafodelista"/>
+        <w:numPr>
+          <w:ilvl w:val="1"/>
+          <w:numId w:val="5"/>
+        </w:numPr>
+        <w:spacing w:line="360" w:lineRule="auto"/>
+        <w:rPr>
+          <w:rFonts w:cstheme="minorHAnsi"/>
+          <w:lang w:val="es-ES_tradnl"/>
+        </w:rPr>
+      </w:pPr>
+      <w:r>
+        <w:rPr>
+          <w:rFonts w:cstheme="minorHAnsi"/>
+          <w:lang w:val="es-ES_tradnl"/>
+        </w:rPr>
+        <w:t>Número</w:t>
+      </w:r>
+    </w:p>
+    <w:p>
+      <w:pPr>
+        <w:pStyle w:val="Prrafodelista"/>
+        <w:spacing w:line="360" w:lineRule="auto"/>
+        <w:ind w:left="1080"/>
+        <w:rPr>
+          <w:rFonts w:cstheme="minorHAnsi"/>
+          <w:lang w:val="es-ES_tradnl"/>
+        </w:rPr>
+      </w:pPr>
+      <w:r>
+        <w:rPr>
+          <w:rFonts w:cstheme="minorHAnsi"/>
+          <w:lang w:val="es-ES_tradnl"/>
+        </w:rPr>
+        <w:t>Se admiten números negativos y con parte fraccional separada por un punto.</w:t>
+      </w:r>
+    </w:p>
+    <w:p>
+      <w:pPr>
+        <w:pStyle w:val="Prrafodelista"/>
+        <w:spacing w:line="360" w:lineRule="auto"/>
+        <w:ind w:left="1080"/>
+        <w:rPr>
+          <w:rFonts w:cstheme="minorHAnsi"/>
+          <w:lang w:val="es-ES_tradnl"/>
+        </w:rPr>
+      </w:pPr>
+      <w:r>
+        <w:rPr>
+          <w:noProof/>
+        </w:rPr>
+        <w:drawing>
+          <wp:inline distT="0" distB="0" distL="0" distR="0" wp14:anchorId="42A26ABB" wp14:editId="032C7F88">
+            <wp:extent cx="1885950" cy="233172"/>
+            <wp:effectExtent l="0" t="0" r="0" b="0"/>
+            <wp:docPr id="97" name="Imagen 97"/>
+            <wp:cNvGraphicFramePr>
+              <a:graphicFrameLocks xmlns:a="http://schemas.openxmlformats.org/drawingml/2006/main" noChangeAspect="1"/>
+            </wp:cNvGraphicFramePr>
+            <a:graphic xmlns:a="http://schemas.openxmlformats.org/drawingml/2006/main">
+              <a:graphicData uri="http://schemas.openxmlformats.org/drawingml/2006/picture">
+                <pic:pic xmlns:pic="http://schemas.openxmlformats.org/drawingml/2006/picture">
+                  <pic:nvPicPr>
+                    <pic:cNvPr id="1" name=""/>
+                    <pic:cNvPicPr/>
+                  </pic:nvPicPr>
+                  <pic:blipFill>
+                    <a:blip r:embed="rId93"/>
+                    <a:stretch>
+                      <a:fillRect/>
+                    </a:stretch>
+                  </pic:blipFill>
+                  <pic:spPr>
+                    <a:xfrm>
+                      <a:off x="0" y="0"/>
+                      <a:ext cx="2123315" cy="262519"/>
+                    </a:xfrm>
+                    <a:prstGeom prst="rect">
+                      <a:avLst/>
+                    </a:prstGeom>
+                  </pic:spPr>
+                </pic:pic>
+              </a:graphicData>
+            </a:graphic>
+          </wp:inline>
+        </w:drawing>
+      </w:r>
+    </w:p>
+    <w:p>
+      <w:pPr>
+        <w:pStyle w:val="Prrafodelista"/>
+        <w:numPr>
+          <w:ilvl w:val="1"/>
+          <w:numId w:val="5"/>
+        </w:numPr>
+        <w:spacing w:line="360" w:lineRule="auto"/>
+        <w:rPr>
+          <w:rFonts w:cstheme="minorHAnsi"/>
+          <w:lang w:val="es-ES_tradnl"/>
+        </w:rPr>
+      </w:pPr>
+      <w:proofErr w:type="spellStart"/>
+      <w:r>
+        <w:rPr>
+          <w:rFonts w:cstheme="minorHAnsi"/>
+          <w:lang w:val="es-ES_tradnl"/>
+        </w:rPr>
+        <w:t>Boolean</w:t>
+      </w:r>
+      <w:proofErr w:type="spellEnd"/>
+    </w:p>
+    <w:p>
+      <w:pPr>
+        <w:pStyle w:val="Prrafodelista"/>
+        <w:spacing w:line="360" w:lineRule="auto"/>
+        <w:ind w:left="1080"/>
+        <w:rPr>
+          <w:rFonts w:cstheme="minorHAnsi"/>
+          <w:lang w:val="es-ES_tradnl"/>
+        </w:rPr>
+      </w:pPr>
+      <w:r>
+        <w:rPr>
+          <w:noProof/>
+        </w:rPr>
+        <w:drawing>
+          <wp:inline distT="0" distB="0" distL="0" distR="0" wp14:anchorId="63471C91" wp14:editId="115145DB">
+            <wp:extent cx="2146300" cy="210035"/>
+            <wp:effectExtent l="0" t="0" r="0" b="0"/>
+            <wp:docPr id="98" name="Imagen 98"/>
+            <wp:cNvGraphicFramePr>
+              <a:graphicFrameLocks xmlns:a="http://schemas.openxmlformats.org/drawingml/2006/main" noChangeAspect="1"/>
+            </wp:cNvGraphicFramePr>
+            <a:graphic xmlns:a="http://schemas.openxmlformats.org/drawingml/2006/main">
+              <a:graphicData uri="http://schemas.openxmlformats.org/drawingml/2006/picture">
+                <pic:pic xmlns:pic="http://schemas.openxmlformats.org/drawingml/2006/picture">
+                  <pic:nvPicPr>
+                    <pic:cNvPr id="1" name=""/>
+                    <pic:cNvPicPr/>
+                  </pic:nvPicPr>
+                  <pic:blipFill>
+                    <a:blip r:embed="rId94"/>
+                    <a:stretch>
+                      <a:fillRect/>
+                    </a:stretch>
+                  </pic:blipFill>
+                  <pic:spPr>
+                    <a:xfrm>
+                      <a:off x="0" y="0"/>
+                      <a:ext cx="2371029" cy="232027"/>
+                    </a:xfrm>
+                    <a:prstGeom prst="rect">
+                      <a:avLst/>
+                    </a:prstGeom>
+                  </pic:spPr>
+                </pic:pic>
+              </a:graphicData>
+            </a:graphic>
+          </wp:inline>
+        </w:drawing>
+      </w:r>
+    </w:p>
+    <w:p>
+      <w:pPr>
+        <w:pStyle w:val="Prrafodelista"/>
+        <w:numPr>
+          <w:ilvl w:val="1"/>
+          <w:numId w:val="5"/>
+        </w:numPr>
+        <w:spacing w:line="360" w:lineRule="auto"/>
+        <w:rPr>
+          <w:rFonts w:cstheme="minorHAnsi"/>
+          <w:lang w:val="es-ES_tradnl"/>
+        </w:rPr>
+      </w:pPr>
+      <w:r>
+        <w:rPr>
+          <w:rFonts w:cstheme="minorHAnsi"/>
+          <w:lang w:val="es-ES_tradnl"/>
+        </w:rPr>
+        <w:t>Valor nulo</w:t>
+      </w:r>
+    </w:p>
+    <w:p>
+      <w:pPr>
+        <w:pStyle w:val="Prrafodelista"/>
+        <w:spacing w:line="360" w:lineRule="auto"/>
+        <w:ind w:left="1080"/>
+        <w:rPr>
+          <w:rFonts w:cstheme="minorHAnsi"/>
+          <w:lang w:val="es-ES_tradnl"/>
+        </w:rPr>
+      </w:pPr>
+      <w:r>
+        <w:rPr>
+          <w:rFonts w:cstheme="minorHAnsi"/>
+          <w:lang w:val="es-ES_tradnl"/>
+        </w:rPr>
+        <w:t>Se utiliza para mostrar que no hay información.</w:t>
+      </w:r>
+    </w:p>
+    <w:p>
+      <w:pPr>
+        <w:pStyle w:val="Prrafodelista"/>
+        <w:spacing w:line="360" w:lineRule="auto"/>
+        <w:ind w:left="1080"/>
+        <w:rPr>
+          <w:rFonts w:cstheme="minorHAnsi"/>
+          <w:lang w:val="es-ES_tradnl"/>
+        </w:rPr>
+      </w:pPr>
+      <w:r>
+        <w:rPr>
+          <w:noProof/>
+        </w:rPr>
+        <w:drawing>
+          <wp:inline distT="0" distB="0" distL="0" distR="0" wp14:anchorId="6801B218" wp14:editId="0A32D99A">
+            <wp:extent cx="2647950" cy="236653"/>
+            <wp:effectExtent l="0" t="0" r="0" b="0"/>
+            <wp:docPr id="96" name="Imagen 96"/>
+            <wp:cNvGraphicFramePr>
+              <a:graphicFrameLocks xmlns:a="http://schemas.openxmlformats.org/drawingml/2006/main" noChangeAspect="1"/>
+            </wp:cNvGraphicFramePr>
+            <a:graphic xmlns:a="http://schemas.openxmlformats.org/drawingml/2006/main">
+              <a:graphicData uri="http://schemas.openxmlformats.org/drawingml/2006/picture">
+                <pic:pic xmlns:pic="http://schemas.openxmlformats.org/drawingml/2006/picture">
+                  <pic:nvPicPr>
+                    <pic:cNvPr id="1" name=""/>
+                    <pic:cNvPicPr/>
+                  </pic:nvPicPr>
+                  <pic:blipFill>
+                    <a:blip r:embed="rId95"/>
+                    <a:stretch>
+                      <a:fillRect/>
+                    </a:stretch>
+                  </pic:blipFill>
+                  <pic:spPr>
+                    <a:xfrm>
+                      <a:off x="0" y="0"/>
+                      <a:ext cx="2964164" cy="264914"/>
+                    </a:xfrm>
+                    <a:prstGeom prst="rect">
+                      <a:avLst/>
+                    </a:prstGeom>
+                  </pic:spPr>
+                </pic:pic>
+              </a:graphicData>
+            </a:graphic>
+          </wp:inline>
+        </w:drawing>
+      </w:r>
+    </w:p>
+    <w:p>
+      <w:pPr>
+        <w:pStyle w:val="Prrafodelista"/>
+        <w:numPr>
+          <w:ilvl w:val="1"/>
+          <w:numId w:val="5"/>
+        </w:numPr>
+        <w:spacing w:line="360" w:lineRule="auto"/>
+        <w:rPr>
+          <w:rFonts w:cstheme="minorHAnsi"/>
+          <w:lang w:val="es-ES_tradnl"/>
+        </w:rPr>
+      </w:pPr>
+      <w:r>
+        <w:rPr>
+          <w:rFonts w:cstheme="minorHAnsi"/>
+          <w:lang w:val="es-ES_tradnl"/>
+        </w:rPr>
+        <w:t>Array</w:t>
+      </w:r>
+    </w:p>
+    <w:p>
+      <w:pPr>
+        <w:pStyle w:val="Prrafodelista"/>
+        <w:spacing w:line="360" w:lineRule="auto"/>
+        <w:ind w:left="1080"/>
+        <w:rPr>
+          <w:rFonts w:cstheme="minorHAnsi"/>
+          <w:lang w:val="es-ES_tradnl"/>
+        </w:rPr>
+      </w:pPr>
+      <w:r>
+        <w:rPr>
+          <w:rFonts w:cstheme="minorHAnsi"/>
+          <w:lang w:val="es-ES_tradnl"/>
+        </w:rPr>
+        <w:t xml:space="preserve">Un array se representa utilizando corchetes [] para englobar su contenido, y cada dato se separa mediante el uso de la </w:t>
+      </w:r>
+      <w:proofErr w:type="gramStart"/>
+      <w:r>
+        <w:rPr>
+          <w:rFonts w:cstheme="minorHAnsi"/>
+          <w:lang w:val="es-ES_tradnl"/>
+        </w:rPr>
+        <w:t>coma ,</w:t>
+      </w:r>
+      <w:proofErr w:type="gramEnd"/>
+      <w:r>
+        <w:rPr>
+          <w:rFonts w:cstheme="minorHAnsi"/>
+          <w:lang w:val="es-ES_tradnl"/>
+        </w:rPr>
+        <w:t>.</w:t>
+      </w:r>
+    </w:p>
+    <w:p>
+      <w:pPr>
+        <w:pStyle w:val="Prrafodelista"/>
+        <w:spacing w:line="360" w:lineRule="auto"/>
+        <w:ind w:left="1080"/>
+        <w:rPr>
+          <w:rFonts w:cstheme="minorHAnsi"/>
+          <w:lang w:val="es-ES_tradnl"/>
+        </w:rPr>
+      </w:pPr>
+      <w:r>
+        <w:rPr>
+          <w:noProof/>
+        </w:rPr>
+        <w:drawing>
+          <wp:inline distT="0" distB="0" distL="0" distR="0" wp14:anchorId="694F5A54" wp14:editId="72CB2C9B">
+            <wp:extent cx="4273550" cy="973409"/>
+            <wp:effectExtent l="0" t="0" r="0" b="0"/>
+            <wp:docPr id="88" name="Imagen 88"/>
+            <wp:cNvGraphicFramePr>
+              <a:graphicFrameLocks xmlns:a="http://schemas.openxmlformats.org/drawingml/2006/main" noChangeAspect="1"/>
+            </wp:cNvGraphicFramePr>
+            <a:graphic xmlns:a="http://schemas.openxmlformats.org/drawingml/2006/main">
+              <a:graphicData uri="http://schemas.openxmlformats.org/drawingml/2006/picture">
+                <pic:pic xmlns:pic="http://schemas.openxmlformats.org/drawingml/2006/picture">
+                  <pic:nvPicPr>
+                    <pic:cNvPr id="1" name=""/>
+                    <pic:cNvPicPr/>
+                  </pic:nvPicPr>
+                  <pic:blipFill>
+                    <a:blip r:embed="rId96"/>
+                    <a:stretch>
+                      <a:fillRect/>
+                    </a:stretch>
+                  </pic:blipFill>
+                  <pic:spPr>
+                    <a:xfrm>
+                      <a:off x="0" y="0"/>
+                      <a:ext cx="4379706" cy="997589"/>
+                    </a:xfrm>
+                    <a:prstGeom prst="rect">
+                      <a:avLst/>
+                    </a:prstGeom>
+                  </pic:spPr>
+                </pic:pic>
+              </a:graphicData>
+            </a:graphic>
+          </wp:inline>
+        </w:drawing>
+      </w:r>
+    </w:p>
+    <w:p>
+      <w:pPr>
+        <w:pStyle w:val="Prrafodelista"/>
+        <w:numPr>
+          <w:ilvl w:val="1"/>
+          <w:numId w:val="5"/>
+        </w:numPr>
+        <w:spacing w:line="360" w:lineRule="auto"/>
+        <w:rPr>
+          <w:rFonts w:cstheme="minorHAnsi"/>
+          <w:lang w:val="es-ES_tradnl"/>
+        </w:rPr>
+      </w:pPr>
+      <w:r>
+        <w:rPr>
+          <w:rFonts w:cstheme="minorHAnsi"/>
+          <w:lang w:val="es-ES_tradnl"/>
+        </w:rPr>
+        <w:t>Objeto</w:t>
+      </w:r>
+    </w:p>
+    <w:p>
+      <w:pPr>
+        <w:pStyle w:val="Prrafodelista"/>
+        <w:spacing w:line="360" w:lineRule="auto"/>
+        <w:ind w:left="1080"/>
+        <w:rPr>
+          <w:rFonts w:cstheme="minorHAnsi"/>
+          <w:lang w:val="es-ES_tradnl"/>
+        </w:rPr>
+      </w:pPr>
+      <w:r>
+        <w:rPr>
+          <w:rFonts w:cstheme="minorHAnsi"/>
+          <w:lang w:val="es-ES_tradnl"/>
+        </w:rPr>
+        <w:t>Un objeto, termina y comienza con llaves {} y puede tener varios pares clave valor dentro separados por comas.</w:t>
+      </w:r>
+    </w:p>
+    <w:p>
+      <w:pPr>
+        <w:pStyle w:val="Prrafodelista"/>
+        <w:spacing w:line="360" w:lineRule="auto"/>
+        <w:ind w:left="1080"/>
+        <w:rPr>
+          <w:rFonts w:cstheme="minorHAnsi"/>
+          <w:lang w:val="es-ES_tradnl"/>
+        </w:rPr>
+      </w:pPr>
+      <w:r>
+        <w:rPr>
+          <w:rFonts w:cstheme="minorHAnsi"/>
+          <w:lang w:val="es-ES_tradnl"/>
+        </w:rPr>
+        <w:t>Además, cada clave se separa del valor que se le asigna usando dos puntos (:).</w:t>
+      </w:r>
+    </w:p>
+    <w:p>
+      <w:pPr>
+        <w:pStyle w:val="Prrafodelista"/>
+        <w:spacing w:line="360" w:lineRule="auto"/>
+        <w:ind w:left="1080"/>
+        <w:rPr>
+          <w:rFonts w:cstheme="minorHAnsi"/>
+          <w:lang w:val="es-ES_tradnl"/>
+        </w:rPr>
+      </w:pPr>
+      <w:r>
+        <w:rPr>
+          <w:noProof/>
+        </w:rPr>
+        <w:drawing>
+          <wp:inline distT="0" distB="0" distL="0" distR="0" wp14:anchorId="791883FD" wp14:editId="3AECE16E">
+            <wp:extent cx="4603750" cy="198139"/>
+            <wp:effectExtent l="0" t="0" r="6350" b="0"/>
+            <wp:docPr id="89" name="Imagen 89"/>
+            <wp:cNvGraphicFramePr>
+              <a:graphicFrameLocks xmlns:a="http://schemas.openxmlformats.org/drawingml/2006/main" noChangeAspect="1"/>
+            </wp:cNvGraphicFramePr>
+            <a:graphic xmlns:a="http://schemas.openxmlformats.org/drawingml/2006/main">
+              <a:graphicData uri="http://schemas.openxmlformats.org/drawingml/2006/picture">
+                <pic:pic xmlns:pic="http://schemas.openxmlformats.org/drawingml/2006/picture">
+                  <pic:nvPicPr>
+                    <pic:cNvPr id="1" name=""/>
+                    <pic:cNvPicPr/>
+                  </pic:nvPicPr>
+                  <pic:blipFill>
+                    <a:blip r:embed="rId97"/>
+                    <a:stretch>
+                      <a:fillRect/>
+                    </a:stretch>
+                  </pic:blipFill>
+                  <pic:spPr>
+                    <a:xfrm>
+                      <a:off x="0" y="0"/>
+                      <a:ext cx="5285111" cy="227464"/>
+                    </a:xfrm>
+                    <a:prstGeom prst="rect">
+                      <a:avLst/>
+                    </a:prstGeom>
+                  </pic:spPr>
+                </pic:pic>
+              </a:graphicData>
+            </a:graphic>
+          </wp:inline>
+        </w:drawing>
+      </w:r>
+    </w:p>
+    <w:p>
+      <w:pPr>
+        <w:pStyle w:val="Prrafodelista"/>
+        <w:spacing w:line="360" w:lineRule="auto"/>
+        <w:ind w:left="360"/>
+        <w:rPr>
+          <w:rFonts w:cstheme="minorHAnsi"/>
+          <w:lang w:val="es-ES_tradnl"/>
+        </w:rPr>
+      </w:pPr>
+    </w:p>
+    <w:p>
+      <w:pPr>
+        <w:pStyle w:val="Prrafodelista"/>
+        <w:numPr>
+          <w:ilvl w:val="0"/>
+          <w:numId w:val="5"/>
+        </w:numPr>
+        <w:spacing w:line="360" w:lineRule="auto"/>
+        <w:rPr>
+          <w:rFonts w:cstheme="minorHAnsi"/>
+          <w:lang w:val="es-ES_tradnl"/>
+        </w:rPr>
+      </w:pPr>
+      <w:r>
+        <w:rPr>
+          <w:rFonts w:cstheme="minorHAnsi"/>
+          <w:lang w:val="es-ES_tradnl"/>
+        </w:rPr>
+        <w:lastRenderedPageBreak/>
         <w:t>Programación funcional</w:t>
       </w:r>
     </w:p>

</xml_diff>

<commit_message>
Info añadida sobre JSONPath
</commit_message>
<xml_diff>
--- a/Fundamentos de Programación Orientada a Objetos.docx
+++ b/Fundamentos de Programación Orientada a Objetos.docx
@@ -447,23 +447,7 @@
           <w:rFonts w:cstheme="minorHAnsi"/>
           <w:lang w:val="es-ES_tradnl"/>
         </w:rPr>
-        <w:t xml:space="preserve"> </w:t>
-      </w:r>
-      <w:proofErr w:type="gramStart"/>
-      <w:r>
-        <w:rPr>
-          <w:rFonts w:cstheme="minorHAnsi"/>
-          <w:lang w:val="es-ES_tradnl"/>
-        </w:rPr>
-        <w:t>[ ]</w:t>
-      </w:r>
-      <w:proofErr w:type="gramEnd"/>
-      <w:r>
-        <w:rPr>
-          <w:rFonts w:cstheme="minorHAnsi"/>
-          <w:lang w:val="es-ES_tradnl"/>
-        </w:rPr>
-        <w:t xml:space="preserve">= new </w:t>
+        <w:t xml:space="preserve"> [ ]= new </w:t>
       </w:r>
       <w:proofErr w:type="spellStart"/>
       <w:r>
@@ -508,138 +492,74 @@
           <w:color w:val="333333"/>
           <w:lang w:val="en-US" w:eastAsia="es-ES"/>
         </w:rPr>
-        <w:t xml:space="preserve">: String </w:t>
-      </w:r>
-      <w:proofErr w:type="gramStart"/>
+        <w:t>: String b[] = new String[9];</w:t>
+      </w:r>
+    </w:p>
+    <w:p>
+      <w:pPr>
+        <w:pStyle w:val="Prrafodelista"/>
+        <w:spacing w:line="360" w:lineRule="auto"/>
+        <w:rPr>
+          <w:rFonts w:eastAsia="Times New Roman" w:cstheme="minorHAnsi"/>
+          <w:color w:val="333333"/>
+          <w:lang w:val="es-ES_tradnl" w:eastAsia="es-ES"/>
+        </w:rPr>
+      </w:pPr>
       <w:r>
         <w:rPr>
           <w:rFonts w:eastAsia="Times New Roman" w:cstheme="minorHAnsi"/>
           <w:color w:val="333333"/>
           <w:lang w:val="en-US" w:eastAsia="es-ES"/>
         </w:rPr>
-        <w:t>b[</w:t>
-      </w:r>
-      <w:proofErr w:type="gramEnd"/>
-      <w:r>
-        <w:rPr>
-          <w:rFonts w:eastAsia="Times New Roman" w:cstheme="minorHAnsi"/>
-          <w:color w:val="333333"/>
-          <w:lang w:val="en-US" w:eastAsia="es-ES"/>
-        </w:rPr>
-        <w:t>] = new String[9];</w:t>
-      </w:r>
-    </w:p>
-    <w:p>
-      <w:pPr>
-        <w:pStyle w:val="Prrafodelista"/>
-        <w:spacing w:line="360" w:lineRule="auto"/>
+        <w:tab/>
+        <w:t xml:space="preserve">   </w:t>
+      </w:r>
+      <w:r>
         <w:rPr>
           <w:rFonts w:eastAsia="Times New Roman" w:cstheme="minorHAnsi"/>
           <w:color w:val="333333"/>
           <w:lang w:val="es-ES_tradnl" w:eastAsia="es-ES"/>
         </w:rPr>
-      </w:pPr>
-      <w:r>
-        <w:rPr>
-          <w:rFonts w:eastAsia="Times New Roman" w:cstheme="minorHAnsi"/>
-          <w:color w:val="333333"/>
-          <w:lang w:val="en-US" w:eastAsia="es-ES"/>
-        </w:rPr>
-        <w:tab/>
-        <w:t xml:space="preserve">   </w:t>
-      </w:r>
-      <w:proofErr w:type="gramStart"/>
-      <w:r>
+        <w:t>b[0] = “Madrid”;</w:t>
+      </w:r>
+    </w:p>
+    <w:p>
+      <w:pPr>
+        <w:pStyle w:val="Prrafodelista"/>
+        <w:spacing w:line="360" w:lineRule="auto"/>
         <w:rPr>
           <w:rFonts w:eastAsia="Times New Roman" w:cstheme="minorHAnsi"/>
           <w:color w:val="333333"/>
           <w:lang w:val="es-ES_tradnl" w:eastAsia="es-ES"/>
         </w:rPr>
-        <w:t>b[</w:t>
-      </w:r>
-      <w:proofErr w:type="gramEnd"/>
+      </w:pPr>
       <w:r>
         <w:rPr>
           <w:rFonts w:eastAsia="Times New Roman" w:cstheme="minorHAnsi"/>
           <w:color w:val="333333"/>
           <w:lang w:val="es-ES_tradnl" w:eastAsia="es-ES"/>
         </w:rPr>
-        <w:t>0] = “Madrid”;</w:t>
-      </w:r>
-    </w:p>
-    <w:p>
-      <w:pPr>
-        <w:pStyle w:val="Prrafodelista"/>
-        <w:spacing w:line="360" w:lineRule="auto"/>
+        <w:tab/>
+        <w:t xml:space="preserve">   b[1] = “Segovia”;</w:t>
+      </w:r>
+    </w:p>
+    <w:p>
+      <w:pPr>
+        <w:pStyle w:val="Prrafodelista"/>
+        <w:spacing w:line="360" w:lineRule="auto"/>
+        <w:rPr>
+          <w:rFonts w:cstheme="minorHAnsi"/>
+          <w:lang w:val="es-ES_tradnl"/>
+        </w:rPr>
+      </w:pPr>
+      <w:r>
         <w:rPr>
           <w:rFonts w:eastAsia="Times New Roman" w:cstheme="minorHAnsi"/>
           <w:color w:val="333333"/>
           <w:lang w:val="es-ES_tradnl" w:eastAsia="es-ES"/>
         </w:rPr>
-      </w:pPr>
-      <w:r>
-        <w:rPr>
-          <w:rFonts w:eastAsia="Times New Roman" w:cstheme="minorHAnsi"/>
-          <w:color w:val="333333"/>
-          <w:lang w:val="es-ES_tradnl" w:eastAsia="es-ES"/>
-        </w:rPr>
         <w:tab/>
-        <w:t xml:space="preserve">   </w:t>
-      </w:r>
-      <w:proofErr w:type="gramStart"/>
-      <w:r>
-        <w:rPr>
-          <w:rFonts w:eastAsia="Times New Roman" w:cstheme="minorHAnsi"/>
-          <w:color w:val="333333"/>
-          <w:lang w:val="es-ES_tradnl" w:eastAsia="es-ES"/>
-        </w:rPr>
-        <w:t>b[</w:t>
-      </w:r>
-      <w:proofErr w:type="gramEnd"/>
-      <w:r>
-        <w:rPr>
-          <w:rFonts w:eastAsia="Times New Roman" w:cstheme="minorHAnsi"/>
-          <w:color w:val="333333"/>
-          <w:lang w:val="es-ES_tradnl" w:eastAsia="es-ES"/>
-        </w:rPr>
-        <w:t>1] = “Segovia”;</w:t>
-      </w:r>
-    </w:p>
-    <w:p>
-      <w:pPr>
-        <w:pStyle w:val="Prrafodelista"/>
-        <w:spacing w:line="360" w:lineRule="auto"/>
-        <w:rPr>
-          <w:rFonts w:cstheme="minorHAnsi"/>
-          <w:lang w:val="es-ES_tradnl"/>
-        </w:rPr>
-      </w:pPr>
-      <w:r>
-        <w:rPr>
-          <w:rFonts w:eastAsia="Times New Roman" w:cstheme="minorHAnsi"/>
-          <w:color w:val="333333"/>
-          <w:lang w:val="es-ES_tradnl" w:eastAsia="es-ES"/>
-        </w:rPr>
-        <w:tab/>
-        <w:t xml:space="preserve">   </w:t>
-      </w:r>
-      <w:proofErr w:type="gramStart"/>
-      <w:r>
-        <w:rPr>
-          <w:rFonts w:eastAsia="Times New Roman" w:cstheme="minorHAnsi"/>
-          <w:color w:val="333333"/>
-          <w:lang w:val="es-ES_tradnl" w:eastAsia="es-ES"/>
-        </w:rPr>
-        <w:t>b[</w:t>
-      </w:r>
-      <w:proofErr w:type="gramEnd"/>
-      <w:r>
-        <w:rPr>
-          <w:rFonts w:eastAsia="Times New Roman" w:cstheme="minorHAnsi"/>
-          <w:color w:val="333333"/>
-          <w:lang w:val="es-ES_tradnl" w:eastAsia="es-ES"/>
-        </w:rPr>
-        <w:t>2] = “Toledo”;</w:t>
+        <w:t xml:space="preserve">   b[2] = “Toledo”;</w:t>
       </w:r>
     </w:p>
     <w:p>
@@ -686,23 +606,7 @@
           <w:rFonts w:cstheme="minorHAnsi"/>
           <w:lang w:val="es-ES_tradnl"/>
         </w:rPr>
-        <w:t xml:space="preserve"> </w:t>
-      </w:r>
-      <w:proofErr w:type="gramStart"/>
-      <w:r>
-        <w:rPr>
-          <w:rFonts w:cstheme="minorHAnsi"/>
-          <w:lang w:val="es-ES_tradnl"/>
-        </w:rPr>
-        <w:t>[ ]</w:t>
-      </w:r>
-      <w:proofErr w:type="gramEnd"/>
-      <w:r>
-        <w:rPr>
-          <w:rFonts w:cstheme="minorHAnsi"/>
-          <w:lang w:val="es-ES_tradnl"/>
-        </w:rPr>
-        <w:t>= {elemento1, elemento2, elemento3, … };</w:t>
+        <w:t xml:space="preserve"> [ ]= {elemento1, elemento2, elemento3, … };</w:t>
       </w:r>
     </w:p>
     <w:p>
@@ -735,23 +639,21 @@
           <w:rFonts w:cstheme="minorHAnsi"/>
           <w:lang w:val="es-ES_tradnl"/>
         </w:rPr>
-        <w:t xml:space="preserve"> </w:t>
-      </w:r>
-      <w:proofErr w:type="gramStart"/>
-      <w:r>
-        <w:rPr>
-          <w:rFonts w:cstheme="minorHAnsi"/>
-          <w:lang w:val="es-ES_tradnl"/>
-        </w:rPr>
-        <w:t>b[</w:t>
-      </w:r>
-      <w:proofErr w:type="gramEnd"/>
-      <w:r>
-        <w:rPr>
-          <w:rFonts w:cstheme="minorHAnsi"/>
-          <w:lang w:val="es-ES_tradnl"/>
-        </w:rPr>
-        <w:t xml:space="preserve"> ] = {“Madrid”, “Segovia”, “Toledo};</w:t>
+        <w:t xml:space="preserve"> b[ ] = {“Madrid”, “Segovia”, “Toledo</w:t>
+      </w:r>
+      <w:r>
+        <w:rPr>
+          <w:rFonts w:cstheme="minorHAnsi"/>
+          <w:lang w:val="es-ES_tradnl"/>
+        </w:rPr>
+        <w:t>”</w:t>
+      </w:r>
+      <w:r>
+        <w:rPr>
+          <w:rFonts w:cstheme="minorHAnsi"/>
+          <w:lang w:val="es-ES_tradnl"/>
+        </w:rPr>
+        <w:t>};</w:t>
       </w:r>
     </w:p>
     <w:p>
@@ -1002,30 +904,14 @@
           <w:rFonts w:cstheme="minorHAnsi"/>
           <w:lang w:val="es-ES_tradnl"/>
         </w:rPr>
-        <w:t xml:space="preserve"> en nuestra clase) y redefinir el método </w:t>
-      </w:r>
-      <w:proofErr w:type="gramStart"/>
-      <w:r>
-        <w:rPr>
-          <w:rFonts w:cstheme="minorHAnsi"/>
-          <w:lang w:val="es-ES_tradnl"/>
-        </w:rPr>
-        <w:t>run</w:t>
-      </w:r>
-      <w:r>
-        <w:rPr>
-          <w:rFonts w:cstheme="minorHAnsi"/>
-          <w:lang w:val="es-ES_tradnl"/>
-        </w:rPr>
-        <w:t>(</w:t>
-      </w:r>
-      <w:proofErr w:type="gramEnd"/>
-      <w:r>
-        <w:rPr>
-          <w:rFonts w:cstheme="minorHAnsi"/>
-          <w:lang w:val="es-ES_tradnl"/>
-        </w:rPr>
-        <w:t>).</w:t>
+        <w:t xml:space="preserve"> en nuestra clase) y redefinir el método run</w:t>
+      </w:r>
+      <w:r>
+        <w:rPr>
+          <w:rFonts w:cstheme="minorHAnsi"/>
+          <w:lang w:val="es-ES_tradnl"/>
+        </w:rPr>
+        <w:t>().</w:t>
       </w:r>
     </w:p>
     <w:p>
@@ -1156,7 +1042,6 @@
         <w:t xml:space="preserve">Cuando llamemos al método </w:t>
       </w:r>
       <w:proofErr w:type="spellStart"/>
-      <w:proofErr w:type="gramStart"/>
       <w:r>
         <w:rPr>
           <w:rFonts w:cstheme="minorHAnsi"/>
@@ -1170,15 +1055,7 @@
           <w:rFonts w:cstheme="minorHAnsi"/>
           <w:lang w:val="es-ES_tradnl"/>
         </w:rPr>
-        <w:t>(</w:t>
-      </w:r>
-      <w:proofErr w:type="gramEnd"/>
-      <w:r>
-        <w:rPr>
-          <w:rFonts w:cstheme="minorHAnsi"/>
-          <w:lang w:val="es-ES_tradnl"/>
-        </w:rPr>
-        <w:t>), comenzará a ejecutarse el método run</w:t>
+        <w:t>(), comenzará a ejecutarse el método run</w:t>
       </w:r>
       <w:r>
         <w:rPr>
@@ -1231,7 +1108,6 @@
         </w:rPr>
         <w:t xml:space="preserve">, que nos obliga a definir el método </w:t>
       </w:r>
-      <w:proofErr w:type="gramStart"/>
       <w:r>
         <w:rPr>
           <w:rFonts w:cstheme="minorHAnsi"/>
@@ -1244,15 +1120,7 @@
           <w:rFonts w:cstheme="minorHAnsi"/>
           <w:lang w:val="es-ES_tradnl"/>
         </w:rPr>
-        <w:t>(</w:t>
-      </w:r>
-      <w:proofErr w:type="gramEnd"/>
-      <w:r>
-        <w:rPr>
-          <w:rFonts w:cstheme="minorHAnsi"/>
-          <w:lang w:val="es-ES_tradnl"/>
-        </w:rPr>
-        <w:t>).</w:t>
+        <w:t>().</w:t>
       </w:r>
     </w:p>
     <w:p>
@@ -1389,23 +1257,7 @@
           <w:rFonts w:cstheme="minorHAnsi"/>
           <w:lang w:val="es-ES_tradnl"/>
         </w:rPr>
-        <w:t xml:space="preserve">En ambos casos escribimos un método </w:t>
-      </w:r>
-      <w:proofErr w:type="gramStart"/>
-      <w:r>
-        <w:rPr>
-          <w:rFonts w:cstheme="minorHAnsi"/>
-          <w:lang w:val="es-ES_tradnl"/>
-        </w:rPr>
-        <w:t>run(</w:t>
-      </w:r>
-      <w:proofErr w:type="gramEnd"/>
-      <w:r>
-        <w:rPr>
-          <w:rFonts w:cstheme="minorHAnsi"/>
-          <w:lang w:val="es-ES_tradnl"/>
-        </w:rPr>
-        <w:t>) que contendrá el código del hilo. Cuando se termine de ejecutar este método, también finalizará el hilo.</w:t>
+        <w:t>En ambos casos escribimos un método run() que contendrá el código del hilo. Cuando se termine de ejecutar este método, también finalizará el hilo.</w:t>
       </w:r>
     </w:p>
     <w:p>
@@ -1524,7 +1376,6 @@
         <w:t xml:space="preserve">Se produce al llamar al método </w:t>
       </w:r>
       <w:proofErr w:type="spellStart"/>
-      <w:proofErr w:type="gramStart"/>
       <w:r>
         <w:rPr>
           <w:rFonts w:cstheme="minorHAnsi"/>
@@ -1538,15 +1389,7 @@
           <w:rFonts w:cstheme="minorHAnsi"/>
           <w:lang w:val="es-ES_tradnl"/>
         </w:rPr>
-        <w:t>(</w:t>
-      </w:r>
-      <w:proofErr w:type="gramEnd"/>
-      <w:r>
-        <w:rPr>
-          <w:rFonts w:cstheme="minorHAnsi"/>
-          <w:lang w:val="es-ES_tradnl"/>
-        </w:rPr>
-        <w:t>).</w:t>
+        <w:t>().</w:t>
       </w:r>
     </w:p>
     <w:p>
@@ -1609,7 +1452,6 @@
         <w:t xml:space="preserve">Cuando se ejecuta el método </w:t>
       </w:r>
       <w:proofErr w:type="spellStart"/>
-      <w:proofErr w:type="gramStart"/>
       <w:r>
         <w:rPr>
           <w:rFonts w:cstheme="minorHAnsi"/>
@@ -1623,15 +1465,7 @@
           <w:rFonts w:cstheme="minorHAnsi"/>
           <w:lang w:val="es-ES_tradnl"/>
         </w:rPr>
-        <w:t>(</w:t>
-      </w:r>
-      <w:proofErr w:type="gramEnd"/>
-      <w:r>
-        <w:rPr>
-          <w:rFonts w:cstheme="minorHAnsi"/>
-          <w:lang w:val="es-ES_tradnl"/>
-        </w:rPr>
-        <w:t>) para dormir el hilo.</w:t>
+        <w:t>() para dormir el hilo.</w:t>
       </w:r>
     </w:p>
     <w:p>
@@ -1669,7 +1503,6 @@
         <w:t xml:space="preserve">loqueado por una llamada al método </w:t>
       </w:r>
       <w:proofErr w:type="spellStart"/>
-      <w:proofErr w:type="gramStart"/>
       <w:r>
         <w:rPr>
           <w:rFonts w:cstheme="minorHAnsi"/>
@@ -1683,15 +1516,7 @@
           <w:rFonts w:cstheme="minorHAnsi"/>
           <w:lang w:val="es-ES_tradnl"/>
         </w:rPr>
-        <w:t>(</w:t>
-      </w:r>
-      <w:proofErr w:type="gramEnd"/>
-      <w:r>
-        <w:rPr>
-          <w:rFonts w:cstheme="minorHAnsi"/>
-          <w:lang w:val="es-ES_tradnl"/>
-        </w:rPr>
-        <w:t>).</w:t>
+        <w:t>().</w:t>
       </w:r>
     </w:p>
     <w:p>
@@ -1771,7 +1596,6 @@
         <w:t xml:space="preserve">Para saber si un hilo sigue vivo o no, podemos usar el método </w:t>
       </w:r>
       <w:proofErr w:type="spellStart"/>
-      <w:proofErr w:type="gramStart"/>
       <w:r>
         <w:rPr>
           <w:rFonts w:cstheme="minorHAnsi"/>
@@ -1785,15 +1609,7 @@
           <w:rFonts w:cstheme="minorHAnsi"/>
           <w:lang w:val="es-ES_tradnl"/>
         </w:rPr>
-        <w:t>(</w:t>
-      </w:r>
-      <w:proofErr w:type="gramEnd"/>
-      <w:r>
-        <w:rPr>
-          <w:rFonts w:cstheme="minorHAnsi"/>
-          <w:lang w:val="es-ES_tradnl"/>
-        </w:rPr>
-        <w:t>).</w:t>
+        <w:t>().</w:t>
       </w:r>
     </w:p>
     <w:p>
@@ -4061,17 +3877,8 @@
           <w:rFonts w:cstheme="minorHAnsi"/>
           <w:lang w:val="es-ES_tradnl"/>
         </w:rPr>
-        <w:t>Una anotación se define haciendo uso de la palabra reservada @</w:t>
-      </w:r>
-      <w:proofErr w:type="gramStart"/>
-      <w:r>
-        <w:rPr>
-          <w:rFonts w:cstheme="minorHAnsi"/>
-          <w:lang w:val="es-ES_tradnl"/>
-        </w:rPr>
-        <w:t>interface</w:t>
-      </w:r>
-      <w:proofErr w:type="gramEnd"/>
+        <w:t>Una anotación se define haciendo uso de la palabra reservada @interface</w:t>
+      </w:r>
       <w:r>
         <w:rPr>
           <w:rFonts w:cstheme="minorHAnsi"/>
@@ -4110,23 +3917,7 @@
           <w:rFonts w:cstheme="minorHAnsi"/>
           <w:lang w:val="es-ES_tradnl"/>
         </w:rPr>
-        <w:t xml:space="preserve"> por @</w:t>
-      </w:r>
-      <w:proofErr w:type="gramStart"/>
-      <w:r>
-        <w:rPr>
-          <w:rFonts w:cstheme="minorHAnsi"/>
-          <w:lang w:val="es-ES_tradnl"/>
-        </w:rPr>
-        <w:t>interface</w:t>
-      </w:r>
-      <w:proofErr w:type="gramEnd"/>
-      <w:r>
-        <w:rPr>
-          <w:rFonts w:cstheme="minorHAnsi"/>
-          <w:lang w:val="es-ES_tradnl"/>
-        </w:rPr>
-        <w:t>.</w:t>
+        <w:t xml:space="preserve"> por @interface.</w:t>
       </w:r>
     </w:p>
     <w:p>
@@ -4182,23 +3973,7 @@
           <w:rFonts w:cstheme="minorHAnsi"/>
           <w:lang w:val="es-ES_tradnl"/>
         </w:rPr>
-        <w:t>@</w:t>
-      </w:r>
-      <w:proofErr w:type="gramStart"/>
-      <w:r>
-        <w:rPr>
-          <w:rFonts w:cstheme="minorHAnsi"/>
-          <w:lang w:val="es-ES_tradnl"/>
-        </w:rPr>
-        <w:t>MiAnotacion( parametro</w:t>
-      </w:r>
-      <w:proofErr w:type="gramEnd"/>
-      <w:r>
-        <w:rPr>
-          <w:rFonts w:cstheme="minorHAnsi"/>
-          <w:lang w:val="es-ES_tradnl"/>
-        </w:rPr>
-        <w:t>1 = “valor2”)</w:t>
+        <w:t>@MiAnotacion( parametro1 = “valor2”)</w:t>
       </w:r>
     </w:p>
     <w:p>
@@ -5137,7 +4912,6 @@
         <w:t xml:space="preserve"> el archivo </w:t>
       </w:r>
       <w:proofErr w:type="spellStart"/>
-      <w:proofErr w:type="gramStart"/>
       <w:r>
         <w:rPr>
           <w:rFonts w:cstheme="minorHAnsi"/>
@@ -5146,7 +4920,6 @@
         <w:t>application.properties</w:t>
       </w:r>
       <w:proofErr w:type="spellEnd"/>
-      <w:proofErr w:type="gramEnd"/>
       <w:r>
         <w:rPr>
           <w:rFonts w:cstheme="minorHAnsi"/>
@@ -5615,23 +5388,7 @@
           <w:rFonts w:cstheme="minorHAnsi"/>
           <w:lang w:val="es-ES_tradnl"/>
         </w:rPr>
-        <w:t xml:space="preserve">Se usa para notificar mensajes de alerta sobre los que se quiere tener </w:t>
-      </w:r>
-      <w:proofErr w:type="gramStart"/>
-      <w:r>
-        <w:rPr>
-          <w:rFonts w:cstheme="minorHAnsi"/>
-          <w:lang w:val="es-ES_tradnl"/>
-        </w:rPr>
-        <w:t>constancia</w:t>
-      </w:r>
-      <w:proofErr w:type="gramEnd"/>
-      <w:r>
-        <w:rPr>
-          <w:rFonts w:cstheme="minorHAnsi"/>
-          <w:lang w:val="es-ES_tradnl"/>
-        </w:rPr>
-        <w:t xml:space="preserve"> pero no afectan al funcionamiento de la aplicación.</w:t>
+        <w:t>Se usa para notificar mensajes de alerta sobre los que se quiere tener constancia pero no afectan al funcionamiento de la aplicación.</w:t>
       </w:r>
     </w:p>
     <w:p>
@@ -6589,7 +6346,6 @@
         <w:t xml:space="preserve">Para terminar, tenemos que irnos al archivo </w:t>
       </w:r>
       <w:proofErr w:type="spellStart"/>
-      <w:proofErr w:type="gramStart"/>
       <w:r>
         <w:rPr>
           <w:rFonts w:cstheme="minorHAnsi"/>
@@ -6598,7 +6354,6 @@
         <w:t>application.properties</w:t>
       </w:r>
       <w:proofErr w:type="spellEnd"/>
-      <w:proofErr w:type="gramEnd"/>
       <w:r>
         <w:rPr>
           <w:rFonts w:cstheme="minorHAnsi"/>
@@ -7032,7 +6787,6 @@
         <w:t xml:space="preserve">@Log se importa de la librería </w:t>
       </w:r>
       <w:proofErr w:type="spellStart"/>
-      <w:proofErr w:type="gramStart"/>
       <w:r>
         <w:rPr>
           <w:rFonts w:cstheme="minorHAnsi"/>
@@ -7041,7 +6795,6 @@
         <w:t>lombok.extern.java.Log</w:t>
       </w:r>
       <w:proofErr w:type="spellEnd"/>
-      <w:proofErr w:type="gramEnd"/>
       <w:r>
         <w:rPr>
           <w:rFonts w:cstheme="minorHAnsi"/>
@@ -7065,23 +6818,7 @@
           <w:rFonts w:cstheme="minorHAnsi"/>
           <w:lang w:val="es-ES_tradnl"/>
         </w:rPr>
-        <w:t xml:space="preserve">@Slf4j se importa de la librería </w:t>
-      </w:r>
-      <w:proofErr w:type="gramStart"/>
-      <w:r>
-        <w:rPr>
-          <w:rFonts w:cstheme="minorHAnsi"/>
-          <w:lang w:val="es-ES_tradnl"/>
-        </w:rPr>
-        <w:t>lombok.extern</w:t>
-      </w:r>
-      <w:proofErr w:type="gramEnd"/>
-      <w:r>
-        <w:rPr>
-          <w:rFonts w:cstheme="minorHAnsi"/>
-          <w:lang w:val="es-ES_tradnl"/>
-        </w:rPr>
-        <w:t>.slf4j.Slf4j.</w:t>
+        <w:t>@Slf4j se importa de la librería lombok.extern.slf4j.Slf4j.</w:t>
       </w:r>
     </w:p>
     <w:p>
@@ -7121,7 +6858,6 @@
         <w:t xml:space="preserve">, </w:t>
       </w:r>
       <w:proofErr w:type="spellStart"/>
-      <w:proofErr w:type="gramStart"/>
       <w:r>
         <w:rPr>
           <w:rFonts w:cstheme="minorHAnsi"/>
@@ -7130,7 +6866,6 @@
         <w:t>warning</w:t>
       </w:r>
       <w:proofErr w:type="spellEnd"/>
-      <w:proofErr w:type="gramEnd"/>
       <w:r>
         <w:rPr>
           <w:rFonts w:cstheme="minorHAnsi"/>
@@ -7341,19 +7076,11 @@
         <w:t xml:space="preserve"> </w:t>
       </w:r>
       <w:proofErr w:type="spellStart"/>
-      <w:proofErr w:type="gramStart"/>
-      <w:r>
-        <w:rPr>
-          <w:rFonts w:cstheme="minorHAnsi"/>
-        </w:rPr>
-        <w:t>java.util</w:t>
-      </w:r>
-      <w:proofErr w:type="gramEnd"/>
-      <w:r>
-        <w:rPr>
-          <w:rFonts w:cstheme="minorHAnsi"/>
-        </w:rPr>
-        <w:t>.logging.L</w:t>
+      <w:r>
+        <w:rPr>
+          <w:rFonts w:cstheme="minorHAnsi"/>
+        </w:rPr>
+        <w:t>java.util.logging.L</w:t>
       </w:r>
       <w:r>
         <w:rPr>
@@ -7421,23 +7148,7 @@
           <w:rFonts w:cstheme="minorHAnsi"/>
           <w:lang w:val="en-US"/>
         </w:rPr>
-        <w:t xml:space="preserve">lf4j.Logger.log = </w:t>
-      </w:r>
-      <w:proofErr w:type="gramStart"/>
-      <w:r>
-        <w:rPr>
-          <w:rFonts w:cstheme="minorHAnsi"/>
-          <w:lang w:val="en-US"/>
-        </w:rPr>
-        <w:t>org.slf4j.LoggerFactory</w:t>
-      </w:r>
-      <w:proofErr w:type="gramEnd"/>
-      <w:r>
-        <w:rPr>
-          <w:rFonts w:cstheme="minorHAnsi"/>
-          <w:lang w:val="en-US"/>
-        </w:rPr>
-        <w:t>.getLogger (</w:t>
+        <w:t>lf4j.Logger.log = org.slf4j.LoggerFactory.getLogger (</w:t>
       </w:r>
       <w:proofErr w:type="spellStart"/>
       <w:r>
@@ -8284,7 +7995,6 @@
         <w:t xml:space="preserve">, define la estructura de los objetos que podemos crear con el </w:t>
       </w:r>
       <w:proofErr w:type="spellStart"/>
-      <w:proofErr w:type="gramStart"/>
       <w:r>
         <w:rPr>
           <w:rFonts w:cstheme="minorHAnsi"/>
@@ -8298,15 +8008,7 @@
           <w:rFonts w:cstheme="minorHAnsi"/>
           <w:lang w:val="es-ES_tradnl"/>
         </w:rPr>
-        <w:t>(</w:t>
-      </w:r>
-      <w:proofErr w:type="gramEnd"/>
-      <w:r>
-        <w:rPr>
-          <w:rFonts w:cstheme="minorHAnsi"/>
-          <w:lang w:val="es-ES_tradnl"/>
-        </w:rPr>
-        <w:t>).</w:t>
+        <w:t>().</w:t>
       </w:r>
     </w:p>
     <w:p>
@@ -8386,7 +8088,6 @@
         <w:t xml:space="preserve">, declara el </w:t>
       </w:r>
       <w:proofErr w:type="spellStart"/>
-      <w:proofErr w:type="gramStart"/>
       <w:r>
         <w:rPr>
           <w:rFonts w:cstheme="minorHAnsi"/>
@@ -8400,15 +8101,7 @@
           <w:rFonts w:cstheme="minorHAnsi"/>
           <w:lang w:val="es-ES_tradnl"/>
         </w:rPr>
-        <w:t>(</w:t>
-      </w:r>
-      <w:proofErr w:type="gramEnd"/>
-      <w:r>
-        <w:rPr>
-          <w:rFonts w:cstheme="minorHAnsi"/>
-          <w:lang w:val="es-ES_tradnl"/>
-        </w:rPr>
-        <w:t xml:space="preserve">) que nos devuelve un objeto genérico, es decir, de tipo </w:t>
+        <w:t xml:space="preserve">() que nos devuelve un objeto genérico, es decir, de tipo </w:t>
       </w:r>
       <w:proofErr w:type="spellStart"/>
       <w:r>
@@ -8454,7 +8147,6 @@
         <w:t xml:space="preserve"> se encarga de sobrescribir el </w:t>
       </w:r>
       <w:proofErr w:type="spellStart"/>
-      <w:proofErr w:type="gramStart"/>
       <w:r>
         <w:rPr>
           <w:rFonts w:cstheme="minorHAnsi"/>
@@ -8468,15 +8160,7 @@
           <w:rFonts w:cstheme="minorHAnsi"/>
           <w:lang w:val="es-ES_tradnl"/>
         </w:rPr>
-        <w:t>(</w:t>
-      </w:r>
-      <w:proofErr w:type="gramEnd"/>
-      <w:r>
-        <w:rPr>
-          <w:rFonts w:cstheme="minorHAnsi"/>
-          <w:lang w:val="es-ES_tradnl"/>
-        </w:rPr>
-        <w:t xml:space="preserve">) para devolver un objeto de algún tipo de </w:t>
+        <w:t xml:space="preserve">() para devolver un objeto de algún tipo de </w:t>
       </w:r>
       <w:proofErr w:type="spellStart"/>
       <w:r>
@@ -9456,23 +9140,7 @@
           <w:rFonts w:cstheme="minorHAnsi"/>
           <w:lang w:val="es-ES_tradnl"/>
         </w:rPr>
-        <w:t xml:space="preserve">Patrón que define el esqueleto de un algoritmo en la </w:t>
-      </w:r>
-      <w:proofErr w:type="gramStart"/>
-      <w:r>
-        <w:rPr>
-          <w:rFonts w:cstheme="minorHAnsi"/>
-          <w:lang w:val="es-ES_tradnl"/>
-        </w:rPr>
-        <w:t>superclase</w:t>
-      </w:r>
-      <w:proofErr w:type="gramEnd"/>
-      <w:r>
-        <w:rPr>
-          <w:rFonts w:cstheme="minorHAnsi"/>
-          <w:lang w:val="es-ES_tradnl"/>
-        </w:rPr>
-        <w:t xml:space="preserve"> pero permite que las subclases sobrescriban pasos del algoritmo sin cambiar su estructura.</w:t>
+        <w:t>Patrón que define el esqueleto de un algoritmo en la superclase pero permite que las subclases sobrescriban pasos del algoritmo sin cambiar su estructura.</w:t>
       </w:r>
     </w:p>
     <w:p>
@@ -10476,23 +10144,7 @@
           <w:rFonts w:cstheme="minorHAnsi"/>
           <w:lang w:val="es-ES_tradnl"/>
         </w:rPr>
-        <w:t xml:space="preserve">Java tiene ya definidas algunas </w:t>
-      </w:r>
-      <w:proofErr w:type="gramStart"/>
-      <w:r>
-        <w:rPr>
-          <w:rFonts w:cstheme="minorHAnsi"/>
-          <w:lang w:val="es-ES_tradnl"/>
-        </w:rPr>
-        <w:t>excepciones</w:t>
-      </w:r>
-      <w:proofErr w:type="gramEnd"/>
-      <w:r>
-        <w:rPr>
-          <w:rFonts w:cstheme="minorHAnsi"/>
-          <w:lang w:val="es-ES_tradnl"/>
-        </w:rPr>
-        <w:t xml:space="preserve"> pero también podemos crear las nuestras.</w:t>
+        <w:t>Java tiene ya definidas algunas excepciones pero también podemos crear las nuestras.</w:t>
       </w:r>
     </w:p>
     <w:p>
@@ -10710,7 +10362,6 @@
         <w:t xml:space="preserve">Para enviar un mensaje, tenemos que reescribir el método </w:t>
       </w:r>
       <w:proofErr w:type="spellStart"/>
-      <w:proofErr w:type="gramStart"/>
       <w:r>
         <w:rPr>
           <w:rFonts w:cstheme="minorHAnsi"/>
@@ -10724,38 +10375,14 @@
           <w:rFonts w:cstheme="minorHAnsi"/>
           <w:lang w:val="es-ES_tradnl"/>
         </w:rPr>
-        <w:t>(</w:t>
-      </w:r>
-      <w:proofErr w:type="gramEnd"/>
-      <w:r>
-        <w:rPr>
-          <w:rFonts w:cstheme="minorHAnsi"/>
-          <w:lang w:val="es-ES_tradnl"/>
-        </w:rPr>
-        <w:t>) de la clase padre.</w:t>
-      </w:r>
-      <w:r>
-        <w:rPr>
-          <w:rFonts w:cstheme="minorHAnsi"/>
-          <w:lang w:val="es-ES_tradnl"/>
-        </w:rPr>
-        <w:t xml:space="preserve"> También podríamos editar el mensaje indicándolo en el </w:t>
-      </w:r>
-      <w:proofErr w:type="gramStart"/>
-      <w:r>
-        <w:rPr>
-          <w:rFonts w:cstheme="minorHAnsi"/>
-          <w:lang w:val="es-ES_tradnl"/>
-        </w:rPr>
-        <w:t>super(</w:t>
-      </w:r>
-      <w:proofErr w:type="gramEnd"/>
-      <w:r>
-        <w:rPr>
-          <w:rFonts w:cstheme="minorHAnsi"/>
-          <w:lang w:val="es-ES_tradnl"/>
-        </w:rPr>
-        <w:t>) del constructor.</w:t>
+        <w:t>() de la clase padre.</w:t>
+      </w:r>
+      <w:r>
+        <w:rPr>
+          <w:rFonts w:cstheme="minorHAnsi"/>
+          <w:lang w:val="es-ES_tradnl"/>
+        </w:rPr>
+        <w:t xml:space="preserve"> También podríamos editar el mensaje indicándolo en el super() del constructor.</w:t>
       </w:r>
     </w:p>
     <w:p>
@@ -11074,23 +10701,7 @@
           <w:rFonts w:cstheme="minorHAnsi"/>
           <w:lang w:val="es-ES_tradnl"/>
         </w:rPr>
-        <w:t xml:space="preserve">Idea de tener las clases lo menos ligadas entre sí que se pueda, de tal forma </w:t>
-      </w:r>
-      <w:proofErr w:type="gramStart"/>
-      <w:r>
-        <w:rPr>
-          <w:rFonts w:cstheme="minorHAnsi"/>
-          <w:lang w:val="es-ES_tradnl"/>
-        </w:rPr>
-        <w:t>que</w:t>
-      </w:r>
-      <w:proofErr w:type="gramEnd"/>
-      <w:r>
-        <w:rPr>
-          <w:rFonts w:cstheme="minorHAnsi"/>
-          <w:lang w:val="es-ES_tradnl"/>
-        </w:rPr>
-        <w:t xml:space="preserve"> en el caso de producirse una modificación en alguna de ellas, se tenga la menor repercusión posible en el resto de clases, potenciando la reutilización, y disminuyendo la dependencia entre clases.</w:t>
+        <w:t>Idea de tener las clases lo menos ligadas entre sí que se pueda, de tal forma que en el caso de producirse una modificación en alguna de ellas, se tenga la menor repercusión posible en el resto de clases, potenciando la reutilización, y disminuyendo la dependencia entre clases.</w:t>
       </w:r>
     </w:p>
     <w:p>
@@ -11410,15 +11021,7 @@
           <w:rFonts w:cstheme="minorHAnsi"/>
           <w:lang w:val="es-ES_tradnl"/>
         </w:rPr>
-        <w:t xml:space="preserve">, que se almacena en un archivo de </w:t>
-      </w:r>
-      <w:proofErr w:type="gramStart"/>
-      <w:r>
-        <w:rPr>
-          <w:rFonts w:cstheme="minorHAnsi"/>
-          <w:lang w:val="es-ES_tradnl"/>
-        </w:rPr>
-        <w:t>extensión .</w:t>
+        <w:t>, que se almacena en un archivo de extensión .</w:t>
       </w:r>
       <w:proofErr w:type="spellStart"/>
       <w:r>
@@ -11429,7 +11032,6 @@
         <w:t>hprof</w:t>
       </w:r>
       <w:proofErr w:type="spellEnd"/>
-      <w:proofErr w:type="gramEnd"/>
       <w:r>
         <w:rPr>
           <w:rFonts w:cstheme="minorHAnsi"/>
@@ -11551,18 +11153,9 @@
           <w:rFonts w:cstheme="minorHAnsi"/>
           <w:lang w:val="es-ES_tradnl"/>
         </w:rPr>
-        <w:t>-</w:t>
-      </w:r>
-      <w:proofErr w:type="gramStart"/>
-      <w:r>
-        <w:rPr>
-          <w:rFonts w:cstheme="minorHAnsi"/>
-          <w:lang w:val="es-ES_tradnl"/>
-        </w:rPr>
-        <w:t>XX:+</w:t>
+        <w:t>-XX:+</w:t>
       </w:r>
       <w:proofErr w:type="spellStart"/>
-      <w:proofErr w:type="gramEnd"/>
       <w:r>
         <w:rPr>
           <w:rFonts w:cstheme="minorHAnsi"/>
@@ -11664,15 +11257,7 @@
           <w:rFonts w:cstheme="minorHAnsi"/>
           <w:lang w:val="es-ES_tradnl"/>
         </w:rPr>
-        <w:t>-</w:t>
-      </w:r>
-      <w:proofErr w:type="gramStart"/>
-      <w:r>
-        <w:rPr>
-          <w:rFonts w:cstheme="minorHAnsi"/>
-          <w:lang w:val="es-ES_tradnl"/>
-        </w:rPr>
-        <w:t>X</w:t>
+        <w:t>-X</w:t>
       </w:r>
       <w:r>
         <w:rPr>
@@ -11680,16 +11265,7 @@
           <w:color w:val="333333"/>
           <w:shd w:val="clear" w:color="auto" w:fill="FFFFFF"/>
         </w:rPr>
-        <w:t>X:HeapDumpPath</w:t>
-      </w:r>
-      <w:proofErr w:type="gramEnd"/>
-      <w:r>
-        <w:rPr>
-          <w:rFonts w:cstheme="minorHAnsi"/>
-          <w:color w:val="333333"/>
-          <w:shd w:val="clear" w:color="auto" w:fill="FFFFFF"/>
-        </w:rPr>
-        <w:t>=</w:t>
+        <w:t>X:HeapDumpPath=</w:t>
       </w:r>
       <w:r>
         <w:rPr>
@@ -12380,23 +11956,7 @@
           <w:rFonts w:cstheme="minorHAnsi"/>
           <w:lang w:val="es-ES_tradnl"/>
         </w:rPr>
-        <w:t xml:space="preserve">Desde estas clases se puede acceder a todos los miembros que sean estáticos de la clase </w:t>
-      </w:r>
-      <w:proofErr w:type="gramStart"/>
-      <w:r>
-        <w:rPr>
-          <w:rFonts w:cstheme="minorHAnsi"/>
-          <w:lang w:val="es-ES_tradnl"/>
-        </w:rPr>
-        <w:t>externa</w:t>
-      </w:r>
-      <w:proofErr w:type="gramEnd"/>
-      <w:r>
-        <w:rPr>
-          <w:rFonts w:cstheme="minorHAnsi"/>
-          <w:lang w:val="es-ES_tradnl"/>
-        </w:rPr>
-        <w:t xml:space="preserve"> pero al resto no.</w:t>
+        <w:t>Desde estas clases se puede acceder a todos los miembros que sean estáticos de la clase externa pero al resto no.</w:t>
       </w:r>
     </w:p>
     <w:p>
@@ -13434,7 +12994,6 @@
         <w:t xml:space="preserve"> </w:t>
       </w:r>
       <w:proofErr w:type="spellStart"/>
-      <w:proofErr w:type="gramStart"/>
       <w:r>
         <w:rPr>
           <w:rFonts w:cstheme="minorHAnsi"/>
@@ -13443,7 +13002,6 @@
         <w:t>Validator</w:t>
       </w:r>
       <w:proofErr w:type="spellEnd"/>
-      <w:proofErr w:type="gramEnd"/>
       <w:r>
         <w:rPr>
           <w:rFonts w:cstheme="minorHAnsi"/>
@@ -13821,21 +13379,12 @@
         <w:t xml:space="preserve">El paquete </w:t>
       </w:r>
       <w:proofErr w:type="spellStart"/>
-      <w:proofErr w:type="gramStart"/>
-      <w:r>
-        <w:rPr>
-          <w:rFonts w:cstheme="minorHAnsi"/>
-          <w:lang w:val="es-ES_tradnl"/>
-        </w:rPr>
-        <w:t>javax.validation</w:t>
-      </w:r>
-      <w:proofErr w:type="gramEnd"/>
-      <w:r>
-        <w:rPr>
-          <w:rFonts w:cstheme="minorHAnsi"/>
-          <w:lang w:val="es-ES_tradnl"/>
-        </w:rPr>
-        <w:t>.constraints</w:t>
+      <w:r>
+        <w:rPr>
+          <w:rFonts w:cstheme="minorHAnsi"/>
+          <w:lang w:val="es-ES_tradnl"/>
+        </w:rPr>
+        <w:t>javax.validation.constraints</w:t>
       </w:r>
       <w:proofErr w:type="spellEnd"/>
       <w:r>
@@ -14671,23 +14220,7 @@
           <w:rFonts w:cstheme="minorHAnsi"/>
           <w:lang w:val="es-ES_tradnl"/>
         </w:rPr>
-        <w:t xml:space="preserve">Objeto necesario para ejecutar </w:t>
-      </w:r>
-      <w:proofErr w:type="gramStart"/>
-      <w:r>
-        <w:rPr>
-          <w:rFonts w:cstheme="minorHAnsi"/>
-          <w:lang w:val="es-ES_tradnl"/>
-        </w:rPr>
-        <w:t>un test</w:t>
-      </w:r>
-      <w:proofErr w:type="gramEnd"/>
-      <w:r>
-        <w:rPr>
-          <w:rFonts w:cstheme="minorHAnsi"/>
-          <w:lang w:val="es-ES_tradnl"/>
-        </w:rPr>
-        <w:t xml:space="preserve"> pero que no interviene en la funcionalidad que estamos comprobando. Son objetos de relleno.</w:t>
+        <w:t>Objeto necesario para ejecutar un test pero que no interviene en la funcionalidad que estamos comprobando. Son objetos de relleno.</w:t>
       </w:r>
     </w:p>
     <w:p>
@@ -14772,23 +14305,7 @@
           <w:rFonts w:cstheme="minorHAnsi"/>
           <w:lang w:val="es-ES_tradnl"/>
         </w:rPr>
-        <w:t xml:space="preserve">a llamadas realizadas durante </w:t>
-      </w:r>
-      <w:proofErr w:type="gramStart"/>
-      <w:r>
-        <w:rPr>
-          <w:rFonts w:cstheme="minorHAnsi"/>
-          <w:lang w:val="es-ES_tradnl"/>
-        </w:rPr>
-        <w:t>los test</w:t>
-      </w:r>
-      <w:proofErr w:type="gramEnd"/>
-      <w:r>
-        <w:rPr>
-          <w:rFonts w:cstheme="minorHAnsi"/>
-          <w:lang w:val="es-ES_tradnl"/>
-        </w:rPr>
-        <w:t>.</w:t>
+        <w:t>a llamadas realizadas durante los test.</w:t>
       </w:r>
     </w:p>
     <w:p>
@@ -14927,23 +14444,7 @@
           <w:rFonts w:cstheme="minorHAnsi"/>
           <w:lang w:val="es-ES_tradnl"/>
         </w:rPr>
-        <w:t xml:space="preserve">Objeto completamente implementado equivalente al objeto real al que pretende simular, pero que falsea algo para que </w:t>
-      </w:r>
-      <w:proofErr w:type="gramStart"/>
-      <w:r>
-        <w:rPr>
-          <w:rFonts w:cstheme="minorHAnsi"/>
-          <w:lang w:val="es-ES_tradnl"/>
-        </w:rPr>
-        <w:t>los test</w:t>
-      </w:r>
-      <w:proofErr w:type="gramEnd"/>
-      <w:r>
-        <w:rPr>
-          <w:rFonts w:cstheme="minorHAnsi"/>
-          <w:lang w:val="es-ES_tradnl"/>
-        </w:rPr>
-        <w:t xml:space="preserve"> sean más fáciles de probar.</w:t>
+        <w:t>Objeto completamente implementado equivalente al objeto real al que pretende simular, pero que falsea algo para que los test sean más fáciles de probar.</w:t>
       </w:r>
     </w:p>
     <w:p>
@@ -15206,23 +14707,7 @@
           <w:rFonts w:cstheme="minorHAnsi"/>
           <w:lang w:val="es-ES_tradnl"/>
         </w:rPr>
-        <w:t xml:space="preserve">funcionalidades únicas. </w:t>
-      </w:r>
-      <w:proofErr w:type="gramStart"/>
-      <w:r>
-        <w:rPr>
-          <w:rFonts w:cstheme="minorHAnsi"/>
-          <w:lang w:val="es-ES_tradnl"/>
-        </w:rPr>
-        <w:t>Cada test</w:t>
-      </w:r>
-      <w:proofErr w:type="gramEnd"/>
-      <w:r>
-        <w:rPr>
-          <w:rFonts w:cstheme="minorHAnsi"/>
-          <w:lang w:val="es-ES_tradnl"/>
-        </w:rPr>
-        <w:t xml:space="preserve"> tiene un único propósito.</w:t>
+        <w:t>funcionalidades únicas. Cada test tiene un único propósito.</w:t>
       </w:r>
     </w:p>
     <w:p>
@@ -15510,23 +14995,7 @@
           <w:rFonts w:cstheme="minorHAnsi"/>
           <w:lang w:val="es-ES_tradnl"/>
         </w:rPr>
-        <w:t xml:space="preserve">, aunque Junit se encarga de crear internamente </w:t>
-      </w:r>
-      <w:proofErr w:type="gramStart"/>
-      <w:r>
-        <w:rPr>
-          <w:rFonts w:cstheme="minorHAnsi"/>
-          <w:lang w:val="es-ES_tradnl"/>
-        </w:rPr>
-        <w:t>un test</w:t>
-      </w:r>
-      <w:proofErr w:type="gramEnd"/>
-      <w:r>
-        <w:rPr>
-          <w:rFonts w:cstheme="minorHAnsi"/>
-          <w:lang w:val="es-ES_tradnl"/>
-        </w:rPr>
-        <w:t xml:space="preserve"> para cada uno de ellos.</w:t>
+        <w:t>, aunque Junit se encarga de crear internamente un test para cada uno de ellos.</w:t>
       </w:r>
       <w:r>
         <w:rPr>
@@ -15754,21 +15223,7 @@
         <w:rPr>
           <w:rFonts w:cstheme="minorHAnsi"/>
         </w:rPr>
-        <w:t xml:space="preserve">ParameterizedTest -&gt; para declarar </w:t>
-      </w:r>
-      <w:proofErr w:type="gramStart"/>
-      <w:r>
-        <w:rPr>
-          <w:rFonts w:cstheme="minorHAnsi"/>
-        </w:rPr>
-        <w:t>un test</w:t>
-      </w:r>
-      <w:proofErr w:type="gramEnd"/>
-      <w:r>
-        <w:rPr>
-          <w:rFonts w:cstheme="minorHAnsi"/>
-        </w:rPr>
-        <w:t xml:space="preserve"> como parametrizado</w:t>
+        <w:t>ParameterizedTest -&gt; para declarar un test como parametrizado</w:t>
       </w:r>
     </w:p>
     <w:p>
@@ -16369,46 +15824,14 @@
           <w:rFonts w:cstheme="minorHAnsi"/>
           <w:lang w:val="es-ES_tradnl"/>
         </w:rPr>
-        <w:t xml:space="preserve">Aunque se ejecute para diferentes valores, solo se crea </w:t>
-      </w:r>
-      <w:proofErr w:type="gramStart"/>
-      <w:r>
-        <w:rPr>
-          <w:rFonts w:cstheme="minorHAnsi"/>
-          <w:lang w:val="es-ES_tradnl"/>
-        </w:rPr>
-        <w:t>un test</w:t>
-      </w:r>
-      <w:proofErr w:type="gramEnd"/>
-      <w:r>
-        <w:rPr>
-          <w:rFonts w:cstheme="minorHAnsi"/>
-          <w:lang w:val="es-ES_tradnl"/>
-        </w:rPr>
-        <w:t>.</w:t>
-      </w:r>
-      <w:r>
-        <w:rPr>
-          <w:rFonts w:cstheme="minorHAnsi"/>
-          <w:lang w:val="es-ES_tradnl"/>
-        </w:rPr>
-        <w:t xml:space="preserve"> Si uno de ellos falla, </w:t>
-      </w:r>
-      <w:proofErr w:type="gramStart"/>
-      <w:r>
-        <w:rPr>
-          <w:rFonts w:cstheme="minorHAnsi"/>
-          <w:lang w:val="es-ES_tradnl"/>
-        </w:rPr>
-        <w:t>el test</w:t>
-      </w:r>
-      <w:proofErr w:type="gramEnd"/>
-      <w:r>
-        <w:rPr>
-          <w:rFonts w:cstheme="minorHAnsi"/>
-          <w:lang w:val="es-ES_tradnl"/>
-        </w:rPr>
-        <w:t xml:space="preserve"> no continúa.</w:t>
+        <w:t>Aunque se ejecute para diferentes valores, solo se crea un test.</w:t>
+      </w:r>
+      <w:r>
+        <w:rPr>
+          <w:rFonts w:cstheme="minorHAnsi"/>
+          <w:lang w:val="es-ES_tradnl"/>
+        </w:rPr>
+        <w:t xml:space="preserve"> Si uno de ellos falla, el test no continúa.</w:t>
       </w:r>
     </w:p>
     <w:p>
@@ -16615,17 +16038,42 @@
           <w:lang w:val="es-ES_tradnl"/>
         </w:rPr>
         <w:lastRenderedPageBreak/>
-        <w:t xml:space="preserve">Mecanismo que permite agregar funcionalidad adicional que se aplica a todas las pruebas de </w:t>
-      </w:r>
-      <w:proofErr w:type="gramStart"/>
-      <w:r>
-        <w:rPr>
-          <w:rFonts w:cstheme="minorHAnsi"/>
-          <w:lang w:val="es-ES_tradnl"/>
-        </w:rPr>
-        <w:t>un test</w:t>
-      </w:r>
-      <w:proofErr w:type="gramEnd"/>
+        <w:t>Mecanismo que permite agregar funcionalidad adicional que se aplica a todas las pruebas de un test.</w:t>
+      </w:r>
+    </w:p>
+    <w:p>
+      <w:pPr>
+        <w:pStyle w:val="Prrafodelista"/>
+        <w:spacing w:line="360" w:lineRule="auto"/>
+        <w:ind w:left="360"/>
+        <w:rPr>
+          <w:rFonts w:cstheme="minorHAnsi"/>
+          <w:lang w:val="es-ES_tradnl"/>
+        </w:rPr>
+      </w:pPr>
+      <w:r>
+        <w:rPr>
+          <w:rFonts w:cstheme="minorHAnsi"/>
+          <w:lang w:val="es-ES_tradnl"/>
+        </w:rPr>
+        <w:t>Para ello, se debe utilizar la anotación @Rule</w:t>
+      </w:r>
+      <w:r>
+        <w:rPr>
+          <w:rFonts w:cstheme="minorHAnsi"/>
+          <w:lang w:val="es-ES_tradnl"/>
+        </w:rPr>
+        <w:t xml:space="preserve">, y el campo anotado tiene que ser de una clase que implementa la interfaz </w:t>
+      </w:r>
+      <w:proofErr w:type="spellStart"/>
+      <w:r>
+        <w:rPr>
+          <w:rFonts w:cstheme="minorHAnsi"/>
+          <w:lang w:val="es-ES_tradnl"/>
+        </w:rPr>
+        <w:t>TestRule</w:t>
+      </w:r>
+      <w:proofErr w:type="spellEnd"/>
       <w:r>
         <w:rPr>
           <w:rFonts w:cstheme="minorHAnsi"/>
@@ -16649,14 +16097,7 @@
           <w:rFonts w:cstheme="minorHAnsi"/>
           <w:lang w:val="es-ES_tradnl"/>
         </w:rPr>
-        <w:t>Para ello, se debe utilizar la anotación @Rule</w:t>
-      </w:r>
-      <w:r>
-        <w:rPr>
-          <w:rFonts w:cstheme="minorHAnsi"/>
-          <w:lang w:val="es-ES_tradnl"/>
-        </w:rPr>
-        <w:t xml:space="preserve">, y el campo anotado tiene que ser de una clase que implementa la interfaz </w:t>
+        <w:t xml:space="preserve">Tiene un método llamado </w:t>
       </w:r>
       <w:proofErr w:type="spellStart"/>
       <w:r>
@@ -16664,7 +16105,7 @@
           <w:rFonts w:cstheme="minorHAnsi"/>
           <w:lang w:val="es-ES_tradnl"/>
         </w:rPr>
-        <w:t>TestRule</w:t>
+        <w:t>apply</w:t>
       </w:r>
       <w:proofErr w:type="spellEnd"/>
       <w:r>
@@ -16672,7 +16113,7 @@
           <w:rFonts w:cstheme="minorHAnsi"/>
           <w:lang w:val="es-ES_tradnl"/>
         </w:rPr>
-        <w:t>.</w:t>
+        <w:t xml:space="preserve"> que hay que implementar.</w:t>
       </w:r>
     </w:p>
     <w:p>
@@ -16690,7 +16131,35 @@
           <w:rFonts w:cstheme="minorHAnsi"/>
           <w:lang w:val="es-ES_tradnl"/>
         </w:rPr>
-        <w:t xml:space="preserve">Tiene un método llamado </w:t>
+        <w:t>Recibe un test y su descripción</w:t>
+      </w:r>
+      <w:r>
+        <w:rPr>
+          <w:rFonts w:cstheme="minorHAnsi"/>
+          <w:lang w:val="es-ES_tradnl"/>
+        </w:rPr>
+        <w:t xml:space="preserve"> </w:t>
+      </w:r>
+      <w:r>
+        <w:rPr>
+          <w:rFonts w:cstheme="minorHAnsi"/>
+          <w:lang w:val="es-ES_tradnl"/>
+        </w:rPr>
+        <w:t>y</w:t>
+      </w:r>
+      <w:r>
+        <w:rPr>
+          <w:rFonts w:cstheme="minorHAnsi"/>
+          <w:lang w:val="es-ES_tradnl"/>
+        </w:rPr>
+        <w:t>,</w:t>
+      </w:r>
+      <w:r>
+        <w:rPr>
+          <w:rFonts w:cstheme="minorHAnsi"/>
+          <w:lang w:val="es-ES_tradnl"/>
+        </w:rPr>
+        <w:t xml:space="preserve"> dentro, hay que llamar a la función </w:t>
       </w:r>
       <w:proofErr w:type="spellStart"/>
       <w:r>
@@ -16698,7 +16167,7 @@
           <w:rFonts w:cstheme="minorHAnsi"/>
           <w:lang w:val="es-ES_tradnl"/>
         </w:rPr>
-        <w:t>apply</w:t>
+        <w:t>evaluate</w:t>
       </w:r>
       <w:proofErr w:type="spellEnd"/>
       <w:r>
@@ -16706,7 +16175,7 @@
           <w:rFonts w:cstheme="minorHAnsi"/>
           <w:lang w:val="es-ES_tradnl"/>
         </w:rPr>
-        <w:t xml:space="preserve"> que hay que implementar.</w:t>
+        <w:t>() para que se pueda ejecutar.</w:t>
       </w:r>
     </w:p>
     <w:p>
@@ -16724,60 +16193,7 @@
           <w:rFonts w:cstheme="minorHAnsi"/>
           <w:lang w:val="es-ES_tradnl"/>
         </w:rPr>
-        <w:t>Recibe un test y su descripción</w:t>
-      </w:r>
-      <w:r>
-        <w:rPr>
-          <w:rFonts w:cstheme="minorHAnsi"/>
-          <w:lang w:val="es-ES_tradnl"/>
-        </w:rPr>
-        <w:t xml:space="preserve"> </w:t>
-      </w:r>
-      <w:r>
-        <w:rPr>
-          <w:rFonts w:cstheme="minorHAnsi"/>
-          <w:lang w:val="es-ES_tradnl"/>
-        </w:rPr>
-        <w:t>y</w:t>
-      </w:r>
-      <w:r>
-        <w:rPr>
-          <w:rFonts w:cstheme="minorHAnsi"/>
-          <w:lang w:val="es-ES_tradnl"/>
-        </w:rPr>
-        <w:t>,</w:t>
-      </w:r>
-      <w:r>
-        <w:rPr>
-          <w:rFonts w:cstheme="minorHAnsi"/>
-          <w:lang w:val="es-ES_tradnl"/>
-        </w:rPr>
-        <w:t xml:space="preserve"> dentro, hay que llamar a la función </w:t>
-      </w:r>
-      <w:proofErr w:type="spellStart"/>
-      <w:proofErr w:type="gramStart"/>
-      <w:r>
-        <w:rPr>
-          <w:rFonts w:cstheme="minorHAnsi"/>
-          <w:lang w:val="es-ES_tradnl"/>
-        </w:rPr>
-        <w:t>evaluate</w:t>
-      </w:r>
-      <w:proofErr w:type="spellEnd"/>
-      <w:r>
-        <w:rPr>
-          <w:rFonts w:cstheme="minorHAnsi"/>
-          <w:lang w:val="es-ES_tradnl"/>
-        </w:rPr>
-        <w:t>(</w:t>
-      </w:r>
-      <w:proofErr w:type="gramEnd"/>
-      <w:r>
-        <w:rPr>
-          <w:rFonts w:cstheme="minorHAnsi"/>
-          <w:lang w:val="es-ES_tradnl"/>
-        </w:rPr>
-        <w:t>) para que se pueda ejecutar.</w:t>
+        <w:t>Devolveremos un nuevo test con las condiciones que le hemos indicado dentro de nuestra regla.</w:t>
       </w:r>
     </w:p>
     <w:p>
@@ -16795,51 +16211,8 @@
           <w:rFonts w:cstheme="minorHAnsi"/>
           <w:lang w:val="es-ES_tradnl"/>
         </w:rPr>
-        <w:t xml:space="preserve">Devolveremos un </w:t>
-      </w:r>
-      <w:proofErr w:type="gramStart"/>
-      <w:r>
-        <w:rPr>
-          <w:rFonts w:cstheme="minorHAnsi"/>
-          <w:lang w:val="es-ES_tradnl"/>
-        </w:rPr>
-        <w:t>nuevo test</w:t>
-      </w:r>
-      <w:proofErr w:type="gramEnd"/>
-      <w:r>
-        <w:rPr>
-          <w:rFonts w:cstheme="minorHAnsi"/>
-          <w:lang w:val="es-ES_tradnl"/>
-        </w:rPr>
-        <w:t xml:space="preserve"> con las condiciones que le hemos indicado dentro de nuestra regla.</w:t>
-      </w:r>
-    </w:p>
-    <w:p>
-      <w:pPr>
-        <w:pStyle w:val="Prrafodelista"/>
-        <w:spacing w:line="360" w:lineRule="auto"/>
-        <w:ind w:left="360"/>
-        <w:rPr>
-          <w:rFonts w:cstheme="minorHAnsi"/>
-          <w:lang w:val="es-ES_tradnl"/>
-        </w:rPr>
-      </w:pPr>
-      <w:r>
-        <w:rPr>
-          <w:rFonts w:cstheme="minorHAnsi"/>
-          <w:lang w:val="es-ES_tradnl"/>
-        </w:rPr>
-        <w:t xml:space="preserve">En el ejemplo, lo que hemos hecho es mostrar la frase Hola mundo y la hora actual antes de ejecutar </w:t>
-      </w:r>
-      <w:proofErr w:type="gramStart"/>
-      <w:r>
-        <w:rPr>
-          <w:rFonts w:cstheme="minorHAnsi"/>
-          <w:lang w:val="es-ES_tradnl"/>
-        </w:rPr>
-        <w:t>el test</w:t>
-      </w:r>
-      <w:proofErr w:type="gramEnd"/>
+        <w:t>En el ejemplo, lo que hemos hecho es mostrar la frase Hola mundo y la hora actual antes de ejecutar el test</w:t>
+      </w:r>
       <w:r>
         <w:rPr>
           <w:rFonts w:cstheme="minorHAnsi"/>
@@ -16935,23 +16308,7 @@
           <w:rFonts w:cstheme="minorHAnsi"/>
           <w:lang w:val="es-ES_tradnl"/>
         </w:rPr>
-        <w:t xml:space="preserve">Una vez creada nuestra rule, tenemos que poner la sentencia que aparece a continuación dentro de nuestra clase </w:t>
-      </w:r>
-      <w:proofErr w:type="gramStart"/>
-      <w:r>
-        <w:rPr>
-          <w:rFonts w:cstheme="minorHAnsi"/>
-          <w:lang w:val="es-ES_tradnl"/>
-        </w:rPr>
-        <w:t>de test</w:t>
-      </w:r>
-      <w:proofErr w:type="gramEnd"/>
-      <w:r>
-        <w:rPr>
-          <w:rFonts w:cstheme="minorHAnsi"/>
-          <w:lang w:val="es-ES_tradnl"/>
-        </w:rPr>
-        <w:t>:</w:t>
+        <w:t>Una vez creada nuestra rule, tenemos que poner la sentencia que aparece a continuación dentro de nuestra clase de test:</w:t>
       </w:r>
     </w:p>
     <w:p>
@@ -17021,23 +16378,7 @@
           <w:rFonts w:cstheme="minorHAnsi"/>
           <w:lang w:val="es-ES_tradnl"/>
         </w:rPr>
-        <w:t xml:space="preserve">Se ejecutará antes de cada uno de </w:t>
-      </w:r>
-      <w:proofErr w:type="gramStart"/>
-      <w:r>
-        <w:rPr>
-          <w:rFonts w:cstheme="minorHAnsi"/>
-          <w:lang w:val="es-ES_tradnl"/>
-        </w:rPr>
-        <w:t>los test</w:t>
-      </w:r>
-      <w:proofErr w:type="gramEnd"/>
-      <w:r>
-        <w:rPr>
-          <w:rFonts w:cstheme="minorHAnsi"/>
-          <w:lang w:val="es-ES_tradnl"/>
-        </w:rPr>
-        <w:t xml:space="preserve"> que tengamos</w:t>
+        <w:t>Se ejecutará antes de cada uno de los test que tengamos</w:t>
       </w:r>
       <w:r>
         <w:rPr>
@@ -17128,17 +16469,8 @@
           <w:rFonts w:cstheme="minorHAnsi"/>
           <w:lang w:val="es-ES_tradnl"/>
         </w:rPr>
-        <w:t xml:space="preserve">Su objetivo principal es mejorar la legibilidad de </w:t>
-      </w:r>
-      <w:proofErr w:type="gramStart"/>
-      <w:r>
-        <w:rPr>
-          <w:rFonts w:cstheme="minorHAnsi"/>
-          <w:lang w:val="es-ES_tradnl"/>
-        </w:rPr>
-        <w:t>los test</w:t>
-      </w:r>
-      <w:proofErr w:type="gramEnd"/>
+        <w:t>Su objetivo principal es mejorar la legibilidad de los test</w:t>
+      </w:r>
       <w:r>
         <w:rPr>
           <w:rFonts w:cstheme="minorHAnsi"/>
@@ -17618,7 +16950,6 @@
         <w:t xml:space="preserve"> </w:t>
       </w:r>
       <w:proofErr w:type="spellStart"/>
-      <w:proofErr w:type="gramStart"/>
       <w:r>
         <w:rPr>
           <w:rFonts w:cstheme="minorHAnsi"/>
@@ -17627,7 +16958,6 @@
         <w:t>org.assertj.core.api.Assertions</w:t>
       </w:r>
       <w:proofErr w:type="spellEnd"/>
-      <w:proofErr w:type="gramEnd"/>
       <w:r>
         <w:rPr>
           <w:rFonts w:cstheme="minorHAnsi"/>
@@ -18154,21 +17484,12 @@
         <w:t xml:space="preserve"> dentro del paquete </w:t>
       </w:r>
       <w:proofErr w:type="spellStart"/>
-      <w:proofErr w:type="gramStart"/>
-      <w:r>
-        <w:rPr>
-          <w:rFonts w:cstheme="minorHAnsi"/>
-          <w:lang w:val="es-ES_tradnl"/>
-        </w:rPr>
-        <w:t>java.util</w:t>
-      </w:r>
-      <w:proofErr w:type="gramEnd"/>
-      <w:r>
-        <w:rPr>
-          <w:rFonts w:cstheme="minorHAnsi"/>
-          <w:lang w:val="es-ES_tradnl"/>
-        </w:rPr>
-        <w:t>.function</w:t>
+      <w:r>
+        <w:rPr>
+          <w:rFonts w:cstheme="minorHAnsi"/>
+          <w:lang w:val="es-ES_tradnl"/>
+        </w:rPr>
+        <w:t>java.util.function</w:t>
       </w:r>
       <w:proofErr w:type="spellEnd"/>
       <w:r>
@@ -18194,23 +17515,7 @@
           <w:rFonts w:cstheme="minorHAnsi"/>
           <w:lang w:val="es-ES_tradnl"/>
         </w:rPr>
-        <w:t xml:space="preserve">Lo mejor es anotarlas con @FuncionalInterface, </w:t>
-      </w:r>
-      <w:proofErr w:type="gramStart"/>
-      <w:r>
-        <w:rPr>
-          <w:rFonts w:cstheme="minorHAnsi"/>
-          <w:lang w:val="es-ES_tradnl"/>
-        </w:rPr>
-        <w:t>ya que</w:t>
-      </w:r>
-      <w:proofErr w:type="gramEnd"/>
-      <w:r>
-        <w:rPr>
-          <w:rFonts w:cstheme="minorHAnsi"/>
-          <w:lang w:val="es-ES_tradnl"/>
-        </w:rPr>
-        <w:t xml:space="preserve"> si no cumplimos las reglas, el propio IDE nos va a avisar del error.</w:t>
+        <w:t>Lo mejor es anotarlas con @FuncionalInterface, ya que si no cumplimos las reglas, el propio IDE nos va a avisar del error.</w:t>
       </w:r>
     </w:p>
     <w:p>
@@ -18620,23 +17925,7 @@
           <w:rFonts w:cstheme="minorHAnsi"/>
           <w:lang w:val="es-ES_tradnl"/>
         </w:rPr>
-        <w:t xml:space="preserve">Interfaz funcional que no recibe ningún </w:t>
-      </w:r>
-      <w:proofErr w:type="gramStart"/>
-      <w:r>
-        <w:rPr>
-          <w:rFonts w:cstheme="minorHAnsi"/>
-          <w:lang w:val="es-ES_tradnl"/>
-        </w:rPr>
-        <w:t>argumento</w:t>
-      </w:r>
-      <w:proofErr w:type="gramEnd"/>
-      <w:r>
-        <w:rPr>
-          <w:rFonts w:cstheme="minorHAnsi"/>
-          <w:lang w:val="es-ES_tradnl"/>
-        </w:rPr>
-        <w:t xml:space="preserve"> pero produce un resultado.</w:t>
+        <w:t>Interfaz funcional que no recibe ningún argumento pero produce un resultado.</w:t>
       </w:r>
     </w:p>
     <w:p>
@@ -19035,7 +18324,6 @@
         <w:t xml:space="preserve">Su uso es muy sencillo, ya que solo tenemos que llamar al método </w:t>
       </w:r>
       <w:proofErr w:type="spellStart"/>
-      <w:proofErr w:type="gramStart"/>
       <w:r>
         <w:rPr>
           <w:rFonts w:cstheme="minorHAnsi"/>
@@ -19049,15 +18337,7 @@
           <w:rFonts w:cstheme="minorHAnsi"/>
           <w:lang w:val="es-ES_tradnl"/>
         </w:rPr>
-        <w:t>(</w:t>
-      </w:r>
-      <w:proofErr w:type="gramEnd"/>
-      <w:r>
-        <w:rPr>
-          <w:rFonts w:cstheme="minorHAnsi"/>
-          <w:lang w:val="es-ES_tradnl"/>
-        </w:rPr>
-        <w:t>). A partir de él, se puede llamar al resto de funciones disponibles.</w:t>
+        <w:t>(). A partir de él, se puede llamar al resto de funciones disponibles.</w:t>
       </w:r>
     </w:p>
     <w:p>
@@ -19206,23 +18486,7 @@
           <w:rFonts w:cstheme="minorHAnsi"/>
           <w:lang w:val="es-ES_tradnl"/>
         </w:rPr>
-        <w:t xml:space="preserve">Para definir la referencia al método, utilizamos el </w:t>
-      </w:r>
-      <w:proofErr w:type="gramStart"/>
-      <w:r>
-        <w:rPr>
-          <w:rFonts w:cstheme="minorHAnsi"/>
-          <w:lang w:val="es-ES_tradnl"/>
-        </w:rPr>
-        <w:t>operador :</w:t>
-      </w:r>
-      <w:proofErr w:type="gramEnd"/>
-      <w:r>
-        <w:rPr>
-          <w:rFonts w:cstheme="minorHAnsi"/>
-          <w:lang w:val="es-ES_tradnl"/>
-        </w:rPr>
-        <w:t>:.</w:t>
+        <w:t>Para definir la referencia al método, utilizamos el operador ::.</w:t>
       </w:r>
     </w:p>
     <w:p>
@@ -21411,15 +20675,7 @@
           <w:rFonts w:cstheme="minorHAnsi"/>
           <w:lang w:val="es-ES_tradnl"/>
         </w:rPr>
-        <w:t xml:space="preserve">Estos archivos contienen solo texto y utilizan la </w:t>
-      </w:r>
-      <w:proofErr w:type="gramStart"/>
-      <w:r>
-        <w:rPr>
-          <w:rFonts w:cstheme="minorHAnsi"/>
-          <w:lang w:val="es-ES_tradnl"/>
-        </w:rPr>
-        <w:t>extensión .</w:t>
+        <w:t>Estos archivos contienen solo texto y utilizan la extensión .</w:t>
       </w:r>
       <w:proofErr w:type="spellStart"/>
       <w:r>
@@ -21430,7 +20686,6 @@
         <w:t>json</w:t>
       </w:r>
       <w:proofErr w:type="spellEnd"/>
-      <w:proofErr w:type="gramEnd"/>
       <w:r>
         <w:rPr>
           <w:rFonts w:cstheme="minorHAnsi"/>
@@ -21965,23 +21220,7 @@
           <w:rFonts w:cstheme="minorHAnsi"/>
           <w:lang w:val="es-ES_tradnl"/>
         </w:rPr>
-        <w:t xml:space="preserve">Un array se representa utilizando corchetes [] para englobar su contenido, y cada dato se separa mediante el uso de la </w:t>
-      </w:r>
-      <w:proofErr w:type="gramStart"/>
-      <w:r>
-        <w:rPr>
-          <w:rFonts w:cstheme="minorHAnsi"/>
-          <w:lang w:val="es-ES_tradnl"/>
-        </w:rPr>
-        <w:t>coma ,</w:t>
-      </w:r>
-      <w:proofErr w:type="gramEnd"/>
-      <w:r>
-        <w:rPr>
-          <w:rFonts w:cstheme="minorHAnsi"/>
-          <w:lang w:val="es-ES_tradnl"/>
-        </w:rPr>
-        <w:t>.</w:t>
+        <w:t>Un array se representa utilizando corchetes [] para englobar su contenido, y cada dato se separa mediante el uso de la coma ,.</w:t>
       </w:r>
     </w:p>
     <w:p>
@@ -22167,12 +21406,947 @@
           <w:lang w:val="es-ES_tradnl"/>
         </w:rPr>
       </w:pPr>
+      <w:proofErr w:type="spellStart"/>
       <w:r>
         <w:rPr>
           <w:rFonts w:cstheme="minorHAnsi"/>
           <w:lang w:val="es-ES_tradnl"/>
         </w:rPr>
         <w:lastRenderedPageBreak/>
+        <w:t>JSONPath</w:t>
+      </w:r>
+      <w:proofErr w:type="spellEnd"/>
+    </w:p>
+    <w:p>
+      <w:pPr>
+        <w:pStyle w:val="Prrafodelista"/>
+        <w:spacing w:line="360" w:lineRule="auto"/>
+        <w:ind w:left="360"/>
+        <w:rPr>
+          <w:rFonts w:cstheme="minorHAnsi"/>
+          <w:lang w:val="es-ES_tradnl"/>
+        </w:rPr>
+      </w:pPr>
+      <w:r>
+        <w:rPr>
+          <w:rFonts w:cstheme="minorHAnsi"/>
+          <w:lang w:val="es-ES_tradnl"/>
+        </w:rPr>
+        <w:t>Lenguaje de consulta para JSON.</w:t>
+      </w:r>
+    </w:p>
+    <w:p>
+      <w:pPr>
+        <w:pStyle w:val="Prrafodelista"/>
+        <w:spacing w:line="360" w:lineRule="auto"/>
+        <w:ind w:left="360"/>
+        <w:rPr>
+          <w:rFonts w:cstheme="minorHAnsi"/>
+          <w:lang w:val="es-ES_tradnl"/>
+        </w:rPr>
+      </w:pPr>
+      <w:r>
+        <w:rPr>
+          <w:rFonts w:cstheme="minorHAnsi"/>
+          <w:lang w:val="es-ES_tradnl"/>
+        </w:rPr>
+        <w:t>Se basa en la utilización de expresiones o selectores que nos permiten obtener información de un JSON.</w:t>
+      </w:r>
+    </w:p>
+    <w:p>
+      <w:pPr>
+        <w:pStyle w:val="Prrafodelista"/>
+        <w:spacing w:line="360" w:lineRule="auto"/>
+        <w:ind w:left="360"/>
+        <w:rPr>
+          <w:rFonts w:cstheme="minorHAnsi"/>
+          <w:lang w:val="es-ES_tradnl"/>
+        </w:rPr>
+      </w:pPr>
+      <w:r>
+        <w:rPr>
+          <w:rFonts w:cstheme="minorHAnsi"/>
+          <w:lang w:val="es-ES_tradnl"/>
+        </w:rPr>
+        <w:t xml:space="preserve">Para poder utilizarlo en nuestros proyectos, tenemos que añadir en el </w:t>
+      </w:r>
+      <w:proofErr w:type="spellStart"/>
+      <w:r>
+        <w:rPr>
+          <w:rFonts w:cstheme="minorHAnsi"/>
+          <w:lang w:val="es-ES_tradnl"/>
+        </w:rPr>
+        <w:t>pom</w:t>
+      </w:r>
+      <w:proofErr w:type="spellEnd"/>
+      <w:r>
+        <w:rPr>
+          <w:rFonts w:cstheme="minorHAnsi"/>
+          <w:lang w:val="es-ES_tradnl"/>
+        </w:rPr>
+        <w:t xml:space="preserve"> la siguiente dependencia:</w:t>
+      </w:r>
+    </w:p>
+    <w:p>
+      <w:pPr>
+        <w:pStyle w:val="Prrafodelista"/>
+        <w:spacing w:line="360" w:lineRule="auto"/>
+        <w:ind w:left="360"/>
+        <w:rPr>
+          <w:rFonts w:cstheme="minorHAnsi"/>
+          <w:lang w:val="es-ES_tradnl"/>
+        </w:rPr>
+      </w:pPr>
+      <w:r>
+        <w:rPr>
+          <w:noProof/>
+        </w:rPr>
+        <w:drawing>
+          <wp:inline distT="0" distB="0" distL="0" distR="0" wp14:anchorId="71895590" wp14:editId="1CD9CDF9">
+            <wp:extent cx="3492500" cy="975845"/>
+            <wp:effectExtent l="0" t="0" r="0" b="0"/>
+            <wp:docPr id="91" name="Imagen 91"/>
+            <wp:cNvGraphicFramePr>
+              <a:graphicFrameLocks xmlns:a="http://schemas.openxmlformats.org/drawingml/2006/main" noChangeAspect="1"/>
+            </wp:cNvGraphicFramePr>
+            <a:graphic xmlns:a="http://schemas.openxmlformats.org/drawingml/2006/main">
+              <a:graphicData uri="http://schemas.openxmlformats.org/drawingml/2006/picture">
+                <pic:pic xmlns:pic="http://schemas.openxmlformats.org/drawingml/2006/picture">
+                  <pic:nvPicPr>
+                    <pic:cNvPr id="1" name=""/>
+                    <pic:cNvPicPr/>
+                  </pic:nvPicPr>
+                  <pic:blipFill>
+                    <a:blip r:embed="rId98"/>
+                    <a:stretch>
+                      <a:fillRect/>
+                    </a:stretch>
+                  </pic:blipFill>
+                  <pic:spPr>
+                    <a:xfrm>
+                      <a:off x="0" y="0"/>
+                      <a:ext cx="3557465" cy="993997"/>
+                    </a:xfrm>
+                    <a:prstGeom prst="rect">
+                      <a:avLst/>
+                    </a:prstGeom>
+                  </pic:spPr>
+                </pic:pic>
+              </a:graphicData>
+            </a:graphic>
+          </wp:inline>
+        </w:drawing>
+      </w:r>
+    </w:p>
+    <w:p>
+      <w:pPr>
+        <w:pStyle w:val="Prrafodelista"/>
+        <w:spacing w:line="360" w:lineRule="auto"/>
+        <w:ind w:left="360"/>
+        <w:rPr>
+          <w:rFonts w:cstheme="minorHAnsi"/>
+          <w:lang w:val="es-ES_tradnl"/>
+        </w:rPr>
+      </w:pPr>
+      <w:r>
+        <w:rPr>
+          <w:rFonts w:cstheme="minorHAnsi"/>
+          <w:lang w:val="es-ES_tradnl"/>
+        </w:rPr>
+        <w:t>Vamos a ver algunos de los elementos más importantes de su sintaxis:</w:t>
+      </w:r>
+    </w:p>
+    <w:p>
+      <w:pPr>
+        <w:pStyle w:val="Prrafodelista"/>
+        <w:numPr>
+          <w:ilvl w:val="0"/>
+          <w:numId w:val="3"/>
+        </w:numPr>
+        <w:spacing w:line="360" w:lineRule="auto"/>
+        <w:ind w:left="720"/>
+        <w:rPr>
+          <w:rFonts w:cstheme="minorHAnsi"/>
+          <w:lang w:val="es-ES_tradnl"/>
+        </w:rPr>
+      </w:pPr>
+      <w:r>
+        <w:rPr>
+          <w:rFonts w:cstheme="minorHAnsi"/>
+          <w:lang w:val="es-ES_tradnl"/>
+        </w:rPr>
+        <w:t xml:space="preserve">$ -&gt; símbolo con el que empiezan las expresiones de </w:t>
+      </w:r>
+      <w:proofErr w:type="spellStart"/>
+      <w:r>
+        <w:rPr>
+          <w:rFonts w:cstheme="minorHAnsi"/>
+          <w:lang w:val="es-ES_tradnl"/>
+        </w:rPr>
+        <w:t>JSONPath</w:t>
+      </w:r>
+      <w:proofErr w:type="spellEnd"/>
+      <w:r>
+        <w:rPr>
+          <w:rFonts w:cstheme="minorHAnsi"/>
+          <w:lang w:val="es-ES_tradnl"/>
+        </w:rPr>
+        <w:t>, aunque también es cierto que se puede omitir. Hace referencia al elemento raíz.</w:t>
+      </w:r>
+    </w:p>
+    <w:p>
+      <w:pPr>
+        <w:pStyle w:val="Prrafodelista"/>
+        <w:numPr>
+          <w:ilvl w:val="0"/>
+          <w:numId w:val="3"/>
+        </w:numPr>
+        <w:spacing w:line="360" w:lineRule="auto"/>
+        <w:ind w:left="720"/>
+        <w:rPr>
+          <w:rFonts w:cstheme="minorHAnsi"/>
+          <w:lang w:val="es-ES_tradnl"/>
+        </w:rPr>
+      </w:pPr>
+      <w:r>
+        <w:rPr>
+          <w:rFonts w:cstheme="minorHAnsi"/>
+          <w:lang w:val="es-ES_tradnl"/>
+        </w:rPr>
+        <w:t xml:space="preserve">Para denotar un elemento hijo, se utiliza la notación . o </w:t>
+      </w:r>
+      <w:r>
+        <w:rPr>
+          <w:rFonts w:cstheme="minorHAnsi"/>
+          <w:lang w:val="es-ES_tradnl"/>
+        </w:rPr>
+        <w:t>[‘ ‘] con el nombre del elemento entre comillas simples.</w:t>
+      </w:r>
+    </w:p>
+    <w:p>
+      <w:pPr>
+        <w:pStyle w:val="Prrafodelista"/>
+        <w:spacing w:line="360" w:lineRule="auto"/>
+        <w:rPr>
+          <w:rFonts w:cstheme="minorHAnsi"/>
+          <w:lang w:val="es-ES_tradnl"/>
+        </w:rPr>
+      </w:pPr>
+      <w:r>
+        <w:rPr>
+          <w:noProof/>
+        </w:rPr>
+        <w:drawing>
+          <wp:inline distT="0" distB="0" distL="0" distR="0" wp14:anchorId="0E9860E1" wp14:editId="3A2BD708">
+            <wp:extent cx="1320800" cy="226646"/>
+            <wp:effectExtent l="0" t="0" r="0" b="2540"/>
+            <wp:docPr id="92" name="Imagen 92"/>
+            <wp:cNvGraphicFramePr>
+              <a:graphicFrameLocks xmlns:a="http://schemas.openxmlformats.org/drawingml/2006/main" noChangeAspect="1"/>
+            </wp:cNvGraphicFramePr>
+            <a:graphic xmlns:a="http://schemas.openxmlformats.org/drawingml/2006/main">
+              <a:graphicData uri="http://schemas.openxmlformats.org/drawingml/2006/picture">
+                <pic:pic xmlns:pic="http://schemas.openxmlformats.org/drawingml/2006/picture">
+                  <pic:nvPicPr>
+                    <pic:cNvPr id="1" name=""/>
+                    <pic:cNvPicPr/>
+                  </pic:nvPicPr>
+                  <pic:blipFill>
+                    <a:blip r:embed="rId99"/>
+                    <a:stretch>
+                      <a:fillRect/>
+                    </a:stretch>
+                  </pic:blipFill>
+                  <pic:spPr>
+                    <a:xfrm>
+                      <a:off x="0" y="0"/>
+                      <a:ext cx="1392992" cy="239034"/>
+                    </a:xfrm>
+                    <a:prstGeom prst="rect">
+                      <a:avLst/>
+                    </a:prstGeom>
+                  </pic:spPr>
+                </pic:pic>
+              </a:graphicData>
+            </a:graphic>
+          </wp:inline>
+        </w:drawing>
+      </w:r>
+    </w:p>
+    <w:p>
+      <w:pPr>
+        <w:pStyle w:val="Prrafodelista"/>
+        <w:numPr>
+          <w:ilvl w:val="0"/>
+          <w:numId w:val="3"/>
+        </w:numPr>
+        <w:spacing w:line="360" w:lineRule="auto"/>
+        <w:ind w:left="720"/>
+        <w:rPr>
+          <w:rFonts w:cstheme="minorHAnsi"/>
+          <w:lang w:val="es-ES_tradnl"/>
+        </w:rPr>
+      </w:pPr>
+      <w:r>
+        <w:rPr>
+          <w:rFonts w:cstheme="minorHAnsi"/>
+          <w:lang w:val="es-ES_tradnl"/>
+        </w:rPr>
+        <w:t>Si queremos acceder a un elemento de ese objeto, utilizaremos el mismo operador de forma anidada.</w:t>
+      </w:r>
+    </w:p>
+    <w:p>
+      <w:pPr>
+        <w:pStyle w:val="Prrafodelista"/>
+        <w:spacing w:line="360" w:lineRule="auto"/>
+        <w:rPr>
+          <w:rFonts w:cstheme="minorHAnsi"/>
+          <w:lang w:val="es-ES_tradnl"/>
+        </w:rPr>
+      </w:pPr>
+      <w:r>
+        <w:rPr>
+          <w:noProof/>
+        </w:rPr>
+        <w:drawing>
+          <wp:inline distT="0" distB="0" distL="0" distR="0" wp14:anchorId="3B58BF47" wp14:editId="0D131BE0">
+            <wp:extent cx="2222500" cy="221486"/>
+            <wp:effectExtent l="0" t="0" r="0" b="7620"/>
+            <wp:docPr id="93" name="Imagen 93"/>
+            <wp:cNvGraphicFramePr>
+              <a:graphicFrameLocks xmlns:a="http://schemas.openxmlformats.org/drawingml/2006/main" noChangeAspect="1"/>
+            </wp:cNvGraphicFramePr>
+            <a:graphic xmlns:a="http://schemas.openxmlformats.org/drawingml/2006/main">
+              <a:graphicData uri="http://schemas.openxmlformats.org/drawingml/2006/picture">
+                <pic:pic xmlns:pic="http://schemas.openxmlformats.org/drawingml/2006/picture">
+                  <pic:nvPicPr>
+                    <pic:cNvPr id="1" name=""/>
+                    <pic:cNvPicPr/>
+                  </pic:nvPicPr>
+                  <pic:blipFill>
+                    <a:blip r:embed="rId100"/>
+                    <a:stretch>
+                      <a:fillRect/>
+                    </a:stretch>
+                  </pic:blipFill>
+                  <pic:spPr>
+                    <a:xfrm>
+                      <a:off x="0" y="0"/>
+                      <a:ext cx="2455260" cy="244682"/>
+                    </a:xfrm>
+                    <a:prstGeom prst="rect">
+                      <a:avLst/>
+                    </a:prstGeom>
+                  </pic:spPr>
+                </pic:pic>
+              </a:graphicData>
+            </a:graphic>
+          </wp:inline>
+        </w:drawing>
+      </w:r>
+    </w:p>
+    <w:p>
+      <w:pPr>
+        <w:pStyle w:val="Prrafodelista"/>
+        <w:numPr>
+          <w:ilvl w:val="0"/>
+          <w:numId w:val="3"/>
+        </w:numPr>
+        <w:spacing w:line="360" w:lineRule="auto"/>
+        <w:ind w:left="720"/>
+        <w:rPr>
+          <w:rFonts w:cstheme="minorHAnsi"/>
+          <w:lang w:val="es-ES_tradnl"/>
+        </w:rPr>
+      </w:pPr>
+      <w:r>
+        <w:rPr>
+          <w:rFonts w:cstheme="minorHAnsi"/>
+          <w:lang w:val="es-ES_tradnl"/>
+        </w:rPr>
+        <w:t>De la misma manera, podemos usar .. seguido del nombre de una propiedad para que se haga una búsqueda recursiva hasta encontrar el elemento que hemos indicado.</w:t>
+      </w:r>
+    </w:p>
+    <w:p>
+      <w:pPr>
+        <w:pStyle w:val="Prrafodelista"/>
+        <w:spacing w:line="360" w:lineRule="auto"/>
+        <w:rPr>
+          <w:rFonts w:cstheme="minorHAnsi"/>
+          <w:lang w:val="es-ES_tradnl"/>
+        </w:rPr>
+      </w:pPr>
+      <w:r>
+        <w:rPr>
+          <w:noProof/>
+        </w:rPr>
+        <w:drawing>
+          <wp:inline distT="0" distB="0" distL="0" distR="0" wp14:anchorId="478CF36B" wp14:editId="30DFB880">
+            <wp:extent cx="933450" cy="281517"/>
+            <wp:effectExtent l="0" t="0" r="0" b="4445"/>
+            <wp:docPr id="94" name="Imagen 94"/>
+            <wp:cNvGraphicFramePr>
+              <a:graphicFrameLocks xmlns:a="http://schemas.openxmlformats.org/drawingml/2006/main" noChangeAspect="1"/>
+            </wp:cNvGraphicFramePr>
+            <a:graphic xmlns:a="http://schemas.openxmlformats.org/drawingml/2006/main">
+              <a:graphicData uri="http://schemas.openxmlformats.org/drawingml/2006/picture">
+                <pic:pic xmlns:pic="http://schemas.openxmlformats.org/drawingml/2006/picture">
+                  <pic:nvPicPr>
+                    <pic:cNvPr id="1" name=""/>
+                    <pic:cNvPicPr/>
+                  </pic:nvPicPr>
+                  <pic:blipFill>
+                    <a:blip r:embed="rId101"/>
+                    <a:stretch>
+                      <a:fillRect/>
+                    </a:stretch>
+                  </pic:blipFill>
+                  <pic:spPr>
+                    <a:xfrm>
+                      <a:off x="0" y="0"/>
+                      <a:ext cx="991029" cy="298882"/>
+                    </a:xfrm>
+                    <a:prstGeom prst="rect">
+                      <a:avLst/>
+                    </a:prstGeom>
+                  </pic:spPr>
+                </pic:pic>
+              </a:graphicData>
+            </a:graphic>
+          </wp:inline>
+        </w:drawing>
+      </w:r>
+    </w:p>
+    <w:p>
+      <w:pPr>
+        <w:pStyle w:val="Prrafodelista"/>
+        <w:numPr>
+          <w:ilvl w:val="0"/>
+          <w:numId w:val="3"/>
+        </w:numPr>
+        <w:spacing w:line="360" w:lineRule="auto"/>
+        <w:ind w:left="720"/>
+        <w:rPr>
+          <w:rFonts w:cstheme="minorHAnsi"/>
+          <w:lang w:val="es-ES_tradnl"/>
+        </w:rPr>
+      </w:pPr>
+      <w:r>
+        <w:rPr>
+          <w:rFonts w:cstheme="minorHAnsi"/>
+          <w:lang w:val="es-ES_tradnl"/>
+        </w:rPr>
+        <w:t>También podemos usar los corchetes para indicar dentro los elementos que queremos obtener que se encuentran dentro de un array.</w:t>
+      </w:r>
+    </w:p>
+    <w:p>
+      <w:pPr>
+        <w:pStyle w:val="Prrafodelista"/>
+        <w:spacing w:line="360" w:lineRule="auto"/>
+        <w:rPr>
+          <w:rFonts w:cstheme="minorHAnsi"/>
+          <w:lang w:val="es-ES_tradnl"/>
+        </w:rPr>
+      </w:pPr>
+      <w:r>
+        <w:rPr>
+          <w:rFonts w:cstheme="minorHAnsi"/>
+          <w:lang w:val="es-ES_tradnl"/>
+        </w:rPr>
+        <w:t>Si solo queremos uno:</w:t>
+      </w:r>
+    </w:p>
+    <w:p>
+      <w:pPr>
+        <w:pStyle w:val="Prrafodelista"/>
+        <w:spacing w:line="360" w:lineRule="auto"/>
+        <w:rPr>
+          <w:rFonts w:cstheme="minorHAnsi"/>
+          <w:lang w:val="es-ES_tradnl"/>
+        </w:rPr>
+      </w:pPr>
+      <w:r>
+        <w:rPr>
+          <w:noProof/>
+        </w:rPr>
+        <w:drawing>
+          <wp:inline distT="0" distB="0" distL="0" distR="0" wp14:anchorId="3D73CB39" wp14:editId="546F010C">
+            <wp:extent cx="1314450" cy="234184"/>
+            <wp:effectExtent l="0" t="0" r="0" b="0"/>
+            <wp:docPr id="95" name="Imagen 95"/>
+            <wp:cNvGraphicFramePr>
+              <a:graphicFrameLocks xmlns:a="http://schemas.openxmlformats.org/drawingml/2006/main" noChangeAspect="1"/>
+            </wp:cNvGraphicFramePr>
+            <a:graphic xmlns:a="http://schemas.openxmlformats.org/drawingml/2006/main">
+              <a:graphicData uri="http://schemas.openxmlformats.org/drawingml/2006/picture">
+                <pic:pic xmlns:pic="http://schemas.openxmlformats.org/drawingml/2006/picture">
+                  <pic:nvPicPr>
+                    <pic:cNvPr id="1" name=""/>
+                    <pic:cNvPicPr/>
+                  </pic:nvPicPr>
+                  <pic:blipFill>
+                    <a:blip r:embed="rId102"/>
+                    <a:stretch>
+                      <a:fillRect/>
+                    </a:stretch>
+                  </pic:blipFill>
+                  <pic:spPr>
+                    <a:xfrm>
+                      <a:off x="0" y="0"/>
+                      <a:ext cx="1402644" cy="249897"/>
+                    </a:xfrm>
+                    <a:prstGeom prst="rect">
+                      <a:avLst/>
+                    </a:prstGeom>
+                  </pic:spPr>
+                </pic:pic>
+              </a:graphicData>
+            </a:graphic>
+          </wp:inline>
+        </w:drawing>
+      </w:r>
+    </w:p>
+    <w:p>
+      <w:pPr>
+        <w:pStyle w:val="Prrafodelista"/>
+        <w:spacing w:line="360" w:lineRule="auto"/>
+        <w:rPr>
+          <w:rFonts w:cstheme="minorHAnsi"/>
+          <w:lang w:val="es-ES_tradnl"/>
+        </w:rPr>
+      </w:pPr>
+      <w:r>
+        <w:rPr>
+          <w:rFonts w:cstheme="minorHAnsi"/>
+          <w:lang w:val="es-ES_tradnl"/>
+        </w:rPr>
+        <w:t>Si queremos que nos devuelva una lista de los elementos indicados:</w:t>
+      </w:r>
+    </w:p>
+    <w:p>
+      <w:pPr>
+        <w:pStyle w:val="Prrafodelista"/>
+        <w:spacing w:line="360" w:lineRule="auto"/>
+        <w:rPr>
+          <w:rFonts w:cstheme="minorHAnsi"/>
+          <w:lang w:val="es-ES_tradnl"/>
+        </w:rPr>
+      </w:pPr>
+      <w:r>
+        <w:rPr>
+          <w:noProof/>
+        </w:rPr>
+        <w:drawing>
+          <wp:inline distT="0" distB="0" distL="0" distR="0" wp14:anchorId="04E6AAB2" wp14:editId="5F58EDD1">
+            <wp:extent cx="2444750" cy="225557"/>
+            <wp:effectExtent l="0" t="0" r="0" b="3175"/>
+            <wp:docPr id="99" name="Imagen 99"/>
+            <wp:cNvGraphicFramePr>
+              <a:graphicFrameLocks xmlns:a="http://schemas.openxmlformats.org/drawingml/2006/main" noChangeAspect="1"/>
+            </wp:cNvGraphicFramePr>
+            <a:graphic xmlns:a="http://schemas.openxmlformats.org/drawingml/2006/main">
+              <a:graphicData uri="http://schemas.openxmlformats.org/drawingml/2006/picture">
+                <pic:pic xmlns:pic="http://schemas.openxmlformats.org/drawingml/2006/picture">
+                  <pic:nvPicPr>
+                    <pic:cNvPr id="1" name=""/>
+                    <pic:cNvPicPr/>
+                  </pic:nvPicPr>
+                  <pic:blipFill>
+                    <a:blip r:embed="rId103"/>
+                    <a:stretch>
+                      <a:fillRect/>
+                    </a:stretch>
+                  </pic:blipFill>
+                  <pic:spPr>
+                    <a:xfrm>
+                      <a:off x="0" y="0"/>
+                      <a:ext cx="2542366" cy="234563"/>
+                    </a:xfrm>
+                    <a:prstGeom prst="rect">
+                      <a:avLst/>
+                    </a:prstGeom>
+                  </pic:spPr>
+                </pic:pic>
+              </a:graphicData>
+            </a:graphic>
+          </wp:inline>
+        </w:drawing>
+      </w:r>
+    </w:p>
+    <w:p>
+      <w:pPr>
+        <w:pStyle w:val="Prrafodelista"/>
+        <w:spacing w:line="360" w:lineRule="auto"/>
+        <w:rPr>
+          <w:rFonts w:cstheme="minorHAnsi"/>
+          <w:lang w:val="es-ES_tradnl"/>
+        </w:rPr>
+      </w:pPr>
+      <w:r>
+        <w:rPr>
+          <w:rFonts w:cstheme="minorHAnsi"/>
+          <w:lang w:val="es-ES_tradnl"/>
+        </w:rPr>
+        <w:t>Si queremos los elementos de un array dentro de un rango:</w:t>
+      </w:r>
+    </w:p>
+    <w:p>
+      <w:pPr>
+        <w:pStyle w:val="Prrafodelista"/>
+        <w:spacing w:line="360" w:lineRule="auto"/>
+        <w:rPr>
+          <w:rFonts w:cstheme="minorHAnsi"/>
+          <w:lang w:val="es-ES_tradnl"/>
+        </w:rPr>
+      </w:pPr>
+      <w:r>
+        <w:rPr>
+          <w:noProof/>
+        </w:rPr>
+        <w:drawing>
+          <wp:inline distT="0" distB="0" distL="0" distR="0" wp14:anchorId="291FC0C6" wp14:editId="13306D09">
+            <wp:extent cx="1600200" cy="221372"/>
+            <wp:effectExtent l="0" t="0" r="0" b="7620"/>
+            <wp:docPr id="100" name="Imagen 100"/>
+            <wp:cNvGraphicFramePr>
+              <a:graphicFrameLocks xmlns:a="http://schemas.openxmlformats.org/drawingml/2006/main" noChangeAspect="1"/>
+            </wp:cNvGraphicFramePr>
+            <a:graphic xmlns:a="http://schemas.openxmlformats.org/drawingml/2006/main">
+              <a:graphicData uri="http://schemas.openxmlformats.org/drawingml/2006/picture">
+                <pic:pic xmlns:pic="http://schemas.openxmlformats.org/drawingml/2006/picture">
+                  <pic:nvPicPr>
+                    <pic:cNvPr id="1" name=""/>
+                    <pic:cNvPicPr/>
+                  </pic:nvPicPr>
+                  <pic:blipFill>
+                    <a:blip r:embed="rId104"/>
+                    <a:stretch>
+                      <a:fillRect/>
+                    </a:stretch>
+                  </pic:blipFill>
+                  <pic:spPr>
+                    <a:xfrm>
+                      <a:off x="0" y="0"/>
+                      <a:ext cx="1703962" cy="235726"/>
+                    </a:xfrm>
+                    <a:prstGeom prst="rect">
+                      <a:avLst/>
+                    </a:prstGeom>
+                  </pic:spPr>
+                </pic:pic>
+              </a:graphicData>
+            </a:graphic>
+          </wp:inline>
+        </w:drawing>
+      </w:r>
+    </w:p>
+    <w:p>
+      <w:pPr>
+        <w:pStyle w:val="Prrafodelista"/>
+        <w:spacing w:line="360" w:lineRule="auto"/>
+        <w:rPr>
+          <w:rFonts w:cstheme="minorHAnsi"/>
+          <w:lang w:val="es-ES_tradnl"/>
+        </w:rPr>
+      </w:pPr>
+      <w:r>
+        <w:rPr>
+          <w:rFonts w:cstheme="minorHAnsi"/>
+          <w:lang w:val="es-ES_tradnl"/>
+        </w:rPr>
+        <w:t xml:space="preserve">El elemento de la posición </w:t>
+      </w:r>
+      <w:proofErr w:type="spellStart"/>
+      <w:r>
+        <w:rPr>
+          <w:rFonts w:cstheme="minorHAnsi"/>
+          <w:lang w:val="es-ES_tradnl"/>
+        </w:rPr>
+        <w:t>end</w:t>
+      </w:r>
+      <w:proofErr w:type="spellEnd"/>
+      <w:r>
+        <w:rPr>
+          <w:rFonts w:cstheme="minorHAnsi"/>
+          <w:lang w:val="es-ES_tradnl"/>
+        </w:rPr>
+        <w:t xml:space="preserve"> no lo recoge. Si además no ponemos el elemento </w:t>
+      </w:r>
+      <w:proofErr w:type="spellStart"/>
+      <w:r>
+        <w:rPr>
+          <w:rFonts w:cstheme="minorHAnsi"/>
+          <w:lang w:val="es-ES_tradnl"/>
+        </w:rPr>
+        <w:t>end</w:t>
+      </w:r>
+      <w:proofErr w:type="spellEnd"/>
+      <w:r>
+        <w:rPr>
+          <w:rFonts w:cstheme="minorHAnsi"/>
+          <w:lang w:val="es-ES_tradnl"/>
+        </w:rPr>
+        <w:t>, nos devuelve todos los datos hasta el final.</w:t>
+      </w:r>
+    </w:p>
+    <w:p>
+      <w:pPr>
+        <w:pStyle w:val="Prrafodelista"/>
+        <w:spacing w:line="360" w:lineRule="auto"/>
+        <w:rPr>
+          <w:rFonts w:cstheme="minorHAnsi"/>
+          <w:lang w:val="es-ES_tradnl"/>
+        </w:rPr>
+      </w:pPr>
+      <w:r>
+        <w:rPr>
+          <w:noProof/>
+        </w:rPr>
+        <w:drawing>
+          <wp:inline distT="0" distB="0" distL="0" distR="0" wp14:anchorId="51EBB54A" wp14:editId="24529393">
+            <wp:extent cx="1333500" cy="218096"/>
+            <wp:effectExtent l="0" t="0" r="0" b="0"/>
+            <wp:docPr id="101" name="Imagen 101"/>
+            <wp:cNvGraphicFramePr>
+              <a:graphicFrameLocks xmlns:a="http://schemas.openxmlformats.org/drawingml/2006/main" noChangeAspect="1"/>
+            </wp:cNvGraphicFramePr>
+            <a:graphic xmlns:a="http://schemas.openxmlformats.org/drawingml/2006/main">
+              <a:graphicData uri="http://schemas.openxmlformats.org/drawingml/2006/picture">
+                <pic:pic xmlns:pic="http://schemas.openxmlformats.org/drawingml/2006/picture">
+                  <pic:nvPicPr>
+                    <pic:cNvPr id="1" name=""/>
+                    <pic:cNvPicPr/>
+                  </pic:nvPicPr>
+                  <pic:blipFill>
+                    <a:blip r:embed="rId105"/>
+                    <a:stretch>
+                      <a:fillRect/>
+                    </a:stretch>
+                  </pic:blipFill>
+                  <pic:spPr>
+                    <a:xfrm>
+                      <a:off x="0" y="0"/>
+                      <a:ext cx="1461533" cy="239036"/>
+                    </a:xfrm>
+                    <a:prstGeom prst="rect">
+                      <a:avLst/>
+                    </a:prstGeom>
+                  </pic:spPr>
+                </pic:pic>
+              </a:graphicData>
+            </a:graphic>
+          </wp:inline>
+        </w:drawing>
+      </w:r>
+    </w:p>
+    <w:p>
+      <w:pPr>
+        <w:pStyle w:val="Prrafodelista"/>
+        <w:numPr>
+          <w:ilvl w:val="0"/>
+          <w:numId w:val="3"/>
+        </w:numPr>
+        <w:spacing w:line="360" w:lineRule="auto"/>
+        <w:ind w:left="720"/>
+        <w:rPr>
+          <w:rFonts w:cstheme="minorHAnsi"/>
+          <w:lang w:val="es-ES_tradnl"/>
+        </w:rPr>
+      </w:pPr>
+      <w:r>
+        <w:rPr>
+          <w:rFonts w:cstheme="minorHAnsi"/>
+          <w:lang w:val="es-ES_tradnl"/>
+        </w:rPr>
+        <w:lastRenderedPageBreak/>
+        <w:t>@ -&gt; se utiliza en expresiones de filtro para referirse al nodo actual.</w:t>
+      </w:r>
+    </w:p>
+    <w:p>
+      <w:pPr>
+        <w:pStyle w:val="Prrafodelista"/>
+        <w:spacing w:line="360" w:lineRule="auto"/>
+        <w:rPr>
+          <w:rFonts w:cstheme="minorHAnsi"/>
+          <w:lang w:val="es-ES_tradnl"/>
+        </w:rPr>
+      </w:pPr>
+      <w:r>
+        <w:rPr>
+          <w:noProof/>
+        </w:rPr>
+        <w:drawing>
+          <wp:inline distT="0" distB="0" distL="0" distR="0" wp14:anchorId="3C145F34" wp14:editId="1B413F58">
+            <wp:extent cx="2000250" cy="210552"/>
+            <wp:effectExtent l="0" t="0" r="0" b="0"/>
+            <wp:docPr id="103" name="Imagen 103"/>
+            <wp:cNvGraphicFramePr>
+              <a:graphicFrameLocks xmlns:a="http://schemas.openxmlformats.org/drawingml/2006/main" noChangeAspect="1"/>
+            </wp:cNvGraphicFramePr>
+            <a:graphic xmlns:a="http://schemas.openxmlformats.org/drawingml/2006/main">
+              <a:graphicData uri="http://schemas.openxmlformats.org/drawingml/2006/picture">
+                <pic:pic xmlns:pic="http://schemas.openxmlformats.org/drawingml/2006/picture">
+                  <pic:nvPicPr>
+                    <pic:cNvPr id="1" name=""/>
+                    <pic:cNvPicPr/>
+                  </pic:nvPicPr>
+                  <pic:blipFill>
+                    <a:blip r:embed="rId106"/>
+                    <a:stretch>
+                      <a:fillRect/>
+                    </a:stretch>
+                  </pic:blipFill>
+                  <pic:spPr>
+                    <a:xfrm>
+                      <a:off x="0" y="0"/>
+                      <a:ext cx="2118132" cy="222961"/>
+                    </a:xfrm>
+                    <a:prstGeom prst="rect">
+                      <a:avLst/>
+                    </a:prstGeom>
+                  </pic:spPr>
+                </pic:pic>
+              </a:graphicData>
+            </a:graphic>
+          </wp:inline>
+        </w:drawing>
+      </w:r>
+    </w:p>
+    <w:p>
+      <w:pPr>
+        <w:pStyle w:val="Prrafodelista"/>
+        <w:numPr>
+          <w:ilvl w:val="0"/>
+          <w:numId w:val="3"/>
+        </w:numPr>
+        <w:spacing w:line="360" w:lineRule="auto"/>
+        <w:ind w:left="720"/>
+        <w:rPr>
+          <w:rFonts w:cstheme="minorHAnsi"/>
+          <w:lang w:val="es-ES_tradnl"/>
+        </w:rPr>
+      </w:pPr>
+      <w:r>
+        <w:rPr>
+          <w:rFonts w:cstheme="minorHAnsi"/>
+          <w:lang w:val="es-ES_tradnl"/>
+        </w:rPr>
+        <w:t>* -&gt; es el operador comodín y se puede usar para representar un número o un nombre.</w:t>
+      </w:r>
+    </w:p>
+    <w:p>
+      <w:pPr>
+        <w:pStyle w:val="Prrafodelista"/>
+        <w:spacing w:line="360" w:lineRule="auto"/>
+        <w:rPr>
+          <w:rFonts w:cstheme="minorHAnsi"/>
+          <w:lang w:val="es-ES_tradnl"/>
+        </w:rPr>
+      </w:pPr>
+      <w:r>
+        <w:rPr>
+          <w:noProof/>
+        </w:rPr>
+        <w:drawing>
+          <wp:inline distT="0" distB="0" distL="0" distR="0" wp14:anchorId="16F82BFC" wp14:editId="3AB89E49">
+            <wp:extent cx="895350" cy="227281"/>
+            <wp:effectExtent l="0" t="0" r="0" b="1905"/>
+            <wp:docPr id="102" name="Imagen 102"/>
+            <wp:cNvGraphicFramePr>
+              <a:graphicFrameLocks xmlns:a="http://schemas.openxmlformats.org/drawingml/2006/main" noChangeAspect="1"/>
+            </wp:cNvGraphicFramePr>
+            <a:graphic xmlns:a="http://schemas.openxmlformats.org/drawingml/2006/main">
+              <a:graphicData uri="http://schemas.openxmlformats.org/drawingml/2006/picture">
+                <pic:pic xmlns:pic="http://schemas.openxmlformats.org/drawingml/2006/picture">
+                  <pic:nvPicPr>
+                    <pic:cNvPr id="1" name=""/>
+                    <pic:cNvPicPr/>
+                  </pic:nvPicPr>
+                  <pic:blipFill>
+                    <a:blip r:embed="rId107"/>
+                    <a:stretch>
+                      <a:fillRect/>
+                    </a:stretch>
+                  </pic:blipFill>
+                  <pic:spPr>
+                    <a:xfrm>
+                      <a:off x="0" y="0"/>
+                      <a:ext cx="932689" cy="236759"/>
+                    </a:xfrm>
+                    <a:prstGeom prst="rect">
+                      <a:avLst/>
+                    </a:prstGeom>
+                  </pic:spPr>
+                </pic:pic>
+              </a:graphicData>
+            </a:graphic>
+          </wp:inline>
+        </w:drawing>
+      </w:r>
+    </w:p>
+    <w:p>
+      <w:pPr>
+        <w:pStyle w:val="Prrafodelista"/>
+        <w:spacing w:line="360" w:lineRule="auto"/>
+        <w:ind w:left="360"/>
+        <w:rPr>
+          <w:rFonts w:cstheme="minorHAnsi"/>
+          <w:lang w:val="es-ES_tradnl"/>
+        </w:rPr>
+      </w:pPr>
+      <w:r>
+        <w:rPr>
+          <w:rFonts w:cstheme="minorHAnsi"/>
+          <w:lang w:val="es-ES_tradnl"/>
+        </w:rPr>
+        <w:t xml:space="preserve">Cabe destacar que </w:t>
+      </w:r>
+      <w:proofErr w:type="spellStart"/>
+      <w:r>
+        <w:rPr>
+          <w:rFonts w:cstheme="minorHAnsi"/>
+          <w:lang w:val="es-ES_tradnl"/>
+        </w:rPr>
+        <w:t>JSONPath</w:t>
+      </w:r>
+      <w:proofErr w:type="spellEnd"/>
+      <w:r>
+        <w:rPr>
+          <w:rFonts w:cstheme="minorHAnsi"/>
+          <w:lang w:val="es-ES_tradnl"/>
+        </w:rPr>
+        <w:t xml:space="preserve"> distingue entre el uso de mayúsculas y minúsculas.</w:t>
+      </w:r>
+    </w:p>
+    <w:p>
+      <w:pPr>
+        <w:pStyle w:val="Prrafodelista"/>
+        <w:spacing w:line="360" w:lineRule="auto"/>
+        <w:ind w:left="360"/>
+        <w:rPr>
+          <w:rFonts w:cstheme="minorHAnsi"/>
+          <w:lang w:val="es-ES_tradnl"/>
+        </w:rPr>
+      </w:pPr>
+    </w:p>
+    <w:p>
+      <w:pPr>
+        <w:pStyle w:val="Prrafodelista"/>
+        <w:numPr>
+          <w:ilvl w:val="0"/>
+          <w:numId w:val="5"/>
+        </w:numPr>
+        <w:spacing w:line="360" w:lineRule="auto"/>
+        <w:rPr>
+          <w:rFonts w:cstheme="minorHAnsi"/>
+          <w:lang w:val="es-ES_tradnl"/>
+        </w:rPr>
+      </w:pPr>
+      <w:r>
+        <w:rPr>
+          <w:rFonts w:cstheme="minorHAnsi"/>
+          <w:lang w:val="es-ES_tradnl"/>
+        </w:rPr>
         <w:t>Programación funcional</w:t>
       </w:r>
     </w:p>

</xml_diff>

<commit_message>
Info añadida sobre patron arquitectura pizarra
</commit_message>
<xml_diff>
--- a/Fundamentos de Programación Orientada a Objetos.docx
+++ b/Fundamentos de Programación Orientada a Objetos.docx
@@ -447,7 +447,23 @@
           <w:rFonts w:cstheme="minorHAnsi"/>
           <w:lang w:val="es-ES_tradnl"/>
         </w:rPr>
-        <w:t xml:space="preserve"> [ ]= new </w:t>
+        <w:t xml:space="preserve"> </w:t>
+      </w:r>
+      <w:proofErr w:type="gramStart"/>
+      <w:r>
+        <w:rPr>
+          <w:rFonts w:cstheme="minorHAnsi"/>
+          <w:lang w:val="es-ES_tradnl"/>
+        </w:rPr>
+        <w:t>[ ]</w:t>
+      </w:r>
+      <w:proofErr w:type="gramEnd"/>
+      <w:r>
+        <w:rPr>
+          <w:rFonts w:cstheme="minorHAnsi"/>
+          <w:lang w:val="es-ES_tradnl"/>
+        </w:rPr>
+        <w:t xml:space="preserve">= new </w:t>
       </w:r>
       <w:proofErr w:type="spellStart"/>
       <w:r>
@@ -492,7 +508,25 @@
           <w:color w:val="333333"/>
           <w:lang w:val="en-US" w:eastAsia="es-ES"/>
         </w:rPr>
-        <w:t>: String b[] = new String[9];</w:t>
+        <w:t xml:space="preserve">: String </w:t>
+      </w:r>
+      <w:proofErr w:type="gramStart"/>
+      <w:r>
+        <w:rPr>
+          <w:rFonts w:eastAsia="Times New Roman" w:cstheme="minorHAnsi"/>
+          <w:color w:val="333333"/>
+          <w:lang w:val="en-US" w:eastAsia="es-ES"/>
+        </w:rPr>
+        <w:t>b[</w:t>
+      </w:r>
+      <w:proofErr w:type="gramEnd"/>
+      <w:r>
+        <w:rPr>
+          <w:rFonts w:eastAsia="Times New Roman" w:cstheme="minorHAnsi"/>
+          <w:color w:val="333333"/>
+          <w:lang w:val="en-US" w:eastAsia="es-ES"/>
+        </w:rPr>
+        <w:t>] = new String[9];</w:t>
       </w:r>
     </w:p>
     <w:p>
@@ -514,43 +548,34 @@
         <w:tab/>
         <w:t xml:space="preserve">   </w:t>
       </w:r>
+      <w:proofErr w:type="gramStart"/>
       <w:r>
         <w:rPr>
           <w:rFonts w:eastAsia="Times New Roman" w:cstheme="minorHAnsi"/>
           <w:color w:val="333333"/>
           <w:lang w:val="es-ES_tradnl" w:eastAsia="es-ES"/>
         </w:rPr>
-        <w:t>b[0] = “Madrid”;</w:t>
-      </w:r>
-    </w:p>
-    <w:p>
-      <w:pPr>
-        <w:pStyle w:val="Prrafodelista"/>
-        <w:spacing w:line="360" w:lineRule="auto"/>
+        <w:t>b[</w:t>
+      </w:r>
+      <w:proofErr w:type="gramEnd"/>
+      <w:r>
         <w:rPr>
           <w:rFonts w:eastAsia="Times New Roman" w:cstheme="minorHAnsi"/>
           <w:color w:val="333333"/>
           <w:lang w:val="es-ES_tradnl" w:eastAsia="es-ES"/>
         </w:rPr>
-      </w:pPr>
-      <w:r>
+        <w:t>0] = “Madrid”;</w:t>
+      </w:r>
+    </w:p>
+    <w:p>
+      <w:pPr>
+        <w:pStyle w:val="Prrafodelista"/>
+        <w:spacing w:line="360" w:lineRule="auto"/>
         <w:rPr>
           <w:rFonts w:eastAsia="Times New Roman" w:cstheme="minorHAnsi"/>
           <w:color w:val="333333"/>
           <w:lang w:val="es-ES_tradnl" w:eastAsia="es-ES"/>
         </w:rPr>
-        <w:tab/>
-        <w:t xml:space="preserve">   b[1] = “Segovia”;</w:t>
-      </w:r>
-    </w:p>
-    <w:p>
-      <w:pPr>
-        <w:pStyle w:val="Prrafodelista"/>
-        <w:spacing w:line="360" w:lineRule="auto"/>
-        <w:rPr>
-          <w:rFonts w:cstheme="minorHAnsi"/>
-          <w:lang w:val="es-ES_tradnl"/>
-        </w:rPr>
       </w:pPr>
       <w:r>
         <w:rPr>
@@ -559,7 +584,62 @@
           <w:lang w:val="es-ES_tradnl" w:eastAsia="es-ES"/>
         </w:rPr>
         <w:tab/>
-        <w:t xml:space="preserve">   b[2] = “Toledo”;</w:t>
+        <w:t xml:space="preserve">   </w:t>
+      </w:r>
+      <w:proofErr w:type="gramStart"/>
+      <w:r>
+        <w:rPr>
+          <w:rFonts w:eastAsia="Times New Roman" w:cstheme="minorHAnsi"/>
+          <w:color w:val="333333"/>
+          <w:lang w:val="es-ES_tradnl" w:eastAsia="es-ES"/>
+        </w:rPr>
+        <w:t>b[</w:t>
+      </w:r>
+      <w:proofErr w:type="gramEnd"/>
+      <w:r>
+        <w:rPr>
+          <w:rFonts w:eastAsia="Times New Roman" w:cstheme="minorHAnsi"/>
+          <w:color w:val="333333"/>
+          <w:lang w:val="es-ES_tradnl" w:eastAsia="es-ES"/>
+        </w:rPr>
+        <w:t>1] = “Segovia”;</w:t>
+      </w:r>
+    </w:p>
+    <w:p>
+      <w:pPr>
+        <w:pStyle w:val="Prrafodelista"/>
+        <w:spacing w:line="360" w:lineRule="auto"/>
+        <w:rPr>
+          <w:rFonts w:cstheme="minorHAnsi"/>
+          <w:lang w:val="es-ES_tradnl"/>
+        </w:rPr>
+      </w:pPr>
+      <w:r>
+        <w:rPr>
+          <w:rFonts w:eastAsia="Times New Roman" w:cstheme="minorHAnsi"/>
+          <w:color w:val="333333"/>
+          <w:lang w:val="es-ES_tradnl" w:eastAsia="es-ES"/>
+        </w:rPr>
+        <w:tab/>
+        <w:t xml:space="preserve">   </w:t>
+      </w:r>
+      <w:proofErr w:type="gramStart"/>
+      <w:r>
+        <w:rPr>
+          <w:rFonts w:eastAsia="Times New Roman" w:cstheme="minorHAnsi"/>
+          <w:color w:val="333333"/>
+          <w:lang w:val="es-ES_tradnl" w:eastAsia="es-ES"/>
+        </w:rPr>
+        <w:t>b[</w:t>
+      </w:r>
+      <w:proofErr w:type="gramEnd"/>
+      <w:r>
+        <w:rPr>
+          <w:rFonts w:eastAsia="Times New Roman" w:cstheme="minorHAnsi"/>
+          <w:color w:val="333333"/>
+          <w:lang w:val="es-ES_tradnl" w:eastAsia="es-ES"/>
+        </w:rPr>
+        <w:t>2] = “Toledo”;</w:t>
       </w:r>
     </w:p>
     <w:p>
@@ -606,7 +686,23 @@
           <w:rFonts w:cstheme="minorHAnsi"/>
           <w:lang w:val="es-ES_tradnl"/>
         </w:rPr>
-        <w:t xml:space="preserve"> [ ]= {elemento1, elemento2, elemento3, … };</w:t>
+        <w:t xml:space="preserve"> </w:t>
+      </w:r>
+      <w:proofErr w:type="gramStart"/>
+      <w:r>
+        <w:rPr>
+          <w:rFonts w:cstheme="minorHAnsi"/>
+          <w:lang w:val="es-ES_tradnl"/>
+        </w:rPr>
+        <w:t>[ ]</w:t>
+      </w:r>
+      <w:proofErr w:type="gramEnd"/>
+      <w:r>
+        <w:rPr>
+          <w:rFonts w:cstheme="minorHAnsi"/>
+          <w:lang w:val="es-ES_tradnl"/>
+        </w:rPr>
+        <w:t>= {elemento1, elemento2, elemento3, … };</w:t>
       </w:r>
     </w:p>
     <w:p>
@@ -639,7 +735,23 @@
           <w:rFonts w:cstheme="minorHAnsi"/>
           <w:lang w:val="es-ES_tradnl"/>
         </w:rPr>
-        <w:t xml:space="preserve"> b[ ] = {“Madrid”, “Segovia”, “Toledo</w:t>
+        <w:t xml:space="preserve"> </w:t>
+      </w:r>
+      <w:proofErr w:type="gramStart"/>
+      <w:r>
+        <w:rPr>
+          <w:rFonts w:cstheme="minorHAnsi"/>
+          <w:lang w:val="es-ES_tradnl"/>
+        </w:rPr>
+        <w:t>b[</w:t>
+      </w:r>
+      <w:proofErr w:type="gramEnd"/>
+      <w:r>
+        <w:rPr>
+          <w:rFonts w:cstheme="minorHAnsi"/>
+          <w:lang w:val="es-ES_tradnl"/>
+        </w:rPr>
+        <w:t xml:space="preserve"> ] = {“Madrid”, “Segovia”, “Toledo</w:t>
       </w:r>
       <w:r>
         <w:rPr>
@@ -904,14 +1016,30 @@
           <w:rFonts w:cstheme="minorHAnsi"/>
           <w:lang w:val="es-ES_tradnl"/>
         </w:rPr>
-        <w:t xml:space="preserve"> en nuestra clase) y redefinir el método run</w:t>
-      </w:r>
-      <w:r>
-        <w:rPr>
-          <w:rFonts w:cstheme="minorHAnsi"/>
-          <w:lang w:val="es-ES_tradnl"/>
-        </w:rPr>
-        <w:t>().</w:t>
+        <w:t xml:space="preserve"> en nuestra clase) y redefinir el método </w:t>
+      </w:r>
+      <w:proofErr w:type="gramStart"/>
+      <w:r>
+        <w:rPr>
+          <w:rFonts w:cstheme="minorHAnsi"/>
+          <w:lang w:val="es-ES_tradnl"/>
+        </w:rPr>
+        <w:t>run</w:t>
+      </w:r>
+      <w:r>
+        <w:rPr>
+          <w:rFonts w:cstheme="minorHAnsi"/>
+          <w:lang w:val="es-ES_tradnl"/>
+        </w:rPr>
+        <w:t>(</w:t>
+      </w:r>
+      <w:proofErr w:type="gramEnd"/>
+      <w:r>
+        <w:rPr>
+          <w:rFonts w:cstheme="minorHAnsi"/>
+          <w:lang w:val="es-ES_tradnl"/>
+        </w:rPr>
+        <w:t>).</w:t>
       </w:r>
     </w:p>
     <w:p>
@@ -1042,6 +1170,7 @@
         <w:t xml:space="preserve">Cuando llamemos al método </w:t>
       </w:r>
       <w:proofErr w:type="spellStart"/>
+      <w:proofErr w:type="gramStart"/>
       <w:r>
         <w:rPr>
           <w:rFonts w:cstheme="minorHAnsi"/>
@@ -1055,7 +1184,15 @@
           <w:rFonts w:cstheme="minorHAnsi"/>
           <w:lang w:val="es-ES_tradnl"/>
         </w:rPr>
-        <w:t>(), comenzará a ejecutarse el método run</w:t>
+        <w:t>(</w:t>
+      </w:r>
+      <w:proofErr w:type="gramEnd"/>
+      <w:r>
+        <w:rPr>
+          <w:rFonts w:cstheme="minorHAnsi"/>
+          <w:lang w:val="es-ES_tradnl"/>
+        </w:rPr>
+        <w:t>), comenzará a ejecutarse el método run</w:t>
       </w:r>
       <w:r>
         <w:rPr>
@@ -1108,6 +1245,7 @@
         </w:rPr>
         <w:t xml:space="preserve">, que nos obliga a definir el método </w:t>
       </w:r>
+      <w:proofErr w:type="gramStart"/>
       <w:r>
         <w:rPr>
           <w:rFonts w:cstheme="minorHAnsi"/>
@@ -1120,7 +1258,15 @@
           <w:rFonts w:cstheme="minorHAnsi"/>
           <w:lang w:val="es-ES_tradnl"/>
         </w:rPr>
-        <w:t>().</w:t>
+        <w:t>(</w:t>
+      </w:r>
+      <w:proofErr w:type="gramEnd"/>
+      <w:r>
+        <w:rPr>
+          <w:rFonts w:cstheme="minorHAnsi"/>
+          <w:lang w:val="es-ES_tradnl"/>
+        </w:rPr>
+        <w:t>).</w:t>
       </w:r>
     </w:p>
     <w:p>
@@ -1257,7 +1403,23 @@
           <w:rFonts w:cstheme="minorHAnsi"/>
           <w:lang w:val="es-ES_tradnl"/>
         </w:rPr>
-        <w:t>En ambos casos escribimos un método run() que contendrá el código del hilo. Cuando se termine de ejecutar este método, también finalizará el hilo.</w:t>
+        <w:t xml:space="preserve">En ambos casos escribimos un método </w:t>
+      </w:r>
+      <w:proofErr w:type="gramStart"/>
+      <w:r>
+        <w:rPr>
+          <w:rFonts w:cstheme="minorHAnsi"/>
+          <w:lang w:val="es-ES_tradnl"/>
+        </w:rPr>
+        <w:t>run(</w:t>
+      </w:r>
+      <w:proofErr w:type="gramEnd"/>
+      <w:r>
+        <w:rPr>
+          <w:rFonts w:cstheme="minorHAnsi"/>
+          <w:lang w:val="es-ES_tradnl"/>
+        </w:rPr>
+        <w:t>) que contendrá el código del hilo. Cuando se termine de ejecutar este método, también finalizará el hilo.</w:t>
       </w:r>
     </w:p>
     <w:p>
@@ -1376,6 +1538,7 @@
         <w:t xml:space="preserve">Se produce al llamar al método </w:t>
       </w:r>
       <w:proofErr w:type="spellStart"/>
+      <w:proofErr w:type="gramStart"/>
       <w:r>
         <w:rPr>
           <w:rFonts w:cstheme="minorHAnsi"/>
@@ -1389,7 +1552,15 @@
           <w:rFonts w:cstheme="minorHAnsi"/>
           <w:lang w:val="es-ES_tradnl"/>
         </w:rPr>
-        <w:t>().</w:t>
+        <w:t>(</w:t>
+      </w:r>
+      <w:proofErr w:type="gramEnd"/>
+      <w:r>
+        <w:rPr>
+          <w:rFonts w:cstheme="minorHAnsi"/>
+          <w:lang w:val="es-ES_tradnl"/>
+        </w:rPr>
+        <w:t>).</w:t>
       </w:r>
     </w:p>
     <w:p>
@@ -1452,6 +1623,7 @@
         <w:t xml:space="preserve">Cuando se ejecuta el método </w:t>
       </w:r>
       <w:proofErr w:type="spellStart"/>
+      <w:proofErr w:type="gramStart"/>
       <w:r>
         <w:rPr>
           <w:rFonts w:cstheme="minorHAnsi"/>
@@ -1465,7 +1637,15 @@
           <w:rFonts w:cstheme="minorHAnsi"/>
           <w:lang w:val="es-ES_tradnl"/>
         </w:rPr>
-        <w:t>() para dormir el hilo.</w:t>
+        <w:t>(</w:t>
+      </w:r>
+      <w:proofErr w:type="gramEnd"/>
+      <w:r>
+        <w:rPr>
+          <w:rFonts w:cstheme="minorHAnsi"/>
+          <w:lang w:val="es-ES_tradnl"/>
+        </w:rPr>
+        <w:t>) para dormir el hilo.</w:t>
       </w:r>
     </w:p>
     <w:p>
@@ -1503,6 +1683,7 @@
         <w:t xml:space="preserve">loqueado por una llamada al método </w:t>
       </w:r>
       <w:proofErr w:type="spellStart"/>
+      <w:proofErr w:type="gramStart"/>
       <w:r>
         <w:rPr>
           <w:rFonts w:cstheme="minorHAnsi"/>
@@ -1516,7 +1697,15 @@
           <w:rFonts w:cstheme="minorHAnsi"/>
           <w:lang w:val="es-ES_tradnl"/>
         </w:rPr>
-        <w:t>().</w:t>
+        <w:t>(</w:t>
+      </w:r>
+      <w:proofErr w:type="gramEnd"/>
+      <w:r>
+        <w:rPr>
+          <w:rFonts w:cstheme="minorHAnsi"/>
+          <w:lang w:val="es-ES_tradnl"/>
+        </w:rPr>
+        <w:t>).</w:t>
       </w:r>
     </w:p>
     <w:p>
@@ -1596,6 +1785,7 @@
         <w:t xml:space="preserve">Para saber si un hilo sigue vivo o no, podemos usar el método </w:t>
       </w:r>
       <w:proofErr w:type="spellStart"/>
+      <w:proofErr w:type="gramStart"/>
       <w:r>
         <w:rPr>
           <w:rFonts w:cstheme="minorHAnsi"/>
@@ -1609,7 +1799,15 @@
           <w:rFonts w:cstheme="minorHAnsi"/>
           <w:lang w:val="es-ES_tradnl"/>
         </w:rPr>
-        <w:t>().</w:t>
+        <w:t>(</w:t>
+      </w:r>
+      <w:proofErr w:type="gramEnd"/>
+      <w:r>
+        <w:rPr>
+          <w:rFonts w:cstheme="minorHAnsi"/>
+          <w:lang w:val="es-ES_tradnl"/>
+        </w:rPr>
+        <w:t>).</w:t>
       </w:r>
     </w:p>
     <w:p>
@@ -3877,8 +4075,17 @@
           <w:rFonts w:cstheme="minorHAnsi"/>
           <w:lang w:val="es-ES_tradnl"/>
         </w:rPr>
-        <w:t>Una anotación se define haciendo uso de la palabra reservada @interface</w:t>
-      </w:r>
+        <w:t>Una anotación se define haciendo uso de la palabra reservada @</w:t>
+      </w:r>
+      <w:proofErr w:type="gramStart"/>
+      <w:r>
+        <w:rPr>
+          <w:rFonts w:cstheme="minorHAnsi"/>
+          <w:lang w:val="es-ES_tradnl"/>
+        </w:rPr>
+        <w:t>interface</w:t>
+      </w:r>
+      <w:proofErr w:type="gramEnd"/>
       <w:r>
         <w:rPr>
           <w:rFonts w:cstheme="minorHAnsi"/>
@@ -3917,7 +4124,23 @@
           <w:rFonts w:cstheme="minorHAnsi"/>
           <w:lang w:val="es-ES_tradnl"/>
         </w:rPr>
-        <w:t xml:space="preserve"> por @interface.</w:t>
+        <w:t xml:space="preserve"> por @</w:t>
+      </w:r>
+      <w:proofErr w:type="gramStart"/>
+      <w:r>
+        <w:rPr>
+          <w:rFonts w:cstheme="minorHAnsi"/>
+          <w:lang w:val="es-ES_tradnl"/>
+        </w:rPr>
+        <w:t>interface</w:t>
+      </w:r>
+      <w:proofErr w:type="gramEnd"/>
+      <w:r>
+        <w:rPr>
+          <w:rFonts w:cstheme="minorHAnsi"/>
+          <w:lang w:val="es-ES_tradnl"/>
+        </w:rPr>
+        <w:t>.</w:t>
       </w:r>
     </w:p>
     <w:p>
@@ -3973,7 +4196,23 @@
           <w:rFonts w:cstheme="minorHAnsi"/>
           <w:lang w:val="es-ES_tradnl"/>
         </w:rPr>
-        <w:t>@MiAnotacion( parametro1 = “valor2”)</w:t>
+        <w:t>@</w:t>
+      </w:r>
+      <w:proofErr w:type="gramStart"/>
+      <w:r>
+        <w:rPr>
+          <w:rFonts w:cstheme="minorHAnsi"/>
+          <w:lang w:val="es-ES_tradnl"/>
+        </w:rPr>
+        <w:t>MiAnotacion( parametro</w:t>
+      </w:r>
+      <w:proofErr w:type="gramEnd"/>
+      <w:r>
+        <w:rPr>
+          <w:rFonts w:cstheme="minorHAnsi"/>
+          <w:lang w:val="es-ES_tradnl"/>
+        </w:rPr>
+        <w:t>1 = “valor2”)</w:t>
       </w:r>
     </w:p>
     <w:p>
@@ -4912,6 +5151,7 @@
         <w:t xml:space="preserve"> el archivo </w:t>
       </w:r>
       <w:proofErr w:type="spellStart"/>
+      <w:proofErr w:type="gramStart"/>
       <w:r>
         <w:rPr>
           <w:rFonts w:cstheme="minorHAnsi"/>
@@ -4920,6 +5160,7 @@
         <w:t>application.properties</w:t>
       </w:r>
       <w:proofErr w:type="spellEnd"/>
+      <w:proofErr w:type="gramEnd"/>
       <w:r>
         <w:rPr>
           <w:rFonts w:cstheme="minorHAnsi"/>
@@ -5388,7 +5629,23 @@
           <w:rFonts w:cstheme="minorHAnsi"/>
           <w:lang w:val="es-ES_tradnl"/>
         </w:rPr>
-        <w:t>Se usa para notificar mensajes de alerta sobre los que se quiere tener constancia pero no afectan al funcionamiento de la aplicación.</w:t>
+        <w:t xml:space="preserve">Se usa para notificar mensajes de alerta sobre los que se quiere tener </w:t>
+      </w:r>
+      <w:proofErr w:type="gramStart"/>
+      <w:r>
+        <w:rPr>
+          <w:rFonts w:cstheme="minorHAnsi"/>
+          <w:lang w:val="es-ES_tradnl"/>
+        </w:rPr>
+        <w:t>constancia</w:t>
+      </w:r>
+      <w:proofErr w:type="gramEnd"/>
+      <w:r>
+        <w:rPr>
+          <w:rFonts w:cstheme="minorHAnsi"/>
+          <w:lang w:val="es-ES_tradnl"/>
+        </w:rPr>
+        <w:t xml:space="preserve"> pero no afectan al funcionamiento de la aplicación.</w:t>
       </w:r>
     </w:p>
     <w:p>
@@ -6346,6 +6603,7 @@
         <w:t xml:space="preserve">Para terminar, tenemos que irnos al archivo </w:t>
       </w:r>
       <w:proofErr w:type="spellStart"/>
+      <w:proofErr w:type="gramStart"/>
       <w:r>
         <w:rPr>
           <w:rFonts w:cstheme="minorHAnsi"/>
@@ -6354,6 +6612,7 @@
         <w:t>application.properties</w:t>
       </w:r>
       <w:proofErr w:type="spellEnd"/>
+      <w:proofErr w:type="gramEnd"/>
       <w:r>
         <w:rPr>
           <w:rFonts w:cstheme="minorHAnsi"/>
@@ -6787,6 +7046,7 @@
         <w:t xml:space="preserve">@Log se importa de la librería </w:t>
       </w:r>
       <w:proofErr w:type="spellStart"/>
+      <w:proofErr w:type="gramStart"/>
       <w:r>
         <w:rPr>
           <w:rFonts w:cstheme="minorHAnsi"/>
@@ -6795,6 +7055,7 @@
         <w:t>lombok.extern.java.Log</w:t>
       </w:r>
       <w:proofErr w:type="spellEnd"/>
+      <w:proofErr w:type="gramEnd"/>
       <w:r>
         <w:rPr>
           <w:rFonts w:cstheme="minorHAnsi"/>
@@ -6818,7 +7079,23 @@
           <w:rFonts w:cstheme="minorHAnsi"/>
           <w:lang w:val="es-ES_tradnl"/>
         </w:rPr>
-        <w:t>@Slf4j se importa de la librería lombok.extern.slf4j.Slf4j.</w:t>
+        <w:t xml:space="preserve">@Slf4j se importa de la librería </w:t>
+      </w:r>
+      <w:proofErr w:type="gramStart"/>
+      <w:r>
+        <w:rPr>
+          <w:rFonts w:cstheme="minorHAnsi"/>
+          <w:lang w:val="es-ES_tradnl"/>
+        </w:rPr>
+        <w:t>lombok.extern</w:t>
+      </w:r>
+      <w:proofErr w:type="gramEnd"/>
+      <w:r>
+        <w:rPr>
+          <w:rFonts w:cstheme="minorHAnsi"/>
+          <w:lang w:val="es-ES_tradnl"/>
+        </w:rPr>
+        <w:t>.slf4j.Slf4j.</w:t>
       </w:r>
     </w:p>
     <w:p>
@@ -6858,6 +7135,7 @@
         <w:t xml:space="preserve">, </w:t>
       </w:r>
       <w:proofErr w:type="spellStart"/>
+      <w:proofErr w:type="gramStart"/>
       <w:r>
         <w:rPr>
           <w:rFonts w:cstheme="minorHAnsi"/>
@@ -6866,6 +7144,7 @@
         <w:t>warning</w:t>
       </w:r>
       <w:proofErr w:type="spellEnd"/>
+      <w:proofErr w:type="gramEnd"/>
       <w:r>
         <w:rPr>
           <w:rFonts w:cstheme="minorHAnsi"/>
@@ -7076,11 +7355,19 @@
         <w:t xml:space="preserve"> </w:t>
       </w:r>
       <w:proofErr w:type="spellStart"/>
-      <w:r>
-        <w:rPr>
-          <w:rFonts w:cstheme="minorHAnsi"/>
-        </w:rPr>
-        <w:t>java.util.logging.L</w:t>
+      <w:proofErr w:type="gramStart"/>
+      <w:r>
+        <w:rPr>
+          <w:rFonts w:cstheme="minorHAnsi"/>
+        </w:rPr>
+        <w:t>java.util</w:t>
+      </w:r>
+      <w:proofErr w:type="gramEnd"/>
+      <w:r>
+        <w:rPr>
+          <w:rFonts w:cstheme="minorHAnsi"/>
+        </w:rPr>
+        <w:t>.logging.L</w:t>
       </w:r>
       <w:r>
         <w:rPr>
@@ -7148,7 +7435,23 @@
           <w:rFonts w:cstheme="minorHAnsi"/>
           <w:lang w:val="en-US"/>
         </w:rPr>
-        <w:t>lf4j.Logger.log = org.slf4j.LoggerFactory.getLogger (</w:t>
+        <w:t xml:space="preserve">lf4j.Logger.log = </w:t>
+      </w:r>
+      <w:proofErr w:type="gramStart"/>
+      <w:r>
+        <w:rPr>
+          <w:rFonts w:cstheme="minorHAnsi"/>
+          <w:lang w:val="en-US"/>
+        </w:rPr>
+        <w:t>org.slf4j.LoggerFactory</w:t>
+      </w:r>
+      <w:proofErr w:type="gramEnd"/>
+      <w:r>
+        <w:rPr>
+          <w:rFonts w:cstheme="minorHAnsi"/>
+          <w:lang w:val="en-US"/>
+        </w:rPr>
+        <w:t>.getLogger (</w:t>
       </w:r>
       <w:proofErr w:type="spellStart"/>
       <w:r>
@@ -7995,6 +8298,7 @@
         <w:t xml:space="preserve">, define la estructura de los objetos que podemos crear con el </w:t>
       </w:r>
       <w:proofErr w:type="spellStart"/>
+      <w:proofErr w:type="gramStart"/>
       <w:r>
         <w:rPr>
           <w:rFonts w:cstheme="minorHAnsi"/>
@@ -8008,7 +8312,15 @@
           <w:rFonts w:cstheme="minorHAnsi"/>
           <w:lang w:val="es-ES_tradnl"/>
         </w:rPr>
-        <w:t>().</w:t>
+        <w:t>(</w:t>
+      </w:r>
+      <w:proofErr w:type="gramEnd"/>
+      <w:r>
+        <w:rPr>
+          <w:rFonts w:cstheme="minorHAnsi"/>
+          <w:lang w:val="es-ES_tradnl"/>
+        </w:rPr>
+        <w:t>).</w:t>
       </w:r>
     </w:p>
     <w:p>
@@ -8088,6 +8400,7 @@
         <w:t xml:space="preserve">, declara el </w:t>
       </w:r>
       <w:proofErr w:type="spellStart"/>
+      <w:proofErr w:type="gramStart"/>
       <w:r>
         <w:rPr>
           <w:rFonts w:cstheme="minorHAnsi"/>
@@ -8101,7 +8414,15 @@
           <w:rFonts w:cstheme="minorHAnsi"/>
           <w:lang w:val="es-ES_tradnl"/>
         </w:rPr>
-        <w:t xml:space="preserve">() que nos devuelve un objeto genérico, es decir, de tipo </w:t>
+        <w:t>(</w:t>
+      </w:r>
+      <w:proofErr w:type="gramEnd"/>
+      <w:r>
+        <w:rPr>
+          <w:rFonts w:cstheme="minorHAnsi"/>
+          <w:lang w:val="es-ES_tradnl"/>
+        </w:rPr>
+        <w:t xml:space="preserve">) que nos devuelve un objeto genérico, es decir, de tipo </w:t>
       </w:r>
       <w:proofErr w:type="spellStart"/>
       <w:r>
@@ -8147,6 +8468,7 @@
         <w:t xml:space="preserve"> se encarga de sobrescribir el </w:t>
       </w:r>
       <w:proofErr w:type="spellStart"/>
+      <w:proofErr w:type="gramStart"/>
       <w:r>
         <w:rPr>
           <w:rFonts w:cstheme="minorHAnsi"/>
@@ -8160,7 +8482,15 @@
           <w:rFonts w:cstheme="minorHAnsi"/>
           <w:lang w:val="es-ES_tradnl"/>
         </w:rPr>
-        <w:t xml:space="preserve">() para devolver un objeto de algún tipo de </w:t>
+        <w:t>(</w:t>
+      </w:r>
+      <w:proofErr w:type="gramEnd"/>
+      <w:r>
+        <w:rPr>
+          <w:rFonts w:cstheme="minorHAnsi"/>
+          <w:lang w:val="es-ES_tradnl"/>
+        </w:rPr>
+        <w:t xml:space="preserve">) para devolver un objeto de algún tipo de </w:t>
       </w:r>
       <w:proofErr w:type="spellStart"/>
       <w:r>
@@ -9140,7 +9470,23 @@
           <w:rFonts w:cstheme="minorHAnsi"/>
           <w:lang w:val="es-ES_tradnl"/>
         </w:rPr>
-        <w:t>Patrón que define el esqueleto de un algoritmo en la superclase pero permite que las subclases sobrescriban pasos del algoritmo sin cambiar su estructura.</w:t>
+        <w:t xml:space="preserve">Patrón que define el esqueleto de un algoritmo en la </w:t>
+      </w:r>
+      <w:proofErr w:type="gramStart"/>
+      <w:r>
+        <w:rPr>
+          <w:rFonts w:cstheme="minorHAnsi"/>
+          <w:lang w:val="es-ES_tradnl"/>
+        </w:rPr>
+        <w:t>superclase</w:t>
+      </w:r>
+      <w:proofErr w:type="gramEnd"/>
+      <w:r>
+        <w:rPr>
+          <w:rFonts w:cstheme="minorHAnsi"/>
+          <w:lang w:val="es-ES_tradnl"/>
+        </w:rPr>
+        <w:t xml:space="preserve"> pero permite que las subclases sobrescriban pasos del algoritmo sin cambiar su estructura.</w:t>
       </w:r>
     </w:p>
     <w:p>
@@ -10144,7 +10490,23 @@
           <w:rFonts w:cstheme="minorHAnsi"/>
           <w:lang w:val="es-ES_tradnl"/>
         </w:rPr>
-        <w:t>Java tiene ya definidas algunas excepciones pero también podemos crear las nuestras.</w:t>
+        <w:t xml:space="preserve">Java tiene ya definidas algunas </w:t>
+      </w:r>
+      <w:proofErr w:type="gramStart"/>
+      <w:r>
+        <w:rPr>
+          <w:rFonts w:cstheme="minorHAnsi"/>
+          <w:lang w:val="es-ES_tradnl"/>
+        </w:rPr>
+        <w:t>excepciones</w:t>
+      </w:r>
+      <w:proofErr w:type="gramEnd"/>
+      <w:r>
+        <w:rPr>
+          <w:rFonts w:cstheme="minorHAnsi"/>
+          <w:lang w:val="es-ES_tradnl"/>
+        </w:rPr>
+        <w:t xml:space="preserve"> pero también podemos crear las nuestras.</w:t>
       </w:r>
     </w:p>
     <w:p>
@@ -10362,6 +10724,7 @@
         <w:t xml:space="preserve">Para enviar un mensaje, tenemos que reescribir el método </w:t>
       </w:r>
       <w:proofErr w:type="spellStart"/>
+      <w:proofErr w:type="gramStart"/>
       <w:r>
         <w:rPr>
           <w:rFonts w:cstheme="minorHAnsi"/>
@@ -10375,14 +10738,38 @@
           <w:rFonts w:cstheme="minorHAnsi"/>
           <w:lang w:val="es-ES_tradnl"/>
         </w:rPr>
-        <w:t>() de la clase padre.</w:t>
-      </w:r>
-      <w:r>
-        <w:rPr>
-          <w:rFonts w:cstheme="minorHAnsi"/>
-          <w:lang w:val="es-ES_tradnl"/>
-        </w:rPr>
-        <w:t xml:space="preserve"> También podríamos editar el mensaje indicándolo en el super() del constructor.</w:t>
+        <w:t>(</w:t>
+      </w:r>
+      <w:proofErr w:type="gramEnd"/>
+      <w:r>
+        <w:rPr>
+          <w:rFonts w:cstheme="minorHAnsi"/>
+          <w:lang w:val="es-ES_tradnl"/>
+        </w:rPr>
+        <w:t>) de la clase padre.</w:t>
+      </w:r>
+      <w:r>
+        <w:rPr>
+          <w:rFonts w:cstheme="minorHAnsi"/>
+          <w:lang w:val="es-ES_tradnl"/>
+        </w:rPr>
+        <w:t xml:space="preserve"> También podríamos editar el mensaje indicándolo en el </w:t>
+      </w:r>
+      <w:proofErr w:type="gramStart"/>
+      <w:r>
+        <w:rPr>
+          <w:rFonts w:cstheme="minorHAnsi"/>
+          <w:lang w:val="es-ES_tradnl"/>
+        </w:rPr>
+        <w:t>super(</w:t>
+      </w:r>
+      <w:proofErr w:type="gramEnd"/>
+      <w:r>
+        <w:rPr>
+          <w:rFonts w:cstheme="minorHAnsi"/>
+          <w:lang w:val="es-ES_tradnl"/>
+        </w:rPr>
+        <w:t>) del constructor.</w:t>
       </w:r>
     </w:p>
     <w:p>
@@ -10701,7 +11088,23 @@
           <w:rFonts w:cstheme="minorHAnsi"/>
           <w:lang w:val="es-ES_tradnl"/>
         </w:rPr>
-        <w:t>Idea de tener las clases lo menos ligadas entre sí que se pueda, de tal forma que en el caso de producirse una modificación en alguna de ellas, se tenga la menor repercusión posible en el resto de clases, potenciando la reutilización, y disminuyendo la dependencia entre clases.</w:t>
+        <w:t xml:space="preserve">Idea de tener las clases lo menos ligadas entre sí que se pueda, de tal forma </w:t>
+      </w:r>
+      <w:proofErr w:type="gramStart"/>
+      <w:r>
+        <w:rPr>
+          <w:rFonts w:cstheme="minorHAnsi"/>
+          <w:lang w:val="es-ES_tradnl"/>
+        </w:rPr>
+        <w:t>que</w:t>
+      </w:r>
+      <w:proofErr w:type="gramEnd"/>
+      <w:r>
+        <w:rPr>
+          <w:rFonts w:cstheme="minorHAnsi"/>
+          <w:lang w:val="es-ES_tradnl"/>
+        </w:rPr>
+        <w:t xml:space="preserve"> en el caso de producirse una modificación en alguna de ellas, se tenga la menor repercusión posible en el resto de clases, potenciando la reutilización, y disminuyendo la dependencia entre clases.</w:t>
       </w:r>
     </w:p>
     <w:p>
@@ -11021,7 +11424,15 @@
           <w:rFonts w:cstheme="minorHAnsi"/>
           <w:lang w:val="es-ES_tradnl"/>
         </w:rPr>
-        <w:t>, que se almacena en un archivo de extensión .</w:t>
+        <w:t xml:space="preserve">, que se almacena en un archivo de </w:t>
+      </w:r>
+      <w:proofErr w:type="gramStart"/>
+      <w:r>
+        <w:rPr>
+          <w:rFonts w:cstheme="minorHAnsi"/>
+          <w:lang w:val="es-ES_tradnl"/>
+        </w:rPr>
+        <w:t>extensión .</w:t>
       </w:r>
       <w:proofErr w:type="spellStart"/>
       <w:r>
@@ -11032,6 +11443,7 @@
         <w:t>hprof</w:t>
       </w:r>
       <w:proofErr w:type="spellEnd"/>
+      <w:proofErr w:type="gramEnd"/>
       <w:r>
         <w:rPr>
           <w:rFonts w:cstheme="minorHAnsi"/>
@@ -11153,9 +11565,18 @@
           <w:rFonts w:cstheme="minorHAnsi"/>
           <w:lang w:val="es-ES_tradnl"/>
         </w:rPr>
-        <w:t>-XX:+</w:t>
+        <w:t>-</w:t>
+      </w:r>
+      <w:proofErr w:type="gramStart"/>
+      <w:r>
+        <w:rPr>
+          <w:rFonts w:cstheme="minorHAnsi"/>
+          <w:lang w:val="es-ES_tradnl"/>
+        </w:rPr>
+        <w:t>XX:+</w:t>
       </w:r>
       <w:proofErr w:type="spellStart"/>
+      <w:proofErr w:type="gramEnd"/>
       <w:r>
         <w:rPr>
           <w:rFonts w:cstheme="minorHAnsi"/>
@@ -11257,7 +11678,15 @@
           <w:rFonts w:cstheme="minorHAnsi"/>
           <w:lang w:val="es-ES_tradnl"/>
         </w:rPr>
-        <w:t>-X</w:t>
+        <w:t>-</w:t>
+      </w:r>
+      <w:proofErr w:type="gramStart"/>
+      <w:r>
+        <w:rPr>
+          <w:rFonts w:cstheme="minorHAnsi"/>
+          <w:lang w:val="es-ES_tradnl"/>
+        </w:rPr>
+        <w:t>X</w:t>
       </w:r>
       <w:r>
         <w:rPr>
@@ -11265,7 +11694,16 @@
           <w:color w:val="333333"/>
           <w:shd w:val="clear" w:color="auto" w:fill="FFFFFF"/>
         </w:rPr>
-        <w:t>X:HeapDumpPath=</w:t>
+        <w:t>X:HeapDumpPath</w:t>
+      </w:r>
+      <w:proofErr w:type="gramEnd"/>
+      <w:r>
+        <w:rPr>
+          <w:rFonts w:cstheme="minorHAnsi"/>
+          <w:color w:val="333333"/>
+          <w:shd w:val="clear" w:color="auto" w:fill="FFFFFF"/>
+        </w:rPr>
+        <w:t>=</w:t>
       </w:r>
       <w:r>
         <w:rPr>
@@ -11956,7 +12394,23 @@
           <w:rFonts w:cstheme="minorHAnsi"/>
           <w:lang w:val="es-ES_tradnl"/>
         </w:rPr>
-        <w:t>Desde estas clases se puede acceder a todos los miembros que sean estáticos de la clase externa pero al resto no.</w:t>
+        <w:t xml:space="preserve">Desde estas clases se puede acceder a todos los miembros que sean estáticos de la clase </w:t>
+      </w:r>
+      <w:proofErr w:type="gramStart"/>
+      <w:r>
+        <w:rPr>
+          <w:rFonts w:cstheme="minorHAnsi"/>
+          <w:lang w:val="es-ES_tradnl"/>
+        </w:rPr>
+        <w:t>externa</w:t>
+      </w:r>
+      <w:proofErr w:type="gramEnd"/>
+      <w:r>
+        <w:rPr>
+          <w:rFonts w:cstheme="minorHAnsi"/>
+          <w:lang w:val="es-ES_tradnl"/>
+        </w:rPr>
+        <w:t xml:space="preserve"> pero al resto no.</w:t>
       </w:r>
     </w:p>
     <w:p>
@@ -12994,6 +13448,7 @@
         <w:t xml:space="preserve"> </w:t>
       </w:r>
       <w:proofErr w:type="spellStart"/>
+      <w:proofErr w:type="gramStart"/>
       <w:r>
         <w:rPr>
           <w:rFonts w:cstheme="minorHAnsi"/>
@@ -13002,6 +13457,7 @@
         <w:t>Validator</w:t>
       </w:r>
       <w:proofErr w:type="spellEnd"/>
+      <w:proofErr w:type="gramEnd"/>
       <w:r>
         <w:rPr>
           <w:rFonts w:cstheme="minorHAnsi"/>
@@ -13379,12 +13835,21 @@
         <w:t xml:space="preserve">El paquete </w:t>
       </w:r>
       <w:proofErr w:type="spellStart"/>
-      <w:r>
-        <w:rPr>
-          <w:rFonts w:cstheme="minorHAnsi"/>
-          <w:lang w:val="es-ES_tradnl"/>
-        </w:rPr>
-        <w:t>javax.validation.constraints</w:t>
+      <w:proofErr w:type="gramStart"/>
+      <w:r>
+        <w:rPr>
+          <w:rFonts w:cstheme="minorHAnsi"/>
+          <w:lang w:val="es-ES_tradnl"/>
+        </w:rPr>
+        <w:t>javax.validation</w:t>
+      </w:r>
+      <w:proofErr w:type="gramEnd"/>
+      <w:r>
+        <w:rPr>
+          <w:rFonts w:cstheme="minorHAnsi"/>
+          <w:lang w:val="es-ES_tradnl"/>
+        </w:rPr>
+        <w:t>.constraints</w:t>
       </w:r>
       <w:proofErr w:type="spellEnd"/>
       <w:r>
@@ -14220,7 +14685,23 @@
           <w:rFonts w:cstheme="minorHAnsi"/>
           <w:lang w:val="es-ES_tradnl"/>
         </w:rPr>
-        <w:t>Objeto necesario para ejecutar un test pero que no interviene en la funcionalidad que estamos comprobando. Son objetos de relleno.</w:t>
+        <w:t xml:space="preserve">Objeto necesario para ejecutar </w:t>
+      </w:r>
+      <w:proofErr w:type="gramStart"/>
+      <w:r>
+        <w:rPr>
+          <w:rFonts w:cstheme="minorHAnsi"/>
+          <w:lang w:val="es-ES_tradnl"/>
+        </w:rPr>
+        <w:t>un test</w:t>
+      </w:r>
+      <w:proofErr w:type="gramEnd"/>
+      <w:r>
+        <w:rPr>
+          <w:rFonts w:cstheme="minorHAnsi"/>
+          <w:lang w:val="es-ES_tradnl"/>
+        </w:rPr>
+        <w:t xml:space="preserve"> pero que no interviene en la funcionalidad que estamos comprobando. Son objetos de relleno.</w:t>
       </w:r>
     </w:p>
     <w:p>
@@ -14305,7 +14786,23 @@
           <w:rFonts w:cstheme="minorHAnsi"/>
           <w:lang w:val="es-ES_tradnl"/>
         </w:rPr>
-        <w:t>a llamadas realizadas durante los test.</w:t>
+        <w:t xml:space="preserve">a llamadas realizadas durante </w:t>
+      </w:r>
+      <w:proofErr w:type="gramStart"/>
+      <w:r>
+        <w:rPr>
+          <w:rFonts w:cstheme="minorHAnsi"/>
+          <w:lang w:val="es-ES_tradnl"/>
+        </w:rPr>
+        <w:t>los test</w:t>
+      </w:r>
+      <w:proofErr w:type="gramEnd"/>
+      <w:r>
+        <w:rPr>
+          <w:rFonts w:cstheme="minorHAnsi"/>
+          <w:lang w:val="es-ES_tradnl"/>
+        </w:rPr>
+        <w:t>.</w:t>
       </w:r>
     </w:p>
     <w:p>
@@ -14444,7 +14941,23 @@
           <w:rFonts w:cstheme="minorHAnsi"/>
           <w:lang w:val="es-ES_tradnl"/>
         </w:rPr>
-        <w:t>Objeto completamente implementado equivalente al objeto real al que pretende simular, pero que falsea algo para que los test sean más fáciles de probar.</w:t>
+        <w:t xml:space="preserve">Objeto completamente implementado equivalente al objeto real al que pretende simular, pero que falsea algo para que </w:t>
+      </w:r>
+      <w:proofErr w:type="gramStart"/>
+      <w:r>
+        <w:rPr>
+          <w:rFonts w:cstheme="minorHAnsi"/>
+          <w:lang w:val="es-ES_tradnl"/>
+        </w:rPr>
+        <w:t>los test</w:t>
+      </w:r>
+      <w:proofErr w:type="gramEnd"/>
+      <w:r>
+        <w:rPr>
+          <w:rFonts w:cstheme="minorHAnsi"/>
+          <w:lang w:val="es-ES_tradnl"/>
+        </w:rPr>
+        <w:t xml:space="preserve"> sean más fáciles de probar.</w:t>
       </w:r>
     </w:p>
     <w:p>
@@ -14707,7 +15220,23 @@
           <w:rFonts w:cstheme="minorHAnsi"/>
           <w:lang w:val="es-ES_tradnl"/>
         </w:rPr>
-        <w:t>funcionalidades únicas. Cada test tiene un único propósito.</w:t>
+        <w:t xml:space="preserve">funcionalidades únicas. </w:t>
+      </w:r>
+      <w:proofErr w:type="gramStart"/>
+      <w:r>
+        <w:rPr>
+          <w:rFonts w:cstheme="minorHAnsi"/>
+          <w:lang w:val="es-ES_tradnl"/>
+        </w:rPr>
+        <w:t>Cada test</w:t>
+      </w:r>
+      <w:proofErr w:type="gramEnd"/>
+      <w:r>
+        <w:rPr>
+          <w:rFonts w:cstheme="minorHAnsi"/>
+          <w:lang w:val="es-ES_tradnl"/>
+        </w:rPr>
+        <w:t xml:space="preserve"> tiene un único propósito.</w:t>
       </w:r>
     </w:p>
     <w:p>
@@ -14995,7 +15524,23 @@
           <w:rFonts w:cstheme="minorHAnsi"/>
           <w:lang w:val="es-ES_tradnl"/>
         </w:rPr>
-        <w:t>, aunque Junit se encarga de crear internamente un test para cada uno de ellos.</w:t>
+        <w:t xml:space="preserve">, aunque Junit se encarga de crear internamente </w:t>
+      </w:r>
+      <w:proofErr w:type="gramStart"/>
+      <w:r>
+        <w:rPr>
+          <w:rFonts w:cstheme="minorHAnsi"/>
+          <w:lang w:val="es-ES_tradnl"/>
+        </w:rPr>
+        <w:t>un test</w:t>
+      </w:r>
+      <w:proofErr w:type="gramEnd"/>
+      <w:r>
+        <w:rPr>
+          <w:rFonts w:cstheme="minorHAnsi"/>
+          <w:lang w:val="es-ES_tradnl"/>
+        </w:rPr>
+        <w:t xml:space="preserve"> para cada uno de ellos.</w:t>
       </w:r>
       <w:r>
         <w:rPr>
@@ -15223,7 +15768,21 @@
         <w:rPr>
           <w:rFonts w:cstheme="minorHAnsi"/>
         </w:rPr>
-        <w:t>ParameterizedTest -&gt; para declarar un test como parametrizado</w:t>
+        <w:t xml:space="preserve">ParameterizedTest -&gt; para declarar </w:t>
+      </w:r>
+      <w:proofErr w:type="gramStart"/>
+      <w:r>
+        <w:rPr>
+          <w:rFonts w:cstheme="minorHAnsi"/>
+        </w:rPr>
+        <w:t>un test</w:t>
+      </w:r>
+      <w:proofErr w:type="gramEnd"/>
+      <w:r>
+        <w:rPr>
+          <w:rFonts w:cstheme="minorHAnsi"/>
+        </w:rPr>
+        <w:t xml:space="preserve"> como parametrizado</w:t>
       </w:r>
     </w:p>
     <w:p>
@@ -15824,14 +16383,46 @@
           <w:rFonts w:cstheme="minorHAnsi"/>
           <w:lang w:val="es-ES_tradnl"/>
         </w:rPr>
-        <w:t>Aunque se ejecute para diferentes valores, solo se crea un test.</w:t>
-      </w:r>
-      <w:r>
-        <w:rPr>
-          <w:rFonts w:cstheme="minorHAnsi"/>
-          <w:lang w:val="es-ES_tradnl"/>
-        </w:rPr>
-        <w:t xml:space="preserve"> Si uno de ellos falla, el test no continúa.</w:t>
+        <w:t xml:space="preserve">Aunque se ejecute para diferentes valores, solo se crea </w:t>
+      </w:r>
+      <w:proofErr w:type="gramStart"/>
+      <w:r>
+        <w:rPr>
+          <w:rFonts w:cstheme="minorHAnsi"/>
+          <w:lang w:val="es-ES_tradnl"/>
+        </w:rPr>
+        <w:t>un test</w:t>
+      </w:r>
+      <w:proofErr w:type="gramEnd"/>
+      <w:r>
+        <w:rPr>
+          <w:rFonts w:cstheme="minorHAnsi"/>
+          <w:lang w:val="es-ES_tradnl"/>
+        </w:rPr>
+        <w:t>.</w:t>
+      </w:r>
+      <w:r>
+        <w:rPr>
+          <w:rFonts w:cstheme="minorHAnsi"/>
+          <w:lang w:val="es-ES_tradnl"/>
+        </w:rPr>
+        <w:t xml:space="preserve"> Si uno de ellos falla, </w:t>
+      </w:r>
+      <w:proofErr w:type="gramStart"/>
+      <w:r>
+        <w:rPr>
+          <w:rFonts w:cstheme="minorHAnsi"/>
+          <w:lang w:val="es-ES_tradnl"/>
+        </w:rPr>
+        <w:t>el test</w:t>
+      </w:r>
+      <w:proofErr w:type="gramEnd"/>
+      <w:r>
+        <w:rPr>
+          <w:rFonts w:cstheme="minorHAnsi"/>
+          <w:lang w:val="es-ES_tradnl"/>
+        </w:rPr>
+        <w:t xml:space="preserve"> no continúa.</w:t>
       </w:r>
     </w:p>
     <w:p>
@@ -16038,7 +16629,23 @@
           <w:lang w:val="es-ES_tradnl"/>
         </w:rPr>
         <w:lastRenderedPageBreak/>
-        <w:t>Mecanismo que permite agregar funcionalidad adicional que se aplica a todas las pruebas de un test.</w:t>
+        <w:t xml:space="preserve">Mecanismo que permite agregar funcionalidad adicional que se aplica a todas las pruebas de </w:t>
+      </w:r>
+      <w:proofErr w:type="gramStart"/>
+      <w:r>
+        <w:rPr>
+          <w:rFonts w:cstheme="minorHAnsi"/>
+          <w:lang w:val="es-ES_tradnl"/>
+        </w:rPr>
+        <w:t>un test</w:t>
+      </w:r>
+      <w:proofErr w:type="gramEnd"/>
+      <w:r>
+        <w:rPr>
+          <w:rFonts w:cstheme="minorHAnsi"/>
+          <w:lang w:val="es-ES_tradnl"/>
+        </w:rPr>
+        <w:t>.</w:t>
       </w:r>
     </w:p>
     <w:p>
@@ -16162,6 +16769,7 @@
         <w:t xml:space="preserve"> dentro, hay que llamar a la función </w:t>
       </w:r>
       <w:proofErr w:type="spellStart"/>
+      <w:proofErr w:type="gramStart"/>
       <w:r>
         <w:rPr>
           <w:rFonts w:cstheme="minorHAnsi"/>
@@ -16175,7 +16783,15 @@
           <w:rFonts w:cstheme="minorHAnsi"/>
           <w:lang w:val="es-ES_tradnl"/>
         </w:rPr>
-        <w:t>() para que se pueda ejecutar.</w:t>
+        <w:t>(</w:t>
+      </w:r>
+      <w:proofErr w:type="gramEnd"/>
+      <w:r>
+        <w:rPr>
+          <w:rFonts w:cstheme="minorHAnsi"/>
+          <w:lang w:val="es-ES_tradnl"/>
+        </w:rPr>
+        <w:t>) para que se pueda ejecutar.</w:t>
       </w:r>
     </w:p>
     <w:p>
@@ -16193,7 +16809,23 @@
           <w:rFonts w:cstheme="minorHAnsi"/>
           <w:lang w:val="es-ES_tradnl"/>
         </w:rPr>
-        <w:t>Devolveremos un nuevo test con las condiciones que le hemos indicado dentro de nuestra regla.</w:t>
+        <w:t xml:space="preserve">Devolveremos un </w:t>
+      </w:r>
+      <w:proofErr w:type="gramStart"/>
+      <w:r>
+        <w:rPr>
+          <w:rFonts w:cstheme="minorHAnsi"/>
+          <w:lang w:val="es-ES_tradnl"/>
+        </w:rPr>
+        <w:t>nuevo test</w:t>
+      </w:r>
+      <w:proofErr w:type="gramEnd"/>
+      <w:r>
+        <w:rPr>
+          <w:rFonts w:cstheme="minorHAnsi"/>
+          <w:lang w:val="es-ES_tradnl"/>
+        </w:rPr>
+        <w:t xml:space="preserve"> con las condiciones que le hemos indicado dentro de nuestra regla.</w:t>
       </w:r>
     </w:p>
     <w:p>
@@ -16211,8 +16843,17 @@
           <w:rFonts w:cstheme="minorHAnsi"/>
           <w:lang w:val="es-ES_tradnl"/>
         </w:rPr>
-        <w:t>En el ejemplo, lo que hemos hecho es mostrar la frase Hola mundo y la hora actual antes de ejecutar el test</w:t>
-      </w:r>
+        <w:t xml:space="preserve">En el ejemplo, lo que hemos hecho es mostrar la frase Hola mundo y la hora actual antes de ejecutar </w:t>
+      </w:r>
+      <w:proofErr w:type="gramStart"/>
+      <w:r>
+        <w:rPr>
+          <w:rFonts w:cstheme="minorHAnsi"/>
+          <w:lang w:val="es-ES_tradnl"/>
+        </w:rPr>
+        <w:t>el test</w:t>
+      </w:r>
+      <w:proofErr w:type="gramEnd"/>
       <w:r>
         <w:rPr>
           <w:rFonts w:cstheme="minorHAnsi"/>
@@ -16308,7 +16949,23 @@
           <w:rFonts w:cstheme="minorHAnsi"/>
           <w:lang w:val="es-ES_tradnl"/>
         </w:rPr>
-        <w:t>Una vez creada nuestra rule, tenemos que poner la sentencia que aparece a continuación dentro de nuestra clase de test:</w:t>
+        <w:t xml:space="preserve">Una vez creada nuestra rule, tenemos que poner la sentencia que aparece a continuación dentro de nuestra clase </w:t>
+      </w:r>
+      <w:proofErr w:type="gramStart"/>
+      <w:r>
+        <w:rPr>
+          <w:rFonts w:cstheme="minorHAnsi"/>
+          <w:lang w:val="es-ES_tradnl"/>
+        </w:rPr>
+        <w:t>de test</w:t>
+      </w:r>
+      <w:proofErr w:type="gramEnd"/>
+      <w:r>
+        <w:rPr>
+          <w:rFonts w:cstheme="minorHAnsi"/>
+          <w:lang w:val="es-ES_tradnl"/>
+        </w:rPr>
+        <w:t>:</w:t>
       </w:r>
     </w:p>
     <w:p>
@@ -16378,7 +17035,23 @@
           <w:rFonts w:cstheme="minorHAnsi"/>
           <w:lang w:val="es-ES_tradnl"/>
         </w:rPr>
-        <w:t>Se ejecutará antes de cada uno de los test que tengamos</w:t>
+        <w:t xml:space="preserve">Se ejecutará antes de cada uno de </w:t>
+      </w:r>
+      <w:proofErr w:type="gramStart"/>
+      <w:r>
+        <w:rPr>
+          <w:rFonts w:cstheme="minorHAnsi"/>
+          <w:lang w:val="es-ES_tradnl"/>
+        </w:rPr>
+        <w:t>los test</w:t>
+      </w:r>
+      <w:proofErr w:type="gramEnd"/>
+      <w:r>
+        <w:rPr>
+          <w:rFonts w:cstheme="minorHAnsi"/>
+          <w:lang w:val="es-ES_tradnl"/>
+        </w:rPr>
+        <w:t xml:space="preserve"> que tengamos</w:t>
       </w:r>
       <w:r>
         <w:rPr>
@@ -16469,8 +17142,17 @@
           <w:rFonts w:cstheme="minorHAnsi"/>
           <w:lang w:val="es-ES_tradnl"/>
         </w:rPr>
-        <w:t>Su objetivo principal es mejorar la legibilidad de los test</w:t>
-      </w:r>
+        <w:t xml:space="preserve">Su objetivo principal es mejorar la legibilidad de </w:t>
+      </w:r>
+      <w:proofErr w:type="gramStart"/>
+      <w:r>
+        <w:rPr>
+          <w:rFonts w:cstheme="minorHAnsi"/>
+          <w:lang w:val="es-ES_tradnl"/>
+        </w:rPr>
+        <w:t>los test</w:t>
+      </w:r>
+      <w:proofErr w:type="gramEnd"/>
       <w:r>
         <w:rPr>
           <w:rFonts w:cstheme="minorHAnsi"/>
@@ -16950,6 +17632,7 @@
         <w:t xml:space="preserve"> </w:t>
       </w:r>
       <w:proofErr w:type="spellStart"/>
+      <w:proofErr w:type="gramStart"/>
       <w:r>
         <w:rPr>
           <w:rFonts w:cstheme="minorHAnsi"/>
@@ -16958,6 +17641,7 @@
         <w:t>org.assertj.core.api.Assertions</w:t>
       </w:r>
       <w:proofErr w:type="spellEnd"/>
+      <w:proofErr w:type="gramEnd"/>
       <w:r>
         <w:rPr>
           <w:rFonts w:cstheme="minorHAnsi"/>
@@ -17484,12 +18168,21 @@
         <w:t xml:space="preserve"> dentro del paquete </w:t>
       </w:r>
       <w:proofErr w:type="spellStart"/>
-      <w:r>
-        <w:rPr>
-          <w:rFonts w:cstheme="minorHAnsi"/>
-          <w:lang w:val="es-ES_tradnl"/>
-        </w:rPr>
-        <w:t>java.util.function</w:t>
+      <w:proofErr w:type="gramStart"/>
+      <w:r>
+        <w:rPr>
+          <w:rFonts w:cstheme="minorHAnsi"/>
+          <w:lang w:val="es-ES_tradnl"/>
+        </w:rPr>
+        <w:t>java.util</w:t>
+      </w:r>
+      <w:proofErr w:type="gramEnd"/>
+      <w:r>
+        <w:rPr>
+          <w:rFonts w:cstheme="minorHAnsi"/>
+          <w:lang w:val="es-ES_tradnl"/>
+        </w:rPr>
+        <w:t>.function</w:t>
       </w:r>
       <w:proofErr w:type="spellEnd"/>
       <w:r>
@@ -17515,7 +18208,23 @@
           <w:rFonts w:cstheme="minorHAnsi"/>
           <w:lang w:val="es-ES_tradnl"/>
         </w:rPr>
-        <w:t>Lo mejor es anotarlas con @FuncionalInterface, ya que si no cumplimos las reglas, el propio IDE nos va a avisar del error.</w:t>
+        <w:t xml:space="preserve">Lo mejor es anotarlas con @FuncionalInterface, </w:t>
+      </w:r>
+      <w:proofErr w:type="gramStart"/>
+      <w:r>
+        <w:rPr>
+          <w:rFonts w:cstheme="minorHAnsi"/>
+          <w:lang w:val="es-ES_tradnl"/>
+        </w:rPr>
+        <w:t>ya que</w:t>
+      </w:r>
+      <w:proofErr w:type="gramEnd"/>
+      <w:r>
+        <w:rPr>
+          <w:rFonts w:cstheme="minorHAnsi"/>
+          <w:lang w:val="es-ES_tradnl"/>
+        </w:rPr>
+        <w:t xml:space="preserve"> si no cumplimos las reglas, el propio IDE nos va a avisar del error.</w:t>
       </w:r>
     </w:p>
     <w:p>
@@ -17925,7 +18634,23 @@
           <w:rFonts w:cstheme="minorHAnsi"/>
           <w:lang w:val="es-ES_tradnl"/>
         </w:rPr>
-        <w:t>Interfaz funcional que no recibe ningún argumento pero produce un resultado.</w:t>
+        <w:t xml:space="preserve">Interfaz funcional que no recibe ningún </w:t>
+      </w:r>
+      <w:proofErr w:type="gramStart"/>
+      <w:r>
+        <w:rPr>
+          <w:rFonts w:cstheme="minorHAnsi"/>
+          <w:lang w:val="es-ES_tradnl"/>
+        </w:rPr>
+        <w:t>argumento</w:t>
+      </w:r>
+      <w:proofErr w:type="gramEnd"/>
+      <w:r>
+        <w:rPr>
+          <w:rFonts w:cstheme="minorHAnsi"/>
+          <w:lang w:val="es-ES_tradnl"/>
+        </w:rPr>
+        <w:t xml:space="preserve"> pero produce un resultado.</w:t>
       </w:r>
     </w:p>
     <w:p>
@@ -18324,6 +19049,7 @@
         <w:t xml:space="preserve">Su uso es muy sencillo, ya que solo tenemos que llamar al método </w:t>
       </w:r>
       <w:proofErr w:type="spellStart"/>
+      <w:proofErr w:type="gramStart"/>
       <w:r>
         <w:rPr>
           <w:rFonts w:cstheme="minorHAnsi"/>
@@ -18337,7 +19063,15 @@
           <w:rFonts w:cstheme="minorHAnsi"/>
           <w:lang w:val="es-ES_tradnl"/>
         </w:rPr>
-        <w:t>(). A partir de él, se puede llamar al resto de funciones disponibles.</w:t>
+        <w:t>(</w:t>
+      </w:r>
+      <w:proofErr w:type="gramEnd"/>
+      <w:r>
+        <w:rPr>
+          <w:rFonts w:cstheme="minorHAnsi"/>
+          <w:lang w:val="es-ES_tradnl"/>
+        </w:rPr>
+        <w:t>). A partir de él, se puede llamar al resto de funciones disponibles.</w:t>
       </w:r>
     </w:p>
     <w:p>
@@ -18486,7 +19220,23 @@
           <w:rFonts w:cstheme="minorHAnsi"/>
           <w:lang w:val="es-ES_tradnl"/>
         </w:rPr>
-        <w:t>Para definir la referencia al método, utilizamos el operador ::.</w:t>
+        <w:t xml:space="preserve">Para definir la referencia al método, utilizamos el </w:t>
+      </w:r>
+      <w:proofErr w:type="gramStart"/>
+      <w:r>
+        <w:rPr>
+          <w:rFonts w:cstheme="minorHAnsi"/>
+          <w:lang w:val="es-ES_tradnl"/>
+        </w:rPr>
+        <w:t>operador :</w:t>
+      </w:r>
+      <w:proofErr w:type="gramEnd"/>
+      <w:r>
+        <w:rPr>
+          <w:rFonts w:cstheme="minorHAnsi"/>
+          <w:lang w:val="es-ES_tradnl"/>
+        </w:rPr>
+        <w:t>:.</w:t>
       </w:r>
     </w:p>
     <w:p>
@@ -20588,39 +21338,7 @@
           <w:rFonts w:cstheme="minorHAnsi"/>
           <w:lang w:val="es-ES_tradnl"/>
         </w:rPr>
-        <w:t xml:space="preserve">JSON (JavaScript </w:t>
-      </w:r>
-      <w:proofErr w:type="spellStart"/>
-      <w:r>
-        <w:rPr>
-          <w:rFonts w:cstheme="minorHAnsi"/>
-          <w:lang w:val="es-ES_tradnl"/>
-        </w:rPr>
-        <w:t>Object</w:t>
-      </w:r>
-      <w:proofErr w:type="spellEnd"/>
-      <w:r>
-        <w:rPr>
-          <w:rFonts w:cstheme="minorHAnsi"/>
-          <w:lang w:val="es-ES_tradnl"/>
-        </w:rPr>
-        <w:t xml:space="preserve"> </w:t>
-      </w:r>
-      <w:proofErr w:type="spellStart"/>
-      <w:r>
-        <w:rPr>
-          <w:rFonts w:cstheme="minorHAnsi"/>
-          <w:lang w:val="es-ES_tradnl"/>
-        </w:rPr>
-        <w:t>Notation</w:t>
-      </w:r>
-      <w:proofErr w:type="spellEnd"/>
-      <w:r>
-        <w:rPr>
-          <w:rFonts w:cstheme="minorHAnsi"/>
-          <w:lang w:val="es-ES_tradnl"/>
-        </w:rPr>
-        <w:t>)</w:t>
+        <w:t>Patrón Pizarra</w:t>
       </w:r>
     </w:p>
     <w:p>
@@ -20638,7 +21356,14 @@
           <w:rFonts w:cstheme="minorHAnsi"/>
           <w:lang w:val="es-ES_tradnl"/>
         </w:rPr>
-        <w:t>Formato de texto usado para el intercambio de datos entre sistemas.</w:t>
+        <w:t>Patrón de arquitectura del software utilizado</w:t>
+      </w:r>
+      <w:r>
+        <w:rPr>
+          <w:rFonts w:cstheme="minorHAnsi"/>
+          <w:lang w:val="es-ES_tradnl"/>
+        </w:rPr>
+        <w:t xml:space="preserve"> en sistemas basados en el conocimiento, que constan de múltiples agentes.</w:t>
       </w:r>
     </w:p>
     <w:p>
@@ -20657,59 +21382,7 @@
           <w:lang w:val="es-ES_tradnl"/>
         </w:rPr>
         <w:lastRenderedPageBreak/>
-        <w:t>Resulta sencillo de leer y escribir para los programadores y simple de interpretar y generar para las máquinas.</w:t>
-      </w:r>
-    </w:p>
-    <w:p>
-      <w:pPr>
-        <w:pStyle w:val="Prrafodelista"/>
-        <w:spacing w:line="360" w:lineRule="auto"/>
-        <w:ind w:left="360"/>
-        <w:rPr>
-          <w:rFonts w:cstheme="minorHAnsi"/>
-          <w:lang w:val="es-ES_tradnl"/>
-        </w:rPr>
-      </w:pPr>
-      <w:r>
-        <w:rPr>
-          <w:rFonts w:cstheme="minorHAnsi"/>
-          <w:lang w:val="es-ES_tradnl"/>
-        </w:rPr>
-        <w:t>Estos archivos contienen solo texto y utilizan la extensión .</w:t>
-      </w:r>
-      <w:proofErr w:type="spellStart"/>
-      <w:r>
-        <w:rPr>
-          <w:rFonts w:cstheme="minorHAnsi"/>
-          <w:lang w:val="es-ES_tradnl"/>
-        </w:rPr>
-        <w:t>json</w:t>
-      </w:r>
-      <w:proofErr w:type="spellEnd"/>
-      <w:r>
-        <w:rPr>
-          <w:rFonts w:cstheme="minorHAnsi"/>
-          <w:lang w:val="es-ES_tradnl"/>
-        </w:rPr>
-        <w:t>.</w:t>
-      </w:r>
-    </w:p>
-    <w:p>
-      <w:pPr>
-        <w:pStyle w:val="Prrafodelista"/>
-        <w:spacing w:line="360" w:lineRule="auto"/>
-        <w:ind w:left="360"/>
-        <w:rPr>
-          <w:rFonts w:cstheme="minorHAnsi"/>
-          <w:lang w:val="es-ES_tradnl"/>
-        </w:rPr>
-      </w:pPr>
-      <w:r>
-        <w:rPr>
-          <w:rFonts w:cstheme="minorHAnsi"/>
-          <w:lang w:val="es-ES_tradnl"/>
-        </w:rPr>
-        <w:t>Un objeto JSON está formado por dos elementos:</w:t>
+        <w:t>Está formado por tres componentes principales:</w:t>
       </w:r>
     </w:p>
     <w:p>
@@ -20731,24 +21404,48 @@
           <w:rFonts w:cstheme="minorHAnsi"/>
           <w:lang w:val="es-ES_tradnl"/>
         </w:rPr>
-        <w:t>Clave</w:t>
-      </w:r>
-    </w:p>
-    <w:p>
-      <w:pPr>
-        <w:pStyle w:val="Prrafodelista"/>
-        <w:spacing w:line="360" w:lineRule="auto"/>
-        <w:rPr>
-          <w:rFonts w:cstheme="minorHAnsi"/>
-          <w:lang w:val="es-ES_tradnl"/>
-        </w:rPr>
-      </w:pPr>
-      <w:r>
-        <w:rPr>
-          <w:rFonts w:cstheme="minorHAnsi"/>
-          <w:lang w:val="es-ES_tradnl"/>
-        </w:rPr>
-        <w:t>Son cadenas de caracteres encerrados entre comillas.</w:t>
+        <w:t>Agentes</w:t>
+      </w:r>
+    </w:p>
+    <w:p>
+      <w:pPr>
+        <w:pStyle w:val="Prrafodelista"/>
+        <w:spacing w:line="360" w:lineRule="auto"/>
+        <w:rPr>
+          <w:rFonts w:cstheme="minorHAnsi"/>
+          <w:lang w:val="es-ES_tradnl"/>
+        </w:rPr>
+      </w:pPr>
+      <w:r>
+        <w:rPr>
+          <w:rFonts w:cstheme="minorHAnsi"/>
+          <w:lang w:val="es-ES_tradnl"/>
+        </w:rPr>
+        <w:t>Componentes que están especializados en resolver una tarea concreta.</w:t>
+      </w:r>
+    </w:p>
+    <w:p>
+      <w:pPr>
+        <w:pStyle w:val="Prrafodelista"/>
+        <w:spacing w:line="360" w:lineRule="auto"/>
+        <w:rPr>
+          <w:rFonts w:cstheme="minorHAnsi"/>
+          <w:lang w:val="es-ES_tradnl"/>
+        </w:rPr>
+      </w:pPr>
+      <w:r>
+        <w:rPr>
+          <w:rFonts w:cstheme="minorHAnsi"/>
+          <w:lang w:val="es-ES_tradnl"/>
+        </w:rPr>
+        <w:t>La función de los agentes es cooperar para alcanzar una meta común.</w:t>
+      </w:r>
+      <w:r>
+        <w:rPr>
+          <w:rFonts w:cstheme="minorHAnsi"/>
+          <w:lang w:val="es-ES_tradnl"/>
+        </w:rPr>
+        <w:t xml:space="preserve"> Examinan la pizarra, realizan su tarea y escriben las conclusiones en la propia pizarra. Así, otro agente podrá trabajar con dichos resultados.</w:t>
       </w:r>
     </w:p>
     <w:p>
@@ -20770,120 +21467,101 @@
           <w:rFonts w:cstheme="minorHAnsi"/>
           <w:lang w:val="es-ES_tradnl"/>
         </w:rPr>
-        <w:t>Valor</w:t>
-      </w:r>
-    </w:p>
-    <w:p>
-      <w:pPr>
-        <w:pStyle w:val="Prrafodelista"/>
-        <w:spacing w:line="360" w:lineRule="auto"/>
-        <w:rPr>
-          <w:rFonts w:cstheme="minorHAnsi"/>
-          <w:lang w:val="es-ES_tradnl"/>
-        </w:rPr>
-      </w:pPr>
-      <w:r>
-        <w:rPr>
-          <w:rFonts w:cstheme="minorHAnsi"/>
-          <w:lang w:val="es-ES_tradnl"/>
-        </w:rPr>
-        <w:t xml:space="preserve">Son los tipos de datos que JSON puede representar. Hablamos de </w:t>
-      </w:r>
-      <w:proofErr w:type="spellStart"/>
-      <w:r>
-        <w:rPr>
-          <w:rFonts w:cstheme="minorHAnsi"/>
-          <w:lang w:val="es-ES_tradnl"/>
-        </w:rPr>
-        <w:t>strings</w:t>
-      </w:r>
-      <w:proofErr w:type="spellEnd"/>
-      <w:r>
-        <w:rPr>
-          <w:rFonts w:cstheme="minorHAnsi"/>
-          <w:lang w:val="es-ES_tradnl"/>
-        </w:rPr>
-        <w:t xml:space="preserve">, números, </w:t>
-      </w:r>
-      <w:proofErr w:type="spellStart"/>
-      <w:r>
-        <w:rPr>
-          <w:rFonts w:cstheme="minorHAnsi"/>
-          <w:lang w:val="es-ES_tradnl"/>
-        </w:rPr>
-        <w:t>booleans</w:t>
-      </w:r>
-      <w:proofErr w:type="spellEnd"/>
-      <w:r>
-        <w:rPr>
-          <w:rFonts w:cstheme="minorHAnsi"/>
-          <w:lang w:val="es-ES_tradnl"/>
-        </w:rPr>
-        <w:t xml:space="preserve">, valores nulos, </w:t>
-      </w:r>
-      <w:proofErr w:type="spellStart"/>
-      <w:r>
-        <w:rPr>
-          <w:rFonts w:cstheme="minorHAnsi"/>
-          <w:lang w:val="es-ES_tradnl"/>
-        </w:rPr>
-        <w:t>arrays</w:t>
-      </w:r>
-      <w:proofErr w:type="spellEnd"/>
-      <w:r>
-        <w:rPr>
-          <w:rFonts w:cstheme="minorHAnsi"/>
-          <w:lang w:val="es-ES_tradnl"/>
-        </w:rPr>
-        <w:t xml:space="preserve"> y objetos.</w:t>
+        <w:t>Pizarra</w:t>
+      </w:r>
+    </w:p>
+    <w:p>
+      <w:pPr>
+        <w:pStyle w:val="Prrafodelista"/>
+        <w:spacing w:line="360" w:lineRule="auto"/>
+        <w:rPr>
+          <w:rFonts w:cstheme="minorHAnsi"/>
+          <w:lang w:val="es-ES_tradnl"/>
+        </w:rPr>
+      </w:pPr>
+      <w:r>
+        <w:rPr>
+          <w:rFonts w:cstheme="minorHAnsi"/>
+          <w:lang w:val="es-ES_tradnl"/>
+        </w:rPr>
+        <w:t>Se trata de la estructura de datos central, que provee una interfaz que permite a los agentes leer esa información y añadir nueva.</w:t>
       </w:r>
     </w:p>
     <w:p>
       <w:pPr>
         <w:pStyle w:val="Prrafodelista"/>
         <w:numPr>
-          <w:ilvl w:val="1"/>
-          <w:numId w:val="5"/>
+          <w:ilvl w:val="0"/>
+          <w:numId w:val="3"/>
         </w:numPr>
         <w:spacing w:line="360" w:lineRule="auto"/>
-        <w:rPr>
-          <w:rFonts w:cstheme="minorHAnsi"/>
-          <w:lang w:val="es-ES_tradnl"/>
-        </w:rPr>
-      </w:pPr>
-      <w:proofErr w:type="spellStart"/>
-      <w:r>
-        <w:rPr>
-          <w:rFonts w:cstheme="minorHAnsi"/>
-          <w:lang w:val="es-ES_tradnl"/>
-        </w:rPr>
-        <w:t>String</w:t>
-      </w:r>
-      <w:proofErr w:type="spellEnd"/>
-    </w:p>
-    <w:p>
-      <w:pPr>
-        <w:pStyle w:val="Prrafodelista"/>
-        <w:spacing w:line="360" w:lineRule="auto"/>
-        <w:ind w:left="1080"/>
-        <w:rPr>
-          <w:rFonts w:cstheme="minorHAnsi"/>
-          <w:lang w:val="es-ES_tradnl"/>
-        </w:rPr>
-      </w:pPr>
-      <w:r>
-        <w:rPr>
-          <w:rFonts w:cstheme="minorHAnsi"/>
-          <w:lang w:val="es-ES_tradnl"/>
-        </w:rPr>
-        <w:t>Son cadenas de cero o más caracteres y se escriben entre comillas.</w:t>
-      </w:r>
-    </w:p>
-    <w:p>
-      <w:pPr>
-        <w:pStyle w:val="Prrafodelista"/>
-        <w:spacing w:line="360" w:lineRule="auto"/>
-        <w:ind w:left="1080"/>
+        <w:ind w:left="720"/>
+        <w:rPr>
+          <w:rFonts w:cstheme="minorHAnsi"/>
+          <w:lang w:val="es-ES_tradnl"/>
+        </w:rPr>
+      </w:pPr>
+      <w:r>
+        <w:rPr>
+          <w:rFonts w:cstheme="minorHAnsi"/>
+          <w:lang w:val="es-ES_tradnl"/>
+        </w:rPr>
+        <w:t>Elemento de control</w:t>
+      </w:r>
+    </w:p>
+    <w:p>
+      <w:pPr>
+        <w:pStyle w:val="Prrafodelista"/>
+        <w:spacing w:line="360" w:lineRule="auto"/>
+        <w:rPr>
+          <w:rFonts w:cstheme="minorHAnsi"/>
+          <w:lang w:val="es-ES_tradnl"/>
+        </w:rPr>
+      </w:pPr>
+      <w:r>
+        <w:rPr>
+          <w:rFonts w:cstheme="minorHAnsi"/>
+          <w:lang w:val="es-ES_tradnl"/>
+        </w:rPr>
+        <w:t>Se encarga de monitorizar los cambios que se producen en la pizarra y decide qué acciones se debe</w:t>
+      </w:r>
+      <w:r>
+        <w:rPr>
+          <w:rFonts w:cstheme="minorHAnsi"/>
+          <w:lang w:val="es-ES_tradnl"/>
+        </w:rPr>
+        <w:t>n</w:t>
+      </w:r>
+      <w:r>
+        <w:rPr>
+          <w:rFonts w:cstheme="minorHAnsi"/>
+          <w:lang w:val="es-ES_tradnl"/>
+        </w:rPr>
+        <w:t xml:space="preserve"> tomar.</w:t>
+      </w:r>
+    </w:p>
+    <w:p>
+      <w:pPr>
+        <w:pStyle w:val="Prrafodelista"/>
+        <w:spacing w:line="360" w:lineRule="auto"/>
+        <w:rPr>
+          <w:rFonts w:cstheme="minorHAnsi"/>
+          <w:lang w:val="es-ES_tradnl"/>
+        </w:rPr>
+      </w:pPr>
+      <w:r>
+        <w:rPr>
+          <w:rFonts w:cstheme="minorHAnsi"/>
+          <w:lang w:val="es-ES_tradnl"/>
+        </w:rPr>
+        <w:t>Este papel lo puede hacer la propia pizarra.</w:t>
+      </w:r>
+    </w:p>
+    <w:p>
+      <w:pPr>
+        <w:pStyle w:val="Prrafodelista"/>
+        <w:spacing w:line="360" w:lineRule="auto"/>
+        <w:ind w:left="360"/>
         <w:rPr>
           <w:rFonts w:cstheme="minorHAnsi"/>
           <w:lang w:val="es-ES_tradnl"/>
@@ -20894,10 +21572,10 @@
           <w:noProof/>
         </w:rPr>
         <w:drawing>
-          <wp:inline distT="0" distB="0" distL="0" distR="0" wp14:anchorId="6101C2E6" wp14:editId="58A606C6">
-            <wp:extent cx="2457450" cy="228288"/>
-            <wp:effectExtent l="0" t="0" r="0" b="635"/>
-            <wp:docPr id="90" name="Imagen 90"/>
+          <wp:inline distT="0" distB="0" distL="0" distR="0" wp14:anchorId="73C69743" wp14:editId="6EE51209">
+            <wp:extent cx="5400040" cy="2753995"/>
+            <wp:effectExtent l="0" t="0" r="0" b="8255"/>
+            <wp:docPr id="104" name="Imagen 104" descr="Arquitectura de pizarra"/>
             <wp:cNvGraphicFramePr>
               <a:graphicFrameLocks xmlns:a="http://schemas.openxmlformats.org/drawingml/2006/main" noChangeAspect="1"/>
             </wp:cNvGraphicFramePr>
@@ -20905,23 +21583,36 @@
               <a:graphicData uri="http://schemas.openxmlformats.org/drawingml/2006/picture">
                 <pic:pic xmlns:pic="http://schemas.openxmlformats.org/drawingml/2006/picture">
                   <pic:nvPicPr>
-                    <pic:cNvPr id="1" name=""/>
-                    <pic:cNvPicPr/>
+                    <pic:cNvPr id="0" name="Picture 1" descr="Arquitectura de pizarra"/>
+                    <pic:cNvPicPr>
+                      <a:picLocks noChangeAspect="1" noChangeArrowheads="1"/>
+                    </pic:cNvPicPr>
                   </pic:nvPicPr>
                   <pic:blipFill>
-                    <a:blip r:embed="rId92"/>
+                    <a:blip r:embed="rId92">
+                      <a:extLst>
+                        <a:ext uri="{28A0092B-C50C-407E-A947-70E740481C1C}">
+                          <a14:useLocalDpi xmlns:a14="http://schemas.microsoft.com/office/drawing/2010/main" val="0"/>
+                        </a:ext>
+                      </a:extLst>
+                    </a:blip>
+                    <a:srcRect/>
                     <a:stretch>
                       <a:fillRect/>
                     </a:stretch>
                   </pic:blipFill>
-                  <pic:spPr>
+                  <pic:spPr bwMode="auto">
                     <a:xfrm>
                       <a:off x="0" y="0"/>
-                      <a:ext cx="2843706" cy="264170"/>
+                      <a:ext cx="5400040" cy="2753995"/>
                     </a:xfrm>
                     <a:prstGeom prst="rect">
                       <a:avLst/>
                     </a:prstGeom>
+                    <a:noFill/>
+                    <a:ln>
+                      <a:noFill/>
+                    </a:ln>
                   </pic:spPr>
                 </pic:pic>
               </a:graphicData>
@@ -20933,6 +21624,330 @@
     <w:p>
       <w:pPr>
         <w:pStyle w:val="Prrafodelista"/>
+        <w:spacing w:line="360" w:lineRule="auto"/>
+        <w:ind w:left="360"/>
+        <w:rPr>
+          <w:rFonts w:cstheme="minorHAnsi"/>
+          <w:lang w:val="es-ES_tradnl"/>
+        </w:rPr>
+      </w:pPr>
+      <w:r>
+        <w:rPr>
+          <w:rFonts w:cstheme="minorHAnsi"/>
+          <w:lang w:val="es-ES_tradnl"/>
+        </w:rPr>
+        <w:t>El estado inicial de la pizarra es una descripción inicial del problema que hay que resolver y el estado final será su solución.</w:t>
+      </w:r>
+    </w:p>
+    <w:p>
+      <w:pPr>
+        <w:pStyle w:val="Prrafodelista"/>
+        <w:spacing w:line="360" w:lineRule="auto"/>
+        <w:ind w:left="360"/>
+        <w:rPr>
+          <w:rFonts w:cstheme="minorHAnsi"/>
+          <w:lang w:val="es-ES_tradnl"/>
+        </w:rPr>
+      </w:pPr>
+      <w:r>
+        <w:rPr>
+          <w:rFonts w:cstheme="minorHAnsi"/>
+          <w:lang w:val="es-ES_tradnl"/>
+        </w:rPr>
+        <w:t>La computación termina cuando se alcanza alguna condición deseada entre los resultados escritos en la pizarra.</w:t>
+      </w:r>
+    </w:p>
+    <w:p>
+      <w:pPr>
+        <w:pStyle w:val="Prrafodelista"/>
+        <w:spacing w:line="360" w:lineRule="auto"/>
+        <w:ind w:left="360"/>
+        <w:rPr>
+          <w:rFonts w:cstheme="minorHAnsi"/>
+          <w:lang w:val="es-ES_tradnl"/>
+        </w:rPr>
+      </w:pPr>
+    </w:p>
+    <w:p>
+      <w:pPr>
+        <w:pStyle w:val="Prrafodelista"/>
+        <w:numPr>
+          <w:ilvl w:val="0"/>
+          <w:numId w:val="5"/>
+        </w:numPr>
+        <w:spacing w:line="360" w:lineRule="auto"/>
+        <w:rPr>
+          <w:rFonts w:cstheme="minorHAnsi"/>
+          <w:lang w:val="es-ES_tradnl"/>
+        </w:rPr>
+      </w:pPr>
+      <w:r>
+        <w:rPr>
+          <w:rFonts w:cstheme="minorHAnsi"/>
+          <w:lang w:val="es-ES_tradnl"/>
+        </w:rPr>
+        <w:t xml:space="preserve">JSON (JavaScript </w:t>
+      </w:r>
+      <w:proofErr w:type="spellStart"/>
+      <w:r>
+        <w:rPr>
+          <w:rFonts w:cstheme="minorHAnsi"/>
+          <w:lang w:val="es-ES_tradnl"/>
+        </w:rPr>
+        <w:t>Object</w:t>
+      </w:r>
+      <w:proofErr w:type="spellEnd"/>
+      <w:r>
+        <w:rPr>
+          <w:rFonts w:cstheme="minorHAnsi"/>
+          <w:lang w:val="es-ES_tradnl"/>
+        </w:rPr>
+        <w:t xml:space="preserve"> </w:t>
+      </w:r>
+      <w:proofErr w:type="spellStart"/>
+      <w:r>
+        <w:rPr>
+          <w:rFonts w:cstheme="minorHAnsi"/>
+          <w:lang w:val="es-ES_tradnl"/>
+        </w:rPr>
+        <w:t>Notation</w:t>
+      </w:r>
+      <w:proofErr w:type="spellEnd"/>
+      <w:r>
+        <w:rPr>
+          <w:rFonts w:cstheme="minorHAnsi"/>
+          <w:lang w:val="es-ES_tradnl"/>
+        </w:rPr>
+        <w:t>)</w:t>
+      </w:r>
+    </w:p>
+    <w:p>
+      <w:pPr>
+        <w:pStyle w:val="Prrafodelista"/>
+        <w:spacing w:line="360" w:lineRule="auto"/>
+        <w:ind w:left="360"/>
+        <w:rPr>
+          <w:rFonts w:cstheme="minorHAnsi"/>
+          <w:lang w:val="es-ES_tradnl"/>
+        </w:rPr>
+      </w:pPr>
+      <w:r>
+        <w:rPr>
+          <w:rFonts w:cstheme="minorHAnsi"/>
+          <w:lang w:val="es-ES_tradnl"/>
+        </w:rPr>
+        <w:t>Formato de texto usado para el intercambio de datos entre sistemas.</w:t>
+      </w:r>
+    </w:p>
+    <w:p>
+      <w:pPr>
+        <w:pStyle w:val="Prrafodelista"/>
+        <w:spacing w:line="360" w:lineRule="auto"/>
+        <w:ind w:left="360"/>
+        <w:rPr>
+          <w:rFonts w:cstheme="minorHAnsi"/>
+          <w:lang w:val="es-ES_tradnl"/>
+        </w:rPr>
+      </w:pPr>
+      <w:r>
+        <w:rPr>
+          <w:rFonts w:cstheme="minorHAnsi"/>
+          <w:lang w:val="es-ES_tradnl"/>
+        </w:rPr>
+        <w:t>Resulta sencillo de leer y escribir para los programadores y simple de interpretar y generar para las máquinas.</w:t>
+      </w:r>
+    </w:p>
+    <w:p>
+      <w:pPr>
+        <w:pStyle w:val="Prrafodelista"/>
+        <w:spacing w:line="360" w:lineRule="auto"/>
+        <w:ind w:left="360"/>
+        <w:rPr>
+          <w:rFonts w:cstheme="minorHAnsi"/>
+          <w:lang w:val="es-ES_tradnl"/>
+        </w:rPr>
+      </w:pPr>
+      <w:r>
+        <w:rPr>
+          <w:rFonts w:cstheme="minorHAnsi"/>
+          <w:lang w:val="es-ES_tradnl"/>
+        </w:rPr>
+        <w:t xml:space="preserve">Estos archivos contienen solo texto y utilizan la </w:t>
+      </w:r>
+      <w:proofErr w:type="gramStart"/>
+      <w:r>
+        <w:rPr>
+          <w:rFonts w:cstheme="minorHAnsi"/>
+          <w:lang w:val="es-ES_tradnl"/>
+        </w:rPr>
+        <w:t>extensión .</w:t>
+      </w:r>
+      <w:proofErr w:type="spellStart"/>
+      <w:r>
+        <w:rPr>
+          <w:rFonts w:cstheme="minorHAnsi"/>
+          <w:lang w:val="es-ES_tradnl"/>
+        </w:rPr>
+        <w:t>json</w:t>
+      </w:r>
+      <w:proofErr w:type="spellEnd"/>
+      <w:proofErr w:type="gramEnd"/>
+      <w:r>
+        <w:rPr>
+          <w:rFonts w:cstheme="minorHAnsi"/>
+          <w:lang w:val="es-ES_tradnl"/>
+        </w:rPr>
+        <w:t>.</w:t>
+      </w:r>
+    </w:p>
+    <w:p>
+      <w:pPr>
+        <w:pStyle w:val="Prrafodelista"/>
+        <w:spacing w:line="360" w:lineRule="auto"/>
+        <w:ind w:left="360"/>
+        <w:rPr>
+          <w:rFonts w:cstheme="minorHAnsi"/>
+          <w:lang w:val="es-ES_tradnl"/>
+        </w:rPr>
+      </w:pPr>
+      <w:r>
+        <w:rPr>
+          <w:rFonts w:cstheme="minorHAnsi"/>
+          <w:lang w:val="es-ES_tradnl"/>
+        </w:rPr>
+        <w:lastRenderedPageBreak/>
+        <w:t>Un objeto JSON está formado por dos elementos:</w:t>
+      </w:r>
+    </w:p>
+    <w:p>
+      <w:pPr>
+        <w:pStyle w:val="Prrafodelista"/>
+        <w:numPr>
+          <w:ilvl w:val="0"/>
+          <w:numId w:val="3"/>
+        </w:numPr>
+        <w:spacing w:line="360" w:lineRule="auto"/>
+        <w:ind w:left="720"/>
+        <w:rPr>
+          <w:rFonts w:cstheme="minorHAnsi"/>
+          <w:lang w:val="es-ES_tradnl"/>
+        </w:rPr>
+      </w:pPr>
+      <w:r>
+        <w:rPr>
+          <w:rFonts w:cstheme="minorHAnsi"/>
+          <w:lang w:val="es-ES_tradnl"/>
+        </w:rPr>
+        <w:t>Clave</w:t>
+      </w:r>
+    </w:p>
+    <w:p>
+      <w:pPr>
+        <w:pStyle w:val="Prrafodelista"/>
+        <w:spacing w:line="360" w:lineRule="auto"/>
+        <w:rPr>
+          <w:rFonts w:cstheme="minorHAnsi"/>
+          <w:lang w:val="es-ES_tradnl"/>
+        </w:rPr>
+      </w:pPr>
+      <w:r>
+        <w:rPr>
+          <w:rFonts w:cstheme="minorHAnsi"/>
+          <w:lang w:val="es-ES_tradnl"/>
+        </w:rPr>
+        <w:t>Son cadenas de caracteres encerrados entre comillas.</w:t>
+      </w:r>
+    </w:p>
+    <w:p>
+      <w:pPr>
+        <w:pStyle w:val="Prrafodelista"/>
+        <w:numPr>
+          <w:ilvl w:val="0"/>
+          <w:numId w:val="3"/>
+        </w:numPr>
+        <w:spacing w:line="360" w:lineRule="auto"/>
+        <w:ind w:left="720"/>
+        <w:rPr>
+          <w:rFonts w:cstheme="minorHAnsi"/>
+          <w:lang w:val="es-ES_tradnl"/>
+        </w:rPr>
+      </w:pPr>
+      <w:r>
+        <w:rPr>
+          <w:rFonts w:cstheme="minorHAnsi"/>
+          <w:lang w:val="es-ES_tradnl"/>
+        </w:rPr>
+        <w:t>Valor</w:t>
+      </w:r>
+    </w:p>
+    <w:p>
+      <w:pPr>
+        <w:pStyle w:val="Prrafodelista"/>
+        <w:spacing w:line="360" w:lineRule="auto"/>
+        <w:rPr>
+          <w:rFonts w:cstheme="minorHAnsi"/>
+          <w:lang w:val="es-ES_tradnl"/>
+        </w:rPr>
+      </w:pPr>
+      <w:r>
+        <w:rPr>
+          <w:rFonts w:cstheme="minorHAnsi"/>
+          <w:lang w:val="es-ES_tradnl"/>
+        </w:rPr>
+        <w:t xml:space="preserve">Son los tipos de datos que JSON puede representar. Hablamos de </w:t>
+      </w:r>
+      <w:proofErr w:type="spellStart"/>
+      <w:r>
+        <w:rPr>
+          <w:rFonts w:cstheme="minorHAnsi"/>
+          <w:lang w:val="es-ES_tradnl"/>
+        </w:rPr>
+        <w:t>strings</w:t>
+      </w:r>
+      <w:proofErr w:type="spellEnd"/>
+      <w:r>
+        <w:rPr>
+          <w:rFonts w:cstheme="minorHAnsi"/>
+          <w:lang w:val="es-ES_tradnl"/>
+        </w:rPr>
+        <w:t xml:space="preserve">, números, </w:t>
+      </w:r>
+      <w:proofErr w:type="spellStart"/>
+      <w:r>
+        <w:rPr>
+          <w:rFonts w:cstheme="minorHAnsi"/>
+          <w:lang w:val="es-ES_tradnl"/>
+        </w:rPr>
+        <w:t>booleans</w:t>
+      </w:r>
+      <w:proofErr w:type="spellEnd"/>
+      <w:r>
+        <w:rPr>
+          <w:rFonts w:cstheme="minorHAnsi"/>
+          <w:lang w:val="es-ES_tradnl"/>
+        </w:rPr>
+        <w:t xml:space="preserve">, valores nulos, </w:t>
+      </w:r>
+      <w:proofErr w:type="spellStart"/>
+      <w:r>
+        <w:rPr>
+          <w:rFonts w:cstheme="minorHAnsi"/>
+          <w:lang w:val="es-ES_tradnl"/>
+        </w:rPr>
+        <w:t>arrays</w:t>
+      </w:r>
+      <w:proofErr w:type="spellEnd"/>
+      <w:r>
+        <w:rPr>
+          <w:rFonts w:cstheme="minorHAnsi"/>
+          <w:lang w:val="es-ES_tradnl"/>
+        </w:rPr>
+        <w:t xml:space="preserve"> y objetos.</w:t>
+      </w:r>
+    </w:p>
+    <w:p>
+      <w:pPr>
+        <w:pStyle w:val="Prrafodelista"/>
         <w:numPr>
           <w:ilvl w:val="1"/>
           <w:numId w:val="5"/>
@@ -20943,13 +21958,15 @@
           <w:lang w:val="es-ES_tradnl"/>
         </w:rPr>
       </w:pPr>
-      <w:r>
-        <w:rPr>
-          <w:rFonts w:cstheme="minorHAnsi"/>
-          <w:lang w:val="es-ES_tradnl"/>
-        </w:rPr>
-        <w:t>Número</w:t>
-      </w:r>
+      <w:proofErr w:type="spellStart"/>
+      <w:r>
+        <w:rPr>
+          <w:rFonts w:cstheme="minorHAnsi"/>
+          <w:lang w:val="es-ES_tradnl"/>
+        </w:rPr>
+        <w:t>String</w:t>
+      </w:r>
+      <w:proofErr w:type="spellEnd"/>
     </w:p>
     <w:p>
       <w:pPr>
@@ -20966,7 +21983,7 @@
           <w:rFonts w:cstheme="minorHAnsi"/>
           <w:lang w:val="es-ES_tradnl"/>
         </w:rPr>
-        <w:t>Se admiten números negativos y con parte fraccional separada por un punto.</w:t>
+        <w:t>Son cadenas de cero o más caracteres y se escriben entre comillas.</w:t>
       </w:r>
     </w:p>
     <w:p>
@@ -20984,10 +22001,10 @@
           <w:noProof/>
         </w:rPr>
         <w:drawing>
-          <wp:inline distT="0" distB="0" distL="0" distR="0" wp14:anchorId="42A26ABB" wp14:editId="032C7F88">
-            <wp:extent cx="1885950" cy="233172"/>
-            <wp:effectExtent l="0" t="0" r="0" b="0"/>
-            <wp:docPr id="97" name="Imagen 97"/>
+          <wp:inline distT="0" distB="0" distL="0" distR="0" wp14:anchorId="6101C2E6" wp14:editId="58A606C6">
+            <wp:extent cx="2457450" cy="228288"/>
+            <wp:effectExtent l="0" t="0" r="0" b="635"/>
+            <wp:docPr id="90" name="Imagen 90"/>
             <wp:cNvGraphicFramePr>
               <a:graphicFrameLocks xmlns:a="http://schemas.openxmlformats.org/drawingml/2006/main" noChangeAspect="1"/>
             </wp:cNvGraphicFramePr>
@@ -21007,7 +22024,7 @@
                   <pic:spPr>
                     <a:xfrm>
                       <a:off x="0" y="0"/>
-                      <a:ext cx="2123315" cy="262519"/>
+                      <a:ext cx="2843706" cy="264170"/>
                     </a:xfrm>
                     <a:prstGeom prst="rect">
                       <a:avLst/>
@@ -21033,15 +22050,13 @@
           <w:lang w:val="es-ES_tradnl"/>
         </w:rPr>
       </w:pPr>
-      <w:proofErr w:type="spellStart"/>
-      <w:r>
-        <w:rPr>
-          <w:rFonts w:cstheme="minorHAnsi"/>
-          <w:lang w:val="es-ES_tradnl"/>
-        </w:rPr>
-        <w:t>Boolean</w:t>
-      </w:r>
-      <w:proofErr w:type="spellEnd"/>
+      <w:r>
+        <w:rPr>
+          <w:rFonts w:cstheme="minorHAnsi"/>
+          <w:lang w:val="es-ES_tradnl"/>
+        </w:rPr>
+        <w:t>Número</w:t>
+      </w:r>
     </w:p>
     <w:p>
       <w:pPr>
@@ -21055,13 +22070,31 @@
       </w:pPr>
       <w:r>
         <w:rPr>
+          <w:rFonts w:cstheme="minorHAnsi"/>
+          <w:lang w:val="es-ES_tradnl"/>
+        </w:rPr>
+        <w:t>Se admiten números negativos y con parte fraccional separada por un punto.</w:t>
+      </w:r>
+    </w:p>
+    <w:p>
+      <w:pPr>
+        <w:pStyle w:val="Prrafodelista"/>
+        <w:spacing w:line="360" w:lineRule="auto"/>
+        <w:ind w:left="1080"/>
+        <w:rPr>
+          <w:rFonts w:cstheme="minorHAnsi"/>
+          <w:lang w:val="es-ES_tradnl"/>
+        </w:rPr>
+      </w:pPr>
+      <w:r>
+        <w:rPr>
           <w:noProof/>
         </w:rPr>
         <w:drawing>
-          <wp:inline distT="0" distB="0" distL="0" distR="0" wp14:anchorId="63471C91" wp14:editId="115145DB">
-            <wp:extent cx="2146300" cy="210035"/>
+          <wp:inline distT="0" distB="0" distL="0" distR="0" wp14:anchorId="42A26ABB" wp14:editId="032C7F88">
+            <wp:extent cx="1885950" cy="233172"/>
             <wp:effectExtent l="0" t="0" r="0" b="0"/>
-            <wp:docPr id="98" name="Imagen 98"/>
+            <wp:docPr id="97" name="Imagen 97"/>
             <wp:cNvGraphicFramePr>
               <a:graphicFrameLocks xmlns:a="http://schemas.openxmlformats.org/drawingml/2006/main" noChangeAspect="1"/>
             </wp:cNvGraphicFramePr>
@@ -21081,7 +22114,7 @@
                   <pic:spPr>
                     <a:xfrm>
                       <a:off x="0" y="0"/>
-                      <a:ext cx="2371029" cy="232027"/>
+                      <a:ext cx="2123315" cy="262519"/>
                     </a:xfrm>
                     <a:prstGeom prst="rect">
                       <a:avLst/>
@@ -21107,13 +22140,15 @@
           <w:lang w:val="es-ES_tradnl"/>
         </w:rPr>
       </w:pPr>
-      <w:r>
-        <w:rPr>
-          <w:rFonts w:cstheme="minorHAnsi"/>
-          <w:lang w:val="es-ES_tradnl"/>
-        </w:rPr>
-        <w:t>Valor nulo</w:t>
-      </w:r>
+      <w:proofErr w:type="spellStart"/>
+      <w:r>
+        <w:rPr>
+          <w:rFonts w:cstheme="minorHAnsi"/>
+          <w:lang w:val="es-ES_tradnl"/>
+        </w:rPr>
+        <w:t>Boolean</w:t>
+      </w:r>
+      <w:proofErr w:type="spellEnd"/>
     </w:p>
     <w:p>
       <w:pPr>
@@ -21127,31 +22162,13 @@
       </w:pPr>
       <w:r>
         <w:rPr>
-          <w:rFonts w:cstheme="minorHAnsi"/>
-          <w:lang w:val="es-ES_tradnl"/>
-        </w:rPr>
-        <w:t>Se utiliza para mostrar que no hay información.</w:t>
-      </w:r>
-    </w:p>
-    <w:p>
-      <w:pPr>
-        <w:pStyle w:val="Prrafodelista"/>
-        <w:spacing w:line="360" w:lineRule="auto"/>
-        <w:ind w:left="1080"/>
-        <w:rPr>
-          <w:rFonts w:cstheme="minorHAnsi"/>
-          <w:lang w:val="es-ES_tradnl"/>
-        </w:rPr>
-      </w:pPr>
-      <w:r>
-        <w:rPr>
           <w:noProof/>
         </w:rPr>
         <w:drawing>
-          <wp:inline distT="0" distB="0" distL="0" distR="0" wp14:anchorId="6801B218" wp14:editId="0A32D99A">
-            <wp:extent cx="2647950" cy="236653"/>
+          <wp:inline distT="0" distB="0" distL="0" distR="0" wp14:anchorId="63471C91" wp14:editId="115145DB">
+            <wp:extent cx="2146300" cy="210035"/>
             <wp:effectExtent l="0" t="0" r="0" b="0"/>
-            <wp:docPr id="96" name="Imagen 96"/>
+            <wp:docPr id="98" name="Imagen 98"/>
             <wp:cNvGraphicFramePr>
               <a:graphicFrameLocks xmlns:a="http://schemas.openxmlformats.org/drawingml/2006/main" noChangeAspect="1"/>
             </wp:cNvGraphicFramePr>
@@ -21171,7 +22188,7 @@
                   <pic:spPr>
                     <a:xfrm>
                       <a:off x="0" y="0"/>
-                      <a:ext cx="2964164" cy="264914"/>
+                      <a:ext cx="2371029" cy="232027"/>
                     </a:xfrm>
                     <a:prstGeom prst="rect">
                       <a:avLst/>
@@ -21202,7 +22219,7 @@
           <w:rFonts w:cstheme="minorHAnsi"/>
           <w:lang w:val="es-ES_tradnl"/>
         </w:rPr>
-        <w:t>Array</w:t>
+        <w:t>Valor nulo</w:t>
       </w:r>
     </w:p>
     <w:p>
@@ -21220,7 +22237,7 @@
           <w:rFonts w:cstheme="minorHAnsi"/>
           <w:lang w:val="es-ES_tradnl"/>
         </w:rPr>
-        <w:t>Un array se representa utilizando corchetes [] para englobar su contenido, y cada dato se separa mediante el uso de la coma ,.</w:t>
+        <w:t>Se utiliza para mostrar que no hay información.</w:t>
       </w:r>
     </w:p>
     <w:p>
@@ -21238,10 +22255,10 @@
           <w:noProof/>
         </w:rPr>
         <w:drawing>
-          <wp:inline distT="0" distB="0" distL="0" distR="0" wp14:anchorId="694F5A54" wp14:editId="72CB2C9B">
-            <wp:extent cx="4273550" cy="973409"/>
+          <wp:inline distT="0" distB="0" distL="0" distR="0" wp14:anchorId="6801B218" wp14:editId="0A32D99A">
+            <wp:extent cx="2647950" cy="236653"/>
             <wp:effectExtent l="0" t="0" r="0" b="0"/>
-            <wp:docPr id="88" name="Imagen 88"/>
+            <wp:docPr id="96" name="Imagen 96"/>
             <wp:cNvGraphicFramePr>
               <a:graphicFrameLocks xmlns:a="http://schemas.openxmlformats.org/drawingml/2006/main" noChangeAspect="1"/>
             </wp:cNvGraphicFramePr>
@@ -21261,7 +22278,7 @@
                   <pic:spPr>
                     <a:xfrm>
                       <a:off x="0" y="0"/>
-                      <a:ext cx="4379706" cy="997589"/>
+                      <a:ext cx="2964164" cy="264914"/>
                     </a:xfrm>
                     <a:prstGeom prst="rect">
                       <a:avLst/>
@@ -21292,7 +22309,7 @@
           <w:rFonts w:cstheme="minorHAnsi"/>
           <w:lang w:val="es-ES_tradnl"/>
         </w:rPr>
-        <w:t>Objeto</w:t>
+        <w:t>Array</w:t>
       </w:r>
     </w:p>
     <w:p>
@@ -21310,7 +22327,23 @@
           <w:rFonts w:cstheme="minorHAnsi"/>
           <w:lang w:val="es-ES_tradnl"/>
         </w:rPr>
-        <w:t>Un objeto, termina y comienza con llaves {} y puede tener varios pares clave valor dentro separados por comas.</w:t>
+        <w:t xml:space="preserve">Un array se representa utilizando corchetes [] para englobar su contenido, y cada dato se separa mediante el uso de la </w:t>
+      </w:r>
+      <w:proofErr w:type="gramStart"/>
+      <w:r>
+        <w:rPr>
+          <w:rFonts w:cstheme="minorHAnsi"/>
+          <w:lang w:val="es-ES_tradnl"/>
+        </w:rPr>
+        <w:t>coma ,</w:t>
+      </w:r>
+      <w:proofErr w:type="gramEnd"/>
+      <w:r>
+        <w:rPr>
+          <w:rFonts w:cstheme="minorHAnsi"/>
+          <w:lang w:val="es-ES_tradnl"/>
+        </w:rPr>
+        <w:t>.</w:t>
       </w:r>
     </w:p>
     <w:p>
@@ -21325,31 +22358,13 @@
       </w:pPr>
       <w:r>
         <w:rPr>
-          <w:rFonts w:cstheme="minorHAnsi"/>
-          <w:lang w:val="es-ES_tradnl"/>
-        </w:rPr>
-        <w:t>Además, cada clave se separa del valor que se le asigna usando dos puntos (:).</w:t>
-      </w:r>
-    </w:p>
-    <w:p>
-      <w:pPr>
-        <w:pStyle w:val="Prrafodelista"/>
-        <w:spacing w:line="360" w:lineRule="auto"/>
-        <w:ind w:left="1080"/>
-        <w:rPr>
-          <w:rFonts w:cstheme="minorHAnsi"/>
-          <w:lang w:val="es-ES_tradnl"/>
-        </w:rPr>
-      </w:pPr>
-      <w:r>
-        <w:rPr>
           <w:noProof/>
         </w:rPr>
         <w:drawing>
-          <wp:inline distT="0" distB="0" distL="0" distR="0" wp14:anchorId="791883FD" wp14:editId="3AECE16E">
-            <wp:extent cx="4603750" cy="198139"/>
-            <wp:effectExtent l="0" t="0" r="6350" b="0"/>
-            <wp:docPr id="89" name="Imagen 89"/>
+          <wp:inline distT="0" distB="0" distL="0" distR="0" wp14:anchorId="694F5A54" wp14:editId="72CB2C9B">
+            <wp:extent cx="4273550" cy="973409"/>
+            <wp:effectExtent l="0" t="0" r="0" b="0"/>
+            <wp:docPr id="88" name="Imagen 88"/>
             <wp:cNvGraphicFramePr>
               <a:graphicFrameLocks xmlns:a="http://schemas.openxmlformats.org/drawingml/2006/main" noChangeAspect="1"/>
             </wp:cNvGraphicFramePr>
@@ -21369,7 +22384,7 @@
                   <pic:spPr>
                     <a:xfrm>
                       <a:off x="0" y="0"/>
-                      <a:ext cx="5285111" cy="227464"/>
+                      <a:ext cx="4379706" cy="997589"/>
                     </a:xfrm>
                     <a:prstGeom prst="rect">
                       <a:avLst/>
@@ -21385,19 +22400,8 @@
     <w:p>
       <w:pPr>
         <w:pStyle w:val="Prrafodelista"/>
-        <w:spacing w:line="360" w:lineRule="auto"/>
-        <w:ind w:left="360"/>
-        <w:rPr>
-          <w:rFonts w:cstheme="minorHAnsi"/>
-          <w:lang w:val="es-ES_tradnl"/>
-        </w:rPr>
-      </w:pPr>
-    </w:p>
-    <w:p>
-      <w:pPr>
-        <w:pStyle w:val="Prrafodelista"/>
         <w:numPr>
-          <w:ilvl w:val="0"/>
+          <w:ilvl w:val="1"/>
           <w:numId w:val="5"/>
         </w:numPr>
         <w:spacing w:line="360" w:lineRule="auto"/>
@@ -21406,92 +22410,55 @@
           <w:lang w:val="es-ES_tradnl"/>
         </w:rPr>
       </w:pPr>
-      <w:proofErr w:type="spellStart"/>
-      <w:r>
-        <w:rPr>
-          <w:rFonts w:cstheme="minorHAnsi"/>
-          <w:lang w:val="es-ES_tradnl"/>
-        </w:rPr>
-        <w:lastRenderedPageBreak/>
-        <w:t>JSONPath</w:t>
-      </w:r>
-      <w:proofErr w:type="spellEnd"/>
-    </w:p>
-    <w:p>
-      <w:pPr>
-        <w:pStyle w:val="Prrafodelista"/>
-        <w:spacing w:line="360" w:lineRule="auto"/>
-        <w:ind w:left="360"/>
-        <w:rPr>
-          <w:rFonts w:cstheme="minorHAnsi"/>
-          <w:lang w:val="es-ES_tradnl"/>
-        </w:rPr>
-      </w:pPr>
-      <w:r>
-        <w:rPr>
-          <w:rFonts w:cstheme="minorHAnsi"/>
-          <w:lang w:val="es-ES_tradnl"/>
-        </w:rPr>
-        <w:t>Lenguaje de consulta para JSON.</w:t>
-      </w:r>
-    </w:p>
-    <w:p>
-      <w:pPr>
-        <w:pStyle w:val="Prrafodelista"/>
-        <w:spacing w:line="360" w:lineRule="auto"/>
-        <w:ind w:left="360"/>
-        <w:rPr>
-          <w:rFonts w:cstheme="minorHAnsi"/>
-          <w:lang w:val="es-ES_tradnl"/>
-        </w:rPr>
-      </w:pPr>
-      <w:r>
-        <w:rPr>
-          <w:rFonts w:cstheme="minorHAnsi"/>
-          <w:lang w:val="es-ES_tradnl"/>
-        </w:rPr>
-        <w:t>Se basa en la utilización de expresiones o selectores que nos permiten obtener información de un JSON.</w:t>
-      </w:r>
-    </w:p>
-    <w:p>
-      <w:pPr>
-        <w:pStyle w:val="Prrafodelista"/>
-        <w:spacing w:line="360" w:lineRule="auto"/>
-        <w:ind w:left="360"/>
-        <w:rPr>
-          <w:rFonts w:cstheme="minorHAnsi"/>
-          <w:lang w:val="es-ES_tradnl"/>
-        </w:rPr>
-      </w:pPr>
-      <w:r>
-        <w:rPr>
-          <w:rFonts w:cstheme="minorHAnsi"/>
-          <w:lang w:val="es-ES_tradnl"/>
-        </w:rPr>
-        <w:t xml:space="preserve">Para poder utilizarlo en nuestros proyectos, tenemos que añadir en el </w:t>
-      </w:r>
-      <w:proofErr w:type="spellStart"/>
-      <w:r>
-        <w:rPr>
-          <w:rFonts w:cstheme="minorHAnsi"/>
-          <w:lang w:val="es-ES_tradnl"/>
-        </w:rPr>
-        <w:t>pom</w:t>
-      </w:r>
-      <w:proofErr w:type="spellEnd"/>
-      <w:r>
-        <w:rPr>
-          <w:rFonts w:cstheme="minorHAnsi"/>
-          <w:lang w:val="es-ES_tradnl"/>
-        </w:rPr>
-        <w:t xml:space="preserve"> la siguiente dependencia:</w:t>
-      </w:r>
-    </w:p>
-    <w:p>
-      <w:pPr>
-        <w:pStyle w:val="Prrafodelista"/>
-        <w:spacing w:line="360" w:lineRule="auto"/>
-        <w:ind w:left="360"/>
+      <w:r>
+        <w:rPr>
+          <w:rFonts w:cstheme="minorHAnsi"/>
+          <w:lang w:val="es-ES_tradnl"/>
+        </w:rPr>
+        <w:t>Objeto</w:t>
+      </w:r>
+    </w:p>
+    <w:p>
+      <w:pPr>
+        <w:pStyle w:val="Prrafodelista"/>
+        <w:spacing w:line="360" w:lineRule="auto"/>
+        <w:ind w:left="1080"/>
+        <w:rPr>
+          <w:rFonts w:cstheme="minorHAnsi"/>
+          <w:lang w:val="es-ES_tradnl"/>
+        </w:rPr>
+      </w:pPr>
+      <w:r>
+        <w:rPr>
+          <w:rFonts w:cstheme="minorHAnsi"/>
+          <w:lang w:val="es-ES_tradnl"/>
+        </w:rPr>
+        <w:t>Un objeto, termina y comienza con llaves {} y puede tener varios pares clave valor dentro separados por comas.</w:t>
+      </w:r>
+    </w:p>
+    <w:p>
+      <w:pPr>
+        <w:pStyle w:val="Prrafodelista"/>
+        <w:spacing w:line="360" w:lineRule="auto"/>
+        <w:ind w:left="1080"/>
+        <w:rPr>
+          <w:rFonts w:cstheme="minorHAnsi"/>
+          <w:lang w:val="es-ES_tradnl"/>
+        </w:rPr>
+      </w:pPr>
+      <w:r>
+        <w:rPr>
+          <w:rFonts w:cstheme="minorHAnsi"/>
+          <w:lang w:val="es-ES_tradnl"/>
+        </w:rPr>
+        <w:t>Además, cada clave se separa del valor que se le asigna usando dos puntos (:).</w:t>
+      </w:r>
+    </w:p>
+    <w:p>
+      <w:pPr>
+        <w:pStyle w:val="Prrafodelista"/>
+        <w:spacing w:line="360" w:lineRule="auto"/>
+        <w:ind w:left="1080"/>
         <w:rPr>
           <w:rFonts w:cstheme="minorHAnsi"/>
           <w:lang w:val="es-ES_tradnl"/>
@@ -21502,10 +22469,10 @@
           <w:noProof/>
         </w:rPr>
         <w:drawing>
-          <wp:inline distT="0" distB="0" distL="0" distR="0" wp14:anchorId="71895590" wp14:editId="1CD9CDF9">
-            <wp:extent cx="3492500" cy="975845"/>
-            <wp:effectExtent l="0" t="0" r="0" b="0"/>
-            <wp:docPr id="91" name="Imagen 91"/>
+          <wp:inline distT="0" distB="0" distL="0" distR="0" wp14:anchorId="791883FD" wp14:editId="3AECE16E">
+            <wp:extent cx="4603750" cy="198139"/>
+            <wp:effectExtent l="0" t="0" r="6350" b="0"/>
+            <wp:docPr id="89" name="Imagen 89"/>
             <wp:cNvGraphicFramePr>
               <a:graphicFrameLocks xmlns:a="http://schemas.openxmlformats.org/drawingml/2006/main" noChangeAspect="1"/>
             </wp:cNvGraphicFramePr>
@@ -21525,7 +22492,7 @@
                   <pic:spPr>
                     <a:xfrm>
                       <a:off x="0" y="0"/>
-                      <a:ext cx="3557465" cy="993997"/>
+                      <a:ext cx="5285111" cy="227464"/>
                     </a:xfrm>
                     <a:prstGeom prst="rect">
                       <a:avLst/>
@@ -21548,35 +22515,20 @@
           <w:lang w:val="es-ES_tradnl"/>
         </w:rPr>
       </w:pPr>
-      <w:r>
-        <w:rPr>
-          <w:rFonts w:cstheme="minorHAnsi"/>
-          <w:lang w:val="es-ES_tradnl"/>
-        </w:rPr>
-        <w:t>Vamos a ver algunos de los elementos más importantes de su sintaxis:</w:t>
-      </w:r>
     </w:p>
     <w:p>
       <w:pPr>
         <w:pStyle w:val="Prrafodelista"/>
         <w:numPr>
           <w:ilvl w:val="0"/>
-          <w:numId w:val="3"/>
+          <w:numId w:val="5"/>
         </w:numPr>
         <w:spacing w:line="360" w:lineRule="auto"/>
-        <w:ind w:left="720"/>
-        <w:rPr>
-          <w:rFonts w:cstheme="minorHAnsi"/>
-          <w:lang w:val="es-ES_tradnl"/>
-        </w:rPr>
-      </w:pPr>
-      <w:r>
-        <w:rPr>
-          <w:rFonts w:cstheme="minorHAnsi"/>
-          <w:lang w:val="es-ES_tradnl"/>
-        </w:rPr>
-        <w:t xml:space="preserve">$ -&gt; símbolo con el que empiezan las expresiones de </w:t>
-      </w:r>
+        <w:rPr>
+          <w:rFonts w:cstheme="minorHAnsi"/>
+          <w:lang w:val="es-ES_tradnl"/>
+        </w:rPr>
+      </w:pPr>
       <w:proofErr w:type="spellStart"/>
       <w:r>
         <w:rPr>
@@ -21586,47 +22538,83 @@
         <w:t>JSONPath</w:t>
       </w:r>
       <w:proofErr w:type="spellEnd"/>
-      <w:r>
-        <w:rPr>
-          <w:rFonts w:cstheme="minorHAnsi"/>
-          <w:lang w:val="es-ES_tradnl"/>
-        </w:rPr>
-        <w:t>, aunque también es cierto que se puede omitir. Hace referencia al elemento raíz.</w:t>
-      </w:r>
-    </w:p>
-    <w:p>
-      <w:pPr>
-        <w:pStyle w:val="Prrafodelista"/>
-        <w:numPr>
-          <w:ilvl w:val="0"/>
-          <w:numId w:val="3"/>
-        </w:numPr>
-        <w:spacing w:line="360" w:lineRule="auto"/>
-        <w:ind w:left="720"/>
-        <w:rPr>
-          <w:rFonts w:cstheme="minorHAnsi"/>
-          <w:lang w:val="es-ES_tradnl"/>
-        </w:rPr>
-      </w:pPr>
-      <w:r>
-        <w:rPr>
-          <w:rFonts w:cstheme="minorHAnsi"/>
-          <w:lang w:val="es-ES_tradnl"/>
-        </w:rPr>
-        <w:t xml:space="preserve">Para denotar un elemento hijo, se utiliza la notación . o </w:t>
-      </w:r>
-      <w:r>
-        <w:rPr>
-          <w:rFonts w:cstheme="minorHAnsi"/>
-          <w:lang w:val="es-ES_tradnl"/>
-        </w:rPr>
-        <w:t>[‘ ‘] con el nombre del elemento entre comillas simples.</w:t>
-      </w:r>
-    </w:p>
-    <w:p>
-      <w:pPr>
-        <w:pStyle w:val="Prrafodelista"/>
-        <w:spacing w:line="360" w:lineRule="auto"/>
+    </w:p>
+    <w:p>
+      <w:pPr>
+        <w:pStyle w:val="Prrafodelista"/>
+        <w:spacing w:line="360" w:lineRule="auto"/>
+        <w:ind w:left="360"/>
+        <w:rPr>
+          <w:rFonts w:cstheme="minorHAnsi"/>
+          <w:lang w:val="es-ES_tradnl"/>
+        </w:rPr>
+      </w:pPr>
+      <w:r>
+        <w:rPr>
+          <w:rFonts w:cstheme="minorHAnsi"/>
+          <w:lang w:val="es-ES_tradnl"/>
+        </w:rPr>
+        <w:t>Lenguaje de consulta para JSON.</w:t>
+      </w:r>
+    </w:p>
+    <w:p>
+      <w:pPr>
+        <w:pStyle w:val="Prrafodelista"/>
+        <w:spacing w:line="360" w:lineRule="auto"/>
+        <w:ind w:left="360"/>
+        <w:rPr>
+          <w:rFonts w:cstheme="minorHAnsi"/>
+          <w:lang w:val="es-ES_tradnl"/>
+        </w:rPr>
+      </w:pPr>
+      <w:r>
+        <w:rPr>
+          <w:rFonts w:cstheme="minorHAnsi"/>
+          <w:lang w:val="es-ES_tradnl"/>
+        </w:rPr>
+        <w:lastRenderedPageBreak/>
+        <w:t>Se basa en la utilización de expresiones o selectores que nos permiten obtener información de un JSON.</w:t>
+      </w:r>
+    </w:p>
+    <w:p>
+      <w:pPr>
+        <w:pStyle w:val="Prrafodelista"/>
+        <w:spacing w:line="360" w:lineRule="auto"/>
+        <w:ind w:left="360"/>
+        <w:rPr>
+          <w:rFonts w:cstheme="minorHAnsi"/>
+          <w:lang w:val="es-ES_tradnl"/>
+        </w:rPr>
+      </w:pPr>
+      <w:r>
+        <w:rPr>
+          <w:rFonts w:cstheme="minorHAnsi"/>
+          <w:lang w:val="es-ES_tradnl"/>
+        </w:rPr>
+        <w:t xml:space="preserve">Para poder utilizarlo en nuestros proyectos, tenemos que añadir en el </w:t>
+      </w:r>
+      <w:proofErr w:type="spellStart"/>
+      <w:r>
+        <w:rPr>
+          <w:rFonts w:cstheme="minorHAnsi"/>
+          <w:lang w:val="es-ES_tradnl"/>
+        </w:rPr>
+        <w:t>pom</w:t>
+      </w:r>
+      <w:proofErr w:type="spellEnd"/>
+      <w:r>
+        <w:rPr>
+          <w:rFonts w:cstheme="minorHAnsi"/>
+          <w:lang w:val="es-ES_tradnl"/>
+        </w:rPr>
+        <w:t xml:space="preserve"> la siguiente dependencia:</w:t>
+      </w:r>
+    </w:p>
+    <w:p>
+      <w:pPr>
+        <w:pStyle w:val="Prrafodelista"/>
+        <w:spacing w:line="360" w:lineRule="auto"/>
+        <w:ind w:left="360"/>
         <w:rPr>
           <w:rFonts w:cstheme="minorHAnsi"/>
           <w:lang w:val="es-ES_tradnl"/>
@@ -21637,10 +22625,10 @@
           <w:noProof/>
         </w:rPr>
         <w:drawing>
-          <wp:inline distT="0" distB="0" distL="0" distR="0" wp14:anchorId="0E9860E1" wp14:editId="3A2BD708">
-            <wp:extent cx="1320800" cy="226646"/>
-            <wp:effectExtent l="0" t="0" r="0" b="2540"/>
-            <wp:docPr id="92" name="Imagen 92"/>
+          <wp:inline distT="0" distB="0" distL="0" distR="0" wp14:anchorId="71895590" wp14:editId="1CD9CDF9">
+            <wp:extent cx="3492500" cy="975845"/>
+            <wp:effectExtent l="0" t="0" r="0" b="0"/>
+            <wp:docPr id="91" name="Imagen 91"/>
             <wp:cNvGraphicFramePr>
               <a:graphicFrameLocks xmlns:a="http://schemas.openxmlformats.org/drawingml/2006/main" noChangeAspect="1"/>
             </wp:cNvGraphicFramePr>
@@ -21660,7 +22648,7 @@
                   <pic:spPr>
                     <a:xfrm>
                       <a:off x="0" y="0"/>
-                      <a:ext cx="1392992" cy="239034"/>
+                      <a:ext cx="3557465" cy="993997"/>
                     </a:xfrm>
                     <a:prstGeom prst="rect">
                       <a:avLst/>
@@ -21676,6 +22664,24 @@
     <w:p>
       <w:pPr>
         <w:pStyle w:val="Prrafodelista"/>
+        <w:spacing w:line="360" w:lineRule="auto"/>
+        <w:ind w:left="360"/>
+        <w:rPr>
+          <w:rFonts w:cstheme="minorHAnsi"/>
+          <w:lang w:val="es-ES_tradnl"/>
+        </w:rPr>
+      </w:pPr>
+      <w:r>
+        <w:rPr>
+          <w:rFonts w:cstheme="minorHAnsi"/>
+          <w:lang w:val="es-ES_tradnl"/>
+        </w:rPr>
+        <w:t>Vamos a ver algunos de los elementos más importantes de su sintaxis:</w:t>
+      </w:r>
+    </w:p>
+    <w:p>
+      <w:pPr>
+        <w:pStyle w:val="Prrafodelista"/>
         <w:numPr>
           <w:ilvl w:val="0"/>
           <w:numId w:val="3"/>
@@ -21692,7 +22698,77 @@
           <w:rFonts w:cstheme="minorHAnsi"/>
           <w:lang w:val="es-ES_tradnl"/>
         </w:rPr>
-        <w:t>Si queremos acceder a un elemento de ese objeto, utilizaremos el mismo operador de forma anidada.</w:t>
+        <w:t xml:space="preserve">$ -&gt; símbolo con el que empiezan las expresiones de </w:t>
+      </w:r>
+      <w:proofErr w:type="spellStart"/>
+      <w:r>
+        <w:rPr>
+          <w:rFonts w:cstheme="minorHAnsi"/>
+          <w:lang w:val="es-ES_tradnl"/>
+        </w:rPr>
+        <w:t>JSONPath</w:t>
+      </w:r>
+      <w:proofErr w:type="spellEnd"/>
+      <w:r>
+        <w:rPr>
+          <w:rFonts w:cstheme="minorHAnsi"/>
+          <w:lang w:val="es-ES_tradnl"/>
+        </w:rPr>
+        <w:t>, aunque también es cierto que se puede omitir. Hace referencia al elemento raíz.</w:t>
+      </w:r>
+    </w:p>
+    <w:p>
+      <w:pPr>
+        <w:pStyle w:val="Prrafodelista"/>
+        <w:numPr>
+          <w:ilvl w:val="0"/>
+          <w:numId w:val="3"/>
+        </w:numPr>
+        <w:spacing w:line="360" w:lineRule="auto"/>
+        <w:ind w:left="720"/>
+        <w:rPr>
+          <w:rFonts w:cstheme="minorHAnsi"/>
+          <w:lang w:val="es-ES_tradnl"/>
+        </w:rPr>
+      </w:pPr>
+      <w:r>
+        <w:rPr>
+          <w:rFonts w:cstheme="minorHAnsi"/>
+          <w:lang w:val="es-ES_tradnl"/>
+        </w:rPr>
+        <w:t xml:space="preserve">Para denotar un elemento hijo, se utiliza la </w:t>
+      </w:r>
+      <w:proofErr w:type="gramStart"/>
+      <w:r>
+        <w:rPr>
+          <w:rFonts w:cstheme="minorHAnsi"/>
+          <w:lang w:val="es-ES_tradnl"/>
+        </w:rPr>
+        <w:t>notación .</w:t>
+      </w:r>
+      <w:proofErr w:type="gramEnd"/>
+      <w:r>
+        <w:rPr>
+          <w:rFonts w:cstheme="minorHAnsi"/>
+          <w:lang w:val="es-ES_tradnl"/>
+        </w:rPr>
+        <w:t xml:space="preserve"> o </w:t>
+      </w:r>
+      <w:proofErr w:type="gramStart"/>
+      <w:r>
+        <w:rPr>
+          <w:rFonts w:cstheme="minorHAnsi"/>
+          <w:lang w:val="es-ES_tradnl"/>
+        </w:rPr>
+        <w:t>[‘ ‘</w:t>
+      </w:r>
+      <w:proofErr w:type="gramEnd"/>
+      <w:r>
+        <w:rPr>
+          <w:rFonts w:cstheme="minorHAnsi"/>
+          <w:lang w:val="es-ES_tradnl"/>
+        </w:rPr>
+        <w:t>] con el nombre del elemento entre comillas simples.</w:t>
       </w:r>
     </w:p>
     <w:p>
@@ -21709,10 +22785,10 @@
           <w:noProof/>
         </w:rPr>
         <w:drawing>
-          <wp:inline distT="0" distB="0" distL="0" distR="0" wp14:anchorId="3B58BF47" wp14:editId="0D131BE0">
-            <wp:extent cx="2222500" cy="221486"/>
-            <wp:effectExtent l="0" t="0" r="0" b="7620"/>
-            <wp:docPr id="93" name="Imagen 93"/>
+          <wp:inline distT="0" distB="0" distL="0" distR="0" wp14:anchorId="0E9860E1" wp14:editId="3A2BD708">
+            <wp:extent cx="1320800" cy="226646"/>
+            <wp:effectExtent l="0" t="0" r="0" b="2540"/>
+            <wp:docPr id="92" name="Imagen 92"/>
             <wp:cNvGraphicFramePr>
               <a:graphicFrameLocks xmlns:a="http://schemas.openxmlformats.org/drawingml/2006/main" noChangeAspect="1"/>
             </wp:cNvGraphicFramePr>
@@ -21732,7 +22808,7 @@
                   <pic:spPr>
                     <a:xfrm>
                       <a:off x="0" y="0"/>
-                      <a:ext cx="2455260" cy="244682"/>
+                      <a:ext cx="1392992" cy="239034"/>
                     </a:xfrm>
                     <a:prstGeom prst="rect">
                       <a:avLst/>
@@ -21764,7 +22840,7 @@
           <w:rFonts w:cstheme="minorHAnsi"/>
           <w:lang w:val="es-ES_tradnl"/>
         </w:rPr>
-        <w:t>De la misma manera, podemos usar .. seguido del nombre de una propiedad para que se haga una búsqueda recursiva hasta encontrar el elemento que hemos indicado.</w:t>
+        <w:t>Si queremos acceder a un elemento de ese objeto, utilizaremos el mismo operador de forma anidada.</w:t>
       </w:r>
     </w:p>
     <w:p>
@@ -21781,10 +22857,10 @@
           <w:noProof/>
         </w:rPr>
         <w:drawing>
-          <wp:inline distT="0" distB="0" distL="0" distR="0" wp14:anchorId="478CF36B" wp14:editId="30DFB880">
-            <wp:extent cx="933450" cy="281517"/>
-            <wp:effectExtent l="0" t="0" r="0" b="4445"/>
-            <wp:docPr id="94" name="Imagen 94"/>
+          <wp:inline distT="0" distB="0" distL="0" distR="0" wp14:anchorId="3B58BF47" wp14:editId="0D131BE0">
+            <wp:extent cx="2222500" cy="221486"/>
+            <wp:effectExtent l="0" t="0" r="0" b="7620"/>
+            <wp:docPr id="93" name="Imagen 93"/>
             <wp:cNvGraphicFramePr>
               <a:graphicFrameLocks xmlns:a="http://schemas.openxmlformats.org/drawingml/2006/main" noChangeAspect="1"/>
             </wp:cNvGraphicFramePr>
@@ -21804,7 +22880,7 @@
                   <pic:spPr>
                     <a:xfrm>
                       <a:off x="0" y="0"/>
-                      <a:ext cx="991029" cy="298882"/>
+                      <a:ext cx="2455260" cy="244682"/>
                     </a:xfrm>
                     <a:prstGeom prst="rect">
                       <a:avLst/>
@@ -21836,24 +22912,23 @@
           <w:rFonts w:cstheme="minorHAnsi"/>
           <w:lang w:val="es-ES_tradnl"/>
         </w:rPr>
-        <w:t>También podemos usar los corchetes para indicar dentro los elementos que queremos obtener que se encuentran dentro de un array.</w:t>
-      </w:r>
-    </w:p>
-    <w:p>
-      <w:pPr>
-        <w:pStyle w:val="Prrafodelista"/>
-        <w:spacing w:line="360" w:lineRule="auto"/>
-        <w:rPr>
-          <w:rFonts w:cstheme="minorHAnsi"/>
-          <w:lang w:val="es-ES_tradnl"/>
-        </w:rPr>
-      </w:pPr>
-      <w:r>
-        <w:rPr>
-          <w:rFonts w:cstheme="minorHAnsi"/>
-          <w:lang w:val="es-ES_tradnl"/>
-        </w:rPr>
-        <w:t>Si solo queremos uno:</w:t>
+        <w:t>De la misma manera, podemos usar</w:t>
+      </w:r>
+      <w:proofErr w:type="gramStart"/>
+      <w:r>
+        <w:rPr>
+          <w:rFonts w:cstheme="minorHAnsi"/>
+          <w:lang w:val="es-ES_tradnl"/>
+        </w:rPr>
+        <w:t xml:space="preserve"> ..</w:t>
+      </w:r>
+      <w:proofErr w:type="gramEnd"/>
+      <w:r>
+        <w:rPr>
+          <w:rFonts w:cstheme="minorHAnsi"/>
+          <w:lang w:val="es-ES_tradnl"/>
+        </w:rPr>
+        <w:t xml:space="preserve"> seguido del nombre de una propiedad para que se haga una búsqueda recursiva hasta encontrar el elemento que hemos indicado.</w:t>
       </w:r>
     </w:p>
     <w:p>
@@ -21870,10 +22945,10 @@
           <w:noProof/>
         </w:rPr>
         <w:drawing>
-          <wp:inline distT="0" distB="0" distL="0" distR="0" wp14:anchorId="3D73CB39" wp14:editId="546F010C">
-            <wp:extent cx="1314450" cy="234184"/>
-            <wp:effectExtent l="0" t="0" r="0" b="0"/>
-            <wp:docPr id="95" name="Imagen 95"/>
+          <wp:inline distT="0" distB="0" distL="0" distR="0" wp14:anchorId="478CF36B" wp14:editId="30DFB880">
+            <wp:extent cx="933450" cy="281517"/>
+            <wp:effectExtent l="0" t="0" r="0" b="4445"/>
+            <wp:docPr id="94" name="Imagen 94"/>
             <wp:cNvGraphicFramePr>
               <a:graphicFrameLocks xmlns:a="http://schemas.openxmlformats.org/drawingml/2006/main" noChangeAspect="1"/>
             </wp:cNvGraphicFramePr>
@@ -21893,7 +22968,7 @@
                   <pic:spPr>
                     <a:xfrm>
                       <a:off x="0" y="0"/>
-                      <a:ext cx="1402644" cy="249897"/>
+                      <a:ext cx="991029" cy="298882"/>
                     </a:xfrm>
                     <a:prstGeom prst="rect">
                       <a:avLst/>
@@ -21909,18 +22984,40 @@
     <w:p>
       <w:pPr>
         <w:pStyle w:val="Prrafodelista"/>
-        <w:spacing w:line="360" w:lineRule="auto"/>
-        <w:rPr>
-          <w:rFonts w:cstheme="minorHAnsi"/>
-          <w:lang w:val="es-ES_tradnl"/>
-        </w:rPr>
-      </w:pPr>
-      <w:r>
-        <w:rPr>
-          <w:rFonts w:cstheme="minorHAnsi"/>
-          <w:lang w:val="es-ES_tradnl"/>
-        </w:rPr>
-        <w:t>Si queremos que nos devuelva una lista de los elementos indicados:</w:t>
+        <w:numPr>
+          <w:ilvl w:val="0"/>
+          <w:numId w:val="3"/>
+        </w:numPr>
+        <w:spacing w:line="360" w:lineRule="auto"/>
+        <w:ind w:left="720"/>
+        <w:rPr>
+          <w:rFonts w:cstheme="minorHAnsi"/>
+          <w:lang w:val="es-ES_tradnl"/>
+        </w:rPr>
+      </w:pPr>
+      <w:r>
+        <w:rPr>
+          <w:rFonts w:cstheme="minorHAnsi"/>
+          <w:lang w:val="es-ES_tradnl"/>
+        </w:rPr>
+        <w:t>También podemos usar los corchetes para indicar dentro los elementos que queremos obtener que se encuentran dentro de un array.</w:t>
+      </w:r>
+    </w:p>
+    <w:p>
+      <w:pPr>
+        <w:pStyle w:val="Prrafodelista"/>
+        <w:spacing w:line="360" w:lineRule="auto"/>
+        <w:rPr>
+          <w:rFonts w:cstheme="minorHAnsi"/>
+          <w:lang w:val="es-ES_tradnl"/>
+        </w:rPr>
+      </w:pPr>
+      <w:r>
+        <w:rPr>
+          <w:rFonts w:cstheme="minorHAnsi"/>
+          <w:lang w:val="es-ES_tradnl"/>
+        </w:rPr>
+        <w:t>Si solo queremos uno:</w:t>
       </w:r>
     </w:p>
     <w:p>
@@ -21937,10 +23034,10 @@
           <w:noProof/>
         </w:rPr>
         <w:drawing>
-          <wp:inline distT="0" distB="0" distL="0" distR="0" wp14:anchorId="04E6AAB2" wp14:editId="5F58EDD1">
-            <wp:extent cx="2444750" cy="225557"/>
-            <wp:effectExtent l="0" t="0" r="0" b="3175"/>
-            <wp:docPr id="99" name="Imagen 99"/>
+          <wp:inline distT="0" distB="0" distL="0" distR="0" wp14:anchorId="3D73CB39" wp14:editId="546F010C">
+            <wp:extent cx="1314450" cy="234184"/>
+            <wp:effectExtent l="0" t="0" r="0" b="0"/>
+            <wp:docPr id="95" name="Imagen 95"/>
             <wp:cNvGraphicFramePr>
               <a:graphicFrameLocks xmlns:a="http://schemas.openxmlformats.org/drawingml/2006/main" noChangeAspect="1"/>
             </wp:cNvGraphicFramePr>
@@ -21960,7 +23057,7 @@
                   <pic:spPr>
                     <a:xfrm>
                       <a:off x="0" y="0"/>
-                      <a:ext cx="2542366" cy="234563"/>
+                      <a:ext cx="1402644" cy="249897"/>
                     </a:xfrm>
                     <a:prstGeom prst="rect">
                       <a:avLst/>
@@ -21987,7 +23084,7 @@
           <w:rFonts w:cstheme="minorHAnsi"/>
           <w:lang w:val="es-ES_tradnl"/>
         </w:rPr>
-        <w:t>Si queremos los elementos de un array dentro de un rango:</w:t>
+        <w:t>Si queremos que nos devuelva una lista de los elementos indicados:</w:t>
       </w:r>
     </w:p>
     <w:p>
@@ -22004,10 +23101,10 @@
           <w:noProof/>
         </w:rPr>
         <w:drawing>
-          <wp:inline distT="0" distB="0" distL="0" distR="0" wp14:anchorId="291FC0C6" wp14:editId="13306D09">
-            <wp:extent cx="1600200" cy="221372"/>
-            <wp:effectExtent l="0" t="0" r="0" b="7620"/>
-            <wp:docPr id="100" name="Imagen 100"/>
+          <wp:inline distT="0" distB="0" distL="0" distR="0" wp14:anchorId="04E6AAB2" wp14:editId="5F58EDD1">
+            <wp:extent cx="2444750" cy="225557"/>
+            <wp:effectExtent l="0" t="0" r="0" b="3175"/>
+            <wp:docPr id="99" name="Imagen 99"/>
             <wp:cNvGraphicFramePr>
               <a:graphicFrameLocks xmlns:a="http://schemas.openxmlformats.org/drawingml/2006/main" noChangeAspect="1"/>
             </wp:cNvGraphicFramePr>
@@ -22027,7 +23124,7 @@
                   <pic:spPr>
                     <a:xfrm>
                       <a:off x="0" y="0"/>
-                      <a:ext cx="1703962" cy="235726"/>
+                      <a:ext cx="2542366" cy="234563"/>
                     </a:xfrm>
                     <a:prstGeom prst="rect">
                       <a:avLst/>
@@ -22054,39 +23151,7 @@
           <w:rFonts w:cstheme="minorHAnsi"/>
           <w:lang w:val="es-ES_tradnl"/>
         </w:rPr>
-        <w:t xml:space="preserve">El elemento de la posición </w:t>
-      </w:r>
-      <w:proofErr w:type="spellStart"/>
-      <w:r>
-        <w:rPr>
-          <w:rFonts w:cstheme="minorHAnsi"/>
-          <w:lang w:val="es-ES_tradnl"/>
-        </w:rPr>
-        <w:t>end</w:t>
-      </w:r>
-      <w:proofErr w:type="spellEnd"/>
-      <w:r>
-        <w:rPr>
-          <w:rFonts w:cstheme="minorHAnsi"/>
-          <w:lang w:val="es-ES_tradnl"/>
-        </w:rPr>
-        <w:t xml:space="preserve"> no lo recoge. Si además no ponemos el elemento </w:t>
-      </w:r>
-      <w:proofErr w:type="spellStart"/>
-      <w:r>
-        <w:rPr>
-          <w:rFonts w:cstheme="minorHAnsi"/>
-          <w:lang w:val="es-ES_tradnl"/>
-        </w:rPr>
-        <w:t>end</w:t>
-      </w:r>
-      <w:proofErr w:type="spellEnd"/>
-      <w:r>
-        <w:rPr>
-          <w:rFonts w:cstheme="minorHAnsi"/>
-          <w:lang w:val="es-ES_tradnl"/>
-        </w:rPr>
-        <w:t>, nos devuelve todos los datos hasta el final.</w:t>
+        <w:t>Si queremos los elementos de un array dentro de un rango:</w:t>
       </w:r>
     </w:p>
     <w:p>
@@ -22103,10 +23168,10 @@
           <w:noProof/>
         </w:rPr>
         <w:drawing>
-          <wp:inline distT="0" distB="0" distL="0" distR="0" wp14:anchorId="51EBB54A" wp14:editId="24529393">
-            <wp:extent cx="1333500" cy="218096"/>
-            <wp:effectExtent l="0" t="0" r="0" b="0"/>
-            <wp:docPr id="101" name="Imagen 101"/>
+          <wp:inline distT="0" distB="0" distL="0" distR="0" wp14:anchorId="291FC0C6" wp14:editId="13306D09">
+            <wp:extent cx="1600200" cy="221372"/>
+            <wp:effectExtent l="0" t="0" r="0" b="7620"/>
+            <wp:docPr id="100" name="Imagen 100"/>
             <wp:cNvGraphicFramePr>
               <a:graphicFrameLocks xmlns:a="http://schemas.openxmlformats.org/drawingml/2006/main" noChangeAspect="1"/>
             </wp:cNvGraphicFramePr>
@@ -22126,7 +23191,7 @@
                   <pic:spPr>
                     <a:xfrm>
                       <a:off x="0" y="0"/>
-                      <a:ext cx="1461533" cy="239036"/>
+                      <a:ext cx="1703962" cy="235726"/>
                     </a:xfrm>
                     <a:prstGeom prst="rect">
                       <a:avLst/>
@@ -22142,24 +23207,50 @@
     <w:p>
       <w:pPr>
         <w:pStyle w:val="Prrafodelista"/>
-        <w:numPr>
-          <w:ilvl w:val="0"/>
-          <w:numId w:val="3"/>
-        </w:numPr>
-        <w:spacing w:line="360" w:lineRule="auto"/>
-        <w:ind w:left="720"/>
-        <w:rPr>
-          <w:rFonts w:cstheme="minorHAnsi"/>
-          <w:lang w:val="es-ES_tradnl"/>
-        </w:rPr>
-      </w:pPr>
-      <w:r>
-        <w:rPr>
-          <w:rFonts w:cstheme="minorHAnsi"/>
-          <w:lang w:val="es-ES_tradnl"/>
-        </w:rPr>
-        <w:lastRenderedPageBreak/>
-        <w:t>@ -&gt; se utiliza en expresiones de filtro para referirse al nodo actual.</w:t>
+        <w:spacing w:line="360" w:lineRule="auto"/>
+        <w:rPr>
+          <w:rFonts w:cstheme="minorHAnsi"/>
+          <w:lang w:val="es-ES_tradnl"/>
+        </w:rPr>
+      </w:pPr>
+      <w:r>
+        <w:rPr>
+          <w:rFonts w:cstheme="minorHAnsi"/>
+          <w:lang w:val="es-ES_tradnl"/>
+        </w:rPr>
+        <w:t xml:space="preserve">El elemento de la posición </w:t>
+      </w:r>
+      <w:proofErr w:type="spellStart"/>
+      <w:r>
+        <w:rPr>
+          <w:rFonts w:cstheme="minorHAnsi"/>
+          <w:lang w:val="es-ES_tradnl"/>
+        </w:rPr>
+        <w:t>end</w:t>
+      </w:r>
+      <w:proofErr w:type="spellEnd"/>
+      <w:r>
+        <w:rPr>
+          <w:rFonts w:cstheme="minorHAnsi"/>
+          <w:lang w:val="es-ES_tradnl"/>
+        </w:rPr>
+        <w:t xml:space="preserve"> no lo recoge. Si además no ponemos el elemento </w:t>
+      </w:r>
+      <w:proofErr w:type="spellStart"/>
+      <w:r>
+        <w:rPr>
+          <w:rFonts w:cstheme="minorHAnsi"/>
+          <w:lang w:val="es-ES_tradnl"/>
+        </w:rPr>
+        <w:t>end</w:t>
+      </w:r>
+      <w:proofErr w:type="spellEnd"/>
+      <w:r>
+        <w:rPr>
+          <w:rFonts w:cstheme="minorHAnsi"/>
+          <w:lang w:val="es-ES_tradnl"/>
+        </w:rPr>
+        <w:t>, nos devuelve todos los datos hasta el final.</w:t>
       </w:r>
     </w:p>
     <w:p>
@@ -22176,10 +23267,10 @@
           <w:noProof/>
         </w:rPr>
         <w:drawing>
-          <wp:inline distT="0" distB="0" distL="0" distR="0" wp14:anchorId="3C145F34" wp14:editId="1B413F58">
-            <wp:extent cx="2000250" cy="210552"/>
+          <wp:inline distT="0" distB="0" distL="0" distR="0" wp14:anchorId="51EBB54A" wp14:editId="24529393">
+            <wp:extent cx="1333500" cy="218096"/>
             <wp:effectExtent l="0" t="0" r="0" b="0"/>
-            <wp:docPr id="103" name="Imagen 103"/>
+            <wp:docPr id="101" name="Imagen 101"/>
             <wp:cNvGraphicFramePr>
               <a:graphicFrameLocks xmlns:a="http://schemas.openxmlformats.org/drawingml/2006/main" noChangeAspect="1"/>
             </wp:cNvGraphicFramePr>
@@ -22199,6 +23290,79 @@
                   <pic:spPr>
                     <a:xfrm>
                       <a:off x="0" y="0"/>
+                      <a:ext cx="1461533" cy="239036"/>
+                    </a:xfrm>
+                    <a:prstGeom prst="rect">
+                      <a:avLst/>
+                    </a:prstGeom>
+                  </pic:spPr>
+                </pic:pic>
+              </a:graphicData>
+            </a:graphic>
+          </wp:inline>
+        </w:drawing>
+      </w:r>
+    </w:p>
+    <w:p>
+      <w:pPr>
+        <w:pStyle w:val="Prrafodelista"/>
+        <w:numPr>
+          <w:ilvl w:val="0"/>
+          <w:numId w:val="3"/>
+        </w:numPr>
+        <w:spacing w:line="360" w:lineRule="auto"/>
+        <w:ind w:left="720"/>
+        <w:rPr>
+          <w:rFonts w:cstheme="minorHAnsi"/>
+          <w:lang w:val="es-ES_tradnl"/>
+        </w:rPr>
+      </w:pPr>
+      <w:r>
+        <w:rPr>
+          <w:rFonts w:cstheme="minorHAnsi"/>
+          <w:lang w:val="es-ES_tradnl"/>
+        </w:rPr>
+        <w:t>@ -&gt; se utiliza en expresiones de filtro para referirse al nodo actual.</w:t>
+      </w:r>
+    </w:p>
+    <w:p>
+      <w:pPr>
+        <w:pStyle w:val="Prrafodelista"/>
+        <w:spacing w:line="360" w:lineRule="auto"/>
+        <w:rPr>
+          <w:rFonts w:cstheme="minorHAnsi"/>
+          <w:lang w:val="es-ES_tradnl"/>
+        </w:rPr>
+      </w:pPr>
+      <w:r>
+        <w:rPr>
+          <w:noProof/>
+        </w:rPr>
+        <w:lastRenderedPageBreak/>
+        <w:drawing>
+          <wp:inline distT="0" distB="0" distL="0" distR="0" wp14:anchorId="3C145F34" wp14:editId="1B413F58">
+            <wp:extent cx="2000250" cy="210552"/>
+            <wp:effectExtent l="0" t="0" r="0" b="0"/>
+            <wp:docPr id="103" name="Imagen 103"/>
+            <wp:cNvGraphicFramePr>
+              <a:graphicFrameLocks xmlns:a="http://schemas.openxmlformats.org/drawingml/2006/main" noChangeAspect="1"/>
+            </wp:cNvGraphicFramePr>
+            <a:graphic xmlns:a="http://schemas.openxmlformats.org/drawingml/2006/main">
+              <a:graphicData uri="http://schemas.openxmlformats.org/drawingml/2006/picture">
+                <pic:pic xmlns:pic="http://schemas.openxmlformats.org/drawingml/2006/picture">
+                  <pic:nvPicPr>
+                    <pic:cNvPr id="1" name=""/>
+                    <pic:cNvPicPr/>
+                  </pic:nvPicPr>
+                  <pic:blipFill>
+                    <a:blip r:embed="rId107"/>
+                    <a:stretch>
+                      <a:fillRect/>
+                    </a:stretch>
+                  </pic:blipFill>
+                  <pic:spPr>
+                    <a:xfrm>
+                      <a:off x="0" y="0"/>
                       <a:ext cx="2118132" cy="222961"/>
                     </a:xfrm>
                     <a:prstGeom prst="rect">
@@ -22263,7 +23427,7 @@
                     <pic:cNvPicPr/>
                   </pic:nvPicPr>
                   <pic:blipFill>
-                    <a:blip r:embed="rId107"/>
+                    <a:blip r:embed="rId108"/>
                     <a:stretch>
                       <a:fillRect/>
                     </a:stretch>

</xml_diff>

<commit_message>
Info añadida sobre CSS
</commit_message>
<xml_diff>
--- a/Fundamentos de Programación Orientada a Objetos.docx
+++ b/Fundamentos de Programación Orientada a Objetos.docx
@@ -23681,6 +23681,463 @@
           <w:lang w:val="es-ES_tradnl"/>
         </w:rPr>
         <w:t xml:space="preserve"> distingue entre el uso de mayúsculas y minúsculas.</w:t>
+      </w:r>
+    </w:p>
+    <w:p>
+      <w:pPr>
+        <w:pStyle w:val="Prrafodelista"/>
+        <w:spacing w:line="360" w:lineRule="auto"/>
+        <w:ind w:left="360"/>
+        <w:rPr>
+          <w:rFonts w:cstheme="minorHAnsi"/>
+          <w:lang w:val="es-ES_tradnl"/>
+        </w:rPr>
+      </w:pPr>
+    </w:p>
+    <w:p>
+      <w:pPr>
+        <w:pStyle w:val="Prrafodelista"/>
+        <w:numPr>
+          <w:ilvl w:val="0"/>
+          <w:numId w:val="5"/>
+        </w:numPr>
+        <w:spacing w:line="360" w:lineRule="auto"/>
+        <w:rPr>
+          <w:rFonts w:cstheme="minorHAnsi"/>
+          <w:lang w:val="es-ES_tradnl"/>
+        </w:rPr>
+      </w:pPr>
+      <w:r>
+        <w:rPr>
+          <w:rFonts w:cstheme="minorHAnsi"/>
+          <w:lang w:val="es-ES_tradnl"/>
+        </w:rPr>
+        <w:t>CSS (</w:t>
+      </w:r>
+      <w:proofErr w:type="spellStart"/>
+      <w:r>
+        <w:rPr>
+          <w:rFonts w:cstheme="minorHAnsi"/>
+          <w:lang w:val="es-ES_tradnl"/>
+        </w:rPr>
+        <w:t>Cascading</w:t>
+      </w:r>
+      <w:proofErr w:type="spellEnd"/>
+      <w:r>
+        <w:rPr>
+          <w:rFonts w:cstheme="minorHAnsi"/>
+          <w:lang w:val="es-ES_tradnl"/>
+        </w:rPr>
+        <w:t xml:space="preserve"> Style </w:t>
+      </w:r>
+      <w:proofErr w:type="spellStart"/>
+      <w:r>
+        <w:rPr>
+          <w:rFonts w:cstheme="minorHAnsi"/>
+          <w:lang w:val="es-ES_tradnl"/>
+        </w:rPr>
+        <w:t>Sheet</w:t>
+      </w:r>
+      <w:proofErr w:type="spellEnd"/>
+      <w:r>
+        <w:rPr>
+          <w:rFonts w:cstheme="minorHAnsi"/>
+          <w:lang w:val="es-ES_tradnl"/>
+        </w:rPr>
+        <w:t xml:space="preserve"> - Hojas de Estilo en Cascada)</w:t>
+      </w:r>
+    </w:p>
+    <w:p>
+      <w:pPr>
+        <w:pStyle w:val="Prrafodelista"/>
+        <w:spacing w:line="360" w:lineRule="auto"/>
+        <w:ind w:left="360"/>
+        <w:rPr>
+          <w:rFonts w:cstheme="minorHAnsi"/>
+          <w:lang w:val="es-ES_tradnl"/>
+        </w:rPr>
+      </w:pPr>
+      <w:r>
+        <w:rPr>
+          <w:rFonts w:cstheme="minorHAnsi"/>
+          <w:lang w:val="es-ES_tradnl"/>
+        </w:rPr>
+        <w:t xml:space="preserve">Lenguaje de hojas de estilo creado para controlar el aspecto y la presentación de los documentos </w:t>
+      </w:r>
+      <w:r>
+        <w:rPr>
+          <w:rFonts w:cstheme="minorHAnsi"/>
+          <w:lang w:val="es-ES_tradnl"/>
+        </w:rPr>
+        <w:t>escritos con un lenguaje de marcado (HTML)</w:t>
+      </w:r>
+      <w:r>
+        <w:rPr>
+          <w:rFonts w:cstheme="minorHAnsi"/>
+          <w:lang w:val="es-ES_tradnl"/>
+        </w:rPr>
+        <w:t>.</w:t>
+      </w:r>
+    </w:p>
+    <w:p>
+      <w:pPr>
+        <w:pStyle w:val="Prrafodelista"/>
+        <w:spacing w:line="360" w:lineRule="auto"/>
+        <w:ind w:left="360"/>
+        <w:rPr>
+          <w:rFonts w:cstheme="minorHAnsi"/>
+          <w:lang w:val="es-ES_tradnl"/>
+        </w:rPr>
+      </w:pPr>
+      <w:r>
+        <w:rPr>
+          <w:rFonts w:cstheme="minorHAnsi"/>
+          <w:lang w:val="es-ES_tradnl"/>
+        </w:rPr>
+        <w:t xml:space="preserve">Es la mejor forma de separar los contenidos de su </w:t>
+      </w:r>
+      <w:r>
+        <w:rPr>
+          <w:rFonts w:cstheme="minorHAnsi"/>
+          <w:lang w:val="es-ES_tradnl"/>
+        </w:rPr>
+        <w:t>representación visual</w:t>
+      </w:r>
+      <w:r>
+        <w:rPr>
+          <w:rFonts w:cstheme="minorHAnsi"/>
+          <w:lang w:val="es-ES_tradnl"/>
+        </w:rPr>
+        <w:t>.</w:t>
+      </w:r>
+    </w:p>
+    <w:p>
+      <w:pPr>
+        <w:pStyle w:val="Prrafodelista"/>
+        <w:spacing w:line="360" w:lineRule="auto"/>
+        <w:ind w:left="360"/>
+        <w:rPr>
+          <w:rFonts w:cstheme="minorHAnsi"/>
+          <w:lang w:val="es-ES_tradnl"/>
+        </w:rPr>
+      </w:pPr>
+      <w:r>
+        <w:rPr>
+          <w:rFonts w:cstheme="minorHAnsi"/>
+          <w:lang w:val="es-ES_tradnl"/>
+        </w:rPr>
+        <w:t>Hay tres formas distintas de añadir el estilo a nuestras páginas HTML:</w:t>
+      </w:r>
+    </w:p>
+    <w:p>
+      <w:pPr>
+        <w:pStyle w:val="Prrafodelista"/>
+        <w:numPr>
+          <w:ilvl w:val="0"/>
+          <w:numId w:val="3"/>
+        </w:numPr>
+        <w:spacing w:line="360" w:lineRule="auto"/>
+        <w:ind w:left="720"/>
+        <w:rPr>
+          <w:rFonts w:cstheme="minorHAnsi"/>
+          <w:lang w:val="es-ES_tradnl"/>
+        </w:rPr>
+      </w:pPr>
+      <w:r>
+        <w:rPr>
+          <w:rFonts w:cstheme="minorHAnsi"/>
+          <w:lang w:val="es-ES_tradnl"/>
+        </w:rPr>
+        <w:t>CSS Externo -&gt; Etiqueta &lt;</w:t>
+      </w:r>
+      <w:proofErr w:type="gramStart"/>
+      <w:r>
+        <w:rPr>
+          <w:rFonts w:cstheme="minorHAnsi"/>
+          <w:lang w:val="es-ES_tradnl"/>
+        </w:rPr>
+        <w:t>link</w:t>
+      </w:r>
+      <w:proofErr w:type="gramEnd"/>
+      <w:r>
+        <w:rPr>
+          <w:rFonts w:cstheme="minorHAnsi"/>
+          <w:lang w:val="es-ES_tradnl"/>
+        </w:rPr>
+        <w:t>&gt;</w:t>
+      </w:r>
+    </w:p>
+    <w:p>
+      <w:pPr>
+        <w:pStyle w:val="Prrafodelista"/>
+        <w:spacing w:line="360" w:lineRule="auto"/>
+        <w:rPr>
+          <w:rFonts w:cstheme="minorHAnsi"/>
+          <w:lang w:val="es-ES_tradnl"/>
+        </w:rPr>
+      </w:pPr>
+      <w:r>
+        <w:rPr>
+          <w:rFonts w:cstheme="minorHAnsi"/>
+          <w:lang w:val="es-ES_tradnl"/>
+        </w:rPr>
+        <w:t>El código se escribe en un archivo .</w:t>
+      </w:r>
+      <w:proofErr w:type="spellStart"/>
+      <w:r>
+        <w:rPr>
+          <w:rFonts w:cstheme="minorHAnsi"/>
+          <w:lang w:val="es-ES_tradnl"/>
+        </w:rPr>
+        <w:t>css</w:t>
+      </w:r>
+      <w:proofErr w:type="spellEnd"/>
+      <w:r>
+        <w:rPr>
+          <w:rFonts w:cstheme="minorHAnsi"/>
+          <w:lang w:val="es-ES_tradnl"/>
+        </w:rPr>
+        <w:t xml:space="preserve"> </w:t>
+      </w:r>
+      <w:proofErr w:type="spellStart"/>
+      <w:r>
+        <w:rPr>
+          <w:rFonts w:cstheme="minorHAnsi"/>
+          <w:lang w:val="es-ES_tradnl"/>
+        </w:rPr>
+        <w:t>a parte</w:t>
+      </w:r>
+      <w:proofErr w:type="spellEnd"/>
+      <w:r>
+        <w:rPr>
+          <w:rFonts w:cstheme="minorHAnsi"/>
+          <w:lang w:val="es-ES_tradnl"/>
+        </w:rPr>
+        <w:t>. Es el método más habitual.</w:t>
+      </w:r>
+    </w:p>
+    <w:p>
+      <w:pPr>
+        <w:pStyle w:val="Prrafodelista"/>
+        <w:numPr>
+          <w:ilvl w:val="0"/>
+          <w:numId w:val="3"/>
+        </w:numPr>
+        <w:spacing w:line="360" w:lineRule="auto"/>
+        <w:ind w:left="720"/>
+        <w:rPr>
+          <w:rFonts w:cstheme="minorHAnsi"/>
+          <w:lang w:val="es-ES_tradnl"/>
+        </w:rPr>
+      </w:pPr>
+      <w:r>
+        <w:rPr>
+          <w:rFonts w:cstheme="minorHAnsi"/>
+          <w:lang w:val="es-ES_tradnl"/>
+        </w:rPr>
+        <w:t>CSS Interno -&gt; Etiqueta &lt;</w:t>
+      </w:r>
+      <w:proofErr w:type="spellStart"/>
+      <w:r>
+        <w:rPr>
+          <w:rFonts w:cstheme="minorHAnsi"/>
+          <w:lang w:val="es-ES_tradnl"/>
+        </w:rPr>
+        <w:t>style</w:t>
+      </w:r>
+      <w:proofErr w:type="spellEnd"/>
+      <w:r>
+        <w:rPr>
+          <w:rFonts w:cstheme="minorHAnsi"/>
+          <w:lang w:val="es-ES_tradnl"/>
+        </w:rPr>
+        <w:t>&gt;</w:t>
+      </w:r>
+    </w:p>
+    <w:p>
+      <w:pPr>
+        <w:pStyle w:val="Prrafodelista"/>
+        <w:spacing w:line="360" w:lineRule="auto"/>
+        <w:rPr>
+          <w:rFonts w:cstheme="minorHAnsi"/>
+          <w:lang w:val="es-ES_tradnl"/>
+        </w:rPr>
+      </w:pPr>
+      <w:r>
+        <w:rPr>
+          <w:rFonts w:cstheme="minorHAnsi"/>
+          <w:lang w:val="es-ES_tradnl"/>
+        </w:rPr>
+        <w:t>El código se escribe dentro de la etiqueta &lt;</w:t>
+      </w:r>
+      <w:proofErr w:type="spellStart"/>
+      <w:r>
+        <w:rPr>
+          <w:rFonts w:cstheme="minorHAnsi"/>
+          <w:lang w:val="es-ES_tradnl"/>
+        </w:rPr>
+        <w:t>style</w:t>
+      </w:r>
+      <w:proofErr w:type="spellEnd"/>
+      <w:r>
+        <w:rPr>
+          <w:rFonts w:cstheme="minorHAnsi"/>
+          <w:lang w:val="es-ES_tradnl"/>
+        </w:rPr>
+        <w:t>&gt; en el propio documento .</w:t>
+      </w:r>
+      <w:proofErr w:type="spellStart"/>
+      <w:r>
+        <w:rPr>
+          <w:rFonts w:cstheme="minorHAnsi"/>
+          <w:lang w:val="es-ES_tradnl"/>
+        </w:rPr>
+        <w:t>html</w:t>
+      </w:r>
+      <w:proofErr w:type="spellEnd"/>
+      <w:r>
+        <w:rPr>
+          <w:rFonts w:cstheme="minorHAnsi"/>
+          <w:lang w:val="es-ES_tradnl"/>
+        </w:rPr>
+        <w:t>.</w:t>
+      </w:r>
+    </w:p>
+    <w:p>
+      <w:pPr>
+        <w:pStyle w:val="Prrafodelista"/>
+        <w:numPr>
+          <w:ilvl w:val="0"/>
+          <w:numId w:val="3"/>
+        </w:numPr>
+        <w:spacing w:line="360" w:lineRule="auto"/>
+        <w:ind w:left="720"/>
+        <w:rPr>
+          <w:rFonts w:cstheme="minorHAnsi"/>
+          <w:lang w:val="es-ES_tradnl"/>
+        </w:rPr>
+      </w:pPr>
+      <w:r>
+        <w:rPr>
+          <w:rFonts w:cstheme="minorHAnsi"/>
+          <w:lang w:val="es-ES_tradnl"/>
+        </w:rPr>
+        <w:t xml:space="preserve">Estilos en línea -&gt; Atributo </w:t>
+      </w:r>
+      <w:proofErr w:type="spellStart"/>
+      <w:r>
+        <w:rPr>
+          <w:rFonts w:cstheme="minorHAnsi"/>
+          <w:lang w:val="es-ES_tradnl"/>
+        </w:rPr>
+        <w:t>style</w:t>
+      </w:r>
+      <w:proofErr w:type="spellEnd"/>
+      <w:r>
+        <w:rPr>
+          <w:rFonts w:cstheme="minorHAnsi"/>
+          <w:lang w:val="es-ES_tradnl"/>
+        </w:rPr>
+        <w:t>=” “</w:t>
+      </w:r>
+    </w:p>
+    <w:p>
+      <w:pPr>
+        <w:pStyle w:val="Prrafodelista"/>
+        <w:spacing w:line="360" w:lineRule="auto"/>
+        <w:rPr>
+          <w:rFonts w:cstheme="minorHAnsi"/>
+          <w:lang w:val="es-ES_tradnl"/>
+        </w:rPr>
+      </w:pPr>
+      <w:r>
+        <w:rPr>
+          <w:rFonts w:cstheme="minorHAnsi"/>
+          <w:lang w:val="es-ES_tradnl"/>
+        </w:rPr>
+        <w:t>El código se escribe dentro de las etiquetas de HTML.</w:t>
+      </w:r>
+    </w:p>
+    <w:p>
+      <w:pPr>
+        <w:pStyle w:val="Prrafodelista"/>
+        <w:spacing w:line="360" w:lineRule="auto"/>
+        <w:ind w:left="360"/>
+        <w:rPr>
+          <w:rFonts w:cstheme="minorHAnsi"/>
+          <w:lang w:val="es-ES_tradnl"/>
+        </w:rPr>
+      </w:pPr>
+      <w:r>
+        <w:rPr>
+          <w:rFonts w:cstheme="minorHAnsi"/>
+          <w:lang w:val="es-ES_tradnl"/>
+        </w:rPr>
+        <w:t>Las reglas se definen de la siguiente manera:</w:t>
+      </w:r>
+    </w:p>
+    <w:p>
+      <w:pPr>
+        <w:pStyle w:val="Prrafodelista"/>
+        <w:spacing w:line="360" w:lineRule="auto"/>
+        <w:ind w:left="360"/>
+        <w:rPr>
+          <w:rFonts w:cstheme="minorHAnsi"/>
+          <w:lang w:val="es-ES_tradnl"/>
+        </w:rPr>
+      </w:pPr>
+      <w:r>
+        <w:rPr>
+          <w:noProof/>
+        </w:rPr>
+        <w:drawing>
+          <wp:inline distT="0" distB="0" distL="0" distR="0" wp14:anchorId="71521091" wp14:editId="30D108FA">
+            <wp:extent cx="2139950" cy="1208377"/>
+            <wp:effectExtent l="0" t="0" r="0" b="0"/>
+            <wp:docPr id="105" name="Imagen 105" descr="Partes de una declaracion de css"/>
+            <wp:cNvGraphicFramePr>
+              <a:graphicFrameLocks xmlns:a="http://schemas.openxmlformats.org/drawingml/2006/main" noChangeAspect="1"/>
+            </wp:cNvGraphicFramePr>
+            <a:graphic xmlns:a="http://schemas.openxmlformats.org/drawingml/2006/main">
+              <a:graphicData uri="http://schemas.openxmlformats.org/drawingml/2006/picture">
+                <pic:pic xmlns:pic="http://schemas.openxmlformats.org/drawingml/2006/picture">
+                  <pic:nvPicPr>
+                    <pic:cNvPr id="0" name="Picture 1" descr="Partes de una declaracion de css"/>
+                    <pic:cNvPicPr>
+                      <a:picLocks noChangeAspect="1" noChangeArrowheads="1"/>
+                    </pic:cNvPicPr>
+                  </pic:nvPicPr>
+                  <pic:blipFill>
+                    <a:blip r:embed="rId110" cstate="print">
+                      <a:extLst>
+                        <a:ext uri="{28A0092B-C50C-407E-A947-70E740481C1C}">
+                          <a14:useLocalDpi xmlns:a14="http://schemas.microsoft.com/office/drawing/2010/main" val="0"/>
+                        </a:ext>
+                      </a:extLst>
+                    </a:blip>
+                    <a:srcRect/>
+                    <a:stretch>
+                      <a:fillRect/>
+                    </a:stretch>
+                  </pic:blipFill>
+                  <pic:spPr bwMode="auto">
+                    <a:xfrm>
+                      <a:off x="0" y="0"/>
+                      <a:ext cx="2231231" cy="1259921"/>
+                    </a:xfrm>
+                    <a:prstGeom prst="rect">
+                      <a:avLst/>
+                    </a:prstGeom>
+                    <a:noFill/>
+                    <a:ln>
+                      <a:noFill/>
+                    </a:ln>
+                  </pic:spPr>
+                </pic:pic>
+              </a:graphicData>
+            </a:graphic>
+          </wp:inline>
+        </w:drawing>
       </w:r>
     </w:p>
     <w:p>

</xml_diff>

<commit_message>
Info añadida sobre AOP
</commit_message>
<xml_diff>
--- a/Fundamentos de Programación Orientada a Objetos.docx
+++ b/Fundamentos de Programación Orientada a Objetos.docx
@@ -20773,6 +20773,63 @@
           <w:lang w:val="es-ES_tradnl"/>
         </w:rPr>
       </w:pPr>
+    </w:p>
+    <w:p>
+      <w:pPr>
+        <w:pStyle w:val="Prrafodelista"/>
+        <w:numPr>
+          <w:ilvl w:val="0"/>
+          <w:numId w:val="5"/>
+        </w:numPr>
+        <w:spacing w:line="360" w:lineRule="auto"/>
+        <w:rPr>
+          <w:rFonts w:cstheme="minorHAnsi"/>
+          <w:lang w:val="es-ES_tradnl"/>
+        </w:rPr>
+      </w:pPr>
+      <w:r>
+        <w:rPr>
+          <w:rFonts w:cstheme="minorHAnsi"/>
+          <w:lang w:val="es-ES_tradnl"/>
+        </w:rPr>
+        <w:t>Programación Orientada a Aspectos (AOP)</w:t>
+      </w:r>
+    </w:p>
+    <w:p>
+      <w:pPr>
+        <w:pStyle w:val="Prrafodelista"/>
+        <w:spacing w:line="360" w:lineRule="auto"/>
+        <w:ind w:left="360"/>
+        <w:rPr>
+          <w:rFonts w:cstheme="minorHAnsi"/>
+          <w:lang w:val="es-ES_tradnl"/>
+        </w:rPr>
+      </w:pPr>
+      <w:r>
+        <w:rPr>
+          <w:rFonts w:cstheme="minorHAnsi"/>
+          <w:lang w:val="es-ES_tradnl"/>
+        </w:rPr>
+        <w:t>Técnica de programación que permite extraer código transversal y aplicarlo en aquellos puntos de la aplicación donde sea necesario sin estar mezclado con el código al que se aplica.</w:t>
+      </w:r>
+    </w:p>
+    <w:p>
+      <w:pPr>
+        <w:pStyle w:val="Prrafodelista"/>
+        <w:spacing w:line="360" w:lineRule="auto"/>
+        <w:ind w:left="360"/>
+        <w:rPr>
+          <w:rFonts w:cstheme="minorHAnsi"/>
+          <w:lang w:val="es-ES_tradnl"/>
+        </w:rPr>
+      </w:pPr>
+      <w:r>
+        <w:rPr>
+          <w:rFonts w:cstheme="minorHAnsi"/>
+          <w:lang w:val="es-ES_tradnl"/>
+        </w:rPr>
+        <w:t>Posibilita la separación de las responsabilidades.</w:t>
+      </w:r>
     </w:p>
     <w:sectPr>
       <w:headerReference w:type="default" r:id="rId116"/>

</xml_diff>

<commit_message>
Info añadida sobre servicio REST
</commit_message>
<xml_diff>
--- a/Fundamentos de Programación Orientada a Objetos.docx
+++ b/Fundamentos de Programación Orientada a Objetos.docx
@@ -20479,6 +20479,155 @@
           <w:rFonts w:cstheme="minorHAnsi"/>
           <w:lang w:val="es-ES_tradnl"/>
         </w:rPr>
+        <w:t>Servicio REST</w:t>
+      </w:r>
+      <w:r>
+        <w:rPr>
+          <w:rFonts w:cstheme="minorHAnsi"/>
+          <w:lang w:val="es-ES_tradnl"/>
+        </w:rPr>
+        <w:t xml:space="preserve"> </w:t>
+      </w:r>
+      <w:r>
+        <w:rPr>
+          <w:rFonts w:cstheme="minorHAnsi"/>
+          <w:lang w:val="es-ES_tradnl"/>
+        </w:rPr>
+        <w:t>(Representational State Transfer)</w:t>
+      </w:r>
+    </w:p>
+    <w:p>
+      <w:pPr>
+        <w:pStyle w:val="Prrafodelista"/>
+        <w:spacing w:line="360" w:lineRule="auto"/>
+        <w:ind w:left="360"/>
+        <w:rPr>
+          <w:rFonts w:cstheme="minorHAnsi"/>
+          <w:lang w:val="es-ES_tradnl"/>
+        </w:rPr>
+      </w:pPr>
+      <w:r>
+        <w:rPr>
+          <w:rFonts w:cstheme="minorHAnsi"/>
+          <w:lang w:val="es-ES_tradnl"/>
+        </w:rPr>
+        <w:t>Conjunto de restricciones por las que se puede diseñar una comunicación entre cliente y servidor utilizando el protocolo HTTP.</w:t>
+      </w:r>
+    </w:p>
+    <w:p>
+      <w:pPr>
+        <w:pStyle w:val="Prrafodelista"/>
+        <w:spacing w:line="360" w:lineRule="auto"/>
+        <w:ind w:left="360"/>
+        <w:rPr>
+          <w:rFonts w:cstheme="minorHAnsi"/>
+          <w:lang w:val="es-ES_tradnl"/>
+        </w:rPr>
+      </w:pPr>
+      <w:r>
+        <w:rPr>
+          <w:rFonts w:cstheme="minorHAnsi"/>
+          <w:lang w:val="es-ES_tradnl"/>
+        </w:rPr>
+        <w:t>Nos sirve para obtener y generar datos y operaciones que nos son devueltos en formato JSON o XML.</w:t>
+      </w:r>
+    </w:p>
+    <w:p>
+      <w:pPr>
+        <w:pStyle w:val="Prrafodelista"/>
+        <w:spacing w:line="360" w:lineRule="auto"/>
+        <w:ind w:left="360"/>
+        <w:rPr>
+          <w:rFonts w:cstheme="minorHAnsi"/>
+          <w:lang w:val="es-ES_tradnl"/>
+        </w:rPr>
+      </w:pPr>
+    </w:p>
+    <w:p>
+      <w:pPr>
+        <w:pStyle w:val="Prrafodelista"/>
+        <w:numPr>
+          <w:ilvl w:val="0"/>
+          <w:numId w:val="5"/>
+        </w:numPr>
+        <w:spacing w:line="360" w:lineRule="auto"/>
+        <w:rPr>
+          <w:rFonts w:cstheme="minorHAnsi"/>
+          <w:lang w:val="es-ES_tradnl"/>
+        </w:rPr>
+      </w:pPr>
+      <w:r>
+        <w:rPr>
+          <w:rFonts w:cstheme="minorHAnsi"/>
+          <w:lang w:val="es-ES_tradnl"/>
+        </w:rPr>
+        <w:t>Niveles de</w:t>
+      </w:r>
+      <w:r>
+        <w:rPr>
+          <w:rFonts w:cstheme="minorHAnsi"/>
+          <w:lang w:val="es-ES_tradnl"/>
+        </w:rPr>
+        <w:t xml:space="preserve"> REST</w:t>
+      </w:r>
+    </w:p>
+    <w:p>
+      <w:pPr>
+        <w:pStyle w:val="Prrafodelista"/>
+        <w:numPr>
+          <w:ilvl w:val="0"/>
+          <w:numId w:val="5"/>
+        </w:numPr>
+        <w:spacing w:line="360" w:lineRule="auto"/>
+        <w:rPr>
+          <w:rFonts w:cstheme="minorHAnsi"/>
+          <w:lang w:val="es-ES_tradnl"/>
+        </w:rPr>
+      </w:pPr>
+      <w:r>
+        <w:rPr>
+          <w:rFonts w:cstheme="minorHAnsi"/>
+          <w:lang w:val="es-ES_tradnl"/>
+        </w:rPr>
+        <w:t xml:space="preserve">Métodos </w:t>
+      </w:r>
+      <w:r>
+        <w:rPr>
+          <w:rFonts w:cstheme="minorHAnsi"/>
+          <w:lang w:val="es-ES_tradnl"/>
+        </w:rPr>
+        <w:t>REST</w:t>
+      </w:r>
+    </w:p>
+    <w:p>
+      <w:pPr>
+        <w:pStyle w:val="Prrafodelista"/>
+        <w:spacing w:line="360" w:lineRule="auto"/>
+        <w:ind w:left="360"/>
+        <w:rPr>
+          <w:rFonts w:cstheme="minorHAnsi"/>
+          <w:lang w:val="es-ES_tradnl"/>
+        </w:rPr>
+      </w:pPr>
+    </w:p>
+    <w:p>
+      <w:pPr>
+        <w:pStyle w:val="Prrafodelista"/>
+        <w:numPr>
+          <w:ilvl w:val="0"/>
+          <w:numId w:val="5"/>
+        </w:numPr>
+        <w:spacing w:line="360" w:lineRule="auto"/>
+        <w:rPr>
+          <w:rFonts w:cstheme="minorHAnsi"/>
+          <w:lang w:val="es-ES_tradnl"/>
+        </w:rPr>
+      </w:pPr>
+      <w:r>
+        <w:rPr>
+          <w:rFonts w:cstheme="minorHAnsi"/>
+          <w:lang w:val="es-ES_tradnl"/>
+        </w:rPr>
         <w:t>CSS (Cascading Style Sheet - Hojas de Estilo en Cascada)</w:t>
       </w:r>
     </w:p>
@@ -20600,7 +20749,14 @@
           <w:rFonts w:cstheme="minorHAnsi"/>
           <w:lang w:val="es-ES_tradnl"/>
         </w:rPr>
-        <w:t>El código se escribe en un archivo .css a parte. Es el método más habitual.</w:t>
+        <w:t>El código se escribe en un archivo .css a</w:t>
+      </w:r>
+      <w:r>
+        <w:rPr>
+          <w:rFonts w:cstheme="minorHAnsi"/>
+          <w:lang w:val="es-ES_tradnl"/>
+        </w:rPr>
+        <w:t xml:space="preserve"> parte. Es el método más habitual.</w:t>
       </w:r>
     </w:p>
     <w:p>

</xml_diff>

<commit_message>
Info añadida sobre niveles de REST
</commit_message>
<xml_diff>
--- a/Fundamentos de Programación Orientada a Objetos.docx
+++ b/Fundamentos de Programación Orientada a Objetos.docx
@@ -3577,6 +3577,7 @@
           <w:rFonts w:cstheme="minorHAnsi"/>
           <w:lang w:val="es-ES_tradnl"/>
         </w:rPr>
+        <w:lastRenderedPageBreak/>
         <w:t>Para indicar si un parámetro es o no opcional nos vamos a valer de la palabra reservada default</w:t>
       </w:r>
       <w:r>
@@ -4033,6 +4034,7 @@
           <w:rFonts w:cstheme="minorHAnsi"/>
           <w:lang w:val="es-ES_tradnl"/>
         </w:rPr>
+        <w:lastRenderedPageBreak/>
         <w:t>@AllArgsConstructor</w:t>
       </w:r>
     </w:p>
@@ -4586,6 +4588,7 @@
           <w:rFonts w:cstheme="minorHAnsi"/>
           <w:lang w:val="es-ES_tradnl"/>
         </w:rPr>
+        <w:lastRenderedPageBreak/>
         <w:t>Warn</w:t>
       </w:r>
     </w:p>
@@ -5147,6 +5150,7 @@
           <w:rFonts w:cstheme="minorHAnsi"/>
           <w:lang w:val="es-ES_tradnl"/>
         </w:rPr>
+        <w:lastRenderedPageBreak/>
         <w:t xml:space="preserve">Para ello, le damos un </w:t>
       </w:r>
       <w:r>
@@ -5611,6 +5615,7 @@
         <w:rPr>
           <w:noProof/>
         </w:rPr>
+        <w:lastRenderedPageBreak/>
         <w:drawing>
           <wp:inline distT="0" distB="0" distL="0" distR="0" wp14:anchorId="6659E17A" wp14:editId="49275840">
             <wp:extent cx="4470400" cy="1799410"/>
@@ -6154,6 +6159,7 @@
           <w:rFonts w:cstheme="minorHAnsi"/>
           <w:lang w:val="es-ES_tradnl"/>
         </w:rPr>
+        <w:lastRenderedPageBreak/>
         <w:t>Ha sido diseñada para ser una implementación de SLF4J.</w:t>
       </w:r>
     </w:p>
@@ -6562,6 +6568,7 @@
           <w:rFonts w:cstheme="minorHAnsi"/>
           <w:lang w:val="es-ES_tradnl"/>
         </w:rPr>
+        <w:lastRenderedPageBreak/>
         <w:t xml:space="preserve">Además, tenemos </w:t>
       </w:r>
       <w:r>
@@ -6881,6 +6888,7 @@
         <w:rPr>
           <w:noProof/>
         </w:rPr>
+        <w:lastRenderedPageBreak/>
         <w:drawing>
           <wp:inline distT="0" distB="0" distL="0" distR="0" wp14:anchorId="153DB9E9" wp14:editId="56460B01">
             <wp:extent cx="4838700" cy="3266577"/>
@@ -20471,27 +20479,27 @@
         <w:spacing w:line="360" w:lineRule="auto"/>
         <w:rPr>
           <w:rFonts w:cstheme="minorHAnsi"/>
-          <w:lang w:val="es-ES_tradnl"/>
-        </w:rPr>
-      </w:pPr>
-      <w:r>
-        <w:rPr>
-          <w:rFonts w:cstheme="minorHAnsi"/>
-          <w:lang w:val="es-ES_tradnl"/>
+          <w:lang w:val="en-US"/>
+        </w:rPr>
+      </w:pPr>
+      <w:r>
+        <w:rPr>
+          <w:rFonts w:cstheme="minorHAnsi"/>
+          <w:lang w:val="en-US"/>
         </w:rPr>
         <w:t>Servicio REST</w:t>
       </w:r>
       <w:r>
         <w:rPr>
           <w:rFonts w:cstheme="minorHAnsi"/>
-          <w:lang w:val="es-ES_tradnl"/>
+          <w:lang w:val="en-US"/>
         </w:rPr>
         <w:t xml:space="preserve"> </w:t>
       </w:r>
       <w:r>
         <w:rPr>
           <w:rFonts w:cstheme="minorHAnsi"/>
-          <w:lang w:val="es-ES_tradnl"/>
+          <w:lang w:val="en-US"/>
         </w:rPr>
         <w:t>(Representational State Transfer)</w:t>
       </w:r>
@@ -20561,15 +20569,237 @@
           <w:rFonts w:cstheme="minorHAnsi"/>
           <w:lang w:val="es-ES_tradnl"/>
         </w:rPr>
-        <w:t>Niveles de</w:t>
-      </w:r>
-      <w:r>
-        <w:rPr>
-          <w:rFonts w:cstheme="minorHAnsi"/>
-          <w:lang w:val="es-ES_tradnl"/>
-        </w:rPr>
-        <w:t xml:space="preserve"> REST</w:t>
-      </w:r>
+        <w:t>Niveles de REST</w:t>
+      </w:r>
+    </w:p>
+    <w:p>
+      <w:pPr>
+        <w:pStyle w:val="Prrafodelista"/>
+        <w:spacing w:line="360" w:lineRule="auto"/>
+        <w:ind w:left="360"/>
+        <w:rPr>
+          <w:rFonts w:cstheme="minorHAnsi"/>
+          <w:lang w:val="es-ES_tradnl"/>
+        </w:rPr>
+      </w:pPr>
+      <w:r>
+        <w:rPr>
+          <w:noProof/>
+        </w:rPr>
+        <w:drawing>
+          <wp:inline distT="0" distB="0" distL="0" distR="0" wp14:anchorId="50673C4D" wp14:editId="1EDC937D">
+            <wp:extent cx="5400040" cy="3037840"/>
+            <wp:effectExtent l="0" t="0" r="0" b="0"/>
+            <wp:docPr id="112" name="Imagen 112" descr="Freddy Rondón – Medium"/>
+            <wp:cNvGraphicFramePr>
+              <a:graphicFrameLocks xmlns:a="http://schemas.openxmlformats.org/drawingml/2006/main" noChangeAspect="1"/>
+            </wp:cNvGraphicFramePr>
+            <a:graphic xmlns:a="http://schemas.openxmlformats.org/drawingml/2006/main">
+              <a:graphicData uri="http://schemas.openxmlformats.org/drawingml/2006/picture">
+                <pic:pic xmlns:pic="http://schemas.openxmlformats.org/drawingml/2006/picture">
+                  <pic:nvPicPr>
+                    <pic:cNvPr id="0" name="Picture 3" descr="Freddy Rondón – Medium"/>
+                    <pic:cNvPicPr>
+                      <a:picLocks noChangeAspect="1" noChangeArrowheads="1"/>
+                    </pic:cNvPicPr>
+                  </pic:nvPicPr>
+                  <pic:blipFill>
+                    <a:blip r:embed="rId115">
+                      <a:extLst>
+                        <a:ext uri="{28A0092B-C50C-407E-A947-70E740481C1C}">
+                          <a14:useLocalDpi xmlns:a14="http://schemas.microsoft.com/office/drawing/2010/main" val="0"/>
+                        </a:ext>
+                      </a:extLst>
+                    </a:blip>
+                    <a:srcRect/>
+                    <a:stretch>
+                      <a:fillRect/>
+                    </a:stretch>
+                  </pic:blipFill>
+                  <pic:spPr bwMode="auto">
+                    <a:xfrm>
+                      <a:off x="0" y="0"/>
+                      <a:ext cx="5400040" cy="3037840"/>
+                    </a:xfrm>
+                    <a:prstGeom prst="rect">
+                      <a:avLst/>
+                    </a:prstGeom>
+                    <a:noFill/>
+                    <a:ln>
+                      <a:noFill/>
+                    </a:ln>
+                  </pic:spPr>
+                </pic:pic>
+              </a:graphicData>
+            </a:graphic>
+          </wp:inline>
+        </w:drawing>
+      </w:r>
+    </w:p>
+    <w:p>
+      <w:pPr>
+        <w:pStyle w:val="Prrafodelista"/>
+        <w:numPr>
+          <w:ilvl w:val="0"/>
+          <w:numId w:val="3"/>
+        </w:numPr>
+        <w:spacing w:line="360" w:lineRule="auto"/>
+        <w:ind w:left="720"/>
+        <w:rPr>
+          <w:rFonts w:cstheme="minorHAnsi"/>
+        </w:rPr>
+      </w:pPr>
+      <w:r>
+        <w:rPr>
+          <w:rFonts w:cstheme="minorHAnsi"/>
+        </w:rPr>
+        <w:t>Nivel 0</w:t>
+      </w:r>
+      <w:r>
+        <w:rPr>
+          <w:rFonts w:cstheme="minorHAnsi"/>
+        </w:rPr>
+        <w:t xml:space="preserve"> (Swamp of POX): Uso de</w:t>
+      </w:r>
+      <w:r>
+        <w:rPr>
+          <w:rFonts w:cstheme="minorHAnsi"/>
+        </w:rPr>
+        <w:t xml:space="preserve"> HTTP para realizar interacciones remotas. Se intercambian mensajes XML entre cliente y servidor.</w:t>
+      </w:r>
+    </w:p>
+    <w:p>
+      <w:pPr>
+        <w:pStyle w:val="Prrafodelista"/>
+        <w:numPr>
+          <w:ilvl w:val="0"/>
+          <w:numId w:val="3"/>
+        </w:numPr>
+        <w:spacing w:line="360" w:lineRule="auto"/>
+        <w:ind w:left="720"/>
+        <w:rPr>
+          <w:rFonts w:cstheme="minorHAnsi"/>
+          <w:lang w:val="es-ES_tradnl"/>
+        </w:rPr>
+      </w:pPr>
+      <w:r>
+        <w:rPr>
+          <w:rFonts w:cstheme="minorHAnsi"/>
+          <w:lang w:val="es-ES_tradnl"/>
+        </w:rPr>
+        <w:t xml:space="preserve">Nivel </w:t>
+      </w:r>
+      <w:r>
+        <w:rPr>
+          <w:rFonts w:cstheme="minorHAnsi"/>
+          <w:lang w:val="es-ES_tradnl"/>
+        </w:rPr>
+        <w:t>1</w:t>
+      </w:r>
+      <w:r>
+        <w:rPr>
+          <w:rFonts w:cstheme="minorHAnsi"/>
+          <w:lang w:val="es-ES_tradnl"/>
+        </w:rPr>
+        <w:t xml:space="preserve"> (Recursos): Son los datos centrales sobre los que actúa la aplicación.</w:t>
+      </w:r>
+    </w:p>
+    <w:p>
+      <w:pPr>
+        <w:pStyle w:val="Prrafodelista"/>
+        <w:numPr>
+          <w:ilvl w:val="0"/>
+          <w:numId w:val="3"/>
+        </w:numPr>
+        <w:spacing w:line="360" w:lineRule="auto"/>
+        <w:ind w:left="720"/>
+        <w:rPr>
+          <w:rFonts w:cstheme="minorHAnsi"/>
+          <w:lang w:val="es-ES_tradnl"/>
+        </w:rPr>
+      </w:pPr>
+      <w:r>
+        <w:rPr>
+          <w:rFonts w:cstheme="minorHAnsi"/>
+          <w:lang w:val="es-ES_tradnl"/>
+        </w:rPr>
+        <w:t xml:space="preserve">Nivel </w:t>
+      </w:r>
+      <w:r>
+        <w:rPr>
+          <w:rFonts w:cstheme="minorHAnsi"/>
+          <w:lang w:val="es-ES_tradnl"/>
+        </w:rPr>
+        <w:t>2</w:t>
+      </w:r>
+      <w:r>
+        <w:rPr>
+          <w:rFonts w:cstheme="minorHAnsi"/>
+          <w:lang w:val="es-ES_tradnl"/>
+        </w:rPr>
+        <w:t xml:space="preserve"> (Verbos HTTP):</w:t>
+      </w:r>
+      <w:r>
+        <w:rPr>
+          <w:rFonts w:cstheme="minorHAnsi"/>
+          <w:lang w:val="es-ES_tradnl"/>
+        </w:rPr>
+        <w:t xml:space="preserve"> Acceso a los datos gracias al uso de los métodos HTTP.</w:t>
+      </w:r>
+    </w:p>
+    <w:p>
+      <w:pPr>
+        <w:pStyle w:val="Prrafodelista"/>
+        <w:numPr>
+          <w:ilvl w:val="0"/>
+          <w:numId w:val="3"/>
+        </w:numPr>
+        <w:spacing w:line="360" w:lineRule="auto"/>
+        <w:ind w:left="720"/>
+        <w:rPr>
+          <w:rFonts w:cstheme="minorHAnsi"/>
+          <w:lang w:val="es-ES_tradnl"/>
+        </w:rPr>
+      </w:pPr>
+      <w:r>
+        <w:rPr>
+          <w:rFonts w:cstheme="minorHAnsi"/>
+          <w:lang w:val="es-ES_tradnl"/>
+        </w:rPr>
+        <w:t xml:space="preserve">Nivel </w:t>
+      </w:r>
+      <w:r>
+        <w:rPr>
+          <w:rFonts w:cstheme="minorHAnsi"/>
+          <w:lang w:val="es-ES_tradnl"/>
+        </w:rPr>
+        <w:t>3</w:t>
+      </w:r>
+      <w:r>
+        <w:rPr>
+          <w:rFonts w:cstheme="minorHAnsi"/>
+          <w:lang w:val="es-ES_tradnl"/>
+        </w:rPr>
+        <w:t xml:space="preserve"> (Controles hipermedia-HATEOAS):</w:t>
+      </w:r>
+      <w:r>
+        <w:rPr>
+          <w:rFonts w:cstheme="minorHAnsi"/>
+          <w:lang w:val="es-ES_tradnl"/>
+        </w:rPr>
+        <w:t xml:space="preserve"> Los recursos pueden estar relacionados entre ellos mediante el uso de links.</w:t>
+      </w:r>
+    </w:p>
+    <w:p>
+      <w:pPr>
+        <w:pStyle w:val="Prrafodelista"/>
+        <w:spacing w:line="360" w:lineRule="auto"/>
+        <w:ind w:left="360"/>
+        <w:rPr>
+          <w:rFonts w:cstheme="minorHAnsi"/>
+          <w:lang w:val="es-ES_tradnl"/>
+        </w:rPr>
+      </w:pPr>
     </w:p>
     <w:p>
       <w:pPr>
@@ -20589,14 +20819,7 @@
           <w:rFonts w:cstheme="minorHAnsi"/>
           <w:lang w:val="es-ES_tradnl"/>
         </w:rPr>
-        <w:t xml:space="preserve">Métodos </w:t>
-      </w:r>
-      <w:r>
-        <w:rPr>
-          <w:rFonts w:cstheme="minorHAnsi"/>
-          <w:lang w:val="es-ES_tradnl"/>
-        </w:rPr>
-        <w:t>REST</w:t>
+        <w:t>Métodos REST</w:t>
       </w:r>
     </w:p>
     <w:p>
@@ -20749,14 +20972,28 @@
           <w:rFonts w:cstheme="minorHAnsi"/>
           <w:lang w:val="es-ES_tradnl"/>
         </w:rPr>
-        <w:t>El código se escribe en un archivo .css a</w:t>
-      </w:r>
-      <w:r>
-        <w:rPr>
-          <w:rFonts w:cstheme="minorHAnsi"/>
-          <w:lang w:val="es-ES_tradnl"/>
-        </w:rPr>
-        <w:t xml:space="preserve"> parte. Es el método más habitual.</w:t>
+        <w:t xml:space="preserve">El código se escribe en un archivo .css </w:t>
+      </w:r>
+      <w:r>
+        <w:rPr>
+          <w:rFonts w:cstheme="minorHAnsi"/>
+          <w:lang w:val="es-ES_tradnl"/>
+        </w:rPr>
+        <w:t>a</w:t>
+      </w:r>
+      <w:r>
+        <w:rPr>
+          <w:rFonts w:cstheme="minorHAnsi"/>
+          <w:lang w:val="es-ES_tradnl"/>
+        </w:rPr>
+        <w:t>parte</w:t>
+      </w:r>
+      <w:r>
+        <w:rPr>
+          <w:rFonts w:cstheme="minorHAnsi"/>
+          <w:lang w:val="es-ES_tradnl"/>
+        </w:rPr>
+        <w:t>. Es el método más habitual.</w:t>
       </w:r>
     </w:p>
     <w:p>
@@ -20887,7 +21124,7 @@
                     </pic:cNvPicPr>
                   </pic:nvPicPr>
                   <pic:blipFill>
-                    <a:blip r:embed="rId115" cstate="print">
+                    <a:blip r:embed="rId116" cstate="print">
                       <a:extLst>
                         <a:ext uri="{28A0092B-C50C-407E-A947-70E740481C1C}">
                           <a14:useLocalDpi xmlns:a14="http://schemas.microsoft.com/office/drawing/2010/main" val="0"/>
@@ -20988,7 +21225,7 @@
       </w:r>
     </w:p>
     <w:sectPr>
-      <w:headerReference w:type="default" r:id="rId116"/>
+      <w:headerReference w:type="default" r:id="rId117"/>
       <w:pgSz w:w="11906" w:h="16838"/>
       <w:pgMar w:top="1417" w:right="1701" w:bottom="1417" w:left="1701" w:header="708" w:footer="708" w:gutter="0"/>
       <w:cols w:space="708"/>

</xml_diff>

<commit_message>
Info añadida sobre métodos HTTP (REST)
</commit_message>
<xml_diff>
--- a/Fundamentos de Programación Orientada a Objetos.docx
+++ b/Fundamentos de Programación Orientada a Objetos.docx
@@ -3577,7 +3577,6 @@
           <w:rFonts w:cstheme="minorHAnsi"/>
           <w:lang w:val="es-ES_tradnl"/>
         </w:rPr>
-        <w:lastRenderedPageBreak/>
         <w:t>Para indicar si un parámetro es o no opcional nos vamos a valer de la palabra reservada default</w:t>
       </w:r>
       <w:r>
@@ -4034,7 +4033,6 @@
           <w:rFonts w:cstheme="minorHAnsi"/>
           <w:lang w:val="es-ES_tradnl"/>
         </w:rPr>
-        <w:lastRenderedPageBreak/>
         <w:t>@AllArgsConstructor</w:t>
       </w:r>
     </w:p>
@@ -4588,7 +4586,6 @@
           <w:rFonts w:cstheme="minorHAnsi"/>
           <w:lang w:val="es-ES_tradnl"/>
         </w:rPr>
-        <w:lastRenderedPageBreak/>
         <w:t>Warn</w:t>
       </w:r>
     </w:p>
@@ -5150,7 +5147,6 @@
           <w:rFonts w:cstheme="minorHAnsi"/>
           <w:lang w:val="es-ES_tradnl"/>
         </w:rPr>
-        <w:lastRenderedPageBreak/>
         <w:t xml:space="preserve">Para ello, le damos un </w:t>
       </w:r>
       <w:r>
@@ -5615,7 +5611,6 @@
         <w:rPr>
           <w:noProof/>
         </w:rPr>
-        <w:lastRenderedPageBreak/>
         <w:drawing>
           <wp:inline distT="0" distB="0" distL="0" distR="0" wp14:anchorId="6659E17A" wp14:editId="49275840">
             <wp:extent cx="4470400" cy="1799410"/>
@@ -6159,7 +6154,6 @@
           <w:rFonts w:cstheme="minorHAnsi"/>
           <w:lang w:val="es-ES_tradnl"/>
         </w:rPr>
-        <w:lastRenderedPageBreak/>
         <w:t>Ha sido diseñada para ser una implementación de SLF4J.</w:t>
       </w:r>
     </w:p>
@@ -6568,7 +6562,6 @@
           <w:rFonts w:cstheme="minorHAnsi"/>
           <w:lang w:val="es-ES_tradnl"/>
         </w:rPr>
-        <w:lastRenderedPageBreak/>
         <w:t xml:space="preserve">Además, tenemos </w:t>
       </w:r>
       <w:r>
@@ -6888,7 +6881,6 @@
         <w:rPr>
           <w:noProof/>
         </w:rPr>
-        <w:lastRenderedPageBreak/>
         <w:drawing>
           <wp:inline distT="0" distB="0" distL="0" distR="0" wp14:anchorId="153DB9E9" wp14:editId="56460B01">
             <wp:extent cx="4838700" cy="3266577"/>
@@ -20687,14 +20679,7 @@
           <w:rFonts w:cstheme="minorHAnsi"/>
           <w:lang w:val="es-ES_tradnl"/>
         </w:rPr>
-        <w:t xml:space="preserve">Nivel </w:t>
-      </w:r>
-      <w:r>
-        <w:rPr>
-          <w:rFonts w:cstheme="minorHAnsi"/>
-          <w:lang w:val="es-ES_tradnl"/>
-        </w:rPr>
-        <w:t>1</w:t>
+        <w:t>Nivel 1</w:t>
       </w:r>
       <w:r>
         <w:rPr>
@@ -20723,14 +20708,7 @@
           <w:rFonts w:cstheme="minorHAnsi"/>
           <w:lang w:val="es-ES_tradnl"/>
         </w:rPr>
-        <w:t xml:space="preserve">Nivel </w:t>
-      </w:r>
-      <w:r>
-        <w:rPr>
-          <w:rFonts w:cstheme="minorHAnsi"/>
-          <w:lang w:val="es-ES_tradnl"/>
-        </w:rPr>
-        <w:t>2</w:t>
+        <w:t>Nivel 2</w:t>
       </w:r>
       <w:r>
         <w:rPr>
@@ -20766,14 +20744,7 @@
           <w:rFonts w:cstheme="minorHAnsi"/>
           <w:lang w:val="es-ES_tradnl"/>
         </w:rPr>
-        <w:t xml:space="preserve">Nivel </w:t>
-      </w:r>
-      <w:r>
-        <w:rPr>
-          <w:rFonts w:cstheme="minorHAnsi"/>
-          <w:lang w:val="es-ES_tradnl"/>
-        </w:rPr>
-        <w:t>3</w:t>
+        <w:t>Nivel 3</w:t>
       </w:r>
       <w:r>
         <w:rPr>
@@ -20819,14 +20790,276 @@
           <w:rFonts w:cstheme="minorHAnsi"/>
           <w:lang w:val="es-ES_tradnl"/>
         </w:rPr>
-        <w:t>Métodos REST</w:t>
-      </w:r>
-    </w:p>
-    <w:p>
-      <w:pPr>
-        <w:pStyle w:val="Prrafodelista"/>
-        <w:spacing w:line="360" w:lineRule="auto"/>
-        <w:ind w:left="360"/>
+        <w:t xml:space="preserve">Métodos </w:t>
+      </w:r>
+      <w:r>
+        <w:rPr>
+          <w:rFonts w:cstheme="minorHAnsi"/>
+          <w:lang w:val="es-ES_tradnl"/>
+        </w:rPr>
+        <w:t>HTTP</w:t>
+      </w:r>
+      <w:r>
+        <w:rPr>
+          <w:rFonts w:cstheme="minorHAnsi"/>
+          <w:lang w:val="es-ES_tradnl"/>
+        </w:rPr>
+        <w:t xml:space="preserve"> (REST)</w:t>
+      </w:r>
+    </w:p>
+    <w:p>
+      <w:pPr>
+        <w:pStyle w:val="Prrafodelista"/>
+        <w:spacing w:line="360" w:lineRule="auto"/>
+        <w:ind w:left="360"/>
+        <w:rPr>
+          <w:rFonts w:cstheme="minorHAnsi"/>
+          <w:lang w:val="es-ES_tradnl"/>
+        </w:rPr>
+      </w:pPr>
+      <w:r>
+        <w:rPr>
+          <w:rFonts w:cstheme="minorHAnsi"/>
+          <w:lang w:val="es-ES_tradnl"/>
+        </w:rPr>
+        <w:t>Definen la acción que se realizará sobre un determinado recurso.</w:t>
+      </w:r>
+    </w:p>
+    <w:p>
+      <w:pPr>
+        <w:pStyle w:val="Prrafodelista"/>
+        <w:numPr>
+          <w:ilvl w:val="0"/>
+          <w:numId w:val="3"/>
+        </w:numPr>
+        <w:spacing w:line="360" w:lineRule="auto"/>
+        <w:ind w:left="720"/>
+        <w:rPr>
+          <w:rFonts w:cstheme="minorHAnsi"/>
+          <w:lang w:val="es-ES_tradnl"/>
+        </w:rPr>
+      </w:pPr>
+      <w:r>
+        <w:rPr>
+          <w:rFonts w:cstheme="minorHAnsi"/>
+        </w:rPr>
+        <w:t>Get</w:t>
+      </w:r>
+      <w:r>
+        <w:rPr>
+          <w:rFonts w:cstheme="minorHAnsi"/>
+        </w:rPr>
+        <w:t xml:space="preserve">: utilizado para </w:t>
+      </w:r>
+      <w:r>
+        <w:rPr>
+          <w:rFonts w:cstheme="minorHAnsi"/>
+        </w:rPr>
+        <w:t>obtener</w:t>
+      </w:r>
+      <w:r>
+        <w:rPr>
+          <w:rFonts w:cstheme="minorHAnsi"/>
+        </w:rPr>
+        <w:t xml:space="preserve"> información</w:t>
+      </w:r>
+      <w:r>
+        <w:rPr>
+          <w:rFonts w:cstheme="minorHAnsi"/>
+        </w:rPr>
+        <w:t xml:space="preserve"> del servidor</w:t>
+      </w:r>
+      <w:r>
+        <w:rPr>
+          <w:rFonts w:cstheme="minorHAnsi"/>
+        </w:rPr>
+        <w:t>.</w:t>
+      </w:r>
+    </w:p>
+    <w:p>
+      <w:pPr>
+        <w:pStyle w:val="Prrafodelista"/>
+        <w:numPr>
+          <w:ilvl w:val="0"/>
+          <w:numId w:val="3"/>
+        </w:numPr>
+        <w:spacing w:line="360" w:lineRule="auto"/>
+        <w:ind w:left="720"/>
+        <w:rPr>
+          <w:rFonts w:cstheme="minorHAnsi"/>
+          <w:lang w:val="es-ES_tradnl"/>
+        </w:rPr>
+      </w:pPr>
+      <w:r>
+        <w:rPr>
+          <w:rFonts w:cstheme="minorHAnsi"/>
+        </w:rPr>
+        <w:t>Post</w:t>
+      </w:r>
+      <w:r>
+        <w:rPr>
+          <w:rFonts w:cstheme="minorHAnsi"/>
+        </w:rPr>
+        <w:t xml:space="preserve">: </w:t>
+      </w:r>
+      <w:r>
+        <w:rPr>
+          <w:rFonts w:cstheme="minorHAnsi"/>
+        </w:rPr>
+        <w:t>usado para la creación de un nuevo registro.</w:t>
+      </w:r>
+    </w:p>
+    <w:p>
+      <w:pPr>
+        <w:pStyle w:val="Prrafodelista"/>
+        <w:numPr>
+          <w:ilvl w:val="0"/>
+          <w:numId w:val="3"/>
+        </w:numPr>
+        <w:spacing w:line="360" w:lineRule="auto"/>
+        <w:ind w:left="720"/>
+        <w:rPr>
+          <w:rFonts w:cstheme="minorHAnsi"/>
+          <w:lang w:val="es-ES_tradnl"/>
+        </w:rPr>
+      </w:pPr>
+      <w:r>
+        <w:rPr>
+          <w:rFonts w:cstheme="minorHAnsi"/>
+        </w:rPr>
+        <w:t>Put</w:t>
+      </w:r>
+      <w:r>
+        <w:rPr>
+          <w:rFonts w:cstheme="minorHAnsi"/>
+        </w:rPr>
+        <w:t>: sirve para actualizar por completo un registro ya existente.</w:t>
+      </w:r>
+    </w:p>
+    <w:p>
+      <w:pPr>
+        <w:pStyle w:val="Prrafodelista"/>
+        <w:numPr>
+          <w:ilvl w:val="0"/>
+          <w:numId w:val="3"/>
+        </w:numPr>
+        <w:spacing w:line="360" w:lineRule="auto"/>
+        <w:ind w:left="720"/>
+        <w:rPr>
+          <w:rFonts w:cstheme="minorHAnsi"/>
+          <w:lang w:val="es-ES_tradnl"/>
+        </w:rPr>
+      </w:pPr>
+      <w:r>
+        <w:rPr>
+          <w:rFonts w:cstheme="minorHAnsi"/>
+        </w:rPr>
+        <w:t>Patch</w:t>
+      </w:r>
+      <w:r>
+        <w:rPr>
+          <w:rFonts w:cstheme="minorHAnsi"/>
+        </w:rPr>
+        <w:t>: utilizada para actualizar solo un fragmento del registro.</w:t>
+      </w:r>
+    </w:p>
+    <w:p>
+      <w:pPr>
+        <w:pStyle w:val="Prrafodelista"/>
+        <w:numPr>
+          <w:ilvl w:val="0"/>
+          <w:numId w:val="3"/>
+        </w:numPr>
+        <w:spacing w:line="360" w:lineRule="auto"/>
+        <w:ind w:left="720"/>
+        <w:rPr>
+          <w:rFonts w:cstheme="minorHAnsi"/>
+          <w:lang w:val="es-ES_tradnl"/>
+        </w:rPr>
+      </w:pPr>
+      <w:r>
+        <w:rPr>
+          <w:rFonts w:cstheme="minorHAnsi"/>
+        </w:rPr>
+        <w:t>Delete</w:t>
+      </w:r>
+      <w:r>
+        <w:rPr>
+          <w:rFonts w:cstheme="minorHAnsi"/>
+        </w:rPr>
+        <w:t>: usado para eliminar un registro ya existente.</w:t>
+      </w:r>
+    </w:p>
+    <w:p>
+      <w:pPr>
+        <w:pStyle w:val="Prrafodelista"/>
+        <w:numPr>
+          <w:ilvl w:val="0"/>
+          <w:numId w:val="3"/>
+        </w:numPr>
+        <w:spacing w:line="360" w:lineRule="auto"/>
+        <w:ind w:left="720"/>
+        <w:rPr>
+          <w:rFonts w:cstheme="minorHAnsi"/>
+          <w:lang w:val="es-ES_tradnl"/>
+        </w:rPr>
+      </w:pPr>
+      <w:r>
+        <w:rPr>
+          <w:rFonts w:cstheme="minorHAnsi"/>
+        </w:rPr>
+        <w:t>Head</w:t>
+      </w:r>
+      <w:r>
+        <w:rPr>
+          <w:rFonts w:cstheme="minorHAnsi"/>
+        </w:rPr>
+        <w:t>:</w:t>
+      </w:r>
+      <w:r>
+        <w:rPr>
+          <w:rFonts w:cstheme="minorHAnsi"/>
+        </w:rPr>
+        <w:t xml:space="preserve"> sirve para obtener la cabecera de respuesta que devuelve el servidor al hacer una petición sobre este.</w:t>
+      </w:r>
+    </w:p>
+    <w:p>
+      <w:pPr>
+        <w:pStyle w:val="Prrafodelista"/>
+        <w:numPr>
+          <w:ilvl w:val="0"/>
+          <w:numId w:val="3"/>
+        </w:numPr>
+        <w:spacing w:line="360" w:lineRule="auto"/>
+        <w:ind w:left="720"/>
+        <w:rPr>
+          <w:rFonts w:cstheme="minorHAnsi"/>
+          <w:lang w:val="es-ES_tradnl"/>
+        </w:rPr>
+      </w:pPr>
+      <w:r>
+        <w:rPr>
+          <w:rFonts w:cstheme="minorHAnsi"/>
+        </w:rPr>
+        <w:t>Options</w:t>
+      </w:r>
+      <w:r>
+        <w:rPr>
+          <w:rFonts w:cstheme="minorHAnsi"/>
+        </w:rPr>
+        <w:t>:</w:t>
+      </w:r>
+      <w:r>
+        <w:rPr>
+          <w:rFonts w:cstheme="minorHAnsi"/>
+        </w:rPr>
+        <w:t xml:space="preserve"> utilizado para saber qué otros métodos HTTP están disponibles en el servidor.</w:t>
+      </w:r>
+    </w:p>
+    <w:p>
+      <w:pPr>
+        <w:pStyle w:val="Prrafodelista"/>
+        <w:spacing w:line="360" w:lineRule="auto"/>
         <w:rPr>
           <w:rFonts w:cstheme="minorHAnsi"/>
           <w:lang w:val="es-ES_tradnl"/>

</xml_diff>

<commit_message>
Info añadida sobre Spring AOP
</commit_message>
<xml_diff>
--- a/Fundamentos de Programación Orientada a Objetos.docx
+++ b/Fundamentos de Programación Orientada a Objetos.docx
@@ -21455,6 +21455,60 @@
           <w:lang w:val="es-ES_tradnl"/>
         </w:rPr>
         <w:t>Posibilita la separación de las responsabilidades.</w:t>
+      </w:r>
+    </w:p>
+    <w:p>
+      <w:pPr>
+        <w:pStyle w:val="Prrafodelista"/>
+        <w:spacing w:line="360" w:lineRule="auto"/>
+        <w:ind w:left="360"/>
+        <w:rPr>
+          <w:rFonts w:cstheme="minorHAnsi"/>
+          <w:lang w:val="es-ES_tradnl"/>
+        </w:rPr>
+      </w:pPr>
+      <w:r>
+        <w:rPr>
+          <w:rFonts w:cstheme="minorHAnsi"/>
+          <w:lang w:val="es-ES_tradnl"/>
+        </w:rPr>
+        <w:t>Los aspectos solo se aplican se desde otra clase se llama a los métodos a los que afectan los aspectos.</w:t>
+      </w:r>
+    </w:p>
+    <w:p>
+      <w:pPr>
+        <w:pStyle w:val="Prrafodelista"/>
+        <w:spacing w:line="360" w:lineRule="auto"/>
+        <w:ind w:left="360"/>
+        <w:rPr>
+          <w:rFonts w:cstheme="minorHAnsi"/>
+          <w:lang w:val="es-ES_tradnl"/>
+        </w:rPr>
+      </w:pPr>
+      <w:r>
+        <w:rPr>
+          <w:rFonts w:cstheme="minorHAnsi"/>
+          <w:lang w:val="es-ES_tradnl"/>
+        </w:rPr>
+        <w:t>Dichos métodos pueden ser tanto public como protected.</w:t>
+      </w:r>
+    </w:p>
+    <w:p>
+      <w:pPr>
+        <w:pStyle w:val="Prrafodelista"/>
+        <w:spacing w:line="360" w:lineRule="auto"/>
+        <w:ind w:left="360"/>
+        <w:rPr>
+          <w:rFonts w:cstheme="minorHAnsi"/>
+          <w:lang w:val="es-ES_tradnl"/>
+        </w:rPr>
+      </w:pPr>
+      <w:r>
+        <w:rPr>
+          <w:rFonts w:cstheme="minorHAnsi"/>
+          <w:lang w:val="es-ES_tradnl"/>
+        </w:rPr>
+        <w:t>Si nosotros llamamos a un método dentro de otro método de la misma clase, me da igual si es public, protected o private, que el aspecto no se va a aplicar a dicho método que se ha llamado internamente.</w:t>
       </w:r>
     </w:p>
     <w:sectPr>

</xml_diff>

<commit_message>
Info añadida sobre recursos REST
</commit_message>
<xml_diff>
--- a/Fundamentos de Programación Orientada a Objetos.docx
+++ b/Fundamentos de Programación Orientada a Objetos.docx
@@ -21060,6 +21060,102 @@
       <w:pPr>
         <w:pStyle w:val="Prrafodelista"/>
         <w:spacing w:line="360" w:lineRule="auto"/>
+        <w:rPr>
+          <w:rFonts w:cstheme="minorHAnsi"/>
+          <w:lang w:val="es-ES_tradnl"/>
+        </w:rPr>
+      </w:pPr>
+    </w:p>
+    <w:p>
+      <w:pPr>
+        <w:pStyle w:val="Prrafodelista"/>
+        <w:numPr>
+          <w:ilvl w:val="0"/>
+          <w:numId w:val="5"/>
+        </w:numPr>
+        <w:spacing w:line="360" w:lineRule="auto"/>
+        <w:rPr>
+          <w:rFonts w:cstheme="minorHAnsi"/>
+          <w:lang w:val="es-ES_tradnl"/>
+        </w:rPr>
+      </w:pPr>
+      <w:r>
+        <w:rPr>
+          <w:rFonts w:cstheme="minorHAnsi"/>
+          <w:lang w:val="es-ES_tradnl"/>
+        </w:rPr>
+        <w:t>Recurso REST</w:t>
+      </w:r>
+    </w:p>
+    <w:p>
+      <w:pPr>
+        <w:pStyle w:val="Prrafodelista"/>
+        <w:spacing w:line="360" w:lineRule="auto"/>
+        <w:ind w:left="360"/>
+        <w:rPr>
+          <w:rFonts w:cstheme="minorHAnsi"/>
+          <w:lang w:val="es-ES_tradnl"/>
+        </w:rPr>
+      </w:pPr>
+      <w:r>
+        <w:rPr>
+          <w:rFonts w:cstheme="minorHAnsi"/>
+          <w:lang w:val="es-ES_tradnl"/>
+        </w:rPr>
+        <w:t>Entidad que representa un concepto de nuestra aplicación</w:t>
+      </w:r>
+      <w:r>
+        <w:rPr>
+          <w:rFonts w:cstheme="minorHAnsi"/>
+          <w:lang w:val="es-ES_tradnl"/>
+        </w:rPr>
+        <w:t>.</w:t>
+      </w:r>
+    </w:p>
+    <w:p>
+      <w:pPr>
+        <w:pStyle w:val="Prrafodelista"/>
+        <w:spacing w:line="360" w:lineRule="auto"/>
+        <w:ind w:left="360"/>
+        <w:rPr>
+          <w:rFonts w:cstheme="minorHAnsi"/>
+          <w:lang w:val="es-ES_tradnl"/>
+        </w:rPr>
+      </w:pPr>
+      <w:r>
+        <w:rPr>
+          <w:rFonts w:cstheme="minorHAnsi"/>
+          <w:lang w:val="es-ES_tradnl"/>
+        </w:rPr>
+        <w:t>Se almacenan en un servidor y pueden ser accesibles</w:t>
+      </w:r>
+      <w:r>
+        <w:rPr>
+          <w:rFonts w:cstheme="minorHAnsi"/>
+          <w:lang w:val="es-ES_tradnl"/>
+        </w:rPr>
+        <w:t xml:space="preserve"> de manera pública</w:t>
+      </w:r>
+      <w:r>
+        <w:rPr>
+          <w:rFonts w:cstheme="minorHAnsi"/>
+          <w:lang w:val="es-ES_tradnl"/>
+        </w:rPr>
+        <w:t xml:space="preserve"> bajo petición del cliente</w:t>
+      </w:r>
+      <w:r>
+        <w:rPr>
+          <w:rFonts w:cstheme="minorHAnsi"/>
+          <w:lang w:val="es-ES_tradnl"/>
+        </w:rPr>
+        <w:t>.</w:t>
+      </w:r>
+    </w:p>
+    <w:p>
+      <w:pPr>
+        <w:pStyle w:val="Prrafodelista"/>
+        <w:spacing w:line="360" w:lineRule="auto"/>
+        <w:ind w:left="360"/>
         <w:rPr>
           <w:rFonts w:cstheme="minorHAnsi"/>
           <w:lang w:val="es-ES_tradnl"/>

</xml_diff>

<commit_message>
Info añadida sobre el ciclo de vida de los beans
</commit_message>
<xml_diff>
--- a/Fundamentos de Programación Orientada a Objetos.docx
+++ b/Fundamentos de Programación Orientada a Objetos.docx
@@ -17861,6 +17861,501 @@
     <w:p>
       <w:pPr>
         <w:pStyle w:val="Prrafodelista"/>
+        <w:spacing w:line="360" w:lineRule="auto"/>
+        <w:ind w:left="360"/>
+        <w:rPr>
+          <w:rFonts w:cstheme="minorHAnsi"/>
+        </w:rPr>
+      </w:pPr>
+    </w:p>
+    <w:p>
+      <w:pPr>
+        <w:pStyle w:val="Prrafodelista"/>
+        <w:numPr>
+          <w:ilvl w:val="0"/>
+          <w:numId w:val="5"/>
+        </w:numPr>
+        <w:spacing w:line="360" w:lineRule="auto"/>
+        <w:rPr>
+          <w:rFonts w:cstheme="minorHAnsi"/>
+          <w:lang w:val="es-ES_tradnl"/>
+        </w:rPr>
+      </w:pPr>
+      <w:r>
+        <w:rPr>
+          <w:rFonts w:cstheme="minorHAnsi"/>
+          <w:lang w:val="es-ES_tradnl"/>
+        </w:rPr>
+        <w:t>Bean</w:t>
+      </w:r>
+    </w:p>
+    <w:p>
+      <w:pPr>
+        <w:pStyle w:val="Prrafodelista"/>
+        <w:spacing w:line="360" w:lineRule="auto"/>
+        <w:ind w:left="360"/>
+        <w:rPr>
+          <w:rFonts w:cstheme="minorHAnsi"/>
+          <w:lang w:val="es-ES_tradnl"/>
+        </w:rPr>
+      </w:pPr>
+      <w:r>
+        <w:rPr>
+          <w:rFonts w:cstheme="minorHAnsi"/>
+          <w:lang w:val="es-ES_tradnl"/>
+        </w:rPr>
+        <w:t>Clase de nuestro programa cuya función es almacenar información relevante</w:t>
+      </w:r>
+      <w:r>
+        <w:rPr>
+          <w:rFonts w:cstheme="minorHAnsi"/>
+          <w:lang w:val="es-ES_tradnl"/>
+        </w:rPr>
+        <w:t>.</w:t>
+      </w:r>
+    </w:p>
+    <w:p>
+      <w:pPr>
+        <w:pStyle w:val="Prrafodelista"/>
+        <w:spacing w:line="360" w:lineRule="auto"/>
+        <w:ind w:left="360"/>
+        <w:rPr>
+          <w:rFonts w:cstheme="minorHAnsi"/>
+          <w:lang w:val="es-ES_tradnl"/>
+        </w:rPr>
+      </w:pPr>
+    </w:p>
+    <w:p>
+      <w:pPr>
+        <w:pStyle w:val="Prrafodelista"/>
+        <w:numPr>
+          <w:ilvl w:val="0"/>
+          <w:numId w:val="5"/>
+        </w:numPr>
+        <w:spacing w:line="360" w:lineRule="auto"/>
+        <w:rPr>
+          <w:rFonts w:cstheme="minorHAnsi"/>
+          <w:lang w:val="es-ES_tradnl"/>
+        </w:rPr>
+      </w:pPr>
+      <w:r>
+        <w:rPr>
+          <w:rFonts w:cstheme="minorHAnsi"/>
+          <w:lang w:val="es-ES_tradnl"/>
+        </w:rPr>
+        <w:t>Ciclo de vida de los Beans</w:t>
+      </w:r>
+    </w:p>
+    <w:p>
+      <w:pPr>
+        <w:pStyle w:val="Prrafodelista"/>
+        <w:spacing w:line="360" w:lineRule="auto"/>
+        <w:ind w:left="360"/>
+        <w:rPr>
+          <w:rFonts w:cstheme="minorHAnsi"/>
+          <w:lang w:val="es-ES_tradnl"/>
+        </w:rPr>
+      </w:pPr>
+      <w:r>
+        <w:rPr>
+          <w:noProof/>
+        </w:rPr>
+        <w:drawing>
+          <wp:inline distT="0" distB="0" distL="0" distR="0" wp14:anchorId="33A57278" wp14:editId="3BEEFE33">
+            <wp:extent cx="5219700" cy="2722174"/>
+            <wp:effectExtent l="0" t="0" r="0" b="2540"/>
+            <wp:docPr id="111" name="Imagen 111" descr="Ciclo de vida de Spring Bean"/>
+            <wp:cNvGraphicFramePr>
+              <a:graphicFrameLocks xmlns:a="http://schemas.openxmlformats.org/drawingml/2006/main" noChangeAspect="1"/>
+            </wp:cNvGraphicFramePr>
+            <a:graphic xmlns:a="http://schemas.openxmlformats.org/drawingml/2006/main">
+              <a:graphicData uri="http://schemas.openxmlformats.org/drawingml/2006/picture">
+                <pic:pic xmlns:pic="http://schemas.openxmlformats.org/drawingml/2006/picture">
+                  <pic:nvPicPr>
+                    <pic:cNvPr id="0" name="Picture 1" descr="Ciclo de vida de Spring Bean"/>
+                    <pic:cNvPicPr>
+                      <a:picLocks noChangeAspect="1" noChangeArrowheads="1"/>
+                    </pic:cNvPicPr>
+                  </pic:nvPicPr>
+                  <pic:blipFill>
+                    <a:blip r:embed="rId96" cstate="print">
+                      <a:extLst>
+                        <a:ext uri="{28A0092B-C50C-407E-A947-70E740481C1C}">
+                          <a14:useLocalDpi xmlns:a14="http://schemas.microsoft.com/office/drawing/2010/main" val="0"/>
+                        </a:ext>
+                      </a:extLst>
+                    </a:blip>
+                    <a:srcRect/>
+                    <a:stretch>
+                      <a:fillRect/>
+                    </a:stretch>
+                  </pic:blipFill>
+                  <pic:spPr bwMode="auto">
+                    <a:xfrm>
+                      <a:off x="0" y="0"/>
+                      <a:ext cx="5226161" cy="2725544"/>
+                    </a:xfrm>
+                    <a:prstGeom prst="rect">
+                      <a:avLst/>
+                    </a:prstGeom>
+                    <a:noFill/>
+                    <a:ln>
+                      <a:noFill/>
+                    </a:ln>
+                  </pic:spPr>
+                </pic:pic>
+              </a:graphicData>
+            </a:graphic>
+          </wp:inline>
+        </w:drawing>
+      </w:r>
+    </w:p>
+    <w:p>
+      <w:pPr>
+        <w:pStyle w:val="Prrafodelista"/>
+        <w:spacing w:line="360" w:lineRule="auto"/>
+        <w:ind w:left="360"/>
+        <w:rPr>
+          <w:rFonts w:cstheme="minorHAnsi"/>
+          <w:lang w:val="es-ES_tradnl"/>
+        </w:rPr>
+      </w:pPr>
+      <w:r>
+        <w:rPr>
+          <w:rFonts w:cstheme="minorHAnsi"/>
+          <w:lang w:val="es-ES_tradnl"/>
+        </w:rPr>
+        <w:t>Fases de creación de Beans:</w:t>
+      </w:r>
+    </w:p>
+    <w:p>
+      <w:pPr>
+        <w:pStyle w:val="Prrafodelista"/>
+        <w:numPr>
+          <w:ilvl w:val="0"/>
+          <w:numId w:val="3"/>
+        </w:numPr>
+        <w:spacing w:line="360" w:lineRule="auto"/>
+        <w:ind w:left="720"/>
+        <w:rPr>
+          <w:rFonts w:cstheme="minorHAnsi"/>
+          <w:lang w:val="es-ES_tradnl"/>
+        </w:rPr>
+      </w:pPr>
+      <w:r>
+        <w:rPr>
+          <w:rFonts w:cstheme="minorHAnsi"/>
+          <w:lang w:val="es-ES_tradnl"/>
+        </w:rPr>
+        <w:t>Instanciación: Spring crea una instancia de los objetos Beans de la misma maneara que nosotros crearíamos una instancia de un objeto Java</w:t>
+      </w:r>
+    </w:p>
+    <w:p>
+      <w:pPr>
+        <w:pStyle w:val="Prrafodelista"/>
+        <w:numPr>
+          <w:ilvl w:val="0"/>
+          <w:numId w:val="3"/>
+        </w:numPr>
+        <w:spacing w:line="360" w:lineRule="auto"/>
+        <w:ind w:left="720"/>
+        <w:rPr>
+          <w:rFonts w:cstheme="minorHAnsi"/>
+          <w:lang w:val="es-ES_tradnl"/>
+        </w:rPr>
+      </w:pPr>
+      <w:r>
+        <w:rPr>
+          <w:rFonts w:cstheme="minorHAnsi"/>
+          <w:lang w:val="es-ES_tradnl"/>
+        </w:rPr>
+        <w:t>Rellenar propiedades: busca los Beans que implementan interfaces Aware y establece las propiedades relevantes.</w:t>
+      </w:r>
+      <w:r>
+        <w:rPr>
+          <w:rFonts w:cstheme="minorHAnsi"/>
+          <w:lang w:val="es-ES_tradnl"/>
+        </w:rPr>
+        <w:t xml:space="preserve"> Estas interfaces, permiten ver el comportamiento interno de Spring </w:t>
+      </w:r>
+    </w:p>
+    <w:p>
+      <w:pPr>
+        <w:pStyle w:val="Prrafodelista"/>
+        <w:numPr>
+          <w:ilvl w:val="0"/>
+          <w:numId w:val="3"/>
+        </w:numPr>
+        <w:spacing w:line="360" w:lineRule="auto"/>
+        <w:ind w:left="720"/>
+        <w:rPr>
+          <w:rFonts w:cstheme="minorHAnsi"/>
+          <w:lang w:val="es-ES_tradnl"/>
+        </w:rPr>
+      </w:pPr>
+      <w:r>
+        <w:rPr>
+          <w:rFonts w:cstheme="minorHAnsi"/>
+          <w:lang w:val="es-ES_tradnl"/>
+        </w:rPr>
+        <w:t>Pre-inicialización: se ejecutan los métodos postProcessBeforeInitialization</w:t>
+      </w:r>
+      <w:r>
+        <w:rPr>
+          <w:rFonts w:cstheme="minorHAnsi"/>
+          <w:lang w:val="es-ES_tradnl"/>
+        </w:rPr>
+        <w:t>()</w:t>
+      </w:r>
+      <w:r>
+        <w:rPr>
+          <w:rFonts w:cstheme="minorHAnsi"/>
+          <w:lang w:val="es-ES_tradnl"/>
+        </w:rPr>
+        <w:t xml:space="preserve"> de BeanPostProcessor</w:t>
+      </w:r>
+      <w:r>
+        <w:rPr>
+          <w:rFonts w:cstheme="minorHAnsi"/>
+          <w:lang w:val="es-ES_tradnl"/>
+        </w:rPr>
+        <w:t>.</w:t>
+      </w:r>
+    </w:p>
+    <w:p>
+      <w:pPr>
+        <w:pStyle w:val="Prrafodelista"/>
+        <w:numPr>
+          <w:ilvl w:val="0"/>
+          <w:numId w:val="3"/>
+        </w:numPr>
+        <w:spacing w:line="360" w:lineRule="auto"/>
+        <w:ind w:left="720"/>
+        <w:rPr>
+          <w:rFonts w:cstheme="minorHAnsi"/>
+          <w:lang w:val="es-ES_tradnl"/>
+        </w:rPr>
+      </w:pPr>
+      <w:r>
+        <w:rPr>
+          <w:rFonts w:cstheme="minorHAnsi"/>
+          <w:lang w:val="es-ES_tradnl"/>
+        </w:rPr>
+        <w:t>AfterPropertiesSet</w:t>
+      </w:r>
+      <w:r>
+        <w:rPr>
+          <w:rFonts w:cstheme="minorHAnsi"/>
+          <w:lang w:val="es-ES_tradnl"/>
+        </w:rPr>
+        <w:t>:</w:t>
+      </w:r>
+      <w:r>
+        <w:rPr>
+          <w:rFonts w:cstheme="minorHAnsi"/>
+          <w:lang w:val="es-ES_tradnl"/>
+        </w:rPr>
+        <w:t xml:space="preserve"> Spring ejecuta los métodos afterPropertiesSet()</w:t>
+      </w:r>
+      <w:r>
+        <w:rPr>
+          <w:rFonts w:cstheme="minorHAnsi"/>
+          <w:lang w:val="es-ES_tradnl"/>
+        </w:rPr>
+        <w:t xml:space="preserve"> de los Beans que implementan Initializing Bean.</w:t>
+      </w:r>
+    </w:p>
+    <w:p>
+      <w:pPr>
+        <w:pStyle w:val="Prrafodelista"/>
+        <w:numPr>
+          <w:ilvl w:val="0"/>
+          <w:numId w:val="3"/>
+        </w:numPr>
+        <w:spacing w:line="360" w:lineRule="auto"/>
+        <w:ind w:left="720"/>
+        <w:rPr>
+          <w:rFonts w:cstheme="minorHAnsi"/>
+          <w:lang w:val="es-ES_tradnl"/>
+        </w:rPr>
+      </w:pPr>
+      <w:r>
+        <w:rPr>
+          <w:rFonts w:cstheme="minorHAnsi"/>
+          <w:lang w:val="es-ES_tradnl"/>
+        </w:rPr>
+        <w:t>Inicialización personalizada</w:t>
+      </w:r>
+      <w:r>
+        <w:rPr>
+          <w:rFonts w:cstheme="minorHAnsi"/>
+          <w:lang w:val="es-ES_tradnl"/>
+        </w:rPr>
+        <w:t>: Spring activa los initMethod de nuestras anotaciones @Bean.</w:t>
+      </w:r>
+    </w:p>
+    <w:p>
+      <w:pPr>
+        <w:pStyle w:val="Prrafodelista"/>
+        <w:numPr>
+          <w:ilvl w:val="0"/>
+          <w:numId w:val="3"/>
+        </w:numPr>
+        <w:spacing w:line="360" w:lineRule="auto"/>
+        <w:ind w:left="720"/>
+        <w:rPr>
+          <w:rFonts w:cstheme="minorHAnsi"/>
+          <w:lang w:val="es-ES_tradnl"/>
+        </w:rPr>
+      </w:pPr>
+      <w:r>
+        <w:rPr>
+          <w:rFonts w:cstheme="minorHAnsi"/>
+          <w:lang w:val="es-ES_tradnl"/>
+        </w:rPr>
+        <w:t>Post-inicialización</w:t>
+      </w:r>
+      <w:r>
+        <w:rPr>
+          <w:rFonts w:cstheme="minorHAnsi"/>
+          <w:lang w:val="es-ES_tradnl"/>
+        </w:rPr>
+        <w:t xml:space="preserve">: </w:t>
+      </w:r>
+      <w:r>
+        <w:rPr>
+          <w:rFonts w:cstheme="minorHAnsi"/>
+          <w:lang w:val="es-ES_tradnl"/>
+        </w:rPr>
+        <w:t>se ejecutan los métodos postProcess</w:t>
+      </w:r>
+      <w:r>
+        <w:rPr>
+          <w:rFonts w:cstheme="minorHAnsi"/>
+          <w:lang w:val="es-ES_tradnl"/>
+        </w:rPr>
+        <w:t>After</w:t>
+      </w:r>
+      <w:r>
+        <w:rPr>
+          <w:rFonts w:cstheme="minorHAnsi"/>
+          <w:lang w:val="es-ES_tradnl"/>
+        </w:rPr>
+        <w:t>Initialization()</w:t>
+      </w:r>
+      <w:r>
+        <w:rPr>
+          <w:rFonts w:cstheme="minorHAnsi"/>
+          <w:lang w:val="es-ES_tradnl"/>
+        </w:rPr>
+        <w:t xml:space="preserve"> de BeanPostProcessor</w:t>
+      </w:r>
+      <w:r>
+        <w:rPr>
+          <w:rFonts w:cstheme="minorHAnsi"/>
+          <w:lang w:val="es-ES_tradnl"/>
+        </w:rPr>
+        <w:t>.</w:t>
+      </w:r>
+    </w:p>
+    <w:p>
+      <w:pPr>
+        <w:pStyle w:val="Prrafodelista"/>
+        <w:spacing w:line="360" w:lineRule="auto"/>
+        <w:ind w:left="360"/>
+        <w:rPr>
+          <w:rFonts w:cstheme="minorHAnsi"/>
+          <w:lang w:val="es-ES_tradnl"/>
+        </w:rPr>
+      </w:pPr>
+      <w:r>
+        <w:rPr>
+          <w:rFonts w:cstheme="minorHAnsi"/>
+          <w:lang w:val="es-ES_tradnl"/>
+        </w:rPr>
+        <w:t>Fases de destrucción de Beans:</w:t>
+      </w:r>
+    </w:p>
+    <w:p>
+      <w:pPr>
+        <w:pStyle w:val="Prrafodelista"/>
+        <w:numPr>
+          <w:ilvl w:val="0"/>
+          <w:numId w:val="3"/>
+        </w:numPr>
+        <w:spacing w:line="360" w:lineRule="auto"/>
+        <w:ind w:left="720"/>
+        <w:rPr>
+          <w:rFonts w:cstheme="minorHAnsi"/>
+          <w:lang w:val="es-ES_tradnl"/>
+        </w:rPr>
+      </w:pPr>
+      <w:r>
+        <w:rPr>
+          <w:rFonts w:cstheme="minorHAnsi"/>
+          <w:lang w:val="es-ES_tradnl"/>
+        </w:rPr>
+        <w:t>Pre-destrución: Spring activa los métodos anotados con @PreDestroy.</w:t>
+      </w:r>
+    </w:p>
+    <w:p>
+      <w:pPr>
+        <w:pStyle w:val="Prrafodelista"/>
+        <w:numPr>
+          <w:ilvl w:val="0"/>
+          <w:numId w:val="3"/>
+        </w:numPr>
+        <w:spacing w:line="360" w:lineRule="auto"/>
+        <w:ind w:left="720"/>
+        <w:rPr>
+          <w:rFonts w:cstheme="minorHAnsi"/>
+          <w:lang w:val="es-ES_tradnl"/>
+        </w:rPr>
+      </w:pPr>
+      <w:r>
+        <w:rPr>
+          <w:rFonts w:cstheme="minorHAnsi"/>
+          <w:lang w:val="es-ES_tradnl"/>
+        </w:rPr>
+        <w:t>Destrucción: Spring ejecuta los métodos destroy() de la implementación DisposableBean.</w:t>
+      </w:r>
+    </w:p>
+    <w:p>
+      <w:pPr>
+        <w:pStyle w:val="Prrafodelista"/>
+        <w:numPr>
+          <w:ilvl w:val="0"/>
+          <w:numId w:val="3"/>
+        </w:numPr>
+        <w:spacing w:line="360" w:lineRule="auto"/>
+        <w:ind w:left="720"/>
+        <w:rPr>
+          <w:rFonts w:cstheme="minorHAnsi"/>
+          <w:lang w:val="es-ES_tradnl"/>
+        </w:rPr>
+      </w:pPr>
+      <w:r>
+        <w:rPr>
+          <w:rFonts w:cstheme="minorHAnsi"/>
+          <w:lang w:val="es-ES_tradnl"/>
+        </w:rPr>
+        <w:t>Destrucción personalizada: se activan los destroyMethod de nuestras anotaciones @Bean.</w:t>
+      </w:r>
+    </w:p>
+    <w:p>
+      <w:pPr>
+        <w:pStyle w:val="Prrafodelista"/>
+        <w:spacing w:line="360" w:lineRule="auto"/>
+        <w:ind w:left="360"/>
+        <w:rPr>
+          <w:rFonts w:cstheme="minorHAnsi"/>
+          <w:lang w:val="es-ES_tradnl"/>
+        </w:rPr>
+      </w:pPr>
+    </w:p>
+    <w:p>
+      <w:pPr>
+        <w:pStyle w:val="Prrafodelista"/>
         <w:numPr>
           <w:ilvl w:val="0"/>
           <w:numId w:val="5"/>
@@ -18180,7 +18675,7 @@
                     </pic:cNvPicPr>
                   </pic:nvPicPr>
                   <pic:blipFill>
-                    <a:blip r:embed="rId96">
+                    <a:blip r:embed="rId97">
                       <a:extLst>
                         <a:ext uri="{28A0092B-C50C-407E-A947-70E740481C1C}">
                           <a14:useLocalDpi xmlns:a14="http://schemas.microsoft.com/office/drawing/2010/main" val="0"/>
@@ -18479,7 +18974,7 @@
                     </pic:cNvPicPr>
                   </pic:nvPicPr>
                   <pic:blipFill>
-                    <a:blip r:embed="rId97">
+                    <a:blip r:embed="rId98">
                       <a:extLst>
                         <a:ext uri="{28A0092B-C50C-407E-A947-70E740481C1C}">
                           <a14:useLocalDpi xmlns:a14="http://schemas.microsoft.com/office/drawing/2010/main" val="0"/>
@@ -18808,7 +19303,7 @@
                     </pic:cNvPicPr>
                   </pic:nvPicPr>
                   <pic:blipFill>
-                    <a:blip r:embed="rId98">
+                    <a:blip r:embed="rId99">
                       <a:extLst>
                         <a:ext uri="{28A0092B-C50C-407E-A947-70E740481C1C}">
                           <a14:useLocalDpi xmlns:a14="http://schemas.microsoft.com/office/drawing/2010/main" val="0"/>
@@ -19127,7 +19622,7 @@
                     <pic:cNvPicPr/>
                   </pic:nvPicPr>
                   <pic:blipFill>
-                    <a:blip r:embed="rId99"/>
+                    <a:blip r:embed="rId100"/>
                     <a:stretch>
                       <a:fillRect/>
                     </a:stretch>
@@ -19206,78 +19701,6 @@
             <wp:extent cx="1885950" cy="233172"/>
             <wp:effectExtent l="0" t="0" r="0" b="0"/>
             <wp:docPr id="97" name="Imagen 97"/>
-            <wp:cNvGraphicFramePr>
-              <a:graphicFrameLocks xmlns:a="http://schemas.openxmlformats.org/drawingml/2006/main" noChangeAspect="1"/>
-            </wp:cNvGraphicFramePr>
-            <a:graphic xmlns:a="http://schemas.openxmlformats.org/drawingml/2006/main">
-              <a:graphicData uri="http://schemas.openxmlformats.org/drawingml/2006/picture">
-                <pic:pic xmlns:pic="http://schemas.openxmlformats.org/drawingml/2006/picture">
-                  <pic:nvPicPr>
-                    <pic:cNvPr id="1" name=""/>
-                    <pic:cNvPicPr/>
-                  </pic:nvPicPr>
-                  <pic:blipFill>
-                    <a:blip r:embed="rId100"/>
-                    <a:stretch>
-                      <a:fillRect/>
-                    </a:stretch>
-                  </pic:blipFill>
-                  <pic:spPr>
-                    <a:xfrm>
-                      <a:off x="0" y="0"/>
-                      <a:ext cx="2123315" cy="262519"/>
-                    </a:xfrm>
-                    <a:prstGeom prst="rect">
-                      <a:avLst/>
-                    </a:prstGeom>
-                  </pic:spPr>
-                </pic:pic>
-              </a:graphicData>
-            </a:graphic>
-          </wp:inline>
-        </w:drawing>
-      </w:r>
-    </w:p>
-    <w:p>
-      <w:pPr>
-        <w:pStyle w:val="Prrafodelista"/>
-        <w:numPr>
-          <w:ilvl w:val="1"/>
-          <w:numId w:val="5"/>
-        </w:numPr>
-        <w:spacing w:line="360" w:lineRule="auto"/>
-        <w:rPr>
-          <w:rFonts w:cstheme="minorHAnsi"/>
-          <w:lang w:val="es-ES_tradnl"/>
-        </w:rPr>
-      </w:pPr>
-      <w:r>
-        <w:rPr>
-          <w:rFonts w:cstheme="minorHAnsi"/>
-          <w:lang w:val="es-ES_tradnl"/>
-        </w:rPr>
-        <w:t>Boolean</w:t>
-      </w:r>
-    </w:p>
-    <w:p>
-      <w:pPr>
-        <w:pStyle w:val="Prrafodelista"/>
-        <w:spacing w:line="360" w:lineRule="auto"/>
-        <w:ind w:left="1080"/>
-        <w:rPr>
-          <w:rFonts w:cstheme="minorHAnsi"/>
-          <w:lang w:val="es-ES_tradnl"/>
-        </w:rPr>
-      </w:pPr>
-      <w:r>
-        <w:rPr>
-          <w:noProof/>
-        </w:rPr>
-        <w:drawing>
-          <wp:inline distT="0" distB="0" distL="0" distR="0" wp14:anchorId="63471C91" wp14:editId="115145DB">
-            <wp:extent cx="2146300" cy="210035"/>
-            <wp:effectExtent l="0" t="0" r="0" b="0"/>
-            <wp:docPr id="98" name="Imagen 98"/>
             <wp:cNvGraphicFramePr>
               <a:graphicFrameLocks xmlns:a="http://schemas.openxmlformats.org/drawingml/2006/main" noChangeAspect="1"/>
             </wp:cNvGraphicFramePr>
@@ -19297,7 +19720,7 @@
                   <pic:spPr>
                     <a:xfrm>
                       <a:off x="0" y="0"/>
-                      <a:ext cx="2371029" cy="232027"/>
+                      <a:ext cx="2123315" cy="262519"/>
                     </a:xfrm>
                     <a:prstGeom prst="rect">
                       <a:avLst/>
@@ -19328,7 +19751,7 @@
           <w:rFonts w:cstheme="minorHAnsi"/>
           <w:lang w:val="es-ES_tradnl"/>
         </w:rPr>
-        <w:t>Valor nulo</w:t>
+        <w:t>Boolean</w:t>
       </w:r>
     </w:p>
     <w:p>
@@ -19343,31 +19766,13 @@
       </w:pPr>
       <w:r>
         <w:rPr>
-          <w:rFonts w:cstheme="minorHAnsi"/>
-          <w:lang w:val="es-ES_tradnl"/>
-        </w:rPr>
-        <w:t>Se utiliza para mostrar que no hay información.</w:t>
-      </w:r>
-    </w:p>
-    <w:p>
-      <w:pPr>
-        <w:pStyle w:val="Prrafodelista"/>
-        <w:spacing w:line="360" w:lineRule="auto"/>
-        <w:ind w:left="1080"/>
-        <w:rPr>
-          <w:rFonts w:cstheme="minorHAnsi"/>
-          <w:lang w:val="es-ES_tradnl"/>
-        </w:rPr>
-      </w:pPr>
-      <w:r>
-        <w:rPr>
           <w:noProof/>
         </w:rPr>
         <w:drawing>
-          <wp:inline distT="0" distB="0" distL="0" distR="0" wp14:anchorId="6801B218" wp14:editId="0A32D99A">
-            <wp:extent cx="2647950" cy="236653"/>
+          <wp:inline distT="0" distB="0" distL="0" distR="0" wp14:anchorId="63471C91" wp14:editId="115145DB">
+            <wp:extent cx="2146300" cy="210035"/>
             <wp:effectExtent l="0" t="0" r="0" b="0"/>
-            <wp:docPr id="96" name="Imagen 96"/>
+            <wp:docPr id="98" name="Imagen 98"/>
             <wp:cNvGraphicFramePr>
               <a:graphicFrameLocks xmlns:a="http://schemas.openxmlformats.org/drawingml/2006/main" noChangeAspect="1"/>
             </wp:cNvGraphicFramePr>
@@ -19387,7 +19792,7 @@
                   <pic:spPr>
                     <a:xfrm>
                       <a:off x="0" y="0"/>
-                      <a:ext cx="2964164" cy="264914"/>
+                      <a:ext cx="2371029" cy="232027"/>
                     </a:xfrm>
                     <a:prstGeom prst="rect">
                       <a:avLst/>
@@ -19418,7 +19823,7 @@
           <w:rFonts w:cstheme="minorHAnsi"/>
           <w:lang w:val="es-ES_tradnl"/>
         </w:rPr>
-        <w:t>Array</w:t>
+        <w:t>Valor nulo</w:t>
       </w:r>
     </w:p>
     <w:p>
@@ -19436,7 +19841,7 @@
           <w:rFonts w:cstheme="minorHAnsi"/>
           <w:lang w:val="es-ES_tradnl"/>
         </w:rPr>
-        <w:t>Un array se representa utilizando corchetes [] para englobar su contenido, y cada dato se separa mediante el uso de la coma ,.</w:t>
+        <w:t>Se utiliza para mostrar que no hay información.</w:t>
       </w:r>
     </w:p>
     <w:p>
@@ -19454,10 +19859,10 @@
           <w:noProof/>
         </w:rPr>
         <w:drawing>
-          <wp:inline distT="0" distB="0" distL="0" distR="0" wp14:anchorId="694F5A54" wp14:editId="72CB2C9B">
-            <wp:extent cx="4273550" cy="973409"/>
+          <wp:inline distT="0" distB="0" distL="0" distR="0" wp14:anchorId="6801B218" wp14:editId="0A32D99A">
+            <wp:extent cx="2647950" cy="236653"/>
             <wp:effectExtent l="0" t="0" r="0" b="0"/>
-            <wp:docPr id="88" name="Imagen 88"/>
+            <wp:docPr id="96" name="Imagen 96"/>
             <wp:cNvGraphicFramePr>
               <a:graphicFrameLocks xmlns:a="http://schemas.openxmlformats.org/drawingml/2006/main" noChangeAspect="1"/>
             </wp:cNvGraphicFramePr>
@@ -19477,7 +19882,7 @@
                   <pic:spPr>
                     <a:xfrm>
                       <a:off x="0" y="0"/>
-                      <a:ext cx="4379706" cy="997589"/>
+                      <a:ext cx="2964164" cy="264914"/>
                     </a:xfrm>
                     <a:prstGeom prst="rect">
                       <a:avLst/>
@@ -19508,7 +19913,7 @@
           <w:rFonts w:cstheme="minorHAnsi"/>
           <w:lang w:val="es-ES_tradnl"/>
         </w:rPr>
-        <w:t>Objeto</w:t>
+        <w:t>Array</w:t>
       </w:r>
     </w:p>
     <w:p>
@@ -19526,7 +19931,7 @@
           <w:rFonts w:cstheme="minorHAnsi"/>
           <w:lang w:val="es-ES_tradnl"/>
         </w:rPr>
-        <w:t>Un objeto, termina y comienza con llaves {} y puede tener varios pares clave valor dentro separados por comas.</w:t>
+        <w:t>Un array se representa utilizando corchetes [] para englobar su contenido, y cada dato se separa mediante el uso de la coma ,.</w:t>
       </w:r>
     </w:p>
     <w:p>
@@ -19541,31 +19946,13 @@
       </w:pPr>
       <w:r>
         <w:rPr>
-          <w:rFonts w:cstheme="minorHAnsi"/>
-          <w:lang w:val="es-ES_tradnl"/>
-        </w:rPr>
-        <w:t>Además, cada clave se separa del valor que se le asigna usando dos puntos (:).</w:t>
-      </w:r>
-    </w:p>
-    <w:p>
-      <w:pPr>
-        <w:pStyle w:val="Prrafodelista"/>
-        <w:spacing w:line="360" w:lineRule="auto"/>
-        <w:ind w:left="1080"/>
-        <w:rPr>
-          <w:rFonts w:cstheme="minorHAnsi"/>
-          <w:lang w:val="es-ES_tradnl"/>
-        </w:rPr>
-      </w:pPr>
-      <w:r>
-        <w:rPr>
           <w:noProof/>
         </w:rPr>
         <w:drawing>
-          <wp:inline distT="0" distB="0" distL="0" distR="0" wp14:anchorId="791883FD" wp14:editId="3AECE16E">
-            <wp:extent cx="4603750" cy="198139"/>
-            <wp:effectExtent l="0" t="0" r="6350" b="0"/>
-            <wp:docPr id="89" name="Imagen 89"/>
+          <wp:inline distT="0" distB="0" distL="0" distR="0" wp14:anchorId="694F5A54" wp14:editId="72CB2C9B">
+            <wp:extent cx="4273550" cy="973409"/>
+            <wp:effectExtent l="0" t="0" r="0" b="0"/>
+            <wp:docPr id="88" name="Imagen 88"/>
             <wp:cNvGraphicFramePr>
               <a:graphicFrameLocks xmlns:a="http://schemas.openxmlformats.org/drawingml/2006/main" noChangeAspect="1"/>
             </wp:cNvGraphicFramePr>
@@ -19585,7 +19972,7 @@
                   <pic:spPr>
                     <a:xfrm>
                       <a:off x="0" y="0"/>
-                      <a:ext cx="5285111" cy="227464"/>
+                      <a:ext cx="4379706" cy="997589"/>
                     </a:xfrm>
                     <a:prstGeom prst="rect">
                       <a:avLst/>
@@ -19601,19 +19988,8 @@
     <w:p>
       <w:pPr>
         <w:pStyle w:val="Prrafodelista"/>
-        <w:spacing w:line="360" w:lineRule="auto"/>
-        <w:ind w:left="360"/>
-        <w:rPr>
-          <w:rFonts w:cstheme="minorHAnsi"/>
-          <w:lang w:val="es-ES_tradnl"/>
-        </w:rPr>
-      </w:pPr>
-    </w:p>
-    <w:p>
-      <w:pPr>
-        <w:pStyle w:val="Prrafodelista"/>
         <w:numPr>
-          <w:ilvl w:val="0"/>
+          <w:ilvl w:val="1"/>
           <w:numId w:val="5"/>
         </w:numPr>
         <w:spacing w:line="360" w:lineRule="auto"/>
@@ -19627,68 +20003,50 @@
           <w:rFonts w:cstheme="minorHAnsi"/>
           <w:lang w:val="es-ES_tradnl"/>
         </w:rPr>
-        <w:t>JSONPath</w:t>
-      </w:r>
-    </w:p>
-    <w:p>
-      <w:pPr>
-        <w:pStyle w:val="Prrafodelista"/>
-        <w:spacing w:line="360" w:lineRule="auto"/>
-        <w:ind w:left="360"/>
-        <w:rPr>
-          <w:rFonts w:cstheme="minorHAnsi"/>
-          <w:lang w:val="es-ES_tradnl"/>
-        </w:rPr>
-      </w:pPr>
-      <w:r>
-        <w:rPr>
-          <w:rFonts w:cstheme="minorHAnsi"/>
-          <w:lang w:val="es-ES_tradnl"/>
-        </w:rPr>
-        <w:t>Lenguaje de consulta para JSON.</w:t>
-      </w:r>
-    </w:p>
-    <w:p>
-      <w:pPr>
-        <w:pStyle w:val="Prrafodelista"/>
-        <w:spacing w:line="360" w:lineRule="auto"/>
-        <w:ind w:left="360"/>
-        <w:rPr>
-          <w:rFonts w:cstheme="minorHAnsi"/>
-          <w:lang w:val="es-ES_tradnl"/>
-        </w:rPr>
-      </w:pPr>
-      <w:r>
-        <w:rPr>
-          <w:rFonts w:cstheme="minorHAnsi"/>
-          <w:lang w:val="es-ES_tradnl"/>
-        </w:rPr>
-        <w:t>Se basa en la utilización de expresiones o selectores que nos permiten obtener información de un JSON.</w:t>
-      </w:r>
-    </w:p>
-    <w:p>
-      <w:pPr>
-        <w:pStyle w:val="Prrafodelista"/>
-        <w:spacing w:line="360" w:lineRule="auto"/>
-        <w:ind w:left="360"/>
-        <w:rPr>
-          <w:rFonts w:cstheme="minorHAnsi"/>
-          <w:lang w:val="es-ES_tradnl"/>
-        </w:rPr>
-      </w:pPr>
-      <w:r>
-        <w:rPr>
-          <w:rFonts w:cstheme="minorHAnsi"/>
-          <w:lang w:val="es-ES_tradnl"/>
-        </w:rPr>
-        <w:t>Para poder utilizarlo en nuestros proyectos, tenemos que añadir en el pom la siguiente dependencia:</w:t>
-      </w:r>
-    </w:p>
-    <w:p>
-      <w:pPr>
-        <w:pStyle w:val="Prrafodelista"/>
-        <w:spacing w:line="360" w:lineRule="auto"/>
-        <w:ind w:left="360"/>
+        <w:t>Objeto</w:t>
+      </w:r>
+    </w:p>
+    <w:p>
+      <w:pPr>
+        <w:pStyle w:val="Prrafodelista"/>
+        <w:spacing w:line="360" w:lineRule="auto"/>
+        <w:ind w:left="1080"/>
+        <w:rPr>
+          <w:rFonts w:cstheme="minorHAnsi"/>
+          <w:lang w:val="es-ES_tradnl"/>
+        </w:rPr>
+      </w:pPr>
+      <w:r>
+        <w:rPr>
+          <w:rFonts w:cstheme="minorHAnsi"/>
+          <w:lang w:val="es-ES_tradnl"/>
+        </w:rPr>
+        <w:t>Un objeto, termina y comienza con llaves {} y puede tener varios pares clave valor dentro separados por comas.</w:t>
+      </w:r>
+    </w:p>
+    <w:p>
+      <w:pPr>
+        <w:pStyle w:val="Prrafodelista"/>
+        <w:spacing w:line="360" w:lineRule="auto"/>
+        <w:ind w:left="1080"/>
+        <w:rPr>
+          <w:rFonts w:cstheme="minorHAnsi"/>
+          <w:lang w:val="es-ES_tradnl"/>
+        </w:rPr>
+      </w:pPr>
+      <w:r>
+        <w:rPr>
+          <w:rFonts w:cstheme="minorHAnsi"/>
+          <w:lang w:val="es-ES_tradnl"/>
+        </w:rPr>
+        <w:t>Además, cada clave se separa del valor que se le asigna usando dos puntos (:).</w:t>
+      </w:r>
+    </w:p>
+    <w:p>
+      <w:pPr>
+        <w:pStyle w:val="Prrafodelista"/>
+        <w:spacing w:line="360" w:lineRule="auto"/>
+        <w:ind w:left="1080"/>
         <w:rPr>
           <w:rFonts w:cstheme="minorHAnsi"/>
           <w:lang w:val="es-ES_tradnl"/>
@@ -19699,10 +20057,10 @@
           <w:noProof/>
         </w:rPr>
         <w:drawing>
-          <wp:inline distT="0" distB="0" distL="0" distR="0" wp14:anchorId="71895590" wp14:editId="1CD9CDF9">
-            <wp:extent cx="3492500" cy="975845"/>
-            <wp:effectExtent l="0" t="0" r="0" b="0"/>
-            <wp:docPr id="91" name="Imagen 91"/>
+          <wp:inline distT="0" distB="0" distL="0" distR="0" wp14:anchorId="791883FD" wp14:editId="3AECE16E">
+            <wp:extent cx="4603750" cy="198139"/>
+            <wp:effectExtent l="0" t="0" r="6350" b="0"/>
+            <wp:docPr id="89" name="Imagen 89"/>
             <wp:cNvGraphicFramePr>
               <a:graphicFrameLocks xmlns:a="http://schemas.openxmlformats.org/drawingml/2006/main" noChangeAspect="1"/>
             </wp:cNvGraphicFramePr>
@@ -19722,7 +20080,7 @@
                   <pic:spPr>
                     <a:xfrm>
                       <a:off x="0" y="0"/>
-                      <a:ext cx="3557465" cy="993997"/>
+                      <a:ext cx="5285111" cy="227464"/>
                     </a:xfrm>
                     <a:prstGeom prst="rect">
                       <a:avLst/>
@@ -19745,69 +20103,87 @@
           <w:lang w:val="es-ES_tradnl"/>
         </w:rPr>
       </w:pPr>
-      <w:r>
-        <w:rPr>
-          <w:rFonts w:cstheme="minorHAnsi"/>
-          <w:lang w:val="es-ES_tradnl"/>
-        </w:rPr>
-        <w:t>Vamos a ver algunos de los elementos más importantes de su sintaxis:</w:t>
-      </w:r>
     </w:p>
     <w:p>
       <w:pPr>
         <w:pStyle w:val="Prrafodelista"/>
         <w:numPr>
           <w:ilvl w:val="0"/>
-          <w:numId w:val="3"/>
+          <w:numId w:val="5"/>
         </w:numPr>
         <w:spacing w:line="360" w:lineRule="auto"/>
-        <w:ind w:left="720"/>
-        <w:rPr>
-          <w:rFonts w:cstheme="minorHAnsi"/>
-          <w:lang w:val="es-ES_tradnl"/>
-        </w:rPr>
-      </w:pPr>
-      <w:r>
-        <w:rPr>
-          <w:rFonts w:cstheme="minorHAnsi"/>
-          <w:lang w:val="es-ES_tradnl"/>
-        </w:rPr>
-        <w:t>$ -&gt; símbolo con el que empiezan las expresiones de JSONPath, aunque también es cierto que se puede omitir. Hace referencia al elemento raíz.</w:t>
-      </w:r>
-    </w:p>
-    <w:p>
-      <w:pPr>
-        <w:pStyle w:val="Prrafodelista"/>
-        <w:numPr>
-          <w:ilvl w:val="0"/>
-          <w:numId w:val="3"/>
-        </w:numPr>
-        <w:spacing w:line="360" w:lineRule="auto"/>
-        <w:ind w:left="720"/>
-        <w:rPr>
-          <w:rFonts w:cstheme="minorHAnsi"/>
-          <w:lang w:val="es-ES_tradnl"/>
-        </w:rPr>
-      </w:pPr>
-      <w:r>
-        <w:rPr>
-          <w:rFonts w:cstheme="minorHAnsi"/>
-          <w:lang w:val="es-ES_tradnl"/>
-        </w:rPr>
-        <w:t xml:space="preserve">Para denotar un elemento hijo, se utiliza la notación . o </w:t>
-      </w:r>
-      <w:r>
-        <w:rPr>
-          <w:rFonts w:cstheme="minorHAnsi"/>
-          <w:lang w:val="es-ES_tradnl"/>
-        </w:rPr>
-        <w:t>[‘ ‘] con el nombre del elemento entre comillas simples.</w:t>
-      </w:r>
-    </w:p>
-    <w:p>
-      <w:pPr>
-        <w:pStyle w:val="Prrafodelista"/>
-        <w:spacing w:line="360" w:lineRule="auto"/>
+        <w:rPr>
+          <w:rFonts w:cstheme="minorHAnsi"/>
+          <w:lang w:val="es-ES_tradnl"/>
+        </w:rPr>
+      </w:pPr>
+      <w:r>
+        <w:rPr>
+          <w:rFonts w:cstheme="minorHAnsi"/>
+          <w:lang w:val="es-ES_tradnl"/>
+        </w:rPr>
+        <w:t>JSONPath</w:t>
+      </w:r>
+    </w:p>
+    <w:p>
+      <w:pPr>
+        <w:pStyle w:val="Prrafodelista"/>
+        <w:spacing w:line="360" w:lineRule="auto"/>
+        <w:ind w:left="360"/>
+        <w:rPr>
+          <w:rFonts w:cstheme="minorHAnsi"/>
+          <w:lang w:val="es-ES_tradnl"/>
+        </w:rPr>
+      </w:pPr>
+      <w:r>
+        <w:rPr>
+          <w:rFonts w:cstheme="minorHAnsi"/>
+          <w:lang w:val="es-ES_tradnl"/>
+        </w:rPr>
+        <w:t>Lenguaje de consulta para JSON.</w:t>
+      </w:r>
+    </w:p>
+    <w:p>
+      <w:pPr>
+        <w:pStyle w:val="Prrafodelista"/>
+        <w:spacing w:line="360" w:lineRule="auto"/>
+        <w:ind w:left="360"/>
+        <w:rPr>
+          <w:rFonts w:cstheme="minorHAnsi"/>
+          <w:lang w:val="es-ES_tradnl"/>
+        </w:rPr>
+      </w:pPr>
+      <w:r>
+        <w:rPr>
+          <w:rFonts w:cstheme="minorHAnsi"/>
+          <w:lang w:val="es-ES_tradnl"/>
+        </w:rPr>
+        <w:t>Se basa en la utilización de expresiones o selectores que nos permiten obtener información de un JSON.</w:t>
+      </w:r>
+    </w:p>
+    <w:p>
+      <w:pPr>
+        <w:pStyle w:val="Prrafodelista"/>
+        <w:spacing w:line="360" w:lineRule="auto"/>
+        <w:ind w:left="360"/>
+        <w:rPr>
+          <w:rFonts w:cstheme="minorHAnsi"/>
+          <w:lang w:val="es-ES_tradnl"/>
+        </w:rPr>
+      </w:pPr>
+      <w:r>
+        <w:rPr>
+          <w:rFonts w:cstheme="minorHAnsi"/>
+          <w:lang w:val="es-ES_tradnl"/>
+        </w:rPr>
+        <w:t>Para poder utilizarlo en nuestros proyectos, tenemos que añadir en el pom la siguiente dependencia:</w:t>
+      </w:r>
+    </w:p>
+    <w:p>
+      <w:pPr>
+        <w:pStyle w:val="Prrafodelista"/>
+        <w:spacing w:line="360" w:lineRule="auto"/>
+        <w:ind w:left="360"/>
         <w:rPr>
           <w:rFonts w:cstheme="minorHAnsi"/>
           <w:lang w:val="es-ES_tradnl"/>
@@ -19818,10 +20194,10 @@
           <w:noProof/>
         </w:rPr>
         <w:drawing>
-          <wp:inline distT="0" distB="0" distL="0" distR="0" wp14:anchorId="0E9860E1" wp14:editId="3A2BD708">
-            <wp:extent cx="1320800" cy="226646"/>
-            <wp:effectExtent l="0" t="0" r="0" b="2540"/>
-            <wp:docPr id="92" name="Imagen 92"/>
+          <wp:inline distT="0" distB="0" distL="0" distR="0" wp14:anchorId="71895590" wp14:editId="1CD9CDF9">
+            <wp:extent cx="3492500" cy="975845"/>
+            <wp:effectExtent l="0" t="0" r="0" b="0"/>
+            <wp:docPr id="91" name="Imagen 91"/>
             <wp:cNvGraphicFramePr>
               <a:graphicFrameLocks xmlns:a="http://schemas.openxmlformats.org/drawingml/2006/main" noChangeAspect="1"/>
             </wp:cNvGraphicFramePr>
@@ -19841,7 +20217,7 @@
                   <pic:spPr>
                     <a:xfrm>
                       <a:off x="0" y="0"/>
-                      <a:ext cx="1392992" cy="239034"/>
+                      <a:ext cx="3557465" cy="993997"/>
                     </a:xfrm>
                     <a:prstGeom prst="rect">
                       <a:avLst/>
@@ -19857,6 +20233,24 @@
     <w:p>
       <w:pPr>
         <w:pStyle w:val="Prrafodelista"/>
+        <w:spacing w:line="360" w:lineRule="auto"/>
+        <w:ind w:left="360"/>
+        <w:rPr>
+          <w:rFonts w:cstheme="minorHAnsi"/>
+          <w:lang w:val="es-ES_tradnl"/>
+        </w:rPr>
+      </w:pPr>
+      <w:r>
+        <w:rPr>
+          <w:rFonts w:cstheme="minorHAnsi"/>
+          <w:lang w:val="es-ES_tradnl"/>
+        </w:rPr>
+        <w:t>Vamos a ver algunos de los elementos más importantes de su sintaxis:</w:t>
+      </w:r>
+    </w:p>
+    <w:p>
+      <w:pPr>
+        <w:pStyle w:val="Prrafodelista"/>
         <w:numPr>
           <w:ilvl w:val="0"/>
           <w:numId w:val="3"/>
@@ -19873,7 +20267,36 @@
           <w:rFonts w:cstheme="minorHAnsi"/>
           <w:lang w:val="es-ES_tradnl"/>
         </w:rPr>
-        <w:t>Si queremos acceder a un elemento de ese objeto, utilizaremos el mismo operador de forma anidada.</w:t>
+        <w:t>$ -&gt; símbolo con el que empiezan las expresiones de JSONPath, aunque también es cierto que se puede omitir. Hace referencia al elemento raíz.</w:t>
+      </w:r>
+    </w:p>
+    <w:p>
+      <w:pPr>
+        <w:pStyle w:val="Prrafodelista"/>
+        <w:numPr>
+          <w:ilvl w:val="0"/>
+          <w:numId w:val="3"/>
+        </w:numPr>
+        <w:spacing w:line="360" w:lineRule="auto"/>
+        <w:ind w:left="720"/>
+        <w:rPr>
+          <w:rFonts w:cstheme="minorHAnsi"/>
+          <w:lang w:val="es-ES_tradnl"/>
+        </w:rPr>
+      </w:pPr>
+      <w:r>
+        <w:rPr>
+          <w:rFonts w:cstheme="minorHAnsi"/>
+          <w:lang w:val="es-ES_tradnl"/>
+        </w:rPr>
+        <w:t xml:space="preserve">Para denotar un elemento hijo, se utiliza la notación . o </w:t>
+      </w:r>
+      <w:r>
+        <w:rPr>
+          <w:rFonts w:cstheme="minorHAnsi"/>
+          <w:lang w:val="es-ES_tradnl"/>
+        </w:rPr>
+        <w:t>[‘ ‘] con el nombre del elemento entre comillas simples.</w:t>
       </w:r>
     </w:p>
     <w:p>
@@ -19890,10 +20313,10 @@
           <w:noProof/>
         </w:rPr>
         <w:drawing>
-          <wp:inline distT="0" distB="0" distL="0" distR="0" wp14:anchorId="3B58BF47" wp14:editId="0D131BE0">
-            <wp:extent cx="2222500" cy="221486"/>
-            <wp:effectExtent l="0" t="0" r="0" b="7620"/>
-            <wp:docPr id="93" name="Imagen 93"/>
+          <wp:inline distT="0" distB="0" distL="0" distR="0" wp14:anchorId="0E9860E1" wp14:editId="3A2BD708">
+            <wp:extent cx="1320800" cy="226646"/>
+            <wp:effectExtent l="0" t="0" r="0" b="2540"/>
+            <wp:docPr id="92" name="Imagen 92"/>
             <wp:cNvGraphicFramePr>
               <a:graphicFrameLocks xmlns:a="http://schemas.openxmlformats.org/drawingml/2006/main" noChangeAspect="1"/>
             </wp:cNvGraphicFramePr>
@@ -19913,7 +20336,7 @@
                   <pic:spPr>
                     <a:xfrm>
                       <a:off x="0" y="0"/>
-                      <a:ext cx="2455260" cy="244682"/>
+                      <a:ext cx="1392992" cy="239034"/>
                     </a:xfrm>
                     <a:prstGeom prst="rect">
                       <a:avLst/>
@@ -19945,7 +20368,7 @@
           <w:rFonts w:cstheme="minorHAnsi"/>
           <w:lang w:val="es-ES_tradnl"/>
         </w:rPr>
-        <w:t>De la misma manera, podemos usar .. seguido del nombre de una propiedad para que se haga una búsqueda recursiva hasta encontrar el elemento que hemos indicado.</w:t>
+        <w:t>Si queremos acceder a un elemento de ese objeto, utilizaremos el mismo operador de forma anidada.</w:t>
       </w:r>
     </w:p>
     <w:p>
@@ -19962,10 +20385,10 @@
           <w:noProof/>
         </w:rPr>
         <w:drawing>
-          <wp:inline distT="0" distB="0" distL="0" distR="0" wp14:anchorId="478CF36B" wp14:editId="30DFB880">
-            <wp:extent cx="933450" cy="281517"/>
-            <wp:effectExtent l="0" t="0" r="0" b="4445"/>
-            <wp:docPr id="94" name="Imagen 94"/>
+          <wp:inline distT="0" distB="0" distL="0" distR="0" wp14:anchorId="3B58BF47" wp14:editId="0D131BE0">
+            <wp:extent cx="2222500" cy="221486"/>
+            <wp:effectExtent l="0" t="0" r="0" b="7620"/>
+            <wp:docPr id="93" name="Imagen 93"/>
             <wp:cNvGraphicFramePr>
               <a:graphicFrameLocks xmlns:a="http://schemas.openxmlformats.org/drawingml/2006/main" noChangeAspect="1"/>
             </wp:cNvGraphicFramePr>
@@ -19985,7 +20408,7 @@
                   <pic:spPr>
                     <a:xfrm>
                       <a:off x="0" y="0"/>
-                      <a:ext cx="991029" cy="298882"/>
+                      <a:ext cx="2455260" cy="244682"/>
                     </a:xfrm>
                     <a:prstGeom prst="rect">
                       <a:avLst/>
@@ -20017,24 +20440,7 @@
           <w:rFonts w:cstheme="minorHAnsi"/>
           <w:lang w:val="es-ES_tradnl"/>
         </w:rPr>
-        <w:t>También podemos usar los corchetes para indicar dentro los elementos que queremos obtener que se encuentran dentro de un array.</w:t>
-      </w:r>
-    </w:p>
-    <w:p>
-      <w:pPr>
-        <w:pStyle w:val="Prrafodelista"/>
-        <w:spacing w:line="360" w:lineRule="auto"/>
-        <w:rPr>
-          <w:rFonts w:cstheme="minorHAnsi"/>
-          <w:lang w:val="es-ES_tradnl"/>
-        </w:rPr>
-      </w:pPr>
-      <w:r>
-        <w:rPr>
-          <w:rFonts w:cstheme="minorHAnsi"/>
-          <w:lang w:val="es-ES_tradnl"/>
-        </w:rPr>
-        <w:t>Si solo queremos uno:</w:t>
+        <w:t>De la misma manera, podemos usar .. seguido del nombre de una propiedad para que se haga una búsqueda recursiva hasta encontrar el elemento que hemos indicado.</w:t>
       </w:r>
     </w:p>
     <w:p>
@@ -20051,10 +20457,10 @@
           <w:noProof/>
         </w:rPr>
         <w:drawing>
-          <wp:inline distT="0" distB="0" distL="0" distR="0" wp14:anchorId="3D73CB39" wp14:editId="546F010C">
-            <wp:extent cx="1314450" cy="234184"/>
-            <wp:effectExtent l="0" t="0" r="0" b="0"/>
-            <wp:docPr id="95" name="Imagen 95"/>
+          <wp:inline distT="0" distB="0" distL="0" distR="0" wp14:anchorId="478CF36B" wp14:editId="30DFB880">
+            <wp:extent cx="933450" cy="281517"/>
+            <wp:effectExtent l="0" t="0" r="0" b="4445"/>
+            <wp:docPr id="94" name="Imagen 94"/>
             <wp:cNvGraphicFramePr>
               <a:graphicFrameLocks xmlns:a="http://schemas.openxmlformats.org/drawingml/2006/main" noChangeAspect="1"/>
             </wp:cNvGraphicFramePr>
@@ -20074,7 +20480,7 @@
                   <pic:spPr>
                     <a:xfrm>
                       <a:off x="0" y="0"/>
-                      <a:ext cx="1402644" cy="249897"/>
+                      <a:ext cx="991029" cy="298882"/>
                     </a:xfrm>
                     <a:prstGeom prst="rect">
                       <a:avLst/>
@@ -20090,18 +20496,40 @@
     <w:p>
       <w:pPr>
         <w:pStyle w:val="Prrafodelista"/>
-        <w:spacing w:line="360" w:lineRule="auto"/>
-        <w:rPr>
-          <w:rFonts w:cstheme="minorHAnsi"/>
-          <w:lang w:val="es-ES_tradnl"/>
-        </w:rPr>
-      </w:pPr>
-      <w:r>
-        <w:rPr>
-          <w:rFonts w:cstheme="minorHAnsi"/>
-          <w:lang w:val="es-ES_tradnl"/>
-        </w:rPr>
-        <w:t>Si queremos que nos devuelva una lista de los elementos indicados:</w:t>
+        <w:numPr>
+          <w:ilvl w:val="0"/>
+          <w:numId w:val="3"/>
+        </w:numPr>
+        <w:spacing w:line="360" w:lineRule="auto"/>
+        <w:ind w:left="720"/>
+        <w:rPr>
+          <w:rFonts w:cstheme="minorHAnsi"/>
+          <w:lang w:val="es-ES_tradnl"/>
+        </w:rPr>
+      </w:pPr>
+      <w:r>
+        <w:rPr>
+          <w:rFonts w:cstheme="minorHAnsi"/>
+          <w:lang w:val="es-ES_tradnl"/>
+        </w:rPr>
+        <w:t>También podemos usar los corchetes para indicar dentro los elementos que queremos obtener que se encuentran dentro de un array.</w:t>
+      </w:r>
+    </w:p>
+    <w:p>
+      <w:pPr>
+        <w:pStyle w:val="Prrafodelista"/>
+        <w:spacing w:line="360" w:lineRule="auto"/>
+        <w:rPr>
+          <w:rFonts w:cstheme="minorHAnsi"/>
+          <w:lang w:val="es-ES_tradnl"/>
+        </w:rPr>
+      </w:pPr>
+      <w:r>
+        <w:rPr>
+          <w:rFonts w:cstheme="minorHAnsi"/>
+          <w:lang w:val="es-ES_tradnl"/>
+        </w:rPr>
+        <w:t>Si solo queremos uno:</w:t>
       </w:r>
     </w:p>
     <w:p>
@@ -20118,10 +20546,10 @@
           <w:noProof/>
         </w:rPr>
         <w:drawing>
-          <wp:inline distT="0" distB="0" distL="0" distR="0" wp14:anchorId="04E6AAB2" wp14:editId="5F58EDD1">
-            <wp:extent cx="2444750" cy="225557"/>
-            <wp:effectExtent l="0" t="0" r="0" b="3175"/>
-            <wp:docPr id="99" name="Imagen 99"/>
+          <wp:inline distT="0" distB="0" distL="0" distR="0" wp14:anchorId="3D73CB39" wp14:editId="546F010C">
+            <wp:extent cx="1314450" cy="234184"/>
+            <wp:effectExtent l="0" t="0" r="0" b="0"/>
+            <wp:docPr id="95" name="Imagen 95"/>
             <wp:cNvGraphicFramePr>
               <a:graphicFrameLocks xmlns:a="http://schemas.openxmlformats.org/drawingml/2006/main" noChangeAspect="1"/>
             </wp:cNvGraphicFramePr>
@@ -20141,7 +20569,7 @@
                   <pic:spPr>
                     <a:xfrm>
                       <a:off x="0" y="0"/>
-                      <a:ext cx="2542366" cy="234563"/>
+                      <a:ext cx="1402644" cy="249897"/>
                     </a:xfrm>
                     <a:prstGeom prst="rect">
                       <a:avLst/>
@@ -20168,7 +20596,7 @@
           <w:rFonts w:cstheme="minorHAnsi"/>
           <w:lang w:val="es-ES_tradnl"/>
         </w:rPr>
-        <w:t>Si queremos los elementos de un array dentro de un rango:</w:t>
+        <w:t>Si queremos que nos devuelva una lista de los elementos indicados:</w:t>
       </w:r>
     </w:p>
     <w:p>
@@ -20185,10 +20613,10 @@
           <w:noProof/>
         </w:rPr>
         <w:drawing>
-          <wp:inline distT="0" distB="0" distL="0" distR="0" wp14:anchorId="291FC0C6" wp14:editId="13306D09">
-            <wp:extent cx="1600200" cy="221372"/>
-            <wp:effectExtent l="0" t="0" r="0" b="7620"/>
-            <wp:docPr id="100" name="Imagen 100"/>
+          <wp:inline distT="0" distB="0" distL="0" distR="0" wp14:anchorId="04E6AAB2" wp14:editId="5F58EDD1">
+            <wp:extent cx="2444750" cy="225557"/>
+            <wp:effectExtent l="0" t="0" r="0" b="3175"/>
+            <wp:docPr id="99" name="Imagen 99"/>
             <wp:cNvGraphicFramePr>
               <a:graphicFrameLocks xmlns:a="http://schemas.openxmlformats.org/drawingml/2006/main" noChangeAspect="1"/>
             </wp:cNvGraphicFramePr>
@@ -20208,7 +20636,7 @@
                   <pic:spPr>
                     <a:xfrm>
                       <a:off x="0" y="0"/>
-                      <a:ext cx="1703962" cy="235726"/>
+                      <a:ext cx="2542366" cy="234563"/>
                     </a:xfrm>
                     <a:prstGeom prst="rect">
                       <a:avLst/>
@@ -20235,7 +20663,7 @@
           <w:rFonts w:cstheme="minorHAnsi"/>
           <w:lang w:val="es-ES_tradnl"/>
         </w:rPr>
-        <w:t>El elemento de la posición end no lo recoge. Si además no ponemos el elemento end, nos devuelve todos los datos hasta el final.</w:t>
+        <w:t>Si queremos los elementos de un array dentro de un rango:</w:t>
       </w:r>
     </w:p>
     <w:p>
@@ -20252,10 +20680,10 @@
           <w:noProof/>
         </w:rPr>
         <w:drawing>
-          <wp:inline distT="0" distB="0" distL="0" distR="0" wp14:anchorId="51EBB54A" wp14:editId="24529393">
-            <wp:extent cx="1333500" cy="218096"/>
-            <wp:effectExtent l="0" t="0" r="0" b="0"/>
-            <wp:docPr id="101" name="Imagen 101"/>
+          <wp:inline distT="0" distB="0" distL="0" distR="0" wp14:anchorId="291FC0C6" wp14:editId="13306D09">
+            <wp:extent cx="1600200" cy="221372"/>
+            <wp:effectExtent l="0" t="0" r="0" b="7620"/>
+            <wp:docPr id="100" name="Imagen 100"/>
             <wp:cNvGraphicFramePr>
               <a:graphicFrameLocks xmlns:a="http://schemas.openxmlformats.org/drawingml/2006/main" noChangeAspect="1"/>
             </wp:cNvGraphicFramePr>
@@ -20275,7 +20703,7 @@
                   <pic:spPr>
                     <a:xfrm>
                       <a:off x="0" y="0"/>
-                      <a:ext cx="1461533" cy="239036"/>
+                      <a:ext cx="1703962" cy="235726"/>
                     </a:xfrm>
                     <a:prstGeom prst="rect">
                       <a:avLst/>
@@ -20291,23 +20719,18 @@
     <w:p>
       <w:pPr>
         <w:pStyle w:val="Prrafodelista"/>
-        <w:numPr>
-          <w:ilvl w:val="0"/>
-          <w:numId w:val="3"/>
-        </w:numPr>
-        <w:spacing w:line="360" w:lineRule="auto"/>
-        <w:ind w:left="720"/>
-        <w:rPr>
-          <w:rFonts w:cstheme="minorHAnsi"/>
-          <w:lang w:val="es-ES_tradnl"/>
-        </w:rPr>
-      </w:pPr>
-      <w:r>
-        <w:rPr>
-          <w:rFonts w:cstheme="minorHAnsi"/>
-          <w:lang w:val="es-ES_tradnl"/>
-        </w:rPr>
-        <w:t>@ -&gt; se utiliza en expresiones de filtro para referirse al nodo actual.</w:t>
+        <w:spacing w:line="360" w:lineRule="auto"/>
+        <w:rPr>
+          <w:rFonts w:cstheme="minorHAnsi"/>
+          <w:lang w:val="es-ES_tradnl"/>
+        </w:rPr>
+      </w:pPr>
+      <w:r>
+        <w:rPr>
+          <w:rFonts w:cstheme="minorHAnsi"/>
+          <w:lang w:val="es-ES_tradnl"/>
+        </w:rPr>
+        <w:t>El elemento de la posición end no lo recoge. Si además no ponemos el elemento end, nos devuelve todos los datos hasta el final.</w:t>
       </w:r>
     </w:p>
     <w:p>
@@ -20324,10 +20747,10 @@
           <w:noProof/>
         </w:rPr>
         <w:drawing>
-          <wp:inline distT="0" distB="0" distL="0" distR="0" wp14:anchorId="3C145F34" wp14:editId="1B413F58">
-            <wp:extent cx="2000250" cy="210552"/>
+          <wp:inline distT="0" distB="0" distL="0" distR="0" wp14:anchorId="51EBB54A" wp14:editId="24529393">
+            <wp:extent cx="1333500" cy="218096"/>
             <wp:effectExtent l="0" t="0" r="0" b="0"/>
-            <wp:docPr id="103" name="Imagen 103"/>
+            <wp:docPr id="101" name="Imagen 101"/>
             <wp:cNvGraphicFramePr>
               <a:graphicFrameLocks xmlns:a="http://schemas.openxmlformats.org/drawingml/2006/main" noChangeAspect="1"/>
             </wp:cNvGraphicFramePr>
@@ -20347,7 +20770,7 @@
                   <pic:spPr>
                     <a:xfrm>
                       <a:off x="0" y="0"/>
-                      <a:ext cx="2118132" cy="222961"/>
+                      <a:ext cx="1461533" cy="239036"/>
                     </a:xfrm>
                     <a:prstGeom prst="rect">
                       <a:avLst/>
@@ -20379,7 +20802,7 @@
           <w:rFonts w:cstheme="minorHAnsi"/>
           <w:lang w:val="es-ES_tradnl"/>
         </w:rPr>
-        <w:t>* -&gt; es el operador comodín y se puede usar para representar un número o un nombre.</w:t>
+        <w:t>@ -&gt; se utiliza en expresiones de filtro para referirse al nodo actual.</w:t>
       </w:r>
     </w:p>
     <w:p>
@@ -20396,10 +20819,10 @@
           <w:noProof/>
         </w:rPr>
         <w:drawing>
-          <wp:inline distT="0" distB="0" distL="0" distR="0" wp14:anchorId="16F82BFC" wp14:editId="3AB89E49">
-            <wp:extent cx="895350" cy="227281"/>
-            <wp:effectExtent l="0" t="0" r="0" b="1905"/>
-            <wp:docPr id="102" name="Imagen 102"/>
+          <wp:inline distT="0" distB="0" distL="0" distR="0" wp14:anchorId="3C145F34" wp14:editId="1B413F58">
+            <wp:extent cx="2000250" cy="210552"/>
+            <wp:effectExtent l="0" t="0" r="0" b="0"/>
+            <wp:docPr id="103" name="Imagen 103"/>
             <wp:cNvGraphicFramePr>
               <a:graphicFrameLocks xmlns:a="http://schemas.openxmlformats.org/drawingml/2006/main" noChangeAspect="1"/>
             </wp:cNvGraphicFramePr>
@@ -20419,6 +20842,78 @@
                   <pic:spPr>
                     <a:xfrm>
                       <a:off x="0" y="0"/>
+                      <a:ext cx="2118132" cy="222961"/>
+                    </a:xfrm>
+                    <a:prstGeom prst="rect">
+                      <a:avLst/>
+                    </a:prstGeom>
+                  </pic:spPr>
+                </pic:pic>
+              </a:graphicData>
+            </a:graphic>
+          </wp:inline>
+        </w:drawing>
+      </w:r>
+    </w:p>
+    <w:p>
+      <w:pPr>
+        <w:pStyle w:val="Prrafodelista"/>
+        <w:numPr>
+          <w:ilvl w:val="0"/>
+          <w:numId w:val="3"/>
+        </w:numPr>
+        <w:spacing w:line="360" w:lineRule="auto"/>
+        <w:ind w:left="720"/>
+        <w:rPr>
+          <w:rFonts w:cstheme="minorHAnsi"/>
+          <w:lang w:val="es-ES_tradnl"/>
+        </w:rPr>
+      </w:pPr>
+      <w:r>
+        <w:rPr>
+          <w:rFonts w:cstheme="minorHAnsi"/>
+          <w:lang w:val="es-ES_tradnl"/>
+        </w:rPr>
+        <w:t>* -&gt; es el operador comodín y se puede usar para representar un número o un nombre.</w:t>
+      </w:r>
+    </w:p>
+    <w:p>
+      <w:pPr>
+        <w:pStyle w:val="Prrafodelista"/>
+        <w:spacing w:line="360" w:lineRule="auto"/>
+        <w:rPr>
+          <w:rFonts w:cstheme="minorHAnsi"/>
+          <w:lang w:val="es-ES_tradnl"/>
+        </w:rPr>
+      </w:pPr>
+      <w:r>
+        <w:rPr>
+          <w:noProof/>
+        </w:rPr>
+        <w:drawing>
+          <wp:inline distT="0" distB="0" distL="0" distR="0" wp14:anchorId="16F82BFC" wp14:editId="3AB89E49">
+            <wp:extent cx="895350" cy="227281"/>
+            <wp:effectExtent l="0" t="0" r="0" b="1905"/>
+            <wp:docPr id="102" name="Imagen 102"/>
+            <wp:cNvGraphicFramePr>
+              <a:graphicFrameLocks xmlns:a="http://schemas.openxmlformats.org/drawingml/2006/main" noChangeAspect="1"/>
+            </wp:cNvGraphicFramePr>
+            <a:graphic xmlns:a="http://schemas.openxmlformats.org/drawingml/2006/main">
+              <a:graphicData uri="http://schemas.openxmlformats.org/drawingml/2006/picture">
+                <pic:pic xmlns:pic="http://schemas.openxmlformats.org/drawingml/2006/picture">
+                  <pic:nvPicPr>
+                    <pic:cNvPr id="1" name=""/>
+                    <pic:cNvPicPr/>
+                  </pic:nvPicPr>
+                  <pic:blipFill>
+                    <a:blip r:embed="rId115"/>
+                    <a:stretch>
+                      <a:fillRect/>
+                    </a:stretch>
+                  </pic:blipFill>
+                  <pic:spPr>
+                    <a:xfrm>
+                      <a:off x="0" y="0"/>
                       <a:ext cx="932689" cy="236759"/>
                     </a:xfrm>
                     <a:prstGeom prst="rect">
@@ -20596,7 +21091,7 @@
                     </pic:cNvPicPr>
                   </pic:nvPicPr>
                   <pic:blipFill>
-                    <a:blip r:embed="rId115">
+                    <a:blip r:embed="rId116">
                       <a:extLst>
                         <a:ext uri="{28A0092B-C50C-407E-A947-70E740481C1C}">
                           <a14:useLocalDpi xmlns:a14="http://schemas.microsoft.com/office/drawing/2010/main" val="0"/>
@@ -21453,7 +21948,7 @@
                     </pic:cNvPicPr>
                   </pic:nvPicPr>
                   <pic:blipFill>
-                    <a:blip r:embed="rId116" cstate="print">
+                    <a:blip r:embed="rId117" cstate="print">
                       <a:extLst>
                         <a:ext uri="{28A0092B-C50C-407E-A947-70E740481C1C}">
                           <a14:useLocalDpi xmlns:a14="http://schemas.microsoft.com/office/drawing/2010/main" val="0"/>
@@ -21608,7 +22103,7 @@
       </w:r>
     </w:p>
     <w:sectPr>
-      <w:headerReference w:type="default" r:id="rId117"/>
+      <w:headerReference w:type="default" r:id="rId118"/>
       <w:pgSz w:w="11906" w:h="16838"/>
       <w:pgMar w:top="1417" w:right="1701" w:bottom="1417" w:left="1701" w:header="708" w:footer="708" w:gutter="0"/>
       <w:cols w:space="708"/>

</xml_diff>

<commit_message>
Info añadida sobre bean @lazy
</commit_message>
<xml_diff>
--- a/Fundamentos de Programación Orientada a Objetos.docx
+++ b/Fundamentos de Programación Orientada a Objetos.docx
@@ -18248,14 +18248,7 @@
           <w:rFonts w:cstheme="minorHAnsi"/>
           <w:lang w:val="es-ES_tradnl"/>
         </w:rPr>
-        <w:t xml:space="preserve"> de BeanPostProcessor</w:t>
-      </w:r>
-      <w:r>
-        <w:rPr>
-          <w:rFonts w:cstheme="minorHAnsi"/>
-          <w:lang w:val="es-ES_tradnl"/>
-        </w:rPr>
-        <w:t>.</w:t>
+        <w:t xml:space="preserve"> de BeanPostProcessor.</w:t>
       </w:r>
     </w:p>
     <w:p>
@@ -18340,6 +18333,74 @@
           <w:lang w:val="es-ES_tradnl"/>
         </w:rPr>
         <w:t>Destrucción personalizada: se activan los destroyMethod de nuestras anotaciones @Bean.</w:t>
+      </w:r>
+    </w:p>
+    <w:p>
+      <w:pPr>
+        <w:pStyle w:val="Prrafodelista"/>
+        <w:spacing w:line="360" w:lineRule="auto"/>
+        <w:ind w:left="360"/>
+        <w:rPr>
+          <w:rFonts w:cstheme="minorHAnsi"/>
+          <w:lang w:val="es-ES_tradnl"/>
+        </w:rPr>
+      </w:pPr>
+    </w:p>
+    <w:p>
+      <w:pPr>
+        <w:pStyle w:val="Prrafodelista"/>
+        <w:numPr>
+          <w:ilvl w:val="0"/>
+          <w:numId w:val="5"/>
+        </w:numPr>
+        <w:spacing w:line="360" w:lineRule="auto"/>
+        <w:rPr>
+          <w:rFonts w:cstheme="minorHAnsi"/>
+          <w:lang w:val="es-ES_tradnl"/>
+        </w:rPr>
+      </w:pPr>
+      <w:r>
+        <w:rPr>
+          <w:rFonts w:cstheme="minorHAnsi"/>
+          <w:lang w:val="es-ES_tradnl"/>
+        </w:rPr>
+        <w:t>Cargar Beans de manera perezosa (@Lazy)</w:t>
+      </w:r>
+    </w:p>
+    <w:p>
+      <w:pPr>
+        <w:pStyle w:val="Prrafodelista"/>
+        <w:spacing w:line="360" w:lineRule="auto"/>
+        <w:ind w:left="360"/>
+        <w:rPr>
+          <w:rFonts w:cstheme="minorHAnsi"/>
+          <w:lang w:val="es-ES_tradnl"/>
+        </w:rPr>
+      </w:pPr>
+      <w:r>
+        <w:rPr>
+          <w:rFonts w:cstheme="minorHAnsi"/>
+          <w:lang w:val="es-ES_tradnl"/>
+        </w:rPr>
+        <w:t>El Bean se carga solo cuando cualquier otro método o clase necesita una instancia de dicho Bean.</w:t>
+      </w:r>
+    </w:p>
+    <w:p>
+      <w:pPr>
+        <w:pStyle w:val="Prrafodelista"/>
+        <w:spacing w:line="360" w:lineRule="auto"/>
+        <w:ind w:left="360"/>
+        <w:rPr>
+          <w:rFonts w:cstheme="minorHAnsi"/>
+          <w:lang w:val="es-ES_tradnl"/>
+        </w:rPr>
+      </w:pPr>
+      <w:r>
+        <w:rPr>
+          <w:rFonts w:cstheme="minorHAnsi"/>
+          <w:lang w:val="es-ES_tradnl"/>
+        </w:rPr>
+        <w:t>Los Beans, por defecto, se crean al inicio del arranque de la aplicación.</w:t>
       </w:r>
     </w:p>
     <w:p>

</xml_diff>

<commit_message>
Info añadida sobre HTTP Status Codes
</commit_message>
<xml_diff>
--- a/Fundamentos de Programación Orientada a Objetos.docx
+++ b/Fundamentos de Programación Orientada a Objetos.docx
@@ -3577,6 +3577,7 @@
           <w:rFonts w:cstheme="minorHAnsi"/>
           <w:lang w:val="es-ES_tradnl"/>
         </w:rPr>
+        <w:lastRenderedPageBreak/>
         <w:t>Para indicar si un parámetro es o no opcional nos vamos a valer de la palabra reservada default</w:t>
       </w:r>
       <w:r>
@@ -4033,6 +4034,7 @@
           <w:rFonts w:cstheme="minorHAnsi"/>
           <w:lang w:val="es-ES_tradnl"/>
         </w:rPr>
+        <w:lastRenderedPageBreak/>
         <w:t>@AllArgsConstructor</w:t>
       </w:r>
     </w:p>
@@ -4586,6 +4588,7 @@
           <w:rFonts w:cstheme="minorHAnsi"/>
           <w:lang w:val="es-ES_tradnl"/>
         </w:rPr>
+        <w:lastRenderedPageBreak/>
         <w:t>Warn</w:t>
       </w:r>
     </w:p>
@@ -5147,6 +5150,7 @@
           <w:rFonts w:cstheme="minorHAnsi"/>
           <w:lang w:val="es-ES_tradnl"/>
         </w:rPr>
+        <w:lastRenderedPageBreak/>
         <w:t xml:space="preserve">Para ello, le damos un </w:t>
       </w:r>
       <w:r>
@@ -5611,6 +5615,7 @@
         <w:rPr>
           <w:noProof/>
         </w:rPr>
+        <w:lastRenderedPageBreak/>
         <w:drawing>
           <wp:inline distT="0" distB="0" distL="0" distR="0" wp14:anchorId="6659E17A" wp14:editId="49275840">
             <wp:extent cx="4470400" cy="1799410"/>
@@ -6154,6 +6159,7 @@
           <w:rFonts w:cstheme="minorHAnsi"/>
           <w:lang w:val="es-ES_tradnl"/>
         </w:rPr>
+        <w:lastRenderedPageBreak/>
         <w:t>Ha sido diseñada para ser una implementación de SLF4J.</w:t>
       </w:r>
     </w:p>
@@ -6562,6 +6568,7 @@
           <w:rFonts w:cstheme="minorHAnsi"/>
           <w:lang w:val="es-ES_tradnl"/>
         </w:rPr>
+        <w:lastRenderedPageBreak/>
         <w:t xml:space="preserve">Además, tenemos </w:t>
       </w:r>
       <w:r>
@@ -6881,6 +6888,7 @@
         <w:rPr>
           <w:noProof/>
         </w:rPr>
+        <w:lastRenderedPageBreak/>
         <w:drawing>
           <wp:inline distT="0" distB="0" distL="0" distR="0" wp14:anchorId="153DB9E9" wp14:editId="56460B01">
             <wp:extent cx="4838700" cy="3266577"/>
@@ -21640,6 +21648,327 @@
           <w:rFonts w:cstheme="minorHAnsi"/>
           <w:lang w:val="es-ES_tradnl"/>
         </w:rPr>
+        <w:t xml:space="preserve">HTTP </w:t>
+      </w:r>
+      <w:r>
+        <w:rPr>
+          <w:rFonts w:cstheme="minorHAnsi"/>
+          <w:lang w:val="es-ES_tradnl"/>
+        </w:rPr>
+        <w:t>Status Code</w:t>
+      </w:r>
+      <w:r>
+        <w:rPr>
+          <w:rFonts w:cstheme="minorHAnsi"/>
+          <w:lang w:val="es-ES_tradnl"/>
+        </w:rPr>
+        <w:t>s</w:t>
+      </w:r>
+    </w:p>
+    <w:p>
+      <w:pPr>
+        <w:pStyle w:val="Prrafodelista"/>
+        <w:spacing w:line="360" w:lineRule="auto"/>
+        <w:ind w:left="360"/>
+        <w:rPr>
+          <w:rFonts w:cstheme="minorHAnsi"/>
+          <w:lang w:val="es-ES_tradnl"/>
+        </w:rPr>
+      </w:pPr>
+      <w:r>
+        <w:rPr>
+          <w:rFonts w:cstheme="minorHAnsi"/>
+          <w:lang w:val="es-ES_tradnl"/>
+        </w:rPr>
+        <w:t>Mensajes del servidor que te permiten saber si se ha realizado satisfactoriamente una determinada petición.</w:t>
+      </w:r>
+    </w:p>
+    <w:p>
+      <w:pPr>
+        <w:pStyle w:val="Prrafodelista"/>
+        <w:spacing w:line="360" w:lineRule="auto"/>
+        <w:ind w:left="360"/>
+        <w:rPr>
+          <w:rFonts w:cstheme="minorHAnsi"/>
+          <w:lang w:val="es-ES_tradnl"/>
+        </w:rPr>
+      </w:pPr>
+      <w:r>
+        <w:rPr>
+          <w:rFonts w:cstheme="minorHAnsi"/>
+          <w:lang w:val="es-ES_tradnl"/>
+        </w:rPr>
+        <w:t xml:space="preserve">El primer dígito del código de estado especifica uno de los </w:t>
+      </w:r>
+      <w:r>
+        <w:rPr>
+          <w:rFonts w:cstheme="minorHAnsi"/>
+          <w:lang w:val="es-ES_tradnl"/>
+        </w:rPr>
+        <w:t>5 tipos de respuesta</w:t>
+      </w:r>
+      <w:r>
+        <w:rPr>
+          <w:rFonts w:cstheme="minorHAnsi"/>
+          <w:lang w:val="es-ES_tradnl"/>
+        </w:rPr>
+        <w:t>s</w:t>
+      </w:r>
+      <w:r>
+        <w:rPr>
+          <w:rFonts w:cstheme="minorHAnsi"/>
+          <w:lang w:val="es-ES_tradnl"/>
+        </w:rPr>
+        <w:t xml:space="preserve"> </w:t>
+      </w:r>
+      <w:r>
+        <w:rPr>
+          <w:rFonts w:cstheme="minorHAnsi"/>
+          <w:lang w:val="es-ES_tradnl"/>
+        </w:rPr>
+        <w:t>definidas que existen</w:t>
+      </w:r>
+      <w:r>
+        <w:rPr>
+          <w:rFonts w:cstheme="minorHAnsi"/>
+          <w:lang w:val="es-ES_tradnl"/>
+        </w:rPr>
+        <w:t>:</w:t>
+      </w:r>
+    </w:p>
+    <w:p>
+      <w:pPr>
+        <w:pStyle w:val="Prrafodelista"/>
+        <w:numPr>
+          <w:ilvl w:val="0"/>
+          <w:numId w:val="3"/>
+        </w:numPr>
+        <w:spacing w:line="360" w:lineRule="auto"/>
+        <w:ind w:left="720"/>
+        <w:rPr>
+          <w:rFonts w:cstheme="minorHAnsi"/>
+          <w:lang w:val="es-ES_tradnl"/>
+        </w:rPr>
+      </w:pPr>
+      <w:r>
+        <w:rPr>
+          <w:rFonts w:cstheme="minorHAnsi"/>
+        </w:rPr>
+        <w:t>1XX -&gt; Respuestas informativas</w:t>
+      </w:r>
+    </w:p>
+    <w:p>
+      <w:pPr>
+        <w:pStyle w:val="Prrafodelista"/>
+        <w:numPr>
+          <w:ilvl w:val="0"/>
+          <w:numId w:val="3"/>
+        </w:numPr>
+        <w:spacing w:line="360" w:lineRule="auto"/>
+        <w:ind w:left="720"/>
+        <w:rPr>
+          <w:rFonts w:cstheme="minorHAnsi"/>
+          <w:lang w:val="es-ES_tradnl"/>
+        </w:rPr>
+      </w:pPr>
+      <w:r>
+        <w:rPr>
+          <w:rFonts w:cstheme="minorHAnsi"/>
+        </w:rPr>
+        <w:t>2XX -&gt; Peticiones correctas</w:t>
+      </w:r>
+    </w:p>
+    <w:p>
+      <w:pPr>
+        <w:pStyle w:val="Prrafodelista"/>
+        <w:numPr>
+          <w:ilvl w:val="0"/>
+          <w:numId w:val="3"/>
+        </w:numPr>
+        <w:spacing w:line="360" w:lineRule="auto"/>
+        <w:ind w:left="720"/>
+        <w:rPr>
+          <w:rFonts w:cstheme="minorHAnsi"/>
+          <w:lang w:val="es-ES_tradnl"/>
+        </w:rPr>
+      </w:pPr>
+      <w:r>
+        <w:rPr>
+          <w:rFonts w:cstheme="minorHAnsi"/>
+        </w:rPr>
+        <w:t>3XX -&gt; Redirecciones</w:t>
+      </w:r>
+    </w:p>
+    <w:p>
+      <w:pPr>
+        <w:pStyle w:val="Prrafodelista"/>
+        <w:numPr>
+          <w:ilvl w:val="0"/>
+          <w:numId w:val="3"/>
+        </w:numPr>
+        <w:spacing w:line="360" w:lineRule="auto"/>
+        <w:ind w:left="720"/>
+        <w:rPr>
+          <w:rFonts w:cstheme="minorHAnsi"/>
+          <w:lang w:val="es-ES_tradnl"/>
+        </w:rPr>
+      </w:pPr>
+      <w:r>
+        <w:rPr>
+          <w:rFonts w:cstheme="minorHAnsi"/>
+        </w:rPr>
+        <w:t>4XX -&gt; Errores del cliente</w:t>
+      </w:r>
+    </w:p>
+    <w:p>
+      <w:pPr>
+        <w:pStyle w:val="Prrafodelista"/>
+        <w:numPr>
+          <w:ilvl w:val="0"/>
+          <w:numId w:val="3"/>
+        </w:numPr>
+        <w:spacing w:line="360" w:lineRule="auto"/>
+        <w:ind w:left="720"/>
+        <w:rPr>
+          <w:rFonts w:cstheme="minorHAnsi"/>
+          <w:lang w:val="es-ES_tradnl"/>
+        </w:rPr>
+      </w:pPr>
+      <w:r>
+        <w:rPr>
+          <w:rFonts w:cstheme="minorHAnsi"/>
+        </w:rPr>
+        <w:t>5XX -&gt; Errores del servidor</w:t>
+      </w:r>
+    </w:p>
+    <w:p>
+      <w:pPr>
+        <w:spacing w:line="360" w:lineRule="auto"/>
+        <w:ind w:left="360"/>
+        <w:rPr>
+          <w:rFonts w:cstheme="minorHAnsi"/>
+          <w:lang w:val="es-ES_tradnl"/>
+        </w:rPr>
+      </w:pPr>
+      <w:r>
+        <w:rPr>
+          <w:rFonts w:cstheme="minorHAnsi"/>
+          <w:lang w:val="es-ES_tradnl"/>
+        </w:rPr>
+        <w:t>A continuación, se pueden ver los códigos definidos:</w:t>
+      </w:r>
+    </w:p>
+    <w:p>
+      <w:pPr>
+        <w:pStyle w:val="Prrafodelista"/>
+        <w:spacing w:line="360" w:lineRule="auto"/>
+        <w:ind w:left="360"/>
+        <w:rPr>
+          <w:rFonts w:cstheme="minorHAnsi"/>
+          <w:lang w:val="es-ES_tradnl"/>
+        </w:rPr>
+      </w:pPr>
+      <w:r>
+        <w:rPr>
+          <w:noProof/>
+        </w:rPr>
+        <w:drawing>
+          <wp:inline distT="0" distB="0" distL="0" distR="0" wp14:anchorId="65974830" wp14:editId="13F13A05">
+            <wp:extent cx="5400040" cy="7544435"/>
+            <wp:effectExtent l="0" t="0" r="0" b="0"/>
+            <wp:docPr id="114" name="Imagen 114"/>
+            <wp:cNvGraphicFramePr>
+              <a:graphicFrameLocks xmlns:a="http://schemas.openxmlformats.org/drawingml/2006/main" noChangeAspect="1"/>
+            </wp:cNvGraphicFramePr>
+            <a:graphic xmlns:a="http://schemas.openxmlformats.org/drawingml/2006/main">
+              <a:graphicData uri="http://schemas.openxmlformats.org/drawingml/2006/picture">
+                <pic:pic xmlns:pic="http://schemas.openxmlformats.org/drawingml/2006/picture">
+                  <pic:nvPicPr>
+                    <pic:cNvPr id="0" name="Picture 1"/>
+                    <pic:cNvPicPr>
+                      <a:picLocks noChangeAspect="1" noChangeArrowheads="1"/>
+                    </pic:cNvPicPr>
+                  </pic:nvPicPr>
+                  <pic:blipFill>
+                    <a:blip r:embed="rId117">
+                      <a:extLst>
+                        <a:ext uri="{28A0092B-C50C-407E-A947-70E740481C1C}">
+                          <a14:useLocalDpi xmlns:a14="http://schemas.microsoft.com/office/drawing/2010/main" val="0"/>
+                        </a:ext>
+                      </a:extLst>
+                    </a:blip>
+                    <a:srcRect/>
+                    <a:stretch>
+                      <a:fillRect/>
+                    </a:stretch>
+                  </pic:blipFill>
+                  <pic:spPr bwMode="auto">
+                    <a:xfrm>
+                      <a:off x="0" y="0"/>
+                      <a:ext cx="5400040" cy="7544435"/>
+                    </a:xfrm>
+                    <a:prstGeom prst="rect">
+                      <a:avLst/>
+                    </a:prstGeom>
+                    <a:noFill/>
+                    <a:ln>
+                      <a:noFill/>
+                    </a:ln>
+                  </pic:spPr>
+                </pic:pic>
+              </a:graphicData>
+            </a:graphic>
+          </wp:inline>
+        </w:drawing>
+      </w:r>
+    </w:p>
+    <w:p>
+      <w:pPr>
+        <w:pStyle w:val="Prrafodelista"/>
+        <w:spacing w:line="360" w:lineRule="auto"/>
+        <w:ind w:left="360"/>
+        <w:rPr>
+          <w:rFonts w:cstheme="minorHAnsi"/>
+          <w:lang w:val="es-ES_tradnl"/>
+        </w:rPr>
+      </w:pPr>
+    </w:p>
+    <w:p>
+      <w:pPr>
+        <w:pStyle w:val="Prrafodelista"/>
+        <w:spacing w:line="360" w:lineRule="auto"/>
+        <w:ind w:left="360"/>
+        <w:rPr>
+          <w:rFonts w:cstheme="minorHAnsi"/>
+          <w:lang w:val="es-ES_tradnl"/>
+        </w:rPr>
+      </w:pPr>
+      <w:r>
+        <w:rPr>
+          <w:rFonts w:cstheme="minorHAnsi"/>
+          <w:lang w:val="es-ES_tradnl"/>
+        </w:rPr>
+        <w:t xml:space="preserve"> </w:t>
+      </w:r>
+    </w:p>
+    <w:p>
+      <w:pPr>
+        <w:pStyle w:val="Prrafodelista"/>
+        <w:numPr>
+          <w:ilvl w:val="0"/>
+          <w:numId w:val="5"/>
+        </w:numPr>
+        <w:spacing w:line="360" w:lineRule="auto"/>
+        <w:rPr>
+          <w:rFonts w:cstheme="minorHAnsi"/>
+          <w:lang w:val="es-ES_tradnl"/>
+        </w:rPr>
+      </w:pPr>
+      <w:r>
+        <w:rPr>
+          <w:rFonts w:cstheme="minorHAnsi"/>
+          <w:lang w:val="es-ES_tradnl"/>
+        </w:rPr>
         <w:t>Recurso REST</w:t>
       </w:r>
     </w:p>
@@ -22009,7 +22338,7 @@
                     </pic:cNvPicPr>
                   </pic:nvPicPr>
                   <pic:blipFill>
-                    <a:blip r:embed="rId117" cstate="print">
+                    <a:blip r:embed="rId118" cstate="print">
                       <a:extLst>
                         <a:ext uri="{28A0092B-C50C-407E-A947-70E740481C1C}">
                           <a14:useLocalDpi xmlns:a14="http://schemas.microsoft.com/office/drawing/2010/main" val="0"/>
@@ -22164,7 +22493,7 @@
       </w:r>
     </w:p>
     <w:sectPr>
-      <w:headerReference w:type="default" r:id="rId118"/>
+      <w:headerReference w:type="default" r:id="rId119"/>
       <w:pgSz w:w="11906" w:h="16838"/>
       <w:pgMar w:top="1417" w:right="1701" w:bottom="1417" w:left="1701" w:header="708" w:footer="708" w:gutter="0"/>
       <w:cols w:space="708"/>

</xml_diff>

<commit_message>
Info añadida sobre OpenAPI 3.0
</commit_message>
<xml_diff>
--- a/Fundamentos de Programación Orientada a Objetos.docx
+++ b/Fundamentos de Programación Orientada a Objetos.docx
@@ -3577,6 +3577,7 @@
           <w:rFonts w:cstheme="minorHAnsi"/>
           <w:lang w:val="es-ES_tradnl"/>
         </w:rPr>
+        <w:lastRenderedPageBreak/>
         <w:t>Para indicar si un parámetro es o no opcional nos vamos a valer de la palabra reservada default</w:t>
       </w:r>
       <w:r>
@@ -4033,6 +4034,7 @@
           <w:rFonts w:cstheme="minorHAnsi"/>
           <w:lang w:val="es-ES_tradnl"/>
         </w:rPr>
+        <w:lastRenderedPageBreak/>
         <w:t>@AllArgsConstructor</w:t>
       </w:r>
     </w:p>
@@ -4586,6 +4588,7 @@
           <w:rFonts w:cstheme="minorHAnsi"/>
           <w:lang w:val="es-ES_tradnl"/>
         </w:rPr>
+        <w:lastRenderedPageBreak/>
         <w:t>Warn</w:t>
       </w:r>
     </w:p>
@@ -5147,6 +5150,7 @@
           <w:rFonts w:cstheme="minorHAnsi"/>
           <w:lang w:val="es-ES_tradnl"/>
         </w:rPr>
+        <w:lastRenderedPageBreak/>
         <w:t xml:space="preserve">Para ello, le damos un </w:t>
       </w:r>
       <w:r>
@@ -22084,6 +22088,188 @@
           <w:rFonts w:cstheme="minorHAnsi"/>
           <w:lang w:val="es-ES_tradnl"/>
         </w:rPr>
+        <w:t>OpenAPI 3.0</w:t>
+      </w:r>
+    </w:p>
+    <w:p>
+      <w:pPr>
+        <w:pStyle w:val="Prrafodelista"/>
+        <w:spacing w:line="360" w:lineRule="auto"/>
+        <w:ind w:left="360"/>
+        <w:rPr>
+          <w:rFonts w:cstheme="minorHAnsi"/>
+          <w:lang w:val="es-ES_tradnl"/>
+        </w:rPr>
+      </w:pPr>
+      <w:r>
+        <w:rPr>
+          <w:rFonts w:cstheme="minorHAnsi"/>
+          <w:lang w:val="es-ES_tradnl"/>
+        </w:rPr>
+        <w:t xml:space="preserve">Estándar </w:t>
+      </w:r>
+      <w:r>
+        <w:rPr>
+          <w:rFonts w:cstheme="minorHAnsi"/>
+          <w:lang w:val="es-ES_tradnl"/>
+        </w:rPr>
+        <w:t xml:space="preserve">que proporciona un marco común </w:t>
+      </w:r>
+      <w:r>
+        <w:rPr>
+          <w:rFonts w:cstheme="minorHAnsi"/>
+          <w:lang w:val="es-ES_tradnl"/>
+        </w:rPr>
+        <w:t>para la descripción de interfaces de programación o APIs.</w:t>
+      </w:r>
+    </w:p>
+    <w:p>
+      <w:pPr>
+        <w:pStyle w:val="Prrafodelista"/>
+        <w:spacing w:line="360" w:lineRule="auto"/>
+        <w:ind w:left="360"/>
+        <w:rPr>
+          <w:rFonts w:cstheme="minorHAnsi"/>
+          <w:lang w:val="es-ES_tradnl"/>
+        </w:rPr>
+      </w:pPr>
+      <w:r>
+        <w:rPr>
+          <w:rFonts w:cstheme="minorHAnsi"/>
+          <w:lang w:val="es-ES_tradnl"/>
+        </w:rPr>
+        <w:t>Puede usarse para describir, desarrollar, probar y documentar las API compatibles con servicios REST.</w:t>
+      </w:r>
+    </w:p>
+    <w:p>
+      <w:pPr>
+        <w:pStyle w:val="Prrafodelista"/>
+        <w:spacing w:line="360" w:lineRule="auto"/>
+        <w:ind w:left="360"/>
+        <w:rPr>
+          <w:rFonts w:cstheme="minorHAnsi"/>
+          <w:lang w:val="es-ES_tradnl"/>
+        </w:rPr>
+      </w:pPr>
+      <w:r>
+        <w:rPr>
+          <w:rFonts w:cstheme="minorHAnsi"/>
+          <w:lang w:val="es-ES_tradnl"/>
+        </w:rPr>
+        <w:t>La definición de la API se debe plasmar en un documento en formato YAML o JSON.</w:t>
+      </w:r>
+    </w:p>
+    <w:p>
+      <w:pPr>
+        <w:pStyle w:val="Prrafodelista"/>
+        <w:spacing w:line="360" w:lineRule="auto"/>
+        <w:ind w:left="360"/>
+        <w:rPr>
+          <w:rFonts w:cstheme="minorHAnsi"/>
+          <w:lang w:val="es-ES_tradnl"/>
+        </w:rPr>
+      </w:pPr>
+      <w:r>
+        <w:rPr>
+          <w:rFonts w:cstheme="minorHAnsi"/>
+          <w:lang w:val="es-ES_tradnl"/>
+        </w:rPr>
+        <w:t>Tendrá la siguiente estructura:</w:t>
+      </w:r>
+    </w:p>
+    <w:p>
+      <w:pPr>
+        <w:pStyle w:val="Prrafodelista"/>
+        <w:spacing w:line="360" w:lineRule="auto"/>
+        <w:ind w:left="360"/>
+        <w:rPr>
+          <w:rFonts w:cstheme="minorHAnsi"/>
+          <w:lang w:val="es-ES_tradnl"/>
+        </w:rPr>
+      </w:pPr>
+      <w:r>
+        <w:rPr>
+          <w:noProof/>
+        </w:rPr>
+        <w:drawing>
+          <wp:inline distT="0" distB="0" distL="0" distR="0" wp14:anchorId="0E053BC6" wp14:editId="464C84A5">
+            <wp:extent cx="5600700" cy="4082636"/>
+            <wp:effectExtent l="0" t="0" r="0" b="0"/>
+            <wp:docPr id="113" name="Imagen 113" descr="&quot;Estructura de objetos que componen la definición de una API para OpenAPI 3.0&quot;"/>
+            <wp:cNvGraphicFramePr>
+              <a:graphicFrameLocks xmlns:a="http://schemas.openxmlformats.org/drawingml/2006/main" noChangeAspect="1"/>
+            </wp:cNvGraphicFramePr>
+            <a:graphic xmlns:a="http://schemas.openxmlformats.org/drawingml/2006/main">
+              <a:graphicData uri="http://schemas.openxmlformats.org/drawingml/2006/picture">
+                <pic:pic xmlns:pic="http://schemas.openxmlformats.org/drawingml/2006/picture">
+                  <pic:nvPicPr>
+                    <pic:cNvPr id="0" name="Picture 1" descr="&quot;Estructura de objetos que componen la definición de una API para OpenAPI 3.0&quot;"/>
+                    <pic:cNvPicPr>
+                      <a:picLocks noChangeAspect="1" noChangeArrowheads="1"/>
+                    </pic:cNvPicPr>
+                  </pic:nvPicPr>
+                  <pic:blipFill>
+                    <a:blip r:embed="rId118">
+                      <a:extLst>
+                        <a:ext uri="{28A0092B-C50C-407E-A947-70E740481C1C}">
+                          <a14:useLocalDpi xmlns:a14="http://schemas.microsoft.com/office/drawing/2010/main" val="0"/>
+                        </a:ext>
+                      </a:extLst>
+                    </a:blip>
+                    <a:srcRect/>
+                    <a:stretch>
+                      <a:fillRect/>
+                    </a:stretch>
+                  </pic:blipFill>
+                  <pic:spPr bwMode="auto">
+                    <a:xfrm>
+                      <a:off x="0" y="0"/>
+                      <a:ext cx="5615222" cy="4093222"/>
+                    </a:xfrm>
+                    <a:prstGeom prst="rect">
+                      <a:avLst/>
+                    </a:prstGeom>
+                    <a:noFill/>
+                    <a:ln>
+                      <a:noFill/>
+                    </a:ln>
+                  </pic:spPr>
+                </pic:pic>
+              </a:graphicData>
+            </a:graphic>
+          </wp:inline>
+        </w:drawing>
+      </w:r>
+    </w:p>
+    <w:p>
+      <w:pPr>
+        <w:pStyle w:val="Prrafodelista"/>
+        <w:spacing w:line="360" w:lineRule="auto"/>
+        <w:ind w:left="360"/>
+        <w:rPr>
+          <w:rFonts w:cstheme="minorHAnsi"/>
+          <w:lang w:val="es-ES_tradnl"/>
+        </w:rPr>
+      </w:pPr>
+    </w:p>
+    <w:p>
+      <w:pPr>
+        <w:pStyle w:val="Prrafodelista"/>
+        <w:numPr>
+          <w:ilvl w:val="0"/>
+          <w:numId w:val="5"/>
+        </w:numPr>
+        <w:spacing w:line="360" w:lineRule="auto"/>
+        <w:rPr>
+          <w:rFonts w:cstheme="minorHAnsi"/>
+          <w:lang w:val="es-ES_tradnl"/>
+        </w:rPr>
+      </w:pPr>
+      <w:r>
+        <w:rPr>
+          <w:rFonts w:cstheme="minorHAnsi"/>
+          <w:lang w:val="es-ES_tradnl"/>
+        </w:rPr>
         <w:t>CSS (Cascading Style Sheet - Hojas de Estilo en Cascada)</w:t>
       </w:r>
     </w:p>
@@ -22357,7 +22543,7 @@
                     </pic:cNvPicPr>
                   </pic:nvPicPr>
                   <pic:blipFill>
-                    <a:blip r:embed="rId118" cstate="print">
+                    <a:blip r:embed="rId119" cstate="print">
                       <a:extLst>
                         <a:ext uri="{28A0092B-C50C-407E-A947-70E740481C1C}">
                           <a14:useLocalDpi xmlns:a14="http://schemas.microsoft.com/office/drawing/2010/main" val="0"/>
@@ -22512,7 +22698,7 @@
       </w:r>
     </w:p>
     <w:sectPr>
-      <w:headerReference w:type="default" r:id="rId119"/>
+      <w:headerReference w:type="default" r:id="rId120"/>
       <w:pgSz w:w="11906" w:h="16838"/>
       <w:pgMar w:top="1417" w:right="1701" w:bottom="1417" w:left="1701" w:header="708" w:footer="708" w:gutter="0"/>
       <w:cols w:space="708"/>

</xml_diff>

<commit_message>
Info añadida sobre generación de clases con OpenAPI
</commit_message>
<xml_diff>
--- a/Fundamentos de Programación Orientada a Objetos.docx
+++ b/Fundamentos de Programación Orientada a Objetos.docx
@@ -3577,7 +3577,6 @@
           <w:rFonts w:cstheme="minorHAnsi"/>
           <w:lang w:val="es-ES_tradnl"/>
         </w:rPr>
-        <w:lastRenderedPageBreak/>
         <w:t>Para indicar si un parámetro es o no opcional nos vamos a valer de la palabra reservada default</w:t>
       </w:r>
       <w:r>
@@ -4034,7 +4033,6 @@
           <w:rFonts w:cstheme="minorHAnsi"/>
           <w:lang w:val="es-ES_tradnl"/>
         </w:rPr>
-        <w:lastRenderedPageBreak/>
         <w:t>@AllArgsConstructor</w:t>
       </w:r>
     </w:p>
@@ -4588,7 +4586,6 @@
           <w:rFonts w:cstheme="minorHAnsi"/>
           <w:lang w:val="es-ES_tradnl"/>
         </w:rPr>
-        <w:lastRenderedPageBreak/>
         <w:t>Warn</w:t>
       </w:r>
     </w:p>
@@ -5150,7 +5147,6 @@
           <w:rFonts w:cstheme="minorHAnsi"/>
           <w:lang w:val="es-ES_tradnl"/>
         </w:rPr>
-        <w:lastRenderedPageBreak/>
         <w:t xml:space="preserve">Para ello, le damos un </w:t>
       </w:r>
       <w:r>
@@ -22270,6 +22266,255 @@
           <w:rFonts w:cstheme="minorHAnsi"/>
           <w:lang w:val="es-ES_tradnl"/>
         </w:rPr>
+        <w:t>Cómo crear clases con OpenAPI</w:t>
+      </w:r>
+    </w:p>
+    <w:p>
+      <w:pPr>
+        <w:pStyle w:val="Prrafodelista"/>
+        <w:spacing w:line="360" w:lineRule="auto"/>
+        <w:ind w:left="360"/>
+        <w:rPr>
+          <w:rFonts w:cstheme="minorHAnsi"/>
+          <w:lang w:val="es-ES_tradnl"/>
+        </w:rPr>
+      </w:pPr>
+      <w:r>
+        <w:rPr>
+          <w:rFonts w:cstheme="minorHAnsi"/>
+          <w:lang w:val="es-ES_tradnl"/>
+        </w:rPr>
+        <w:t>Una vez tenemos nuestro archivo YALM, lo que tenemos que hacer es generar las clases que se recogen en él.</w:t>
+      </w:r>
+    </w:p>
+    <w:p>
+      <w:pPr>
+        <w:pStyle w:val="Prrafodelista"/>
+        <w:spacing w:line="360" w:lineRule="auto"/>
+        <w:ind w:left="360"/>
+        <w:rPr>
+          <w:rFonts w:cstheme="minorHAnsi"/>
+          <w:lang w:val="es-ES_tradnl"/>
+        </w:rPr>
+      </w:pPr>
+      <w:r>
+        <w:rPr>
+          <w:rFonts w:cstheme="minorHAnsi"/>
+          <w:lang w:val="es-ES_tradnl"/>
+        </w:rPr>
+        <w:t>Para ello, creamos un proyecto de Spring Boot con las dependencias necesarias.</w:t>
+      </w:r>
+    </w:p>
+    <w:p>
+      <w:pPr>
+        <w:pStyle w:val="Prrafodelista"/>
+        <w:spacing w:line="360" w:lineRule="auto"/>
+        <w:ind w:left="360"/>
+        <w:rPr>
+          <w:rFonts w:cstheme="minorHAnsi"/>
+          <w:lang w:val="es-ES_tradnl"/>
+        </w:rPr>
+      </w:pPr>
+      <w:r>
+        <w:rPr>
+          <w:rFonts w:cstheme="minorHAnsi"/>
+          <w:lang w:val="es-ES_tradnl"/>
+        </w:rPr>
+        <w:t>Añadimos el plugin que va a ejecutar nuestro proyecto:</w:t>
+      </w:r>
+    </w:p>
+    <w:p>
+      <w:pPr>
+        <w:pStyle w:val="Prrafodelista"/>
+        <w:spacing w:line="360" w:lineRule="auto"/>
+        <w:ind w:left="360"/>
+        <w:rPr>
+          <w:rFonts w:cstheme="minorHAnsi"/>
+          <w:lang w:val="es-ES_tradnl"/>
+        </w:rPr>
+      </w:pPr>
+      <w:r>
+        <w:rPr>
+          <w:noProof/>
+        </w:rPr>
+        <w:drawing>
+          <wp:inline distT="0" distB="0" distL="0" distR="0" wp14:anchorId="1CABF4A7" wp14:editId="74863A86">
+            <wp:extent cx="5387340" cy="3250565"/>
+            <wp:effectExtent l="0" t="0" r="3810" b="6985"/>
+            <wp:docPr id="115" name="Imagen 115"/>
+            <wp:cNvGraphicFramePr>
+              <a:graphicFrameLocks xmlns:a="http://schemas.openxmlformats.org/drawingml/2006/main" noChangeAspect="1"/>
+            </wp:cNvGraphicFramePr>
+            <a:graphic xmlns:a="http://schemas.openxmlformats.org/drawingml/2006/main">
+              <a:graphicData uri="http://schemas.openxmlformats.org/drawingml/2006/picture">
+                <pic:pic xmlns:pic="http://schemas.openxmlformats.org/drawingml/2006/picture">
+                  <pic:nvPicPr>
+                    <pic:cNvPr id="1" name=""/>
+                    <pic:cNvPicPr/>
+                  </pic:nvPicPr>
+                  <pic:blipFill rotWithShape="1">
+                    <a:blip r:embed="rId119"/>
+                    <a:srcRect l="235" t="967"/>
+                    <a:stretch/>
+                  </pic:blipFill>
+                  <pic:spPr bwMode="auto">
+                    <a:xfrm>
+                      <a:off x="0" y="0"/>
+                      <a:ext cx="5387340" cy="3250565"/>
+                    </a:xfrm>
+                    <a:prstGeom prst="rect">
+                      <a:avLst/>
+                    </a:prstGeom>
+                    <a:ln>
+                      <a:noFill/>
+                    </a:ln>
+                    <a:extLst>
+                      <a:ext uri="{53640926-AAD7-44D8-BBD7-CCE9431645EC}">
+                        <a14:shadowObscured xmlns:a14="http://schemas.microsoft.com/office/drawing/2010/main"/>
+                      </a:ext>
+                    </a:extLst>
+                  </pic:spPr>
+                </pic:pic>
+              </a:graphicData>
+            </a:graphic>
+          </wp:inline>
+        </w:drawing>
+      </w:r>
+    </w:p>
+    <w:p>
+      <w:pPr>
+        <w:pStyle w:val="Prrafodelista"/>
+        <w:spacing w:line="360" w:lineRule="auto"/>
+        <w:ind w:left="360"/>
+        <w:rPr>
+          <w:rFonts w:cstheme="minorHAnsi"/>
+          <w:lang w:val="es-ES_tradnl"/>
+        </w:rPr>
+      </w:pPr>
+      <w:r>
+        <w:rPr>
+          <w:rFonts w:cstheme="minorHAnsi"/>
+          <w:lang w:val="es-ES_tradnl"/>
+        </w:rPr>
+        <w:t>Nos posicionamos en el directorio sobre el pom -&gt; Run As -&gt; Maven clean -&gt; Maven install.</w:t>
+      </w:r>
+    </w:p>
+    <w:p>
+      <w:pPr>
+        <w:pStyle w:val="Prrafodelista"/>
+        <w:spacing w:line="360" w:lineRule="auto"/>
+        <w:ind w:left="360"/>
+        <w:rPr>
+          <w:rFonts w:cstheme="minorHAnsi"/>
+          <w:lang w:val="es-ES_tradnl"/>
+        </w:rPr>
+      </w:pPr>
+      <w:r>
+        <w:rPr>
+          <w:rFonts w:cstheme="minorHAnsi"/>
+          <w:lang w:val="es-ES_tradnl"/>
+        </w:rPr>
+        <w:t>Una vez hecho esto, solo nos queda esperar a que se generen las clases.</w:t>
+      </w:r>
+    </w:p>
+    <w:p>
+      <w:pPr>
+        <w:pStyle w:val="Prrafodelista"/>
+        <w:spacing w:line="360" w:lineRule="auto"/>
+        <w:ind w:left="360"/>
+        <w:rPr>
+          <w:rFonts w:cstheme="minorHAnsi"/>
+          <w:lang w:val="es-ES_tradnl"/>
+        </w:rPr>
+      </w:pPr>
+      <w:r>
+        <w:rPr>
+          <w:rFonts w:cstheme="minorHAnsi"/>
+          <w:lang w:val="es-ES_tradnl"/>
+        </w:rPr>
+        <w:t>Aparecerán dentro de la carpeta target:</w:t>
+      </w:r>
+    </w:p>
+    <w:p>
+      <w:pPr>
+        <w:pStyle w:val="Prrafodelista"/>
+        <w:spacing w:line="360" w:lineRule="auto"/>
+        <w:ind w:left="360"/>
+        <w:rPr>
+          <w:rFonts w:cstheme="minorHAnsi"/>
+          <w:lang w:val="es-ES_tradnl"/>
+        </w:rPr>
+      </w:pPr>
+      <w:r>
+        <w:rPr>
+          <w:noProof/>
+        </w:rPr>
+        <w:drawing>
+          <wp:inline distT="0" distB="0" distL="0" distR="0" wp14:anchorId="4BB0B000" wp14:editId="17266EC2">
+            <wp:extent cx="3835400" cy="275186"/>
+            <wp:effectExtent l="0" t="0" r="0" b="0"/>
+            <wp:docPr id="116" name="Imagen 116"/>
+            <wp:cNvGraphicFramePr>
+              <a:graphicFrameLocks xmlns:a="http://schemas.openxmlformats.org/drawingml/2006/main" noChangeAspect="1"/>
+            </wp:cNvGraphicFramePr>
+            <a:graphic xmlns:a="http://schemas.openxmlformats.org/drawingml/2006/main">
+              <a:graphicData uri="http://schemas.openxmlformats.org/drawingml/2006/picture">
+                <pic:pic xmlns:pic="http://schemas.openxmlformats.org/drawingml/2006/picture">
+                  <pic:nvPicPr>
+                    <pic:cNvPr id="1" name=""/>
+                    <pic:cNvPicPr/>
+                  </pic:nvPicPr>
+                  <pic:blipFill>
+                    <a:blip r:embed="rId120"/>
+                    <a:stretch>
+                      <a:fillRect/>
+                    </a:stretch>
+                  </pic:blipFill>
+                  <pic:spPr>
+                    <a:xfrm>
+                      <a:off x="0" y="0"/>
+                      <a:ext cx="3899427" cy="279780"/>
+                    </a:xfrm>
+                    <a:prstGeom prst="rect">
+                      <a:avLst/>
+                    </a:prstGeom>
+                  </pic:spPr>
+                </pic:pic>
+              </a:graphicData>
+            </a:graphic>
+          </wp:inline>
+        </w:drawing>
+      </w:r>
+    </w:p>
+    <w:p>
+      <w:pPr>
+        <w:pStyle w:val="Prrafodelista"/>
+        <w:spacing w:line="360" w:lineRule="auto"/>
+        <w:ind w:left="360"/>
+        <w:rPr>
+          <w:rFonts w:cstheme="minorHAnsi"/>
+          <w:lang w:val="es-ES_tradnl"/>
+        </w:rPr>
+      </w:pPr>
+    </w:p>
+    <w:p>
+      <w:pPr>
+        <w:pStyle w:val="Prrafodelista"/>
+        <w:numPr>
+          <w:ilvl w:val="0"/>
+          <w:numId w:val="5"/>
+        </w:numPr>
+        <w:spacing w:line="360" w:lineRule="auto"/>
+        <w:rPr>
+          <w:rFonts w:cstheme="minorHAnsi"/>
+          <w:lang w:val="es-ES_tradnl"/>
+        </w:rPr>
+      </w:pPr>
+      <w:r>
+        <w:rPr>
+          <w:rFonts w:cstheme="minorHAnsi"/>
+          <w:lang w:val="es-ES_tradnl"/>
+        </w:rPr>
         <w:t>CSS (Cascading Style Sheet - Hojas de Estilo en Cascada)</w:t>
       </w:r>
     </w:p>
@@ -22543,7 +22788,7 @@
                     </pic:cNvPicPr>
                   </pic:nvPicPr>
                   <pic:blipFill>
-                    <a:blip r:embed="rId119" cstate="print">
+                    <a:blip r:embed="rId121" cstate="print">
                       <a:extLst>
                         <a:ext uri="{28A0092B-C50C-407E-A947-70E740481C1C}">
                           <a14:useLocalDpi xmlns:a14="http://schemas.microsoft.com/office/drawing/2010/main" val="0"/>
@@ -22698,7 +22943,7 @@
       </w:r>
     </w:p>
     <w:sectPr>
-      <w:headerReference w:type="default" r:id="rId120"/>
+      <w:headerReference w:type="default" r:id="rId122"/>
       <w:pgSz w:w="11906" w:h="16838"/>
       <w:pgMar w:top="1417" w:right="1701" w:bottom="1417" w:left="1701" w:header="708" w:footer="708" w:gutter="0"/>
       <w:cols w:space="708"/>

</xml_diff>

<commit_message>
Info añadida sobre MapStruct
</commit_message>
<xml_diff>
--- a/Fundamentos de Programación Orientada a Objetos.docx
+++ b/Fundamentos de Programación Orientada a Objetos.docx
@@ -22515,6 +22515,327 @@
           <w:rFonts w:cstheme="minorHAnsi"/>
           <w:lang w:val="es-ES_tradnl"/>
         </w:rPr>
+        <w:t>MapStruct</w:t>
+      </w:r>
+    </w:p>
+    <w:p>
+      <w:pPr>
+        <w:pStyle w:val="Prrafodelista"/>
+        <w:spacing w:line="360" w:lineRule="auto"/>
+        <w:ind w:left="360"/>
+        <w:rPr>
+          <w:rFonts w:cstheme="minorHAnsi"/>
+          <w:lang w:val="es-ES_tradnl"/>
+        </w:rPr>
+      </w:pPr>
+      <w:r>
+        <w:rPr>
+          <w:rFonts w:cstheme="minorHAnsi"/>
+          <w:lang w:val="es-ES_tradnl"/>
+        </w:rPr>
+        <w:t>Generador de código que simplifica la implementación de mapeos entre tipos de Java Beans.</w:t>
+      </w:r>
+    </w:p>
+    <w:p>
+      <w:pPr>
+        <w:pStyle w:val="Prrafodelista"/>
+        <w:spacing w:line="360" w:lineRule="auto"/>
+        <w:ind w:left="360"/>
+        <w:rPr>
+          <w:rFonts w:cstheme="minorHAnsi"/>
+          <w:lang w:val="es-ES_tradnl"/>
+        </w:rPr>
+      </w:pPr>
+      <w:r>
+        <w:rPr>
+          <w:rFonts w:cstheme="minorHAnsi"/>
+          <w:lang w:val="es-ES_tradnl"/>
+        </w:rPr>
+        <w:t>Funciona en tiempo de compilación.</w:t>
+      </w:r>
+    </w:p>
+    <w:p>
+      <w:pPr>
+        <w:pStyle w:val="Prrafodelista"/>
+        <w:spacing w:line="360" w:lineRule="auto"/>
+        <w:ind w:left="360"/>
+        <w:rPr>
+          <w:rFonts w:cstheme="minorHAnsi"/>
+          <w:lang w:val="es-ES_tradnl"/>
+        </w:rPr>
+      </w:pPr>
+      <w:r>
+        <w:rPr>
+          <w:rFonts w:cstheme="minorHAnsi"/>
+          <w:lang w:val="es-ES_tradnl"/>
+        </w:rPr>
+        <w:t>Para poder utilizarlo, debemos añadir la siguiente dependencia:</w:t>
+      </w:r>
+    </w:p>
+    <w:p>
+      <w:pPr>
+        <w:pStyle w:val="Prrafodelista"/>
+        <w:spacing w:line="360" w:lineRule="auto"/>
+        <w:ind w:left="360"/>
+        <w:rPr>
+          <w:rFonts w:cstheme="minorHAnsi"/>
+          <w:lang w:val="es-ES_tradnl"/>
+        </w:rPr>
+      </w:pPr>
+      <w:r>
+        <w:rPr>
+          <w:noProof/>
+        </w:rPr>
+        <w:drawing>
+          <wp:inline distT="0" distB="0" distL="0" distR="0" wp14:anchorId="5B6EAAA9" wp14:editId="50EA5011">
+            <wp:extent cx="2908300" cy="871313"/>
+            <wp:effectExtent l="0" t="0" r="6350" b="5080"/>
+            <wp:docPr id="117" name="Imagen 117"/>
+            <wp:cNvGraphicFramePr>
+              <a:graphicFrameLocks xmlns:a="http://schemas.openxmlformats.org/drawingml/2006/main" noChangeAspect="1"/>
+            </wp:cNvGraphicFramePr>
+            <a:graphic xmlns:a="http://schemas.openxmlformats.org/drawingml/2006/main">
+              <a:graphicData uri="http://schemas.openxmlformats.org/drawingml/2006/picture">
+                <pic:pic xmlns:pic="http://schemas.openxmlformats.org/drawingml/2006/picture">
+                  <pic:nvPicPr>
+                    <pic:cNvPr id="1" name=""/>
+                    <pic:cNvPicPr/>
+                  </pic:nvPicPr>
+                  <pic:blipFill>
+                    <a:blip r:embed="rId121"/>
+                    <a:stretch>
+                      <a:fillRect/>
+                    </a:stretch>
+                  </pic:blipFill>
+                  <pic:spPr>
+                    <a:xfrm>
+                      <a:off x="0" y="0"/>
+                      <a:ext cx="2959064" cy="886522"/>
+                    </a:xfrm>
+                    <a:prstGeom prst="rect">
+                      <a:avLst/>
+                    </a:prstGeom>
+                  </pic:spPr>
+                </pic:pic>
+              </a:graphicData>
+            </a:graphic>
+          </wp:inline>
+        </w:drawing>
+      </w:r>
+    </w:p>
+    <w:p>
+      <w:pPr>
+        <w:pStyle w:val="Prrafodelista"/>
+        <w:spacing w:line="360" w:lineRule="auto"/>
+        <w:ind w:left="360"/>
+        <w:rPr>
+          <w:rFonts w:cstheme="minorHAnsi"/>
+          <w:lang w:val="es-ES_tradnl"/>
+        </w:rPr>
+      </w:pPr>
+      <w:r>
+        <w:rPr>
+          <w:rFonts w:cstheme="minorHAnsi"/>
+          <w:lang w:val="es-ES_tradnl"/>
+        </w:rPr>
+        <w:t>Además, debemos agregar la sección annotationProcessorPaths a la configuración del complemento de maven-compiler-plugin.</w:t>
+      </w:r>
+    </w:p>
+    <w:p>
+      <w:pPr>
+        <w:pStyle w:val="Prrafodelista"/>
+        <w:spacing w:line="360" w:lineRule="auto"/>
+        <w:ind w:left="360"/>
+        <w:rPr>
+          <w:rFonts w:cstheme="minorHAnsi"/>
+          <w:lang w:val="es-ES_tradnl"/>
+        </w:rPr>
+      </w:pPr>
+      <w:r>
+        <w:rPr>
+          <w:rFonts w:cstheme="minorHAnsi"/>
+          <w:lang w:val="es-ES_tradnl"/>
+        </w:rPr>
+        <w:t>Se utiliza para generar la implementación del mapeador durante la compilación.</w:t>
+      </w:r>
+    </w:p>
+    <w:p>
+      <w:pPr>
+        <w:pStyle w:val="Prrafodelista"/>
+        <w:spacing w:line="360" w:lineRule="auto"/>
+        <w:ind w:left="360"/>
+        <w:rPr>
+          <w:rFonts w:cstheme="minorHAnsi"/>
+          <w:lang w:val="es-ES_tradnl"/>
+        </w:rPr>
+      </w:pPr>
+      <w:r>
+        <w:rPr>
+          <w:noProof/>
+        </w:rPr>
+        <w:drawing>
+          <wp:inline distT="0" distB="0" distL="0" distR="0" wp14:anchorId="66C29B45" wp14:editId="245A5413">
+            <wp:extent cx="4184650" cy="2592771"/>
+            <wp:effectExtent l="0" t="0" r="6350" b="0"/>
+            <wp:docPr id="118" name="Imagen 118"/>
+            <wp:cNvGraphicFramePr>
+              <a:graphicFrameLocks xmlns:a="http://schemas.openxmlformats.org/drawingml/2006/main" noChangeAspect="1"/>
+            </wp:cNvGraphicFramePr>
+            <a:graphic xmlns:a="http://schemas.openxmlformats.org/drawingml/2006/main">
+              <a:graphicData uri="http://schemas.openxmlformats.org/drawingml/2006/picture">
+                <pic:pic xmlns:pic="http://schemas.openxmlformats.org/drawingml/2006/picture">
+                  <pic:nvPicPr>
+                    <pic:cNvPr id="1" name=""/>
+                    <pic:cNvPicPr/>
+                  </pic:nvPicPr>
+                  <pic:blipFill>
+                    <a:blip r:embed="rId122"/>
+                    <a:stretch>
+                      <a:fillRect/>
+                    </a:stretch>
+                  </pic:blipFill>
+                  <pic:spPr>
+                    <a:xfrm>
+                      <a:off x="0" y="0"/>
+                      <a:ext cx="4194053" cy="2598597"/>
+                    </a:xfrm>
+                    <a:prstGeom prst="rect">
+                      <a:avLst/>
+                    </a:prstGeom>
+                  </pic:spPr>
+                </pic:pic>
+              </a:graphicData>
+            </a:graphic>
+          </wp:inline>
+        </w:drawing>
+      </w:r>
+    </w:p>
+    <w:p>
+      <w:pPr>
+        <w:pStyle w:val="Prrafodelista"/>
+        <w:spacing w:line="360" w:lineRule="auto"/>
+        <w:ind w:left="360"/>
+        <w:rPr>
+          <w:rFonts w:cstheme="minorHAnsi"/>
+          <w:lang w:val="es-ES_tradnl"/>
+        </w:rPr>
+      </w:pPr>
+      <w:r>
+        <w:rPr>
+          <w:rFonts w:cstheme="minorHAnsi"/>
+          <w:lang w:val="es-ES_tradnl"/>
+        </w:rPr>
+        <w:t xml:space="preserve">Si estamos utilizando lombok para generar </w:t>
+      </w:r>
+      <w:r>
+        <w:rPr>
+          <w:rFonts w:cstheme="minorHAnsi"/>
+          <w:lang w:val="es-ES_tradnl"/>
+        </w:rPr>
+        <w:t xml:space="preserve">las </w:t>
+      </w:r>
+      <w:r>
+        <w:rPr>
+          <w:rFonts w:cstheme="minorHAnsi"/>
+          <w:lang w:val="es-ES_tradnl"/>
+        </w:rPr>
+        <w:t xml:space="preserve">clases que están implicadas en el mapeo, tenemos que añadir nuevas dependencias dentro de </w:t>
+      </w:r>
+      <w:r>
+        <w:rPr>
+          <w:rFonts w:cstheme="minorHAnsi"/>
+          <w:lang w:val="es-ES_tradnl"/>
+        </w:rPr>
+        <w:t>annotationProcessorPaths</w:t>
+      </w:r>
+      <w:r>
+        <w:rPr>
+          <w:rFonts w:cstheme="minorHAnsi"/>
+          <w:lang w:val="es-ES_tradnl"/>
+        </w:rPr>
+        <w:t>.</w:t>
+      </w:r>
+    </w:p>
+    <w:p>
+      <w:pPr>
+        <w:pStyle w:val="Prrafodelista"/>
+        <w:spacing w:line="360" w:lineRule="auto"/>
+        <w:ind w:left="360"/>
+        <w:rPr>
+          <w:rFonts w:cstheme="minorHAnsi"/>
+          <w:lang w:val="es-ES_tradnl"/>
+        </w:rPr>
+      </w:pPr>
+      <w:r>
+        <w:rPr>
+          <w:noProof/>
+        </w:rPr>
+        <w:drawing>
+          <wp:inline distT="0" distB="0" distL="0" distR="0" wp14:anchorId="7033AEA4" wp14:editId="5E47470B">
+            <wp:extent cx="4362093" cy="4083050"/>
+            <wp:effectExtent l="0" t="0" r="635" b="0"/>
+            <wp:docPr id="120" name="Imagen 120"/>
+            <wp:cNvGraphicFramePr>
+              <a:graphicFrameLocks xmlns:a="http://schemas.openxmlformats.org/drawingml/2006/main" noChangeAspect="1"/>
+            </wp:cNvGraphicFramePr>
+            <a:graphic xmlns:a="http://schemas.openxmlformats.org/drawingml/2006/main">
+              <a:graphicData uri="http://schemas.openxmlformats.org/drawingml/2006/picture">
+                <pic:pic xmlns:pic="http://schemas.openxmlformats.org/drawingml/2006/picture">
+                  <pic:nvPicPr>
+                    <pic:cNvPr id="1" name=""/>
+                    <pic:cNvPicPr/>
+                  </pic:nvPicPr>
+                  <pic:blipFill>
+                    <a:blip r:embed="rId123"/>
+                    <a:stretch>
+                      <a:fillRect/>
+                    </a:stretch>
+                  </pic:blipFill>
+                  <pic:spPr>
+                    <a:xfrm>
+                      <a:off x="0" y="0"/>
+                      <a:ext cx="4372927" cy="4093191"/>
+                    </a:xfrm>
+                    <a:prstGeom prst="rect">
+                      <a:avLst/>
+                    </a:prstGeom>
+                  </pic:spPr>
+                </pic:pic>
+              </a:graphicData>
+            </a:graphic>
+          </wp:inline>
+        </w:drawing>
+      </w:r>
+    </w:p>
+    <w:p>
+      <w:pPr>
+        <w:pStyle w:val="Prrafodelista"/>
+        <w:spacing w:line="360" w:lineRule="auto"/>
+        <w:ind w:left="360"/>
+        <w:rPr>
+          <w:rFonts w:cstheme="minorHAnsi"/>
+          <w:lang w:val="es-ES_tradnl"/>
+        </w:rPr>
+      </w:pPr>
+    </w:p>
+    <w:p>
+      <w:pPr>
+        <w:pStyle w:val="Prrafodelista"/>
+        <w:numPr>
+          <w:ilvl w:val="0"/>
+          <w:numId w:val="5"/>
+        </w:numPr>
+        <w:spacing w:line="360" w:lineRule="auto"/>
+        <w:rPr>
+          <w:rFonts w:cstheme="minorHAnsi"/>
+          <w:lang w:val="es-ES_tradnl"/>
+        </w:rPr>
+      </w:pPr>
+      <w:r>
+        <w:rPr>
+          <w:rFonts w:cstheme="minorHAnsi"/>
+          <w:lang w:val="es-ES_tradnl"/>
+        </w:rPr>
         <w:t>CSS (Cascading Style Sheet - Hojas de Estilo en Cascada)</w:t>
       </w:r>
     </w:p>
@@ -22788,7 +23109,7 @@
                     </pic:cNvPicPr>
                   </pic:nvPicPr>
                   <pic:blipFill>
-                    <a:blip r:embed="rId121" cstate="print">
+                    <a:blip r:embed="rId124" cstate="print">
                       <a:extLst>
                         <a:ext uri="{28A0092B-C50C-407E-A947-70E740481C1C}">
                           <a14:useLocalDpi xmlns:a14="http://schemas.microsoft.com/office/drawing/2010/main" val="0"/>
@@ -22943,7 +23264,7 @@
       </w:r>
     </w:p>
     <w:sectPr>
-      <w:headerReference w:type="default" r:id="rId122"/>
+      <w:headerReference w:type="default" r:id="rId125"/>
       <w:pgSz w:w="11906" w:h="16838"/>
       <w:pgMar w:top="1417" w:right="1701" w:bottom="1417" w:left="1701" w:header="708" w:footer="708" w:gutter="0"/>
       <w:cols w:space="708"/>

</xml_diff>

<commit_message>
Info añadida sobre clave compuesta Spring Data JPA
</commit_message>
<xml_diff>
--- a/Fundamentos de Programación Orientada a Objetos.docx
+++ b/Fundamentos de Programación Orientada a Objetos.docx
@@ -3577,6 +3577,7 @@
           <w:rFonts w:cstheme="minorHAnsi"/>
           <w:lang w:val="es-ES_tradnl"/>
         </w:rPr>
+        <w:lastRenderedPageBreak/>
         <w:t>Para indicar si un parámetro es o no opcional nos vamos a valer de la palabra reservada default</w:t>
       </w:r>
       <w:r>
@@ -4033,6 +4034,7 @@
           <w:rFonts w:cstheme="minorHAnsi"/>
           <w:lang w:val="es-ES_tradnl"/>
         </w:rPr>
+        <w:lastRenderedPageBreak/>
         <w:t>@AllArgsConstructor</w:t>
       </w:r>
     </w:p>
@@ -4586,6 +4588,7 @@
           <w:rFonts w:cstheme="minorHAnsi"/>
           <w:lang w:val="es-ES_tradnl"/>
         </w:rPr>
+        <w:lastRenderedPageBreak/>
         <w:t>Warn</w:t>
       </w:r>
     </w:p>
@@ -5147,6 +5150,7 @@
           <w:rFonts w:cstheme="minorHAnsi"/>
           <w:lang w:val="es-ES_tradnl"/>
         </w:rPr>
+        <w:lastRenderedPageBreak/>
         <w:t xml:space="preserve">Para ello, le damos un </w:t>
       </w:r>
       <w:r>
@@ -5611,6 +5615,7 @@
         <w:rPr>
           <w:noProof/>
         </w:rPr>
+        <w:lastRenderedPageBreak/>
         <w:drawing>
           <wp:inline distT="0" distB="0" distL="0" distR="0" wp14:anchorId="6659E17A" wp14:editId="49275840">
             <wp:extent cx="4470400" cy="1799410"/>
@@ -6154,6 +6159,7 @@
           <w:rFonts w:cstheme="minorHAnsi"/>
           <w:lang w:val="es-ES_tradnl"/>
         </w:rPr>
+        <w:lastRenderedPageBreak/>
         <w:t>Ha sido diseñada para ser una implementación de SLF4J.</w:t>
       </w:r>
     </w:p>
@@ -6562,6 +6568,7 @@
           <w:rFonts w:cstheme="minorHAnsi"/>
           <w:lang w:val="es-ES_tradnl"/>
         </w:rPr>
+        <w:lastRenderedPageBreak/>
         <w:t xml:space="preserve">Además, tenemos </w:t>
       </w:r>
       <w:r>
@@ -6881,6 +6888,7 @@
         <w:rPr>
           <w:noProof/>
         </w:rPr>
+        <w:lastRenderedPageBreak/>
         <w:drawing>
           <wp:inline distT="0" distB="0" distL="0" distR="0" wp14:anchorId="153DB9E9" wp14:editId="56460B01">
             <wp:extent cx="4838700" cy="3266577"/>
@@ -7228,6 +7236,7 @@
         <w:rPr>
           <w:noProof/>
         </w:rPr>
+        <w:lastRenderedPageBreak/>
         <w:drawing>
           <wp:inline distT="0" distB="0" distL="0" distR="0" wp14:anchorId="7609D2ED" wp14:editId="70782202">
             <wp:extent cx="4095750" cy="2762250"/>
@@ -7555,6 +7564,7 @@
           <w:rFonts w:cstheme="minorHAnsi"/>
           <w:lang w:val="es-ES_tradnl"/>
         </w:rPr>
+        <w:lastRenderedPageBreak/>
         <w:t>Proporciona un objeto intermediario entre el cliente y el objeto a utilizar, que permite configurar ciertas características sin tener que modificar la clase original.</w:t>
       </w:r>
     </w:p>
@@ -7870,6 +7880,7 @@
         <w:rPr>
           <w:noProof/>
         </w:rPr>
+        <w:lastRenderedPageBreak/>
         <w:drawing>
           <wp:inline distT="0" distB="0" distL="0" distR="0" wp14:anchorId="2879D230" wp14:editId="78A9111D">
             <wp:extent cx="2952750" cy="3300132"/>
@@ -8133,7 +8144,15 @@
           <w:rFonts w:cstheme="minorHAnsi"/>
           <w:lang w:val="es-ES_tradnl"/>
         </w:rPr>
-        <w:t>Cuando usamos la palabra static para definir un método, éste se convierte en un método de clase, por lo que puede invocarse sin haber creado previamente una instancia. Pero si no tenemos una instancia, no sabemos cuál es el tipo al que hace referencia el genérico, por lo que tenemos que decirle explícitamente al compilador qué tipo debe esperar el método.</w:t>
+        <w:t xml:space="preserve">Cuando usamos la palabra static para definir un método, éste se convierte en un método de clase, por lo que puede invocarse sin haber creado previamente una instancia. Pero si no tenemos una instancia, no sabemos cuál es el tipo al que hace referencia el genérico, </w:t>
+      </w:r>
+      <w:r>
+        <w:rPr>
+          <w:rFonts w:cstheme="minorHAnsi"/>
+          <w:lang w:val="es-ES_tradnl"/>
+        </w:rPr>
+        <w:lastRenderedPageBreak/>
+        <w:t>por lo que tenemos que decirle explícitamente al compilador qué tipo debe esperar el método.</w:t>
       </w:r>
     </w:p>
     <w:p>
@@ -22084,6 +22103,491 @@
           <w:rFonts w:cstheme="minorHAnsi"/>
           <w:lang w:val="es-ES_tradnl"/>
         </w:rPr>
+        <w:t>Clave primaria compuesta</w:t>
+      </w:r>
+      <w:r>
+        <w:rPr>
+          <w:rFonts w:cstheme="minorHAnsi"/>
+          <w:lang w:val="es-ES_tradnl"/>
+        </w:rPr>
+        <w:t xml:space="preserve"> Spring Data JPA</w:t>
+      </w:r>
+    </w:p>
+    <w:p>
+      <w:pPr>
+        <w:pStyle w:val="Prrafodelista"/>
+        <w:spacing w:line="360" w:lineRule="auto"/>
+        <w:ind w:left="360"/>
+        <w:rPr>
+          <w:rFonts w:cstheme="minorHAnsi"/>
+          <w:lang w:val="es-ES_tradnl"/>
+        </w:rPr>
+      </w:pPr>
+      <w:r>
+        <w:rPr>
+          <w:rFonts w:cstheme="minorHAnsi"/>
+          <w:lang w:val="es-ES_tradnl"/>
+        </w:rPr>
+        <w:t>A veces, para identificar inequívocamente un objeto, necesitamos hacer uso de la clave primaria compuesta.</w:t>
+      </w:r>
+    </w:p>
+    <w:p>
+      <w:pPr>
+        <w:pStyle w:val="Prrafodelista"/>
+        <w:spacing w:line="360" w:lineRule="auto"/>
+        <w:ind w:left="360"/>
+        <w:rPr>
+          <w:rFonts w:cstheme="minorHAnsi"/>
+          <w:lang w:val="es-ES_tradnl"/>
+        </w:rPr>
+      </w:pPr>
+      <w:r>
+        <w:rPr>
+          <w:rFonts w:cstheme="minorHAnsi"/>
+          <w:lang w:val="es-ES_tradnl"/>
+        </w:rPr>
+        <w:t>Se trata de una combinación de dos o más columnas que representan información relevante del objeto.</w:t>
+      </w:r>
+    </w:p>
+    <w:p>
+      <w:pPr>
+        <w:pStyle w:val="Prrafodelista"/>
+        <w:spacing w:line="360" w:lineRule="auto"/>
+        <w:ind w:left="360"/>
+        <w:rPr>
+          <w:rFonts w:cstheme="minorHAnsi"/>
+          <w:lang w:val="es-ES_tradnl"/>
+        </w:rPr>
+      </w:pPr>
+      <w:r>
+        <w:rPr>
+          <w:rFonts w:cstheme="minorHAnsi"/>
+          <w:lang w:val="es-ES_tradnl"/>
+        </w:rPr>
+        <w:t>Hay dos maneras distintas de generarla:</w:t>
+      </w:r>
+    </w:p>
+    <w:p>
+      <w:pPr>
+        <w:pStyle w:val="Prrafodelista"/>
+        <w:numPr>
+          <w:ilvl w:val="0"/>
+          <w:numId w:val="3"/>
+        </w:numPr>
+        <w:spacing w:line="360" w:lineRule="auto"/>
+        <w:ind w:left="720"/>
+        <w:rPr>
+          <w:rFonts w:cstheme="minorHAnsi"/>
+          <w:lang w:val="es-ES_tradnl"/>
+        </w:rPr>
+      </w:pPr>
+      <w:r>
+        <w:rPr>
+          <w:rFonts w:cstheme="minorHAnsi"/>
+        </w:rPr>
+        <w:t>@EmbeddedId</w:t>
+      </w:r>
+    </w:p>
+    <w:p>
+      <w:pPr>
+        <w:pStyle w:val="Prrafodelista"/>
+        <w:spacing w:line="360" w:lineRule="auto"/>
+        <w:rPr>
+          <w:rFonts w:cstheme="minorHAnsi"/>
+        </w:rPr>
+      </w:pPr>
+      <w:r>
+        <w:rPr>
+          <w:rFonts w:cstheme="minorHAnsi"/>
+        </w:rPr>
+        <w:t>Creamos una clase que va a contener las variables que conforman la clave.</w:t>
+      </w:r>
+    </w:p>
+    <w:p>
+      <w:pPr>
+        <w:pStyle w:val="Prrafodelista"/>
+        <w:spacing w:line="360" w:lineRule="auto"/>
+        <w:rPr>
+          <w:rFonts w:cstheme="minorHAnsi"/>
+        </w:rPr>
+      </w:pPr>
+      <w:r>
+        <w:rPr>
+          <w:rFonts w:cstheme="minorHAnsi"/>
+        </w:rPr>
+        <w:t xml:space="preserve">La clase tiene que implementar la interfaz Serializable y tenemos que anotarla con </w:t>
+      </w:r>
+      <w:r>
+        <w:rPr>
+          <w:rFonts w:cstheme="minorHAnsi"/>
+        </w:rPr>
+        <w:t>@Embedd</w:t>
+      </w:r>
+      <w:r>
+        <w:rPr>
+          <w:rFonts w:cstheme="minorHAnsi"/>
+        </w:rPr>
+        <w:t>able.</w:t>
+      </w:r>
+    </w:p>
+    <w:p>
+      <w:pPr>
+        <w:pStyle w:val="Prrafodelista"/>
+        <w:spacing w:line="360" w:lineRule="auto"/>
+        <w:rPr>
+          <w:rFonts w:cstheme="minorHAnsi"/>
+          <w:lang w:val="es-ES_tradnl"/>
+        </w:rPr>
+      </w:pPr>
+      <w:r>
+        <w:rPr>
+          <w:noProof/>
+        </w:rPr>
+        <w:drawing>
+          <wp:inline distT="0" distB="0" distL="0" distR="0" wp14:anchorId="700CC9DC" wp14:editId="56DE0B8C">
+            <wp:extent cx="5400040" cy="1286510"/>
+            <wp:effectExtent l="0" t="0" r="0" b="8890"/>
+            <wp:docPr id="121" name="Imagen 121"/>
+            <wp:cNvGraphicFramePr>
+              <a:graphicFrameLocks xmlns:a="http://schemas.openxmlformats.org/drawingml/2006/main" noChangeAspect="1"/>
+            </wp:cNvGraphicFramePr>
+            <a:graphic xmlns:a="http://schemas.openxmlformats.org/drawingml/2006/main">
+              <a:graphicData uri="http://schemas.openxmlformats.org/drawingml/2006/picture">
+                <pic:pic xmlns:pic="http://schemas.openxmlformats.org/drawingml/2006/picture">
+                  <pic:nvPicPr>
+                    <pic:cNvPr id="1" name=""/>
+                    <pic:cNvPicPr/>
+                  </pic:nvPicPr>
+                  <pic:blipFill>
+                    <a:blip r:embed="rId118"/>
+                    <a:stretch>
+                      <a:fillRect/>
+                    </a:stretch>
+                  </pic:blipFill>
+                  <pic:spPr>
+                    <a:xfrm>
+                      <a:off x="0" y="0"/>
+                      <a:ext cx="5400040" cy="1286510"/>
+                    </a:xfrm>
+                    <a:prstGeom prst="rect">
+                      <a:avLst/>
+                    </a:prstGeom>
+                  </pic:spPr>
+                </pic:pic>
+              </a:graphicData>
+            </a:graphic>
+          </wp:inline>
+        </w:drawing>
+      </w:r>
+    </w:p>
+    <w:p>
+      <w:pPr>
+        <w:pStyle w:val="Prrafodelista"/>
+        <w:spacing w:line="360" w:lineRule="auto"/>
+        <w:rPr>
+          <w:rFonts w:cstheme="minorHAnsi"/>
+        </w:rPr>
+      </w:pPr>
+      <w:r>
+        <w:rPr>
+          <w:rFonts w:cstheme="minorHAnsi"/>
+          <w:lang w:val="es-ES_tradnl"/>
+        </w:rPr>
+        <w:t xml:space="preserve">Dentro de la clase que contiene nuestro objeto, añadimos una variable del tipo recién creado y lo anotamos como </w:t>
+      </w:r>
+      <w:r>
+        <w:rPr>
+          <w:rFonts w:cstheme="minorHAnsi"/>
+        </w:rPr>
+        <w:t>@EmbeddedId.</w:t>
+      </w:r>
+      <w:r>
+        <w:rPr>
+          <w:rFonts w:cstheme="minorHAnsi"/>
+        </w:rPr>
+        <w:t xml:space="preserve"> Además, prescindimos de las variables por solitario, ya que se engloban dentro de la nueva.</w:t>
+      </w:r>
+    </w:p>
+    <w:p>
+      <w:pPr>
+        <w:pStyle w:val="Prrafodelista"/>
+        <w:spacing w:line="360" w:lineRule="auto"/>
+        <w:rPr>
+          <w:rFonts w:cstheme="minorHAnsi"/>
+        </w:rPr>
+      </w:pPr>
+      <w:r>
+        <w:rPr>
+          <w:noProof/>
+        </w:rPr>
+        <w:drawing>
+          <wp:inline distT="0" distB="0" distL="0" distR="0" wp14:anchorId="1F26A9F4" wp14:editId="3904959C">
+            <wp:extent cx="2622550" cy="1871367"/>
+            <wp:effectExtent l="0" t="0" r="6350" b="0"/>
+            <wp:docPr id="125" name="Imagen 125"/>
+            <wp:cNvGraphicFramePr>
+              <a:graphicFrameLocks xmlns:a="http://schemas.openxmlformats.org/drawingml/2006/main" noChangeAspect="1"/>
+            </wp:cNvGraphicFramePr>
+            <a:graphic xmlns:a="http://schemas.openxmlformats.org/drawingml/2006/main">
+              <a:graphicData uri="http://schemas.openxmlformats.org/drawingml/2006/picture">
+                <pic:pic xmlns:pic="http://schemas.openxmlformats.org/drawingml/2006/picture">
+                  <pic:nvPicPr>
+                    <pic:cNvPr id="1" name=""/>
+                    <pic:cNvPicPr/>
+                  </pic:nvPicPr>
+                  <pic:blipFill>
+                    <a:blip r:embed="rId119"/>
+                    <a:stretch>
+                      <a:fillRect/>
+                    </a:stretch>
+                  </pic:blipFill>
+                  <pic:spPr>
+                    <a:xfrm>
+                      <a:off x="0" y="0"/>
+                      <a:ext cx="2635390" cy="1880529"/>
+                    </a:xfrm>
+                    <a:prstGeom prst="rect">
+                      <a:avLst/>
+                    </a:prstGeom>
+                  </pic:spPr>
+                </pic:pic>
+              </a:graphicData>
+            </a:graphic>
+          </wp:inline>
+        </w:drawing>
+      </w:r>
+    </w:p>
+    <w:p>
+      <w:pPr>
+        <w:pStyle w:val="Prrafodelista"/>
+        <w:numPr>
+          <w:ilvl w:val="0"/>
+          <w:numId w:val="3"/>
+        </w:numPr>
+        <w:spacing w:line="360" w:lineRule="auto"/>
+        <w:ind w:left="720"/>
+        <w:rPr>
+          <w:rFonts w:cstheme="minorHAnsi"/>
+          <w:lang w:val="es-ES_tradnl"/>
+        </w:rPr>
+      </w:pPr>
+      <w:r>
+        <w:rPr>
+          <w:rFonts w:cstheme="minorHAnsi"/>
+        </w:rPr>
+        <w:t>@IdClass</w:t>
+      </w:r>
+    </w:p>
+    <w:p>
+      <w:pPr>
+        <w:pStyle w:val="Prrafodelista"/>
+        <w:spacing w:line="360" w:lineRule="auto"/>
+        <w:rPr>
+          <w:rFonts w:cstheme="minorHAnsi"/>
+        </w:rPr>
+      </w:pPr>
+      <w:r>
+        <w:rPr>
+          <w:rFonts w:cstheme="minorHAnsi"/>
+        </w:rPr>
+        <w:t>Creamos una clase que va a contener las variables que conforman la clave.</w:t>
+      </w:r>
+    </w:p>
+    <w:p>
+      <w:pPr>
+        <w:pStyle w:val="Prrafodelista"/>
+        <w:spacing w:line="360" w:lineRule="auto"/>
+        <w:rPr>
+          <w:rFonts w:cstheme="minorHAnsi"/>
+        </w:rPr>
+      </w:pPr>
+      <w:r>
+        <w:rPr>
+          <w:rFonts w:cstheme="minorHAnsi"/>
+        </w:rPr>
+        <w:t>La clase tiene que implementar la interfaz Serializable</w:t>
+      </w:r>
+      <w:r>
+        <w:rPr>
+          <w:rFonts w:cstheme="minorHAnsi"/>
+        </w:rPr>
+        <w:t>.</w:t>
+      </w:r>
+    </w:p>
+    <w:p>
+      <w:pPr>
+        <w:pStyle w:val="Prrafodelista"/>
+        <w:spacing w:line="360" w:lineRule="auto"/>
+        <w:rPr>
+          <w:rFonts w:cstheme="minorHAnsi"/>
+          <w:lang w:val="es-ES_tradnl"/>
+        </w:rPr>
+      </w:pPr>
+      <w:r>
+        <w:rPr>
+          <w:noProof/>
+        </w:rPr>
+        <w:drawing>
+          <wp:inline distT="0" distB="0" distL="0" distR="0" wp14:anchorId="1D311AB6" wp14:editId="7EAD1455">
+            <wp:extent cx="5400040" cy="1252220"/>
+            <wp:effectExtent l="0" t="0" r="0" b="5080"/>
+            <wp:docPr id="126" name="Imagen 126"/>
+            <wp:cNvGraphicFramePr>
+              <a:graphicFrameLocks xmlns:a="http://schemas.openxmlformats.org/drawingml/2006/main" noChangeAspect="1"/>
+            </wp:cNvGraphicFramePr>
+            <a:graphic xmlns:a="http://schemas.openxmlformats.org/drawingml/2006/main">
+              <a:graphicData uri="http://schemas.openxmlformats.org/drawingml/2006/picture">
+                <pic:pic xmlns:pic="http://schemas.openxmlformats.org/drawingml/2006/picture">
+                  <pic:nvPicPr>
+                    <pic:cNvPr id="1" name=""/>
+                    <pic:cNvPicPr/>
+                  </pic:nvPicPr>
+                  <pic:blipFill>
+                    <a:blip r:embed="rId120"/>
+                    <a:stretch>
+                      <a:fillRect/>
+                    </a:stretch>
+                  </pic:blipFill>
+                  <pic:spPr>
+                    <a:xfrm>
+                      <a:off x="0" y="0"/>
+                      <a:ext cx="5400040" cy="1252220"/>
+                    </a:xfrm>
+                    <a:prstGeom prst="rect">
+                      <a:avLst/>
+                    </a:prstGeom>
+                  </pic:spPr>
+                </pic:pic>
+              </a:graphicData>
+            </a:graphic>
+          </wp:inline>
+        </w:drawing>
+      </w:r>
+    </w:p>
+    <w:p>
+      <w:pPr>
+        <w:pStyle w:val="Prrafodelista"/>
+        <w:spacing w:line="360" w:lineRule="auto"/>
+        <w:rPr>
+          <w:rFonts w:cstheme="minorHAnsi"/>
+          <w:lang w:val="es-ES_tradnl"/>
+        </w:rPr>
+      </w:pPr>
+      <w:r>
+        <w:rPr>
+          <w:rFonts w:cstheme="minorHAnsi"/>
+          <w:lang w:val="es-ES_tradnl"/>
+        </w:rPr>
+        <w:t>Si ahora nos vamos a</w:t>
+      </w:r>
+      <w:r>
+        <w:rPr>
+          <w:rFonts w:cstheme="minorHAnsi"/>
+          <w:lang w:val="es-ES_tradnl"/>
+        </w:rPr>
+        <w:t xml:space="preserve"> la clase que </w:t>
+      </w:r>
+      <w:r>
+        <w:rPr>
+          <w:rFonts w:cstheme="minorHAnsi"/>
+          <w:lang w:val="es-ES_tradnl"/>
+        </w:rPr>
+        <w:t>define</w:t>
+      </w:r>
+      <w:r>
+        <w:rPr>
+          <w:rFonts w:cstheme="minorHAnsi"/>
+          <w:lang w:val="es-ES_tradnl"/>
+        </w:rPr>
+        <w:t xml:space="preserve"> nuestro objeto, </w:t>
+      </w:r>
+      <w:r>
+        <w:rPr>
+          <w:rFonts w:cstheme="minorHAnsi"/>
+          <w:lang w:val="es-ES_tradnl"/>
+        </w:rPr>
+        <w:t>tenemos que añadirle la anotación @IdClass (nombreDeLaClase.class) para saber a qué clase hace referencia. Además, debemos anotar las variables que forman parte de la clave compuesta con @Id.</w:t>
+      </w:r>
+    </w:p>
+    <w:p>
+      <w:pPr>
+        <w:pStyle w:val="Prrafodelista"/>
+        <w:spacing w:line="360" w:lineRule="auto"/>
+        <w:rPr>
+          <w:rFonts w:cstheme="minorHAnsi"/>
+          <w:lang w:val="es-ES_tradnl"/>
+        </w:rPr>
+      </w:pPr>
+      <w:r>
+        <w:rPr>
+          <w:noProof/>
+        </w:rPr>
+        <w:drawing>
+          <wp:inline distT="0" distB="0" distL="0" distR="0" wp14:anchorId="587BF682" wp14:editId="4BE1F999">
+            <wp:extent cx="5400040" cy="2038350"/>
+            <wp:effectExtent l="0" t="0" r="0" b="0"/>
+            <wp:docPr id="127" name="Imagen 127"/>
+            <wp:cNvGraphicFramePr>
+              <a:graphicFrameLocks xmlns:a="http://schemas.openxmlformats.org/drawingml/2006/main" noChangeAspect="1"/>
+            </wp:cNvGraphicFramePr>
+            <a:graphic xmlns:a="http://schemas.openxmlformats.org/drawingml/2006/main">
+              <a:graphicData uri="http://schemas.openxmlformats.org/drawingml/2006/picture">
+                <pic:pic xmlns:pic="http://schemas.openxmlformats.org/drawingml/2006/picture">
+                  <pic:nvPicPr>
+                    <pic:cNvPr id="1" name=""/>
+                    <pic:cNvPicPr/>
+                  </pic:nvPicPr>
+                  <pic:blipFill>
+                    <a:blip r:embed="rId121"/>
+                    <a:stretch>
+                      <a:fillRect/>
+                    </a:stretch>
+                  </pic:blipFill>
+                  <pic:spPr>
+                    <a:xfrm>
+                      <a:off x="0" y="0"/>
+                      <a:ext cx="5400040" cy="2038350"/>
+                    </a:xfrm>
+                    <a:prstGeom prst="rect">
+                      <a:avLst/>
+                    </a:prstGeom>
+                  </pic:spPr>
+                </pic:pic>
+              </a:graphicData>
+            </a:graphic>
+          </wp:inline>
+        </w:drawing>
+      </w:r>
+    </w:p>
+    <w:p>
+      <w:pPr>
+        <w:pStyle w:val="Prrafodelista"/>
+        <w:spacing w:line="360" w:lineRule="auto"/>
+        <w:ind w:left="360"/>
+        <w:rPr>
+          <w:rFonts w:cstheme="minorHAnsi"/>
+          <w:lang w:val="es-ES_tradnl"/>
+        </w:rPr>
+      </w:pPr>
+    </w:p>
+    <w:p>
+      <w:pPr>
+        <w:pStyle w:val="Prrafodelista"/>
+        <w:numPr>
+          <w:ilvl w:val="0"/>
+          <w:numId w:val="5"/>
+        </w:numPr>
+        <w:spacing w:line="360" w:lineRule="auto"/>
+        <w:rPr>
+          <w:rFonts w:cstheme="minorHAnsi"/>
+          <w:lang w:val="es-ES_tradnl"/>
+        </w:rPr>
+      </w:pPr>
+      <w:r>
+        <w:rPr>
+          <w:rFonts w:cstheme="minorHAnsi"/>
+          <w:lang w:val="es-ES_tradnl"/>
+        </w:rPr>
         <w:t>OpenAPI 3.0</w:t>
       </w:r>
     </w:p>
@@ -22188,9 +22692,9 @@
           <w:noProof/>
         </w:rPr>
         <w:drawing>
-          <wp:inline distT="0" distB="0" distL="0" distR="0" wp14:anchorId="0E053BC6" wp14:editId="464C84A5">
-            <wp:extent cx="5600700" cy="4082636"/>
-            <wp:effectExtent l="0" t="0" r="0" b="0"/>
+          <wp:inline distT="0" distB="0" distL="0" distR="0" wp14:anchorId="0E053BC6" wp14:editId="5438F746">
+            <wp:extent cx="5067300" cy="3693814"/>
+            <wp:effectExtent l="0" t="0" r="0" b="1905"/>
             <wp:docPr id="113" name="Imagen 113" descr="&quot;Estructura de objetos que componen la definición de una API para OpenAPI 3.0&quot;"/>
             <wp:cNvGraphicFramePr>
               <a:graphicFrameLocks xmlns:a="http://schemas.openxmlformats.org/drawingml/2006/main" noChangeAspect="1"/>
@@ -22205,7 +22709,7 @@
                     </pic:cNvPicPr>
                   </pic:nvPicPr>
                   <pic:blipFill>
-                    <a:blip r:embed="rId118">
+                    <a:blip r:embed="rId122">
                       <a:extLst>
                         <a:ext uri="{28A0092B-C50C-407E-A947-70E740481C1C}">
                           <a14:useLocalDpi xmlns:a14="http://schemas.microsoft.com/office/drawing/2010/main" val="0"/>
@@ -22220,7 +22724,7 @@
                   <pic:spPr bwMode="auto">
                     <a:xfrm>
                       <a:off x="0" y="0"/>
-                      <a:ext cx="5615222" cy="4093222"/>
+                      <a:ext cx="5098231" cy="3716361"/>
                     </a:xfrm>
                     <a:prstGeom prst="rect">
                       <a:avLst/>
@@ -22353,7 +22857,7 @@
                     <pic:cNvPicPr/>
                   </pic:nvPicPr>
                   <pic:blipFill rotWithShape="1">
-                    <a:blip r:embed="rId119"/>
+                    <a:blip r:embed="rId123"/>
                     <a:srcRect l="235" t="967"/>
                     <a:stretch/>
                   </pic:blipFill>
@@ -22465,7 +22969,7 @@
                     <pic:cNvPicPr/>
                   </pic:nvPicPr>
                   <pic:blipFill>
-                    <a:blip r:embed="rId120"/>
+                    <a:blip r:embed="rId124"/>
                     <a:stretch>
                       <a:fillRect/>
                     </a:stretch>
@@ -22591,332 +23095,6 @@
             <wp:extent cx="2908300" cy="871313"/>
             <wp:effectExtent l="0" t="0" r="6350" b="5080"/>
             <wp:docPr id="117" name="Imagen 117"/>
-            <wp:cNvGraphicFramePr>
-              <a:graphicFrameLocks xmlns:a="http://schemas.openxmlformats.org/drawingml/2006/main" noChangeAspect="1"/>
-            </wp:cNvGraphicFramePr>
-            <a:graphic xmlns:a="http://schemas.openxmlformats.org/drawingml/2006/main">
-              <a:graphicData uri="http://schemas.openxmlformats.org/drawingml/2006/picture">
-                <pic:pic xmlns:pic="http://schemas.openxmlformats.org/drawingml/2006/picture">
-                  <pic:nvPicPr>
-                    <pic:cNvPr id="1" name=""/>
-                    <pic:cNvPicPr/>
-                  </pic:nvPicPr>
-                  <pic:blipFill>
-                    <a:blip r:embed="rId121"/>
-                    <a:stretch>
-                      <a:fillRect/>
-                    </a:stretch>
-                  </pic:blipFill>
-                  <pic:spPr>
-                    <a:xfrm>
-                      <a:off x="0" y="0"/>
-                      <a:ext cx="2959064" cy="886522"/>
-                    </a:xfrm>
-                    <a:prstGeom prst="rect">
-                      <a:avLst/>
-                    </a:prstGeom>
-                  </pic:spPr>
-                </pic:pic>
-              </a:graphicData>
-            </a:graphic>
-          </wp:inline>
-        </w:drawing>
-      </w:r>
-    </w:p>
-    <w:p>
-      <w:pPr>
-        <w:pStyle w:val="Prrafodelista"/>
-        <w:spacing w:line="360" w:lineRule="auto"/>
-        <w:ind w:left="360"/>
-        <w:rPr>
-          <w:rFonts w:cstheme="minorHAnsi"/>
-          <w:lang w:val="es-ES_tradnl"/>
-        </w:rPr>
-      </w:pPr>
-      <w:r>
-        <w:rPr>
-          <w:rFonts w:cstheme="minorHAnsi"/>
-          <w:lang w:val="es-ES_tradnl"/>
-        </w:rPr>
-        <w:t>Además, debemos agregar la sección annotationProcessorPaths a la configuración del complemento de maven-compiler-plugin.</w:t>
-      </w:r>
-    </w:p>
-    <w:p>
-      <w:pPr>
-        <w:pStyle w:val="Prrafodelista"/>
-        <w:spacing w:line="360" w:lineRule="auto"/>
-        <w:ind w:left="360"/>
-        <w:rPr>
-          <w:rFonts w:cstheme="minorHAnsi"/>
-          <w:lang w:val="es-ES_tradnl"/>
-        </w:rPr>
-      </w:pPr>
-      <w:r>
-        <w:rPr>
-          <w:rFonts w:cstheme="minorHAnsi"/>
-          <w:lang w:val="es-ES_tradnl"/>
-        </w:rPr>
-        <w:t>Se utiliza para generar la implementación del mapeador durante la compilación.</w:t>
-      </w:r>
-    </w:p>
-    <w:p>
-      <w:pPr>
-        <w:pStyle w:val="Prrafodelista"/>
-        <w:spacing w:line="360" w:lineRule="auto"/>
-        <w:ind w:left="360"/>
-        <w:rPr>
-          <w:rFonts w:cstheme="minorHAnsi"/>
-          <w:lang w:val="es-ES_tradnl"/>
-        </w:rPr>
-      </w:pPr>
-      <w:r>
-        <w:rPr>
-          <w:noProof/>
-        </w:rPr>
-        <w:drawing>
-          <wp:inline distT="0" distB="0" distL="0" distR="0" wp14:anchorId="66C29B45" wp14:editId="245A5413">
-            <wp:extent cx="4184650" cy="2592771"/>
-            <wp:effectExtent l="0" t="0" r="6350" b="0"/>
-            <wp:docPr id="118" name="Imagen 118"/>
-            <wp:cNvGraphicFramePr>
-              <a:graphicFrameLocks xmlns:a="http://schemas.openxmlformats.org/drawingml/2006/main" noChangeAspect="1"/>
-            </wp:cNvGraphicFramePr>
-            <a:graphic xmlns:a="http://schemas.openxmlformats.org/drawingml/2006/main">
-              <a:graphicData uri="http://schemas.openxmlformats.org/drawingml/2006/picture">
-                <pic:pic xmlns:pic="http://schemas.openxmlformats.org/drawingml/2006/picture">
-                  <pic:nvPicPr>
-                    <pic:cNvPr id="1" name=""/>
-                    <pic:cNvPicPr/>
-                  </pic:nvPicPr>
-                  <pic:blipFill>
-                    <a:blip r:embed="rId122"/>
-                    <a:stretch>
-                      <a:fillRect/>
-                    </a:stretch>
-                  </pic:blipFill>
-                  <pic:spPr>
-                    <a:xfrm>
-                      <a:off x="0" y="0"/>
-                      <a:ext cx="4194053" cy="2598597"/>
-                    </a:xfrm>
-                    <a:prstGeom prst="rect">
-                      <a:avLst/>
-                    </a:prstGeom>
-                  </pic:spPr>
-                </pic:pic>
-              </a:graphicData>
-            </a:graphic>
-          </wp:inline>
-        </w:drawing>
-      </w:r>
-    </w:p>
-    <w:p>
-      <w:pPr>
-        <w:pStyle w:val="Prrafodelista"/>
-        <w:spacing w:line="360" w:lineRule="auto"/>
-        <w:ind w:left="360"/>
-        <w:rPr>
-          <w:rFonts w:cstheme="minorHAnsi"/>
-          <w:lang w:val="es-ES_tradnl"/>
-        </w:rPr>
-      </w:pPr>
-      <w:r>
-        <w:rPr>
-          <w:rFonts w:cstheme="minorHAnsi"/>
-          <w:lang w:val="es-ES_tradnl"/>
-        </w:rPr>
-        <w:t xml:space="preserve">Si estamos utilizando lombok para generar </w:t>
-      </w:r>
-      <w:r>
-        <w:rPr>
-          <w:rFonts w:cstheme="minorHAnsi"/>
-          <w:lang w:val="es-ES_tradnl"/>
-        </w:rPr>
-        <w:t xml:space="preserve">las </w:t>
-      </w:r>
-      <w:r>
-        <w:rPr>
-          <w:rFonts w:cstheme="minorHAnsi"/>
-          <w:lang w:val="es-ES_tradnl"/>
-        </w:rPr>
-        <w:t>clases que están implicadas en el mapeo, tenemos que añadir nuevas dependencias dentro de annotationProcessorPaths.</w:t>
-      </w:r>
-    </w:p>
-    <w:p>
-      <w:pPr>
-        <w:pStyle w:val="Prrafodelista"/>
-        <w:spacing w:line="360" w:lineRule="auto"/>
-        <w:ind w:left="360"/>
-        <w:rPr>
-          <w:rFonts w:cstheme="minorHAnsi"/>
-          <w:lang w:val="es-ES_tradnl"/>
-        </w:rPr>
-      </w:pPr>
-      <w:r>
-        <w:rPr>
-          <w:noProof/>
-        </w:rPr>
-        <w:drawing>
-          <wp:inline distT="0" distB="0" distL="0" distR="0" wp14:anchorId="7033AEA4" wp14:editId="5E47470B">
-            <wp:extent cx="4362093" cy="4083050"/>
-            <wp:effectExtent l="0" t="0" r="635" b="0"/>
-            <wp:docPr id="120" name="Imagen 120"/>
-            <wp:cNvGraphicFramePr>
-              <a:graphicFrameLocks xmlns:a="http://schemas.openxmlformats.org/drawingml/2006/main" noChangeAspect="1"/>
-            </wp:cNvGraphicFramePr>
-            <a:graphic xmlns:a="http://schemas.openxmlformats.org/drawingml/2006/main">
-              <a:graphicData uri="http://schemas.openxmlformats.org/drawingml/2006/picture">
-                <pic:pic xmlns:pic="http://schemas.openxmlformats.org/drawingml/2006/picture">
-                  <pic:nvPicPr>
-                    <pic:cNvPr id="1" name=""/>
-                    <pic:cNvPicPr/>
-                  </pic:nvPicPr>
-                  <pic:blipFill>
-                    <a:blip r:embed="rId123"/>
-                    <a:stretch>
-                      <a:fillRect/>
-                    </a:stretch>
-                  </pic:blipFill>
-                  <pic:spPr>
-                    <a:xfrm>
-                      <a:off x="0" y="0"/>
-                      <a:ext cx="4372927" cy="4093191"/>
-                    </a:xfrm>
-                    <a:prstGeom prst="rect">
-                      <a:avLst/>
-                    </a:prstGeom>
-                  </pic:spPr>
-                </pic:pic>
-              </a:graphicData>
-            </a:graphic>
-          </wp:inline>
-        </w:drawing>
-      </w:r>
-    </w:p>
-    <w:p>
-      <w:pPr>
-        <w:pStyle w:val="Prrafodelista"/>
-        <w:spacing w:line="360" w:lineRule="auto"/>
-        <w:ind w:left="360"/>
-        <w:rPr>
-          <w:rFonts w:cstheme="minorHAnsi"/>
-          <w:lang w:val="es-ES_tradnl"/>
-        </w:rPr>
-      </w:pPr>
-      <w:r>
-        <w:rPr>
-          <w:rFonts w:cstheme="minorHAnsi"/>
-          <w:lang w:val="es-ES_tradnl"/>
-        </w:rPr>
-        <w:t>Una vez tenemos configurado nuestro proyecto, vamos a crear el mapeador.</w:t>
-      </w:r>
-    </w:p>
-    <w:p>
-      <w:pPr>
-        <w:pStyle w:val="Prrafodelista"/>
-        <w:spacing w:line="360" w:lineRule="auto"/>
-        <w:ind w:left="360"/>
-        <w:rPr>
-          <w:rFonts w:cstheme="minorHAnsi"/>
-          <w:lang w:val="es-ES_tradnl"/>
-        </w:rPr>
-      </w:pPr>
-      <w:r>
-        <w:rPr>
-          <w:rFonts w:cstheme="minorHAnsi"/>
-          <w:lang w:val="es-ES_tradnl"/>
-        </w:rPr>
-        <w:t>Generamos una interfaz que anotaremos con @Mapper.</w:t>
-      </w:r>
-    </w:p>
-    <w:p>
-      <w:pPr>
-        <w:pStyle w:val="Prrafodelista"/>
-        <w:spacing w:line="360" w:lineRule="auto"/>
-        <w:ind w:left="360"/>
-        <w:rPr>
-          <w:rFonts w:cstheme="minorHAnsi"/>
-          <w:lang w:val="es-ES_tradnl"/>
-        </w:rPr>
-      </w:pPr>
-      <w:r>
-        <w:rPr>
-          <w:noProof/>
-        </w:rPr>
-        <w:drawing>
-          <wp:inline distT="0" distB="0" distL="0" distR="0" wp14:anchorId="143ABCDC" wp14:editId="06CAA203">
-            <wp:extent cx="2990850" cy="371073"/>
-            <wp:effectExtent l="0" t="0" r="0" b="0"/>
-            <wp:docPr id="119" name="Imagen 119"/>
-            <wp:cNvGraphicFramePr>
-              <a:graphicFrameLocks xmlns:a="http://schemas.openxmlformats.org/drawingml/2006/main" noChangeAspect="1"/>
-            </wp:cNvGraphicFramePr>
-            <a:graphic xmlns:a="http://schemas.openxmlformats.org/drawingml/2006/main">
-              <a:graphicData uri="http://schemas.openxmlformats.org/drawingml/2006/picture">
-                <pic:pic xmlns:pic="http://schemas.openxmlformats.org/drawingml/2006/picture">
-                  <pic:nvPicPr>
-                    <pic:cNvPr id="1" name=""/>
-                    <pic:cNvPicPr/>
-                  </pic:nvPicPr>
-                  <pic:blipFill>
-                    <a:blip r:embed="rId124"/>
-                    <a:stretch>
-                      <a:fillRect/>
-                    </a:stretch>
-                  </pic:blipFill>
-                  <pic:spPr>
-                    <a:xfrm>
-                      <a:off x="0" y="0"/>
-                      <a:ext cx="3067629" cy="380599"/>
-                    </a:xfrm>
-                    <a:prstGeom prst="rect">
-                      <a:avLst/>
-                    </a:prstGeom>
-                  </pic:spPr>
-                </pic:pic>
-              </a:graphicData>
-            </a:graphic>
-          </wp:inline>
-        </w:drawing>
-      </w:r>
-    </w:p>
-    <w:p>
-      <w:pPr>
-        <w:pStyle w:val="Prrafodelista"/>
-        <w:spacing w:line="360" w:lineRule="auto"/>
-        <w:ind w:left="360"/>
-        <w:rPr>
-          <w:rFonts w:cstheme="minorHAnsi"/>
-          <w:lang w:val="es-ES_tradnl"/>
-        </w:rPr>
-      </w:pPr>
-      <w:r>
-        <w:rPr>
-          <w:rFonts w:cstheme="minorHAnsi"/>
-          <w:lang w:val="es-ES_tradnl"/>
-        </w:rPr>
-        <w:t>Dentro, escribiremos los métodos necesarios para cubrir los mapeos que necesitamos.</w:t>
-      </w:r>
-    </w:p>
-    <w:p>
-      <w:pPr>
-        <w:pStyle w:val="Prrafodelista"/>
-        <w:spacing w:line="360" w:lineRule="auto"/>
-        <w:ind w:left="360"/>
-        <w:rPr>
-          <w:rFonts w:cstheme="minorHAnsi"/>
-          <w:lang w:val="es-ES_tradnl"/>
-        </w:rPr>
-      </w:pPr>
-      <w:r>
-        <w:rPr>
-          <w:noProof/>
-        </w:rPr>
-        <w:drawing>
-          <wp:inline distT="0" distB="0" distL="0" distR="0" wp14:anchorId="2C5F4B9F" wp14:editId="0C4EE13B">
-            <wp:extent cx="5400040" cy="343535"/>
-            <wp:effectExtent l="0" t="0" r="0" b="0"/>
-            <wp:docPr id="122" name="Imagen 122"/>
             <wp:cNvGraphicFramePr>
               <a:graphicFrameLocks xmlns:a="http://schemas.openxmlformats.org/drawingml/2006/main" noChangeAspect="1"/>
             </wp:cNvGraphicFramePr>
@@ -22936,7 +23114,7 @@
                   <pic:spPr>
                     <a:xfrm>
                       <a:off x="0" y="0"/>
-                      <a:ext cx="5400040" cy="343535"/>
+                      <a:ext cx="2959064" cy="886522"/>
                     </a:xfrm>
                     <a:prstGeom prst="rect">
                       <a:avLst/>
@@ -22964,7 +23142,25 @@
           <w:rFonts w:cstheme="minorHAnsi"/>
           <w:lang w:val="es-ES_tradnl"/>
         </w:rPr>
-        <w:t>Al ejecutar nuestra aplicación, se creará la implementación de nuestro mapeador.</w:t>
+        <w:t>Además, debemos agregar la sección annotationProcessorPaths a la configuración del complemento de maven-compiler-plugin.</w:t>
+      </w:r>
+    </w:p>
+    <w:p>
+      <w:pPr>
+        <w:pStyle w:val="Prrafodelista"/>
+        <w:spacing w:line="360" w:lineRule="auto"/>
+        <w:ind w:left="360"/>
+        <w:rPr>
+          <w:rFonts w:cstheme="minorHAnsi"/>
+          <w:lang w:val="es-ES_tradnl"/>
+        </w:rPr>
+      </w:pPr>
+      <w:r>
+        <w:rPr>
+          <w:rFonts w:cstheme="minorHAnsi"/>
+          <w:lang w:val="es-ES_tradnl"/>
+        </w:rPr>
+        <w:t>Se utiliza para generar la implementación del mapeador durante la compilación.</w:t>
       </w:r>
     </w:p>
     <w:p>
@@ -22982,10 +23178,10 @@
           <w:noProof/>
         </w:rPr>
         <w:drawing>
-          <wp:inline distT="0" distB="0" distL="0" distR="0" wp14:anchorId="7FFBED8F" wp14:editId="373397EF">
-            <wp:extent cx="2963985" cy="1409700"/>
-            <wp:effectExtent l="0" t="0" r="8255" b="0"/>
-            <wp:docPr id="123" name="Imagen 123"/>
+          <wp:inline distT="0" distB="0" distL="0" distR="0" wp14:anchorId="66C29B45" wp14:editId="245A5413">
+            <wp:extent cx="4184650" cy="2592771"/>
+            <wp:effectExtent l="0" t="0" r="6350" b="0"/>
+            <wp:docPr id="118" name="Imagen 118"/>
             <wp:cNvGraphicFramePr>
               <a:graphicFrameLocks xmlns:a="http://schemas.openxmlformats.org/drawingml/2006/main" noChangeAspect="1"/>
             </wp:cNvGraphicFramePr>
@@ -23005,6 +23201,314 @@
                   <pic:spPr>
                     <a:xfrm>
                       <a:off x="0" y="0"/>
+                      <a:ext cx="4194053" cy="2598597"/>
+                    </a:xfrm>
+                    <a:prstGeom prst="rect">
+                      <a:avLst/>
+                    </a:prstGeom>
+                  </pic:spPr>
+                </pic:pic>
+              </a:graphicData>
+            </a:graphic>
+          </wp:inline>
+        </w:drawing>
+      </w:r>
+    </w:p>
+    <w:p>
+      <w:pPr>
+        <w:pStyle w:val="Prrafodelista"/>
+        <w:spacing w:line="360" w:lineRule="auto"/>
+        <w:ind w:left="360"/>
+        <w:rPr>
+          <w:rFonts w:cstheme="minorHAnsi"/>
+          <w:lang w:val="es-ES_tradnl"/>
+        </w:rPr>
+      </w:pPr>
+      <w:r>
+        <w:rPr>
+          <w:rFonts w:cstheme="minorHAnsi"/>
+          <w:lang w:val="es-ES_tradnl"/>
+        </w:rPr>
+        <w:t xml:space="preserve">Si estamos utilizando lombok para generar </w:t>
+      </w:r>
+      <w:r>
+        <w:rPr>
+          <w:rFonts w:cstheme="minorHAnsi"/>
+          <w:lang w:val="es-ES_tradnl"/>
+        </w:rPr>
+        <w:t xml:space="preserve">las </w:t>
+      </w:r>
+      <w:r>
+        <w:rPr>
+          <w:rFonts w:cstheme="minorHAnsi"/>
+          <w:lang w:val="es-ES_tradnl"/>
+        </w:rPr>
+        <w:t>clases que están implicadas en el mapeo, tenemos que añadir nuevas dependencias dentro de annotationProcessorPaths.</w:t>
+      </w:r>
+    </w:p>
+    <w:p>
+      <w:pPr>
+        <w:pStyle w:val="Prrafodelista"/>
+        <w:spacing w:line="360" w:lineRule="auto"/>
+        <w:ind w:left="360"/>
+        <w:rPr>
+          <w:rFonts w:cstheme="minorHAnsi"/>
+          <w:lang w:val="es-ES_tradnl"/>
+        </w:rPr>
+      </w:pPr>
+      <w:r>
+        <w:rPr>
+          <w:noProof/>
+        </w:rPr>
+        <w:drawing>
+          <wp:inline distT="0" distB="0" distL="0" distR="0" wp14:anchorId="7033AEA4" wp14:editId="5E47470B">
+            <wp:extent cx="4362093" cy="4083050"/>
+            <wp:effectExtent l="0" t="0" r="635" b="0"/>
+            <wp:docPr id="120" name="Imagen 120"/>
+            <wp:cNvGraphicFramePr>
+              <a:graphicFrameLocks xmlns:a="http://schemas.openxmlformats.org/drawingml/2006/main" noChangeAspect="1"/>
+            </wp:cNvGraphicFramePr>
+            <a:graphic xmlns:a="http://schemas.openxmlformats.org/drawingml/2006/main">
+              <a:graphicData uri="http://schemas.openxmlformats.org/drawingml/2006/picture">
+                <pic:pic xmlns:pic="http://schemas.openxmlformats.org/drawingml/2006/picture">
+                  <pic:nvPicPr>
+                    <pic:cNvPr id="1" name=""/>
+                    <pic:cNvPicPr/>
+                  </pic:nvPicPr>
+                  <pic:blipFill>
+                    <a:blip r:embed="rId127"/>
+                    <a:stretch>
+                      <a:fillRect/>
+                    </a:stretch>
+                  </pic:blipFill>
+                  <pic:spPr>
+                    <a:xfrm>
+                      <a:off x="0" y="0"/>
+                      <a:ext cx="4372927" cy="4093191"/>
+                    </a:xfrm>
+                    <a:prstGeom prst="rect">
+                      <a:avLst/>
+                    </a:prstGeom>
+                  </pic:spPr>
+                </pic:pic>
+              </a:graphicData>
+            </a:graphic>
+          </wp:inline>
+        </w:drawing>
+      </w:r>
+    </w:p>
+    <w:p>
+      <w:pPr>
+        <w:pStyle w:val="Prrafodelista"/>
+        <w:spacing w:line="360" w:lineRule="auto"/>
+        <w:ind w:left="360"/>
+        <w:rPr>
+          <w:rFonts w:cstheme="minorHAnsi"/>
+          <w:lang w:val="es-ES_tradnl"/>
+        </w:rPr>
+      </w:pPr>
+      <w:r>
+        <w:rPr>
+          <w:rFonts w:cstheme="minorHAnsi"/>
+          <w:lang w:val="es-ES_tradnl"/>
+        </w:rPr>
+        <w:t>Una vez tenemos configurado nuestro proyecto, vamos a crear el mapeador.</w:t>
+      </w:r>
+    </w:p>
+    <w:p>
+      <w:pPr>
+        <w:pStyle w:val="Prrafodelista"/>
+        <w:spacing w:line="360" w:lineRule="auto"/>
+        <w:ind w:left="360"/>
+        <w:rPr>
+          <w:rFonts w:cstheme="minorHAnsi"/>
+          <w:lang w:val="es-ES_tradnl"/>
+        </w:rPr>
+      </w:pPr>
+      <w:r>
+        <w:rPr>
+          <w:rFonts w:cstheme="minorHAnsi"/>
+          <w:lang w:val="es-ES_tradnl"/>
+        </w:rPr>
+        <w:t>Generamos una interfaz que anotaremos con @Mapper.</w:t>
+      </w:r>
+    </w:p>
+    <w:p>
+      <w:pPr>
+        <w:pStyle w:val="Prrafodelista"/>
+        <w:spacing w:line="360" w:lineRule="auto"/>
+        <w:ind w:left="360"/>
+        <w:rPr>
+          <w:rFonts w:cstheme="minorHAnsi"/>
+          <w:lang w:val="es-ES_tradnl"/>
+        </w:rPr>
+      </w:pPr>
+      <w:r>
+        <w:rPr>
+          <w:noProof/>
+        </w:rPr>
+        <w:drawing>
+          <wp:inline distT="0" distB="0" distL="0" distR="0" wp14:anchorId="143ABCDC" wp14:editId="06CAA203">
+            <wp:extent cx="2990850" cy="371073"/>
+            <wp:effectExtent l="0" t="0" r="0" b="0"/>
+            <wp:docPr id="119" name="Imagen 119"/>
+            <wp:cNvGraphicFramePr>
+              <a:graphicFrameLocks xmlns:a="http://schemas.openxmlformats.org/drawingml/2006/main" noChangeAspect="1"/>
+            </wp:cNvGraphicFramePr>
+            <a:graphic xmlns:a="http://schemas.openxmlformats.org/drawingml/2006/main">
+              <a:graphicData uri="http://schemas.openxmlformats.org/drawingml/2006/picture">
+                <pic:pic xmlns:pic="http://schemas.openxmlformats.org/drawingml/2006/picture">
+                  <pic:nvPicPr>
+                    <pic:cNvPr id="1" name=""/>
+                    <pic:cNvPicPr/>
+                  </pic:nvPicPr>
+                  <pic:blipFill>
+                    <a:blip r:embed="rId128"/>
+                    <a:stretch>
+                      <a:fillRect/>
+                    </a:stretch>
+                  </pic:blipFill>
+                  <pic:spPr>
+                    <a:xfrm>
+                      <a:off x="0" y="0"/>
+                      <a:ext cx="3067629" cy="380599"/>
+                    </a:xfrm>
+                    <a:prstGeom prst="rect">
+                      <a:avLst/>
+                    </a:prstGeom>
+                  </pic:spPr>
+                </pic:pic>
+              </a:graphicData>
+            </a:graphic>
+          </wp:inline>
+        </w:drawing>
+      </w:r>
+    </w:p>
+    <w:p>
+      <w:pPr>
+        <w:pStyle w:val="Prrafodelista"/>
+        <w:spacing w:line="360" w:lineRule="auto"/>
+        <w:ind w:left="360"/>
+        <w:rPr>
+          <w:rFonts w:cstheme="minorHAnsi"/>
+          <w:lang w:val="es-ES_tradnl"/>
+        </w:rPr>
+      </w:pPr>
+      <w:r>
+        <w:rPr>
+          <w:rFonts w:cstheme="minorHAnsi"/>
+          <w:lang w:val="es-ES_tradnl"/>
+        </w:rPr>
+        <w:t>Dentro, escribiremos los métodos necesarios para cubrir los mapeos que necesitamos.</w:t>
+      </w:r>
+    </w:p>
+    <w:p>
+      <w:pPr>
+        <w:pStyle w:val="Prrafodelista"/>
+        <w:spacing w:line="360" w:lineRule="auto"/>
+        <w:ind w:left="360"/>
+        <w:rPr>
+          <w:rFonts w:cstheme="minorHAnsi"/>
+          <w:lang w:val="es-ES_tradnl"/>
+        </w:rPr>
+      </w:pPr>
+      <w:r>
+        <w:rPr>
+          <w:noProof/>
+        </w:rPr>
+        <w:drawing>
+          <wp:inline distT="0" distB="0" distL="0" distR="0" wp14:anchorId="2C5F4B9F" wp14:editId="0C4EE13B">
+            <wp:extent cx="5400040" cy="343535"/>
+            <wp:effectExtent l="0" t="0" r="0" b="0"/>
+            <wp:docPr id="122" name="Imagen 122"/>
+            <wp:cNvGraphicFramePr>
+              <a:graphicFrameLocks xmlns:a="http://schemas.openxmlformats.org/drawingml/2006/main" noChangeAspect="1"/>
+            </wp:cNvGraphicFramePr>
+            <a:graphic xmlns:a="http://schemas.openxmlformats.org/drawingml/2006/main">
+              <a:graphicData uri="http://schemas.openxmlformats.org/drawingml/2006/picture">
+                <pic:pic xmlns:pic="http://schemas.openxmlformats.org/drawingml/2006/picture">
+                  <pic:nvPicPr>
+                    <pic:cNvPr id="1" name=""/>
+                    <pic:cNvPicPr/>
+                  </pic:nvPicPr>
+                  <pic:blipFill>
+                    <a:blip r:embed="rId129"/>
+                    <a:stretch>
+                      <a:fillRect/>
+                    </a:stretch>
+                  </pic:blipFill>
+                  <pic:spPr>
+                    <a:xfrm>
+                      <a:off x="0" y="0"/>
+                      <a:ext cx="5400040" cy="343535"/>
+                    </a:xfrm>
+                    <a:prstGeom prst="rect">
+                      <a:avLst/>
+                    </a:prstGeom>
+                  </pic:spPr>
+                </pic:pic>
+              </a:graphicData>
+            </a:graphic>
+          </wp:inline>
+        </w:drawing>
+      </w:r>
+    </w:p>
+    <w:p>
+      <w:pPr>
+        <w:pStyle w:val="Prrafodelista"/>
+        <w:spacing w:line="360" w:lineRule="auto"/>
+        <w:ind w:left="360"/>
+        <w:rPr>
+          <w:rFonts w:cstheme="minorHAnsi"/>
+          <w:lang w:val="es-ES_tradnl"/>
+        </w:rPr>
+      </w:pPr>
+      <w:r>
+        <w:rPr>
+          <w:rFonts w:cstheme="minorHAnsi"/>
+          <w:lang w:val="es-ES_tradnl"/>
+        </w:rPr>
+        <w:t>Al ejecutar nuestra aplicación, se creará la implementación de nuestro mapeador.</w:t>
+      </w:r>
+    </w:p>
+    <w:p>
+      <w:pPr>
+        <w:pStyle w:val="Prrafodelista"/>
+        <w:spacing w:line="360" w:lineRule="auto"/>
+        <w:ind w:left="360"/>
+        <w:rPr>
+          <w:rFonts w:cstheme="minorHAnsi"/>
+          <w:lang w:val="es-ES_tradnl"/>
+        </w:rPr>
+      </w:pPr>
+      <w:r>
+        <w:rPr>
+          <w:noProof/>
+        </w:rPr>
+        <w:drawing>
+          <wp:inline distT="0" distB="0" distL="0" distR="0" wp14:anchorId="7FFBED8F" wp14:editId="373397EF">
+            <wp:extent cx="2963985" cy="1409700"/>
+            <wp:effectExtent l="0" t="0" r="8255" b="0"/>
+            <wp:docPr id="123" name="Imagen 123"/>
+            <wp:cNvGraphicFramePr>
+              <a:graphicFrameLocks xmlns:a="http://schemas.openxmlformats.org/drawingml/2006/main" noChangeAspect="1"/>
+            </wp:cNvGraphicFramePr>
+            <a:graphic xmlns:a="http://schemas.openxmlformats.org/drawingml/2006/main">
+              <a:graphicData uri="http://schemas.openxmlformats.org/drawingml/2006/picture">
+                <pic:pic xmlns:pic="http://schemas.openxmlformats.org/drawingml/2006/picture">
+                  <pic:nvPicPr>
+                    <pic:cNvPr id="1" name=""/>
+                    <pic:cNvPicPr/>
+                  </pic:nvPicPr>
+                  <pic:blipFill>
+                    <a:blip r:embed="rId130"/>
+                    <a:stretch>
+                      <a:fillRect/>
+                    </a:stretch>
+                  </pic:blipFill>
+                  <pic:spPr>
+                    <a:xfrm>
+                      <a:off x="0" y="0"/>
                       <a:ext cx="2972913" cy="1413946"/>
                     </a:xfrm>
                     <a:prstGeom prst="rect">
@@ -23320,7 +23824,7 @@
                     </pic:cNvPicPr>
                   </pic:nvPicPr>
                   <pic:blipFill>
-                    <a:blip r:embed="rId127" cstate="print">
+                    <a:blip r:embed="rId131" cstate="print">
                       <a:extLst>
                         <a:ext uri="{28A0092B-C50C-407E-A947-70E740481C1C}">
                           <a14:useLocalDpi xmlns:a14="http://schemas.microsoft.com/office/drawing/2010/main" val="0"/>
@@ -23475,7 +23979,7 @@
       </w:r>
     </w:p>
     <w:sectPr>
-      <w:headerReference w:type="default" r:id="rId128"/>
+      <w:headerReference w:type="default" r:id="rId132"/>
       <w:pgSz w:w="11906" w:h="16838"/>
       <w:pgMar w:top="1417" w:right="1701" w:bottom="1417" w:left="1701" w:header="708" w:footer="708" w:gutter="0"/>
       <w:cols w:space="708"/>

</xml_diff>

<commit_message>
Mejora info sobre clave compuesta Spring Data JPA
</commit_message>
<xml_diff>
--- a/Fundamentos de Programación Orientada a Objetos.docx
+++ b/Fundamentos de Programación Orientada a Objetos.docx
@@ -7236,7 +7236,6 @@
         <w:rPr>
           <w:noProof/>
         </w:rPr>
-        <w:lastRenderedPageBreak/>
         <w:drawing>
           <wp:inline distT="0" distB="0" distL="0" distR="0" wp14:anchorId="7609D2ED" wp14:editId="70782202">
             <wp:extent cx="4095750" cy="2762250"/>
@@ -7564,7 +7563,6 @@
           <w:rFonts w:cstheme="minorHAnsi"/>
           <w:lang w:val="es-ES_tradnl"/>
         </w:rPr>
-        <w:lastRenderedPageBreak/>
         <w:t>Proporciona un objeto intermediario entre el cliente y el objeto a utilizar, que permite configurar ciertas características sin tener que modificar la clase original.</w:t>
       </w:r>
     </w:p>
@@ -7880,7 +7878,6 @@
         <w:rPr>
           <w:noProof/>
         </w:rPr>
-        <w:lastRenderedPageBreak/>
         <w:drawing>
           <wp:inline distT="0" distB="0" distL="0" distR="0" wp14:anchorId="2879D230" wp14:editId="78A9111D">
             <wp:extent cx="2952750" cy="3300132"/>
@@ -8144,15 +8141,7 @@
           <w:rFonts w:cstheme="minorHAnsi"/>
           <w:lang w:val="es-ES_tradnl"/>
         </w:rPr>
-        <w:t xml:space="preserve">Cuando usamos la palabra static para definir un método, éste se convierte en un método de clase, por lo que puede invocarse sin haber creado previamente una instancia. Pero si no tenemos una instancia, no sabemos cuál es el tipo al que hace referencia el genérico, </w:t>
-      </w:r>
-      <w:r>
-        <w:rPr>
-          <w:rFonts w:cstheme="minorHAnsi"/>
-          <w:lang w:val="es-ES_tradnl"/>
-        </w:rPr>
-        <w:lastRenderedPageBreak/>
-        <w:t>por lo que tenemos que decirle explícitamente al compilador qué tipo debe esperar el método.</w:t>
+        <w:t>Cuando usamos la palabra static para definir un método, éste se convierte en un método de clase, por lo que puede invocarse sin haber creado previamente una instancia. Pero si no tenemos una instancia, no sabemos cuál es el tipo al que hace referencia el genérico, por lo que tenemos que decirle explícitamente al compilador qué tipo debe esperar el método.</w:t>
       </w:r>
     </w:p>
     <w:p>
@@ -22215,19 +22204,7 @@
         <w:rPr>
           <w:rFonts w:cstheme="minorHAnsi"/>
         </w:rPr>
-        <w:t xml:space="preserve">La clase tiene que implementar la interfaz Serializable y tenemos que anotarla con </w:t>
-      </w:r>
-      <w:r>
-        <w:rPr>
-          <w:rFonts w:cstheme="minorHAnsi"/>
-        </w:rPr>
-        <w:t>@Embedd</w:t>
-      </w:r>
-      <w:r>
-        <w:rPr>
-          <w:rFonts w:cstheme="minorHAnsi"/>
-        </w:rPr>
-        <w:t>able.</w:t>
+        <w:t>La clase tiene que implementar la interfaz Serializable y tenemos que anotarla con @Embeddable.</w:t>
       </w:r>
     </w:p>
     <w:p>
@@ -22428,10 +22405,10 @@
           <w:noProof/>
         </w:rPr>
         <w:drawing>
-          <wp:inline distT="0" distB="0" distL="0" distR="0" wp14:anchorId="1D311AB6" wp14:editId="7EAD1455">
-            <wp:extent cx="5400040" cy="1252220"/>
-            <wp:effectExtent l="0" t="0" r="0" b="5080"/>
-            <wp:docPr id="126" name="Imagen 126"/>
+          <wp:inline distT="0" distB="0" distL="0" distR="0" wp14:anchorId="571BF07F" wp14:editId="0CBDB9C1">
+            <wp:extent cx="3930650" cy="1244275"/>
+            <wp:effectExtent l="0" t="0" r="0" b="0"/>
+            <wp:docPr id="128" name="Imagen 128"/>
             <wp:cNvGraphicFramePr>
               <a:graphicFrameLocks xmlns:a="http://schemas.openxmlformats.org/drawingml/2006/main" noChangeAspect="1"/>
             </wp:cNvGraphicFramePr>
@@ -22451,7 +22428,7 @@
                   <pic:spPr>
                     <a:xfrm>
                       <a:off x="0" y="0"/>
-                      <a:ext cx="5400040" cy="1252220"/>
+                      <a:ext cx="3937671" cy="1246498"/>
                     </a:xfrm>
                     <a:prstGeom prst="rect">
                       <a:avLst/>
@@ -22478,35 +22455,7 @@
           <w:rFonts w:cstheme="minorHAnsi"/>
           <w:lang w:val="es-ES_tradnl"/>
         </w:rPr>
-        <w:t>Si ahora nos vamos a</w:t>
-      </w:r>
-      <w:r>
-        <w:rPr>
-          <w:rFonts w:cstheme="minorHAnsi"/>
-          <w:lang w:val="es-ES_tradnl"/>
-        </w:rPr>
-        <w:t xml:space="preserve"> la clase que </w:t>
-      </w:r>
-      <w:r>
-        <w:rPr>
-          <w:rFonts w:cstheme="minorHAnsi"/>
-          <w:lang w:val="es-ES_tradnl"/>
-        </w:rPr>
-        <w:t>define</w:t>
-      </w:r>
-      <w:r>
-        <w:rPr>
-          <w:rFonts w:cstheme="minorHAnsi"/>
-          <w:lang w:val="es-ES_tradnl"/>
-        </w:rPr>
-        <w:t xml:space="preserve"> nuestro objeto, </w:t>
-      </w:r>
-      <w:r>
-        <w:rPr>
-          <w:rFonts w:cstheme="minorHAnsi"/>
-          <w:lang w:val="es-ES_tradnl"/>
-        </w:rPr>
-        <w:t>tenemos que añadirle la anotación @IdClass (nombreDeLaClase.class) para saber a qué clase hace referencia. Además, debemos anotar las variables que forman parte de la clave compuesta con @Id.</w:t>
+        <w:t>Si ahora nos vamos a la clase que define nuestro objeto, tenemos que añadirle la anotación @IdClass (nombreDeLaClase.class) para saber a qué clase hace referencia. Además, debemos anotar las variables que forman parte de la clave compuesta con @Id.</w:t>
       </w:r>
     </w:p>
     <w:p>

</xml_diff>

<commit_message>
Info añadida sobre Serializable y Serial Version UID
</commit_message>
<xml_diff>
--- a/Fundamentos de Programación Orientada a Objetos.docx
+++ b/Fundamentos de Programación Orientada a Objetos.docx
@@ -593,6 +593,211 @@
           <w:rFonts w:cstheme="minorHAnsi"/>
           <w:lang w:val="es-ES_tradnl"/>
         </w:rPr>
+        <w:t>Serializable</w:t>
+      </w:r>
+    </w:p>
+    <w:p>
+      <w:pPr>
+        <w:pStyle w:val="Prrafodelista"/>
+        <w:spacing w:line="360" w:lineRule="auto"/>
+        <w:ind w:left="360"/>
+        <w:rPr>
+          <w:rFonts w:cstheme="minorHAnsi"/>
+          <w:lang w:val="es-ES_tradnl"/>
+        </w:rPr>
+      </w:pPr>
+      <w:r>
+        <w:rPr>
+          <w:rFonts w:cstheme="minorHAnsi"/>
+          <w:lang w:val="es-ES_tradnl"/>
+        </w:rPr>
+        <w:t>Interfaz</w:t>
+      </w:r>
+      <w:r>
+        <w:rPr>
+          <w:rFonts w:cstheme="minorHAnsi"/>
+          <w:lang w:val="es-ES_tradnl"/>
+        </w:rPr>
+        <w:t xml:space="preserve"> que no tiene ningún método </w:t>
+      </w:r>
+      <w:r>
+        <w:rPr>
+          <w:rFonts w:cstheme="minorHAnsi"/>
+          <w:lang w:val="es-ES_tradnl"/>
+        </w:rPr>
+        <w:t>y que sirve para especificar que un objeto instanciado puede convertirse en una cadena de bytes para su consiguiente almacenamiento o transmisión.</w:t>
+      </w:r>
+    </w:p>
+    <w:p>
+      <w:pPr>
+        <w:pStyle w:val="Prrafodelista"/>
+        <w:spacing w:line="360" w:lineRule="auto"/>
+        <w:ind w:left="360"/>
+        <w:rPr>
+          <w:rFonts w:cstheme="minorHAnsi"/>
+          <w:lang w:val="es-ES_tradnl"/>
+        </w:rPr>
+      </w:pPr>
+    </w:p>
+    <w:p>
+      <w:pPr>
+        <w:pStyle w:val="Prrafodelista"/>
+        <w:numPr>
+          <w:ilvl w:val="0"/>
+          <w:numId w:val="2"/>
+        </w:numPr>
+        <w:spacing w:line="360" w:lineRule="auto"/>
+        <w:ind w:left="360"/>
+        <w:rPr>
+          <w:rFonts w:cstheme="minorHAnsi"/>
+          <w:lang w:val="es-ES_tradnl"/>
+        </w:rPr>
+      </w:pPr>
+      <w:r>
+        <w:rPr>
+          <w:rFonts w:cstheme="minorHAnsi"/>
+          <w:lang w:val="es-ES_tradnl"/>
+        </w:rPr>
+        <w:t>Serial Versión UID</w:t>
+      </w:r>
+    </w:p>
+    <w:p>
+      <w:pPr>
+        <w:pStyle w:val="Prrafodelista"/>
+        <w:spacing w:line="360" w:lineRule="auto"/>
+        <w:ind w:left="360"/>
+        <w:rPr>
+          <w:rFonts w:cstheme="minorHAnsi"/>
+          <w:lang w:val="es-ES_tradnl"/>
+        </w:rPr>
+      </w:pPr>
+      <w:r>
+        <w:rPr>
+          <w:rFonts w:cstheme="minorHAnsi"/>
+          <w:lang w:val="es-ES_tradnl"/>
+        </w:rPr>
+        <w:t>Número de versión que debe tener cada clase que implemente la interfaz Serializable.</w:t>
+      </w:r>
+    </w:p>
+    <w:p>
+      <w:pPr>
+        <w:pStyle w:val="Prrafodelista"/>
+        <w:spacing w:line="360" w:lineRule="auto"/>
+        <w:ind w:left="360"/>
+        <w:rPr>
+          <w:rFonts w:cstheme="minorHAnsi"/>
+          <w:lang w:val="es-ES_tradnl"/>
+        </w:rPr>
+      </w:pPr>
+      <w:r>
+        <w:rPr>
+          <w:rFonts w:cstheme="minorHAnsi"/>
+          <w:lang w:val="es-ES_tradnl"/>
+        </w:rPr>
+        <w:t>Se utiliza durante la deserialización</w:t>
+      </w:r>
+      <w:r>
+        <w:rPr>
+          <w:rFonts w:cstheme="minorHAnsi"/>
+          <w:lang w:val="es-ES_tradnl"/>
+        </w:rPr>
+        <w:t>, para verificar que el emisor y el receptor de un objeto serializado hayan cargado las clases para ese objeto que son compatibles con respecto a la serialización.</w:t>
+      </w:r>
+      <w:r>
+        <w:rPr>
+          <w:rFonts w:cstheme="minorHAnsi"/>
+          <w:lang w:val="es-ES_tradnl"/>
+        </w:rPr>
+        <w:t xml:space="preserve"> </w:t>
+      </w:r>
+      <w:r>
+        <w:rPr>
+          <w:rFonts w:cstheme="minorHAnsi"/>
+          <w:lang w:val="es-ES_tradnl"/>
+        </w:rPr>
+        <w:t>Si no es así, se producirá una InvalidClassException.</w:t>
+      </w:r>
+    </w:p>
+    <w:p>
+      <w:pPr>
+        <w:pStyle w:val="Prrafodelista"/>
+        <w:spacing w:line="360" w:lineRule="auto"/>
+        <w:ind w:left="360"/>
+        <w:rPr>
+          <w:rFonts w:cstheme="minorHAnsi"/>
+          <w:lang w:val="es-ES_tradnl"/>
+        </w:rPr>
+      </w:pPr>
+      <w:r>
+        <w:rPr>
+          <w:rFonts w:cstheme="minorHAnsi"/>
+          <w:lang w:val="es-ES_tradnl"/>
+        </w:rPr>
+        <w:t>Si una clase serializable no declara de manera explícita este atributo, entonces se generará uno predeterminado en tiempo de ejecución</w:t>
+      </w:r>
+      <w:r>
+        <w:rPr>
+          <w:rFonts w:cstheme="minorHAnsi"/>
+          <w:lang w:val="es-ES_tradnl"/>
+        </w:rPr>
+        <w:t>.</w:t>
+      </w:r>
+    </w:p>
+    <w:p>
+      <w:pPr>
+        <w:pStyle w:val="Prrafodelista"/>
+        <w:spacing w:line="360" w:lineRule="auto"/>
+        <w:ind w:left="360"/>
+        <w:rPr>
+          <w:rFonts w:cstheme="minorHAnsi"/>
+          <w:lang w:val="es-ES_tradnl"/>
+        </w:rPr>
+      </w:pPr>
+      <w:r>
+        <w:rPr>
+          <w:rFonts w:cstheme="minorHAnsi"/>
+          <w:lang w:val="es-ES_tradnl"/>
+        </w:rPr>
+        <w:t>Dicho atributo, debe ser estático, final y de tipo long.</w:t>
+      </w:r>
+      <w:r>
+        <w:rPr>
+          <w:rFonts w:cstheme="minorHAnsi"/>
+          <w:lang w:val="es-ES_tradnl"/>
+        </w:rPr>
+        <w:t xml:space="preserve"> Además, puede llevar cualquier modificador de acceso.</w:t>
+      </w:r>
+    </w:p>
+    <w:p>
+      <w:pPr>
+        <w:pStyle w:val="Prrafodelista"/>
+        <w:spacing w:line="360" w:lineRule="auto"/>
+        <w:ind w:left="360"/>
+        <w:rPr>
+          <w:rFonts w:cstheme="minorHAnsi"/>
+          <w:lang w:val="es-ES_tradnl"/>
+        </w:rPr>
+      </w:pPr>
+    </w:p>
+    <w:p>
+      <w:pPr>
+        <w:pStyle w:val="Prrafodelista"/>
+        <w:numPr>
+          <w:ilvl w:val="0"/>
+          <w:numId w:val="2"/>
+        </w:numPr>
+        <w:spacing w:line="360" w:lineRule="auto"/>
+        <w:ind w:left="360"/>
+        <w:rPr>
+          <w:rFonts w:cstheme="minorHAnsi"/>
+          <w:lang w:val="es-ES_tradnl"/>
+        </w:rPr>
+      </w:pPr>
+      <w:r>
+        <w:rPr>
+          <w:rFonts w:cstheme="minorHAnsi"/>
+          <w:lang w:val="es-ES_tradnl"/>
+        </w:rPr>
         <w:t>Proceso</w:t>
       </w:r>
     </w:p>
@@ -654,6 +859,7 @@
           <w:rFonts w:cstheme="minorHAnsi"/>
           <w:lang w:val="es-ES_tradnl"/>
         </w:rPr>
+        <w:lastRenderedPageBreak/>
         <w:t>Un proceso se puede dividir en tareas, también llamadas hilos.</w:t>
       </w:r>
     </w:p>
@@ -898,7 +1104,6 @@
           <w:rFonts w:cstheme="minorHAnsi"/>
           <w:lang w:val="es-ES_tradnl"/>
         </w:rPr>
-        <w:lastRenderedPageBreak/>
         <w:t>Cuando llamemos al método start(), comenzará a ejecutarse el método run</w:t>
       </w:r>
       <w:r>
@@ -1240,6 +1445,7 @@
           <w:rFonts w:cstheme="minorHAnsi"/>
           <w:lang w:val="es-ES_tradnl"/>
         </w:rPr>
+        <w:lastRenderedPageBreak/>
         <w:t>Se produce por varios motivos:</w:t>
       </w:r>
     </w:p>
@@ -1467,7 +1673,6 @@
           <w:rFonts w:cstheme="minorHAnsi"/>
           <w:lang w:val="es-ES_tradnl"/>
         </w:rPr>
-        <w:lastRenderedPageBreak/>
         <w:t>Compartición de variables entre hilos</w:t>
       </w:r>
     </w:p>
@@ -1722,6 +1927,7 @@
           <w:rFonts w:cstheme="minorHAnsi"/>
           <w:lang w:val="es-ES_tradnl"/>
         </w:rPr>
+        <w:lastRenderedPageBreak/>
         <w:t>Se utiliza para evitar bloqueos</w:t>
       </w:r>
       <w:r>
@@ -1863,26 +2069,6 @@
     <w:p>
       <w:pPr>
         <w:pStyle w:val="Prrafodelista"/>
-        <w:spacing w:line="360" w:lineRule="auto"/>
-        <w:rPr>
-          <w:rFonts w:cstheme="minorHAnsi"/>
-          <w:lang w:val="es-ES_tradnl"/>
-        </w:rPr>
-      </w:pPr>
-    </w:p>
-    <w:p>
-      <w:pPr>
-        <w:pStyle w:val="Prrafodelista"/>
-        <w:spacing w:line="360" w:lineRule="auto"/>
-        <w:rPr>
-          <w:rFonts w:cstheme="minorHAnsi"/>
-          <w:lang w:val="es-ES_tradnl"/>
-        </w:rPr>
-      </w:pPr>
-    </w:p>
-    <w:p>
-      <w:pPr>
-        <w:pStyle w:val="Prrafodelista"/>
         <w:numPr>
           <w:ilvl w:val="0"/>
           <w:numId w:val="2"/>
@@ -1899,7 +2085,6 @@
           <w:rFonts w:cstheme="minorHAnsi"/>
           <w:lang w:val="es-ES_tradnl"/>
         </w:rPr>
-        <w:lastRenderedPageBreak/>
         <w:t>Diferencia entre hilos y procesos</w:t>
       </w:r>
     </w:p>
@@ -2243,6 +2428,7 @@
           <w:rFonts w:cstheme="minorHAnsi"/>
           <w:lang w:val="es-ES_tradnl"/>
         </w:rPr>
+        <w:lastRenderedPageBreak/>
         <w:t>Ejemplo: @Anotacion</w:t>
       </w:r>
     </w:p>
@@ -2452,7 +2638,6 @@
           <w:rFonts w:cstheme="minorHAnsi"/>
           <w:lang w:val="es-ES_tradnl"/>
         </w:rPr>
-        <w:lastRenderedPageBreak/>
         <w:t>@SafeVarargs</w:t>
       </w:r>
     </w:p>
@@ -2729,6 +2914,7 @@
           <w:rFonts w:cstheme="minorHAnsi"/>
           <w:lang w:val="es-ES_tradnl"/>
         </w:rPr>
+        <w:lastRenderedPageBreak/>
         <w:t>@Target</w:t>
       </w:r>
     </w:p>
@@ -2983,7 +3169,6 @@
           <w:rFonts w:cstheme="minorHAnsi"/>
           <w:lang w:val="es-ES_tradnl"/>
         </w:rPr>
-        <w:lastRenderedPageBreak/>
         <w:t>ElementType.PACKAGE</w:t>
       </w:r>
     </w:p>
@@ -3354,6 +3539,7 @@
           <w:rFonts w:cstheme="minorHAnsi"/>
           <w:lang w:val="es-ES_tradnl"/>
         </w:rPr>
+        <w:lastRenderedPageBreak/>
         <w:t>También podemos crearla añadiendo una clase y cambiando la palabra class por @interface.</w:t>
       </w:r>
     </w:p>
@@ -3577,7 +3763,6 @@
           <w:rFonts w:cstheme="minorHAnsi"/>
           <w:lang w:val="es-ES_tradnl"/>
         </w:rPr>
-        <w:lastRenderedPageBreak/>
         <w:t>Para indicar si un parámetro es o no opcional nos vamos a valer de la palabra reservada default</w:t>
       </w:r>
       <w:r>
@@ -3815,6 +4000,7 @@
           <w:rFonts w:cstheme="minorHAnsi"/>
           <w:lang w:val="es-ES_tradnl"/>
         </w:rPr>
+        <w:lastRenderedPageBreak/>
         <w:t>Algunas de las anotaciones que utiliza junto con su uso, aparecen a continuación:</w:t>
       </w:r>
     </w:p>
@@ -4008,16 +4194,6 @@
     <w:p>
       <w:pPr>
         <w:pStyle w:val="Prrafodelista"/>
-        <w:spacing w:line="360" w:lineRule="auto"/>
-        <w:rPr>
-          <w:rFonts w:cstheme="minorHAnsi"/>
-          <w:lang w:val="es-ES_tradnl"/>
-        </w:rPr>
-      </w:pPr>
-    </w:p>
-    <w:p>
-      <w:pPr>
-        <w:pStyle w:val="Prrafodelista"/>
         <w:numPr>
           <w:ilvl w:val="0"/>
           <w:numId w:val="3"/>
@@ -4034,7 +4210,6 @@
           <w:rFonts w:cstheme="minorHAnsi"/>
           <w:lang w:val="es-ES_tradnl"/>
         </w:rPr>
-        <w:lastRenderedPageBreak/>
         <w:t>@AllArgsConstructor</w:t>
       </w:r>
     </w:p>
@@ -4403,6 +4578,7 @@
           <w:rFonts w:cstheme="minorHAnsi"/>
           <w:lang w:val="es-ES_tradnl"/>
         </w:rPr>
+        <w:lastRenderedPageBreak/>
         <w:t>Filtros que nos permiten configurar dónde queremos ver los mensajes de log.</w:t>
       </w:r>
     </w:p>
@@ -4551,28 +4727,6 @@
     <w:p>
       <w:pPr>
         <w:pStyle w:val="Prrafodelista"/>
-        <w:spacing w:line="360" w:lineRule="auto"/>
-        <w:ind w:left="1440"/>
-        <w:rPr>
-          <w:rFonts w:cstheme="minorHAnsi"/>
-          <w:lang w:val="es-ES_tradnl"/>
-        </w:rPr>
-      </w:pPr>
-    </w:p>
-    <w:p>
-      <w:pPr>
-        <w:pStyle w:val="Prrafodelista"/>
-        <w:spacing w:line="360" w:lineRule="auto"/>
-        <w:ind w:left="1440"/>
-        <w:rPr>
-          <w:rFonts w:cstheme="minorHAnsi"/>
-          <w:lang w:val="es-ES_tradnl"/>
-        </w:rPr>
-      </w:pPr>
-    </w:p>
-    <w:p>
-      <w:pPr>
-        <w:pStyle w:val="Prrafodelista"/>
         <w:numPr>
           <w:ilvl w:val="0"/>
           <w:numId w:val="3"/>
@@ -4588,7 +4742,6 @@
           <w:rFonts w:cstheme="minorHAnsi"/>
           <w:lang w:val="es-ES_tradnl"/>
         </w:rPr>
-        <w:lastRenderedPageBreak/>
         <w:t>Warn</w:t>
       </w:r>
     </w:p>
@@ -4901,6 +5054,7 @@
           <w:rFonts w:cstheme="minorHAnsi"/>
           <w:lang w:val="es-ES_tradnl"/>
         </w:rPr>
+        <w:lastRenderedPageBreak/>
         <w:t>Dentro de la clase, vamos a crear dos variables, que serán las que posteriormente se guardarán en el MDC de log.</w:t>
       </w:r>
     </w:p>
@@ -5150,7 +5304,6 @@
           <w:rFonts w:cstheme="minorHAnsi"/>
           <w:lang w:val="es-ES_tradnl"/>
         </w:rPr>
-        <w:lastRenderedPageBreak/>
         <w:t xml:space="preserve">Para ello, le damos un </w:t>
       </w:r>
       <w:r>
@@ -5563,6 +5716,7 @@
           <w:rFonts w:cstheme="minorHAnsi"/>
           <w:lang w:val="es-ES_tradnl"/>
         </w:rPr>
+        <w:lastRenderedPageBreak/>
         <w:t>Para terminar, podemos ver el formato. Necesitamos usar %X para que nos cambie el id indicado por el valor al que representa. %5p hace referencia al nivel del lo</w:t>
       </w:r>
       <w:r>
@@ -5615,7 +5769,6 @@
         <w:rPr>
           <w:noProof/>
         </w:rPr>
-        <w:lastRenderedPageBreak/>
         <w:drawing>
           <wp:inline distT="0" distB="0" distL="0" distR="0" wp14:anchorId="6659E17A" wp14:editId="49275840">
             <wp:extent cx="4470400" cy="1799410"/>
@@ -6159,7 +6312,6 @@
           <w:rFonts w:cstheme="minorHAnsi"/>
           <w:lang w:val="es-ES_tradnl"/>
         </w:rPr>
-        <w:lastRenderedPageBreak/>
         <w:t>Ha sido diseñada para ser una implementación de SLF4J.</w:t>
       </w:r>
     </w:p>
@@ -6511,6 +6663,7 @@
           <w:rFonts w:cstheme="minorHAnsi"/>
           <w:lang w:val="es-ES_tradnl"/>
         </w:rPr>
+        <w:lastRenderedPageBreak/>
         <w:t xml:space="preserve">En ella, se declaran los pasos de construcción del </w:t>
       </w:r>
       <w:r>
@@ -6568,7 +6721,6 @@
           <w:rFonts w:cstheme="minorHAnsi"/>
           <w:lang w:val="es-ES_tradnl"/>
         </w:rPr>
-        <w:lastRenderedPageBreak/>
         <w:t xml:space="preserve">Además, tenemos </w:t>
       </w:r>
       <w:r>
@@ -27456,6 +27608,37 @@
     <w:uiPriority w:val="99"/>
     <w:rsid w:val="00E7241D"/>
   </w:style>
+  <w:style w:type="character" w:customStyle="1" w:styleId="pln">
+    <w:name w:val="pln"/>
+    <w:basedOn w:val="Fuentedeprrafopredeter"/>
+    <w:rsid w:val="00814B90"/>
+  </w:style>
+  <w:style w:type="character" w:customStyle="1" w:styleId="pun">
+    <w:name w:val="pun"/>
+    <w:basedOn w:val="Fuentedeprrafopredeter"/>
+    <w:rsid w:val="00814B90"/>
+  </w:style>
+  <w:style w:type="character" w:customStyle="1" w:styleId="kwd">
+    <w:name w:val="kwd"/>
+    <w:basedOn w:val="Fuentedeprrafopredeter"/>
+    <w:rsid w:val="00814B90"/>
+  </w:style>
+  <w:style w:type="character" w:customStyle="1" w:styleId="lit">
+    <w:name w:val="lit"/>
+    <w:basedOn w:val="Fuentedeprrafopredeter"/>
+    <w:rsid w:val="00814B90"/>
+  </w:style>
+  <w:style w:type="character" w:styleId="nfasis">
+    <w:name w:val="Emphasis"/>
+    <w:basedOn w:val="Fuentedeprrafopredeter"/>
+    <w:uiPriority w:val="20"/>
+    <w:qFormat/>
+    <w:rsid w:val="00814B90"/>
+    <w:rPr>
+      <w:i/>
+      <w:iCs/>
+    </w:rPr>
+  </w:style>
 </w:styles>
 </file>
 

</xml_diff>

<commit_message>
Info añadida sobre transient y volatile
</commit_message>
<xml_diff>
--- a/Fundamentos de Programación Orientada a Objetos.docx
+++ b/Fundamentos de Programación Orientada a Objetos.docx
@@ -798,6 +798,152 @@
           <w:rFonts w:cstheme="minorHAnsi"/>
           <w:lang w:val="es-ES_tradnl"/>
         </w:rPr>
+        <w:t>Transient</w:t>
+      </w:r>
+    </w:p>
+    <w:p>
+      <w:pPr>
+        <w:pStyle w:val="Prrafodelista"/>
+        <w:spacing w:line="360" w:lineRule="auto"/>
+        <w:ind w:left="360"/>
+        <w:rPr>
+          <w:rFonts w:cstheme="minorHAnsi"/>
+          <w:lang w:val="es-ES_tradnl"/>
+        </w:rPr>
+      </w:pPr>
+      <w:r>
+        <w:rPr>
+          <w:rFonts w:cstheme="minorHAnsi"/>
+          <w:lang w:val="es-ES_tradnl"/>
+        </w:rPr>
+        <w:t>Un atributo se etiqueta como transient cuando no queremos que se incluya su serialización a la hora de almacenar o enviar dicho objeto.</w:t>
+      </w:r>
+    </w:p>
+    <w:p>
+      <w:pPr>
+        <w:pStyle w:val="Prrafodelista"/>
+        <w:spacing w:line="360" w:lineRule="auto"/>
+        <w:ind w:left="360"/>
+        <w:rPr>
+          <w:rFonts w:cstheme="minorHAnsi"/>
+          <w:lang w:val="es-ES_tradnl"/>
+        </w:rPr>
+      </w:pPr>
+      <w:r>
+        <w:rPr>
+          <w:rFonts w:cstheme="minorHAnsi"/>
+          <w:lang w:val="es-ES_tradnl"/>
+        </w:rPr>
+        <w:lastRenderedPageBreak/>
+        <w:t>De igual manera, disponemos de la anotación @Transient en JPA, que se utiliza para indicar que un campo no se debe almacenar dentro de la base de datos. Se usa para la persistencia.</w:t>
+      </w:r>
+    </w:p>
+    <w:p>
+      <w:pPr>
+        <w:pStyle w:val="Prrafodelista"/>
+        <w:spacing w:line="360" w:lineRule="auto"/>
+        <w:ind w:left="360"/>
+        <w:rPr>
+          <w:rFonts w:cstheme="minorHAnsi"/>
+          <w:lang w:val="es-ES_tradnl"/>
+        </w:rPr>
+      </w:pPr>
+    </w:p>
+    <w:p>
+      <w:pPr>
+        <w:pStyle w:val="Prrafodelista"/>
+        <w:numPr>
+          <w:ilvl w:val="0"/>
+          <w:numId w:val="2"/>
+        </w:numPr>
+        <w:spacing w:line="360" w:lineRule="auto"/>
+        <w:ind w:left="360"/>
+        <w:rPr>
+          <w:rFonts w:cstheme="minorHAnsi"/>
+          <w:lang w:val="es-ES_tradnl"/>
+        </w:rPr>
+      </w:pPr>
+      <w:r>
+        <w:rPr>
+          <w:rFonts w:cstheme="minorHAnsi"/>
+          <w:lang w:val="es-ES_tradnl"/>
+        </w:rPr>
+        <w:t>Volatile</w:t>
+      </w:r>
+    </w:p>
+    <w:p>
+      <w:pPr>
+        <w:pStyle w:val="Prrafodelista"/>
+        <w:spacing w:line="360" w:lineRule="auto"/>
+        <w:ind w:left="360"/>
+        <w:rPr>
+          <w:rFonts w:cstheme="minorHAnsi"/>
+          <w:lang w:val="es-ES_tradnl"/>
+        </w:rPr>
+      </w:pPr>
+      <w:r>
+        <w:rPr>
+          <w:rFonts w:cstheme="minorHAnsi"/>
+          <w:lang w:val="es-ES_tradnl"/>
+        </w:rPr>
+        <w:t xml:space="preserve">Un atributo se marca como volatile para indicar </w:t>
+      </w:r>
+      <w:r>
+        <w:rPr>
+          <w:rFonts w:cstheme="minorHAnsi"/>
+          <w:lang w:val="es-ES_tradnl"/>
+        </w:rPr>
+        <w:t>que existe la posibilidad de que varios hilos quieran acceder y modificar su contenido a la vez.</w:t>
+      </w:r>
+    </w:p>
+    <w:p>
+      <w:pPr>
+        <w:pStyle w:val="Prrafodelista"/>
+        <w:spacing w:line="360" w:lineRule="auto"/>
+        <w:ind w:left="360"/>
+        <w:rPr>
+          <w:rFonts w:cstheme="minorHAnsi"/>
+          <w:lang w:val="es-ES_tradnl"/>
+        </w:rPr>
+      </w:pPr>
+      <w:r>
+        <w:rPr>
+          <w:rFonts w:cstheme="minorHAnsi"/>
+          <w:lang w:val="es-ES_tradnl"/>
+        </w:rPr>
+        <w:t>Este atributo se guarda en memoria principal y no en la caché, para asegurarse de que los hilos leen siempre la última versión.</w:t>
+      </w:r>
+    </w:p>
+    <w:p>
+      <w:pPr>
+        <w:pStyle w:val="Prrafodelista"/>
+        <w:spacing w:line="360" w:lineRule="auto"/>
+        <w:ind w:left="360"/>
+        <w:rPr>
+          <w:rFonts w:cstheme="minorHAnsi"/>
+          <w:lang w:val="es-ES_tradnl"/>
+        </w:rPr>
+      </w:pPr>
+    </w:p>
+    <w:p>
+      <w:pPr>
+        <w:pStyle w:val="Prrafodelista"/>
+        <w:numPr>
+          <w:ilvl w:val="0"/>
+          <w:numId w:val="2"/>
+        </w:numPr>
+        <w:spacing w:line="360" w:lineRule="auto"/>
+        <w:ind w:left="360"/>
+        <w:rPr>
+          <w:rFonts w:cstheme="minorHAnsi"/>
+          <w:lang w:val="es-ES_tradnl"/>
+        </w:rPr>
+      </w:pPr>
+      <w:r>
+        <w:rPr>
+          <w:rFonts w:cstheme="minorHAnsi"/>
+          <w:lang w:val="es-ES_tradnl"/>
+        </w:rPr>
         <w:t>Proceso</w:t>
       </w:r>
     </w:p>
@@ -859,7 +1005,6 @@
           <w:rFonts w:cstheme="minorHAnsi"/>
           <w:lang w:val="es-ES_tradnl"/>
         </w:rPr>
-        <w:lastRenderedPageBreak/>
         <w:t>Un proceso se puede dividir en tareas, también llamadas hilos.</w:t>
       </w:r>
     </w:p>
@@ -1170,6 +1315,7 @@
         <w:rPr>
           <w:noProof/>
         </w:rPr>
+        <w:lastRenderedPageBreak/>
         <w:drawing>
           <wp:inline distT="0" distB="0" distL="0" distR="0" wp14:anchorId="51B332A6" wp14:editId="690C157A">
             <wp:extent cx="3263900" cy="1065258"/>
@@ -1445,7 +1591,6 @@
           <w:rFonts w:cstheme="minorHAnsi"/>
           <w:lang w:val="es-ES_tradnl"/>
         </w:rPr>
-        <w:lastRenderedPageBreak/>
         <w:t>Se produce por varios motivos:</w:t>
       </w:r>
     </w:p>
@@ -1707,6 +1852,7 @@
           <w:rFonts w:cstheme="minorHAnsi"/>
           <w:lang w:val="es-ES_tradnl"/>
         </w:rPr>
+        <w:lastRenderedPageBreak/>
         <w:t>Si no existe ninguna relación entre ellos, no habrá ningún conflicto, pero si no es así, tenemos que garantizar la consistencia de los datos que se comparten.</w:t>
       </w:r>
     </w:p>
@@ -1927,7 +2073,6 @@
           <w:rFonts w:cstheme="minorHAnsi"/>
           <w:lang w:val="es-ES_tradnl"/>
         </w:rPr>
-        <w:lastRenderedPageBreak/>
         <w:t>Se utiliza para evitar bloqueos</w:t>
       </w:r>
       <w:r>
@@ -2146,6 +2291,7 @@
           <w:rFonts w:cstheme="minorHAnsi"/>
           <w:lang w:val="es-ES_tradnl"/>
         </w:rPr>
+        <w:lastRenderedPageBreak/>
         <w:t>Los hilos no son independientes entre sí.</w:t>
       </w:r>
     </w:p>
@@ -2428,7 +2574,6 @@
           <w:rFonts w:cstheme="minorHAnsi"/>
           <w:lang w:val="es-ES_tradnl"/>
         </w:rPr>
-        <w:lastRenderedPageBreak/>
         <w:t>Ejemplo: @Anotacion</w:t>
       </w:r>
     </w:p>
@@ -2676,6 +2821,7 @@
           <w:rFonts w:cstheme="minorHAnsi"/>
           <w:lang w:val="es-ES_tradnl"/>
         </w:rPr>
+        <w:lastRenderedPageBreak/>
         <w:t>@FunctionalInterface</w:t>
       </w:r>
     </w:p>
@@ -2914,7 +3060,6 @@
           <w:rFonts w:cstheme="minorHAnsi"/>
           <w:lang w:val="es-ES_tradnl"/>
         </w:rPr>
-        <w:lastRenderedPageBreak/>
         <w:t>@Target</w:t>
       </w:r>
     </w:p>
@@ -3226,6 +3371,7 @@
           <w:rFonts w:cstheme="minorHAnsi"/>
           <w:lang w:val="es-ES_tradnl"/>
         </w:rPr>
+        <w:lastRenderedPageBreak/>
         <w:t>Se aplica a la declaración de parámetros</w:t>
       </w:r>
     </w:p>
@@ -3539,7 +3685,6 @@
           <w:rFonts w:cstheme="minorHAnsi"/>
           <w:lang w:val="es-ES_tradnl"/>
         </w:rPr>
-        <w:lastRenderedPageBreak/>
         <w:t>También podemos crearla añadiendo una clase y cambiando la palabra class por @interface.</w:t>
       </w:r>
     </w:p>
@@ -3803,6 +3948,7 @@
         <w:rPr>
           <w:noProof/>
         </w:rPr>
+        <w:lastRenderedPageBreak/>
         <w:drawing>
           <wp:inline distT="0" distB="0" distL="0" distR="0" wp14:anchorId="5C0F1DDF" wp14:editId="3BB36201">
             <wp:extent cx="3651250" cy="1051493"/>
@@ -4000,7 +4146,6 @@
           <w:rFonts w:cstheme="minorHAnsi"/>
           <w:lang w:val="es-ES_tradnl"/>
         </w:rPr>
-        <w:lastRenderedPageBreak/>
         <w:t>Algunas de las anotaciones que utiliza junto con su uso, aparecen a continuación:</w:t>
       </w:r>
     </w:p>
@@ -4273,6 +4418,7 @@
           <w:rFonts w:cstheme="minorHAnsi"/>
           <w:lang w:val="es-ES_tradnl"/>
         </w:rPr>
+        <w:lastRenderedPageBreak/>
         <w:t>Anotación que permite generar automáticamente los métodos getter y setter de un atributo.</w:t>
       </w:r>
     </w:p>
@@ -4578,7 +4724,6 @@
           <w:rFonts w:cstheme="minorHAnsi"/>
           <w:lang w:val="es-ES_tradnl"/>
         </w:rPr>
-        <w:lastRenderedPageBreak/>
         <w:t>Filtros que nos permiten configurar dónde queremos ver los mensajes de log.</w:t>
       </w:r>
     </w:p>
@@ -4799,6 +4944,7 @@
           <w:rFonts w:cstheme="minorHAnsi"/>
           <w:lang w:val="es-ES_tradnl"/>
         </w:rPr>
+        <w:lastRenderedPageBreak/>
         <w:t>Se utiliza para mostrar mensajes que muestran información del programa durante su ejecución.</w:t>
       </w:r>
     </w:p>
@@ -5054,7 +5200,6 @@
           <w:rFonts w:cstheme="minorHAnsi"/>
           <w:lang w:val="es-ES_tradnl"/>
         </w:rPr>
-        <w:lastRenderedPageBreak/>
         <w:t>Dentro de la clase, vamos a crear dos variables, que serán las que posteriormente se guardarán en el MDC de log.</w:t>
       </w:r>
     </w:p>
@@ -5716,7 +5861,6 @@
           <w:rFonts w:cstheme="minorHAnsi"/>
           <w:lang w:val="es-ES_tradnl"/>
         </w:rPr>
-        <w:lastRenderedPageBreak/>
         <w:t>Para terminar, podemos ver el formato. Necesitamos usar %X para que nos cambie el id indicado por el valor al que representa. %5p hace referencia al nivel del lo</w:t>
       </w:r>
       <w:r>
@@ -6663,7 +6807,6 @@
           <w:rFonts w:cstheme="minorHAnsi"/>
           <w:lang w:val="es-ES_tradnl"/>
         </w:rPr>
-        <w:lastRenderedPageBreak/>
         <w:t xml:space="preserve">En ella, se declaran los pasos de construcción del </w:t>
       </w:r>
       <w:r>
@@ -7040,7 +7183,6 @@
         <w:rPr>
           <w:noProof/>
         </w:rPr>
-        <w:lastRenderedPageBreak/>
         <w:drawing>
           <wp:inline distT="0" distB="0" distL="0" distR="0" wp14:anchorId="153DB9E9" wp14:editId="56460B01">
             <wp:extent cx="4838700" cy="3266577"/>

</xml_diff>

<commit_message>
Info añadida sobre el patron delegate
</commit_message>
<xml_diff>
--- a/Fundamentos de Programación Orientada a Objetos.docx
+++ b/Fundamentos de Programación Orientada a Objetos.docx
@@ -3371,7 +3371,6 @@
           <w:rFonts w:cstheme="minorHAnsi"/>
           <w:lang w:val="es-ES_tradnl"/>
         </w:rPr>
-        <w:lastRenderedPageBreak/>
         <w:t>Se aplica a la declaración de parámetros</w:t>
       </w:r>
     </w:p>
@@ -3948,7 +3947,6 @@
         <w:rPr>
           <w:noProof/>
         </w:rPr>
-        <w:lastRenderedPageBreak/>
         <w:drawing>
           <wp:inline distT="0" distB="0" distL="0" distR="0" wp14:anchorId="5C0F1DDF" wp14:editId="3BB36201">
             <wp:extent cx="3651250" cy="1051493"/>
@@ -4418,7 +4416,6 @@
           <w:rFonts w:cstheme="minorHAnsi"/>
           <w:lang w:val="es-ES_tradnl"/>
         </w:rPr>
-        <w:lastRenderedPageBreak/>
         <w:t>Anotación que permite generar automáticamente los métodos getter y setter de un atributo.</w:t>
       </w:r>
     </w:p>
@@ -4944,7 +4941,6 @@
           <w:rFonts w:cstheme="minorHAnsi"/>
           <w:lang w:val="es-ES_tradnl"/>
         </w:rPr>
-        <w:lastRenderedPageBreak/>
         <w:t>Se utiliza para mostrar mensajes que muestran información del programa durante su ejecución.</w:t>
       </w:r>
     </w:p>
@@ -8262,6 +8258,148 @@
       <w:pPr>
         <w:pStyle w:val="Prrafodelista"/>
         <w:spacing w:line="360" w:lineRule="auto"/>
+        <w:rPr>
+          <w:rFonts w:cstheme="minorHAnsi"/>
+          <w:lang w:val="es-ES_tradnl"/>
+        </w:rPr>
+      </w:pPr>
+    </w:p>
+    <w:p>
+      <w:pPr>
+        <w:pStyle w:val="Prrafodelista"/>
+        <w:numPr>
+          <w:ilvl w:val="0"/>
+          <w:numId w:val="5"/>
+        </w:numPr>
+        <w:spacing w:line="360" w:lineRule="auto"/>
+        <w:rPr>
+          <w:rFonts w:cstheme="minorHAnsi"/>
+          <w:lang w:val="es-ES_tradnl"/>
+        </w:rPr>
+      </w:pPr>
+      <w:r>
+        <w:rPr>
+          <w:rFonts w:cstheme="minorHAnsi"/>
+          <w:lang w:val="es-ES_tradnl"/>
+        </w:rPr>
+        <w:t>Patrón Delegate</w:t>
+      </w:r>
+    </w:p>
+    <w:p>
+      <w:pPr>
+        <w:pStyle w:val="Prrafodelista"/>
+        <w:spacing w:line="360" w:lineRule="auto"/>
+        <w:ind w:left="360"/>
+        <w:rPr>
+          <w:rFonts w:cstheme="minorHAnsi"/>
+          <w:lang w:val="es-ES_tradnl"/>
+        </w:rPr>
+      </w:pPr>
+      <w:r>
+        <w:rPr>
+          <w:rFonts w:cstheme="minorHAnsi"/>
+          <w:lang w:val="es-ES_tradnl"/>
+        </w:rPr>
+        <w:t xml:space="preserve">Patrón de diseño </w:t>
+      </w:r>
+      <w:r>
+        <w:rPr>
+          <w:rFonts w:cstheme="minorHAnsi"/>
+          <w:lang w:val="es-ES_tradnl"/>
+        </w:rPr>
+        <w:t>que expresa un cierto comportamiento de cara al exterior pero que en realidad</w:t>
+      </w:r>
+      <w:r>
+        <w:rPr>
+          <w:rFonts w:cstheme="minorHAnsi"/>
+          <w:lang w:val="es-ES_tradnl"/>
+        </w:rPr>
+        <w:t xml:space="preserve"> delega</w:t>
+      </w:r>
+      <w:r>
+        <w:rPr>
+          <w:rFonts w:cstheme="minorHAnsi"/>
+          <w:lang w:val="es-ES_tradnl"/>
+        </w:rPr>
+        <w:t xml:space="preserve"> la responsabilidad de implementar dicho comportamiento</w:t>
+      </w:r>
+      <w:r>
+        <w:rPr>
+          <w:rFonts w:cstheme="minorHAnsi"/>
+          <w:lang w:val="es-ES_tradnl"/>
+        </w:rPr>
+        <w:t xml:space="preserve"> a </w:t>
+      </w:r>
+      <w:r>
+        <w:rPr>
+          <w:rFonts w:cstheme="minorHAnsi"/>
+          <w:lang w:val="es-ES_tradnl"/>
+        </w:rPr>
+        <w:t>un objeto asociado</w:t>
+      </w:r>
+      <w:r>
+        <w:rPr>
+          <w:rFonts w:cstheme="minorHAnsi"/>
+          <w:lang w:val="es-ES_tradnl"/>
+        </w:rPr>
+        <w:t>, es decir, un objeto, en lugar de realizar una de sus tareas establecidas, deja esa tarea a un objeto auxiliar.</w:t>
+      </w:r>
+    </w:p>
+    <w:p>
+      <w:pPr>
+        <w:pStyle w:val="Prrafodelista"/>
+        <w:spacing w:line="360" w:lineRule="auto"/>
+        <w:ind w:left="360"/>
+        <w:rPr>
+          <w:rFonts w:cstheme="minorHAnsi"/>
+          <w:lang w:val="es-ES_tradnl"/>
+        </w:rPr>
+      </w:pPr>
+      <w:r>
+        <w:rPr>
+          <w:rFonts w:cstheme="minorHAnsi"/>
+          <w:lang w:val="es-ES_tradnl"/>
+        </w:rPr>
+        <w:t>No aparece entre los definidos por GoF, pero se utiliza con frecuencia.</w:t>
+      </w:r>
+      <w:r>
+        <w:rPr>
+          <w:rFonts w:cstheme="minorHAnsi"/>
+          <w:lang w:val="es-ES_tradnl"/>
+        </w:rPr>
+        <w:t xml:space="preserve"> Podría clasificarse dentro de los patrones estructurales.</w:t>
+      </w:r>
+    </w:p>
+    <w:p>
+      <w:pPr>
+        <w:pStyle w:val="Prrafodelista"/>
+        <w:spacing w:line="360" w:lineRule="auto"/>
+        <w:ind w:left="360"/>
+        <w:rPr>
+          <w:rFonts w:cstheme="minorHAnsi"/>
+          <w:lang w:val="es-ES_tradnl"/>
+        </w:rPr>
+      </w:pPr>
+      <w:r>
+        <w:rPr>
+          <w:rFonts w:cstheme="minorHAnsi"/>
+          <w:lang w:val="es-ES_tradnl"/>
+        </w:rPr>
+        <w:t>Es similar al patrón proxy, aunque su prop</w:t>
+      </w:r>
+      <w:r>
+        <w:rPr>
+          <w:rFonts w:cstheme="minorHAnsi"/>
+          <w:lang w:val="es-ES_tradnl"/>
+        </w:rPr>
+        <w:t>ósito sea diferente.</w:t>
+      </w:r>
+    </w:p>
+    <w:p>
+      <w:pPr>
+        <w:pStyle w:val="Prrafodelista"/>
+        <w:spacing w:line="360" w:lineRule="auto"/>
+        <w:ind w:left="360"/>
         <w:rPr>
           <w:rFonts w:cstheme="minorHAnsi"/>
           <w:lang w:val="es-ES_tradnl"/>

</xml_diff>

<commit_message>
Info añadida sobre @Mock y @Spy
</commit_message>
<xml_diff>
--- a/Fundamentos de Programación Orientada a Objetos.docx
+++ b/Fundamentos de Programación Orientada a Objetos.docx
@@ -5525,7 +5525,6 @@
           <w:rFonts w:cstheme="minorHAnsi"/>
           <w:lang w:val="es-ES_tradnl"/>
         </w:rPr>
-        <w:lastRenderedPageBreak/>
         <w:t>Después, llamaremos al método que va a poner esta información en la salida.</w:t>
       </w:r>
     </w:p>
@@ -6038,7 +6037,6 @@
           <w:rFonts w:cstheme="minorHAnsi"/>
           <w:lang w:val="es-ES_tradnl"/>
         </w:rPr>
-        <w:lastRenderedPageBreak/>
         <w:t>Podemos ver que nos muestra perfectamente las variables guardadas en el MDC.</w:t>
       </w:r>
     </w:p>
@@ -6621,7 +6619,6 @@
           <w:rFonts w:cstheme="minorHAnsi"/>
           <w:lang w:val="es-ES_tradnl"/>
         </w:rPr>
-        <w:lastRenderedPageBreak/>
         <w:t>Patrón creacional</w:t>
       </w:r>
     </w:p>
@@ -7004,7 +7001,6 @@
         <w:rPr>
           <w:noProof/>
         </w:rPr>
-        <w:lastRenderedPageBreak/>
         <w:drawing>
           <wp:inline distT="0" distB="0" distL="0" distR="0" wp14:anchorId="10D31CDC" wp14:editId="6E214AAF">
             <wp:extent cx="4883150" cy="2466841"/>
@@ -8280,14 +8276,7 @@
           <w:rFonts w:cstheme="minorHAnsi"/>
           <w:lang w:val="es-ES_tradnl"/>
         </w:rPr>
-        <w:t xml:space="preserve">Patrón </w:t>
-      </w:r>
-      <w:r>
-        <w:rPr>
-          <w:rFonts w:cstheme="minorHAnsi"/>
-          <w:lang w:val="es-ES_tradnl"/>
-        </w:rPr>
-        <w:t>Observer</w:t>
+        <w:t>Patrón Observer</w:t>
       </w:r>
     </w:p>
     <w:p>
@@ -15296,21 +15285,35 @@
         <w:ind w:left="360"/>
         <w:rPr>
           <w:rFonts w:cstheme="minorHAnsi"/>
+          <w:lang w:val="es-ES_tradnl"/>
+        </w:rPr>
+      </w:pPr>
+      <w:r>
+        <w:rPr>
+          <w:rFonts w:cstheme="minorHAnsi"/>
           <w:lang w:val="en-US"/>
         </w:rPr>
-      </w:pPr>
+        <w:t>Window</w:t>
+      </w:r>
       <w:r>
         <w:rPr>
           <w:rFonts w:cstheme="minorHAnsi"/>
           <w:lang w:val="en-US"/>
         </w:rPr>
-        <w:t>Window</w:t>
+        <w:t xml:space="preserve"> </w:t>
       </w:r>
       <w:r>
         <w:rPr>
           <w:rFonts w:cstheme="minorHAnsi"/>
           <w:lang w:val="en-US"/>
         </w:rPr>
+        <w:t>-&gt; Preferences</w:t>
+      </w:r>
+      <w:r>
+        <w:rPr>
+          <w:rFonts w:cstheme="minorHAnsi"/>
+          <w:lang w:val="en-US"/>
+        </w:rPr>
         <w:t xml:space="preserve"> </w:t>
       </w:r>
       <w:r>
@@ -15318,7 +15321,7 @@
           <w:rFonts w:cstheme="minorHAnsi"/>
           <w:lang w:val="en-US"/>
         </w:rPr>
-        <w:t>-&gt; Preferences</w:t>
+        <w:t>-&gt; Java</w:t>
       </w:r>
       <w:r>
         <w:rPr>
@@ -15332,13 +15335,41 @@
           <w:rFonts w:cstheme="minorHAnsi"/>
           <w:lang w:val="en-US"/>
         </w:rPr>
-        <w:t>-&gt; Java</w:t>
+        <w:t xml:space="preserve">-&gt; Editor -&gt; </w:t>
       </w:r>
       <w:r>
         <w:rPr>
           <w:rFonts w:cstheme="minorHAnsi"/>
           <w:lang w:val="en-US"/>
         </w:rPr>
+        <w:t>Content Assist</w:t>
+      </w:r>
+      <w:r>
+        <w:rPr>
+          <w:rFonts w:cstheme="minorHAnsi"/>
+          <w:lang w:val="en-US"/>
+        </w:rPr>
+        <w:t xml:space="preserve"> -&gt; Favorites</w:t>
+      </w:r>
+      <w:r>
+        <w:rPr>
+          <w:rFonts w:cstheme="minorHAnsi"/>
+          <w:lang w:val="en-US"/>
+        </w:rPr>
+        <w:t xml:space="preserve"> -&gt; Ne</w:t>
+      </w:r>
+      <w:r>
+        <w:rPr>
+          <w:rFonts w:cstheme="minorHAnsi"/>
+          <w:lang w:val="en-US"/>
+        </w:rPr>
+        <w:t>w Type</w:t>
+      </w:r>
+      <w:r>
+        <w:rPr>
+          <w:rFonts w:cstheme="minorHAnsi"/>
+          <w:lang w:val="en-US"/>
+        </w:rPr>
         <w:t xml:space="preserve"> </w:t>
       </w:r>
       <w:r>
@@ -15346,61 +15377,19 @@
           <w:rFonts w:cstheme="minorHAnsi"/>
           <w:lang w:val="en-US"/>
         </w:rPr>
-        <w:t xml:space="preserve">-&gt; Editor -&gt; </w:t>
+        <w:t>-&gt;</w:t>
       </w:r>
       <w:r>
         <w:rPr>
           <w:rFonts w:cstheme="minorHAnsi"/>
           <w:lang w:val="en-US"/>
         </w:rPr>
-        <w:t>Content Assist</w:t>
-      </w:r>
-      <w:r>
-        <w:rPr>
-          <w:rFonts w:cstheme="minorHAnsi"/>
-          <w:lang w:val="en-US"/>
-        </w:rPr>
-        <w:t xml:space="preserve"> -&gt; Favorites</w:t>
-      </w:r>
-      <w:r>
-        <w:rPr>
-          <w:rFonts w:cstheme="minorHAnsi"/>
-          <w:lang w:val="en-US"/>
-        </w:rPr>
-        <w:t xml:space="preserve"> -&gt; Ne</w:t>
-      </w:r>
-      <w:r>
-        <w:rPr>
-          <w:rFonts w:cstheme="minorHAnsi"/>
-          <w:lang w:val="en-US"/>
-        </w:rPr>
-        <w:t>w Type</w:t>
-      </w:r>
-      <w:r>
-        <w:rPr>
-          <w:rFonts w:cstheme="minorHAnsi"/>
-          <w:lang w:val="en-US"/>
-        </w:rPr>
         <w:t xml:space="preserve"> </w:t>
       </w:r>
       <w:r>
         <w:rPr>
           <w:rFonts w:cstheme="minorHAnsi"/>
-          <w:lang w:val="en-US"/>
-        </w:rPr>
-        <w:t>-&gt;</w:t>
-      </w:r>
-      <w:r>
-        <w:rPr>
-          <w:rFonts w:cstheme="minorHAnsi"/>
-          <w:lang w:val="en-US"/>
-        </w:rPr>
-        <w:t xml:space="preserve"> </w:t>
-      </w:r>
-      <w:r>
-        <w:rPr>
-          <w:rFonts w:cstheme="minorHAnsi"/>
-          <w:lang w:val="en-US"/>
+          <w:lang w:val="es-ES_tradnl"/>
         </w:rPr>
         <w:t>escribir org.assertj.core.api.Assertions y confirmar.</w:t>
       </w:r>
@@ -15536,6 +15525,191 @@
             </a:graphic>
           </wp:inline>
         </w:drawing>
+      </w:r>
+    </w:p>
+    <w:p>
+      <w:pPr>
+        <w:pStyle w:val="Prrafodelista"/>
+        <w:spacing w:line="360" w:lineRule="auto"/>
+        <w:ind w:left="360"/>
+        <w:rPr>
+          <w:rFonts w:cstheme="minorHAnsi"/>
+          <w:lang w:val="es-ES_tradnl"/>
+        </w:rPr>
+      </w:pPr>
+    </w:p>
+    <w:p>
+      <w:pPr>
+        <w:pStyle w:val="Prrafodelista"/>
+        <w:numPr>
+          <w:ilvl w:val="0"/>
+          <w:numId w:val="5"/>
+        </w:numPr>
+        <w:spacing w:line="360" w:lineRule="auto"/>
+        <w:rPr>
+          <w:rFonts w:cstheme="minorHAnsi"/>
+          <w:lang w:val="es-ES_tradnl"/>
+        </w:rPr>
+      </w:pPr>
+      <w:r>
+        <w:rPr>
+          <w:rFonts w:cstheme="minorHAnsi"/>
+          <w:lang w:val="es-ES_tradnl"/>
+        </w:rPr>
+        <w:t>@Mock</w:t>
+      </w:r>
+    </w:p>
+    <w:p>
+      <w:pPr>
+        <w:pStyle w:val="Prrafodelista"/>
+        <w:spacing w:line="360" w:lineRule="auto"/>
+        <w:ind w:left="360"/>
+        <w:rPr>
+          <w:rFonts w:cstheme="minorHAnsi"/>
+          <w:lang w:val="es-ES_tradnl"/>
+        </w:rPr>
+      </w:pPr>
+      <w:r>
+        <w:rPr>
+          <w:rFonts w:cstheme="minorHAnsi"/>
+          <w:lang w:val="es-ES_tradnl"/>
+        </w:rPr>
+        <w:t>Anotación de Mockito que sirve para simular métodos o campos. Se trata de un objeto fals</w:t>
+      </w:r>
+      <w:r>
+        <w:rPr>
+          <w:rFonts w:cstheme="minorHAnsi"/>
+          <w:lang w:val="es-ES_tradnl"/>
+        </w:rPr>
+        <w:t>o</w:t>
+      </w:r>
+      <w:r>
+        <w:rPr>
+          <w:rFonts w:cstheme="minorHAnsi"/>
+          <w:lang w:val="es-ES_tradnl"/>
+        </w:rPr>
+        <w:t>, simulado.</w:t>
+      </w:r>
+    </w:p>
+    <w:p>
+      <w:pPr>
+        <w:pStyle w:val="Prrafodelista"/>
+        <w:spacing w:line="360" w:lineRule="auto"/>
+        <w:ind w:left="360"/>
+        <w:rPr>
+          <w:rFonts w:cstheme="minorHAnsi"/>
+          <w:lang w:val="es-ES_tradnl"/>
+        </w:rPr>
+      </w:pPr>
+      <w:r>
+        <w:rPr>
+          <w:rFonts w:cstheme="minorHAnsi"/>
+          <w:lang w:val="es-ES_tradnl"/>
+        </w:rPr>
+        <w:t>Esta anotación también existe en Spring Boot, pero se llama @MockBean.</w:t>
+      </w:r>
+    </w:p>
+    <w:p>
+      <w:pPr>
+        <w:pStyle w:val="Prrafodelista"/>
+        <w:spacing w:line="360" w:lineRule="auto"/>
+        <w:ind w:left="360"/>
+        <w:rPr>
+          <w:rFonts w:cstheme="minorHAnsi"/>
+          <w:lang w:val="es-ES_tradnl"/>
+        </w:rPr>
+      </w:pPr>
+    </w:p>
+    <w:p>
+      <w:pPr>
+        <w:pStyle w:val="Prrafodelista"/>
+        <w:numPr>
+          <w:ilvl w:val="0"/>
+          <w:numId w:val="5"/>
+        </w:numPr>
+        <w:spacing w:line="360" w:lineRule="auto"/>
+        <w:rPr>
+          <w:rFonts w:cstheme="minorHAnsi"/>
+          <w:lang w:val="es-ES_tradnl"/>
+        </w:rPr>
+      </w:pPr>
+      <w:r>
+        <w:rPr>
+          <w:rFonts w:cstheme="minorHAnsi"/>
+          <w:lang w:val="es-ES_tradnl"/>
+        </w:rPr>
+        <w:t>@Spy</w:t>
+      </w:r>
+    </w:p>
+    <w:p>
+      <w:pPr>
+        <w:pStyle w:val="Prrafodelista"/>
+        <w:spacing w:line="360" w:lineRule="auto"/>
+        <w:ind w:left="360"/>
+        <w:rPr>
+          <w:rFonts w:cstheme="minorHAnsi"/>
+          <w:lang w:val="es-ES_tradnl"/>
+        </w:rPr>
+      </w:pPr>
+      <w:r>
+        <w:rPr>
+          <w:rFonts w:cstheme="minorHAnsi"/>
+          <w:lang w:val="es-ES_tradnl"/>
+        </w:rPr>
+        <w:t xml:space="preserve">Anotación de Mockito que sirve para simular métodos o campos. Se trata de un objeto </w:t>
+      </w:r>
+      <w:r>
+        <w:rPr>
+          <w:rFonts w:cstheme="minorHAnsi"/>
+          <w:lang w:val="es-ES_tradnl"/>
+        </w:rPr>
+        <w:t>real</w:t>
+      </w:r>
+      <w:r>
+        <w:rPr>
+          <w:rFonts w:cstheme="minorHAnsi"/>
+          <w:lang w:val="es-ES_tradnl"/>
+        </w:rPr>
+        <w:t xml:space="preserve">, </w:t>
+      </w:r>
+      <w:r>
+        <w:rPr>
+          <w:rFonts w:cstheme="minorHAnsi"/>
+          <w:lang w:val="es-ES_tradnl"/>
+        </w:rPr>
+        <w:t>en el que estamos espiando información del mismo.</w:t>
+      </w:r>
+    </w:p>
+    <w:p>
+      <w:pPr>
+        <w:pStyle w:val="Prrafodelista"/>
+        <w:spacing w:line="360" w:lineRule="auto"/>
+        <w:ind w:left="360"/>
+        <w:rPr>
+          <w:rFonts w:cstheme="minorHAnsi"/>
+          <w:lang w:val="es-ES_tradnl"/>
+        </w:rPr>
+      </w:pPr>
+      <w:r>
+        <w:rPr>
+          <w:rFonts w:cstheme="minorHAnsi"/>
+          <w:lang w:val="es-ES_tradnl"/>
+        </w:rPr>
+        <w:t xml:space="preserve">Esta anotación también existe en Spring Boot, pero se llama </w:t>
+      </w:r>
+      <w:r>
+        <w:rPr>
+          <w:rFonts w:cstheme="minorHAnsi"/>
+          <w:lang w:val="es-ES_tradnl"/>
+        </w:rPr>
+        <w:t>@Spy</w:t>
+      </w:r>
+      <w:r>
+        <w:rPr>
+          <w:rFonts w:cstheme="minorHAnsi"/>
+          <w:lang w:val="es-ES_tradnl"/>
+        </w:rPr>
+        <w:t>Bean.</w:t>
       </w:r>
     </w:p>
     <w:p>

</xml_diff>

<commit_message>
Info añadida sobre Programación Reactiva
</commit_message>
<xml_diff>
--- a/Fundamentos de Programación Orientada a Objetos.docx
+++ b/Fundamentos de Programación Orientada a Objetos.docx
@@ -3371,6 +3371,7 @@
           <w:rFonts w:cstheme="minorHAnsi"/>
           <w:lang w:val="es-ES_tradnl"/>
         </w:rPr>
+        <w:lastRenderedPageBreak/>
         <w:t>Se aplica a la declaración de parámetros</w:t>
       </w:r>
     </w:p>
@@ -3947,6 +3948,7 @@
         <w:rPr>
           <w:noProof/>
         </w:rPr>
+        <w:lastRenderedPageBreak/>
         <w:drawing>
           <wp:inline distT="0" distB="0" distL="0" distR="0" wp14:anchorId="5C0F1DDF" wp14:editId="3BB36201">
             <wp:extent cx="3651250" cy="1051493"/>
@@ -4416,6 +4418,7 @@
           <w:rFonts w:cstheme="minorHAnsi"/>
           <w:lang w:val="es-ES_tradnl"/>
         </w:rPr>
+        <w:lastRenderedPageBreak/>
         <w:t>Anotación que permite generar automáticamente los métodos getter y setter de un atributo.</w:t>
       </w:r>
     </w:p>
@@ -4941,6 +4944,7 @@
           <w:rFonts w:cstheme="minorHAnsi"/>
           <w:lang w:val="es-ES_tradnl"/>
         </w:rPr>
+        <w:lastRenderedPageBreak/>
         <w:t>Se utiliza para mostrar mensajes que muestran información del programa durante su ejecución.</w:t>
       </w:r>
     </w:p>
@@ -24702,6 +24706,124 @@
         </w:rPr>
         <w:t>Si nosotros llamamos a un método dentro de otro método de la misma clase, me da igual si es public, protected o private, que el aspecto no se va a aplicar a dicho método que se ha llamado internamente.</w:t>
       </w:r>
+    </w:p>
+    <w:p>
+      <w:pPr>
+        <w:pStyle w:val="Prrafodelista"/>
+        <w:spacing w:line="360" w:lineRule="auto"/>
+        <w:ind w:left="360"/>
+        <w:rPr>
+          <w:rFonts w:cstheme="minorHAnsi"/>
+          <w:lang w:val="es-ES_tradnl"/>
+        </w:rPr>
+      </w:pPr>
+    </w:p>
+    <w:p>
+      <w:pPr>
+        <w:pStyle w:val="Prrafodelista"/>
+        <w:numPr>
+          <w:ilvl w:val="0"/>
+          <w:numId w:val="5"/>
+        </w:numPr>
+        <w:spacing w:line="360" w:lineRule="auto"/>
+        <w:rPr>
+          <w:rFonts w:cstheme="minorHAnsi"/>
+          <w:lang w:val="es-ES_tradnl"/>
+        </w:rPr>
+      </w:pPr>
+      <w:r>
+        <w:rPr>
+          <w:rFonts w:cstheme="minorHAnsi"/>
+          <w:lang w:val="es-ES_tradnl"/>
+        </w:rPr>
+        <w:t xml:space="preserve">Programación </w:t>
+      </w:r>
+      <w:r>
+        <w:rPr>
+          <w:rFonts w:cstheme="minorHAnsi"/>
+          <w:lang w:val="es-ES_tradnl"/>
+        </w:rPr>
+        <w:t>Reactiva</w:t>
+      </w:r>
+    </w:p>
+    <w:p>
+      <w:pPr>
+        <w:pStyle w:val="Prrafodelista"/>
+        <w:spacing w:line="360" w:lineRule="auto"/>
+        <w:ind w:left="360"/>
+        <w:rPr>
+          <w:rFonts w:cstheme="minorHAnsi"/>
+          <w:lang w:val="es-ES_tradnl"/>
+        </w:rPr>
+      </w:pPr>
+      <w:r>
+        <w:rPr>
+          <w:rFonts w:cstheme="minorHAnsi"/>
+          <w:lang w:val="es-ES_tradnl"/>
+        </w:rPr>
+        <w:t>Paradigma de programación enfocado en el trabajo con flujos de datos finitos o infinitos de manera que no coinciden en el tiempo</w:t>
+      </w:r>
+      <w:r>
+        <w:rPr>
+          <w:rFonts w:cstheme="minorHAnsi"/>
+          <w:lang w:val="es-ES_tradnl"/>
+        </w:rPr>
+        <w:t xml:space="preserve"> y sin producirse bloqueos</w:t>
+      </w:r>
+      <w:r>
+        <w:rPr>
+          <w:rFonts w:cstheme="minorHAnsi"/>
+          <w:lang w:val="es-ES_tradnl"/>
+        </w:rPr>
+        <w:t>.</w:t>
+      </w:r>
+    </w:p>
+    <w:p>
+      <w:pPr>
+        <w:pStyle w:val="Prrafodelista"/>
+        <w:spacing w:line="360" w:lineRule="auto"/>
+        <w:ind w:left="360"/>
+        <w:rPr>
+          <w:rFonts w:cstheme="minorHAnsi"/>
+          <w:lang w:val="es-ES_tradnl"/>
+        </w:rPr>
+      </w:pPr>
+      <w:r>
+        <w:rPr>
+          <w:rFonts w:cstheme="minorHAnsi"/>
+          <w:lang w:val="es-ES_tradnl"/>
+        </w:rPr>
+        <w:t>En resumen, se trata de unas determinadas directrices que nos indican cómo debemos programar nuestro sistema para trabajar con datos que no sabemos cuándo se van a generar.</w:t>
+      </w:r>
+    </w:p>
+    <w:p>
+      <w:pPr>
+        <w:pStyle w:val="Prrafodelista"/>
+        <w:spacing w:line="360" w:lineRule="auto"/>
+        <w:ind w:left="360"/>
+        <w:rPr>
+          <w:rFonts w:cstheme="minorHAnsi"/>
+          <w:lang w:val="es-ES_tradnl"/>
+        </w:rPr>
+      </w:pPr>
+      <w:r>
+        <w:rPr>
+          <w:rFonts w:cstheme="minorHAnsi"/>
+          <w:lang w:val="es-ES_tradnl"/>
+        </w:rPr>
+        <w:t>Está relacionada con el patrón de diseño Observer, ya que cuando hay un cambio de estado en un objeto, los otros objetos son notificados y actualizados de manera correcta.</w:t>
+      </w:r>
+    </w:p>
+    <w:p>
+      <w:pPr>
+        <w:pStyle w:val="Prrafodelista"/>
+        <w:spacing w:line="360" w:lineRule="auto"/>
+        <w:ind w:left="360"/>
+        <w:rPr>
+          <w:rFonts w:cstheme="minorHAnsi"/>
+          <w:lang w:val="es-ES_tradnl"/>
+        </w:rPr>
+      </w:pPr>
     </w:p>
     <w:sectPr>
       <w:headerReference w:type="default" r:id="rId133"/>

</xml_diff>